<commit_message>
modify game class methods
</commit_message>
<xml_diff>
--- a/doc/Design Document.docx
+++ b/doc/Design Document.docx
@@ -1,6 +1,6 @@
 
 <file path=word/document.xml><?xml version="1.0" encoding="utf-8"?>
-<w:document xmlns:wpc="http://schemas.microsoft.com/office/word/2010/wordprocessingCanvas" xmlns:cx="http://schemas.microsoft.com/office/drawing/2014/chartex" xmlns:cx1="http://schemas.microsoft.com/office/drawing/2015/9/8/chartex" xmlns:cx2="http://schemas.microsoft.com/office/drawing/2015/10/21/chartex" xmlns:cx3="http://schemas.microsoft.com/office/drawing/2016/5/9/chartex" xmlns:cx4="http://schemas.microsoft.com/office/drawing/2016/5/10/chartex" xmlns:cx5="http://schemas.microsoft.com/office/drawing/2016/5/11/chartex" xmlns:mc="http://schemas.openxmlformats.org/markup-compatibility/2006" xmlns:o="urn:schemas-microsoft-com:office:office" xmlns:r="http://schemas.openxmlformats.org/officeDocument/2006/relationships" xmlns:m="http://schemas.openxmlformats.org/officeDocument/2006/math" xmlns:v="urn:schemas-microsoft-com:vml" xmlns:wp14="http://schemas.microsoft.com/office/word/2010/wordprocessingDrawing" xmlns:wp="http://schemas.openxmlformats.org/drawingml/2006/wordprocessingDrawing" xmlns:w10="urn:schemas-microsoft-com:office:word" xmlns:w="http://schemas.openxmlformats.org/wordprocessingml/2006/main" xmlns:w14="http://schemas.microsoft.com/office/word/2010/wordml" xmlns:w15="http://schemas.microsoft.com/office/word/2012/wordml" xmlns:w16se="http://schemas.microsoft.com/office/word/2015/wordml/symex" xmlns:wpg="http://schemas.microsoft.com/office/word/2010/wordprocessingGroup" xmlns:wpi="http://schemas.microsoft.com/office/word/2010/wordprocessingInk" xmlns:wne="http://schemas.microsoft.com/office/word/2006/wordml" xmlns:wps="http://schemas.microsoft.com/office/word/2010/wordprocessingShape" mc:Ignorable="w14 w15 w16se wp14">
+<w:document xmlns:wpc="http://schemas.microsoft.com/office/word/2010/wordprocessingCanvas" xmlns:mo="http://schemas.microsoft.com/office/mac/office/2008/main" xmlns:mc="http://schemas.openxmlformats.org/markup-compatibility/2006" xmlns:mv="urn:schemas-microsoft-com:mac:vml" xmlns:o="urn:schemas-microsoft-com:office:office" xmlns:r="http://schemas.openxmlformats.org/officeDocument/2006/relationships" xmlns:m="http://schemas.openxmlformats.org/officeDocument/2006/math" xmlns:v="urn:schemas-microsoft-com:vml" xmlns:wp14="http://schemas.microsoft.com/office/word/2010/wordprocessingDrawing" xmlns:wp="http://schemas.openxmlformats.org/drawingml/2006/wordprocessingDrawing" xmlns:w10="urn:schemas-microsoft-com:office:word" xmlns:w="http://schemas.openxmlformats.org/wordprocessingml/2006/main" xmlns:w14="http://schemas.microsoft.com/office/word/2010/wordml" xmlns:w15="http://schemas.microsoft.com/office/word/2012/wordml" xmlns:wpg="http://schemas.microsoft.com/office/word/2010/wordprocessingGroup" xmlns:wpi="http://schemas.microsoft.com/office/word/2010/wordprocessingInk" xmlns:wne="http://schemas.microsoft.com/office/word/2006/wordml" xmlns:wps="http://schemas.microsoft.com/office/word/2010/wordprocessingShape" mc:Ignorable="w14 w15 wp14">
   <w:body>
     <w:p>
       <w:pPr>
@@ -2387,399 +2387,1158 @@
       <w:r>
         <w:t xml:space="preserve">Postcondition: </w:t>
       </w:r>
+    </w:p>
+    <w:p>
+      <w:pPr>
+        <w:pStyle w:val="ListParagraph"/>
+        <w:numPr>
+          <w:ilvl w:val="1"/>
+          <w:numId w:val="10"/>
+        </w:numPr>
+      </w:pPr>
+      <w:proofErr w:type="spellStart"/>
+      <w:proofErr w:type="gramStart"/>
+      <w:r>
+        <w:t>startTimer</w:t>
+      </w:r>
+      <w:proofErr w:type="spellEnd"/>
+      <w:r>
+        <w:t>(</w:t>
+      </w:r>
+      <w:proofErr w:type="gramEnd"/>
+      <w:r>
+        <w:t>) : void</w:t>
+      </w:r>
+    </w:p>
+    <w:p>
+      <w:pPr>
+        <w:pStyle w:val="ListParagraph"/>
+        <w:numPr>
+          <w:ilvl w:val="2"/>
+          <w:numId w:val="10"/>
+        </w:numPr>
+      </w:pPr>
+      <w:r>
+        <w:t>Summary:</w:t>
+      </w:r>
+      <w:r>
+        <w:t xml:space="preserve"> start a new timer to be displayed in </w:t>
+      </w:r>
+      <w:proofErr w:type="spellStart"/>
+      <w:r>
+        <w:t>GameBoardView</w:t>
+      </w:r>
+      <w:proofErr w:type="spellEnd"/>
+    </w:p>
+    <w:p>
+      <w:pPr>
+        <w:pStyle w:val="ListParagraph"/>
+        <w:numPr>
+          <w:ilvl w:val="2"/>
+          <w:numId w:val="10"/>
+        </w:numPr>
+      </w:pPr>
+      <w:r>
+        <w:t>Precondition:</w:t>
+      </w:r>
+      <w:r>
+        <w:t xml:space="preserve"> none</w:t>
+      </w:r>
+    </w:p>
+    <w:p>
+      <w:pPr>
+        <w:pStyle w:val="ListParagraph"/>
+        <w:numPr>
+          <w:ilvl w:val="2"/>
+          <w:numId w:val="10"/>
+        </w:numPr>
+      </w:pPr>
+      <w:r>
+        <w:t>Input:</w:t>
+      </w:r>
+      <w:r>
+        <w:t xml:space="preserve"> none</w:t>
+      </w:r>
+    </w:p>
+    <w:p>
+      <w:pPr>
+        <w:pStyle w:val="ListParagraph"/>
+        <w:numPr>
+          <w:ilvl w:val="2"/>
+          <w:numId w:val="10"/>
+        </w:numPr>
+      </w:pPr>
+      <w:r>
+        <w:t>Output:</w:t>
+      </w:r>
+      <w:r>
+        <w:t xml:space="preserve"> none</w:t>
+      </w:r>
+    </w:p>
+    <w:p>
+      <w:pPr>
+        <w:pStyle w:val="ListParagraph"/>
+        <w:numPr>
+          <w:ilvl w:val="2"/>
+          <w:numId w:val="10"/>
+        </w:numPr>
+      </w:pPr>
+      <w:r>
+        <w:t xml:space="preserve">Postcondition: </w:t>
+      </w:r>
+      <w:r>
+        <w:t xml:space="preserve">a new timer is started and is showed in </w:t>
+      </w:r>
+      <w:proofErr w:type="spellStart"/>
+      <w:r>
+        <w:t>GameBoardView</w:t>
+      </w:r>
+      <w:proofErr w:type="spellEnd"/>
+    </w:p>
+    <w:p>
+      <w:pPr>
+        <w:pStyle w:val="ListParagraph"/>
+        <w:numPr>
+          <w:ilvl w:val="1"/>
+          <w:numId w:val="10"/>
+        </w:numPr>
+      </w:pPr>
+      <w:proofErr w:type="spellStart"/>
+      <w:r>
+        <w:t>GameStartView_</w:t>
+      </w:r>
+      <w:proofErr w:type="gramStart"/>
+      <w:r>
+        <w:t>Button</w:t>
+      </w:r>
+      <w:r>
+        <w:t>Clicked</w:t>
+      </w:r>
+      <w:proofErr w:type="spellEnd"/>
+      <w:r>
+        <w:t>(</w:t>
+      </w:r>
+      <w:proofErr w:type="spellStart"/>
+      <w:proofErr w:type="gramEnd"/>
+      <w:r>
+        <w:t>J</w:t>
+      </w:r>
+      <w:r>
+        <w:t>Button</w:t>
+      </w:r>
+      <w:proofErr w:type="spellEnd"/>
+      <w:r>
+        <w:t xml:space="preserve"> </w:t>
+      </w:r>
+      <w:proofErr w:type="spellStart"/>
+      <w:r>
+        <w:t>clickedButton</w:t>
+      </w:r>
+      <w:proofErr w:type="spellEnd"/>
+      <w:r>
+        <w:t>)</w:t>
+      </w:r>
+    </w:p>
+    <w:p>
+      <w:pPr>
+        <w:pStyle w:val="ListParagraph"/>
+        <w:numPr>
+          <w:ilvl w:val="2"/>
+          <w:numId w:val="10"/>
+        </w:numPr>
+      </w:pPr>
+      <w:r>
+        <w:t xml:space="preserve">Summary: </w:t>
+      </w:r>
+      <w:r>
+        <w:t xml:space="preserve">handle the button event of buttons in </w:t>
+      </w:r>
+      <w:proofErr w:type="spellStart"/>
+      <w:r>
+        <w:t>GameStartView</w:t>
+      </w:r>
+      <w:proofErr w:type="spellEnd"/>
+    </w:p>
+    <w:p>
+      <w:pPr>
+        <w:pStyle w:val="ListParagraph"/>
+        <w:numPr>
+          <w:ilvl w:val="2"/>
+          <w:numId w:val="10"/>
+        </w:numPr>
+      </w:pPr>
+      <w:r>
+        <w:t>Precondition:</w:t>
+      </w:r>
+      <w:r>
+        <w:t xml:space="preserve"> </w:t>
+      </w:r>
+    </w:p>
+    <w:p>
+      <w:pPr>
+        <w:pStyle w:val="ListParagraph"/>
+        <w:numPr>
+          <w:ilvl w:val="2"/>
+          <w:numId w:val="10"/>
+        </w:numPr>
+      </w:pPr>
+      <w:r>
+        <w:t>Input:</w:t>
+      </w:r>
+      <w:r>
+        <w:t xml:space="preserve"> </w:t>
+      </w:r>
+    </w:p>
+    <w:p>
+      <w:pPr>
+        <w:pStyle w:val="ListParagraph"/>
+        <w:numPr>
+          <w:ilvl w:val="2"/>
+          <w:numId w:val="10"/>
+        </w:numPr>
+      </w:pPr>
+      <w:r>
+        <w:t>Output:</w:t>
+      </w:r>
+      <w:r>
+        <w:t xml:space="preserve"> none</w:t>
+      </w:r>
+    </w:p>
+    <w:p>
+      <w:pPr>
+        <w:pStyle w:val="ListParagraph"/>
+        <w:numPr>
+          <w:ilvl w:val="2"/>
+          <w:numId w:val="10"/>
+        </w:numPr>
+      </w:pPr>
+      <w:r>
+        <w:lastRenderedPageBreak/>
+        <w:t>Postcondition:</w:t>
+      </w:r>
+      <w:r>
+        <w:t xml:space="preserve"> a new </w:t>
+      </w:r>
+      <w:proofErr w:type="spellStart"/>
+      <w:r>
+        <w:t>SetGameModeView</w:t>
+      </w:r>
+      <w:proofErr w:type="spellEnd"/>
+      <w:r>
+        <w:t xml:space="preserve"> instance created if pressed new game button; a new </w:t>
+      </w:r>
+      <w:proofErr w:type="spellStart"/>
+      <w:r>
+        <w:t>GarageView</w:t>
+      </w:r>
+      <w:proofErr w:type="spellEnd"/>
+      <w:r>
+        <w:t xml:space="preserve"> instance created if pressed garage button; game quit if pressed quit button</w:t>
+      </w:r>
+    </w:p>
+    <w:p>
+      <w:pPr>
+        <w:pStyle w:val="ListParagraph"/>
+        <w:numPr>
+          <w:ilvl w:val="1"/>
+          <w:numId w:val="10"/>
+        </w:numPr>
+      </w:pPr>
+      <w:proofErr w:type="spellStart"/>
+      <w:r>
+        <w:t>SetGameModeView_</w:t>
+      </w:r>
+      <w:proofErr w:type="gramStart"/>
+      <w:r>
+        <w:t>ButtonClicked</w:t>
+      </w:r>
+      <w:proofErr w:type="spellEnd"/>
+      <w:r>
+        <w:t>(</w:t>
+      </w:r>
+      <w:proofErr w:type="gramEnd"/>
+      <w:r>
+        <w:t>)</w:t>
+      </w:r>
+    </w:p>
+    <w:p>
+      <w:pPr>
+        <w:pStyle w:val="ListParagraph"/>
+        <w:numPr>
+          <w:ilvl w:val="2"/>
+          <w:numId w:val="10"/>
+        </w:numPr>
+      </w:pPr>
+      <w:r>
+        <w:t xml:space="preserve">Summary: handle the button event of buttons in </w:t>
+      </w:r>
+      <w:proofErr w:type="spellStart"/>
+      <w:r>
+        <w:t>SetGameModeView</w:t>
+      </w:r>
+      <w:proofErr w:type="spellEnd"/>
+    </w:p>
+    <w:p>
+      <w:pPr>
+        <w:pStyle w:val="ListParagraph"/>
+        <w:numPr>
+          <w:ilvl w:val="2"/>
+          <w:numId w:val="10"/>
+        </w:numPr>
+      </w:pPr>
+      <w:r>
+        <w:t>Precondition:</w:t>
+      </w:r>
+    </w:p>
+    <w:p>
+      <w:pPr>
+        <w:pStyle w:val="ListParagraph"/>
+        <w:numPr>
+          <w:ilvl w:val="2"/>
+          <w:numId w:val="10"/>
+        </w:numPr>
+      </w:pPr>
+      <w:r>
+        <w:t>Input:</w:t>
+      </w:r>
+    </w:p>
+    <w:p>
+      <w:pPr>
+        <w:pStyle w:val="ListParagraph"/>
+        <w:numPr>
+          <w:ilvl w:val="2"/>
+          <w:numId w:val="10"/>
+        </w:numPr>
+      </w:pPr>
+      <w:r>
+        <w:t>Output:</w:t>
+      </w:r>
+    </w:p>
+    <w:p>
+      <w:pPr>
+        <w:pStyle w:val="ListParagraph"/>
+        <w:numPr>
+          <w:ilvl w:val="2"/>
+          <w:numId w:val="10"/>
+        </w:numPr>
+      </w:pPr>
+      <w:r>
+        <w:t>Postcondition:</w:t>
+      </w:r>
+    </w:p>
+    <w:p>
+      <w:pPr>
+        <w:pStyle w:val="Heading3"/>
+      </w:pPr>
+      <w:r>
+        <w:t xml:space="preserve">3.1.4 </w:t>
+      </w:r>
+      <w:proofErr w:type="spellStart"/>
+      <w:r>
+        <w:t>WarOfRobotcraft</w:t>
+      </w:r>
+      <w:proofErr w:type="spellEnd"/>
+    </w:p>
+    <w:p>
+      <w:pPr>
+        <w:pStyle w:val="Heading3"/>
+        <w:numPr>
+          <w:ilvl w:val="0"/>
+          <w:numId w:val="10"/>
+        </w:numPr>
+      </w:pPr>
+      <w:r>
+        <w:t>Entry</w:t>
+      </w:r>
+    </w:p>
+    <w:p>
+      <w:pPr>
+        <w:pStyle w:val="Heading2"/>
+      </w:pPr>
+      <w:r>
+        <w:t>3.2</w:t>
+      </w:r>
+      <w:r>
+        <w:t xml:space="preserve"> UML</w:t>
+      </w:r>
+    </w:p>
+    <w:p>
+      <w:pPr>
+        <w:pStyle w:val="Heading1"/>
+        <w:numPr>
+          <w:ilvl w:val="0"/>
+          <w:numId w:val="1"/>
+        </w:numPr>
+      </w:pPr>
+      <w:r>
+        <w:t>Different</w:t>
+      </w:r>
+    </w:p>
+    <w:p>
+      <w:pPr>
+        <w:widowControl w:val="0"/>
+        <w:autoSpaceDE w:val="0"/>
+        <w:autoSpaceDN w:val="0"/>
+        <w:adjustRightInd w:val="0"/>
+        <w:spacing w:after="240" w:line="480" w:lineRule="atLeast"/>
+        <w:rPr>
+          <w:rFonts w:cs="Times"/>
+          <w:color w:val="000000"/>
+          <w:sz w:val="40"/>
+          <w:szCs w:val="40"/>
+          <w:lang w:val="en-US"/>
+        </w:rPr>
+      </w:pPr>
+    </w:p>
+    <w:p>
+      <w:pPr>
+        <w:widowControl w:val="0"/>
+        <w:autoSpaceDE w:val="0"/>
+        <w:autoSpaceDN w:val="0"/>
+        <w:adjustRightInd w:val="0"/>
+        <w:spacing w:after="240" w:line="480" w:lineRule="atLeast"/>
+        <w:rPr>
+          <w:rFonts w:cs="Times"/>
+          <w:color w:val="000000"/>
+          <w:sz w:val="40"/>
+          <w:szCs w:val="40"/>
+          <w:lang w:val="en-US"/>
+        </w:rPr>
+      </w:pPr>
+    </w:p>
+    <w:p>
+      <w:pPr>
+        <w:widowControl w:val="0"/>
+        <w:autoSpaceDE w:val="0"/>
+        <w:autoSpaceDN w:val="0"/>
+        <w:adjustRightInd w:val="0"/>
+        <w:spacing w:after="240" w:line="480" w:lineRule="atLeast"/>
+        <w:rPr>
+          <w:rFonts w:cs="Times"/>
+          <w:color w:val="000000"/>
+          <w:sz w:val="40"/>
+          <w:szCs w:val="40"/>
+          <w:lang w:val="en-US"/>
+        </w:rPr>
+      </w:pPr>
+    </w:p>
+    <w:p>
+      <w:pPr>
+        <w:widowControl w:val="0"/>
+        <w:autoSpaceDE w:val="0"/>
+        <w:autoSpaceDN w:val="0"/>
+        <w:adjustRightInd w:val="0"/>
+        <w:spacing w:after="240" w:line="480" w:lineRule="atLeast"/>
+        <w:rPr>
+          <w:rFonts w:cs="Times"/>
+          <w:color w:val="000000"/>
+          <w:sz w:val="40"/>
+          <w:szCs w:val="40"/>
+          <w:lang w:val="en-US"/>
+        </w:rPr>
+      </w:pPr>
+    </w:p>
+    <w:p>
+      <w:pPr>
+        <w:widowControl w:val="0"/>
+        <w:autoSpaceDE w:val="0"/>
+        <w:autoSpaceDN w:val="0"/>
+        <w:adjustRightInd w:val="0"/>
+        <w:spacing w:after="240" w:line="480" w:lineRule="atLeast"/>
+        <w:rPr>
+          <w:rFonts w:cs="Times"/>
+          <w:color w:val="000000"/>
+          <w:sz w:val="40"/>
+          <w:szCs w:val="40"/>
+          <w:lang w:val="en-US"/>
+        </w:rPr>
+      </w:pPr>
+    </w:p>
+    <w:p>
+      <w:pPr>
+        <w:widowControl w:val="0"/>
+        <w:autoSpaceDE w:val="0"/>
+        <w:autoSpaceDN w:val="0"/>
+        <w:adjustRightInd w:val="0"/>
+        <w:spacing w:after="240" w:line="480" w:lineRule="atLeast"/>
+        <w:rPr>
+          <w:rFonts w:cs="Times"/>
+          <w:color w:val="000000"/>
+          <w:sz w:val="40"/>
+          <w:szCs w:val="40"/>
+          <w:lang w:val="en-US"/>
+        </w:rPr>
+      </w:pPr>
+    </w:p>
+    <w:p>
+      <w:pPr>
+        <w:widowControl w:val="0"/>
+        <w:autoSpaceDE w:val="0"/>
+        <w:autoSpaceDN w:val="0"/>
+        <w:adjustRightInd w:val="0"/>
+        <w:spacing w:after="240" w:line="480" w:lineRule="atLeast"/>
+        <w:rPr>
+          <w:rFonts w:cs="Times"/>
+          <w:color w:val="000000"/>
+          <w:sz w:val="40"/>
+          <w:szCs w:val="40"/>
+          <w:lang w:val="en-US"/>
+        </w:rPr>
+      </w:pPr>
+    </w:p>
+    <w:p>
+      <w:pPr>
+        <w:rPr>
+          <w:rFonts w:cs="Times"/>
+          <w:b/>
+          <w:color w:val="000000"/>
+          <w:lang w:val="en-US"/>
+        </w:rPr>
+      </w:pPr>
+      <w:r>
+        <w:rPr>
+          <w:rFonts w:cs="Times"/>
+          <w:b/>
+          <w:color w:val="000000"/>
+          <w:lang w:val="en-US"/>
+        </w:rPr>
+        <w:t>Game Class</w:t>
+      </w:r>
+    </w:p>
+    <w:p>
+      <w:pPr>
+        <w:rPr>
+          <w:rFonts w:cs="Times"/>
+          <w:color w:val="000000"/>
+          <w:lang w:val="en-US"/>
+        </w:rPr>
+      </w:pPr>
+      <w:r>
+        <w:rPr>
+          <w:rFonts w:cs="Times"/>
+          <w:color w:val="000000"/>
+          <w:lang w:val="en-US"/>
+        </w:rPr>
+        <w:t>This class is used to create a new game including a list of players, the number of all players, and the current player who takes control of a play. Whenever a player executes an action that is moving a robot or shooting at a specific direction, the game will be updated the status. Then controller will send these updates to corresponding view objects, and the view object displays them.</w:t>
+      </w:r>
+    </w:p>
+    <w:p>
+      <w:pPr>
+        <w:rPr>
+          <w:rFonts w:cs="Times"/>
+          <w:color w:val="000000"/>
+          <w:lang w:val="en-US"/>
+        </w:rPr>
+      </w:pPr>
+    </w:p>
+    <w:p>
+      <w:pPr>
+        <w:rPr>
+          <w:rFonts w:cs="Times"/>
+          <w:b/>
+          <w:color w:val="000000"/>
+          <w:lang w:val="en-US"/>
+        </w:rPr>
+      </w:pPr>
+      <w:proofErr w:type="spellStart"/>
+      <w:proofErr w:type="gramStart"/>
+      <w:r>
+        <w:rPr>
+          <w:rFonts w:cs="Times"/>
+          <w:b/>
+          <w:color w:val="000000"/>
+          <w:lang w:val="en-US"/>
+        </w:rPr>
+        <w:t>setPlayerPosition</w:t>
+      </w:r>
+      <w:proofErr w:type="spellEnd"/>
+      <w:r>
+        <w:rPr>
+          <w:rFonts w:cs="Times"/>
+          <w:b/>
+          <w:color w:val="000000"/>
+          <w:lang w:val="en-US"/>
+        </w:rPr>
+        <w:t>(</w:t>
+      </w:r>
+      <w:proofErr w:type="gramEnd"/>
+      <w:r>
+        <w:rPr>
+          <w:rFonts w:cs="Times"/>
+          <w:b/>
+          <w:color w:val="000000"/>
+          <w:lang w:val="en-US"/>
+        </w:rPr>
+        <w:t>): void</w:t>
+      </w:r>
+    </w:p>
+    <w:p>
+      <w:pPr>
+        <w:rPr>
+          <w:rFonts w:cs="Times"/>
+          <w:color w:val="000000"/>
+          <w:lang w:val="en-US"/>
+        </w:rPr>
+      </w:pPr>
+      <w:r>
+        <w:rPr>
+          <w:rFonts w:cs="Times"/>
+          <w:b/>
+          <w:color w:val="000000"/>
+          <w:lang w:val="en-US"/>
+        </w:rPr>
+        <w:t xml:space="preserve">Summary: </w:t>
+      </w:r>
+      <w:r>
+        <w:rPr>
+          <w:rFonts w:cs="Times"/>
+          <w:color w:val="000000"/>
+          <w:lang w:val="en-US"/>
+        </w:rPr>
+        <w:t>this method is to set all player’s position to corresponding side of the game board.</w:t>
+      </w:r>
+    </w:p>
+    <w:p>
+      <w:pPr>
+        <w:tabs>
+          <w:tab w:val="center" w:pos="4680"/>
+        </w:tabs>
+        <w:rPr>
+          <w:rFonts w:cs="Times"/>
+          <w:color w:val="000000"/>
+          <w:lang w:val="en-US"/>
+        </w:rPr>
+      </w:pPr>
+      <w:r>
+        <w:rPr>
+          <w:rFonts w:cs="Times"/>
+          <w:b/>
+          <w:color w:val="000000"/>
+          <w:lang w:val="en-US"/>
+        </w:rPr>
+        <w:t xml:space="preserve">Precondition: </w:t>
+      </w:r>
+      <w:r>
+        <w:rPr>
+          <w:rFonts w:cs="Times"/>
+          <w:color w:val="000000"/>
+          <w:lang w:val="en-US"/>
+        </w:rPr>
+        <w:t>the game is created.</w:t>
+      </w:r>
+      <w:r>
+        <w:rPr>
+          <w:rFonts w:cs="Times"/>
+          <w:color w:val="000000"/>
+          <w:lang w:val="en-US"/>
+        </w:rPr>
+        <w:tab/>
+      </w:r>
       <w:bookmarkStart w:id="0" w:name="_GoBack"/>
       <w:bookmarkEnd w:id="0"/>
     </w:p>
     <w:p>
       <w:pPr>
-        <w:pStyle w:val="ListParagraph"/>
-        <w:numPr>
-          <w:ilvl w:val="1"/>
-          <w:numId w:val="10"/>
-        </w:numPr>
+        <w:rPr>
+          <w:rFonts w:cs="Times"/>
+          <w:color w:val="000000"/>
+          <w:lang w:val="en-US"/>
+        </w:rPr>
+      </w:pPr>
+      <w:r>
+        <w:rPr>
+          <w:rFonts w:cs="Times"/>
+          <w:b/>
+          <w:color w:val="000000"/>
+          <w:lang w:val="en-US"/>
+        </w:rPr>
+        <w:t xml:space="preserve">Input: </w:t>
+      </w:r>
+      <w:r>
+        <w:rPr>
+          <w:rFonts w:cs="Times"/>
+          <w:color w:val="000000"/>
+          <w:lang w:val="en-US"/>
+        </w:rPr>
+        <w:t>nothing</w:t>
+      </w:r>
+    </w:p>
+    <w:p>
+      <w:pPr>
+        <w:rPr>
+          <w:rFonts w:cs="Times"/>
+          <w:color w:val="000000"/>
+          <w:lang w:val="en-US"/>
+        </w:rPr>
+      </w:pPr>
+      <w:r>
+        <w:rPr>
+          <w:rFonts w:cs="Times"/>
+          <w:b/>
+          <w:color w:val="000000"/>
+          <w:lang w:val="en-US"/>
+        </w:rPr>
+        <w:lastRenderedPageBreak/>
+        <w:t>Return:</w:t>
+      </w:r>
+      <w:r>
+        <w:rPr>
+          <w:rFonts w:cs="Times"/>
+          <w:color w:val="000000"/>
+          <w:lang w:val="en-US"/>
+        </w:rPr>
+        <w:t xml:space="preserve"> void</w:t>
+      </w:r>
+    </w:p>
+    <w:p>
+      <w:pPr>
+        <w:rPr>
+          <w:rFonts w:cs="Times"/>
+          <w:b/>
+          <w:color w:val="000000"/>
+          <w:lang w:val="en-US"/>
+        </w:rPr>
+      </w:pPr>
+      <w:r>
+        <w:rPr>
+          <w:rFonts w:cs="Times"/>
+          <w:b/>
+          <w:color w:val="000000"/>
+          <w:lang w:val="en-US"/>
+        </w:rPr>
+        <w:t xml:space="preserve">Postcondition: </w:t>
+      </w:r>
+    </w:p>
+    <w:p>
+      <w:pPr>
+        <w:rPr>
+          <w:rFonts w:cs="Times"/>
+          <w:color w:val="000000"/>
+          <w:lang w:val="en-US"/>
+        </w:rPr>
+      </w:pPr>
+      <w:r>
+        <w:rPr>
+          <w:rFonts w:cs="Times"/>
+          <w:color w:val="000000"/>
+          <w:lang w:val="en-US"/>
+        </w:rPr>
+        <w:t xml:space="preserve">Set players to position </w:t>
+      </w:r>
+      <w:r>
+        <w:rPr>
+          <w:rFonts w:cs="Times"/>
+          <w:color w:val="000000"/>
+          <w:lang w:val="en-US"/>
+        </w:rPr>
+        <w:t>R</w:t>
+      </w:r>
+      <w:r>
+        <w:rPr>
+          <w:rFonts w:cs="Times"/>
+          <w:color w:val="000000"/>
+          <w:lang w:val="en-US"/>
+        </w:rPr>
+        <w:t xml:space="preserve">ed and Green if </w:t>
+      </w:r>
+      <w:r>
+        <w:rPr>
+          <w:rFonts w:cs="Times"/>
+          <w:color w:val="000000"/>
+          <w:lang w:val="en-US"/>
+        </w:rPr>
+        <w:t>the number of players is 2;</w:t>
+      </w:r>
+    </w:p>
+    <w:p>
+      <w:pPr>
+        <w:rPr>
+          <w:rFonts w:cs="Times"/>
+          <w:color w:val="000000"/>
+          <w:lang w:val="en-US"/>
+        </w:rPr>
+      </w:pPr>
+      <w:r>
+        <w:rPr>
+          <w:rFonts w:cs="Times"/>
+          <w:color w:val="000000"/>
+          <w:lang w:val="en-US"/>
+        </w:rPr>
+        <w:t>Set players to position Red, Yellow and Blue if the number of players is 3;</w:t>
+      </w:r>
+    </w:p>
+    <w:p>
+      <w:pPr>
+        <w:rPr>
+          <w:rFonts w:cs="Times"/>
+          <w:color w:val="000000"/>
+          <w:lang w:val="en-US"/>
+        </w:rPr>
+      </w:pPr>
+      <w:r>
+        <w:rPr>
+          <w:rFonts w:cs="Times"/>
+          <w:color w:val="000000"/>
+          <w:lang w:val="en-US"/>
+        </w:rPr>
+        <w:t>Set players to all positions if the number of players is 6.</w:t>
+      </w:r>
+    </w:p>
+    <w:p>
+      <w:pPr>
+        <w:rPr>
+          <w:rFonts w:cs="Times"/>
+          <w:color w:val="000000"/>
+          <w:lang w:val="en-US"/>
+        </w:rPr>
+      </w:pPr>
+    </w:p>
+    <w:p>
+      <w:pPr>
+        <w:rPr>
+          <w:rFonts w:cs="Times"/>
+          <w:b/>
+          <w:color w:val="000000"/>
+          <w:lang w:val="en-US"/>
+        </w:rPr>
       </w:pPr>
       <w:proofErr w:type="spellStart"/>
       <w:proofErr w:type="gramStart"/>
       <w:r>
-        <w:t>startTimer</w:t>
+        <w:rPr>
+          <w:rFonts w:cs="Times"/>
+          <w:b/>
+          <w:color w:val="000000"/>
+          <w:lang w:val="en-US"/>
+        </w:rPr>
+        <w:t>goN</w:t>
+      </w:r>
+      <w:r>
+        <w:rPr>
+          <w:rFonts w:cs="Times"/>
+          <w:b/>
+          <w:color w:val="000000"/>
+          <w:lang w:val="en-US"/>
+        </w:rPr>
+        <w:t>extPlayer</w:t>
       </w:r>
       <w:proofErr w:type="spellEnd"/>
       <w:r>
+        <w:rPr>
+          <w:rFonts w:cs="Times"/>
+          <w:b/>
+          <w:color w:val="000000"/>
+          <w:lang w:val="en-US"/>
+        </w:rPr>
         <w:t>(</w:t>
       </w:r>
       <w:proofErr w:type="gramEnd"/>
       <w:r>
-        <w:t>) : void</w:t>
-      </w:r>
-    </w:p>
-    <w:p>
-      <w:pPr>
-        <w:pStyle w:val="ListParagraph"/>
-        <w:numPr>
-          <w:ilvl w:val="2"/>
-          <w:numId w:val="10"/>
-        </w:numPr>
-      </w:pPr>
-      <w:r>
-        <w:t>Summary:</w:t>
-      </w:r>
-      <w:r>
-        <w:t xml:space="preserve"> start a new timer to be displayed in </w:t>
-      </w:r>
+        <w:rPr>
+          <w:rFonts w:cs="Times"/>
+          <w:b/>
+          <w:color w:val="000000"/>
+          <w:lang w:val="en-US"/>
+        </w:rPr>
+        <w:t>): void</w:t>
+      </w:r>
+    </w:p>
+    <w:p>
+      <w:pPr>
+        <w:rPr>
+          <w:rFonts w:cs="Times"/>
+          <w:color w:val="000000"/>
+          <w:lang w:val="en-US"/>
+        </w:rPr>
+      </w:pPr>
+      <w:r>
+        <w:rPr>
+          <w:rFonts w:cs="Times"/>
+          <w:b/>
+          <w:color w:val="000000"/>
+          <w:lang w:val="en-US"/>
+        </w:rPr>
+        <w:t xml:space="preserve">Summary: </w:t>
+      </w:r>
+      <w:r>
+        <w:rPr>
+          <w:rFonts w:cs="Times"/>
+          <w:color w:val="000000"/>
+          <w:lang w:val="en-US"/>
+        </w:rPr>
+        <w:t>this method is to let the next player take control of the game</w:t>
+      </w:r>
+    </w:p>
+    <w:p>
+      <w:pPr>
+        <w:rPr>
+          <w:rFonts w:cs="Times"/>
+          <w:b/>
+          <w:color w:val="000000"/>
+          <w:lang w:val="en-US"/>
+        </w:rPr>
+      </w:pPr>
+      <w:r>
+        <w:rPr>
+          <w:rFonts w:cs="Times"/>
+          <w:b/>
+          <w:color w:val="000000"/>
+          <w:lang w:val="en-US"/>
+        </w:rPr>
+        <w:t>Precondition:</w:t>
+      </w:r>
+    </w:p>
+    <w:p>
+      <w:pPr>
+        <w:rPr>
+          <w:rFonts w:cs="Times"/>
+          <w:color w:val="000000"/>
+          <w:lang w:val="en-US"/>
+        </w:rPr>
+      </w:pPr>
+      <w:r>
+        <w:rPr>
+          <w:rFonts w:cs="Times"/>
+          <w:b/>
+          <w:color w:val="000000"/>
+          <w:lang w:val="en-US"/>
+        </w:rPr>
+        <w:t xml:space="preserve">Input: </w:t>
+      </w:r>
+      <w:r>
+        <w:rPr>
+          <w:rFonts w:cs="Times"/>
+          <w:color w:val="000000"/>
+          <w:lang w:val="en-US"/>
+        </w:rPr>
+        <w:t>nothing</w:t>
+      </w:r>
+    </w:p>
+    <w:p>
+      <w:pPr>
+        <w:rPr>
+          <w:rFonts w:cs="Times"/>
+          <w:color w:val="000000"/>
+          <w:lang w:val="en-US"/>
+        </w:rPr>
+      </w:pPr>
+      <w:r>
+        <w:rPr>
+          <w:rFonts w:cs="Times"/>
+          <w:b/>
+          <w:color w:val="000000"/>
+          <w:lang w:val="en-US"/>
+        </w:rPr>
+        <w:t>Return:</w:t>
+      </w:r>
+      <w:r>
+        <w:rPr>
+          <w:rFonts w:cs="Times"/>
+          <w:color w:val="000000"/>
+          <w:lang w:val="en-US"/>
+        </w:rPr>
+        <w:t xml:space="preserve"> void</w:t>
+      </w:r>
+    </w:p>
+    <w:p>
+      <w:pPr>
+        <w:rPr>
+          <w:rFonts w:cs="Times"/>
+          <w:b/>
+          <w:color w:val="000000"/>
+          <w:lang w:val="en-US"/>
+        </w:rPr>
+      </w:pPr>
+      <w:r>
+        <w:rPr>
+          <w:rFonts w:cs="Times"/>
+          <w:b/>
+          <w:color w:val="000000"/>
+          <w:lang w:val="en-US"/>
+        </w:rPr>
+        <w:t>Postcondition:</w:t>
+      </w:r>
+    </w:p>
+    <w:p>
+      <w:pPr>
+        <w:rPr>
+          <w:rFonts w:cs="Times"/>
+          <w:color w:val="000000"/>
+          <w:lang w:val="en-US"/>
+        </w:rPr>
+      </w:pPr>
+    </w:p>
+    <w:p>
+      <w:pPr>
+        <w:rPr>
+          <w:rFonts w:cs="Times"/>
+          <w:b/>
+          <w:color w:val="000000"/>
+          <w:lang w:val="en-US"/>
+        </w:rPr>
+      </w:pPr>
       <w:proofErr w:type="spellStart"/>
-      <w:r>
-        <w:t>GameBoardView</w:t>
+      <w:proofErr w:type="gramStart"/>
+      <w:r>
+        <w:rPr>
+          <w:rFonts w:cs="Times"/>
+          <w:b/>
+          <w:color w:val="000000"/>
+          <w:lang w:val="en-US"/>
+        </w:rPr>
+        <w:t>runPlay</w:t>
       </w:r>
       <w:proofErr w:type="spellEnd"/>
-    </w:p>
-    <w:p>
-      <w:pPr>
-        <w:pStyle w:val="ListParagraph"/>
-        <w:numPr>
-          <w:ilvl w:val="2"/>
-          <w:numId w:val="10"/>
-        </w:numPr>
-      </w:pPr>
-      <w:r>
+      <w:r>
+        <w:rPr>
+          <w:rFonts w:cs="Times"/>
+          <w:b/>
+          <w:color w:val="000000"/>
+          <w:lang w:val="en-US"/>
+        </w:rPr>
+        <w:t>(</w:t>
+      </w:r>
+      <w:proofErr w:type="gramEnd"/>
+      <w:r>
+        <w:rPr>
+          <w:rFonts w:cs="Times"/>
+          <w:b/>
+          <w:color w:val="000000"/>
+          <w:lang w:val="en-US"/>
+        </w:rPr>
+        <w:t>): void</w:t>
+      </w:r>
+    </w:p>
+    <w:p>
+      <w:pPr>
+        <w:rPr>
+          <w:rFonts w:cs="Times"/>
+          <w:color w:val="000000"/>
+          <w:lang w:val="en-US"/>
+        </w:rPr>
+      </w:pPr>
+      <w:r>
+        <w:rPr>
+          <w:rFonts w:cs="Times"/>
+          <w:b/>
+          <w:color w:val="000000"/>
+          <w:lang w:val="en-US"/>
+        </w:rPr>
+        <w:t xml:space="preserve">Summary: </w:t>
+      </w:r>
+      <w:r>
+        <w:rPr>
+          <w:rFonts w:cs="Times"/>
+          <w:color w:val="000000"/>
+          <w:lang w:val="en-US"/>
+        </w:rPr>
+        <w:t>this method is to run a play</w:t>
+      </w:r>
+    </w:p>
+    <w:p>
+      <w:pPr>
+        <w:rPr>
+          <w:rFonts w:cs="Times"/>
+          <w:color w:val="000000"/>
+          <w:lang w:val="en-US"/>
+        </w:rPr>
+      </w:pPr>
+      <w:r>
+        <w:rPr>
+          <w:rFonts w:cs="Times"/>
+          <w:b/>
+          <w:color w:val="000000"/>
+          <w:lang w:val="en-US"/>
+        </w:rPr>
         <w:t>Precondition:</w:t>
       </w:r>
       <w:r>
-        <w:t xml:space="preserve"> none</w:t>
-      </w:r>
-    </w:p>
-    <w:p>
-      <w:pPr>
-        <w:pStyle w:val="ListParagraph"/>
-        <w:numPr>
-          <w:ilvl w:val="2"/>
-          <w:numId w:val="10"/>
-        </w:numPr>
-      </w:pPr>
-      <w:r>
-        <w:t>Input:</w:t>
-      </w:r>
-      <w:r>
-        <w:t xml:space="preserve"> none</w:t>
-      </w:r>
-    </w:p>
-    <w:p>
-      <w:pPr>
-        <w:pStyle w:val="ListParagraph"/>
-        <w:numPr>
-          <w:ilvl w:val="2"/>
-          <w:numId w:val="10"/>
-        </w:numPr>
-      </w:pPr>
-      <w:r>
-        <w:t>Output:</w:t>
-      </w:r>
-      <w:r>
-        <w:t xml:space="preserve"> none</w:t>
-      </w:r>
-    </w:p>
-    <w:p>
-      <w:pPr>
-        <w:pStyle w:val="ListParagraph"/>
-        <w:numPr>
-          <w:ilvl w:val="2"/>
-          <w:numId w:val="10"/>
-        </w:numPr>
-      </w:pPr>
-      <w:r>
-        <w:t xml:space="preserve">Postcondition: </w:t>
-      </w:r>
-      <w:r>
-        <w:t xml:space="preserve">a new timer is started and is showed in </w:t>
-      </w:r>
-      <w:proofErr w:type="spellStart"/>
-      <w:r>
-        <w:t>GameBoardView</w:t>
-      </w:r>
-      <w:proofErr w:type="spellEnd"/>
-    </w:p>
-    <w:p>
-      <w:pPr>
-        <w:pStyle w:val="ListParagraph"/>
-        <w:numPr>
-          <w:ilvl w:val="1"/>
-          <w:numId w:val="10"/>
-        </w:numPr>
-      </w:pPr>
-      <w:proofErr w:type="spellStart"/>
-      <w:r>
-        <w:t>GameStartView</w:t>
-      </w:r>
-      <w:r>
-        <w:t>_</w:t>
-      </w:r>
-      <w:proofErr w:type="gramStart"/>
-      <w:r>
-        <w:t>Button</w:t>
-      </w:r>
-      <w:r>
-        <w:t>Clicked</w:t>
-      </w:r>
-      <w:proofErr w:type="spellEnd"/>
-      <w:r>
-        <w:t>(</w:t>
-      </w:r>
-      <w:proofErr w:type="spellStart"/>
-      <w:proofErr w:type="gramEnd"/>
-      <w:r>
-        <w:t>J</w:t>
-      </w:r>
-      <w:r>
-        <w:t>Button</w:t>
-      </w:r>
-      <w:proofErr w:type="spellEnd"/>
-      <w:r>
+        <w:rPr>
+          <w:rFonts w:cs="Times"/>
+          <w:b/>
+          <w:color w:val="000000"/>
+          <w:lang w:val="en-US"/>
+        </w:rPr>
         <w:t xml:space="preserve"> </w:t>
       </w:r>
-      <w:proofErr w:type="spellStart"/>
-      <w:r>
-        <w:t>clickedButton</w:t>
-      </w:r>
-      <w:proofErr w:type="spellEnd"/>
-      <w:r>
-        <w:t>)</w:t>
-      </w:r>
-    </w:p>
-    <w:p>
-      <w:pPr>
-        <w:pStyle w:val="ListParagraph"/>
-        <w:numPr>
-          <w:ilvl w:val="2"/>
-          <w:numId w:val="10"/>
-        </w:numPr>
-      </w:pPr>
-      <w:r>
-        <w:t xml:space="preserve">Summary: </w:t>
-      </w:r>
-      <w:r>
-        <w:t xml:space="preserve">handle the button event of buttons in </w:t>
-      </w:r>
-      <w:proofErr w:type="spellStart"/>
-      <w:r>
-        <w:t>GameStartView</w:t>
-      </w:r>
-      <w:proofErr w:type="spellEnd"/>
-    </w:p>
-    <w:p>
-      <w:pPr>
-        <w:pStyle w:val="ListParagraph"/>
-        <w:numPr>
-          <w:ilvl w:val="2"/>
-          <w:numId w:val="10"/>
-        </w:numPr>
-      </w:pPr>
-      <w:r>
-        <w:t>Precondition:</w:t>
-      </w:r>
-      <w:r>
-        <w:t xml:space="preserve"> </w:t>
-      </w:r>
-    </w:p>
-    <w:p>
-      <w:pPr>
-        <w:pStyle w:val="ListParagraph"/>
-        <w:numPr>
-          <w:ilvl w:val="2"/>
-          <w:numId w:val="10"/>
-        </w:numPr>
-      </w:pPr>
-      <w:r>
-        <w:t>Input:</w:t>
-      </w:r>
-      <w:r>
-        <w:t xml:space="preserve"> </w:t>
-      </w:r>
-    </w:p>
-    <w:p>
-      <w:pPr>
-        <w:pStyle w:val="ListParagraph"/>
-        <w:numPr>
-          <w:ilvl w:val="2"/>
-          <w:numId w:val="10"/>
-        </w:numPr>
-      </w:pPr>
-      <w:r>
-        <w:t>Output:</w:t>
-      </w:r>
-      <w:r>
-        <w:t xml:space="preserve"> none</w:t>
-      </w:r>
-    </w:p>
-    <w:p>
-      <w:pPr>
-        <w:pStyle w:val="ListParagraph"/>
-        <w:numPr>
-          <w:ilvl w:val="2"/>
-          <w:numId w:val="10"/>
-        </w:numPr>
-      </w:pPr>
-      <w:r>
-        <w:lastRenderedPageBreak/>
+      <w:r>
+        <w:rPr>
+          <w:rFonts w:cs="Times"/>
+          <w:color w:val="000000"/>
+          <w:lang w:val="en-US"/>
+        </w:rPr>
+        <w:t>the game is created</w:t>
+      </w:r>
+    </w:p>
+    <w:p>
+      <w:pPr>
+        <w:rPr>
+          <w:rFonts w:cs="Times"/>
+          <w:color w:val="000000"/>
+          <w:lang w:val="en-US"/>
+        </w:rPr>
+      </w:pPr>
+      <w:r>
+        <w:rPr>
+          <w:rFonts w:cs="Times"/>
+          <w:b/>
+          <w:color w:val="000000"/>
+          <w:lang w:val="en-US"/>
+        </w:rPr>
+        <w:t xml:space="preserve">Input: </w:t>
+      </w:r>
+      <w:r>
+        <w:rPr>
+          <w:rFonts w:cs="Times"/>
+          <w:color w:val="000000"/>
+          <w:lang w:val="en-US"/>
+        </w:rPr>
+        <w:t>nothing</w:t>
+      </w:r>
+    </w:p>
+    <w:p>
+      <w:pPr>
+        <w:rPr>
+          <w:rFonts w:cs="Times"/>
+          <w:color w:val="000000"/>
+          <w:lang w:val="en-US"/>
+        </w:rPr>
+      </w:pPr>
+      <w:r>
+        <w:rPr>
+          <w:rFonts w:cs="Times"/>
+          <w:b/>
+          <w:color w:val="000000"/>
+          <w:lang w:val="en-US"/>
+        </w:rPr>
+        <w:t>Return:</w:t>
+      </w:r>
+      <w:r>
+        <w:rPr>
+          <w:rFonts w:cs="Times"/>
+          <w:color w:val="000000"/>
+          <w:lang w:val="en-US"/>
+        </w:rPr>
+        <w:t xml:space="preserve"> void</w:t>
+      </w:r>
+    </w:p>
+    <w:p>
+      <w:pPr>
+        <w:rPr>
+          <w:rFonts w:cs="Times"/>
+          <w:b/>
+          <w:color w:val="000000"/>
+          <w:lang w:val="en-US"/>
+        </w:rPr>
+      </w:pPr>
+      <w:r>
+        <w:rPr>
+          <w:rFonts w:cs="Times"/>
+          <w:b/>
+          <w:color w:val="000000"/>
+          <w:lang w:val="en-US"/>
+        </w:rPr>
         <w:t>Postcondition:</w:t>
-      </w:r>
-      <w:r>
-        <w:t xml:space="preserve"> </w:t>
-      </w:r>
-      <w:r>
-        <w:t xml:space="preserve">a new </w:t>
-      </w:r>
-      <w:proofErr w:type="spellStart"/>
-      <w:r>
-        <w:t>SetGameModeView</w:t>
-      </w:r>
-      <w:proofErr w:type="spellEnd"/>
-      <w:r>
-        <w:t xml:space="preserve"> instance created if pressed new game button; a new </w:t>
-      </w:r>
-      <w:proofErr w:type="spellStart"/>
-      <w:r>
-        <w:t>GarageView</w:t>
-      </w:r>
-      <w:proofErr w:type="spellEnd"/>
-      <w:r>
-        <w:t xml:space="preserve"> instance created if pressed garage button; game quit if pressed quit button</w:t>
-      </w:r>
-    </w:p>
-    <w:p>
-      <w:pPr>
-        <w:pStyle w:val="ListParagraph"/>
-        <w:numPr>
-          <w:ilvl w:val="1"/>
-          <w:numId w:val="10"/>
-        </w:numPr>
-      </w:pPr>
-      <w:proofErr w:type="spellStart"/>
-      <w:r>
-        <w:t>SetGameModeView_</w:t>
-      </w:r>
-      <w:proofErr w:type="gramStart"/>
-      <w:r>
-        <w:t>ButtonClicked</w:t>
-      </w:r>
-      <w:proofErr w:type="spellEnd"/>
-      <w:r>
-        <w:t>(</w:t>
-      </w:r>
-      <w:proofErr w:type="gramEnd"/>
-      <w:r>
-        <w:t>)</w:t>
-      </w:r>
-    </w:p>
-    <w:p>
-      <w:pPr>
-        <w:pStyle w:val="ListParagraph"/>
-        <w:numPr>
-          <w:ilvl w:val="2"/>
-          <w:numId w:val="10"/>
-        </w:numPr>
-      </w:pPr>
-      <w:r>
-        <w:t xml:space="preserve">Summary: handle the button event of buttons in </w:t>
-      </w:r>
-      <w:proofErr w:type="spellStart"/>
-      <w:r>
-        <w:t>SetGameModeView</w:t>
-      </w:r>
-      <w:proofErr w:type="spellEnd"/>
-    </w:p>
-    <w:p>
-      <w:pPr>
-        <w:pStyle w:val="ListParagraph"/>
-        <w:numPr>
-          <w:ilvl w:val="2"/>
-          <w:numId w:val="10"/>
-        </w:numPr>
-      </w:pPr>
-      <w:r>
-        <w:t>Precondition:</w:t>
-      </w:r>
-    </w:p>
-    <w:p>
-      <w:pPr>
-        <w:pStyle w:val="ListParagraph"/>
-        <w:numPr>
-          <w:ilvl w:val="2"/>
-          <w:numId w:val="10"/>
-        </w:numPr>
-      </w:pPr>
-      <w:r>
-        <w:t>Input:</w:t>
-      </w:r>
-    </w:p>
-    <w:p>
-      <w:pPr>
-        <w:pStyle w:val="ListParagraph"/>
-        <w:numPr>
-          <w:ilvl w:val="2"/>
-          <w:numId w:val="10"/>
-        </w:numPr>
-      </w:pPr>
-      <w:r>
-        <w:t>Output:</w:t>
-      </w:r>
-    </w:p>
-    <w:p>
-      <w:pPr>
-        <w:pStyle w:val="ListParagraph"/>
-        <w:numPr>
-          <w:ilvl w:val="2"/>
-          <w:numId w:val="10"/>
-        </w:numPr>
-      </w:pPr>
-      <w:r>
-        <w:t>Postcondition:</w:t>
-      </w:r>
-    </w:p>
-    <w:p>
-      <w:pPr>
-        <w:pStyle w:val="Heading3"/>
-      </w:pPr>
-      <w:r>
-        <w:t xml:space="preserve">3.1.4 </w:t>
-      </w:r>
-      <w:proofErr w:type="spellStart"/>
-      <w:r>
-        <w:t>WarOfRobotcraft</w:t>
-      </w:r>
-      <w:proofErr w:type="spellEnd"/>
-    </w:p>
-    <w:p>
-      <w:pPr>
-        <w:pStyle w:val="Heading3"/>
-        <w:numPr>
-          <w:ilvl w:val="0"/>
-          <w:numId w:val="10"/>
-        </w:numPr>
-      </w:pPr>
-      <w:r>
-        <w:t>Entry</w:t>
-      </w:r>
-    </w:p>
-    <w:p>
-      <w:pPr>
-        <w:pStyle w:val="Heading2"/>
-      </w:pPr>
-      <w:r>
-        <w:t>3.2</w:t>
-      </w:r>
-      <w:r>
-        <w:t xml:space="preserve"> UML</w:t>
-      </w:r>
-    </w:p>
-    <w:p>
-      <w:pPr>
-        <w:pStyle w:val="Heading1"/>
-        <w:numPr>
-          <w:ilvl w:val="0"/>
-          <w:numId w:val="1"/>
-        </w:numPr>
-      </w:pPr>
-      <w:r>
-        <w:t>Different</w:t>
       </w:r>
     </w:p>
     <w:p>
@@ -2830,8 +3589,8 @@
 </file>
 
 <file path=word/numbering.xml><?xml version="1.0" encoding="utf-8"?>
-<w:numbering xmlns:wpc="http://schemas.microsoft.com/office/word/2010/wordprocessingCanvas" xmlns:cx="http://schemas.microsoft.com/office/drawing/2014/chartex" xmlns:cx1="http://schemas.microsoft.com/office/drawing/2015/9/8/chartex" xmlns:cx2="http://schemas.microsoft.com/office/drawing/2015/10/21/chartex" xmlns:cx3="http://schemas.microsoft.com/office/drawing/2016/5/9/chartex" xmlns:cx4="http://schemas.microsoft.com/office/drawing/2016/5/10/chartex" xmlns:cx5="http://schemas.microsoft.com/office/drawing/2016/5/11/chartex" xmlns:mc="http://schemas.openxmlformats.org/markup-compatibility/2006" xmlns:o="urn:schemas-microsoft-com:office:office" xmlns:r="http://schemas.openxmlformats.org/officeDocument/2006/relationships" xmlns:m="http://schemas.openxmlformats.org/officeDocument/2006/math" xmlns:v="urn:schemas-microsoft-com:vml" xmlns:wp14="http://schemas.microsoft.com/office/word/2010/wordprocessingDrawing" xmlns:wp="http://schemas.openxmlformats.org/drawingml/2006/wordprocessingDrawing" xmlns:w10="urn:schemas-microsoft-com:office:word" xmlns:w="http://schemas.openxmlformats.org/wordprocessingml/2006/main" xmlns:w14="http://schemas.microsoft.com/office/word/2010/wordml" xmlns:w15="http://schemas.microsoft.com/office/word/2012/wordml" xmlns:w16se="http://schemas.microsoft.com/office/word/2015/wordml/symex" xmlns:wpg="http://schemas.microsoft.com/office/word/2010/wordprocessingGroup" xmlns:wpi="http://schemas.microsoft.com/office/word/2010/wordprocessingInk" xmlns:wne="http://schemas.microsoft.com/office/word/2006/wordml" xmlns:wps="http://schemas.microsoft.com/office/word/2010/wordprocessingShape" mc:Ignorable="w14 w15 w16se wp14">
-  <w:abstractNum w:abstractNumId="0" w15:restartNumberingAfterBreak="0">
+<w:numbering xmlns:wpc="http://schemas.microsoft.com/office/word/2010/wordprocessingCanvas" xmlns:mo="http://schemas.microsoft.com/office/mac/office/2008/main" xmlns:mc="http://schemas.openxmlformats.org/markup-compatibility/2006" xmlns:mv="urn:schemas-microsoft-com:mac:vml" xmlns:o="urn:schemas-microsoft-com:office:office" xmlns:r="http://schemas.openxmlformats.org/officeDocument/2006/relationships" xmlns:m="http://schemas.openxmlformats.org/officeDocument/2006/math" xmlns:v="urn:schemas-microsoft-com:vml" xmlns:wp14="http://schemas.microsoft.com/office/word/2010/wordprocessingDrawing" xmlns:wp="http://schemas.openxmlformats.org/drawingml/2006/wordprocessingDrawing" xmlns:w10="urn:schemas-microsoft-com:office:word" xmlns:w="http://schemas.openxmlformats.org/wordprocessingml/2006/main" xmlns:w14="http://schemas.microsoft.com/office/word/2010/wordml" xmlns:w15="http://schemas.microsoft.com/office/word/2012/wordml" xmlns:wpg="http://schemas.microsoft.com/office/word/2010/wordprocessingGroup" xmlns:wpi="http://schemas.microsoft.com/office/word/2010/wordprocessingInk" xmlns:wne="http://schemas.microsoft.com/office/word/2006/wordml" xmlns:wps="http://schemas.microsoft.com/office/word/2010/wordprocessingShape" mc:Ignorable="w14 w15 wp14">
+  <w:abstractNum w:abstractNumId="0">
     <w:nsid w:val="0876534D"/>
     <w:multiLevelType w:val="hybridMultilevel"/>
     <w:tmpl w:val="F0906EAE"/>
@@ -2944,7 +3703,7 @@
       </w:rPr>
     </w:lvl>
   </w:abstractNum>
-  <w:abstractNum w:abstractNumId="1" w15:restartNumberingAfterBreak="0">
+  <w:abstractNum w:abstractNumId="1">
     <w:nsid w:val="34055767"/>
     <w:multiLevelType w:val="hybridMultilevel"/>
     <w:tmpl w:val="43965DDE"/>
@@ -3057,7 +3816,7 @@
       </w:rPr>
     </w:lvl>
   </w:abstractNum>
-  <w:abstractNum w:abstractNumId="2" w15:restartNumberingAfterBreak="0">
+  <w:abstractNum w:abstractNumId="2">
     <w:nsid w:val="3DC852EE"/>
     <w:multiLevelType w:val="hybridMultilevel"/>
     <w:tmpl w:val="056654DC"/>
@@ -3170,7 +3929,7 @@
       </w:rPr>
     </w:lvl>
   </w:abstractNum>
-  <w:abstractNum w:abstractNumId="3" w15:restartNumberingAfterBreak="0">
+  <w:abstractNum w:abstractNumId="3">
     <w:nsid w:val="4A381A85"/>
     <w:multiLevelType w:val="multilevel"/>
     <w:tmpl w:val="0409001F"/>
@@ -3256,7 +4015,7 @@
       </w:pPr>
     </w:lvl>
   </w:abstractNum>
-  <w:abstractNum w:abstractNumId="4" w15:restartNumberingAfterBreak="0">
+  <w:abstractNum w:abstractNumId="4">
     <w:nsid w:val="4DE873E9"/>
     <w:multiLevelType w:val="hybridMultilevel"/>
     <w:tmpl w:val="29F29568"/>
@@ -3369,7 +4128,7 @@
       </w:rPr>
     </w:lvl>
   </w:abstractNum>
-  <w:abstractNum w:abstractNumId="5" w15:restartNumberingAfterBreak="0">
+  <w:abstractNum w:abstractNumId="5">
     <w:nsid w:val="62DE37E7"/>
     <w:multiLevelType w:val="hybridMultilevel"/>
     <w:tmpl w:val="6344AC2A"/>
@@ -3482,7 +4241,7 @@
       </w:rPr>
     </w:lvl>
   </w:abstractNum>
-  <w:abstractNum w:abstractNumId="6" w15:restartNumberingAfterBreak="0">
+  <w:abstractNum w:abstractNumId="6">
     <w:nsid w:val="6B1A0C7F"/>
     <w:multiLevelType w:val="hybridMultilevel"/>
     <w:tmpl w:val="111250CA"/>
@@ -3595,7 +4354,7 @@
       </w:rPr>
     </w:lvl>
   </w:abstractNum>
-  <w:abstractNum w:abstractNumId="7" w15:restartNumberingAfterBreak="0">
+  <w:abstractNum w:abstractNumId="7">
     <w:nsid w:val="6C6653FB"/>
     <w:multiLevelType w:val="hybridMultilevel"/>
     <w:tmpl w:val="1DD24A98"/>
@@ -3708,7 +4467,7 @@
       </w:rPr>
     </w:lvl>
   </w:abstractNum>
-  <w:abstractNum w:abstractNumId="8" w15:restartNumberingAfterBreak="0">
+  <w:abstractNum w:abstractNumId="8">
     <w:nsid w:val="6D4C47F4"/>
     <w:multiLevelType w:val="multilevel"/>
     <w:tmpl w:val="0409001F"/>
@@ -3794,7 +4553,7 @@
       </w:pPr>
     </w:lvl>
   </w:abstractNum>
-  <w:abstractNum w:abstractNumId="9" w15:restartNumberingAfterBreak="0">
+  <w:abstractNum w:abstractNumId="9">
     <w:nsid w:val="749E22C0"/>
     <w:multiLevelType w:val="multilevel"/>
     <w:tmpl w:val="D110CA3A"/>
@@ -3949,7 +4708,7 @@
 </file>
 
 <file path=word/styles.xml><?xml version="1.0" encoding="utf-8"?>
-<w:styles xmlns:mc="http://schemas.openxmlformats.org/markup-compatibility/2006" xmlns:r="http://schemas.openxmlformats.org/officeDocument/2006/relationships" xmlns:w="http://schemas.openxmlformats.org/wordprocessingml/2006/main" xmlns:w14="http://schemas.microsoft.com/office/word/2010/wordml" xmlns:w15="http://schemas.microsoft.com/office/word/2012/wordml" xmlns:w16se="http://schemas.microsoft.com/office/word/2015/wordml/symex" mc:Ignorable="w14 w15 w16se">
+<w:styles xmlns:mc="http://schemas.openxmlformats.org/markup-compatibility/2006" xmlns:r="http://schemas.openxmlformats.org/officeDocument/2006/relationships" xmlns:w="http://schemas.openxmlformats.org/wordprocessingml/2006/main" xmlns:w14="http://schemas.microsoft.com/office/word/2010/wordml" xmlns:w15="http://schemas.microsoft.com/office/word/2012/wordml" mc:Ignorable="w14 w15">
   <w:docDefaults>
     <w:rPrDefault>
       <w:rPr>
@@ -3961,7 +4720,7 @@
     </w:rPrDefault>
     <w:pPrDefault/>
   </w:docDefaults>
-  <w:latentStyles w:defLockedState="0" w:defUIPriority="99" w:defSemiHidden="0" w:defUnhideWhenUsed="0" w:defQFormat="0" w:count="374">
+  <w:latentStyles w:defLockedState="0" w:defUIPriority="99" w:defSemiHidden="0" w:defUnhideWhenUsed="0" w:defQFormat="0" w:count="380">
     <w:lsdException w:name="Normal" w:uiPriority="0" w:qFormat="1"/>
     <w:lsdException w:name="heading 1" w:uiPriority="9" w:qFormat="1"/>
     <w:lsdException w:name="heading 2" w:semiHidden="1" w:uiPriority="9" w:unhideWhenUsed="1" w:qFormat="1"/>
@@ -4333,8 +5092,6 @@
     <w:lsdException w:name="List Table 5 Dark Accent 6" w:uiPriority="50"/>
     <w:lsdException w:name="List Table 6 Colorful Accent 6" w:uiPriority="51"/>
     <w:lsdException w:name="List Table 7 Colorful Accent 6" w:uiPriority="52"/>
-    <w:lsdException w:name="Mention" w:semiHidden="1" w:unhideWhenUsed="1"/>
-    <w:lsdException w:name="Smart Hyperlink" w:semiHidden="1" w:unhideWhenUsed="1"/>
   </w:latentStyles>
   <w:style w:type="paragraph" w:default="1" w:styleId="Normal">
     <w:name w:val="Normal"/>
@@ -4466,6 +5223,7 @@
       <w:szCs w:val="22"/>
     </w:rPr>
     <w:tblPr>
+      <w:tblInd w:w="0" w:type="dxa"/>
       <w:tblBorders>
         <w:top w:val="single" w:sz="4" w:space="0" w:color="auto"/>
         <w:left w:val="single" w:sz="4" w:space="0" w:color="auto"/>
@@ -4474,6 +5232,12 @@
         <w:insideH w:val="single" w:sz="4" w:space="0" w:color="auto"/>
         <w:insideV w:val="single" w:sz="4" w:space="0" w:color="auto"/>
       </w:tblBorders>
+      <w:tblCellMar>
+        <w:top w:w="0" w:type="dxa"/>
+        <w:left w:w="108" w:type="dxa"/>
+        <w:bottom w:w="0" w:type="dxa"/>
+        <w:right w:w="108" w:type="dxa"/>
+      </w:tblCellMar>
     </w:tblPr>
   </w:style>
   <w:style w:type="character" w:customStyle="1" w:styleId="Heading1Char">

</xml_diff>

<commit_message>
add runplay() and goNextPlayer() method
</commit_message>
<xml_diff>
--- a/doc/Design Document.docx
+++ b/doc/Design Document.docx
@@ -2940,6 +2940,163 @@
           <w:lang w:val="en-US"/>
         </w:rPr>
       </w:pPr>
+      <w:r>
+        <w:rPr>
+          <w:rFonts w:cs="Times"/>
+          <w:b/>
+          <w:color w:val="000000"/>
+          <w:lang w:val="en-US"/>
+        </w:rPr>
+        <w:t>Fields:</w:t>
+      </w:r>
+    </w:p>
+    <w:p>
+      <w:pPr>
+        <w:rPr>
+          <w:rFonts w:cs="Times"/>
+          <w:color w:val="000000"/>
+          <w:lang w:val="en-US"/>
+        </w:rPr>
+      </w:pPr>
+      <w:proofErr w:type="spellStart"/>
+      <w:r>
+        <w:rPr>
+          <w:rFonts w:cs="Times"/>
+          <w:color w:val="000000"/>
+          <w:lang w:val="en-US"/>
+        </w:rPr>
+        <w:t>playerList</w:t>
+      </w:r>
+      <w:proofErr w:type="spellEnd"/>
+      <w:r>
+        <w:rPr>
+          <w:rFonts w:cs="Times"/>
+          <w:color w:val="000000"/>
+          <w:lang w:val="en-US"/>
+        </w:rPr>
+        <w:t xml:space="preserve">: </w:t>
+      </w:r>
+      <w:proofErr w:type="spellStart"/>
+      <w:r>
+        <w:rPr>
+          <w:rFonts w:cs="Times"/>
+          <w:color w:val="000000"/>
+          <w:lang w:val="en-US"/>
+        </w:rPr>
+        <w:t>LinkedList</w:t>
+      </w:r>
+      <w:proofErr w:type="spellEnd"/>
+      <w:r>
+        <w:rPr>
+          <w:rFonts w:cs="Times"/>
+          <w:color w:val="000000"/>
+          <w:lang w:val="en-US"/>
+        </w:rPr>
+        <w:t>&lt;Pair&lt;</w:t>
+      </w:r>
+      <w:proofErr w:type="spellStart"/>
+      <w:r>
+        <w:rPr>
+          <w:rFonts w:cs="Times"/>
+          <w:color w:val="000000"/>
+          <w:lang w:val="en-US"/>
+        </w:rPr>
+        <w:t>int</w:t>
+      </w:r>
+      <w:proofErr w:type="spellEnd"/>
+      <w:r>
+        <w:rPr>
+          <w:rFonts w:cs="Times"/>
+          <w:color w:val="000000"/>
+          <w:lang w:val="en-US"/>
+        </w:rPr>
+        <w:t>, Player&gt;&gt;</w:t>
+      </w:r>
+    </w:p>
+    <w:p>
+      <w:pPr>
+        <w:rPr>
+          <w:rFonts w:cs="Times"/>
+          <w:color w:val="000000"/>
+          <w:lang w:val="en-US"/>
+        </w:rPr>
+      </w:pPr>
+      <w:proofErr w:type="spellStart"/>
+      <w:r>
+        <w:rPr>
+          <w:rFonts w:cs="Times"/>
+          <w:color w:val="000000"/>
+          <w:lang w:val="en-US"/>
+        </w:rPr>
+        <w:t>playerNum</w:t>
+      </w:r>
+      <w:proofErr w:type="spellEnd"/>
+      <w:r>
+        <w:rPr>
+          <w:rFonts w:cs="Times"/>
+          <w:color w:val="000000"/>
+          <w:lang w:val="en-US"/>
+        </w:rPr>
+        <w:t xml:space="preserve">: </w:t>
+      </w:r>
+      <w:proofErr w:type="spellStart"/>
+      <w:r>
+        <w:rPr>
+          <w:rFonts w:cs="Times"/>
+          <w:color w:val="000000"/>
+          <w:lang w:val="en-US"/>
+        </w:rPr>
+        <w:t>int</w:t>
+      </w:r>
+      <w:proofErr w:type="spellEnd"/>
+    </w:p>
+    <w:p>
+      <w:pPr>
+        <w:rPr>
+          <w:rFonts w:cs="Times"/>
+          <w:color w:val="000000"/>
+          <w:lang w:val="en-US"/>
+        </w:rPr>
+      </w:pPr>
+      <w:proofErr w:type="spellStart"/>
+      <w:r>
+        <w:rPr>
+          <w:rFonts w:cs="Times"/>
+          <w:color w:val="000000"/>
+          <w:lang w:val="en-US"/>
+        </w:rPr>
+        <w:t>currentPlayer</w:t>
+      </w:r>
+      <w:proofErr w:type="spellEnd"/>
+      <w:r>
+        <w:rPr>
+          <w:rFonts w:cs="Times"/>
+          <w:color w:val="000000"/>
+          <w:lang w:val="en-US"/>
+        </w:rPr>
+        <w:t>: Player</w:t>
+      </w:r>
+    </w:p>
+    <w:p>
+      <w:pPr>
+        <w:rPr>
+          <w:rFonts w:cs="Times"/>
+          <w:color w:val="000000"/>
+          <w:lang w:val="en-US"/>
+        </w:rPr>
+      </w:pPr>
+      <w:bookmarkStart w:id="0" w:name="_GoBack"/>
+      <w:bookmarkEnd w:id="0"/>
+    </w:p>
+    <w:p>
+      <w:pPr>
+        <w:rPr>
+          <w:rFonts w:cs="Times"/>
+          <w:b/>
+          <w:color w:val="000000"/>
+          <w:lang w:val="en-US"/>
+        </w:rPr>
+      </w:pPr>
       <w:proofErr w:type="spellStart"/>
       <w:proofErr w:type="gramStart"/>
       <w:r>
@@ -3034,8 +3191,6 @@
         </w:rPr>
         <w:tab/>
       </w:r>
-      <w:bookmarkStart w:id="0" w:name="_GoBack"/>
-      <w:bookmarkEnd w:id="0"/>
     </w:p>
     <w:p>
       <w:pPr>
@@ -3078,7 +3233,6 @@
           <w:color w:val="000000"/>
           <w:lang w:val="en-US"/>
         </w:rPr>
-        <w:lastRenderedPageBreak/>
         <w:t>Return:</w:t>
       </w:r>
       <w:r>
@@ -3287,15 +3441,6 @@
         </w:rPr>
         <w:t>Precondition:</w:t>
       </w:r>
-    </w:p>
-    <w:p>
-      <w:pPr>
-        <w:rPr>
-          <w:rFonts w:cs="Times"/>
-          <w:color w:val="000000"/>
-          <w:lang w:val="en-US"/>
-        </w:rPr>
-      </w:pPr>
       <w:r>
         <w:rPr>
           <w:rFonts w:cs="Times"/>
@@ -3303,6 +3448,32 @@
           <w:color w:val="000000"/>
           <w:lang w:val="en-US"/>
         </w:rPr>
+        <w:t xml:space="preserve"> </w:t>
+      </w:r>
+      <w:r>
+        <w:rPr>
+          <w:rFonts w:cs="Times"/>
+          <w:color w:val="000000"/>
+          <w:lang w:val="en-US"/>
+        </w:rPr>
+        <w:t>nothing</w:t>
+      </w:r>
+    </w:p>
+    <w:p>
+      <w:pPr>
+        <w:rPr>
+          <w:rFonts w:cs="Times"/>
+          <w:color w:val="000000"/>
+          <w:lang w:val="en-US"/>
+        </w:rPr>
+      </w:pPr>
+      <w:r>
+        <w:rPr>
+          <w:rFonts w:cs="Times"/>
+          <w:b/>
+          <w:color w:val="000000"/>
+          <w:lang w:val="en-US"/>
+        </w:rPr>
         <w:t xml:space="preserve">Input: </w:t>
       </w:r>
       <w:r>
@@ -3344,11 +3515,19 @@
       <w:pPr>
         <w:rPr>
           <w:rFonts w:cs="Times"/>
+          <w:color w:val="000000"/>
+          <w:lang w:val="en-US"/>
+        </w:rPr>
+      </w:pPr>
+      <w:r>
+        <w:rPr>
+          <w:rFonts w:cs="Times"/>
           <w:b/>
           <w:color w:val="000000"/>
           <w:lang w:val="en-US"/>
         </w:rPr>
-      </w:pPr>
+        <w:t>Postcondition:</w:t>
+      </w:r>
       <w:r>
         <w:rPr>
           <w:rFonts w:cs="Times"/>
@@ -3356,7 +3535,15 @@
           <w:color w:val="000000"/>
           <w:lang w:val="en-US"/>
         </w:rPr>
-        <w:t>Postcondition:</w:t>
+        <w:t xml:space="preserve"> </w:t>
+      </w:r>
+      <w:r>
+        <w:rPr>
+          <w:rFonts w:cs="Times"/>
+          <w:color w:val="000000"/>
+          <w:lang w:val="en-US"/>
+        </w:rPr>
+        <w:t>the current player is set to the next player</w:t>
       </w:r>
     </w:p>
     <w:p>
@@ -3467,7 +3654,7 @@
           <w:color w:val="000000"/>
           <w:lang w:val="en-US"/>
         </w:rPr>
-        <w:t>the game is created</w:t>
+        <w:t>nothing</w:t>
       </w:r>
     </w:p>
     <w:p>
@@ -3526,19 +3713,26 @@
       <w:pPr>
         <w:rPr>
           <w:rFonts w:cs="Times"/>
+          <w:color w:val="000000"/>
+          <w:lang w:val="en-US"/>
+        </w:rPr>
+      </w:pPr>
+      <w:r>
+        <w:rPr>
+          <w:rFonts w:cs="Times"/>
           <w:b/>
           <w:color w:val="000000"/>
           <w:lang w:val="en-US"/>
         </w:rPr>
-      </w:pPr>
-      <w:r>
-        <w:rPr>
-          <w:rFonts w:cs="Times"/>
-          <w:b/>
-          <w:color w:val="000000"/>
-          <w:lang w:val="en-US"/>
-        </w:rPr>
         <w:t>Postcondition:</w:t>
+      </w:r>
+      <w:r>
+        <w:rPr>
+          <w:rFonts w:cs="Times"/>
+          <w:color w:val="000000"/>
+          <w:lang w:val="en-US"/>
+        </w:rPr>
+        <w:t xml:space="preserve"> a new play starts</w:t>
       </w:r>
     </w:p>
     <w:p>

</xml_diff>

<commit_message>
Update the class in view package
</commit_message>
<xml_diff>
--- a/doc/Design Document.docx
+++ b/doc/Design Document.docx
@@ -1,6 +1,6 @@
 
 <file path=word/document.xml><?xml version="1.0" encoding="utf-8"?>
-<w:document xmlns:wpc="http://schemas.microsoft.com/office/word/2010/wordprocessingCanvas" xmlns:mo="http://schemas.microsoft.com/office/mac/office/2008/main" xmlns:mc="http://schemas.openxmlformats.org/markup-compatibility/2006" xmlns:mv="urn:schemas-microsoft-com:mac:vml" xmlns:o="urn:schemas-microsoft-com:office:office" xmlns:r="http://schemas.openxmlformats.org/officeDocument/2006/relationships" xmlns:m="http://schemas.openxmlformats.org/officeDocument/2006/math" xmlns:v="urn:schemas-microsoft-com:vml" xmlns:wp14="http://schemas.microsoft.com/office/word/2010/wordprocessingDrawing" xmlns:wp="http://schemas.openxmlformats.org/drawingml/2006/wordprocessingDrawing" xmlns:w10="urn:schemas-microsoft-com:office:word" xmlns:w="http://schemas.openxmlformats.org/wordprocessingml/2006/main" xmlns:w14="http://schemas.microsoft.com/office/word/2010/wordml" xmlns:w15="http://schemas.microsoft.com/office/word/2012/wordml" xmlns:wpg="http://schemas.microsoft.com/office/word/2010/wordprocessingGroup" xmlns:wpi="http://schemas.microsoft.com/office/word/2010/wordprocessingInk" xmlns:wne="http://schemas.microsoft.com/office/word/2006/wordml" xmlns:wps="http://schemas.microsoft.com/office/word/2010/wordprocessingShape" mc:Ignorable="w14 w15 wp14">
+<w:document xmlns:wpc="http://schemas.microsoft.com/office/word/2010/wordprocessingCanvas" xmlns:cx="http://schemas.microsoft.com/office/drawing/2014/chartex" xmlns:cx1="http://schemas.microsoft.com/office/drawing/2015/9/8/chartex" xmlns:cx2="http://schemas.microsoft.com/office/drawing/2015/10/21/chartex" xmlns:cx3="http://schemas.microsoft.com/office/drawing/2016/5/9/chartex" xmlns:cx4="http://schemas.microsoft.com/office/drawing/2016/5/10/chartex" xmlns:cx5="http://schemas.microsoft.com/office/drawing/2016/5/11/chartex" xmlns:mc="http://schemas.openxmlformats.org/markup-compatibility/2006" xmlns:o="urn:schemas-microsoft-com:office:office" xmlns:r="http://schemas.openxmlformats.org/officeDocument/2006/relationships" xmlns:m="http://schemas.openxmlformats.org/officeDocument/2006/math" xmlns:v="urn:schemas-microsoft-com:vml" xmlns:wp14="http://schemas.microsoft.com/office/word/2010/wordprocessingDrawing" xmlns:wp="http://schemas.openxmlformats.org/drawingml/2006/wordprocessingDrawing" xmlns:w10="urn:schemas-microsoft-com:office:word" xmlns:w="http://schemas.openxmlformats.org/wordprocessingml/2006/main" xmlns:w14="http://schemas.microsoft.com/office/word/2010/wordml" xmlns:w15="http://schemas.microsoft.com/office/word/2012/wordml" xmlns:w16se="http://schemas.microsoft.com/office/word/2015/wordml/symex" xmlns:wpg="http://schemas.microsoft.com/office/word/2010/wordprocessingGroup" xmlns:wpi="http://schemas.microsoft.com/office/word/2010/wordprocessingInk" xmlns:wne="http://schemas.microsoft.com/office/word/2006/wordml" xmlns:wps="http://schemas.microsoft.com/office/word/2010/wordprocessingShape" mc:Ignorable="w14 w15 w16se wp14">
   <w:body>
     <w:p>
       <w:pPr>
@@ -1364,45 +1364,952 @@
       <w:r>
         <w:t>3.1.1 Model</w:t>
       </w:r>
-    </w:p>
-    <w:p>
-      <w:pPr>
-        <w:pStyle w:val="Heading3"/>
+      <w:r>
+        <w:t xml:space="preserve"> Package</w:t>
+      </w:r>
+    </w:p>
+    <w:p>
+      <w:pPr>
+        <w:pStyle w:val="Heading4"/>
+      </w:pPr>
+      <w:r>
+        <w:t xml:space="preserve">3.1.1.1 </w:t>
+      </w:r>
+      <w:r>
+        <w:t>3DCoordinate</w:t>
+      </w:r>
+      <w:r>
+        <w:t xml:space="preserve"> Class</w:t>
+      </w:r>
+    </w:p>
+    <w:p>
+      <w:pPr>
+        <w:ind w:left="720"/>
+      </w:pPr>
+      <w:r>
+        <w:t>The 3d coordinate class contains three integer values x, y, and z.</w:t>
+      </w:r>
+    </w:p>
+    <w:p>
+      <w:pPr>
+        <w:pStyle w:val="Heading4"/>
+        <w:rPr>
+          <w:lang w:val="en-US"/>
+        </w:rPr>
+      </w:pPr>
+      <w:r>
+        <w:rPr>
+          <w:lang w:val="en-US"/>
+        </w:rPr>
+        <w:t xml:space="preserve">3.1.1.2 </w:t>
+      </w:r>
+      <w:r>
+        <w:rPr>
+          <w:lang w:val="en-US"/>
+        </w:rPr>
+        <w:t>Game Class</w:t>
+      </w:r>
+    </w:p>
+    <w:p>
+      <w:pPr>
+        <w:pStyle w:val="ListParagraph"/>
+        <w:rPr>
+          <w:rFonts w:cs="Times"/>
+          <w:color w:val="000000"/>
+          <w:lang w:val="en-US"/>
+        </w:rPr>
+      </w:pPr>
+      <w:r>
+        <w:rPr>
+          <w:rFonts w:cs="Times"/>
+          <w:color w:val="000000"/>
+          <w:lang w:val="en-US"/>
+        </w:rPr>
+        <w:t>This class is used to create a new game including a list of players, the number of all players, and the current player who takes control of a play. Whenever a player executes an action that is moving a robot or shooting at a specific direction, the game will be updated the status. Then controller will send these updates to corresponding view objects, and the view object displays them.</w:t>
+      </w:r>
+    </w:p>
+    <w:p>
+      <w:pPr>
+        <w:pStyle w:val="ListParagraph"/>
+        <w:rPr>
+          <w:rFonts w:cs="Times"/>
+          <w:color w:val="000000"/>
+          <w:lang w:val="en-US"/>
+        </w:rPr>
+      </w:pPr>
+    </w:p>
+    <w:p>
+      <w:pPr>
+        <w:pStyle w:val="ListParagraph"/>
+        <w:rPr>
+          <w:rFonts w:cs="Times"/>
+          <w:b/>
+          <w:color w:val="000000"/>
+          <w:lang w:val="en-US"/>
+        </w:rPr>
+      </w:pPr>
+      <w:r>
+        <w:rPr>
+          <w:rFonts w:cs="Times"/>
+          <w:b/>
+          <w:color w:val="000000"/>
+          <w:lang w:val="en-US"/>
+        </w:rPr>
+        <w:t>Fields:</w:t>
+      </w:r>
+    </w:p>
+    <w:p>
+      <w:pPr>
+        <w:pStyle w:val="ListParagraph"/>
+        <w:rPr>
+          <w:rFonts w:cs="Times"/>
+          <w:color w:val="000000"/>
+          <w:lang w:val="en-US"/>
+        </w:rPr>
+      </w:pPr>
+      <w:proofErr w:type="spellStart"/>
+      <w:r>
+        <w:rPr>
+          <w:rFonts w:cs="Times"/>
+          <w:color w:val="000000"/>
+          <w:lang w:val="en-US"/>
+        </w:rPr>
+        <w:t>playerList</w:t>
+      </w:r>
+      <w:proofErr w:type="spellEnd"/>
+      <w:r>
+        <w:rPr>
+          <w:rFonts w:cs="Times"/>
+          <w:color w:val="000000"/>
+          <w:lang w:val="en-US"/>
+        </w:rPr>
+        <w:t xml:space="preserve">: </w:t>
+      </w:r>
+      <w:proofErr w:type="spellStart"/>
+      <w:r>
+        <w:rPr>
+          <w:rFonts w:cs="Times"/>
+          <w:color w:val="000000"/>
+          <w:lang w:val="en-US"/>
+        </w:rPr>
+        <w:t>LinkedList</w:t>
+      </w:r>
+      <w:proofErr w:type="spellEnd"/>
+      <w:r>
+        <w:rPr>
+          <w:rFonts w:cs="Times"/>
+          <w:color w:val="000000"/>
+          <w:lang w:val="en-US"/>
+        </w:rPr>
+        <w:t>&lt;Pair&lt;</w:t>
+      </w:r>
+      <w:proofErr w:type="spellStart"/>
+      <w:r>
+        <w:rPr>
+          <w:rFonts w:cs="Times"/>
+          <w:color w:val="000000"/>
+          <w:lang w:val="en-US"/>
+        </w:rPr>
+        <w:t>int</w:t>
+      </w:r>
+      <w:proofErr w:type="spellEnd"/>
+      <w:r>
+        <w:rPr>
+          <w:rFonts w:cs="Times"/>
+          <w:color w:val="000000"/>
+          <w:lang w:val="en-US"/>
+        </w:rPr>
+        <w:t>, Player&gt;&gt;</w:t>
+      </w:r>
+    </w:p>
+    <w:p>
+      <w:pPr>
+        <w:pStyle w:val="ListParagraph"/>
+        <w:rPr>
+          <w:rFonts w:cs="Times"/>
+          <w:color w:val="000000"/>
+          <w:lang w:val="en-US"/>
+        </w:rPr>
+      </w:pPr>
+      <w:proofErr w:type="spellStart"/>
+      <w:r>
+        <w:rPr>
+          <w:rFonts w:cs="Times"/>
+          <w:color w:val="000000"/>
+          <w:lang w:val="en-US"/>
+        </w:rPr>
+        <w:t>playerNum</w:t>
+      </w:r>
+      <w:proofErr w:type="spellEnd"/>
+      <w:r>
+        <w:rPr>
+          <w:rFonts w:cs="Times"/>
+          <w:color w:val="000000"/>
+          <w:lang w:val="en-US"/>
+        </w:rPr>
+        <w:t xml:space="preserve">: </w:t>
+      </w:r>
+      <w:proofErr w:type="spellStart"/>
+      <w:r>
+        <w:rPr>
+          <w:rFonts w:cs="Times"/>
+          <w:color w:val="000000"/>
+          <w:lang w:val="en-US"/>
+        </w:rPr>
+        <w:t>int</w:t>
+      </w:r>
+      <w:proofErr w:type="spellEnd"/>
+    </w:p>
+    <w:p>
+      <w:pPr>
+        <w:pStyle w:val="ListParagraph"/>
+        <w:rPr>
+          <w:rFonts w:cs="Times"/>
+          <w:color w:val="000000"/>
+          <w:lang w:val="en-US"/>
+        </w:rPr>
+      </w:pPr>
+      <w:proofErr w:type="spellStart"/>
+      <w:r>
+        <w:rPr>
+          <w:rFonts w:cs="Times"/>
+          <w:color w:val="000000"/>
+          <w:lang w:val="en-US"/>
+        </w:rPr>
+        <w:t>currentPlayer</w:t>
+      </w:r>
+      <w:proofErr w:type="spellEnd"/>
+      <w:r>
+        <w:rPr>
+          <w:rFonts w:cs="Times"/>
+          <w:color w:val="000000"/>
+          <w:lang w:val="en-US"/>
+        </w:rPr>
+        <w:t>: Player</w:t>
+      </w:r>
+    </w:p>
+    <w:p>
+      <w:pPr>
+        <w:pStyle w:val="ListParagraph"/>
+        <w:rPr>
+          <w:rFonts w:cs="Times"/>
+          <w:color w:val="000000"/>
+          <w:lang w:val="en-US"/>
+        </w:rPr>
+      </w:pPr>
+    </w:p>
+    <w:p>
+      <w:pPr>
+        <w:pStyle w:val="ListParagraph"/>
+        <w:rPr>
+          <w:rFonts w:cs="Times"/>
+          <w:b/>
+          <w:color w:val="000000"/>
+          <w:lang w:val="en-US"/>
+        </w:rPr>
+      </w:pPr>
+      <w:proofErr w:type="spellStart"/>
+      <w:proofErr w:type="gramStart"/>
+      <w:r>
+        <w:rPr>
+          <w:rFonts w:cs="Times"/>
+          <w:b/>
+          <w:color w:val="000000"/>
+          <w:lang w:val="en-US"/>
+        </w:rPr>
+        <w:t>setPlayerPosition</w:t>
+      </w:r>
+      <w:proofErr w:type="spellEnd"/>
+      <w:r>
+        <w:rPr>
+          <w:rFonts w:cs="Times"/>
+          <w:b/>
+          <w:color w:val="000000"/>
+          <w:lang w:val="en-US"/>
+        </w:rPr>
+        <w:t>(</w:t>
+      </w:r>
+      <w:proofErr w:type="gramEnd"/>
+      <w:r>
+        <w:rPr>
+          <w:rFonts w:cs="Times"/>
+          <w:b/>
+          <w:color w:val="000000"/>
+          <w:lang w:val="en-US"/>
+        </w:rPr>
+        <w:t>): void</w:t>
+      </w:r>
+    </w:p>
+    <w:p>
+      <w:pPr>
+        <w:pStyle w:val="ListParagraph"/>
+        <w:rPr>
+          <w:rFonts w:cs="Times"/>
+          <w:color w:val="000000"/>
+          <w:lang w:val="en-US"/>
+        </w:rPr>
+      </w:pPr>
+      <w:r>
+        <w:rPr>
+          <w:rFonts w:cs="Times"/>
+          <w:b/>
+          <w:color w:val="000000"/>
+          <w:lang w:val="en-US"/>
+        </w:rPr>
+        <w:t xml:space="preserve">Summary: </w:t>
+      </w:r>
+      <w:r>
+        <w:rPr>
+          <w:rFonts w:cs="Times"/>
+          <w:color w:val="000000"/>
+          <w:lang w:val="en-US"/>
+        </w:rPr>
+        <w:t>this method is to set all player’s position to corresponding side of the game board.</w:t>
+      </w:r>
+    </w:p>
+    <w:p>
+      <w:pPr>
+        <w:pStyle w:val="ListParagraph"/>
+        <w:tabs>
+          <w:tab w:val="center" w:pos="4680"/>
+        </w:tabs>
+        <w:rPr>
+          <w:rFonts w:cs="Times"/>
+          <w:color w:val="000000"/>
+          <w:lang w:val="en-US"/>
+        </w:rPr>
+      </w:pPr>
+      <w:r>
+        <w:rPr>
+          <w:rFonts w:cs="Times"/>
+          <w:b/>
+          <w:color w:val="000000"/>
+          <w:lang w:val="en-US"/>
+        </w:rPr>
+        <w:t xml:space="preserve">Precondition: </w:t>
+      </w:r>
+      <w:r>
+        <w:rPr>
+          <w:rFonts w:cs="Times"/>
+          <w:color w:val="000000"/>
+          <w:lang w:val="en-US"/>
+        </w:rPr>
+        <w:t>the game is created.</w:t>
+      </w:r>
+      <w:r>
+        <w:rPr>
+          <w:rFonts w:cs="Times"/>
+          <w:color w:val="000000"/>
+          <w:lang w:val="en-US"/>
+        </w:rPr>
+        <w:tab/>
+      </w:r>
+    </w:p>
+    <w:p>
+      <w:pPr>
+        <w:pStyle w:val="ListParagraph"/>
+        <w:rPr>
+          <w:rFonts w:cs="Times"/>
+          <w:color w:val="000000"/>
+          <w:lang w:val="en-US"/>
+        </w:rPr>
+      </w:pPr>
+      <w:r>
+        <w:rPr>
+          <w:rFonts w:cs="Times"/>
+          <w:b/>
+          <w:color w:val="000000"/>
+          <w:lang w:val="en-US"/>
+        </w:rPr>
+        <w:t xml:space="preserve">Input: </w:t>
+      </w:r>
+      <w:r>
+        <w:rPr>
+          <w:rFonts w:cs="Times"/>
+          <w:color w:val="000000"/>
+          <w:lang w:val="en-US"/>
+        </w:rPr>
+        <w:t>nothing</w:t>
+      </w:r>
+    </w:p>
+    <w:p>
+      <w:pPr>
+        <w:pStyle w:val="ListParagraph"/>
+        <w:rPr>
+          <w:rFonts w:cs="Times"/>
+          <w:color w:val="000000"/>
+          <w:lang w:val="en-US"/>
+        </w:rPr>
+      </w:pPr>
+      <w:r>
+        <w:rPr>
+          <w:rFonts w:cs="Times"/>
+          <w:b/>
+          <w:color w:val="000000"/>
+          <w:lang w:val="en-US"/>
+        </w:rPr>
+        <w:t>Return:</w:t>
+      </w:r>
+      <w:r>
+        <w:rPr>
+          <w:rFonts w:cs="Times"/>
+          <w:color w:val="000000"/>
+          <w:lang w:val="en-US"/>
+        </w:rPr>
+        <w:t xml:space="preserve"> void</w:t>
+      </w:r>
+    </w:p>
+    <w:p>
+      <w:pPr>
+        <w:pStyle w:val="ListParagraph"/>
+        <w:rPr>
+          <w:rFonts w:cs="Times"/>
+          <w:b/>
+          <w:color w:val="000000"/>
+          <w:lang w:val="en-US"/>
+        </w:rPr>
+      </w:pPr>
+      <w:r>
+        <w:rPr>
+          <w:rFonts w:cs="Times"/>
+          <w:b/>
+          <w:color w:val="000000"/>
+          <w:lang w:val="en-US"/>
+        </w:rPr>
+        <w:t xml:space="preserve">Postcondition: </w:t>
+      </w:r>
+    </w:p>
+    <w:p>
+      <w:pPr>
+        <w:pStyle w:val="ListParagraph"/>
+        <w:rPr>
+          <w:rFonts w:cs="Times"/>
+          <w:color w:val="000000"/>
+          <w:lang w:val="en-US"/>
+        </w:rPr>
+      </w:pPr>
+      <w:r>
+        <w:rPr>
+          <w:rFonts w:cs="Times"/>
+          <w:color w:val="000000"/>
+          <w:lang w:val="en-US"/>
+        </w:rPr>
+        <w:t>Set players to position Red and Green if the number of players is 2;</w:t>
+      </w:r>
+    </w:p>
+    <w:p>
+      <w:pPr>
+        <w:pStyle w:val="ListParagraph"/>
+        <w:rPr>
+          <w:rFonts w:cs="Times"/>
+          <w:color w:val="000000"/>
+          <w:lang w:val="en-US"/>
+        </w:rPr>
+      </w:pPr>
+      <w:r>
+        <w:rPr>
+          <w:rFonts w:cs="Times"/>
+          <w:color w:val="000000"/>
+          <w:lang w:val="en-US"/>
+        </w:rPr>
+        <w:t>Set players to position Red, Yellow and Blue if the number of players is 3;</w:t>
+      </w:r>
+    </w:p>
+    <w:p>
+      <w:pPr>
+        <w:pStyle w:val="ListParagraph"/>
+        <w:rPr>
+          <w:rFonts w:cs="Times"/>
+          <w:color w:val="000000"/>
+          <w:lang w:val="en-US"/>
+        </w:rPr>
+      </w:pPr>
+      <w:r>
+        <w:rPr>
+          <w:rFonts w:cs="Times"/>
+          <w:color w:val="000000"/>
+          <w:lang w:val="en-US"/>
+        </w:rPr>
+        <w:t>Set players to all positions if the number of players is 6.</w:t>
+      </w:r>
+    </w:p>
+    <w:p>
+      <w:pPr>
+        <w:pStyle w:val="ListParagraph"/>
+        <w:rPr>
+          <w:rFonts w:cs="Times"/>
+          <w:color w:val="000000"/>
+          <w:lang w:val="en-US"/>
+        </w:rPr>
+      </w:pPr>
+    </w:p>
+    <w:p>
+      <w:pPr>
+        <w:pStyle w:val="ListParagraph"/>
+        <w:rPr>
+          <w:rFonts w:cs="Times"/>
+          <w:b/>
+          <w:color w:val="000000"/>
+          <w:lang w:val="en-US"/>
+        </w:rPr>
+      </w:pPr>
+      <w:proofErr w:type="spellStart"/>
+      <w:proofErr w:type="gramStart"/>
+      <w:r>
+        <w:rPr>
+          <w:rFonts w:cs="Times"/>
+          <w:b/>
+          <w:color w:val="000000"/>
+          <w:lang w:val="en-US"/>
+        </w:rPr>
+        <w:t>goNextPlayer</w:t>
+      </w:r>
+      <w:proofErr w:type="spellEnd"/>
+      <w:r>
+        <w:rPr>
+          <w:rFonts w:cs="Times"/>
+          <w:b/>
+          <w:color w:val="000000"/>
+          <w:lang w:val="en-US"/>
+        </w:rPr>
+        <w:t>(</w:t>
+      </w:r>
+      <w:proofErr w:type="gramEnd"/>
+      <w:r>
+        <w:rPr>
+          <w:rFonts w:cs="Times"/>
+          <w:b/>
+          <w:color w:val="000000"/>
+          <w:lang w:val="en-US"/>
+        </w:rPr>
+        <w:t>): void</w:t>
+      </w:r>
+    </w:p>
+    <w:p>
+      <w:pPr>
+        <w:pStyle w:val="ListParagraph"/>
+        <w:rPr>
+          <w:rFonts w:cs="Times"/>
+          <w:color w:val="000000"/>
+          <w:lang w:val="en-US"/>
+        </w:rPr>
+      </w:pPr>
+      <w:r>
+        <w:rPr>
+          <w:rFonts w:cs="Times"/>
+          <w:b/>
+          <w:color w:val="000000"/>
+          <w:lang w:val="en-US"/>
+        </w:rPr>
+        <w:t xml:space="preserve">Summary: </w:t>
+      </w:r>
+      <w:r>
+        <w:rPr>
+          <w:rFonts w:cs="Times"/>
+          <w:color w:val="000000"/>
+          <w:lang w:val="en-US"/>
+        </w:rPr>
+        <w:t>this method is to let the next player take control of the game</w:t>
+      </w:r>
+    </w:p>
+    <w:p>
+      <w:pPr>
+        <w:pStyle w:val="ListParagraph"/>
+        <w:rPr>
+          <w:rFonts w:cs="Times"/>
+          <w:b/>
+          <w:color w:val="000000"/>
+          <w:lang w:val="en-US"/>
+        </w:rPr>
+      </w:pPr>
+      <w:r>
+        <w:rPr>
+          <w:rFonts w:cs="Times"/>
+          <w:b/>
+          <w:color w:val="000000"/>
+          <w:lang w:val="en-US"/>
+        </w:rPr>
+        <w:t xml:space="preserve">Precondition: </w:t>
+      </w:r>
+      <w:r>
+        <w:rPr>
+          <w:rFonts w:cs="Times"/>
+          <w:color w:val="000000"/>
+          <w:lang w:val="en-US"/>
+        </w:rPr>
+        <w:t>nothing</w:t>
+      </w:r>
+    </w:p>
+    <w:p>
+      <w:pPr>
+        <w:pStyle w:val="ListParagraph"/>
+        <w:rPr>
+          <w:rFonts w:cs="Times"/>
+          <w:color w:val="000000"/>
+          <w:lang w:val="en-US"/>
+        </w:rPr>
+      </w:pPr>
+      <w:r>
+        <w:rPr>
+          <w:rFonts w:cs="Times"/>
+          <w:b/>
+          <w:color w:val="000000"/>
+          <w:lang w:val="en-US"/>
+        </w:rPr>
+        <w:t xml:space="preserve">Input: </w:t>
+      </w:r>
+      <w:r>
+        <w:rPr>
+          <w:rFonts w:cs="Times"/>
+          <w:color w:val="000000"/>
+          <w:lang w:val="en-US"/>
+        </w:rPr>
+        <w:t>nothing</w:t>
+      </w:r>
+    </w:p>
+    <w:p>
+      <w:pPr>
+        <w:pStyle w:val="ListParagraph"/>
+        <w:rPr>
+          <w:rFonts w:cs="Times"/>
+          <w:color w:val="000000"/>
+          <w:lang w:val="en-US"/>
+        </w:rPr>
+      </w:pPr>
+      <w:r>
+        <w:rPr>
+          <w:rFonts w:cs="Times"/>
+          <w:b/>
+          <w:color w:val="000000"/>
+          <w:lang w:val="en-US"/>
+        </w:rPr>
+        <w:t>Return:</w:t>
+      </w:r>
+      <w:r>
+        <w:rPr>
+          <w:rFonts w:cs="Times"/>
+          <w:color w:val="000000"/>
+          <w:lang w:val="en-US"/>
+        </w:rPr>
+        <w:t xml:space="preserve"> void</w:t>
+      </w:r>
+    </w:p>
+    <w:p>
+      <w:pPr>
+        <w:pStyle w:val="ListParagraph"/>
+        <w:rPr>
+          <w:rFonts w:cs="Times"/>
+          <w:color w:val="000000"/>
+          <w:lang w:val="en-US"/>
+        </w:rPr>
+      </w:pPr>
+      <w:r>
+        <w:rPr>
+          <w:rFonts w:cs="Times"/>
+          <w:b/>
+          <w:color w:val="000000"/>
+          <w:lang w:val="en-US"/>
+        </w:rPr>
+        <w:t xml:space="preserve">Postcondition: </w:t>
+      </w:r>
+      <w:r>
+        <w:rPr>
+          <w:rFonts w:cs="Times"/>
+          <w:color w:val="000000"/>
+          <w:lang w:val="en-US"/>
+        </w:rPr>
+        <w:t>the current player is set to the next player</w:t>
+      </w:r>
+    </w:p>
+    <w:p>
+      <w:pPr>
+        <w:pStyle w:val="ListParagraph"/>
+        <w:rPr>
+          <w:rFonts w:cs="Times"/>
+          <w:color w:val="000000"/>
+          <w:lang w:val="en-US"/>
+        </w:rPr>
+      </w:pPr>
+    </w:p>
+    <w:p>
+      <w:pPr>
+        <w:pStyle w:val="ListParagraph"/>
+        <w:rPr>
+          <w:rFonts w:cs="Times"/>
+          <w:b/>
+          <w:color w:val="000000"/>
+          <w:lang w:val="en-US"/>
+        </w:rPr>
+      </w:pPr>
+      <w:proofErr w:type="spellStart"/>
+      <w:proofErr w:type="gramStart"/>
+      <w:r>
+        <w:rPr>
+          <w:rFonts w:cs="Times"/>
+          <w:b/>
+          <w:color w:val="000000"/>
+          <w:lang w:val="en-US"/>
+        </w:rPr>
+        <w:t>runPlay</w:t>
+      </w:r>
+      <w:proofErr w:type="spellEnd"/>
+      <w:r>
+        <w:rPr>
+          <w:rFonts w:cs="Times"/>
+          <w:b/>
+          <w:color w:val="000000"/>
+          <w:lang w:val="en-US"/>
+        </w:rPr>
+        <w:t>(</w:t>
+      </w:r>
+      <w:proofErr w:type="gramEnd"/>
+      <w:r>
+        <w:rPr>
+          <w:rFonts w:cs="Times"/>
+          <w:b/>
+          <w:color w:val="000000"/>
+          <w:lang w:val="en-US"/>
+        </w:rPr>
+        <w:t>): void</w:t>
+      </w:r>
+    </w:p>
+    <w:p>
+      <w:pPr>
+        <w:pStyle w:val="ListParagraph"/>
+        <w:rPr>
+          <w:rFonts w:cs="Times"/>
+          <w:color w:val="000000"/>
+          <w:lang w:val="en-US"/>
+        </w:rPr>
+      </w:pPr>
+      <w:r>
+        <w:rPr>
+          <w:rFonts w:cs="Times"/>
+          <w:b/>
+          <w:color w:val="000000"/>
+          <w:lang w:val="en-US"/>
+        </w:rPr>
+        <w:lastRenderedPageBreak/>
+        <w:t xml:space="preserve">Summary: </w:t>
+      </w:r>
+      <w:r>
+        <w:rPr>
+          <w:rFonts w:cs="Times"/>
+          <w:color w:val="000000"/>
+          <w:lang w:val="en-US"/>
+        </w:rPr>
+        <w:t>this method is to run a play</w:t>
+      </w:r>
+    </w:p>
+    <w:p>
+      <w:pPr>
+        <w:pStyle w:val="ListParagraph"/>
+        <w:rPr>
+          <w:rFonts w:cs="Times"/>
+          <w:color w:val="000000"/>
+          <w:lang w:val="en-US"/>
+        </w:rPr>
+      </w:pPr>
+      <w:r>
+        <w:rPr>
+          <w:rFonts w:cs="Times"/>
+          <w:b/>
+          <w:color w:val="000000"/>
+          <w:lang w:val="en-US"/>
+        </w:rPr>
+        <w:t xml:space="preserve">Precondition: </w:t>
+      </w:r>
+      <w:r>
+        <w:rPr>
+          <w:rFonts w:cs="Times"/>
+          <w:color w:val="000000"/>
+          <w:lang w:val="en-US"/>
+        </w:rPr>
+        <w:t>nothing</w:t>
+      </w:r>
+    </w:p>
+    <w:p>
+      <w:pPr>
+        <w:pStyle w:val="ListParagraph"/>
+        <w:rPr>
+          <w:rFonts w:cs="Times"/>
+          <w:color w:val="000000"/>
+          <w:lang w:val="en-US"/>
+        </w:rPr>
+      </w:pPr>
+      <w:r>
+        <w:rPr>
+          <w:rFonts w:cs="Times"/>
+          <w:b/>
+          <w:color w:val="000000"/>
+          <w:lang w:val="en-US"/>
+        </w:rPr>
+        <w:t xml:space="preserve">Input: </w:t>
+      </w:r>
+      <w:r>
+        <w:rPr>
+          <w:rFonts w:cs="Times"/>
+          <w:color w:val="000000"/>
+          <w:lang w:val="en-US"/>
+        </w:rPr>
+        <w:t>nothing</w:t>
+      </w:r>
+    </w:p>
+    <w:p>
+      <w:pPr>
+        <w:pStyle w:val="ListParagraph"/>
+        <w:rPr>
+          <w:rFonts w:cs="Times"/>
+          <w:color w:val="000000"/>
+          <w:lang w:val="en-US"/>
+        </w:rPr>
+      </w:pPr>
+      <w:r>
+        <w:rPr>
+          <w:rFonts w:cs="Times"/>
+          <w:b/>
+          <w:color w:val="000000"/>
+          <w:lang w:val="en-US"/>
+        </w:rPr>
+        <w:t>Return:</w:t>
+      </w:r>
+      <w:r>
+        <w:rPr>
+          <w:rFonts w:cs="Times"/>
+          <w:color w:val="000000"/>
+          <w:lang w:val="en-US"/>
+        </w:rPr>
+        <w:t xml:space="preserve"> void</w:t>
+      </w:r>
+    </w:p>
+    <w:p>
+      <w:pPr>
+        <w:pStyle w:val="ListParagraph"/>
+        <w:rPr>
+          <w:rFonts w:cs="Times"/>
+          <w:color w:val="000000"/>
+          <w:lang w:val="en-US"/>
+        </w:rPr>
+      </w:pPr>
+      <w:r>
+        <w:rPr>
+          <w:rFonts w:cs="Times"/>
+          <w:b/>
+          <w:color w:val="000000"/>
+          <w:lang w:val="en-US"/>
+        </w:rPr>
+        <w:t>Postcondition:</w:t>
+      </w:r>
+      <w:r>
+        <w:rPr>
+          <w:rFonts w:cs="Times"/>
+          <w:color w:val="000000"/>
+          <w:lang w:val="en-US"/>
+        </w:rPr>
+        <w:t xml:space="preserve"> a new play starts</w:t>
+      </w:r>
+    </w:p>
+    <w:p>
+      <w:pPr>
+        <w:pStyle w:val="ListParagraph"/>
+        <w:widowControl w:val="0"/>
+        <w:autoSpaceDE w:val="0"/>
+        <w:autoSpaceDN w:val="0"/>
+        <w:adjustRightInd w:val="0"/>
+        <w:spacing w:after="240" w:line="480" w:lineRule="atLeast"/>
+        <w:rPr>
+          <w:rFonts w:cs="Times"/>
+          <w:color w:val="000000"/>
+          <w:sz w:val="40"/>
+          <w:szCs w:val="40"/>
+          <w:lang w:val="en-US"/>
+        </w:rPr>
+      </w:pPr>
+    </w:p>
+    <w:p>
+      <w:pPr>
+        <w:pStyle w:val="Heading4"/>
+      </w:pPr>
+      <w:r>
+        <w:t xml:space="preserve">3.1.1.3 </w:t>
+      </w:r>
+      <w:r>
+        <w:t>Map</w:t>
+      </w:r>
+    </w:p>
+    <w:p>
+      <w:pPr>
+        <w:pStyle w:val="ListParagraph"/>
+      </w:pPr>
+      <w:r>
+        <w:t>The map class</w:t>
+      </w:r>
+    </w:p>
+    <w:p>
+      <w:pPr>
+        <w:ind w:left="720" w:firstLine="720"/>
+      </w:pPr>
+      <w:proofErr w:type="spellStart"/>
+      <w:proofErr w:type="gramStart"/>
+      <w:r>
+        <w:t>setMapSize</w:t>
+      </w:r>
+      <w:proofErr w:type="spellEnd"/>
+      <w:r>
+        <w:t>(</w:t>
+      </w:r>
+      <w:proofErr w:type="spellStart"/>
+      <w:proofErr w:type="gramEnd"/>
+      <w:r>
+        <w:t>int</w:t>
+      </w:r>
+      <w:proofErr w:type="spellEnd"/>
+      <w:r>
+        <w:t xml:space="preserve"> </w:t>
+      </w:r>
+      <w:proofErr w:type="spellStart"/>
+      <w:r>
+        <w:t>mapSize</w:t>
+      </w:r>
+      <w:proofErr w:type="spellEnd"/>
+      <w:r>
+        <w:t>) : void</w:t>
+      </w:r>
+    </w:p>
+    <w:p>
+      <w:pPr>
+        <w:pStyle w:val="ListParagraph"/>
         <w:numPr>
-          <w:ilvl w:val="0"/>
+          <w:ilvl w:val="2"/>
           <w:numId w:val="6"/>
         </w:numPr>
       </w:pPr>
       <w:r>
-        <w:t>3DCoordinate</w:t>
-      </w:r>
-    </w:p>
-    <w:p>
-      <w:pPr>
-        <w:ind w:left="720"/>
-      </w:pPr>
-      <w:r>
-        <w:t>The 3d coordinate class contains three integer values x, y, and z.</w:t>
-      </w:r>
-    </w:p>
-    <w:p>
-      <w:pPr>
-        <w:pStyle w:val="Heading3"/>
+        <w:t xml:space="preserve">Summary: </w:t>
+      </w:r>
+    </w:p>
+    <w:p>
+      <w:pPr>
+        <w:pStyle w:val="ListParagraph"/>
         <w:numPr>
-          <w:ilvl w:val="0"/>
+          <w:ilvl w:val="2"/>
           <w:numId w:val="6"/>
         </w:numPr>
       </w:pPr>
       <w:r>
-        <w:t>Game</w:t>
-      </w:r>
-    </w:p>
-    <w:p>
-      <w:pPr>
-        <w:ind w:left="720"/>
-      </w:pPr>
-      <w:r>
-        <w:t>The game class makes the whole game run functionally.</w:t>
+        <w:t>Precondition:</w:t>
+      </w:r>
+    </w:p>
+    <w:p>
+      <w:pPr>
+        <w:pStyle w:val="ListParagraph"/>
+        <w:numPr>
+          <w:ilvl w:val="2"/>
+          <w:numId w:val="6"/>
+        </w:numPr>
+      </w:pPr>
+      <w:r>
+        <w:t xml:space="preserve">Postcondition: </w:t>
       </w:r>
     </w:p>
     <w:p>
@@ -1416,14 +2323,29 @@
       <w:proofErr w:type="spellStart"/>
       <w:proofErr w:type="gramStart"/>
       <w:r>
-        <w:t>setPlayerPosition</w:t>
+        <w:rPr>
+          <w:rFonts w:ascii="Calibri" w:hAnsi="Calibri" w:cs="Calibri"/>
+          <w:sz w:val="22"/>
+          <w:szCs w:val="22"/>
+        </w:rPr>
+        <w:t>updateMist</w:t>
       </w:r>
       <w:proofErr w:type="spellEnd"/>
       <w:r>
+        <w:rPr>
+          <w:rFonts w:ascii="Calibri" w:hAnsi="Calibri" w:cs="Calibri"/>
+          <w:sz w:val="22"/>
+          <w:szCs w:val="22"/>
+        </w:rPr>
         <w:t>(</w:t>
       </w:r>
       <w:proofErr w:type="gramEnd"/>
       <w:r>
+        <w:rPr>
+          <w:rFonts w:ascii="Calibri" w:hAnsi="Calibri" w:cs="Calibri"/>
+          <w:sz w:val="22"/>
+          <w:szCs w:val="22"/>
+        </w:rPr>
         <w:t>) : void</w:t>
       </w:r>
     </w:p>
@@ -1460,10 +2382,26 @@
         </w:numPr>
       </w:pPr>
       <w:r>
-        <w:t>Postcondition:</w:t>
-      </w:r>
-      <w:r>
-        <w:t xml:space="preserve"> </w:t>
+        <w:t xml:space="preserve">Postcondition: </w:t>
+      </w:r>
+    </w:p>
+    <w:p>
+      <w:pPr>
+        <w:pStyle w:val="Heading4"/>
+      </w:pPr>
+      <w:r>
+        <w:t xml:space="preserve">3.1.1.4 </w:t>
+      </w:r>
+      <w:r>
+        <w:t>Player</w:t>
+      </w:r>
+    </w:p>
+    <w:p>
+      <w:pPr>
+        <w:pStyle w:val="ListParagraph"/>
+      </w:pPr>
+      <w:r>
+        <w:t>The player class</w:t>
       </w:r>
     </w:p>
     <w:p>
@@ -1477,7 +2415,7 @@
       <w:proofErr w:type="spellStart"/>
       <w:proofErr w:type="gramStart"/>
       <w:r>
-        <w:t>nextPlayer</w:t>
+        <w:t>isDead</w:t>
       </w:r>
       <w:proofErr w:type="spellEnd"/>
       <w:r>
@@ -1485,43 +2423,7 @@
       </w:r>
       <w:proofErr w:type="gramEnd"/>
       <w:r>
-        <w:t>) : void</w:t>
-      </w:r>
-    </w:p>
-    <w:p>
-      <w:pPr>
-        <w:pStyle w:val="ListParagraph"/>
-        <w:numPr>
-          <w:ilvl w:val="2"/>
-          <w:numId w:val="6"/>
-        </w:numPr>
-      </w:pPr>
-      <w:r>
-        <w:t xml:space="preserve">Summary: </w:t>
-      </w:r>
-    </w:p>
-    <w:p>
-      <w:pPr>
-        <w:pStyle w:val="ListParagraph"/>
-        <w:numPr>
-          <w:ilvl w:val="2"/>
-          <w:numId w:val="6"/>
-        </w:numPr>
-      </w:pPr>
-      <w:r>
-        <w:t>Precondition:</w:t>
-      </w:r>
-    </w:p>
-    <w:p>
-      <w:pPr>
-        <w:pStyle w:val="ListParagraph"/>
-        <w:numPr>
-          <w:ilvl w:val="2"/>
-          <w:numId w:val="6"/>
-        </w:numPr>
-      </w:pPr>
-      <w:r>
-        <w:t>Postcondition:</w:t>
+        <w:t>) : bool</w:t>
       </w:r>
     </w:p>
     <w:p>
@@ -1535,7 +2437,7 @@
       <w:proofErr w:type="spellStart"/>
       <w:proofErr w:type="gramStart"/>
       <w:r>
-        <w:t>runPlay</w:t>
+        <w:t>getCurrentRobot</w:t>
       </w:r>
       <w:proofErr w:type="spellEnd"/>
       <w:r>
@@ -1543,63 +2445,7 @@
       </w:r>
       <w:proofErr w:type="gramEnd"/>
       <w:r>
-        <w:t>) : void</w:t>
-      </w:r>
-    </w:p>
-    <w:p>
-      <w:pPr>
-        <w:pStyle w:val="ListParagraph"/>
-        <w:numPr>
-          <w:ilvl w:val="2"/>
-          <w:numId w:val="6"/>
-        </w:numPr>
-      </w:pPr>
-      <w:r>
-        <w:t xml:space="preserve">Summary: </w:t>
-      </w:r>
-    </w:p>
-    <w:p>
-      <w:pPr>
-        <w:pStyle w:val="ListParagraph"/>
-        <w:numPr>
-          <w:ilvl w:val="2"/>
-          <w:numId w:val="6"/>
-        </w:numPr>
-      </w:pPr>
-      <w:r>
-        <w:t>Precondition:</w:t>
-      </w:r>
-    </w:p>
-    <w:p>
-      <w:pPr>
-        <w:pStyle w:val="ListParagraph"/>
-        <w:numPr>
-          <w:ilvl w:val="2"/>
-          <w:numId w:val="6"/>
-        </w:numPr>
-      </w:pPr>
-      <w:r>
-        <w:t>Postcondition:</w:t>
-      </w:r>
-    </w:p>
-    <w:p>
-      <w:pPr>
-        <w:pStyle w:val="Heading3"/>
-        <w:numPr>
-          <w:ilvl w:val="0"/>
-          <w:numId w:val="6"/>
-        </w:numPr>
-      </w:pPr>
-      <w:r>
-        <w:t>Map</w:t>
-      </w:r>
-    </w:p>
-    <w:p>
-      <w:pPr>
-        <w:pStyle w:val="ListParagraph"/>
-      </w:pPr>
-      <w:r>
-        <w:t>The map class</w:t>
+        <w:t>) : Robot</w:t>
       </w:r>
     </w:p>
     <w:p>
@@ -1613,64 +2459,28 @@
       <w:proofErr w:type="spellStart"/>
       <w:proofErr w:type="gramStart"/>
       <w:r>
-        <w:t>setMapSize</w:t>
+        <w:t>nextRobot</w:t>
       </w:r>
       <w:proofErr w:type="spellEnd"/>
       <w:r>
         <w:t>(</w:t>
       </w:r>
+      <w:proofErr w:type="gramEnd"/>
+      <w:r>
+        <w:t>) : void</w:t>
+      </w:r>
+    </w:p>
+    <w:p>
+      <w:pPr>
+        <w:pStyle w:val="ListParagraph"/>
+      </w:pPr>
       <w:proofErr w:type="spellStart"/>
-      <w:proofErr w:type="gramEnd"/>
-      <w:r>
-        <w:t>int</w:t>
+      <w:r>
+        <w:t>HumanPlayer</w:t>
       </w:r>
       <w:proofErr w:type="spellEnd"/>
       <w:r>
-        <w:t xml:space="preserve"> </w:t>
-      </w:r>
-      <w:proofErr w:type="spellStart"/>
-      <w:r>
-        <w:t>mapSize</w:t>
-      </w:r>
-      <w:proofErr w:type="spellEnd"/>
-      <w:r>
-        <w:t>) : void</w:t>
-      </w:r>
-    </w:p>
-    <w:p>
-      <w:pPr>
-        <w:pStyle w:val="ListParagraph"/>
-        <w:numPr>
-          <w:ilvl w:val="2"/>
-          <w:numId w:val="6"/>
-        </w:numPr>
-      </w:pPr>
-      <w:r>
-        <w:t xml:space="preserve">Summary: </w:t>
-      </w:r>
-    </w:p>
-    <w:p>
-      <w:pPr>
-        <w:pStyle w:val="ListParagraph"/>
-        <w:numPr>
-          <w:ilvl w:val="2"/>
-          <w:numId w:val="6"/>
-        </w:numPr>
-      </w:pPr>
-      <w:r>
-        <w:t>Precondition:</w:t>
-      </w:r>
-    </w:p>
-    <w:p>
-      <w:pPr>
-        <w:pStyle w:val="ListParagraph"/>
-        <w:numPr>
-          <w:ilvl w:val="2"/>
-          <w:numId w:val="6"/>
-        </w:numPr>
-      </w:pPr>
-      <w:r>
-        <w:t xml:space="preserve">Postcondition: </w:t>
+        <w:t xml:space="preserve"> extends Player</w:t>
       </w:r>
     </w:p>
     <w:p>
@@ -1681,89 +2491,13 @@
           <w:numId w:val="6"/>
         </w:numPr>
       </w:pPr>
-      <w:proofErr w:type="spellStart"/>
       <w:proofErr w:type="gramStart"/>
       <w:r>
-        <w:rPr>
-          <w:rFonts w:ascii="Calibri" w:hAnsi="Calibri" w:cs="Calibri"/>
-          <w:sz w:val="22"/>
-          <w:szCs w:val="22"/>
-        </w:rPr>
-        <w:t>updateMist</w:t>
-      </w:r>
-      <w:proofErr w:type="spellEnd"/>
-      <w:r>
-        <w:rPr>
-          <w:rFonts w:ascii="Calibri" w:hAnsi="Calibri" w:cs="Calibri"/>
-          <w:sz w:val="22"/>
-          <w:szCs w:val="22"/>
-        </w:rPr>
-        <w:t>(</w:t>
+        <w:t>move(</w:t>
       </w:r>
       <w:proofErr w:type="gramEnd"/>
       <w:r>
-        <w:rPr>
-          <w:rFonts w:ascii="Calibri" w:hAnsi="Calibri" w:cs="Calibri"/>
-          <w:sz w:val="22"/>
-          <w:szCs w:val="22"/>
-        </w:rPr>
         <w:t>) : void</w:t>
-      </w:r>
-    </w:p>
-    <w:p>
-      <w:pPr>
-        <w:pStyle w:val="ListParagraph"/>
-        <w:numPr>
-          <w:ilvl w:val="2"/>
-          <w:numId w:val="6"/>
-        </w:numPr>
-      </w:pPr>
-      <w:r>
-        <w:t xml:space="preserve">Summary: </w:t>
-      </w:r>
-    </w:p>
-    <w:p>
-      <w:pPr>
-        <w:pStyle w:val="ListParagraph"/>
-        <w:numPr>
-          <w:ilvl w:val="2"/>
-          <w:numId w:val="6"/>
-        </w:numPr>
-      </w:pPr>
-      <w:r>
-        <w:t>Precondition:</w:t>
-      </w:r>
-    </w:p>
-    <w:p>
-      <w:pPr>
-        <w:pStyle w:val="ListParagraph"/>
-        <w:numPr>
-          <w:ilvl w:val="2"/>
-          <w:numId w:val="6"/>
-        </w:numPr>
-      </w:pPr>
-      <w:r>
-        <w:t xml:space="preserve">Postcondition: </w:t>
-      </w:r>
-    </w:p>
-    <w:p>
-      <w:pPr>
-        <w:pStyle w:val="Heading3"/>
-        <w:numPr>
-          <w:ilvl w:val="0"/>
-          <w:numId w:val="6"/>
-        </w:numPr>
-      </w:pPr>
-      <w:r>
-        <w:t>Player</w:t>
-      </w:r>
-    </w:p>
-    <w:p>
-      <w:pPr>
-        <w:pStyle w:val="ListParagraph"/>
-      </w:pPr>
-      <w:r>
-        <w:t>The player class</w:t>
       </w:r>
     </w:p>
     <w:p>
@@ -1774,18 +2508,13 @@
           <w:numId w:val="6"/>
         </w:numPr>
       </w:pPr>
-      <w:proofErr w:type="spellStart"/>
       <w:proofErr w:type="gramStart"/>
       <w:r>
-        <w:t>isDead</w:t>
-      </w:r>
-      <w:proofErr w:type="spellEnd"/>
-      <w:r>
-        <w:t>(</w:t>
+        <w:t>turn(</w:t>
       </w:r>
       <w:proofErr w:type="gramEnd"/>
       <w:r>
-        <w:t>) : bool</w:t>
+        <w:t>) : void</w:t>
       </w:r>
     </w:p>
     <w:p>
@@ -1796,18 +2525,40 @@
           <w:numId w:val="6"/>
         </w:numPr>
       </w:pPr>
+      <w:proofErr w:type="gramStart"/>
+      <w:r>
+        <w:t>shoot(</w:t>
+      </w:r>
+      <w:proofErr w:type="gramEnd"/>
+      <w:r>
+        <w:t>) : 3DCoordinate</w:t>
+      </w:r>
+    </w:p>
+    <w:p>
+      <w:pPr>
+        <w:pStyle w:val="Heading4"/>
+      </w:pPr>
+      <w:r>
+        <w:t xml:space="preserve">3.1.1.5 </w:t>
+      </w:r>
       <w:proofErr w:type="spellStart"/>
-      <w:proofErr w:type="gramStart"/>
-      <w:r>
-        <w:t>getCurrentRobot</w:t>
+      <w:r>
+        <w:t>AIPlayer</w:t>
       </w:r>
       <w:proofErr w:type="spellEnd"/>
       <w:r>
-        <w:t>(</w:t>
-      </w:r>
-      <w:proofErr w:type="gramEnd"/>
-      <w:r>
-        <w:t>) : Robot</w:t>
+        <w:t xml:space="preserve"> extends Player</w:t>
+      </w:r>
+    </w:p>
+    <w:p>
+      <w:pPr>
+        <w:pStyle w:val="Heading4"/>
+      </w:pPr>
+      <w:r>
+        <w:t xml:space="preserve">3.1.1.6 </w:t>
+      </w:r>
+      <w:r>
+        <w:t>Robot</w:t>
       </w:r>
     </w:p>
     <w:p>
@@ -1818,35 +2569,21 @@
           <w:numId w:val="6"/>
         </w:numPr>
       </w:pPr>
+      <w:proofErr w:type="gramStart"/>
+      <w:r>
+        <w:t>turn(</w:t>
+      </w:r>
       <w:proofErr w:type="spellStart"/>
-      <w:proofErr w:type="gramStart"/>
-      <w:r>
-        <w:t>nextRobot</w:t>
+      <w:proofErr w:type="gramEnd"/>
+      <w:r>
+        <w:t>int</w:t>
       </w:r>
       <w:proofErr w:type="spellEnd"/>
       <w:r>
-        <w:t>(</w:t>
-      </w:r>
-      <w:proofErr w:type="gramEnd"/>
+        <w:t xml:space="preserve"> direction</w:t>
+      </w:r>
       <w:r>
         <w:t>) : void</w:t>
-      </w:r>
-    </w:p>
-    <w:p>
-      <w:pPr>
-        <w:pStyle w:val="ListParagraph"/>
-        <w:numPr>
-          <w:ilvl w:val="0"/>
-          <w:numId w:val="6"/>
-        </w:numPr>
-      </w:pPr>
-      <w:proofErr w:type="spellStart"/>
-      <w:r>
-        <w:t>HumanPlayer</w:t>
-      </w:r>
-      <w:proofErr w:type="spellEnd"/>
-      <w:r>
-        <w:t xml:space="preserve"> extends Player</w:t>
       </w:r>
     </w:p>
     <w:p>
@@ -1876,12 +2613,19 @@
       </w:pPr>
       <w:proofErr w:type="gramStart"/>
       <w:r>
-        <w:lastRenderedPageBreak/>
-        <w:t>turn(</w:t>
-      </w:r>
+        <w:t>shoot(</w:t>
+      </w:r>
+      <w:proofErr w:type="spellStart"/>
       <w:proofErr w:type="gramEnd"/>
       <w:r>
-        <w:t>) : void</w:t>
+        <w:t>int</w:t>
+      </w:r>
+      <w:proofErr w:type="spellEnd"/>
+      <w:r>
+        <w:t xml:space="preserve"> distance) : 3</w:t>
+      </w:r>
+      <w:r>
+        <w:t>DCoordinate</w:t>
       </w:r>
     </w:p>
     <w:p>
@@ -1894,40 +2638,27 @@
       </w:pPr>
       <w:proofErr w:type="gramStart"/>
       <w:r>
-        <w:t>shoot(</w:t>
-      </w:r>
+        <w:t>damage</w:t>
+      </w:r>
+      <w:r>
+        <w:t>d(</w:t>
+      </w:r>
+      <w:proofErr w:type="spellStart"/>
       <w:proofErr w:type="gramEnd"/>
       <w:r>
-        <w:t>) : 3DCoordinate</w:t>
-      </w:r>
-    </w:p>
-    <w:p>
-      <w:pPr>
-        <w:pStyle w:val="Heading3"/>
-        <w:numPr>
-          <w:ilvl w:val="0"/>
-          <w:numId w:val="6"/>
-        </w:numPr>
-      </w:pPr>
+        <w:t>int</w:t>
+      </w:r>
+      <w:proofErr w:type="spellEnd"/>
+      <w:r>
+        <w:t xml:space="preserve"> </w:t>
+      </w:r>
       <w:proofErr w:type="spellStart"/>
       <w:r>
-        <w:t>AIPlayer</w:t>
+        <w:t>attackPoint</w:t>
       </w:r>
       <w:proofErr w:type="spellEnd"/>
       <w:r>
-        <w:t xml:space="preserve"> extends Player</w:t>
-      </w:r>
-    </w:p>
-    <w:p>
-      <w:pPr>
-        <w:pStyle w:val="Heading3"/>
-        <w:numPr>
-          <w:ilvl w:val="0"/>
-          <w:numId w:val="6"/>
-        </w:numPr>
-      </w:pPr>
-      <w:r>
-        <w:t>Robot</w:t>
+        <w:t>) : void</w:t>
       </w:r>
     </w:p>
     <w:p>
@@ -1938,21 +2669,540 @@
           <w:numId w:val="6"/>
         </w:numPr>
       </w:pPr>
+      <w:proofErr w:type="spellStart"/>
       <w:proofErr w:type="gramStart"/>
       <w:r>
-        <w:t>turn(</w:t>
+        <w:t>isDestroyed</w:t>
+      </w:r>
+      <w:proofErr w:type="spellEnd"/>
+      <w:r>
+        <w:t>(</w:t>
+      </w:r>
+      <w:proofErr w:type="gramEnd"/>
+      <w:r>
+        <w:t>) : bool</w:t>
+      </w:r>
+    </w:p>
+    <w:p>
+      <w:pPr>
+        <w:pStyle w:val="Heading3"/>
+      </w:pPr>
+      <w:r>
+        <w:t>3.1.2 View package</w:t>
+      </w:r>
+    </w:p>
+    <w:p>
+      <w:pPr>
+        <w:pStyle w:val="Heading4"/>
+      </w:pPr>
+      <w:r>
+        <w:t xml:space="preserve">3.1.2.1 </w:t>
+      </w:r>
+      <w:proofErr w:type="spellStart"/>
+      <w:r>
+        <w:rPr>
+          <w:rFonts w:cstheme="majorHAnsi"/>
+        </w:rPr>
+        <w:t>GameStartView</w:t>
+      </w:r>
+      <w:proofErr w:type="spellEnd"/>
+      <w:r>
+        <w:t xml:space="preserve"> Class</w:t>
+      </w:r>
+    </w:p>
+    <w:p>
+      <w:pPr>
+        <w:pStyle w:val="ListParagraph"/>
+      </w:pPr>
+      <w:r>
+        <w:t xml:space="preserve">The game start view welcome players and give the choice that start new game, manage the robots and exit the game. This class is used to create the game start frame including game name label, start game button, garage button, and exit button. When players </w:t>
+      </w:r>
+      <w:proofErr w:type="gramStart"/>
+      <w:r>
+        <w:t>click</w:t>
+      </w:r>
+      <w:proofErr w:type="gramEnd"/>
+      <w:r>
+        <w:t xml:space="preserve"> or press these button, the controller will respond these events, and send the result to set game mode view or garage view.</w:t>
+      </w:r>
+    </w:p>
+    <w:p>
+      <w:pPr>
+        <w:pStyle w:val="ListParagraph"/>
+      </w:pPr>
+    </w:p>
+    <w:p>
+      <w:pPr>
+        <w:ind w:firstLine="720"/>
+      </w:pPr>
+      <w:proofErr w:type="spellStart"/>
+      <w:proofErr w:type="gramStart"/>
+      <w:r>
+        <w:rPr>
+          <w:b/>
+        </w:rPr>
+        <w:t>gameStartView</w:t>
+      </w:r>
+      <w:proofErr w:type="spellEnd"/>
+      <w:r>
+        <w:rPr>
+          <w:b/>
+        </w:rPr>
+        <w:t>(</w:t>
+      </w:r>
+      <w:proofErr w:type="gramEnd"/>
+      <w:r>
+        <w:rPr>
+          <w:b/>
+        </w:rPr>
+        <w:t>):void</w:t>
+      </w:r>
+    </w:p>
+    <w:p>
+      <w:pPr>
+        <w:pStyle w:val="ListParagraph"/>
+      </w:pPr>
+      <w:r>
+        <w:rPr>
+          <w:b/>
+        </w:rPr>
+        <w:lastRenderedPageBreak/>
+        <w:t>Summary:</w:t>
+      </w:r>
+      <w:r>
+        <w:t xml:space="preserve"> this method is to the game start frame, with game name, a button to start game, a button to go to garage and a button to quit the game. </w:t>
+      </w:r>
+    </w:p>
+    <w:p>
+      <w:pPr>
+        <w:pStyle w:val="ListParagraph"/>
+      </w:pPr>
+      <w:r>
+        <w:rPr>
+          <w:b/>
+        </w:rPr>
+        <w:t>Precondition:</w:t>
+      </w:r>
+      <w:r>
+        <w:t xml:space="preserve"> nothing</w:t>
+      </w:r>
+    </w:p>
+    <w:p>
+      <w:pPr>
+        <w:pStyle w:val="ListParagraph"/>
+      </w:pPr>
+      <w:r>
+        <w:rPr>
+          <w:b/>
+        </w:rPr>
+        <w:t>Input:</w:t>
+      </w:r>
+      <w:r>
+        <w:t xml:space="preserve"> nothing</w:t>
+      </w:r>
+    </w:p>
+    <w:p>
+      <w:pPr>
+        <w:pStyle w:val="ListParagraph"/>
+      </w:pPr>
+      <w:r>
+        <w:rPr>
+          <w:b/>
+        </w:rPr>
+        <w:t>Return:</w:t>
+      </w:r>
+      <w:r>
+        <w:rPr>
+          <w:b/>
+        </w:rPr>
+        <w:t xml:space="preserve"> </w:t>
+      </w:r>
+      <w:r>
+        <w:t>void</w:t>
+      </w:r>
+    </w:p>
+    <w:p>
+      <w:pPr>
+        <w:pStyle w:val="ListParagraph"/>
+        <w:rPr>
+          <w:b/>
+        </w:rPr>
+      </w:pPr>
+      <w:r>
+        <w:rPr>
+          <w:b/>
+        </w:rPr>
+        <w:t xml:space="preserve">Postcondition: </w:t>
+      </w:r>
+    </w:p>
+    <w:p>
+      <w:pPr>
+        <w:pStyle w:val="ListParagraph"/>
+      </w:pPr>
+      <w:r>
+        <w:t>The game start view constructed.</w:t>
+      </w:r>
+    </w:p>
+    <w:p>
+      <w:pPr>
+        <w:pStyle w:val="ListParagraph"/>
+      </w:pPr>
+    </w:p>
+    <w:p>
+      <w:pPr>
+        <w:pStyle w:val="Heading4"/>
+      </w:pPr>
+      <w:r>
+        <w:t xml:space="preserve">3.1.2.2 </w:t>
+      </w:r>
+      <w:proofErr w:type="spellStart"/>
+      <w:r>
+        <w:t>SetGameModeView</w:t>
+      </w:r>
+      <w:proofErr w:type="spellEnd"/>
+      <w:r>
+        <w:t xml:space="preserve"> Class</w:t>
+      </w:r>
+    </w:p>
+    <w:p>
+      <w:pPr>
+        <w:pStyle w:val="ListParagraph"/>
+      </w:pPr>
+      <w:r>
+        <w:t>The set game mode view displays the various mode, give player choices to set game mode.  This class is used to create the view frame including a list of radio button of game mode, a list of radio button of player’s number, a list of combo box of player type, and a start button.  After a player chooses the start game button, the controller will create the set game mode view. And any choice in this view will send to the controller.</w:t>
+      </w:r>
+    </w:p>
+    <w:p>
+      <w:pPr>
+        <w:pStyle w:val="ListParagraph"/>
+      </w:pPr>
+    </w:p>
+    <w:p>
+      <w:pPr>
+        <w:pStyle w:val="ListParagraph"/>
+        <w:rPr>
+          <w:b/>
+        </w:rPr>
+      </w:pPr>
+      <w:proofErr w:type="spellStart"/>
+      <w:proofErr w:type="gramStart"/>
+      <w:r>
+        <w:rPr>
+          <w:b/>
+        </w:rPr>
+        <w:t>setGameModeView</w:t>
+      </w:r>
+      <w:proofErr w:type="spellEnd"/>
+      <w:r>
+        <w:rPr>
+          <w:b/>
+        </w:rPr>
+        <w:t>(</w:t>
+      </w:r>
+      <w:proofErr w:type="gramEnd"/>
+      <w:r>
+        <w:rPr>
+          <w:b/>
+        </w:rPr>
+        <w:t>): void</w:t>
+      </w:r>
+    </w:p>
+    <w:p>
+      <w:pPr>
+        <w:pStyle w:val="ListParagraph"/>
+      </w:pPr>
+      <w:r>
+        <w:rPr>
+          <w:b/>
+        </w:rPr>
+        <w:t>Summary:</w:t>
+      </w:r>
+      <w:r>
+        <w:t xml:space="preserve"> this method is to construct the set game mode frame, a list with three radio button to set game mode, a list of three radio button to choose player’s number, a list of combo box to set player type, and a button to start game.</w:t>
+      </w:r>
+    </w:p>
+    <w:p>
+      <w:pPr>
+        <w:pStyle w:val="ListParagraph"/>
+      </w:pPr>
+      <w:r>
+        <w:rPr>
+          <w:b/>
+        </w:rPr>
+        <w:t>Precondition:</w:t>
+      </w:r>
+      <w:r>
+        <w:t xml:space="preserve"> nothing</w:t>
+      </w:r>
+    </w:p>
+    <w:p>
+      <w:pPr>
+        <w:pStyle w:val="ListParagraph"/>
+      </w:pPr>
+      <w:r>
+        <w:rPr>
+          <w:b/>
+        </w:rPr>
+        <w:t>Input:</w:t>
+      </w:r>
+      <w:r>
+        <w:t xml:space="preserve"> nothing</w:t>
+      </w:r>
+    </w:p>
+    <w:p>
+      <w:pPr>
+        <w:pStyle w:val="ListParagraph"/>
+      </w:pPr>
+      <w:r>
+        <w:rPr>
+          <w:b/>
+        </w:rPr>
+        <w:t>Return:</w:t>
+      </w:r>
+      <w:r>
+        <w:t xml:space="preserve"> void</w:t>
+      </w:r>
+    </w:p>
+    <w:p>
+      <w:pPr>
+        <w:pStyle w:val="ListParagraph"/>
+        <w:rPr>
+          <w:b/>
+        </w:rPr>
+      </w:pPr>
+      <w:r>
+        <w:rPr>
+          <w:b/>
+        </w:rPr>
+        <w:t xml:space="preserve">Postcondition: </w:t>
+      </w:r>
+    </w:p>
+    <w:p>
+      <w:pPr>
+        <w:pStyle w:val="ListParagraph"/>
+      </w:pPr>
+      <w:r>
+        <w:t>The set game mode view constructed.</w:t>
+      </w:r>
+    </w:p>
+    <w:p>
+      <w:pPr>
+        <w:pStyle w:val="ListParagraph"/>
+      </w:pPr>
+      <w:r>
+        <w:t xml:space="preserve"> </w:t>
+      </w:r>
+    </w:p>
+    <w:p>
+      <w:pPr>
+        <w:pStyle w:val="Heading4"/>
+      </w:pPr>
+      <w:r>
+        <w:t xml:space="preserve">3.1.2.3 </w:t>
+      </w:r>
+      <w:proofErr w:type="spellStart"/>
+      <w:r>
+        <w:t>GameBoardView</w:t>
+      </w:r>
+      <w:proofErr w:type="spellEnd"/>
+      <w:r>
+        <w:t xml:space="preserve"> Class</w:t>
+      </w:r>
+    </w:p>
+    <w:p>
+      <w:pPr>
+        <w:pStyle w:val="ListParagraph"/>
+        <w:rPr>
+          <w:b/>
+        </w:rPr>
+      </w:pPr>
+    </w:p>
+    <w:p>
+      <w:pPr>
+        <w:pStyle w:val="Heading4"/>
+      </w:pPr>
+      <w:r>
+        <w:t xml:space="preserve">3.1.2.4 </w:t>
+      </w:r>
+      <w:proofErr w:type="spellStart"/>
+      <w:r>
+        <w:t>PlayerStatusView</w:t>
+      </w:r>
+      <w:proofErr w:type="spellEnd"/>
+      <w:r>
+        <w:t xml:space="preserve"> Class</w:t>
+      </w:r>
+    </w:p>
+    <w:p>
+      <w:pPr>
+        <w:rPr>
+          <w:b/>
+        </w:rPr>
+      </w:pPr>
+    </w:p>
+    <w:p>
+      <w:pPr>
+        <w:pStyle w:val="ListParagraph"/>
+        <w:rPr>
+          <w:b/>
+        </w:rPr>
+      </w:pPr>
+    </w:p>
+    <w:p>
+      <w:pPr>
+        <w:pStyle w:val="Heading4"/>
+      </w:pPr>
+      <w:r>
+        <w:t xml:space="preserve">3.1.2.5 </w:t>
+      </w:r>
+      <w:proofErr w:type="spellStart"/>
+      <w:r>
+        <w:t>GarageView</w:t>
+      </w:r>
+      <w:proofErr w:type="spellEnd"/>
+      <w:r>
+        <w:t xml:space="preserve"> Class</w:t>
+      </w:r>
+    </w:p>
+    <w:p>
+      <w:pPr>
+        <w:pStyle w:val="Heading3"/>
+      </w:pPr>
+      <w:r>
+        <w:t>3.1.3 Controller</w:t>
+      </w:r>
+    </w:p>
+    <w:p>
+      <w:pPr>
+        <w:pStyle w:val="Heading4"/>
+      </w:pPr>
+      <w:bookmarkStart w:id="0" w:name="_GoBack"/>
+      <w:bookmarkEnd w:id="0"/>
+      <w:r>
+        <w:t xml:space="preserve">3.1.3.1 </w:t>
+      </w:r>
+      <w:proofErr w:type="spellStart"/>
+      <w:r>
+        <w:t>WarOfRobotcraft</w:t>
+      </w:r>
+      <w:proofErr w:type="spellEnd"/>
+    </w:p>
+    <w:p>
+      <w:pPr>
+        <w:pStyle w:val="ListParagraph"/>
+        <w:numPr>
+          <w:ilvl w:val="1"/>
+          <w:numId w:val="10"/>
+        </w:numPr>
+      </w:pPr>
+      <w:proofErr w:type="gramStart"/>
+      <w:r>
+        <w:t>game :</w:t>
+      </w:r>
+      <w:proofErr w:type="gramEnd"/>
+      <w:r>
+        <w:t xml:space="preserve"> Game</w:t>
+      </w:r>
+    </w:p>
+    <w:p>
+      <w:pPr>
+        <w:pStyle w:val="ListParagraph"/>
+        <w:numPr>
+          <w:ilvl w:val="1"/>
+          <w:numId w:val="10"/>
+        </w:numPr>
+      </w:pPr>
+      <w:proofErr w:type="spellStart"/>
+      <w:proofErr w:type="gramStart"/>
+      <w:r>
+        <w:t>ActionPerformed</w:t>
+      </w:r>
+      <w:proofErr w:type="spellEnd"/>
+      <w:r>
+        <w:t>(</w:t>
       </w:r>
       <w:proofErr w:type="spellStart"/>
       <w:proofErr w:type="gramEnd"/>
       <w:r>
-        <w:t>int</w:t>
+        <w:t>ActionEvent</w:t>
       </w:r>
       <w:proofErr w:type="spellEnd"/>
       <w:r>
-        <w:t xml:space="preserve"> direction</w:t>
-      </w:r>
-      <w:r>
-        <w:t>) : void</w:t>
+        <w:t xml:space="preserve"> e</w:t>
+      </w:r>
+      <w:r>
+        <w:t>)</w:t>
+      </w:r>
+      <w:r>
+        <w:t xml:space="preserve"> : void</w:t>
+      </w:r>
+    </w:p>
+    <w:p>
+      <w:pPr>
+        <w:pStyle w:val="ListParagraph"/>
+        <w:numPr>
+          <w:ilvl w:val="2"/>
+          <w:numId w:val="10"/>
+        </w:numPr>
+      </w:pPr>
+      <w:r>
+        <w:t>Summary: handle all the button clicked event</w:t>
+      </w:r>
+    </w:p>
+    <w:p>
+      <w:pPr>
+        <w:pStyle w:val="ListParagraph"/>
+        <w:numPr>
+          <w:ilvl w:val="2"/>
+          <w:numId w:val="10"/>
+        </w:numPr>
+      </w:pPr>
+      <w:r>
+        <w:t>Precondition: button is clicked in views</w:t>
+      </w:r>
+    </w:p>
+    <w:p>
+      <w:pPr>
+        <w:pStyle w:val="ListParagraph"/>
+        <w:numPr>
+          <w:ilvl w:val="2"/>
+          <w:numId w:val="10"/>
+        </w:numPr>
+      </w:pPr>
+      <w:r>
+        <w:t xml:space="preserve">Input: e is an </w:t>
+      </w:r>
+      <w:proofErr w:type="spellStart"/>
+      <w:r>
+        <w:t>ActionEvent</w:t>
+      </w:r>
+      <w:proofErr w:type="spellEnd"/>
+      <w:r>
+        <w:t xml:space="preserve"> from clicked button</w:t>
+      </w:r>
+    </w:p>
+    <w:p>
+      <w:pPr>
+        <w:pStyle w:val="ListParagraph"/>
+        <w:numPr>
+          <w:ilvl w:val="2"/>
+          <w:numId w:val="10"/>
+        </w:numPr>
+      </w:pPr>
+      <w:r>
+        <w:t>Output: none</w:t>
+      </w:r>
+    </w:p>
+    <w:p>
+      <w:pPr>
+        <w:pStyle w:val="ListParagraph"/>
+        <w:numPr>
+          <w:ilvl w:val="2"/>
+          <w:numId w:val="10"/>
+        </w:numPr>
+      </w:pPr>
+      <w:r>
+        <w:t xml:space="preserve">Postcondition: </w:t>
       </w:r>
     </w:p>
     <w:p>
@@ -1960,16 +3210,104 @@
         <w:pStyle w:val="ListParagraph"/>
         <w:numPr>
           <w:ilvl w:val="1"/>
-          <w:numId w:val="6"/>
+          <w:numId w:val="10"/>
         </w:numPr>
       </w:pPr>
+      <w:proofErr w:type="spellStart"/>
       <w:proofErr w:type="gramStart"/>
       <w:r>
-        <w:t>move(</w:t>
-      </w:r>
+        <w:t>keyTyped</w:t>
+      </w:r>
+      <w:proofErr w:type="spellEnd"/>
+      <w:r>
+        <w:t>(</w:t>
+      </w:r>
+      <w:proofErr w:type="spellStart"/>
       <w:proofErr w:type="gramEnd"/>
       <w:r>
-        <w:t>) : void</w:t>
+        <w:t>KeyEvent</w:t>
+      </w:r>
+      <w:proofErr w:type="spellEnd"/>
+      <w:r>
+        <w:t xml:space="preserve"> e)</w:t>
+      </w:r>
+      <w:r>
+        <w:t xml:space="preserve"> : void</w:t>
+      </w:r>
+    </w:p>
+    <w:p>
+      <w:pPr>
+        <w:pStyle w:val="ListParagraph"/>
+        <w:numPr>
+          <w:ilvl w:val="2"/>
+          <w:numId w:val="10"/>
+        </w:numPr>
+      </w:pPr>
+      <w:r>
+        <w:t>Summary:</w:t>
+      </w:r>
+      <w:r>
+        <w:t xml:space="preserve"> </w:t>
+      </w:r>
+      <w:r>
+        <w:t>handle all the key typed event</w:t>
+      </w:r>
+    </w:p>
+    <w:p>
+      <w:pPr>
+        <w:pStyle w:val="ListParagraph"/>
+        <w:numPr>
+          <w:ilvl w:val="2"/>
+          <w:numId w:val="10"/>
+        </w:numPr>
+      </w:pPr>
+      <w:r>
+        <w:t>Precondition: key is pressed in views</w:t>
+      </w:r>
+    </w:p>
+    <w:p>
+      <w:pPr>
+        <w:pStyle w:val="ListParagraph"/>
+        <w:numPr>
+          <w:ilvl w:val="2"/>
+          <w:numId w:val="10"/>
+        </w:numPr>
+      </w:pPr>
+      <w:r>
+        <w:lastRenderedPageBreak/>
+        <w:t xml:space="preserve">Input: e is a </w:t>
+      </w:r>
+      <w:proofErr w:type="spellStart"/>
+      <w:r>
+        <w:t>KeyEvent</w:t>
+      </w:r>
+      <w:proofErr w:type="spellEnd"/>
+      <w:r>
+        <w:t xml:space="preserve"> </w:t>
+      </w:r>
+    </w:p>
+    <w:p>
+      <w:pPr>
+        <w:pStyle w:val="ListParagraph"/>
+        <w:numPr>
+          <w:ilvl w:val="2"/>
+          <w:numId w:val="10"/>
+        </w:numPr>
+      </w:pPr>
+      <w:r>
+        <w:t>Output: none</w:t>
+      </w:r>
+    </w:p>
+    <w:p>
+      <w:pPr>
+        <w:pStyle w:val="ListParagraph"/>
+        <w:numPr>
+          <w:ilvl w:val="2"/>
+          <w:numId w:val="10"/>
+        </w:numPr>
+      </w:pPr>
+      <w:r>
+        <w:t xml:space="preserve">Postcondition: </w:t>
       </w:r>
     </w:p>
     <w:p>
@@ -1977,24 +3315,246 @@
         <w:pStyle w:val="ListParagraph"/>
         <w:numPr>
           <w:ilvl w:val="1"/>
-          <w:numId w:val="6"/>
+          <w:numId w:val="10"/>
         </w:numPr>
       </w:pPr>
+      <w:proofErr w:type="spellStart"/>
       <w:proofErr w:type="gramStart"/>
       <w:r>
-        <w:t>shoot(</w:t>
+        <w:t>startTimer</w:t>
+      </w:r>
+      <w:proofErr w:type="spellEnd"/>
+      <w:r>
+        <w:t>(</w:t>
+      </w:r>
+      <w:proofErr w:type="gramEnd"/>
+      <w:r>
+        <w:t>) : void</w:t>
+      </w:r>
+    </w:p>
+    <w:p>
+      <w:pPr>
+        <w:pStyle w:val="ListParagraph"/>
+        <w:numPr>
+          <w:ilvl w:val="2"/>
+          <w:numId w:val="10"/>
+        </w:numPr>
+      </w:pPr>
+      <w:r>
+        <w:t>Summary:</w:t>
+      </w:r>
+      <w:r>
+        <w:t xml:space="preserve"> start a new timer to be displayed in </w:t>
+      </w:r>
+      <w:proofErr w:type="spellStart"/>
+      <w:r>
+        <w:t>GameBoardView</w:t>
+      </w:r>
+      <w:proofErr w:type="spellEnd"/>
+    </w:p>
+    <w:p>
+      <w:pPr>
+        <w:pStyle w:val="ListParagraph"/>
+        <w:numPr>
+          <w:ilvl w:val="2"/>
+          <w:numId w:val="10"/>
+        </w:numPr>
+      </w:pPr>
+      <w:r>
+        <w:t>Precondition:</w:t>
+      </w:r>
+      <w:r>
+        <w:t xml:space="preserve"> none</w:t>
+      </w:r>
+    </w:p>
+    <w:p>
+      <w:pPr>
+        <w:pStyle w:val="ListParagraph"/>
+        <w:numPr>
+          <w:ilvl w:val="2"/>
+          <w:numId w:val="10"/>
+        </w:numPr>
+      </w:pPr>
+      <w:r>
+        <w:t>Input:</w:t>
+      </w:r>
+      <w:r>
+        <w:t xml:space="preserve"> none</w:t>
+      </w:r>
+    </w:p>
+    <w:p>
+      <w:pPr>
+        <w:pStyle w:val="ListParagraph"/>
+        <w:numPr>
+          <w:ilvl w:val="2"/>
+          <w:numId w:val="10"/>
+        </w:numPr>
+      </w:pPr>
+      <w:r>
+        <w:t>Output:</w:t>
+      </w:r>
+      <w:r>
+        <w:t xml:space="preserve"> none</w:t>
+      </w:r>
+    </w:p>
+    <w:p>
+      <w:pPr>
+        <w:pStyle w:val="ListParagraph"/>
+        <w:numPr>
+          <w:ilvl w:val="2"/>
+          <w:numId w:val="10"/>
+        </w:numPr>
+      </w:pPr>
+      <w:r>
+        <w:t xml:space="preserve">Postcondition: </w:t>
+      </w:r>
+      <w:r>
+        <w:t xml:space="preserve">a new timer is started and is showed in </w:t>
+      </w:r>
+      <w:proofErr w:type="spellStart"/>
+      <w:r>
+        <w:t>GameBoardView</w:t>
+      </w:r>
+      <w:proofErr w:type="spellEnd"/>
+    </w:p>
+    <w:p>
+      <w:pPr>
+        <w:pStyle w:val="ListParagraph"/>
+        <w:numPr>
+          <w:ilvl w:val="1"/>
+          <w:numId w:val="10"/>
+        </w:numPr>
+      </w:pPr>
+      <w:proofErr w:type="spellStart"/>
+      <w:r>
+        <w:t>GameStartView_</w:t>
+      </w:r>
+      <w:proofErr w:type="gramStart"/>
+      <w:r>
+        <w:t>Button</w:t>
+      </w:r>
+      <w:r>
+        <w:t>Clicked</w:t>
+      </w:r>
+      <w:proofErr w:type="spellEnd"/>
+      <w:r>
+        <w:t>(</w:t>
       </w:r>
       <w:proofErr w:type="spellStart"/>
       <w:proofErr w:type="gramEnd"/>
       <w:r>
-        <w:t>int</w:t>
+        <w:t>J</w:t>
+      </w:r>
+      <w:r>
+        <w:t>Button</w:t>
       </w:r>
       <w:proofErr w:type="spellEnd"/>
       <w:r>
-        <w:t xml:space="preserve"> distance) : 3</w:t>
-      </w:r>
-      <w:r>
-        <w:t>DCoordinate</w:t>
+        <w:t xml:space="preserve"> </w:t>
+      </w:r>
+      <w:proofErr w:type="spellStart"/>
+      <w:r>
+        <w:t>clickedButton</w:t>
+      </w:r>
+      <w:proofErr w:type="spellEnd"/>
+      <w:r>
+        <w:t>)</w:t>
+      </w:r>
+    </w:p>
+    <w:p>
+      <w:pPr>
+        <w:pStyle w:val="ListParagraph"/>
+        <w:numPr>
+          <w:ilvl w:val="2"/>
+          <w:numId w:val="10"/>
+        </w:numPr>
+      </w:pPr>
+      <w:r>
+        <w:t xml:space="preserve">Summary: </w:t>
+      </w:r>
+      <w:r>
+        <w:t xml:space="preserve">handle the button event of buttons in </w:t>
+      </w:r>
+      <w:proofErr w:type="spellStart"/>
+      <w:r>
+        <w:t>GameStartView</w:t>
+      </w:r>
+      <w:proofErr w:type="spellEnd"/>
+    </w:p>
+    <w:p>
+      <w:pPr>
+        <w:pStyle w:val="ListParagraph"/>
+        <w:numPr>
+          <w:ilvl w:val="2"/>
+          <w:numId w:val="10"/>
+        </w:numPr>
+      </w:pPr>
+      <w:r>
+        <w:t>Precondition:</w:t>
+      </w:r>
+      <w:r>
+        <w:t xml:space="preserve"> </w:t>
+      </w:r>
+    </w:p>
+    <w:p>
+      <w:pPr>
+        <w:pStyle w:val="ListParagraph"/>
+        <w:numPr>
+          <w:ilvl w:val="2"/>
+          <w:numId w:val="10"/>
+        </w:numPr>
+      </w:pPr>
+      <w:r>
+        <w:t>Input:</w:t>
+      </w:r>
+      <w:r>
+        <w:t xml:space="preserve"> </w:t>
+      </w:r>
+    </w:p>
+    <w:p>
+      <w:pPr>
+        <w:pStyle w:val="ListParagraph"/>
+        <w:numPr>
+          <w:ilvl w:val="2"/>
+          <w:numId w:val="10"/>
+        </w:numPr>
+      </w:pPr>
+      <w:r>
+        <w:t>Output:</w:t>
+      </w:r>
+      <w:r>
+        <w:t xml:space="preserve"> none</w:t>
+      </w:r>
+    </w:p>
+    <w:p>
+      <w:pPr>
+        <w:pStyle w:val="ListParagraph"/>
+        <w:numPr>
+          <w:ilvl w:val="2"/>
+          <w:numId w:val="10"/>
+        </w:numPr>
+      </w:pPr>
+      <w:r>
+        <w:t>Postcondition:</w:t>
+      </w:r>
+      <w:r>
+        <w:t xml:space="preserve"> a new </w:t>
+      </w:r>
+      <w:proofErr w:type="spellStart"/>
+      <w:r>
+        <w:t>SetGameModeView</w:t>
+      </w:r>
+      <w:proofErr w:type="spellEnd"/>
+      <w:r>
+        <w:t xml:space="preserve"> instance created if pressed new game button; a new </w:t>
+      </w:r>
+      <w:proofErr w:type="spellStart"/>
+      <w:r>
+        <w:t>GarageView</w:t>
+      </w:r>
+      <w:proofErr w:type="spellEnd"/>
+      <w:r>
+        <w:t xml:space="preserve"> instance created if pressed garage button; game quit if pressed quit button</w:t>
       </w:r>
     </w:p>
     <w:p>
@@ -2002,155 +3562,103 @@
         <w:pStyle w:val="ListParagraph"/>
         <w:numPr>
           <w:ilvl w:val="1"/>
-          <w:numId w:val="6"/>
+          <w:numId w:val="10"/>
         </w:numPr>
       </w:pPr>
+      <w:proofErr w:type="spellStart"/>
+      <w:r>
+        <w:t>SetGameModeView_</w:t>
+      </w:r>
       <w:proofErr w:type="gramStart"/>
       <w:r>
-        <w:t>damage</w:t>
-      </w:r>
-      <w:r>
-        <w:t>d(</w:t>
+        <w:t>ButtonClicked</w:t>
+      </w:r>
+      <w:proofErr w:type="spellEnd"/>
+      <w:r>
+        <w:t>(</w:t>
+      </w:r>
+      <w:proofErr w:type="gramEnd"/>
+      <w:r>
+        <w:t>)</w:t>
+      </w:r>
+    </w:p>
+    <w:p>
+      <w:pPr>
+        <w:pStyle w:val="ListParagraph"/>
+        <w:numPr>
+          <w:ilvl w:val="2"/>
+          <w:numId w:val="10"/>
+        </w:numPr>
+      </w:pPr>
+      <w:r>
+        <w:t xml:space="preserve">Summary: handle the button event of buttons in </w:t>
       </w:r>
       <w:proofErr w:type="spellStart"/>
-      <w:proofErr w:type="gramEnd"/>
-      <w:r>
-        <w:t>int</w:t>
+      <w:r>
+        <w:t>SetGameModeView</w:t>
       </w:r>
       <w:proofErr w:type="spellEnd"/>
-      <w:r>
-        <w:t xml:space="preserve"> </w:t>
+    </w:p>
+    <w:p>
+      <w:pPr>
+        <w:pStyle w:val="ListParagraph"/>
+        <w:numPr>
+          <w:ilvl w:val="2"/>
+          <w:numId w:val="10"/>
+        </w:numPr>
+      </w:pPr>
+      <w:r>
+        <w:t>Precondition:</w:t>
+      </w:r>
+    </w:p>
+    <w:p>
+      <w:pPr>
+        <w:pStyle w:val="ListParagraph"/>
+        <w:numPr>
+          <w:ilvl w:val="2"/>
+          <w:numId w:val="10"/>
+        </w:numPr>
+      </w:pPr>
+      <w:r>
+        <w:t>Input:</w:t>
+      </w:r>
+    </w:p>
+    <w:p>
+      <w:pPr>
+        <w:pStyle w:val="ListParagraph"/>
+        <w:numPr>
+          <w:ilvl w:val="2"/>
+          <w:numId w:val="10"/>
+        </w:numPr>
+      </w:pPr>
+      <w:r>
+        <w:t>Output:</w:t>
+      </w:r>
+    </w:p>
+    <w:p>
+      <w:pPr>
+        <w:pStyle w:val="ListParagraph"/>
+        <w:numPr>
+          <w:ilvl w:val="2"/>
+          <w:numId w:val="10"/>
+        </w:numPr>
+      </w:pPr>
+      <w:r>
+        <w:t>Postcondition:</w:t>
+      </w:r>
+    </w:p>
+    <w:p>
+      <w:pPr>
+        <w:pStyle w:val="Heading3"/>
+      </w:pPr>
+      <w:r>
+        <w:t xml:space="preserve">3.1.4 </w:t>
       </w:r>
       <w:proofErr w:type="spellStart"/>
       <w:r>
-        <w:t>attackPoint</w:t>
+        <w:t>WarOfRobotcraft</w:t>
       </w:r>
       <w:proofErr w:type="spellEnd"/>
-      <w:r>
-        <w:t>) : void</w:t>
-      </w:r>
-    </w:p>
-    <w:p>
-      <w:pPr>
-        <w:pStyle w:val="ListParagraph"/>
-        <w:numPr>
-          <w:ilvl w:val="1"/>
-          <w:numId w:val="6"/>
-        </w:numPr>
-      </w:pPr>
-      <w:proofErr w:type="spellStart"/>
-      <w:proofErr w:type="gramStart"/>
-      <w:r>
-        <w:t>isDestroyed</w:t>
-      </w:r>
-      <w:proofErr w:type="spellEnd"/>
-      <w:r>
-        <w:t>(</w:t>
-      </w:r>
-      <w:proofErr w:type="gramEnd"/>
-      <w:r>
-        <w:t>) : bool</w:t>
-      </w:r>
-    </w:p>
-    <w:p>
-      <w:pPr>
-        <w:pStyle w:val="Heading3"/>
-      </w:pPr>
-      <w:r>
-        <w:t>3.1.2 View</w:t>
-      </w:r>
-      <w:r>
-        <w:t xml:space="preserve"> package </w:t>
-      </w:r>
-    </w:p>
-    <w:p>
-      <w:pPr>
-        <w:pStyle w:val="Heading3"/>
-        <w:numPr>
-          <w:ilvl w:val="0"/>
-          <w:numId w:val="9"/>
-        </w:numPr>
-      </w:pPr>
-      <w:proofErr w:type="spellStart"/>
-      <w:r>
-        <w:t>GameStartView</w:t>
-      </w:r>
-      <w:proofErr w:type="spellEnd"/>
-      <w:r>
-        <w:t xml:space="preserve"> Class</w:t>
-      </w:r>
-    </w:p>
-    <w:p>
-      <w:pPr>
-        <w:ind w:left="720"/>
-      </w:pPr>
-      <w:r>
-        <w:t>The game start view</w:t>
-      </w:r>
-    </w:p>
-    <w:p>
-      <w:pPr>
-        <w:pStyle w:val="Heading3"/>
-        <w:numPr>
-          <w:ilvl w:val="0"/>
-          <w:numId w:val="9"/>
-        </w:numPr>
-      </w:pPr>
-      <w:proofErr w:type="spellStart"/>
-      <w:r>
-        <w:t>SetGameModeView</w:t>
-      </w:r>
-      <w:proofErr w:type="spellEnd"/>
-    </w:p>
-    <w:p>
-      <w:pPr>
-        <w:pStyle w:val="Heading3"/>
-        <w:numPr>
-          <w:ilvl w:val="0"/>
-          <w:numId w:val="9"/>
-        </w:numPr>
-      </w:pPr>
-      <w:proofErr w:type="spellStart"/>
-      <w:r>
-        <w:t>GameBoardView</w:t>
-      </w:r>
-      <w:proofErr w:type="spellEnd"/>
-    </w:p>
-    <w:p>
-      <w:pPr>
-        <w:pStyle w:val="Heading3"/>
-        <w:numPr>
-          <w:ilvl w:val="0"/>
-          <w:numId w:val="9"/>
-        </w:numPr>
-      </w:pPr>
-      <w:proofErr w:type="spellStart"/>
-      <w:r>
-        <w:t>PlayerStatusView</w:t>
-      </w:r>
-      <w:proofErr w:type="spellEnd"/>
-    </w:p>
-    <w:p>
-      <w:pPr>
-        <w:pStyle w:val="Heading3"/>
-        <w:numPr>
-          <w:ilvl w:val="0"/>
-          <w:numId w:val="9"/>
-        </w:numPr>
-      </w:pPr>
-      <w:proofErr w:type="spellStart"/>
-      <w:r>
-        <w:t>GarageView</w:t>
-      </w:r>
-      <w:proofErr w:type="spellEnd"/>
-    </w:p>
-    <w:p>
-      <w:pPr>
-        <w:pStyle w:val="Heading3"/>
-      </w:pPr>
-      <w:r>
-        <w:t>3.1.3 Controller</w:t>
-      </w:r>
     </w:p>
     <w:p>
       <w:pPr>
@@ -2160,593 +3668,6 @@
           <w:numId w:val="10"/>
         </w:numPr>
       </w:pPr>
-      <w:proofErr w:type="spellStart"/>
-      <w:r>
-        <w:t>WarOfRobotcraft</w:t>
-      </w:r>
-      <w:proofErr w:type="spellEnd"/>
-    </w:p>
-    <w:p>
-      <w:pPr>
-        <w:pStyle w:val="ListParagraph"/>
-        <w:numPr>
-          <w:ilvl w:val="1"/>
-          <w:numId w:val="10"/>
-        </w:numPr>
-      </w:pPr>
-      <w:proofErr w:type="gramStart"/>
-      <w:r>
-        <w:t>game :</w:t>
-      </w:r>
-      <w:proofErr w:type="gramEnd"/>
-      <w:r>
-        <w:t xml:space="preserve"> Game</w:t>
-      </w:r>
-    </w:p>
-    <w:p>
-      <w:pPr>
-        <w:pStyle w:val="ListParagraph"/>
-        <w:numPr>
-          <w:ilvl w:val="1"/>
-          <w:numId w:val="10"/>
-        </w:numPr>
-      </w:pPr>
-      <w:proofErr w:type="spellStart"/>
-      <w:proofErr w:type="gramStart"/>
-      <w:r>
-        <w:t>ActionPerformed</w:t>
-      </w:r>
-      <w:proofErr w:type="spellEnd"/>
-      <w:r>
-        <w:t>(</w:t>
-      </w:r>
-      <w:proofErr w:type="spellStart"/>
-      <w:proofErr w:type="gramEnd"/>
-      <w:r>
-        <w:t>ActionEvent</w:t>
-      </w:r>
-      <w:proofErr w:type="spellEnd"/>
-      <w:r>
-        <w:t xml:space="preserve"> e</w:t>
-      </w:r>
-      <w:r>
-        <w:t>)</w:t>
-      </w:r>
-      <w:r>
-        <w:t xml:space="preserve"> : void</w:t>
-      </w:r>
-    </w:p>
-    <w:p>
-      <w:pPr>
-        <w:pStyle w:val="ListParagraph"/>
-        <w:numPr>
-          <w:ilvl w:val="2"/>
-          <w:numId w:val="10"/>
-        </w:numPr>
-      </w:pPr>
-      <w:r>
-        <w:t>Summary: handle all the button clicked event</w:t>
-      </w:r>
-    </w:p>
-    <w:p>
-      <w:pPr>
-        <w:pStyle w:val="ListParagraph"/>
-        <w:numPr>
-          <w:ilvl w:val="2"/>
-          <w:numId w:val="10"/>
-        </w:numPr>
-      </w:pPr>
-      <w:r>
-        <w:t>Precondition: button is clicked in views</w:t>
-      </w:r>
-    </w:p>
-    <w:p>
-      <w:pPr>
-        <w:pStyle w:val="ListParagraph"/>
-        <w:numPr>
-          <w:ilvl w:val="2"/>
-          <w:numId w:val="10"/>
-        </w:numPr>
-      </w:pPr>
-      <w:r>
-        <w:t xml:space="preserve">Input: e is an </w:t>
-      </w:r>
-      <w:proofErr w:type="spellStart"/>
-      <w:r>
-        <w:t>ActionEvent</w:t>
-      </w:r>
-      <w:proofErr w:type="spellEnd"/>
-      <w:r>
-        <w:t xml:space="preserve"> from clicked button</w:t>
-      </w:r>
-    </w:p>
-    <w:p>
-      <w:pPr>
-        <w:pStyle w:val="ListParagraph"/>
-        <w:numPr>
-          <w:ilvl w:val="2"/>
-          <w:numId w:val="10"/>
-        </w:numPr>
-      </w:pPr>
-      <w:r>
-        <w:t>Output: none</w:t>
-      </w:r>
-    </w:p>
-    <w:p>
-      <w:pPr>
-        <w:pStyle w:val="ListParagraph"/>
-        <w:numPr>
-          <w:ilvl w:val="2"/>
-          <w:numId w:val="10"/>
-        </w:numPr>
-      </w:pPr>
-      <w:r>
-        <w:t xml:space="preserve">Postcondition: </w:t>
-      </w:r>
-    </w:p>
-    <w:p>
-      <w:pPr>
-        <w:pStyle w:val="ListParagraph"/>
-        <w:numPr>
-          <w:ilvl w:val="1"/>
-          <w:numId w:val="10"/>
-        </w:numPr>
-      </w:pPr>
-      <w:proofErr w:type="spellStart"/>
-      <w:proofErr w:type="gramStart"/>
-      <w:r>
-        <w:t>keyTyped</w:t>
-      </w:r>
-      <w:proofErr w:type="spellEnd"/>
-      <w:r>
-        <w:t>(</w:t>
-      </w:r>
-      <w:proofErr w:type="spellStart"/>
-      <w:proofErr w:type="gramEnd"/>
-      <w:r>
-        <w:t>KeyEvent</w:t>
-      </w:r>
-      <w:proofErr w:type="spellEnd"/>
-      <w:r>
-        <w:t xml:space="preserve"> e)</w:t>
-      </w:r>
-      <w:r>
-        <w:t xml:space="preserve"> : void</w:t>
-      </w:r>
-    </w:p>
-    <w:p>
-      <w:pPr>
-        <w:pStyle w:val="ListParagraph"/>
-        <w:numPr>
-          <w:ilvl w:val="2"/>
-          <w:numId w:val="10"/>
-        </w:numPr>
-      </w:pPr>
-      <w:r>
-        <w:t>Summary:</w:t>
-      </w:r>
-      <w:r>
-        <w:t xml:space="preserve"> </w:t>
-      </w:r>
-      <w:r>
-        <w:t>handle all the key typed event</w:t>
-      </w:r>
-    </w:p>
-    <w:p>
-      <w:pPr>
-        <w:pStyle w:val="ListParagraph"/>
-        <w:numPr>
-          <w:ilvl w:val="2"/>
-          <w:numId w:val="10"/>
-        </w:numPr>
-      </w:pPr>
-      <w:r>
-        <w:t>Precondition: key is pressed in views</w:t>
-      </w:r>
-    </w:p>
-    <w:p>
-      <w:pPr>
-        <w:pStyle w:val="ListParagraph"/>
-        <w:numPr>
-          <w:ilvl w:val="2"/>
-          <w:numId w:val="10"/>
-        </w:numPr>
-      </w:pPr>
-      <w:r>
-        <w:t xml:space="preserve">Input: e is a </w:t>
-      </w:r>
-      <w:proofErr w:type="spellStart"/>
-      <w:r>
-        <w:t>KeyEvent</w:t>
-      </w:r>
-      <w:proofErr w:type="spellEnd"/>
-      <w:r>
-        <w:t xml:space="preserve"> </w:t>
-      </w:r>
-    </w:p>
-    <w:p>
-      <w:pPr>
-        <w:pStyle w:val="ListParagraph"/>
-        <w:numPr>
-          <w:ilvl w:val="2"/>
-          <w:numId w:val="10"/>
-        </w:numPr>
-      </w:pPr>
-      <w:r>
-        <w:t>Output: none</w:t>
-      </w:r>
-    </w:p>
-    <w:p>
-      <w:pPr>
-        <w:pStyle w:val="ListParagraph"/>
-        <w:numPr>
-          <w:ilvl w:val="2"/>
-          <w:numId w:val="10"/>
-        </w:numPr>
-      </w:pPr>
-      <w:r>
-        <w:t xml:space="preserve">Postcondition: </w:t>
-      </w:r>
-    </w:p>
-    <w:p>
-      <w:pPr>
-        <w:pStyle w:val="ListParagraph"/>
-        <w:numPr>
-          <w:ilvl w:val="1"/>
-          <w:numId w:val="10"/>
-        </w:numPr>
-      </w:pPr>
-      <w:proofErr w:type="spellStart"/>
-      <w:proofErr w:type="gramStart"/>
-      <w:r>
-        <w:t>startTimer</w:t>
-      </w:r>
-      <w:proofErr w:type="spellEnd"/>
-      <w:r>
-        <w:t>(</w:t>
-      </w:r>
-      <w:proofErr w:type="gramEnd"/>
-      <w:r>
-        <w:t>) : void</w:t>
-      </w:r>
-    </w:p>
-    <w:p>
-      <w:pPr>
-        <w:pStyle w:val="ListParagraph"/>
-        <w:numPr>
-          <w:ilvl w:val="2"/>
-          <w:numId w:val="10"/>
-        </w:numPr>
-      </w:pPr>
-      <w:r>
-        <w:t>Summary:</w:t>
-      </w:r>
-      <w:r>
-        <w:t xml:space="preserve"> start a new timer to be displayed in </w:t>
-      </w:r>
-      <w:proofErr w:type="spellStart"/>
-      <w:r>
-        <w:t>GameBoardView</w:t>
-      </w:r>
-      <w:proofErr w:type="spellEnd"/>
-    </w:p>
-    <w:p>
-      <w:pPr>
-        <w:pStyle w:val="ListParagraph"/>
-        <w:numPr>
-          <w:ilvl w:val="2"/>
-          <w:numId w:val="10"/>
-        </w:numPr>
-      </w:pPr>
-      <w:r>
-        <w:t>Precondition:</w:t>
-      </w:r>
-      <w:r>
-        <w:t xml:space="preserve"> none</w:t>
-      </w:r>
-    </w:p>
-    <w:p>
-      <w:pPr>
-        <w:pStyle w:val="ListParagraph"/>
-        <w:numPr>
-          <w:ilvl w:val="2"/>
-          <w:numId w:val="10"/>
-        </w:numPr>
-      </w:pPr>
-      <w:r>
-        <w:t>Input:</w:t>
-      </w:r>
-      <w:r>
-        <w:t xml:space="preserve"> none</w:t>
-      </w:r>
-    </w:p>
-    <w:p>
-      <w:pPr>
-        <w:pStyle w:val="ListParagraph"/>
-        <w:numPr>
-          <w:ilvl w:val="2"/>
-          <w:numId w:val="10"/>
-        </w:numPr>
-      </w:pPr>
-      <w:r>
-        <w:t>Output:</w:t>
-      </w:r>
-      <w:r>
-        <w:t xml:space="preserve"> none</w:t>
-      </w:r>
-    </w:p>
-    <w:p>
-      <w:pPr>
-        <w:pStyle w:val="ListParagraph"/>
-        <w:numPr>
-          <w:ilvl w:val="2"/>
-          <w:numId w:val="10"/>
-        </w:numPr>
-      </w:pPr>
-      <w:r>
-        <w:t xml:space="preserve">Postcondition: </w:t>
-      </w:r>
-      <w:r>
-        <w:t xml:space="preserve">a new timer is started and is showed in </w:t>
-      </w:r>
-      <w:proofErr w:type="spellStart"/>
-      <w:r>
-        <w:t>GameBoardView</w:t>
-      </w:r>
-      <w:proofErr w:type="spellEnd"/>
-    </w:p>
-    <w:p>
-      <w:pPr>
-        <w:pStyle w:val="ListParagraph"/>
-        <w:numPr>
-          <w:ilvl w:val="1"/>
-          <w:numId w:val="10"/>
-        </w:numPr>
-      </w:pPr>
-      <w:proofErr w:type="spellStart"/>
-      <w:r>
-        <w:t>GameStartView_</w:t>
-      </w:r>
-      <w:proofErr w:type="gramStart"/>
-      <w:r>
-        <w:t>Button</w:t>
-      </w:r>
-      <w:r>
-        <w:t>Clicked</w:t>
-      </w:r>
-      <w:proofErr w:type="spellEnd"/>
-      <w:r>
-        <w:t>(</w:t>
-      </w:r>
-      <w:proofErr w:type="spellStart"/>
-      <w:proofErr w:type="gramEnd"/>
-      <w:r>
-        <w:t>J</w:t>
-      </w:r>
-      <w:r>
-        <w:t>Button</w:t>
-      </w:r>
-      <w:proofErr w:type="spellEnd"/>
-      <w:r>
-        <w:t xml:space="preserve"> </w:t>
-      </w:r>
-      <w:proofErr w:type="spellStart"/>
-      <w:r>
-        <w:t>clickedButton</w:t>
-      </w:r>
-      <w:proofErr w:type="spellEnd"/>
-      <w:r>
-        <w:t>)</w:t>
-      </w:r>
-    </w:p>
-    <w:p>
-      <w:pPr>
-        <w:pStyle w:val="ListParagraph"/>
-        <w:numPr>
-          <w:ilvl w:val="2"/>
-          <w:numId w:val="10"/>
-        </w:numPr>
-      </w:pPr>
-      <w:r>
-        <w:t xml:space="preserve">Summary: </w:t>
-      </w:r>
-      <w:r>
-        <w:t xml:space="preserve">handle the button event of buttons in </w:t>
-      </w:r>
-      <w:proofErr w:type="spellStart"/>
-      <w:r>
-        <w:t>GameStartView</w:t>
-      </w:r>
-      <w:proofErr w:type="spellEnd"/>
-    </w:p>
-    <w:p>
-      <w:pPr>
-        <w:pStyle w:val="ListParagraph"/>
-        <w:numPr>
-          <w:ilvl w:val="2"/>
-          <w:numId w:val="10"/>
-        </w:numPr>
-      </w:pPr>
-      <w:r>
-        <w:t>Precondition:</w:t>
-      </w:r>
-      <w:r>
-        <w:t xml:space="preserve"> </w:t>
-      </w:r>
-    </w:p>
-    <w:p>
-      <w:pPr>
-        <w:pStyle w:val="ListParagraph"/>
-        <w:numPr>
-          <w:ilvl w:val="2"/>
-          <w:numId w:val="10"/>
-        </w:numPr>
-      </w:pPr>
-      <w:r>
-        <w:t>Input:</w:t>
-      </w:r>
-      <w:r>
-        <w:t xml:space="preserve"> </w:t>
-      </w:r>
-    </w:p>
-    <w:p>
-      <w:pPr>
-        <w:pStyle w:val="ListParagraph"/>
-        <w:numPr>
-          <w:ilvl w:val="2"/>
-          <w:numId w:val="10"/>
-        </w:numPr>
-      </w:pPr>
-      <w:r>
-        <w:t>Output:</w:t>
-      </w:r>
-      <w:r>
-        <w:t xml:space="preserve"> none</w:t>
-      </w:r>
-    </w:p>
-    <w:p>
-      <w:pPr>
-        <w:pStyle w:val="ListParagraph"/>
-        <w:numPr>
-          <w:ilvl w:val="2"/>
-          <w:numId w:val="10"/>
-        </w:numPr>
-      </w:pPr>
-      <w:r>
-        <w:lastRenderedPageBreak/>
-        <w:t>Postcondition:</w:t>
-      </w:r>
-      <w:r>
-        <w:t xml:space="preserve"> a new </w:t>
-      </w:r>
-      <w:proofErr w:type="spellStart"/>
-      <w:r>
-        <w:t>SetGameModeView</w:t>
-      </w:r>
-      <w:proofErr w:type="spellEnd"/>
-      <w:r>
-        <w:t xml:space="preserve"> instance created if pressed new game button; a new </w:t>
-      </w:r>
-      <w:proofErr w:type="spellStart"/>
-      <w:r>
-        <w:t>GarageView</w:t>
-      </w:r>
-      <w:proofErr w:type="spellEnd"/>
-      <w:r>
-        <w:t xml:space="preserve"> instance created if pressed garage button; game quit if pressed quit button</w:t>
-      </w:r>
-    </w:p>
-    <w:p>
-      <w:pPr>
-        <w:pStyle w:val="ListParagraph"/>
-        <w:numPr>
-          <w:ilvl w:val="1"/>
-          <w:numId w:val="10"/>
-        </w:numPr>
-      </w:pPr>
-      <w:proofErr w:type="spellStart"/>
-      <w:r>
-        <w:t>SetGameModeView_</w:t>
-      </w:r>
-      <w:proofErr w:type="gramStart"/>
-      <w:r>
-        <w:t>ButtonClicked</w:t>
-      </w:r>
-      <w:proofErr w:type="spellEnd"/>
-      <w:r>
-        <w:t>(</w:t>
-      </w:r>
-      <w:proofErr w:type="gramEnd"/>
-      <w:r>
-        <w:t>)</w:t>
-      </w:r>
-    </w:p>
-    <w:p>
-      <w:pPr>
-        <w:pStyle w:val="ListParagraph"/>
-        <w:numPr>
-          <w:ilvl w:val="2"/>
-          <w:numId w:val="10"/>
-        </w:numPr>
-      </w:pPr>
-      <w:r>
-        <w:t xml:space="preserve">Summary: handle the button event of buttons in </w:t>
-      </w:r>
-      <w:proofErr w:type="spellStart"/>
-      <w:r>
-        <w:t>SetGameModeView</w:t>
-      </w:r>
-      <w:proofErr w:type="spellEnd"/>
-    </w:p>
-    <w:p>
-      <w:pPr>
-        <w:pStyle w:val="ListParagraph"/>
-        <w:numPr>
-          <w:ilvl w:val="2"/>
-          <w:numId w:val="10"/>
-        </w:numPr>
-      </w:pPr>
-      <w:r>
-        <w:t>Precondition:</w:t>
-      </w:r>
-    </w:p>
-    <w:p>
-      <w:pPr>
-        <w:pStyle w:val="ListParagraph"/>
-        <w:numPr>
-          <w:ilvl w:val="2"/>
-          <w:numId w:val="10"/>
-        </w:numPr>
-      </w:pPr>
-      <w:r>
-        <w:t>Input:</w:t>
-      </w:r>
-    </w:p>
-    <w:p>
-      <w:pPr>
-        <w:pStyle w:val="ListParagraph"/>
-        <w:numPr>
-          <w:ilvl w:val="2"/>
-          <w:numId w:val="10"/>
-        </w:numPr>
-      </w:pPr>
-      <w:r>
-        <w:t>Output:</w:t>
-      </w:r>
-    </w:p>
-    <w:p>
-      <w:pPr>
-        <w:pStyle w:val="ListParagraph"/>
-        <w:numPr>
-          <w:ilvl w:val="2"/>
-          <w:numId w:val="10"/>
-        </w:numPr>
-      </w:pPr>
-      <w:r>
-        <w:t>Postcondition:</w:t>
-      </w:r>
-    </w:p>
-    <w:p>
-      <w:pPr>
-        <w:pStyle w:val="Heading3"/>
-      </w:pPr>
-      <w:r>
-        <w:t xml:space="preserve">3.1.4 </w:t>
-      </w:r>
-      <w:proofErr w:type="spellStart"/>
-      <w:r>
-        <w:t>WarOfRobotcraft</w:t>
-      </w:r>
-      <w:proofErr w:type="spellEnd"/>
-    </w:p>
-    <w:p>
-      <w:pPr>
-        <w:pStyle w:val="Heading3"/>
-        <w:numPr>
-          <w:ilvl w:val="0"/>
-          <w:numId w:val="10"/>
-        </w:numPr>
-      </w:pPr>
       <w:r>
         <w:t>Entry</w:t>
       </w:r>
@@ -2869,871 +3790,6 @@
           <w:lang w:val="en-US"/>
         </w:rPr>
       </w:pPr>
-    </w:p>
-    <w:p>
-      <w:pPr>
-        <w:widowControl w:val="0"/>
-        <w:autoSpaceDE w:val="0"/>
-        <w:autoSpaceDN w:val="0"/>
-        <w:adjustRightInd w:val="0"/>
-        <w:spacing w:after="240" w:line="480" w:lineRule="atLeast"/>
-        <w:rPr>
-          <w:rFonts w:cs="Times"/>
-          <w:color w:val="000000"/>
-          <w:sz w:val="40"/>
-          <w:szCs w:val="40"/>
-          <w:lang w:val="en-US"/>
-        </w:rPr>
-      </w:pPr>
-    </w:p>
-    <w:p>
-      <w:pPr>
-        <w:rPr>
-          <w:rFonts w:cs="Times"/>
-          <w:b/>
-          <w:color w:val="000000"/>
-          <w:lang w:val="en-US"/>
-        </w:rPr>
-      </w:pPr>
-      <w:r>
-        <w:rPr>
-          <w:rFonts w:cs="Times"/>
-          <w:b/>
-          <w:color w:val="000000"/>
-          <w:lang w:val="en-US"/>
-        </w:rPr>
-        <w:t>Game Class</w:t>
-      </w:r>
-    </w:p>
-    <w:p>
-      <w:pPr>
-        <w:rPr>
-          <w:rFonts w:cs="Times"/>
-          <w:color w:val="000000"/>
-          <w:lang w:val="en-US"/>
-        </w:rPr>
-      </w:pPr>
-      <w:r>
-        <w:rPr>
-          <w:rFonts w:cs="Times"/>
-          <w:color w:val="000000"/>
-          <w:lang w:val="en-US"/>
-        </w:rPr>
-        <w:t>This class is used to create a new game including a list of players, the number of all players, and the current player who takes control of a play. Whenever a player executes an action that is moving a robot or shooting at a specific direction, the game will be updated the status. Then controller will send these updates to corresponding view objects, and the view object displays them.</w:t>
-      </w:r>
-    </w:p>
-    <w:p>
-      <w:pPr>
-        <w:rPr>
-          <w:rFonts w:cs="Times"/>
-          <w:color w:val="000000"/>
-          <w:lang w:val="en-US"/>
-        </w:rPr>
-      </w:pPr>
-    </w:p>
-    <w:p>
-      <w:pPr>
-        <w:rPr>
-          <w:rFonts w:cs="Times"/>
-          <w:b/>
-          <w:color w:val="000000"/>
-          <w:lang w:val="en-US"/>
-        </w:rPr>
-      </w:pPr>
-      <w:r>
-        <w:rPr>
-          <w:rFonts w:cs="Times"/>
-          <w:b/>
-          <w:color w:val="000000"/>
-          <w:lang w:val="en-US"/>
-        </w:rPr>
-        <w:t>Fields:</w:t>
-      </w:r>
-    </w:p>
-    <w:p>
-      <w:pPr>
-        <w:rPr>
-          <w:rFonts w:cs="Times"/>
-          <w:color w:val="000000"/>
-          <w:lang w:val="en-US"/>
-        </w:rPr>
-      </w:pPr>
-      <w:proofErr w:type="spellStart"/>
-      <w:r>
-        <w:rPr>
-          <w:rFonts w:cs="Times"/>
-          <w:color w:val="000000"/>
-          <w:lang w:val="en-US"/>
-        </w:rPr>
-        <w:t>playerList</w:t>
-      </w:r>
-      <w:proofErr w:type="spellEnd"/>
-      <w:r>
-        <w:rPr>
-          <w:rFonts w:cs="Times"/>
-          <w:color w:val="000000"/>
-          <w:lang w:val="en-US"/>
-        </w:rPr>
-        <w:t xml:space="preserve">: </w:t>
-      </w:r>
-      <w:proofErr w:type="spellStart"/>
-      <w:r>
-        <w:rPr>
-          <w:rFonts w:cs="Times"/>
-          <w:color w:val="000000"/>
-          <w:lang w:val="en-US"/>
-        </w:rPr>
-        <w:t>LinkedList</w:t>
-      </w:r>
-      <w:proofErr w:type="spellEnd"/>
-      <w:r>
-        <w:rPr>
-          <w:rFonts w:cs="Times"/>
-          <w:color w:val="000000"/>
-          <w:lang w:val="en-US"/>
-        </w:rPr>
-        <w:t>&lt;Pair&lt;</w:t>
-      </w:r>
-      <w:proofErr w:type="spellStart"/>
-      <w:r>
-        <w:rPr>
-          <w:rFonts w:cs="Times"/>
-          <w:color w:val="000000"/>
-          <w:lang w:val="en-US"/>
-        </w:rPr>
-        <w:t>int</w:t>
-      </w:r>
-      <w:proofErr w:type="spellEnd"/>
-      <w:r>
-        <w:rPr>
-          <w:rFonts w:cs="Times"/>
-          <w:color w:val="000000"/>
-          <w:lang w:val="en-US"/>
-        </w:rPr>
-        <w:t>, Player&gt;&gt;</w:t>
-      </w:r>
-    </w:p>
-    <w:p>
-      <w:pPr>
-        <w:rPr>
-          <w:rFonts w:cs="Times"/>
-          <w:color w:val="000000"/>
-          <w:lang w:val="en-US"/>
-        </w:rPr>
-      </w:pPr>
-      <w:proofErr w:type="spellStart"/>
-      <w:r>
-        <w:rPr>
-          <w:rFonts w:cs="Times"/>
-          <w:color w:val="000000"/>
-          <w:lang w:val="en-US"/>
-        </w:rPr>
-        <w:t>playerNum</w:t>
-      </w:r>
-      <w:proofErr w:type="spellEnd"/>
-      <w:r>
-        <w:rPr>
-          <w:rFonts w:cs="Times"/>
-          <w:color w:val="000000"/>
-          <w:lang w:val="en-US"/>
-        </w:rPr>
-        <w:t xml:space="preserve">: </w:t>
-      </w:r>
-      <w:proofErr w:type="spellStart"/>
-      <w:r>
-        <w:rPr>
-          <w:rFonts w:cs="Times"/>
-          <w:color w:val="000000"/>
-          <w:lang w:val="en-US"/>
-        </w:rPr>
-        <w:t>int</w:t>
-      </w:r>
-      <w:proofErr w:type="spellEnd"/>
-    </w:p>
-    <w:p>
-      <w:pPr>
-        <w:rPr>
-          <w:rFonts w:cs="Times"/>
-          <w:color w:val="000000"/>
-          <w:lang w:val="en-US"/>
-        </w:rPr>
-      </w:pPr>
-      <w:proofErr w:type="spellStart"/>
-      <w:r>
-        <w:rPr>
-          <w:rFonts w:cs="Times"/>
-          <w:color w:val="000000"/>
-          <w:lang w:val="en-US"/>
-        </w:rPr>
-        <w:t>currentPlayer</w:t>
-      </w:r>
-      <w:proofErr w:type="spellEnd"/>
-      <w:r>
-        <w:rPr>
-          <w:rFonts w:cs="Times"/>
-          <w:color w:val="000000"/>
-          <w:lang w:val="en-US"/>
-        </w:rPr>
-        <w:t>: Player</w:t>
-      </w:r>
-    </w:p>
-    <w:p>
-      <w:pPr>
-        <w:rPr>
-          <w:rFonts w:cs="Times"/>
-          <w:color w:val="000000"/>
-          <w:lang w:val="en-US"/>
-        </w:rPr>
-      </w:pPr>
-      <w:bookmarkStart w:id="0" w:name="_GoBack"/>
-      <w:bookmarkEnd w:id="0"/>
-    </w:p>
-    <w:p>
-      <w:pPr>
-        <w:rPr>
-          <w:rFonts w:cs="Times"/>
-          <w:b/>
-          <w:color w:val="000000"/>
-          <w:lang w:val="en-US"/>
-        </w:rPr>
-      </w:pPr>
-      <w:proofErr w:type="spellStart"/>
-      <w:proofErr w:type="gramStart"/>
-      <w:r>
-        <w:rPr>
-          <w:rFonts w:cs="Times"/>
-          <w:b/>
-          <w:color w:val="000000"/>
-          <w:lang w:val="en-US"/>
-        </w:rPr>
-        <w:t>setPlayerPosition</w:t>
-      </w:r>
-      <w:proofErr w:type="spellEnd"/>
-      <w:r>
-        <w:rPr>
-          <w:rFonts w:cs="Times"/>
-          <w:b/>
-          <w:color w:val="000000"/>
-          <w:lang w:val="en-US"/>
-        </w:rPr>
-        <w:t>(</w:t>
-      </w:r>
-      <w:proofErr w:type="gramEnd"/>
-      <w:r>
-        <w:rPr>
-          <w:rFonts w:cs="Times"/>
-          <w:b/>
-          <w:color w:val="000000"/>
-          <w:lang w:val="en-US"/>
-        </w:rPr>
-        <w:t>): void</w:t>
-      </w:r>
-    </w:p>
-    <w:p>
-      <w:pPr>
-        <w:rPr>
-          <w:rFonts w:cs="Times"/>
-          <w:color w:val="000000"/>
-          <w:lang w:val="en-US"/>
-        </w:rPr>
-      </w:pPr>
-      <w:r>
-        <w:rPr>
-          <w:rFonts w:cs="Times"/>
-          <w:b/>
-          <w:color w:val="000000"/>
-          <w:lang w:val="en-US"/>
-        </w:rPr>
-        <w:t xml:space="preserve">Summary: </w:t>
-      </w:r>
-      <w:r>
-        <w:rPr>
-          <w:rFonts w:cs="Times"/>
-          <w:color w:val="000000"/>
-          <w:lang w:val="en-US"/>
-        </w:rPr>
-        <w:t>this method is to set all player’s position to corresponding side of the game board.</w:t>
-      </w:r>
-    </w:p>
-    <w:p>
-      <w:pPr>
-        <w:tabs>
-          <w:tab w:val="center" w:pos="4680"/>
-        </w:tabs>
-        <w:rPr>
-          <w:rFonts w:cs="Times"/>
-          <w:color w:val="000000"/>
-          <w:lang w:val="en-US"/>
-        </w:rPr>
-      </w:pPr>
-      <w:r>
-        <w:rPr>
-          <w:rFonts w:cs="Times"/>
-          <w:b/>
-          <w:color w:val="000000"/>
-          <w:lang w:val="en-US"/>
-        </w:rPr>
-        <w:t xml:space="preserve">Precondition: </w:t>
-      </w:r>
-      <w:r>
-        <w:rPr>
-          <w:rFonts w:cs="Times"/>
-          <w:color w:val="000000"/>
-          <w:lang w:val="en-US"/>
-        </w:rPr>
-        <w:t>the game is created.</w:t>
-      </w:r>
-      <w:r>
-        <w:rPr>
-          <w:rFonts w:cs="Times"/>
-          <w:color w:val="000000"/>
-          <w:lang w:val="en-US"/>
-        </w:rPr>
-        <w:tab/>
-      </w:r>
-    </w:p>
-    <w:p>
-      <w:pPr>
-        <w:rPr>
-          <w:rFonts w:cs="Times"/>
-          <w:color w:val="000000"/>
-          <w:lang w:val="en-US"/>
-        </w:rPr>
-      </w:pPr>
-      <w:r>
-        <w:rPr>
-          <w:rFonts w:cs="Times"/>
-          <w:b/>
-          <w:color w:val="000000"/>
-          <w:lang w:val="en-US"/>
-        </w:rPr>
-        <w:t xml:space="preserve">Input: </w:t>
-      </w:r>
-      <w:r>
-        <w:rPr>
-          <w:rFonts w:cs="Times"/>
-          <w:color w:val="000000"/>
-          <w:lang w:val="en-US"/>
-        </w:rPr>
-        <w:t>nothing</w:t>
-      </w:r>
-    </w:p>
-    <w:p>
-      <w:pPr>
-        <w:rPr>
-          <w:rFonts w:cs="Times"/>
-          <w:color w:val="000000"/>
-          <w:lang w:val="en-US"/>
-        </w:rPr>
-      </w:pPr>
-      <w:r>
-        <w:rPr>
-          <w:rFonts w:cs="Times"/>
-          <w:b/>
-          <w:color w:val="000000"/>
-          <w:lang w:val="en-US"/>
-        </w:rPr>
-        <w:t>Return:</w:t>
-      </w:r>
-      <w:r>
-        <w:rPr>
-          <w:rFonts w:cs="Times"/>
-          <w:color w:val="000000"/>
-          <w:lang w:val="en-US"/>
-        </w:rPr>
-        <w:t xml:space="preserve"> void</w:t>
-      </w:r>
-    </w:p>
-    <w:p>
-      <w:pPr>
-        <w:rPr>
-          <w:rFonts w:cs="Times"/>
-          <w:b/>
-          <w:color w:val="000000"/>
-          <w:lang w:val="en-US"/>
-        </w:rPr>
-      </w:pPr>
-      <w:r>
-        <w:rPr>
-          <w:rFonts w:cs="Times"/>
-          <w:b/>
-          <w:color w:val="000000"/>
-          <w:lang w:val="en-US"/>
-        </w:rPr>
-        <w:t xml:space="preserve">Postcondition: </w:t>
-      </w:r>
-    </w:p>
-    <w:p>
-      <w:pPr>
-        <w:rPr>
-          <w:rFonts w:cs="Times"/>
-          <w:color w:val="000000"/>
-          <w:lang w:val="en-US"/>
-        </w:rPr>
-      </w:pPr>
-      <w:r>
-        <w:rPr>
-          <w:rFonts w:cs="Times"/>
-          <w:color w:val="000000"/>
-          <w:lang w:val="en-US"/>
-        </w:rPr>
-        <w:t xml:space="preserve">Set players to position </w:t>
-      </w:r>
-      <w:r>
-        <w:rPr>
-          <w:rFonts w:cs="Times"/>
-          <w:color w:val="000000"/>
-          <w:lang w:val="en-US"/>
-        </w:rPr>
-        <w:t>R</w:t>
-      </w:r>
-      <w:r>
-        <w:rPr>
-          <w:rFonts w:cs="Times"/>
-          <w:color w:val="000000"/>
-          <w:lang w:val="en-US"/>
-        </w:rPr>
-        <w:t xml:space="preserve">ed and Green if </w:t>
-      </w:r>
-      <w:r>
-        <w:rPr>
-          <w:rFonts w:cs="Times"/>
-          <w:color w:val="000000"/>
-          <w:lang w:val="en-US"/>
-        </w:rPr>
-        <w:t>the number of players is 2;</w:t>
-      </w:r>
-    </w:p>
-    <w:p>
-      <w:pPr>
-        <w:rPr>
-          <w:rFonts w:cs="Times"/>
-          <w:color w:val="000000"/>
-          <w:lang w:val="en-US"/>
-        </w:rPr>
-      </w:pPr>
-      <w:r>
-        <w:rPr>
-          <w:rFonts w:cs="Times"/>
-          <w:color w:val="000000"/>
-          <w:lang w:val="en-US"/>
-        </w:rPr>
-        <w:t>Set players to position Red, Yellow and Blue if the number of players is 3;</w:t>
-      </w:r>
-    </w:p>
-    <w:p>
-      <w:pPr>
-        <w:rPr>
-          <w:rFonts w:cs="Times"/>
-          <w:color w:val="000000"/>
-          <w:lang w:val="en-US"/>
-        </w:rPr>
-      </w:pPr>
-      <w:r>
-        <w:rPr>
-          <w:rFonts w:cs="Times"/>
-          <w:color w:val="000000"/>
-          <w:lang w:val="en-US"/>
-        </w:rPr>
-        <w:t>Set players to all positions if the number of players is 6.</w:t>
-      </w:r>
-    </w:p>
-    <w:p>
-      <w:pPr>
-        <w:rPr>
-          <w:rFonts w:cs="Times"/>
-          <w:color w:val="000000"/>
-          <w:lang w:val="en-US"/>
-        </w:rPr>
-      </w:pPr>
-    </w:p>
-    <w:p>
-      <w:pPr>
-        <w:rPr>
-          <w:rFonts w:cs="Times"/>
-          <w:b/>
-          <w:color w:val="000000"/>
-          <w:lang w:val="en-US"/>
-        </w:rPr>
-      </w:pPr>
-      <w:proofErr w:type="spellStart"/>
-      <w:proofErr w:type="gramStart"/>
-      <w:r>
-        <w:rPr>
-          <w:rFonts w:cs="Times"/>
-          <w:b/>
-          <w:color w:val="000000"/>
-          <w:lang w:val="en-US"/>
-        </w:rPr>
-        <w:t>goN</w:t>
-      </w:r>
-      <w:r>
-        <w:rPr>
-          <w:rFonts w:cs="Times"/>
-          <w:b/>
-          <w:color w:val="000000"/>
-          <w:lang w:val="en-US"/>
-        </w:rPr>
-        <w:t>extPlayer</w:t>
-      </w:r>
-      <w:proofErr w:type="spellEnd"/>
-      <w:r>
-        <w:rPr>
-          <w:rFonts w:cs="Times"/>
-          <w:b/>
-          <w:color w:val="000000"/>
-          <w:lang w:val="en-US"/>
-        </w:rPr>
-        <w:t>(</w:t>
-      </w:r>
-      <w:proofErr w:type="gramEnd"/>
-      <w:r>
-        <w:rPr>
-          <w:rFonts w:cs="Times"/>
-          <w:b/>
-          <w:color w:val="000000"/>
-          <w:lang w:val="en-US"/>
-        </w:rPr>
-        <w:t>): void</w:t>
-      </w:r>
-    </w:p>
-    <w:p>
-      <w:pPr>
-        <w:rPr>
-          <w:rFonts w:cs="Times"/>
-          <w:color w:val="000000"/>
-          <w:lang w:val="en-US"/>
-        </w:rPr>
-      </w:pPr>
-      <w:r>
-        <w:rPr>
-          <w:rFonts w:cs="Times"/>
-          <w:b/>
-          <w:color w:val="000000"/>
-          <w:lang w:val="en-US"/>
-        </w:rPr>
-        <w:t xml:space="preserve">Summary: </w:t>
-      </w:r>
-      <w:r>
-        <w:rPr>
-          <w:rFonts w:cs="Times"/>
-          <w:color w:val="000000"/>
-          <w:lang w:val="en-US"/>
-        </w:rPr>
-        <w:t>this method is to let the next player take control of the game</w:t>
-      </w:r>
-    </w:p>
-    <w:p>
-      <w:pPr>
-        <w:rPr>
-          <w:rFonts w:cs="Times"/>
-          <w:b/>
-          <w:color w:val="000000"/>
-          <w:lang w:val="en-US"/>
-        </w:rPr>
-      </w:pPr>
-      <w:r>
-        <w:rPr>
-          <w:rFonts w:cs="Times"/>
-          <w:b/>
-          <w:color w:val="000000"/>
-          <w:lang w:val="en-US"/>
-        </w:rPr>
-        <w:t>Precondition:</w:t>
-      </w:r>
-      <w:r>
-        <w:rPr>
-          <w:rFonts w:cs="Times"/>
-          <w:b/>
-          <w:color w:val="000000"/>
-          <w:lang w:val="en-US"/>
-        </w:rPr>
-        <w:t xml:space="preserve"> </w:t>
-      </w:r>
-      <w:r>
-        <w:rPr>
-          <w:rFonts w:cs="Times"/>
-          <w:color w:val="000000"/>
-          <w:lang w:val="en-US"/>
-        </w:rPr>
-        <w:t>nothing</w:t>
-      </w:r>
-    </w:p>
-    <w:p>
-      <w:pPr>
-        <w:rPr>
-          <w:rFonts w:cs="Times"/>
-          <w:color w:val="000000"/>
-          <w:lang w:val="en-US"/>
-        </w:rPr>
-      </w:pPr>
-      <w:r>
-        <w:rPr>
-          <w:rFonts w:cs="Times"/>
-          <w:b/>
-          <w:color w:val="000000"/>
-          <w:lang w:val="en-US"/>
-        </w:rPr>
-        <w:t xml:space="preserve">Input: </w:t>
-      </w:r>
-      <w:r>
-        <w:rPr>
-          <w:rFonts w:cs="Times"/>
-          <w:color w:val="000000"/>
-          <w:lang w:val="en-US"/>
-        </w:rPr>
-        <w:t>nothing</w:t>
-      </w:r>
-    </w:p>
-    <w:p>
-      <w:pPr>
-        <w:rPr>
-          <w:rFonts w:cs="Times"/>
-          <w:color w:val="000000"/>
-          <w:lang w:val="en-US"/>
-        </w:rPr>
-      </w:pPr>
-      <w:r>
-        <w:rPr>
-          <w:rFonts w:cs="Times"/>
-          <w:b/>
-          <w:color w:val="000000"/>
-          <w:lang w:val="en-US"/>
-        </w:rPr>
-        <w:t>Return:</w:t>
-      </w:r>
-      <w:r>
-        <w:rPr>
-          <w:rFonts w:cs="Times"/>
-          <w:color w:val="000000"/>
-          <w:lang w:val="en-US"/>
-        </w:rPr>
-        <w:t xml:space="preserve"> void</w:t>
-      </w:r>
-    </w:p>
-    <w:p>
-      <w:pPr>
-        <w:rPr>
-          <w:rFonts w:cs="Times"/>
-          <w:color w:val="000000"/>
-          <w:lang w:val="en-US"/>
-        </w:rPr>
-      </w:pPr>
-      <w:r>
-        <w:rPr>
-          <w:rFonts w:cs="Times"/>
-          <w:b/>
-          <w:color w:val="000000"/>
-          <w:lang w:val="en-US"/>
-        </w:rPr>
-        <w:t>Postcondition:</w:t>
-      </w:r>
-      <w:r>
-        <w:rPr>
-          <w:rFonts w:cs="Times"/>
-          <w:b/>
-          <w:color w:val="000000"/>
-          <w:lang w:val="en-US"/>
-        </w:rPr>
-        <w:t xml:space="preserve"> </w:t>
-      </w:r>
-      <w:r>
-        <w:rPr>
-          <w:rFonts w:cs="Times"/>
-          <w:color w:val="000000"/>
-          <w:lang w:val="en-US"/>
-        </w:rPr>
-        <w:t>the current player is set to the next player</w:t>
-      </w:r>
-    </w:p>
-    <w:p>
-      <w:pPr>
-        <w:rPr>
-          <w:rFonts w:cs="Times"/>
-          <w:color w:val="000000"/>
-          <w:lang w:val="en-US"/>
-        </w:rPr>
-      </w:pPr>
-    </w:p>
-    <w:p>
-      <w:pPr>
-        <w:rPr>
-          <w:rFonts w:cs="Times"/>
-          <w:b/>
-          <w:color w:val="000000"/>
-          <w:lang w:val="en-US"/>
-        </w:rPr>
-      </w:pPr>
-      <w:proofErr w:type="spellStart"/>
-      <w:proofErr w:type="gramStart"/>
-      <w:r>
-        <w:rPr>
-          <w:rFonts w:cs="Times"/>
-          <w:b/>
-          <w:color w:val="000000"/>
-          <w:lang w:val="en-US"/>
-        </w:rPr>
-        <w:t>runPlay</w:t>
-      </w:r>
-      <w:proofErr w:type="spellEnd"/>
-      <w:r>
-        <w:rPr>
-          <w:rFonts w:cs="Times"/>
-          <w:b/>
-          <w:color w:val="000000"/>
-          <w:lang w:val="en-US"/>
-        </w:rPr>
-        <w:t>(</w:t>
-      </w:r>
-      <w:proofErr w:type="gramEnd"/>
-      <w:r>
-        <w:rPr>
-          <w:rFonts w:cs="Times"/>
-          <w:b/>
-          <w:color w:val="000000"/>
-          <w:lang w:val="en-US"/>
-        </w:rPr>
-        <w:t>): void</w:t>
-      </w:r>
-    </w:p>
-    <w:p>
-      <w:pPr>
-        <w:rPr>
-          <w:rFonts w:cs="Times"/>
-          <w:color w:val="000000"/>
-          <w:lang w:val="en-US"/>
-        </w:rPr>
-      </w:pPr>
-      <w:r>
-        <w:rPr>
-          <w:rFonts w:cs="Times"/>
-          <w:b/>
-          <w:color w:val="000000"/>
-          <w:lang w:val="en-US"/>
-        </w:rPr>
-        <w:t xml:space="preserve">Summary: </w:t>
-      </w:r>
-      <w:r>
-        <w:rPr>
-          <w:rFonts w:cs="Times"/>
-          <w:color w:val="000000"/>
-          <w:lang w:val="en-US"/>
-        </w:rPr>
-        <w:t>this method is to run a play</w:t>
-      </w:r>
-    </w:p>
-    <w:p>
-      <w:pPr>
-        <w:rPr>
-          <w:rFonts w:cs="Times"/>
-          <w:color w:val="000000"/>
-          <w:lang w:val="en-US"/>
-        </w:rPr>
-      </w:pPr>
-      <w:r>
-        <w:rPr>
-          <w:rFonts w:cs="Times"/>
-          <w:b/>
-          <w:color w:val="000000"/>
-          <w:lang w:val="en-US"/>
-        </w:rPr>
-        <w:t>Precondition:</w:t>
-      </w:r>
-      <w:r>
-        <w:rPr>
-          <w:rFonts w:cs="Times"/>
-          <w:b/>
-          <w:color w:val="000000"/>
-          <w:lang w:val="en-US"/>
-        </w:rPr>
-        <w:t xml:space="preserve"> </w:t>
-      </w:r>
-      <w:r>
-        <w:rPr>
-          <w:rFonts w:cs="Times"/>
-          <w:color w:val="000000"/>
-          <w:lang w:val="en-US"/>
-        </w:rPr>
-        <w:t>nothing</w:t>
-      </w:r>
-    </w:p>
-    <w:p>
-      <w:pPr>
-        <w:rPr>
-          <w:rFonts w:cs="Times"/>
-          <w:color w:val="000000"/>
-          <w:lang w:val="en-US"/>
-        </w:rPr>
-      </w:pPr>
-      <w:r>
-        <w:rPr>
-          <w:rFonts w:cs="Times"/>
-          <w:b/>
-          <w:color w:val="000000"/>
-          <w:lang w:val="en-US"/>
-        </w:rPr>
-        <w:t xml:space="preserve">Input: </w:t>
-      </w:r>
-      <w:r>
-        <w:rPr>
-          <w:rFonts w:cs="Times"/>
-          <w:color w:val="000000"/>
-          <w:lang w:val="en-US"/>
-        </w:rPr>
-        <w:t>nothing</w:t>
-      </w:r>
-    </w:p>
-    <w:p>
-      <w:pPr>
-        <w:rPr>
-          <w:rFonts w:cs="Times"/>
-          <w:color w:val="000000"/>
-          <w:lang w:val="en-US"/>
-        </w:rPr>
-      </w:pPr>
-      <w:r>
-        <w:rPr>
-          <w:rFonts w:cs="Times"/>
-          <w:b/>
-          <w:color w:val="000000"/>
-          <w:lang w:val="en-US"/>
-        </w:rPr>
-        <w:t>Return:</w:t>
-      </w:r>
-      <w:r>
-        <w:rPr>
-          <w:rFonts w:cs="Times"/>
-          <w:color w:val="000000"/>
-          <w:lang w:val="en-US"/>
-        </w:rPr>
-        <w:t xml:space="preserve"> void</w:t>
-      </w:r>
-    </w:p>
-    <w:p>
-      <w:pPr>
-        <w:rPr>
-          <w:rFonts w:cs="Times"/>
-          <w:color w:val="000000"/>
-          <w:lang w:val="en-US"/>
-        </w:rPr>
-      </w:pPr>
-      <w:r>
-        <w:rPr>
-          <w:rFonts w:cs="Times"/>
-          <w:b/>
-          <w:color w:val="000000"/>
-          <w:lang w:val="en-US"/>
-        </w:rPr>
-        <w:t>Postcondition:</w:t>
-      </w:r>
-      <w:r>
-        <w:rPr>
-          <w:rFonts w:cs="Times"/>
-          <w:color w:val="000000"/>
-          <w:lang w:val="en-US"/>
-        </w:rPr>
-        <w:t xml:space="preserve"> a new play starts</w:t>
-      </w:r>
     </w:p>
     <w:p>
       <w:pPr>
@@ -3783,8 +3839,8 @@
 </file>
 
 <file path=word/numbering.xml><?xml version="1.0" encoding="utf-8"?>
-<w:numbering xmlns:wpc="http://schemas.microsoft.com/office/word/2010/wordprocessingCanvas" xmlns:mo="http://schemas.microsoft.com/office/mac/office/2008/main" xmlns:mc="http://schemas.openxmlformats.org/markup-compatibility/2006" xmlns:mv="urn:schemas-microsoft-com:mac:vml" xmlns:o="urn:schemas-microsoft-com:office:office" xmlns:r="http://schemas.openxmlformats.org/officeDocument/2006/relationships" xmlns:m="http://schemas.openxmlformats.org/officeDocument/2006/math" xmlns:v="urn:schemas-microsoft-com:vml" xmlns:wp14="http://schemas.microsoft.com/office/word/2010/wordprocessingDrawing" xmlns:wp="http://schemas.openxmlformats.org/drawingml/2006/wordprocessingDrawing" xmlns:w10="urn:schemas-microsoft-com:office:word" xmlns:w="http://schemas.openxmlformats.org/wordprocessingml/2006/main" xmlns:w14="http://schemas.microsoft.com/office/word/2010/wordml" xmlns:w15="http://schemas.microsoft.com/office/word/2012/wordml" xmlns:wpg="http://schemas.microsoft.com/office/word/2010/wordprocessingGroup" xmlns:wpi="http://schemas.microsoft.com/office/word/2010/wordprocessingInk" xmlns:wne="http://schemas.microsoft.com/office/word/2006/wordml" xmlns:wps="http://schemas.microsoft.com/office/word/2010/wordprocessingShape" mc:Ignorable="w14 w15 wp14">
-  <w:abstractNum w:abstractNumId="0">
+<w:numbering xmlns:wpc="http://schemas.microsoft.com/office/word/2010/wordprocessingCanvas" xmlns:cx="http://schemas.microsoft.com/office/drawing/2014/chartex" xmlns:cx1="http://schemas.microsoft.com/office/drawing/2015/9/8/chartex" xmlns:cx2="http://schemas.microsoft.com/office/drawing/2015/10/21/chartex" xmlns:cx3="http://schemas.microsoft.com/office/drawing/2016/5/9/chartex" xmlns:cx4="http://schemas.microsoft.com/office/drawing/2016/5/10/chartex" xmlns:cx5="http://schemas.microsoft.com/office/drawing/2016/5/11/chartex" xmlns:mc="http://schemas.openxmlformats.org/markup-compatibility/2006" xmlns:o="urn:schemas-microsoft-com:office:office" xmlns:r="http://schemas.openxmlformats.org/officeDocument/2006/relationships" xmlns:m="http://schemas.openxmlformats.org/officeDocument/2006/math" xmlns:v="urn:schemas-microsoft-com:vml" xmlns:wp14="http://schemas.microsoft.com/office/word/2010/wordprocessingDrawing" xmlns:wp="http://schemas.openxmlformats.org/drawingml/2006/wordprocessingDrawing" xmlns:w10="urn:schemas-microsoft-com:office:word" xmlns:w="http://schemas.openxmlformats.org/wordprocessingml/2006/main" xmlns:w14="http://schemas.microsoft.com/office/word/2010/wordml" xmlns:w15="http://schemas.microsoft.com/office/word/2012/wordml" xmlns:w16se="http://schemas.microsoft.com/office/word/2015/wordml/symex" xmlns:wpg="http://schemas.microsoft.com/office/word/2010/wordprocessingGroup" xmlns:wpi="http://schemas.microsoft.com/office/word/2010/wordprocessingInk" xmlns:wne="http://schemas.microsoft.com/office/word/2006/wordml" xmlns:wps="http://schemas.microsoft.com/office/word/2010/wordprocessingShape" mc:Ignorable="w14 w15 w16se wp14">
+  <w:abstractNum w:abstractNumId="0" w15:restartNumberingAfterBreak="0">
     <w:nsid w:val="0876534D"/>
     <w:multiLevelType w:val="hybridMultilevel"/>
     <w:tmpl w:val="F0906EAE"/>
@@ -3897,7 +3953,7 @@
       </w:rPr>
     </w:lvl>
   </w:abstractNum>
-  <w:abstractNum w:abstractNumId="1">
+  <w:abstractNum w:abstractNumId="1" w15:restartNumberingAfterBreak="0">
     <w:nsid w:val="34055767"/>
     <w:multiLevelType w:val="hybridMultilevel"/>
     <w:tmpl w:val="43965DDE"/>
@@ -4010,7 +4066,7 @@
       </w:rPr>
     </w:lvl>
   </w:abstractNum>
-  <w:abstractNum w:abstractNumId="2">
+  <w:abstractNum w:abstractNumId="2" w15:restartNumberingAfterBreak="0">
     <w:nsid w:val="3DC852EE"/>
     <w:multiLevelType w:val="hybridMultilevel"/>
     <w:tmpl w:val="056654DC"/>
@@ -4123,7 +4179,7 @@
       </w:rPr>
     </w:lvl>
   </w:abstractNum>
-  <w:abstractNum w:abstractNumId="3">
+  <w:abstractNum w:abstractNumId="3" w15:restartNumberingAfterBreak="0">
     <w:nsid w:val="4A381A85"/>
     <w:multiLevelType w:val="multilevel"/>
     <w:tmpl w:val="0409001F"/>
@@ -4209,7 +4265,7 @@
       </w:pPr>
     </w:lvl>
   </w:abstractNum>
-  <w:abstractNum w:abstractNumId="4">
+  <w:abstractNum w:abstractNumId="4" w15:restartNumberingAfterBreak="0">
     <w:nsid w:val="4DE873E9"/>
     <w:multiLevelType w:val="hybridMultilevel"/>
     <w:tmpl w:val="29F29568"/>
@@ -4322,7 +4378,7 @@
       </w:rPr>
     </w:lvl>
   </w:abstractNum>
-  <w:abstractNum w:abstractNumId="5">
+  <w:abstractNum w:abstractNumId="5" w15:restartNumberingAfterBreak="0">
     <w:nsid w:val="62DE37E7"/>
     <w:multiLevelType w:val="hybridMultilevel"/>
     <w:tmpl w:val="6344AC2A"/>
@@ -4435,7 +4491,7 @@
       </w:rPr>
     </w:lvl>
   </w:abstractNum>
-  <w:abstractNum w:abstractNumId="6">
+  <w:abstractNum w:abstractNumId="6" w15:restartNumberingAfterBreak="0">
     <w:nsid w:val="6B1A0C7F"/>
     <w:multiLevelType w:val="hybridMultilevel"/>
     <w:tmpl w:val="111250CA"/>
@@ -4548,7 +4604,7 @@
       </w:rPr>
     </w:lvl>
   </w:abstractNum>
-  <w:abstractNum w:abstractNumId="7">
+  <w:abstractNum w:abstractNumId="7" w15:restartNumberingAfterBreak="0">
     <w:nsid w:val="6C6653FB"/>
     <w:multiLevelType w:val="hybridMultilevel"/>
     <w:tmpl w:val="1DD24A98"/>
@@ -4661,7 +4717,7 @@
       </w:rPr>
     </w:lvl>
   </w:abstractNum>
-  <w:abstractNum w:abstractNumId="8">
+  <w:abstractNum w:abstractNumId="8" w15:restartNumberingAfterBreak="0">
     <w:nsid w:val="6D4C47F4"/>
     <w:multiLevelType w:val="multilevel"/>
     <w:tmpl w:val="0409001F"/>
@@ -4747,7 +4803,7 @@
       </w:pPr>
     </w:lvl>
   </w:abstractNum>
-  <w:abstractNum w:abstractNumId="9">
+  <w:abstractNum w:abstractNumId="9" w15:restartNumberingAfterBreak="0">
     <w:nsid w:val="749E22C0"/>
     <w:multiLevelType w:val="multilevel"/>
     <w:tmpl w:val="D110CA3A"/>
@@ -4902,7 +4958,7 @@
 </file>
 
 <file path=word/styles.xml><?xml version="1.0" encoding="utf-8"?>
-<w:styles xmlns:mc="http://schemas.openxmlformats.org/markup-compatibility/2006" xmlns:r="http://schemas.openxmlformats.org/officeDocument/2006/relationships" xmlns:w="http://schemas.openxmlformats.org/wordprocessingml/2006/main" xmlns:w14="http://schemas.microsoft.com/office/word/2010/wordml" xmlns:w15="http://schemas.microsoft.com/office/word/2012/wordml" mc:Ignorable="w14 w15">
+<w:styles xmlns:mc="http://schemas.openxmlformats.org/markup-compatibility/2006" xmlns:r="http://schemas.openxmlformats.org/officeDocument/2006/relationships" xmlns:w="http://schemas.openxmlformats.org/wordprocessingml/2006/main" xmlns:w14="http://schemas.microsoft.com/office/word/2010/wordml" xmlns:w15="http://schemas.microsoft.com/office/word/2012/wordml" xmlns:w16se="http://schemas.microsoft.com/office/word/2015/wordml/symex" mc:Ignorable="w14 w15 w16se">
   <w:docDefaults>
     <w:rPrDefault>
       <w:rPr>
@@ -4914,7 +4970,7 @@
     </w:rPrDefault>
     <w:pPrDefault/>
   </w:docDefaults>
-  <w:latentStyles w:defLockedState="0" w:defUIPriority="99" w:defSemiHidden="0" w:defUnhideWhenUsed="0" w:defQFormat="0" w:count="380">
+  <w:latentStyles w:defLockedState="0" w:defUIPriority="99" w:defSemiHidden="0" w:defUnhideWhenUsed="0" w:defQFormat="0" w:count="374">
     <w:lsdException w:name="Normal" w:uiPriority="0" w:qFormat="1"/>
     <w:lsdException w:name="heading 1" w:uiPriority="9" w:qFormat="1"/>
     <w:lsdException w:name="heading 2" w:semiHidden="1" w:uiPriority="9" w:unhideWhenUsed="1" w:qFormat="1"/>
@@ -5417,7 +5473,6 @@
       <w:szCs w:val="22"/>
     </w:rPr>
     <w:tblPr>
-      <w:tblInd w:w="0" w:type="dxa"/>
       <w:tblBorders>
         <w:top w:val="single" w:sz="4" w:space="0" w:color="auto"/>
         <w:left w:val="single" w:sz="4" w:space="0" w:color="auto"/>
@@ -5426,12 +5481,6 @@
         <w:insideH w:val="single" w:sz="4" w:space="0" w:color="auto"/>
         <w:insideV w:val="single" w:sz="4" w:space="0" w:color="auto"/>
       </w:tblBorders>
-      <w:tblCellMar>
-        <w:top w:w="0" w:type="dxa"/>
-        <w:left w:w="108" w:type="dxa"/>
-        <w:bottom w:w="0" w:type="dxa"/>
-        <w:right w:w="108" w:type="dxa"/>
-      </w:tblCellMar>
     </w:tblPr>
   </w:style>
   <w:style w:type="character" w:customStyle="1" w:styleId="Heading1Char">

</xml_diff>

<commit_message>
add runPlay() and updateGame() method
</commit_message>
<xml_diff>
--- a/doc/Design Document.docx
+++ b/doc/Design Document.docx
@@ -1,6 +1,6 @@
 
 <file path=word/document.xml><?xml version="1.0" encoding="utf-8"?>
-<w:document xmlns:wpc="http://schemas.microsoft.com/office/word/2010/wordprocessingCanvas" xmlns:cx="http://schemas.microsoft.com/office/drawing/2014/chartex" xmlns:cx1="http://schemas.microsoft.com/office/drawing/2015/9/8/chartex" xmlns:cx2="http://schemas.microsoft.com/office/drawing/2015/10/21/chartex" xmlns:cx3="http://schemas.microsoft.com/office/drawing/2016/5/9/chartex" xmlns:cx4="http://schemas.microsoft.com/office/drawing/2016/5/10/chartex" xmlns:cx5="http://schemas.microsoft.com/office/drawing/2016/5/11/chartex" xmlns:mc="http://schemas.openxmlformats.org/markup-compatibility/2006" xmlns:o="urn:schemas-microsoft-com:office:office" xmlns:r="http://schemas.openxmlformats.org/officeDocument/2006/relationships" xmlns:m="http://schemas.openxmlformats.org/officeDocument/2006/math" xmlns:v="urn:schemas-microsoft-com:vml" xmlns:wp14="http://schemas.microsoft.com/office/word/2010/wordprocessingDrawing" xmlns:wp="http://schemas.openxmlformats.org/drawingml/2006/wordprocessingDrawing" xmlns:w10="urn:schemas-microsoft-com:office:word" xmlns:w="http://schemas.openxmlformats.org/wordprocessingml/2006/main" xmlns:w14="http://schemas.microsoft.com/office/word/2010/wordml" xmlns:w15="http://schemas.microsoft.com/office/word/2012/wordml" xmlns:w16se="http://schemas.microsoft.com/office/word/2015/wordml/symex" xmlns:wpg="http://schemas.microsoft.com/office/word/2010/wordprocessingGroup" xmlns:wpi="http://schemas.microsoft.com/office/word/2010/wordprocessingInk" xmlns:wne="http://schemas.microsoft.com/office/word/2006/wordml" xmlns:wps="http://schemas.microsoft.com/office/word/2010/wordprocessingShape" mc:Ignorable="w14 w15 w16se wp14">
+<w:document xmlns:wpc="http://schemas.microsoft.com/office/word/2010/wordprocessingCanvas" xmlns:mo="http://schemas.microsoft.com/office/mac/office/2008/main" xmlns:mc="http://schemas.openxmlformats.org/markup-compatibility/2006" xmlns:mv="urn:schemas-microsoft-com:mac:vml" xmlns:o="urn:schemas-microsoft-com:office:office" xmlns:r="http://schemas.openxmlformats.org/officeDocument/2006/relationships" xmlns:m="http://schemas.openxmlformats.org/officeDocument/2006/math" xmlns:v="urn:schemas-microsoft-com:vml" xmlns:wp14="http://schemas.microsoft.com/office/word/2010/wordprocessingDrawing" xmlns:wp="http://schemas.openxmlformats.org/drawingml/2006/wordprocessingDrawing" xmlns:w10="urn:schemas-microsoft-com:office:word" xmlns:w="http://schemas.openxmlformats.org/wordprocessingml/2006/main" xmlns:w14="http://schemas.microsoft.com/office/word/2010/wordml" xmlns:w15="http://schemas.microsoft.com/office/word/2012/wordml" xmlns:wpg="http://schemas.microsoft.com/office/word/2010/wordprocessingGroup" xmlns:wpi="http://schemas.microsoft.com/office/word/2010/wordprocessingInk" xmlns:wne="http://schemas.microsoft.com/office/word/2006/wordml" xmlns:wps="http://schemas.microsoft.com/office/word/2010/wordprocessingShape" mc:Ignorable="w14 w15 wp14">
   <w:body>
     <w:p>
       <w:pPr>
@@ -1440,7 +1440,7 @@
     </w:p>
     <w:p>
       <w:pPr>
-        <w:pStyle w:val="ListParagraph"/>
+        <w:ind w:left="720"/>
         <w:rPr>
           <w:rFonts w:cs="Times"/>
           <w:b/>
@@ -1460,7 +1460,7 @@
     </w:p>
     <w:p>
       <w:pPr>
-        <w:pStyle w:val="ListParagraph"/>
+        <w:ind w:left="720"/>
         <w:rPr>
           <w:rFonts w:cs="Times"/>
           <w:color w:val="000000"/>
@@ -1524,7 +1524,7 @@
     </w:p>
     <w:p>
       <w:pPr>
-        <w:pStyle w:val="ListParagraph"/>
+        <w:ind w:left="720"/>
         <w:rPr>
           <w:rFonts w:cs="Times"/>
           <w:color w:val="000000"/>
@@ -1562,7 +1562,7 @@
     </w:p>
     <w:p>
       <w:pPr>
-        <w:pStyle w:val="ListParagraph"/>
+        <w:ind w:left="720"/>
         <w:rPr>
           <w:rFonts w:cs="Times"/>
           <w:color w:val="000000"/>
@@ -1586,6 +1586,34 @@
           <w:lang w:val="en-US"/>
         </w:rPr>
         <w:t>: Player</w:t>
+      </w:r>
+    </w:p>
+    <w:p>
+      <w:pPr>
+        <w:ind w:left="720"/>
+        <w:rPr>
+          <w:rFonts w:cs="Times"/>
+          <w:color w:val="000000"/>
+          <w:lang w:val="en-US"/>
+        </w:rPr>
+      </w:pPr>
+      <w:proofErr w:type="spellStart"/>
+      <w:r>
+        <w:rPr>
+          <w:rFonts w:cs="Times"/>
+          <w:color w:val="000000"/>
+          <w:lang w:val="en-US"/>
+        </w:rPr>
+        <w:t>gameMap</w:t>
+      </w:r>
+      <w:proofErr w:type="spellEnd"/>
+      <w:r>
+        <w:rPr>
+          <w:rFonts w:cs="Times"/>
+          <w:color w:val="000000"/>
+          <w:lang w:val="en-US"/>
+        </w:rPr>
+        <w:t>: Map</w:t>
       </w:r>
     </w:p>
     <w:p>
@@ -1909,7 +1937,7 @@
           <w:color w:val="000000"/>
           <w:lang w:val="en-US"/>
         </w:rPr>
-        <w:t>this method is to let the next player take control of the game</w:t>
+        <w:t>this method is to set the next player as current player</w:t>
       </w:r>
     </w:p>
     <w:p>
@@ -2033,14 +2061,15 @@
     </w:p>
     <w:p>
       <w:pPr>
-        <w:pStyle w:val="ListParagraph"/>
-        <w:rPr>
-          <w:rFonts w:cs="Times"/>
-          <w:b/>
-          <w:color w:val="000000"/>
-          <w:lang w:val="en-US"/>
-        </w:rPr>
-      </w:pPr>
+        <w:ind w:left="720"/>
+        <w:rPr>
+          <w:rFonts w:cs="Times"/>
+          <w:b/>
+          <w:color w:val="000000"/>
+          <w:lang w:val="en-US"/>
+        </w:rPr>
+      </w:pPr>
+      <w:bookmarkStart w:id="0" w:name="_GoBack"/>
       <w:proofErr w:type="spellStart"/>
       <w:proofErr w:type="gramStart"/>
       <w:r>
@@ -2050,6 +2079,7 @@
           <w:color w:val="000000"/>
           <w:lang w:val="en-US"/>
         </w:rPr>
+        <w:lastRenderedPageBreak/>
         <w:t>runPlay</w:t>
       </w:r>
       <w:proofErr w:type="spellEnd"/>
@@ -2075,21 +2105,20 @@
     </w:p>
     <w:p>
       <w:pPr>
-        <w:pStyle w:val="ListParagraph"/>
-        <w:rPr>
-          <w:rFonts w:cs="Times"/>
-          <w:color w:val="000000"/>
-          <w:lang w:val="en-US"/>
-        </w:rPr>
-      </w:pPr>
-      <w:r>
-        <w:rPr>
-          <w:rFonts w:cs="Times"/>
-          <w:b/>
-          <w:color w:val="000000"/>
-          <w:lang w:val="en-US"/>
-        </w:rPr>
-        <w:lastRenderedPageBreak/>
+        <w:ind w:left="720"/>
+        <w:rPr>
+          <w:rFonts w:cs="Times"/>
+          <w:color w:val="000000"/>
+          <w:lang w:val="en-US"/>
+        </w:rPr>
+      </w:pPr>
+      <w:r>
+        <w:rPr>
+          <w:rFonts w:cs="Times"/>
+          <w:b/>
+          <w:color w:val="000000"/>
+          <w:lang w:val="en-US"/>
+        </w:rPr>
         <w:t xml:space="preserve">Summary: </w:t>
       </w:r>
       <w:r>
@@ -2103,21 +2132,30 @@
     </w:p>
     <w:p>
       <w:pPr>
-        <w:pStyle w:val="ListParagraph"/>
-        <w:rPr>
-          <w:rFonts w:cs="Times"/>
-          <w:color w:val="000000"/>
-          <w:lang w:val="en-US"/>
-        </w:rPr>
-      </w:pPr>
-      <w:r>
-        <w:rPr>
-          <w:rFonts w:cs="Times"/>
-          <w:b/>
-          <w:color w:val="000000"/>
-          <w:lang w:val="en-US"/>
-        </w:rPr>
-        <w:t xml:space="preserve">Precondition: </w:t>
+        <w:ind w:left="720"/>
+        <w:rPr>
+          <w:rFonts w:cs="Times"/>
+          <w:color w:val="000000"/>
+          <w:lang w:val="en-US"/>
+        </w:rPr>
+      </w:pPr>
+      <w:r>
+        <w:rPr>
+          <w:rFonts w:cs="Times"/>
+          <w:b/>
+          <w:color w:val="000000"/>
+          <w:lang w:val="en-US"/>
+        </w:rPr>
+        <w:t>Precondition:</w:t>
+      </w:r>
+      <w:r>
+        <w:rPr>
+          <w:rFonts w:cs="Times"/>
+          <w:b/>
+          <w:color w:val="000000"/>
+          <w:lang w:val="en-US"/>
+        </w:rPr>
+        <w:t xml:space="preserve"> </w:t>
       </w:r>
       <w:r>
         <w:rPr>
@@ -2130,7 +2168,7 @@
     </w:p>
     <w:p>
       <w:pPr>
-        <w:pStyle w:val="ListParagraph"/>
+        <w:ind w:left="720"/>
         <w:rPr>
           <w:rFonts w:cs="Times"/>
           <w:color w:val="000000"/>
@@ -2157,7 +2195,7 @@
     </w:p>
     <w:p>
       <w:pPr>
-        <w:pStyle w:val="ListParagraph"/>
+        <w:ind w:left="720"/>
         <w:rPr>
           <w:rFonts w:cs="Times"/>
           <w:color w:val="000000"/>
@@ -2184,7 +2222,7 @@
     </w:p>
     <w:p>
       <w:pPr>
-        <w:pStyle w:val="ListParagraph"/>
+        <w:ind w:left="720"/>
         <w:rPr>
           <w:rFonts w:cs="Times"/>
           <w:color w:val="000000"/>
@@ -2209,6 +2247,203 @@
         <w:t xml:space="preserve"> a new play starts</w:t>
       </w:r>
     </w:p>
+    <w:p>
+      <w:pPr>
+        <w:ind w:left="720"/>
+        <w:rPr>
+          <w:rFonts w:cs="Times"/>
+          <w:color w:val="000000"/>
+          <w:lang w:val="en-US"/>
+        </w:rPr>
+      </w:pPr>
+    </w:p>
+    <w:p>
+      <w:pPr>
+        <w:ind w:left="720"/>
+        <w:rPr>
+          <w:rFonts w:cs="Times"/>
+          <w:b/>
+          <w:color w:val="000000"/>
+          <w:lang w:val="en-US"/>
+        </w:rPr>
+      </w:pPr>
+      <w:proofErr w:type="spellStart"/>
+      <w:proofErr w:type="gramStart"/>
+      <w:r>
+        <w:rPr>
+          <w:rFonts w:cs="Times"/>
+          <w:b/>
+          <w:color w:val="000000"/>
+          <w:lang w:val="en-US"/>
+        </w:rPr>
+        <w:t>updateGame</w:t>
+      </w:r>
+      <w:proofErr w:type="spellEnd"/>
+      <w:r>
+        <w:rPr>
+          <w:rFonts w:cs="Times"/>
+          <w:b/>
+          <w:color w:val="000000"/>
+          <w:lang w:val="en-US"/>
+        </w:rPr>
+        <w:t>(</w:t>
+      </w:r>
+      <w:proofErr w:type="gramEnd"/>
+      <w:r>
+        <w:rPr>
+          <w:rFonts w:cs="Times"/>
+          <w:b/>
+          <w:color w:val="000000"/>
+          <w:lang w:val="en-US"/>
+        </w:rPr>
+        <w:t>): void</w:t>
+      </w:r>
+    </w:p>
+    <w:p>
+      <w:pPr>
+        <w:ind w:left="720"/>
+        <w:rPr>
+          <w:rFonts w:cs="Times"/>
+          <w:color w:val="000000"/>
+          <w:lang w:val="en-US"/>
+        </w:rPr>
+      </w:pPr>
+      <w:r>
+        <w:rPr>
+          <w:rFonts w:cs="Times"/>
+          <w:b/>
+          <w:color w:val="000000"/>
+          <w:lang w:val="en-US"/>
+        </w:rPr>
+        <w:t xml:space="preserve">Summary: </w:t>
+      </w:r>
+      <w:r>
+        <w:rPr>
+          <w:rFonts w:cs="Times"/>
+          <w:color w:val="000000"/>
+          <w:lang w:val="en-US"/>
+        </w:rPr>
+        <w:t>this method is to update the game after an action executed by the current player</w:t>
+      </w:r>
+    </w:p>
+    <w:p>
+      <w:pPr>
+        <w:ind w:left="720"/>
+        <w:rPr>
+          <w:rFonts w:cs="Times"/>
+          <w:color w:val="000000"/>
+          <w:lang w:val="en-US"/>
+        </w:rPr>
+      </w:pPr>
+      <w:r>
+        <w:rPr>
+          <w:rFonts w:cs="Times"/>
+          <w:b/>
+          <w:color w:val="000000"/>
+          <w:lang w:val="en-US"/>
+        </w:rPr>
+        <w:t>Precondition:</w:t>
+      </w:r>
+      <w:r>
+        <w:rPr>
+          <w:rFonts w:cs="Times"/>
+          <w:b/>
+          <w:color w:val="000000"/>
+          <w:lang w:val="en-US"/>
+        </w:rPr>
+        <w:t xml:space="preserve"> </w:t>
+      </w:r>
+      <w:r>
+        <w:rPr>
+          <w:rFonts w:cs="Times"/>
+          <w:color w:val="000000"/>
+          <w:lang w:val="en-US"/>
+        </w:rPr>
+        <w:t>nothing</w:t>
+      </w:r>
+    </w:p>
+    <w:p>
+      <w:pPr>
+        <w:ind w:left="720"/>
+        <w:rPr>
+          <w:rFonts w:cs="Times"/>
+          <w:color w:val="000000"/>
+          <w:lang w:val="en-US"/>
+        </w:rPr>
+      </w:pPr>
+      <w:r>
+        <w:rPr>
+          <w:rFonts w:cs="Times"/>
+          <w:b/>
+          <w:color w:val="000000"/>
+          <w:lang w:val="en-US"/>
+        </w:rPr>
+        <w:t xml:space="preserve">Input: </w:t>
+      </w:r>
+      <w:r>
+        <w:rPr>
+          <w:rFonts w:cs="Times"/>
+          <w:color w:val="000000"/>
+          <w:lang w:val="en-US"/>
+        </w:rPr>
+        <w:t>nothing</w:t>
+      </w:r>
+    </w:p>
+    <w:p>
+      <w:pPr>
+        <w:ind w:left="720"/>
+        <w:rPr>
+          <w:rFonts w:cs="Times"/>
+          <w:color w:val="000000"/>
+          <w:lang w:val="en-US"/>
+        </w:rPr>
+      </w:pPr>
+      <w:r>
+        <w:rPr>
+          <w:rFonts w:cs="Times"/>
+          <w:b/>
+          <w:color w:val="000000"/>
+          <w:lang w:val="en-US"/>
+        </w:rPr>
+        <w:t>Return:</w:t>
+      </w:r>
+      <w:r>
+        <w:rPr>
+          <w:rFonts w:cs="Times"/>
+          <w:color w:val="000000"/>
+          <w:lang w:val="en-US"/>
+        </w:rPr>
+        <w:t xml:space="preserve"> void</w:t>
+      </w:r>
+    </w:p>
+    <w:p>
+      <w:pPr>
+        <w:ind w:left="720"/>
+        <w:rPr>
+          <w:rFonts w:cs="Times"/>
+          <w:color w:val="000000"/>
+          <w:lang w:val="en-US"/>
+        </w:rPr>
+      </w:pPr>
+      <w:r>
+        <w:rPr>
+          <w:rFonts w:cs="Times"/>
+          <w:b/>
+          <w:color w:val="000000"/>
+          <w:lang w:val="en-US"/>
+        </w:rPr>
+        <w:t>Postcondition:</w:t>
+      </w:r>
+      <w:r>
+        <w:rPr>
+          <w:rFonts w:cs="Times"/>
+          <w:color w:val="000000"/>
+          <w:lang w:val="en-US"/>
+        </w:rPr>
+        <w:t xml:space="preserve"> the game is updated</w:t>
+      </w:r>
+    </w:p>
+    <w:bookmarkEnd w:id="0"/>
     <w:p>
       <w:pPr>
         <w:pStyle w:val="ListParagraph"/>
@@ -2688,6 +2923,7 @@
         <w:pStyle w:val="Heading3"/>
       </w:pPr>
       <w:r>
+        <w:lastRenderedPageBreak/>
         <w:t>3.1.2 View package</w:t>
       </w:r>
     </w:p>
@@ -2715,15 +2951,7 @@
         <w:pStyle w:val="ListParagraph"/>
       </w:pPr>
       <w:r>
-        <w:t xml:space="preserve">The game start view welcome players and give the choice that start new game, manage the robots and exit the game. This class is used to create the game start frame including game name label, start game button, garage button, and exit button. When players </w:t>
-      </w:r>
-      <w:proofErr w:type="gramStart"/>
-      <w:r>
-        <w:t>click</w:t>
-      </w:r>
-      <w:proofErr w:type="gramEnd"/>
-      <w:r>
-        <w:t xml:space="preserve"> or press these button, the controller will respond these events, and send the result to set game mode view or garage view.</w:t>
+        <w:t>The game start view welcome players and give the choice that start new game, manage the robots and exit the game. This class is used to create the game start frame including game name label, start game button, garage button, and exit button. When players click or press these button, the controller will respond these events, and send the result to set game mode view or garage view.</w:t>
       </w:r>
     </w:p>
     <w:p>
@@ -2766,7 +2994,6 @@
         <w:rPr>
           <w:b/>
         </w:rPr>
-        <w:lastRenderedPageBreak/>
         <w:t>Summary:</w:t>
       </w:r>
       <w:r>
@@ -3076,8 +3303,6 @@
       <w:pPr>
         <w:pStyle w:val="Heading4"/>
       </w:pPr>
-      <w:bookmarkStart w:id="0" w:name="_GoBack"/>
-      <w:bookmarkEnd w:id="0"/>
       <w:r>
         <w:t xml:space="preserve">3.1.3.1 </w:t>
       </w:r>
@@ -3115,6 +3340,7 @@
       <w:proofErr w:type="spellStart"/>
       <w:proofErr w:type="gramStart"/>
       <w:r>
+        <w:lastRenderedPageBreak/>
         <w:t>ActionPerformed</w:t>
       </w:r>
       <w:proofErr w:type="spellEnd"/>
@@ -3274,7 +3500,6 @@
         </w:numPr>
       </w:pPr>
       <w:r>
-        <w:lastRenderedPageBreak/>
         <w:t xml:space="preserve">Input: e is a </w:t>
       </w:r>
       <w:proofErr w:type="spellStart"/>
@@ -3839,8 +4064,8 @@
 </file>
 
 <file path=word/numbering.xml><?xml version="1.0" encoding="utf-8"?>
-<w:numbering xmlns:wpc="http://schemas.microsoft.com/office/word/2010/wordprocessingCanvas" xmlns:cx="http://schemas.microsoft.com/office/drawing/2014/chartex" xmlns:cx1="http://schemas.microsoft.com/office/drawing/2015/9/8/chartex" xmlns:cx2="http://schemas.microsoft.com/office/drawing/2015/10/21/chartex" xmlns:cx3="http://schemas.microsoft.com/office/drawing/2016/5/9/chartex" xmlns:cx4="http://schemas.microsoft.com/office/drawing/2016/5/10/chartex" xmlns:cx5="http://schemas.microsoft.com/office/drawing/2016/5/11/chartex" xmlns:mc="http://schemas.openxmlformats.org/markup-compatibility/2006" xmlns:o="urn:schemas-microsoft-com:office:office" xmlns:r="http://schemas.openxmlformats.org/officeDocument/2006/relationships" xmlns:m="http://schemas.openxmlformats.org/officeDocument/2006/math" xmlns:v="urn:schemas-microsoft-com:vml" xmlns:wp14="http://schemas.microsoft.com/office/word/2010/wordprocessingDrawing" xmlns:wp="http://schemas.openxmlformats.org/drawingml/2006/wordprocessingDrawing" xmlns:w10="urn:schemas-microsoft-com:office:word" xmlns:w="http://schemas.openxmlformats.org/wordprocessingml/2006/main" xmlns:w14="http://schemas.microsoft.com/office/word/2010/wordml" xmlns:w15="http://schemas.microsoft.com/office/word/2012/wordml" xmlns:w16se="http://schemas.microsoft.com/office/word/2015/wordml/symex" xmlns:wpg="http://schemas.microsoft.com/office/word/2010/wordprocessingGroup" xmlns:wpi="http://schemas.microsoft.com/office/word/2010/wordprocessingInk" xmlns:wne="http://schemas.microsoft.com/office/word/2006/wordml" xmlns:wps="http://schemas.microsoft.com/office/word/2010/wordprocessingShape" mc:Ignorable="w14 w15 w16se wp14">
-  <w:abstractNum w:abstractNumId="0" w15:restartNumberingAfterBreak="0">
+<w:numbering xmlns:wpc="http://schemas.microsoft.com/office/word/2010/wordprocessingCanvas" xmlns:mo="http://schemas.microsoft.com/office/mac/office/2008/main" xmlns:mc="http://schemas.openxmlformats.org/markup-compatibility/2006" xmlns:mv="urn:schemas-microsoft-com:mac:vml" xmlns:o="urn:schemas-microsoft-com:office:office" xmlns:r="http://schemas.openxmlformats.org/officeDocument/2006/relationships" xmlns:m="http://schemas.openxmlformats.org/officeDocument/2006/math" xmlns:v="urn:schemas-microsoft-com:vml" xmlns:wp14="http://schemas.microsoft.com/office/word/2010/wordprocessingDrawing" xmlns:wp="http://schemas.openxmlformats.org/drawingml/2006/wordprocessingDrawing" xmlns:w10="urn:schemas-microsoft-com:office:word" xmlns:w="http://schemas.openxmlformats.org/wordprocessingml/2006/main" xmlns:w14="http://schemas.microsoft.com/office/word/2010/wordml" xmlns:w15="http://schemas.microsoft.com/office/word/2012/wordml" xmlns:wpg="http://schemas.microsoft.com/office/word/2010/wordprocessingGroup" xmlns:wpi="http://schemas.microsoft.com/office/word/2010/wordprocessingInk" xmlns:wne="http://schemas.microsoft.com/office/word/2006/wordml" xmlns:wps="http://schemas.microsoft.com/office/word/2010/wordprocessingShape" mc:Ignorable="w14 w15 wp14">
+  <w:abstractNum w:abstractNumId="0">
     <w:nsid w:val="0876534D"/>
     <w:multiLevelType w:val="hybridMultilevel"/>
     <w:tmpl w:val="F0906EAE"/>
@@ -3953,7 +4178,7 @@
       </w:rPr>
     </w:lvl>
   </w:abstractNum>
-  <w:abstractNum w:abstractNumId="1" w15:restartNumberingAfterBreak="0">
+  <w:abstractNum w:abstractNumId="1">
     <w:nsid w:val="34055767"/>
     <w:multiLevelType w:val="hybridMultilevel"/>
     <w:tmpl w:val="43965DDE"/>
@@ -4066,7 +4291,7 @@
       </w:rPr>
     </w:lvl>
   </w:abstractNum>
-  <w:abstractNum w:abstractNumId="2" w15:restartNumberingAfterBreak="0">
+  <w:abstractNum w:abstractNumId="2">
     <w:nsid w:val="3DC852EE"/>
     <w:multiLevelType w:val="hybridMultilevel"/>
     <w:tmpl w:val="056654DC"/>
@@ -4179,7 +4404,7 @@
       </w:rPr>
     </w:lvl>
   </w:abstractNum>
-  <w:abstractNum w:abstractNumId="3" w15:restartNumberingAfterBreak="0">
+  <w:abstractNum w:abstractNumId="3">
     <w:nsid w:val="4A381A85"/>
     <w:multiLevelType w:val="multilevel"/>
     <w:tmpl w:val="0409001F"/>
@@ -4265,7 +4490,7 @@
       </w:pPr>
     </w:lvl>
   </w:abstractNum>
-  <w:abstractNum w:abstractNumId="4" w15:restartNumberingAfterBreak="0">
+  <w:abstractNum w:abstractNumId="4">
     <w:nsid w:val="4DE873E9"/>
     <w:multiLevelType w:val="hybridMultilevel"/>
     <w:tmpl w:val="29F29568"/>
@@ -4378,7 +4603,7 @@
       </w:rPr>
     </w:lvl>
   </w:abstractNum>
-  <w:abstractNum w:abstractNumId="5" w15:restartNumberingAfterBreak="0">
+  <w:abstractNum w:abstractNumId="5">
     <w:nsid w:val="62DE37E7"/>
     <w:multiLevelType w:val="hybridMultilevel"/>
     <w:tmpl w:val="6344AC2A"/>
@@ -4491,7 +4716,7 @@
       </w:rPr>
     </w:lvl>
   </w:abstractNum>
-  <w:abstractNum w:abstractNumId="6" w15:restartNumberingAfterBreak="0">
+  <w:abstractNum w:abstractNumId="6">
     <w:nsid w:val="6B1A0C7F"/>
     <w:multiLevelType w:val="hybridMultilevel"/>
     <w:tmpl w:val="111250CA"/>
@@ -4604,7 +4829,7 @@
       </w:rPr>
     </w:lvl>
   </w:abstractNum>
-  <w:abstractNum w:abstractNumId="7" w15:restartNumberingAfterBreak="0">
+  <w:abstractNum w:abstractNumId="7">
     <w:nsid w:val="6C6653FB"/>
     <w:multiLevelType w:val="hybridMultilevel"/>
     <w:tmpl w:val="1DD24A98"/>
@@ -4717,7 +4942,7 @@
       </w:rPr>
     </w:lvl>
   </w:abstractNum>
-  <w:abstractNum w:abstractNumId="8" w15:restartNumberingAfterBreak="0">
+  <w:abstractNum w:abstractNumId="8">
     <w:nsid w:val="6D4C47F4"/>
     <w:multiLevelType w:val="multilevel"/>
     <w:tmpl w:val="0409001F"/>
@@ -4803,7 +5028,7 @@
       </w:pPr>
     </w:lvl>
   </w:abstractNum>
-  <w:abstractNum w:abstractNumId="9" w15:restartNumberingAfterBreak="0">
+  <w:abstractNum w:abstractNumId="9">
     <w:nsid w:val="749E22C0"/>
     <w:multiLevelType w:val="multilevel"/>
     <w:tmpl w:val="D110CA3A"/>
@@ -4958,7 +5183,7 @@
 </file>
 
 <file path=word/styles.xml><?xml version="1.0" encoding="utf-8"?>
-<w:styles xmlns:mc="http://schemas.openxmlformats.org/markup-compatibility/2006" xmlns:r="http://schemas.openxmlformats.org/officeDocument/2006/relationships" xmlns:w="http://schemas.openxmlformats.org/wordprocessingml/2006/main" xmlns:w14="http://schemas.microsoft.com/office/word/2010/wordml" xmlns:w15="http://schemas.microsoft.com/office/word/2012/wordml" xmlns:w16se="http://schemas.microsoft.com/office/word/2015/wordml/symex" mc:Ignorable="w14 w15 w16se">
+<w:styles xmlns:mc="http://schemas.openxmlformats.org/markup-compatibility/2006" xmlns:r="http://schemas.openxmlformats.org/officeDocument/2006/relationships" xmlns:w="http://schemas.openxmlformats.org/wordprocessingml/2006/main" xmlns:w14="http://schemas.microsoft.com/office/word/2010/wordml" xmlns:w15="http://schemas.microsoft.com/office/word/2012/wordml" mc:Ignorable="w14 w15">
   <w:docDefaults>
     <w:rPrDefault>
       <w:rPr>
@@ -4970,7 +5195,7 @@
     </w:rPrDefault>
     <w:pPrDefault/>
   </w:docDefaults>
-  <w:latentStyles w:defLockedState="0" w:defUIPriority="99" w:defSemiHidden="0" w:defUnhideWhenUsed="0" w:defQFormat="0" w:count="374">
+  <w:latentStyles w:defLockedState="0" w:defUIPriority="99" w:defSemiHidden="0" w:defUnhideWhenUsed="0" w:defQFormat="0" w:count="380">
     <w:lsdException w:name="Normal" w:uiPriority="0" w:qFormat="1"/>
     <w:lsdException w:name="heading 1" w:uiPriority="9" w:qFormat="1"/>
     <w:lsdException w:name="heading 2" w:semiHidden="1" w:uiPriority="9" w:unhideWhenUsed="1" w:qFormat="1"/>
@@ -5473,6 +5698,7 @@
       <w:szCs w:val="22"/>
     </w:rPr>
     <w:tblPr>
+      <w:tblInd w:w="0" w:type="dxa"/>
       <w:tblBorders>
         <w:top w:val="single" w:sz="4" w:space="0" w:color="auto"/>
         <w:left w:val="single" w:sz="4" w:space="0" w:color="auto"/>
@@ -5481,6 +5707,12 @@
         <w:insideH w:val="single" w:sz="4" w:space="0" w:color="auto"/>
         <w:insideV w:val="single" w:sz="4" w:space="0" w:color="auto"/>
       </w:tblBorders>
+      <w:tblCellMar>
+        <w:top w:w="0" w:type="dxa"/>
+        <w:left w:w="108" w:type="dxa"/>
+        <w:bottom w:w="0" w:type="dxa"/>
+        <w:right w:w="108" w:type="dxa"/>
+      </w:tblCellMar>
     </w:tblPr>
   </w:style>
   <w:style w:type="character" w:customStyle="1" w:styleId="Heading1Char">

</xml_diff>

<commit_message>
Add player class description and methods
</commit_message>
<xml_diff>
--- a/doc/Design Document.docx
+++ b/doc/Design Document.docx
@@ -388,17 +388,8 @@
                 <w:sz w:val="32"/>
                 <w:szCs w:val="32"/>
               </w:rPr>
-              <w:t xml:space="preserve">He, </w:t>
+              <w:t>He, Jiahuan</w:t>
             </w:r>
-            <w:proofErr w:type="spellStart"/>
-            <w:r>
-              <w:rPr>
-                <w:sz w:val="32"/>
-                <w:szCs w:val="32"/>
-              </w:rPr>
-              <w:t>Jiahuan</w:t>
-            </w:r>
-            <w:proofErr w:type="spellEnd"/>
           </w:p>
         </w:tc>
         <w:tc>
@@ -744,7 +735,7 @@
       </w:tblGrid>
       <w:tr>
         <w:trPr>
-          <w:trHeight w:val="1113"/>
+          <w:trHeight w:val="1142"/>
         </w:trPr>
         <w:tc>
           <w:tcPr>
@@ -1440,7 +1431,7 @@
     </w:p>
     <w:p>
       <w:pPr>
-        <w:ind w:left="720"/>
+        <w:pStyle w:val="ListParagraph"/>
         <w:rPr>
           <w:rFonts w:cs="Times"/>
           <w:b/>
@@ -1460,7 +1451,7 @@
     </w:p>
     <w:p>
       <w:pPr>
-        <w:ind w:left="720"/>
+        <w:pStyle w:val="ListParagraph"/>
         <w:rPr>
           <w:rFonts w:cs="Times"/>
           <w:color w:val="000000"/>
@@ -1524,7 +1515,7 @@
     </w:p>
     <w:p>
       <w:pPr>
-        <w:ind w:left="720"/>
+        <w:pStyle w:val="ListParagraph"/>
         <w:rPr>
           <w:rFonts w:cs="Times"/>
           <w:color w:val="000000"/>
@@ -1562,7 +1553,7 @@
     </w:p>
     <w:p>
       <w:pPr>
-        <w:ind w:left="720"/>
+        <w:pStyle w:val="ListParagraph"/>
         <w:rPr>
           <w:rFonts w:cs="Times"/>
           <w:color w:val="000000"/>
@@ -1586,34 +1577,6 @@
           <w:lang w:val="en-US"/>
         </w:rPr>
         <w:t>: Player</w:t>
-      </w:r>
-    </w:p>
-    <w:p>
-      <w:pPr>
-        <w:ind w:left="720"/>
-        <w:rPr>
-          <w:rFonts w:cs="Times"/>
-          <w:color w:val="000000"/>
-          <w:lang w:val="en-US"/>
-        </w:rPr>
-      </w:pPr>
-      <w:proofErr w:type="spellStart"/>
-      <w:r>
-        <w:rPr>
-          <w:rFonts w:cs="Times"/>
-          <w:color w:val="000000"/>
-          <w:lang w:val="en-US"/>
-        </w:rPr>
-        <w:t>gameMap</w:t>
-      </w:r>
-      <w:proofErr w:type="spellEnd"/>
-      <w:r>
-        <w:rPr>
-          <w:rFonts w:cs="Times"/>
-          <w:color w:val="000000"/>
-          <w:lang w:val="en-US"/>
-        </w:rPr>
-        <w:t>: Map</w:t>
       </w:r>
     </w:p>
     <w:p>
@@ -1937,7 +1900,7 @@
           <w:color w:val="000000"/>
           <w:lang w:val="en-US"/>
         </w:rPr>
-        <w:t>this method is to set the next player as current player</w:t>
+        <w:t>this method is to let the next player take control of the game</w:t>
       </w:r>
     </w:p>
     <w:p>
@@ -2061,15 +2024,14 @@
     </w:p>
     <w:p>
       <w:pPr>
-        <w:ind w:left="720"/>
-        <w:rPr>
-          <w:rFonts w:cs="Times"/>
-          <w:b/>
-          <w:color w:val="000000"/>
-          <w:lang w:val="en-US"/>
-        </w:rPr>
-      </w:pPr>
-      <w:bookmarkStart w:id="0" w:name="_GoBack"/>
+        <w:pStyle w:val="ListParagraph"/>
+        <w:rPr>
+          <w:rFonts w:cs="Times"/>
+          <w:b/>
+          <w:color w:val="000000"/>
+          <w:lang w:val="en-US"/>
+        </w:rPr>
+      </w:pPr>
       <w:proofErr w:type="spellStart"/>
       <w:proofErr w:type="gramStart"/>
       <w:r>
@@ -2079,46 +2041,46 @@
           <w:color w:val="000000"/>
           <w:lang w:val="en-US"/>
         </w:rPr>
+        <w:t>runPlay</w:t>
+      </w:r>
+      <w:proofErr w:type="spellEnd"/>
+      <w:r>
+        <w:rPr>
+          <w:rFonts w:cs="Times"/>
+          <w:b/>
+          <w:color w:val="000000"/>
+          <w:lang w:val="en-US"/>
+        </w:rPr>
+        <w:t>(</w:t>
+      </w:r>
+      <w:proofErr w:type="gramEnd"/>
+      <w:r>
+        <w:rPr>
+          <w:rFonts w:cs="Times"/>
+          <w:b/>
+          <w:color w:val="000000"/>
+          <w:lang w:val="en-US"/>
+        </w:rPr>
+        <w:t>): void</w:t>
+      </w:r>
+    </w:p>
+    <w:p>
+      <w:pPr>
+        <w:pStyle w:val="ListParagraph"/>
+        <w:rPr>
+          <w:rFonts w:cs="Times"/>
+          <w:color w:val="000000"/>
+          <w:lang w:val="en-US"/>
+        </w:rPr>
+      </w:pPr>
+      <w:r>
+        <w:rPr>
+          <w:rFonts w:cs="Times"/>
+          <w:b/>
+          <w:color w:val="000000"/>
+          <w:lang w:val="en-US"/>
+        </w:rPr>
         <w:lastRenderedPageBreak/>
-        <w:t>runPlay</w:t>
-      </w:r>
-      <w:proofErr w:type="spellEnd"/>
-      <w:r>
-        <w:rPr>
-          <w:rFonts w:cs="Times"/>
-          <w:b/>
-          <w:color w:val="000000"/>
-          <w:lang w:val="en-US"/>
-        </w:rPr>
-        <w:t>(</w:t>
-      </w:r>
-      <w:proofErr w:type="gramEnd"/>
-      <w:r>
-        <w:rPr>
-          <w:rFonts w:cs="Times"/>
-          <w:b/>
-          <w:color w:val="000000"/>
-          <w:lang w:val="en-US"/>
-        </w:rPr>
-        <w:t>): void</w:t>
-      </w:r>
-    </w:p>
-    <w:p>
-      <w:pPr>
-        <w:ind w:left="720"/>
-        <w:rPr>
-          <w:rFonts w:cs="Times"/>
-          <w:color w:val="000000"/>
-          <w:lang w:val="en-US"/>
-        </w:rPr>
-      </w:pPr>
-      <w:r>
-        <w:rPr>
-          <w:rFonts w:cs="Times"/>
-          <w:b/>
-          <w:color w:val="000000"/>
-          <w:lang w:val="en-US"/>
-        </w:rPr>
         <w:t xml:space="preserve">Summary: </w:t>
       </w:r>
       <w:r>
@@ -2132,30 +2094,21 @@
     </w:p>
     <w:p>
       <w:pPr>
-        <w:ind w:left="720"/>
-        <w:rPr>
-          <w:rFonts w:cs="Times"/>
-          <w:color w:val="000000"/>
-          <w:lang w:val="en-US"/>
-        </w:rPr>
-      </w:pPr>
-      <w:r>
-        <w:rPr>
-          <w:rFonts w:cs="Times"/>
-          <w:b/>
-          <w:color w:val="000000"/>
-          <w:lang w:val="en-US"/>
-        </w:rPr>
-        <w:t>Precondition:</w:t>
-      </w:r>
-      <w:r>
-        <w:rPr>
-          <w:rFonts w:cs="Times"/>
-          <w:b/>
-          <w:color w:val="000000"/>
-          <w:lang w:val="en-US"/>
-        </w:rPr>
-        <w:t xml:space="preserve"> </w:t>
+        <w:pStyle w:val="ListParagraph"/>
+        <w:rPr>
+          <w:rFonts w:cs="Times"/>
+          <w:color w:val="000000"/>
+          <w:lang w:val="en-US"/>
+        </w:rPr>
+      </w:pPr>
+      <w:r>
+        <w:rPr>
+          <w:rFonts w:cs="Times"/>
+          <w:b/>
+          <w:color w:val="000000"/>
+          <w:lang w:val="en-US"/>
+        </w:rPr>
+        <w:t xml:space="preserve">Precondition: </w:t>
       </w:r>
       <w:r>
         <w:rPr>
@@ -2168,7 +2121,7 @@
     </w:p>
     <w:p>
       <w:pPr>
-        <w:ind w:left="720"/>
+        <w:pStyle w:val="ListParagraph"/>
         <w:rPr>
           <w:rFonts w:cs="Times"/>
           <w:color w:val="000000"/>
@@ -2195,7 +2148,7 @@
     </w:p>
     <w:p>
       <w:pPr>
-        <w:ind w:left="720"/>
+        <w:pStyle w:val="ListParagraph"/>
         <w:rPr>
           <w:rFonts w:cs="Times"/>
           <w:color w:val="000000"/>
@@ -2222,7 +2175,7 @@
     </w:p>
     <w:p>
       <w:pPr>
-        <w:ind w:left="720"/>
+        <w:pStyle w:val="ListParagraph"/>
         <w:rPr>
           <w:rFonts w:cs="Times"/>
           <w:color w:val="000000"/>
@@ -2247,203 +2200,6 @@
         <w:t xml:space="preserve"> a new play starts</w:t>
       </w:r>
     </w:p>
-    <w:p>
-      <w:pPr>
-        <w:ind w:left="720"/>
-        <w:rPr>
-          <w:rFonts w:cs="Times"/>
-          <w:color w:val="000000"/>
-          <w:lang w:val="en-US"/>
-        </w:rPr>
-      </w:pPr>
-    </w:p>
-    <w:p>
-      <w:pPr>
-        <w:ind w:left="720"/>
-        <w:rPr>
-          <w:rFonts w:cs="Times"/>
-          <w:b/>
-          <w:color w:val="000000"/>
-          <w:lang w:val="en-US"/>
-        </w:rPr>
-      </w:pPr>
-      <w:proofErr w:type="spellStart"/>
-      <w:proofErr w:type="gramStart"/>
-      <w:r>
-        <w:rPr>
-          <w:rFonts w:cs="Times"/>
-          <w:b/>
-          <w:color w:val="000000"/>
-          <w:lang w:val="en-US"/>
-        </w:rPr>
-        <w:t>updateGame</w:t>
-      </w:r>
-      <w:proofErr w:type="spellEnd"/>
-      <w:r>
-        <w:rPr>
-          <w:rFonts w:cs="Times"/>
-          <w:b/>
-          <w:color w:val="000000"/>
-          <w:lang w:val="en-US"/>
-        </w:rPr>
-        <w:t>(</w:t>
-      </w:r>
-      <w:proofErr w:type="gramEnd"/>
-      <w:r>
-        <w:rPr>
-          <w:rFonts w:cs="Times"/>
-          <w:b/>
-          <w:color w:val="000000"/>
-          <w:lang w:val="en-US"/>
-        </w:rPr>
-        <w:t>): void</w:t>
-      </w:r>
-    </w:p>
-    <w:p>
-      <w:pPr>
-        <w:ind w:left="720"/>
-        <w:rPr>
-          <w:rFonts w:cs="Times"/>
-          <w:color w:val="000000"/>
-          <w:lang w:val="en-US"/>
-        </w:rPr>
-      </w:pPr>
-      <w:r>
-        <w:rPr>
-          <w:rFonts w:cs="Times"/>
-          <w:b/>
-          <w:color w:val="000000"/>
-          <w:lang w:val="en-US"/>
-        </w:rPr>
-        <w:t xml:space="preserve">Summary: </w:t>
-      </w:r>
-      <w:r>
-        <w:rPr>
-          <w:rFonts w:cs="Times"/>
-          <w:color w:val="000000"/>
-          <w:lang w:val="en-US"/>
-        </w:rPr>
-        <w:t>this method is to update the game after an action executed by the current player</w:t>
-      </w:r>
-    </w:p>
-    <w:p>
-      <w:pPr>
-        <w:ind w:left="720"/>
-        <w:rPr>
-          <w:rFonts w:cs="Times"/>
-          <w:color w:val="000000"/>
-          <w:lang w:val="en-US"/>
-        </w:rPr>
-      </w:pPr>
-      <w:r>
-        <w:rPr>
-          <w:rFonts w:cs="Times"/>
-          <w:b/>
-          <w:color w:val="000000"/>
-          <w:lang w:val="en-US"/>
-        </w:rPr>
-        <w:t>Precondition:</w:t>
-      </w:r>
-      <w:r>
-        <w:rPr>
-          <w:rFonts w:cs="Times"/>
-          <w:b/>
-          <w:color w:val="000000"/>
-          <w:lang w:val="en-US"/>
-        </w:rPr>
-        <w:t xml:space="preserve"> </w:t>
-      </w:r>
-      <w:r>
-        <w:rPr>
-          <w:rFonts w:cs="Times"/>
-          <w:color w:val="000000"/>
-          <w:lang w:val="en-US"/>
-        </w:rPr>
-        <w:t>nothing</w:t>
-      </w:r>
-    </w:p>
-    <w:p>
-      <w:pPr>
-        <w:ind w:left="720"/>
-        <w:rPr>
-          <w:rFonts w:cs="Times"/>
-          <w:color w:val="000000"/>
-          <w:lang w:val="en-US"/>
-        </w:rPr>
-      </w:pPr>
-      <w:r>
-        <w:rPr>
-          <w:rFonts w:cs="Times"/>
-          <w:b/>
-          <w:color w:val="000000"/>
-          <w:lang w:val="en-US"/>
-        </w:rPr>
-        <w:t xml:space="preserve">Input: </w:t>
-      </w:r>
-      <w:r>
-        <w:rPr>
-          <w:rFonts w:cs="Times"/>
-          <w:color w:val="000000"/>
-          <w:lang w:val="en-US"/>
-        </w:rPr>
-        <w:t>nothing</w:t>
-      </w:r>
-    </w:p>
-    <w:p>
-      <w:pPr>
-        <w:ind w:left="720"/>
-        <w:rPr>
-          <w:rFonts w:cs="Times"/>
-          <w:color w:val="000000"/>
-          <w:lang w:val="en-US"/>
-        </w:rPr>
-      </w:pPr>
-      <w:r>
-        <w:rPr>
-          <w:rFonts w:cs="Times"/>
-          <w:b/>
-          <w:color w:val="000000"/>
-          <w:lang w:val="en-US"/>
-        </w:rPr>
-        <w:t>Return:</w:t>
-      </w:r>
-      <w:r>
-        <w:rPr>
-          <w:rFonts w:cs="Times"/>
-          <w:color w:val="000000"/>
-          <w:lang w:val="en-US"/>
-        </w:rPr>
-        <w:t xml:space="preserve"> void</w:t>
-      </w:r>
-    </w:p>
-    <w:p>
-      <w:pPr>
-        <w:ind w:left="720"/>
-        <w:rPr>
-          <w:rFonts w:cs="Times"/>
-          <w:color w:val="000000"/>
-          <w:lang w:val="en-US"/>
-        </w:rPr>
-      </w:pPr>
-      <w:r>
-        <w:rPr>
-          <w:rFonts w:cs="Times"/>
-          <w:b/>
-          <w:color w:val="000000"/>
-          <w:lang w:val="en-US"/>
-        </w:rPr>
-        <w:t>Postcondition:</w:t>
-      </w:r>
-      <w:r>
-        <w:rPr>
-          <w:rFonts w:cs="Times"/>
-          <w:color w:val="000000"/>
-          <w:lang w:val="en-US"/>
-        </w:rPr>
-        <w:t xml:space="preserve"> the game is updated</w:t>
-      </w:r>
-    </w:p>
-    <w:bookmarkEnd w:id="0"/>
     <w:p>
       <w:pPr>
         <w:pStyle w:val="ListParagraph"/>
@@ -2633,10 +2389,909 @@
     </w:p>
     <w:p>
       <w:pPr>
-        <w:pStyle w:val="ListParagraph"/>
-      </w:pPr>
-      <w:r>
-        <w:t>The player class</w:t>
+        <w:rPr>
+          <w:b/>
+        </w:rPr>
+      </w:pPr>
+      <w:r>
+        <w:rPr>
+          <w:b/>
+        </w:rPr>
+        <w:t>Player Class</w:t>
+      </w:r>
+    </w:p>
+    <w:p>
+      <w:pPr>
+        <w:rPr>
+          <w:lang w:val="en-US"/>
+        </w:rPr>
+      </w:pPr>
+      <w:r>
+        <w:t>The player class stores the data of player.</w:t>
+      </w:r>
+      <w:r>
+        <w:rPr>
+          <w:rFonts w:hint="eastAsia"/>
+        </w:rPr>
+        <w:t xml:space="preserve"> The</w:t>
+      </w:r>
+      <w:r>
+        <w:rPr>
+          <w:lang w:val="en-US"/>
+        </w:rPr>
+        <w:t xml:space="preserve"> player’s name, score, the robots the player has, as well as the death status are stored as attribute in this class. Moreover, the player class is also responsible for determining the status of the player and switch turns between players</w:t>
+      </w:r>
+      <w:r>
+        <w:rPr>
+          <w:lang w:val="en-US"/>
+        </w:rPr>
+        <w:t xml:space="preserve"> and give feedback to the </w:t>
+      </w:r>
+      <w:proofErr w:type="spellStart"/>
+      <w:r>
+        <w:rPr>
+          <w:lang w:val="en-US"/>
+        </w:rPr>
+        <w:t>gameController</w:t>
+      </w:r>
+      <w:proofErr w:type="spellEnd"/>
+      <w:r>
+        <w:rPr>
+          <w:lang w:val="en-US"/>
+        </w:rPr>
+        <w:t xml:space="preserve"> class</w:t>
+      </w:r>
+      <w:r>
+        <w:rPr>
+          <w:lang w:val="en-US"/>
+        </w:rPr>
+        <w:t>.</w:t>
+      </w:r>
+      <w:r>
+        <w:rPr>
+          <w:lang w:val="en-US"/>
+        </w:rPr>
+        <w:t xml:space="preserve"> The </w:t>
+      </w:r>
+      <w:proofErr w:type="spellStart"/>
+      <w:r>
+        <w:rPr>
+          <w:lang w:val="en-US"/>
+        </w:rPr>
+        <w:t>gameController</w:t>
+      </w:r>
+      <w:proofErr w:type="spellEnd"/>
+      <w:r>
+        <w:rPr>
+          <w:lang w:val="en-US"/>
+        </w:rPr>
+        <w:t xml:space="preserve"> class gets messages from view classes then manipulate player data. When the game is on progress, the player class is to figure out which robot should move in this play, and move to next play. </w:t>
+      </w:r>
+      <w:bookmarkStart w:id="0" w:name="_GoBack"/>
+      <w:bookmarkEnd w:id="0"/>
+    </w:p>
+    <w:p>
+      <w:pPr>
+        <w:rPr>
+          <w:lang w:val="en-US"/>
+        </w:rPr>
+      </w:pPr>
+    </w:p>
+    <w:p>
+      <w:pPr>
+        <w:rPr>
+          <w:b/>
+          <w:lang w:val="en-US"/>
+        </w:rPr>
+      </w:pPr>
+      <w:r>
+        <w:rPr>
+          <w:b/>
+          <w:lang w:val="en-US"/>
+        </w:rPr>
+        <w:t xml:space="preserve">Fields: </w:t>
+      </w:r>
+    </w:p>
+    <w:p>
+      <w:pPr>
+        <w:textAlignment w:val="center"/>
+        <w:rPr>
+          <w:rFonts w:ascii="Calibri" w:eastAsia="Times New Roman" w:hAnsi="Calibri" w:cs="Times New Roman"/>
+          <w:lang w:val="en-US"/>
+        </w:rPr>
+      </w:pPr>
+      <w:proofErr w:type="gramStart"/>
+      <w:r>
+        <w:rPr>
+          <w:rFonts w:ascii="Calibri" w:eastAsia="Times New Roman" w:hAnsi="Calibri" w:cs="Times New Roman"/>
+          <w:lang w:val="en-US"/>
+        </w:rPr>
+        <w:t>name :</w:t>
+      </w:r>
+      <w:proofErr w:type="gramEnd"/>
+      <w:r>
+        <w:rPr>
+          <w:rFonts w:ascii="Calibri" w:eastAsia="Times New Roman" w:hAnsi="Calibri" w:cs="Times New Roman"/>
+          <w:lang w:val="en-US"/>
+        </w:rPr>
+        <w:t xml:space="preserve"> string</w:t>
+      </w:r>
+    </w:p>
+    <w:p>
+      <w:pPr>
+        <w:textAlignment w:val="center"/>
+        <w:rPr>
+          <w:rFonts w:ascii="Calibri" w:eastAsia="Times New Roman" w:hAnsi="Calibri" w:cs="Times New Roman"/>
+          <w:lang w:val="en-US"/>
+        </w:rPr>
+      </w:pPr>
+      <w:proofErr w:type="gramStart"/>
+      <w:r>
+        <w:rPr>
+          <w:rFonts w:ascii="Calibri" w:eastAsia="Times New Roman" w:hAnsi="Calibri" w:cs="Times New Roman"/>
+          <w:lang w:val="en-US"/>
+        </w:rPr>
+        <w:t>score :</w:t>
+      </w:r>
+      <w:proofErr w:type="gramEnd"/>
+      <w:r>
+        <w:rPr>
+          <w:rFonts w:ascii="Calibri" w:eastAsia="Times New Roman" w:hAnsi="Calibri" w:cs="Times New Roman"/>
+          <w:lang w:val="en-US"/>
+        </w:rPr>
+        <w:t xml:space="preserve"> </w:t>
+      </w:r>
+      <w:proofErr w:type="spellStart"/>
+      <w:r>
+        <w:rPr>
+          <w:rFonts w:ascii="Calibri" w:eastAsia="Times New Roman" w:hAnsi="Calibri" w:cs="Times New Roman"/>
+          <w:lang w:val="en-US"/>
+        </w:rPr>
+        <w:t>int</w:t>
+      </w:r>
+      <w:proofErr w:type="spellEnd"/>
+    </w:p>
+    <w:p>
+      <w:pPr>
+        <w:textAlignment w:val="center"/>
+        <w:rPr>
+          <w:rFonts w:ascii="Calibri" w:eastAsia="Times New Roman" w:hAnsi="Calibri" w:cs="Times New Roman"/>
+          <w:lang w:val="en-US"/>
+        </w:rPr>
+      </w:pPr>
+      <w:proofErr w:type="spellStart"/>
+      <w:proofErr w:type="gramStart"/>
+      <w:r>
+        <w:rPr>
+          <w:rFonts w:ascii="Calibri" w:eastAsia="Times New Roman" w:hAnsi="Calibri" w:cs="Times New Roman"/>
+          <w:lang w:val="en-US"/>
+        </w:rPr>
+        <w:t>scoutRobot</w:t>
+      </w:r>
+      <w:proofErr w:type="spellEnd"/>
+      <w:r>
+        <w:rPr>
+          <w:rFonts w:ascii="Calibri" w:eastAsia="Times New Roman" w:hAnsi="Calibri" w:cs="Times New Roman"/>
+          <w:lang w:val="en-US"/>
+        </w:rPr>
+        <w:t xml:space="preserve"> :</w:t>
+      </w:r>
+      <w:proofErr w:type="gramEnd"/>
+      <w:r>
+        <w:rPr>
+          <w:rFonts w:ascii="Calibri" w:eastAsia="Times New Roman" w:hAnsi="Calibri" w:cs="Times New Roman"/>
+          <w:lang w:val="en-US"/>
+        </w:rPr>
+        <w:t xml:space="preserve"> Robot</w:t>
+      </w:r>
+    </w:p>
+    <w:p>
+      <w:pPr>
+        <w:textAlignment w:val="center"/>
+        <w:rPr>
+          <w:rFonts w:ascii="Calibri" w:eastAsia="Times New Roman" w:hAnsi="Calibri" w:cs="Times New Roman"/>
+          <w:lang w:val="en-US"/>
+        </w:rPr>
+      </w:pPr>
+      <w:proofErr w:type="spellStart"/>
+      <w:proofErr w:type="gramStart"/>
+      <w:r>
+        <w:rPr>
+          <w:rFonts w:ascii="Calibri" w:eastAsia="Times New Roman" w:hAnsi="Calibri" w:cs="Times New Roman"/>
+          <w:lang w:val="en-US"/>
+        </w:rPr>
+        <w:t>sniperRobot</w:t>
+      </w:r>
+      <w:proofErr w:type="spellEnd"/>
+      <w:r>
+        <w:rPr>
+          <w:rFonts w:ascii="Calibri" w:eastAsia="Times New Roman" w:hAnsi="Calibri" w:cs="Times New Roman"/>
+          <w:lang w:val="en-US"/>
+        </w:rPr>
+        <w:t xml:space="preserve"> :</w:t>
+      </w:r>
+      <w:proofErr w:type="gramEnd"/>
+      <w:r>
+        <w:rPr>
+          <w:rFonts w:ascii="Calibri" w:eastAsia="Times New Roman" w:hAnsi="Calibri" w:cs="Times New Roman"/>
+          <w:lang w:val="en-US"/>
+        </w:rPr>
+        <w:t xml:space="preserve"> Robot</w:t>
+      </w:r>
+    </w:p>
+    <w:p>
+      <w:pPr>
+        <w:textAlignment w:val="center"/>
+        <w:rPr>
+          <w:rFonts w:ascii="Calibri" w:eastAsia="Times New Roman" w:hAnsi="Calibri" w:cs="Times New Roman"/>
+          <w:lang w:val="en-US"/>
+        </w:rPr>
+      </w:pPr>
+      <w:proofErr w:type="spellStart"/>
+      <w:proofErr w:type="gramStart"/>
+      <w:r>
+        <w:rPr>
+          <w:rFonts w:ascii="Calibri" w:eastAsia="Times New Roman" w:hAnsi="Calibri" w:cs="Times New Roman"/>
+          <w:lang w:val="en-US"/>
+        </w:rPr>
+        <w:t>tankRobot</w:t>
+      </w:r>
+      <w:proofErr w:type="spellEnd"/>
+      <w:r>
+        <w:rPr>
+          <w:rFonts w:ascii="Calibri" w:eastAsia="Times New Roman" w:hAnsi="Calibri" w:cs="Times New Roman"/>
+          <w:lang w:val="en-US"/>
+        </w:rPr>
+        <w:t xml:space="preserve"> :</w:t>
+      </w:r>
+      <w:proofErr w:type="gramEnd"/>
+      <w:r>
+        <w:rPr>
+          <w:rFonts w:ascii="Calibri" w:eastAsia="Times New Roman" w:hAnsi="Calibri" w:cs="Times New Roman"/>
+          <w:lang w:val="en-US"/>
+        </w:rPr>
+        <w:t xml:space="preserve"> Robot</w:t>
+      </w:r>
+    </w:p>
+    <w:p>
+      <w:pPr>
+        <w:textAlignment w:val="center"/>
+        <w:rPr>
+          <w:rFonts w:ascii="Calibri" w:eastAsia="Times New Roman" w:hAnsi="Calibri" w:cs="Times New Roman"/>
+          <w:lang w:val="en-US"/>
+        </w:rPr>
+      </w:pPr>
+    </w:p>
+    <w:p>
+      <w:pPr>
+        <w:textAlignment w:val="center"/>
+        <w:rPr>
+          <w:rFonts w:ascii="Calibri" w:eastAsia="Times New Roman" w:hAnsi="Calibri" w:cs="Times New Roman"/>
+          <w:b/>
+          <w:lang w:val="en-US"/>
+        </w:rPr>
+      </w:pPr>
+      <w:r>
+        <w:rPr>
+          <w:rFonts w:ascii="Calibri" w:eastAsia="Times New Roman" w:hAnsi="Calibri" w:cs="Times New Roman"/>
+          <w:b/>
+          <w:lang w:val="en-US"/>
+        </w:rPr>
+        <w:t>Methods:</w:t>
+      </w:r>
+      <w:r>
+        <w:rPr>
+          <w:rFonts w:ascii="Calibri" w:eastAsia="Times New Roman" w:hAnsi="Calibri" w:cs="Times New Roman"/>
+          <w:b/>
+          <w:lang w:val="en-US"/>
+        </w:rPr>
+        <w:t xml:space="preserve"> </w:t>
+      </w:r>
+    </w:p>
+    <w:p>
+      <w:pPr>
+        <w:rPr>
+          <w:b/>
+        </w:rPr>
+      </w:pPr>
+      <w:proofErr w:type="spellStart"/>
+      <w:proofErr w:type="gramStart"/>
+      <w:r>
+        <w:rPr>
+          <w:b/>
+        </w:rPr>
+        <w:t>isDead</w:t>
+      </w:r>
+      <w:proofErr w:type="spellEnd"/>
+      <w:r>
+        <w:rPr>
+          <w:b/>
+        </w:rPr>
+        <w:t>(</w:t>
+      </w:r>
+      <w:proofErr w:type="gramEnd"/>
+      <w:r>
+        <w:rPr>
+          <w:b/>
+        </w:rPr>
+        <w:t xml:space="preserve">) : </w:t>
+      </w:r>
+      <w:r>
+        <w:t>bool</w:t>
+      </w:r>
+    </w:p>
+    <w:p>
+      <w:pPr>
+        <w:rPr>
+          <w:rFonts w:cs="Times"/>
+          <w:color w:val="000000"/>
+          <w:lang w:val="en-US"/>
+        </w:rPr>
+      </w:pPr>
+      <w:r>
+        <w:rPr>
+          <w:rFonts w:cs="Times"/>
+          <w:b/>
+          <w:color w:val="000000"/>
+          <w:lang w:val="en-US"/>
+        </w:rPr>
+        <w:t xml:space="preserve">Summary: </w:t>
+      </w:r>
+      <w:r>
+        <w:rPr>
+          <w:rFonts w:cs="Times"/>
+          <w:color w:val="000000"/>
+          <w:lang w:val="en-US"/>
+        </w:rPr>
+        <w:t xml:space="preserve">this method is to return if the robot is dead. </w:t>
+      </w:r>
+    </w:p>
+    <w:p>
+      <w:pPr>
+        <w:tabs>
+          <w:tab w:val="center" w:pos="4680"/>
+        </w:tabs>
+        <w:rPr>
+          <w:rFonts w:cs="Times"/>
+          <w:color w:val="000000"/>
+          <w:lang w:val="en-US"/>
+        </w:rPr>
+      </w:pPr>
+      <w:r>
+        <w:rPr>
+          <w:rFonts w:cs="Times"/>
+          <w:b/>
+          <w:color w:val="000000"/>
+          <w:lang w:val="en-US"/>
+        </w:rPr>
+        <w:t>Precondition:</w:t>
+      </w:r>
+      <w:r>
+        <w:rPr>
+          <w:rFonts w:cs="Times"/>
+          <w:b/>
+          <w:color w:val="000000"/>
+          <w:lang w:val="en-US"/>
+        </w:rPr>
+        <w:t xml:space="preserve"> </w:t>
+      </w:r>
+      <w:r>
+        <w:rPr>
+          <w:rFonts w:cs="Times"/>
+          <w:color w:val="000000"/>
+          <w:lang w:val="en-US"/>
+        </w:rPr>
+        <w:t xml:space="preserve">the game is not ended. </w:t>
+      </w:r>
+    </w:p>
+    <w:p>
+      <w:pPr>
+        <w:rPr>
+          <w:rFonts w:cs="Times"/>
+          <w:color w:val="000000"/>
+          <w:lang w:val="en-US"/>
+        </w:rPr>
+      </w:pPr>
+      <w:r>
+        <w:rPr>
+          <w:rFonts w:cs="Times"/>
+          <w:b/>
+          <w:color w:val="000000"/>
+          <w:lang w:val="en-US"/>
+        </w:rPr>
+        <w:t xml:space="preserve">Input: </w:t>
+      </w:r>
+      <w:r>
+        <w:rPr>
+          <w:rFonts w:cs="Times"/>
+          <w:color w:val="000000"/>
+          <w:lang w:val="en-US"/>
+        </w:rPr>
+        <w:t>None</w:t>
+      </w:r>
+    </w:p>
+    <w:p>
+      <w:pPr>
+        <w:rPr>
+          <w:rFonts w:cs="Times"/>
+          <w:color w:val="000000"/>
+          <w:lang w:val="en-US"/>
+        </w:rPr>
+      </w:pPr>
+      <w:r>
+        <w:rPr>
+          <w:rFonts w:cs="Times"/>
+          <w:b/>
+          <w:color w:val="000000"/>
+          <w:lang w:val="en-US"/>
+        </w:rPr>
+        <w:t>Return:</w:t>
+      </w:r>
+      <w:r>
+        <w:rPr>
+          <w:rFonts w:cs="Times"/>
+          <w:b/>
+          <w:color w:val="000000"/>
+          <w:lang w:val="en-US"/>
+        </w:rPr>
+        <w:t xml:space="preserve"> </w:t>
+      </w:r>
+      <w:r>
+        <w:rPr>
+          <w:rFonts w:cs="Times"/>
+          <w:color w:val="000000"/>
+          <w:lang w:val="en-US"/>
+        </w:rPr>
+        <w:t>bool</w:t>
+      </w:r>
+    </w:p>
+    <w:p>
+      <w:pPr>
+        <w:rPr>
+          <w:rFonts w:cs="Times"/>
+          <w:color w:val="000000"/>
+          <w:lang w:val="en-US"/>
+        </w:rPr>
+      </w:pPr>
+      <w:proofErr w:type="spellStart"/>
+      <w:r>
+        <w:rPr>
+          <w:rFonts w:cs="Times"/>
+          <w:b/>
+          <w:color w:val="000000"/>
+          <w:lang w:val="en-US"/>
+        </w:rPr>
+        <w:t>Postcondition</w:t>
+      </w:r>
+      <w:proofErr w:type="spellEnd"/>
+      <w:r>
+        <w:rPr>
+          <w:rFonts w:cs="Times"/>
+          <w:b/>
+          <w:color w:val="000000"/>
+          <w:lang w:val="en-US"/>
+        </w:rPr>
+        <w:t xml:space="preserve">: </w:t>
+      </w:r>
+      <w:r>
+        <w:rPr>
+          <w:rFonts w:cs="Times"/>
+          <w:color w:val="000000"/>
+          <w:lang w:val="en-US"/>
+        </w:rPr>
+        <w:t xml:space="preserve">The value is returned. </w:t>
+      </w:r>
+    </w:p>
+    <w:p/>
+    <w:p>
+      <w:pPr>
+        <w:rPr>
+          <w:b/>
+        </w:rPr>
+      </w:pPr>
+      <w:proofErr w:type="spellStart"/>
+      <w:proofErr w:type="gramStart"/>
+      <w:r>
+        <w:rPr>
+          <w:b/>
+        </w:rPr>
+        <w:t>getCurrentRobot</w:t>
+      </w:r>
+      <w:proofErr w:type="spellEnd"/>
+      <w:r>
+        <w:rPr>
+          <w:b/>
+        </w:rPr>
+        <w:t>(</w:t>
+      </w:r>
+      <w:proofErr w:type="gramEnd"/>
+      <w:r>
+        <w:rPr>
+          <w:b/>
+        </w:rPr>
+        <w:t>) : Robot</w:t>
+      </w:r>
+    </w:p>
+    <w:p>
+      <w:pPr>
+        <w:rPr>
+          <w:rFonts w:cs="Times"/>
+          <w:color w:val="000000"/>
+          <w:lang w:val="en-US"/>
+        </w:rPr>
+      </w:pPr>
+      <w:r>
+        <w:rPr>
+          <w:rFonts w:cs="Times"/>
+          <w:b/>
+          <w:color w:val="000000"/>
+          <w:lang w:val="en-US"/>
+        </w:rPr>
+        <w:t xml:space="preserve">Summary: </w:t>
+      </w:r>
+      <w:r>
+        <w:rPr>
+          <w:rFonts w:cs="Times"/>
+          <w:color w:val="000000"/>
+          <w:lang w:val="en-US"/>
+        </w:rPr>
+        <w:t xml:space="preserve">this method is to return the robot on current play.  </w:t>
+      </w:r>
+    </w:p>
+    <w:p>
+      <w:pPr>
+        <w:tabs>
+          <w:tab w:val="center" w:pos="4680"/>
+        </w:tabs>
+        <w:rPr>
+          <w:rFonts w:cs="Times"/>
+          <w:color w:val="000000"/>
+          <w:lang w:val="en-US"/>
+        </w:rPr>
+      </w:pPr>
+      <w:r>
+        <w:rPr>
+          <w:rFonts w:cs="Times"/>
+          <w:b/>
+          <w:color w:val="000000"/>
+          <w:lang w:val="en-US"/>
+        </w:rPr>
+        <w:lastRenderedPageBreak/>
+        <w:t>Precondition:</w:t>
+      </w:r>
+      <w:r>
+        <w:rPr>
+          <w:rFonts w:cs="Times"/>
+          <w:b/>
+          <w:color w:val="000000"/>
+          <w:lang w:val="en-US"/>
+        </w:rPr>
+        <w:t xml:space="preserve"> </w:t>
+      </w:r>
+      <w:r>
+        <w:rPr>
+          <w:rFonts w:cs="Times"/>
+          <w:color w:val="000000"/>
+          <w:lang w:val="en-US"/>
+        </w:rPr>
+        <w:t xml:space="preserve">the game is not ended, the robot and the player are not dead.  </w:t>
+      </w:r>
+    </w:p>
+    <w:p>
+      <w:pPr>
+        <w:rPr>
+          <w:rFonts w:cs="Times"/>
+          <w:color w:val="000000"/>
+          <w:lang w:val="en-US"/>
+        </w:rPr>
+      </w:pPr>
+      <w:r>
+        <w:rPr>
+          <w:rFonts w:cs="Times"/>
+          <w:b/>
+          <w:color w:val="000000"/>
+          <w:lang w:val="en-US"/>
+        </w:rPr>
+        <w:t xml:space="preserve">Input: </w:t>
+      </w:r>
+      <w:r>
+        <w:rPr>
+          <w:rFonts w:cs="Times"/>
+          <w:color w:val="000000"/>
+          <w:lang w:val="en-US"/>
+        </w:rPr>
+        <w:t>None</w:t>
+      </w:r>
+    </w:p>
+    <w:p>
+      <w:pPr>
+        <w:rPr>
+          <w:rFonts w:cs="Times"/>
+          <w:color w:val="000000"/>
+          <w:lang w:val="en-US"/>
+        </w:rPr>
+      </w:pPr>
+      <w:r>
+        <w:rPr>
+          <w:rFonts w:cs="Times"/>
+          <w:b/>
+          <w:color w:val="000000"/>
+          <w:lang w:val="en-US"/>
+        </w:rPr>
+        <w:t>Return:</w:t>
+      </w:r>
+      <w:r>
+        <w:rPr>
+          <w:rFonts w:cs="Times"/>
+          <w:b/>
+          <w:color w:val="000000"/>
+          <w:lang w:val="en-US"/>
+        </w:rPr>
+        <w:t xml:space="preserve"> </w:t>
+      </w:r>
+      <w:r>
+        <w:rPr>
+          <w:rFonts w:cs="Times"/>
+          <w:color w:val="000000"/>
+          <w:lang w:val="en-US"/>
+        </w:rPr>
+        <w:t xml:space="preserve">robot object </w:t>
+      </w:r>
+    </w:p>
+    <w:p>
+      <w:pPr>
+        <w:rPr>
+          <w:rFonts w:cs="Times"/>
+          <w:color w:val="000000"/>
+          <w:lang w:val="en-US"/>
+        </w:rPr>
+      </w:pPr>
+      <w:proofErr w:type="spellStart"/>
+      <w:r>
+        <w:rPr>
+          <w:rFonts w:cs="Times"/>
+          <w:b/>
+          <w:color w:val="000000"/>
+          <w:lang w:val="en-US"/>
+        </w:rPr>
+        <w:t>Postcondition</w:t>
+      </w:r>
+      <w:proofErr w:type="spellEnd"/>
+      <w:r>
+        <w:rPr>
+          <w:rFonts w:cs="Times"/>
+          <w:b/>
+          <w:color w:val="000000"/>
+          <w:lang w:val="en-US"/>
+        </w:rPr>
+        <w:t xml:space="preserve">: </w:t>
+      </w:r>
+      <w:r>
+        <w:rPr>
+          <w:rFonts w:cs="Times"/>
+          <w:color w:val="000000"/>
+          <w:lang w:val="en-US"/>
+        </w:rPr>
+        <w:t xml:space="preserve">The current robot is returned. </w:t>
+      </w:r>
+    </w:p>
+    <w:p/>
+    <w:p>
+      <w:pPr>
+        <w:rPr>
+          <w:b/>
+        </w:rPr>
+      </w:pPr>
+      <w:proofErr w:type="spellStart"/>
+      <w:proofErr w:type="gramStart"/>
+      <w:r>
+        <w:rPr>
+          <w:b/>
+        </w:rPr>
+        <w:t>nextRobot</w:t>
+      </w:r>
+      <w:proofErr w:type="spellEnd"/>
+      <w:r>
+        <w:rPr>
+          <w:b/>
+        </w:rPr>
+        <w:t>(</w:t>
+      </w:r>
+      <w:proofErr w:type="gramEnd"/>
+      <w:r>
+        <w:rPr>
+          <w:b/>
+        </w:rPr>
+        <w:t>) : void</w:t>
+      </w:r>
+    </w:p>
+    <w:p>
+      <w:pPr>
+        <w:rPr>
+          <w:rFonts w:cs="Times"/>
+          <w:color w:val="000000"/>
+          <w:lang w:val="en-US"/>
+        </w:rPr>
+      </w:pPr>
+      <w:r>
+        <w:rPr>
+          <w:rFonts w:cs="Times"/>
+          <w:b/>
+          <w:color w:val="000000"/>
+          <w:lang w:val="en-US"/>
+        </w:rPr>
+        <w:t xml:space="preserve">Summary: </w:t>
+      </w:r>
+      <w:r>
+        <w:rPr>
+          <w:rFonts w:cs="Times"/>
+          <w:color w:val="000000"/>
+          <w:lang w:val="en-US"/>
+        </w:rPr>
+        <w:t xml:space="preserve">this method is to go to the next robot. (Run into next play) </w:t>
+      </w:r>
+    </w:p>
+    <w:p>
+      <w:pPr>
+        <w:tabs>
+          <w:tab w:val="center" w:pos="4680"/>
+        </w:tabs>
+        <w:rPr>
+          <w:rFonts w:cs="Times"/>
+          <w:color w:val="000000"/>
+          <w:lang w:val="en-US"/>
+        </w:rPr>
+      </w:pPr>
+      <w:r>
+        <w:rPr>
+          <w:rFonts w:cs="Times"/>
+          <w:b/>
+          <w:color w:val="000000"/>
+          <w:lang w:val="en-US"/>
+        </w:rPr>
+        <w:t>Precondition:</w:t>
+      </w:r>
+      <w:r>
+        <w:rPr>
+          <w:rFonts w:cs="Times"/>
+          <w:b/>
+          <w:color w:val="000000"/>
+          <w:lang w:val="en-US"/>
+        </w:rPr>
+        <w:t xml:space="preserve"> </w:t>
+      </w:r>
+      <w:r>
+        <w:rPr>
+          <w:rFonts w:cs="Times"/>
+          <w:color w:val="000000"/>
+          <w:lang w:val="en-US"/>
+        </w:rPr>
+        <w:t>the game is not ended, the robot and the player are not dead.</w:t>
+      </w:r>
+    </w:p>
+    <w:p>
+      <w:pPr>
+        <w:rPr>
+          <w:rFonts w:cs="Times"/>
+          <w:color w:val="000000"/>
+          <w:lang w:val="en-US"/>
+        </w:rPr>
+      </w:pPr>
+      <w:r>
+        <w:rPr>
+          <w:rFonts w:cs="Times"/>
+          <w:b/>
+          <w:color w:val="000000"/>
+          <w:lang w:val="en-US"/>
+        </w:rPr>
+        <w:t xml:space="preserve">Input: </w:t>
+      </w:r>
+      <w:r>
+        <w:rPr>
+          <w:rFonts w:cs="Times"/>
+          <w:color w:val="000000"/>
+          <w:lang w:val="en-US"/>
+        </w:rPr>
+        <w:t>None</w:t>
+      </w:r>
+    </w:p>
+    <w:p>
+      <w:pPr>
+        <w:rPr>
+          <w:rFonts w:cs="Times"/>
+          <w:color w:val="000000"/>
+          <w:lang w:val="en-US"/>
+        </w:rPr>
+      </w:pPr>
+      <w:r>
+        <w:rPr>
+          <w:rFonts w:cs="Times"/>
+          <w:b/>
+          <w:color w:val="000000"/>
+          <w:lang w:val="en-US"/>
+        </w:rPr>
+        <w:t>Return:</w:t>
+      </w:r>
+      <w:r>
+        <w:rPr>
+          <w:rFonts w:cs="Times"/>
+          <w:b/>
+          <w:color w:val="000000"/>
+          <w:lang w:val="en-US"/>
+        </w:rPr>
+        <w:t xml:space="preserve"> </w:t>
+      </w:r>
+      <w:r>
+        <w:rPr>
+          <w:rFonts w:cs="Times"/>
+          <w:color w:val="000000"/>
+          <w:lang w:val="en-US"/>
+        </w:rPr>
+        <w:t>None</w:t>
+      </w:r>
+    </w:p>
+    <w:p>
+      <w:proofErr w:type="spellStart"/>
+      <w:r>
+        <w:rPr>
+          <w:rFonts w:cs="Times"/>
+          <w:b/>
+          <w:color w:val="000000"/>
+          <w:lang w:val="en-US"/>
+        </w:rPr>
+        <w:t>Postcondition</w:t>
+      </w:r>
+      <w:proofErr w:type="spellEnd"/>
+      <w:r>
+        <w:rPr>
+          <w:rFonts w:cs="Times"/>
+          <w:b/>
+          <w:color w:val="000000"/>
+          <w:lang w:val="en-US"/>
+        </w:rPr>
+        <w:t xml:space="preserve">: </w:t>
+      </w:r>
+      <w:r>
+        <w:rPr>
+          <w:rFonts w:cs="Times"/>
+          <w:color w:val="000000"/>
+          <w:lang w:val="en-US"/>
+        </w:rPr>
+        <w:t xml:space="preserve">The game runs into next </w:t>
+      </w:r>
+      <w:proofErr w:type="gramStart"/>
+      <w:r>
+        <w:rPr>
+          <w:rFonts w:cs="Times"/>
+          <w:color w:val="000000"/>
+          <w:lang w:val="en-US"/>
+        </w:rPr>
+        <w:t>play(</w:t>
+      </w:r>
+      <w:proofErr w:type="gramEnd"/>
+      <w:r>
+        <w:rPr>
+          <w:rFonts w:cs="Times"/>
+          <w:color w:val="000000"/>
+          <w:lang w:val="en-US"/>
+        </w:rPr>
+        <w:t>It’s next robot’s turn to play the game).</w:t>
+      </w:r>
+    </w:p>
+    <w:p>
+      <w:pPr>
+        <w:pStyle w:val="ListParagraph"/>
+        <w:ind w:left="1440"/>
+      </w:pPr>
+    </w:p>
+    <w:p>
+      <w:proofErr w:type="spellStart"/>
+      <w:r>
+        <w:t>HumanPlayer</w:t>
+      </w:r>
+      <w:proofErr w:type="spellEnd"/>
+      <w:r>
+        <w:t xml:space="preserve"> extends Player</w:t>
       </w:r>
     </w:p>
     <w:p>
@@ -2647,18 +3302,13 @@
           <w:numId w:val="6"/>
         </w:numPr>
       </w:pPr>
-      <w:proofErr w:type="spellStart"/>
       <w:proofErr w:type="gramStart"/>
       <w:r>
-        <w:t>isDead</w:t>
-      </w:r>
-      <w:proofErr w:type="spellEnd"/>
-      <w:r>
-        <w:t>(</w:t>
+        <w:t>move(</w:t>
       </w:r>
       <w:proofErr w:type="gramEnd"/>
       <w:r>
-        <w:t>) : bool</w:t>
+        <w:t>) : void</w:t>
       </w:r>
     </w:p>
     <w:p>
@@ -2669,18 +3319,13 @@
           <w:numId w:val="6"/>
         </w:numPr>
       </w:pPr>
-      <w:proofErr w:type="spellStart"/>
       <w:proofErr w:type="gramStart"/>
       <w:r>
-        <w:t>getCurrentRobot</w:t>
-      </w:r>
-      <w:proofErr w:type="spellEnd"/>
-      <w:r>
-        <w:t>(</w:t>
+        <w:t>turn(</w:t>
       </w:r>
       <w:proofErr w:type="gramEnd"/>
       <w:r>
-        <w:t>) : Robot</w:t>
+        <w:t>) : void</w:t>
       </w:r>
     </w:p>
     <w:p>
@@ -2691,31 +3336,40 @@
           <w:numId w:val="6"/>
         </w:numPr>
       </w:pPr>
+      <w:proofErr w:type="gramStart"/>
+      <w:r>
+        <w:t>shoot(</w:t>
+      </w:r>
+      <w:proofErr w:type="gramEnd"/>
+      <w:r>
+        <w:t>) : 3DCoordinate</w:t>
+      </w:r>
+    </w:p>
+    <w:p>
+      <w:pPr>
+        <w:pStyle w:val="Heading4"/>
+      </w:pPr>
+      <w:r>
+        <w:t xml:space="preserve">3.1.1.5 </w:t>
+      </w:r>
       <w:proofErr w:type="spellStart"/>
-      <w:proofErr w:type="gramStart"/>
-      <w:r>
-        <w:t>nextRobot</w:t>
+      <w:r>
+        <w:t>AIPlayer</w:t>
       </w:r>
       <w:proofErr w:type="spellEnd"/>
       <w:r>
-        <w:t>(</w:t>
-      </w:r>
-      <w:proofErr w:type="gramEnd"/>
-      <w:r>
-        <w:t>) : void</w:t>
-      </w:r>
-    </w:p>
-    <w:p>
-      <w:pPr>
-        <w:pStyle w:val="ListParagraph"/>
-      </w:pPr>
-      <w:proofErr w:type="spellStart"/>
-      <w:r>
-        <w:t>HumanPlayer</w:t>
-      </w:r>
-      <w:proofErr w:type="spellEnd"/>
-      <w:r>
         <w:t xml:space="preserve"> extends Player</w:t>
+      </w:r>
+    </w:p>
+    <w:p>
+      <w:pPr>
+        <w:pStyle w:val="Heading4"/>
+      </w:pPr>
+      <w:r>
+        <w:t xml:space="preserve">3.1.1.6 </w:t>
+      </w:r>
+      <w:r>
+        <w:t>Robot</w:t>
       </w:r>
     </w:p>
     <w:p>
@@ -2728,9 +3382,17 @@
       </w:pPr>
       <w:proofErr w:type="gramStart"/>
       <w:r>
-        <w:t>move(</w:t>
-      </w:r>
+        <w:t>turn(</w:t>
+      </w:r>
+      <w:proofErr w:type="spellStart"/>
       <w:proofErr w:type="gramEnd"/>
+      <w:r>
+        <w:t>int</w:t>
+      </w:r>
+      <w:proofErr w:type="spellEnd"/>
+      <w:r>
+        <w:t xml:space="preserve"> direction</w:t>
+      </w:r>
       <w:r>
         <w:t>) : void</w:t>
       </w:r>
@@ -2745,7 +3407,7 @@
       </w:pPr>
       <w:proofErr w:type="gramStart"/>
       <w:r>
-        <w:t>turn(</w:t>
+        <w:t>move(</w:t>
       </w:r>
       <w:proofErr w:type="gramEnd"/>
       <w:r>
@@ -2764,36 +3426,17 @@
       <w:r>
         <w:t>shoot(</w:t>
       </w:r>
+      <w:proofErr w:type="spellStart"/>
       <w:proofErr w:type="gramEnd"/>
       <w:r>
-        <w:t>) : 3DCoordinate</w:t>
-      </w:r>
-    </w:p>
-    <w:p>
-      <w:pPr>
-        <w:pStyle w:val="Heading4"/>
-      </w:pPr>
-      <w:r>
-        <w:t xml:space="preserve">3.1.1.5 </w:t>
-      </w:r>
-      <w:proofErr w:type="spellStart"/>
-      <w:r>
-        <w:t>AIPlayer</w:t>
+        <w:t>int</w:t>
       </w:r>
       <w:proofErr w:type="spellEnd"/>
       <w:r>
-        <w:t xml:space="preserve"> extends Player</w:t>
-      </w:r>
-    </w:p>
-    <w:p>
-      <w:pPr>
-        <w:pStyle w:val="Heading4"/>
-      </w:pPr>
-      <w:r>
-        <w:t xml:space="preserve">3.1.1.6 </w:t>
-      </w:r>
-      <w:r>
-        <w:t>Robot</w:t>
+        <w:t xml:space="preserve"> distance) : 3</w:t>
+      </w:r>
+      <w:r>
+        <w:t>DCoordinate</w:t>
       </w:r>
     </w:p>
     <w:p>
@@ -2806,7 +3449,10 @@
       </w:pPr>
       <w:proofErr w:type="gramStart"/>
       <w:r>
-        <w:t>turn(</w:t>
+        <w:t>damage</w:t>
+      </w:r>
+      <w:r>
+        <w:t>d(</w:t>
       </w:r>
       <w:proofErr w:type="spellStart"/>
       <w:proofErr w:type="gramEnd"/>
@@ -2815,8 +3461,13 @@
       </w:r>
       <w:proofErr w:type="spellEnd"/>
       <w:r>
-        <w:t xml:space="preserve"> direction</w:t>
-      </w:r>
+        <w:t xml:space="preserve"> </w:t>
+      </w:r>
+      <w:proofErr w:type="spellStart"/>
+      <w:r>
+        <w:t>attackPoint</w:t>
+      </w:r>
+      <w:proofErr w:type="spellEnd"/>
       <w:r>
         <w:t>) : void</w:t>
       </w:r>
@@ -2829,81 +3480,6 @@
           <w:numId w:val="6"/>
         </w:numPr>
       </w:pPr>
-      <w:proofErr w:type="gramStart"/>
-      <w:r>
-        <w:t>move(</w:t>
-      </w:r>
-      <w:proofErr w:type="gramEnd"/>
-      <w:r>
-        <w:t>) : void</w:t>
-      </w:r>
-    </w:p>
-    <w:p>
-      <w:pPr>
-        <w:pStyle w:val="ListParagraph"/>
-        <w:numPr>
-          <w:ilvl w:val="1"/>
-          <w:numId w:val="6"/>
-        </w:numPr>
-      </w:pPr>
-      <w:proofErr w:type="gramStart"/>
-      <w:r>
-        <w:t>shoot(</w:t>
-      </w:r>
-      <w:proofErr w:type="spellStart"/>
-      <w:proofErr w:type="gramEnd"/>
-      <w:r>
-        <w:t>int</w:t>
-      </w:r>
-      <w:proofErr w:type="spellEnd"/>
-      <w:r>
-        <w:t xml:space="preserve"> distance) : 3</w:t>
-      </w:r>
-      <w:r>
-        <w:t>DCoordinate</w:t>
-      </w:r>
-    </w:p>
-    <w:p>
-      <w:pPr>
-        <w:pStyle w:val="ListParagraph"/>
-        <w:numPr>
-          <w:ilvl w:val="1"/>
-          <w:numId w:val="6"/>
-        </w:numPr>
-      </w:pPr>
-      <w:proofErr w:type="gramStart"/>
-      <w:r>
-        <w:t>damage</w:t>
-      </w:r>
-      <w:r>
-        <w:t>d(</w:t>
-      </w:r>
-      <w:proofErr w:type="spellStart"/>
-      <w:proofErr w:type="gramEnd"/>
-      <w:r>
-        <w:t>int</w:t>
-      </w:r>
-      <w:proofErr w:type="spellEnd"/>
-      <w:r>
-        <w:t xml:space="preserve"> </w:t>
-      </w:r>
-      <w:proofErr w:type="spellStart"/>
-      <w:r>
-        <w:t>attackPoint</w:t>
-      </w:r>
-      <w:proofErr w:type="spellEnd"/>
-      <w:r>
-        <w:t>) : void</w:t>
-      </w:r>
-    </w:p>
-    <w:p>
-      <w:pPr>
-        <w:pStyle w:val="ListParagraph"/>
-        <w:numPr>
-          <w:ilvl w:val="1"/>
-          <w:numId w:val="6"/>
-        </w:numPr>
-      </w:pPr>
       <w:proofErr w:type="spellStart"/>
       <w:proofErr w:type="gramStart"/>
       <w:r>
@@ -2923,7 +3499,6 @@
         <w:pStyle w:val="Heading3"/>
       </w:pPr>
       <w:r>
-        <w:lastRenderedPageBreak/>
         <w:t>3.1.2 View package</w:t>
       </w:r>
     </w:p>
@@ -3096,7 +3671,11 @@
         <w:pStyle w:val="ListParagraph"/>
       </w:pPr>
       <w:r>
-        <w:t>The set game mode view displays the various mode, give player choices to set game mode.  This class is used to create the view frame including a list of radio button of game mode, a list of radio button of player’s number, a list of combo box of player type, and a start button.  After a player chooses the start game button, the controller will create the set game mode view. And any choice in this view will send to the controller.</w:t>
+        <w:t xml:space="preserve">The set game mode view displays the various mode, give player choices to set game mode.  This class is used to create the view frame including a list of radio button of </w:t>
+      </w:r>
+      <w:r>
+        <w:lastRenderedPageBreak/>
+        <w:t>game mode, a list of radio button of player’s number, a list of combo box of player type, and a start button.  After a player chooses the start game button, the controller will create the set game mode view. And any choice in this view will send to the controller.</w:t>
       </w:r>
     </w:p>
     <w:p>
@@ -3340,7 +3919,6 @@
       <w:proofErr w:type="spellStart"/>
       <w:proofErr w:type="gramStart"/>
       <w:r>
-        <w:lastRenderedPageBreak/>
         <w:t>ActionPerformed</w:t>
       </w:r>
       <w:proofErr w:type="spellEnd"/>
@@ -3715,6 +4293,7 @@
         </w:numPr>
       </w:pPr>
       <w:r>
+        <w:lastRenderedPageBreak/>
         <w:t>Precondition:</w:t>
       </w:r>
       <w:r>
@@ -5195,7 +5774,7 @@
     </w:rPrDefault>
     <w:pPrDefault/>
   </w:docDefaults>
-  <w:latentStyles w:defLockedState="0" w:defUIPriority="99" w:defSemiHidden="0" w:defUnhideWhenUsed="0" w:defQFormat="0" w:count="380">
+  <w:latentStyles w:defLockedState="0" w:defUIPriority="99" w:defSemiHidden="0" w:defUnhideWhenUsed="0" w:defQFormat="0" w:count="382">
     <w:lsdException w:name="Normal" w:uiPriority="0" w:qFormat="1"/>
     <w:lsdException w:name="heading 1" w:uiPriority="9" w:qFormat="1"/>
     <w:lsdException w:name="heading 2" w:semiHidden="1" w:uiPriority="9" w:unhideWhenUsed="1" w:qFormat="1"/>

</xml_diff>

<commit_message>
update GameController class in design document
</commit_message>
<xml_diff>
--- a/doc/Design Document.docx
+++ b/doc/Design Document.docx
@@ -1,6 +1,6 @@
 
 <file path=word/document.xml><?xml version="1.0" encoding="utf-8"?>
-<w:document xmlns:wpc="http://schemas.microsoft.com/office/word/2010/wordprocessingCanvas" xmlns:mo="http://schemas.microsoft.com/office/mac/office/2008/main" xmlns:mc="http://schemas.openxmlformats.org/markup-compatibility/2006" xmlns:mv="urn:schemas-microsoft-com:mac:vml" xmlns:o="urn:schemas-microsoft-com:office:office" xmlns:r="http://schemas.openxmlformats.org/officeDocument/2006/relationships" xmlns:m="http://schemas.openxmlformats.org/officeDocument/2006/math" xmlns:v="urn:schemas-microsoft-com:vml" xmlns:wp14="http://schemas.microsoft.com/office/word/2010/wordprocessingDrawing" xmlns:wp="http://schemas.openxmlformats.org/drawingml/2006/wordprocessingDrawing" xmlns:w10="urn:schemas-microsoft-com:office:word" xmlns:w="http://schemas.openxmlformats.org/wordprocessingml/2006/main" xmlns:w14="http://schemas.microsoft.com/office/word/2010/wordml" xmlns:w15="http://schemas.microsoft.com/office/word/2012/wordml" xmlns:wpg="http://schemas.microsoft.com/office/word/2010/wordprocessingGroup" xmlns:wpi="http://schemas.microsoft.com/office/word/2010/wordprocessingInk" xmlns:wne="http://schemas.microsoft.com/office/word/2006/wordml" xmlns:wps="http://schemas.microsoft.com/office/word/2010/wordprocessingShape" mc:Ignorable="w14 w15 wp14">
+<w:document xmlns:wpc="http://schemas.microsoft.com/office/word/2010/wordprocessingCanvas" xmlns:cx="http://schemas.microsoft.com/office/drawing/2014/chartex" xmlns:cx1="http://schemas.microsoft.com/office/drawing/2015/9/8/chartex" xmlns:cx2="http://schemas.microsoft.com/office/drawing/2015/10/21/chartex" xmlns:cx3="http://schemas.microsoft.com/office/drawing/2016/5/9/chartex" xmlns:cx4="http://schemas.microsoft.com/office/drawing/2016/5/10/chartex" xmlns:cx5="http://schemas.microsoft.com/office/drawing/2016/5/11/chartex" xmlns:mc="http://schemas.openxmlformats.org/markup-compatibility/2006" xmlns:o="urn:schemas-microsoft-com:office:office" xmlns:r="http://schemas.openxmlformats.org/officeDocument/2006/relationships" xmlns:m="http://schemas.openxmlformats.org/officeDocument/2006/math" xmlns:v="urn:schemas-microsoft-com:vml" xmlns:wp14="http://schemas.microsoft.com/office/word/2010/wordprocessingDrawing" xmlns:wp="http://schemas.openxmlformats.org/drawingml/2006/wordprocessingDrawing" xmlns:w10="urn:schemas-microsoft-com:office:word" xmlns:w="http://schemas.openxmlformats.org/wordprocessingml/2006/main" xmlns:w14="http://schemas.microsoft.com/office/word/2010/wordml" xmlns:w15="http://schemas.microsoft.com/office/word/2012/wordml" xmlns:w16se="http://schemas.microsoft.com/office/word/2015/wordml/symex" xmlns:wpg="http://schemas.microsoft.com/office/word/2010/wordprocessingGroup" xmlns:wpi="http://schemas.microsoft.com/office/word/2010/wordprocessingInk" xmlns:wne="http://schemas.microsoft.com/office/word/2006/wordml" xmlns:wps="http://schemas.microsoft.com/office/word/2010/wordprocessingShape" mc:Ignorable="w14 w15 w16se wp14">
   <w:body>
     <w:p>
       <w:pPr>
@@ -30,7 +30,33 @@
           <w:szCs w:val="72"/>
           <w:lang w:val="en-US"/>
         </w:rPr>
-        <w:t xml:space="preserve">War of Robotcraft </w:t>
+        <w:t xml:space="preserve">War of </w:t>
+      </w:r>
+      <w:proofErr w:type="spellStart"/>
+      <w:r>
+        <w:rPr>
+          <w:rFonts w:asciiTheme="majorHAnsi" w:hAnsiTheme="majorHAnsi" w:cs="Times"/>
+          <w:b/>
+          <w:bCs/>
+          <w:color w:val="000000"/>
+          <w:sz w:val="72"/>
+          <w:szCs w:val="72"/>
+          <w:lang w:val="en-US"/>
+        </w:rPr>
+        <w:t>Robotcraft</w:t>
+      </w:r>
+      <w:proofErr w:type="spellEnd"/>
+      <w:r>
+        <w:rPr>
+          <w:rFonts w:asciiTheme="majorHAnsi" w:hAnsiTheme="majorHAnsi" w:cs="Times"/>
+          <w:b/>
+          <w:bCs/>
+          <w:color w:val="000000"/>
+          <w:sz w:val="72"/>
+          <w:szCs w:val="72"/>
+          <w:lang w:val="en-US"/>
+        </w:rPr>
+        <w:t xml:space="preserve"> </w:t>
       </w:r>
     </w:p>
     <w:p>
@@ -362,8 +388,17 @@
                 <w:sz w:val="32"/>
                 <w:szCs w:val="32"/>
               </w:rPr>
-              <w:t>He, Jiahuan</w:t>
+              <w:t xml:space="preserve">He, </w:t>
             </w:r>
+            <w:proofErr w:type="spellStart"/>
+            <w:r>
+              <w:rPr>
+                <w:sz w:val="32"/>
+                <w:szCs w:val="32"/>
+              </w:rPr>
+              <w:t>Jiahuan</w:t>
+            </w:r>
+            <w:proofErr w:type="spellEnd"/>
           </w:p>
         </w:tc>
         <w:tc>
@@ -427,8 +462,17 @@
                 <w:sz w:val="32"/>
                 <w:szCs w:val="32"/>
               </w:rPr>
-              <w:t>Wang, Shisong</w:t>
+              <w:t xml:space="preserve">Wang, </w:t>
             </w:r>
+            <w:proofErr w:type="spellStart"/>
+            <w:r>
+              <w:rPr>
+                <w:sz w:val="32"/>
+                <w:szCs w:val="32"/>
+              </w:rPr>
+              <w:t>Shisong</w:t>
+            </w:r>
+            <w:proofErr w:type="spellEnd"/>
           </w:p>
         </w:tc>
         <w:tc>
@@ -487,12 +531,21 @@
                 <w:szCs w:val="32"/>
               </w:rPr>
             </w:pPr>
+            <w:proofErr w:type="spellStart"/>
             <w:r>
               <w:rPr>
                 <w:sz w:val="32"/>
                 <w:szCs w:val="32"/>
               </w:rPr>
-              <w:t xml:space="preserve">Xie, </w:t>
+              <w:t>Xie</w:t>
+            </w:r>
+            <w:proofErr w:type="spellEnd"/>
+            <w:r>
+              <w:rPr>
+                <w:sz w:val="32"/>
+                <w:szCs w:val="32"/>
+              </w:rPr>
+              <w:t xml:space="preserve">, </w:t>
             </w:r>
             <w:r>
               <w:rPr>
@@ -1414,13 +1467,59 @@
           <w:lang w:val="en-US"/>
         </w:rPr>
       </w:pPr>
-      <w:r>
-        <w:rPr>
-          <w:rFonts w:cs="Times"/>
-          <w:color w:val="000000"/>
-          <w:lang w:val="en-US"/>
-        </w:rPr>
-        <w:t>playerList: LinkedList&lt;Pair&lt;int, Player&gt;&gt;</w:t>
+      <w:proofErr w:type="spellStart"/>
+      <w:r>
+        <w:rPr>
+          <w:rFonts w:cs="Times"/>
+          <w:color w:val="000000"/>
+          <w:lang w:val="en-US"/>
+        </w:rPr>
+        <w:t>playerList</w:t>
+      </w:r>
+      <w:proofErr w:type="spellEnd"/>
+      <w:r>
+        <w:rPr>
+          <w:rFonts w:cs="Times"/>
+          <w:color w:val="000000"/>
+          <w:lang w:val="en-US"/>
+        </w:rPr>
+        <w:t xml:space="preserve">: </w:t>
+      </w:r>
+      <w:proofErr w:type="spellStart"/>
+      <w:r>
+        <w:rPr>
+          <w:rFonts w:cs="Times"/>
+          <w:color w:val="000000"/>
+          <w:lang w:val="en-US"/>
+        </w:rPr>
+        <w:t>LinkedList</w:t>
+      </w:r>
+      <w:proofErr w:type="spellEnd"/>
+      <w:r>
+        <w:rPr>
+          <w:rFonts w:cs="Times"/>
+          <w:color w:val="000000"/>
+          <w:lang w:val="en-US"/>
+        </w:rPr>
+        <w:t>&lt;Pair&lt;</w:t>
+      </w:r>
+      <w:proofErr w:type="spellStart"/>
+      <w:r>
+        <w:rPr>
+          <w:rFonts w:cs="Times"/>
+          <w:color w:val="000000"/>
+          <w:lang w:val="en-US"/>
+        </w:rPr>
+        <w:t>int</w:t>
+      </w:r>
+      <w:proofErr w:type="spellEnd"/>
+      <w:r>
+        <w:rPr>
+          <w:rFonts w:cs="Times"/>
+          <w:color w:val="000000"/>
+          <w:lang w:val="en-US"/>
+        </w:rPr>
+        <w:t>, Player&gt;&gt;</w:t>
       </w:r>
     </w:p>
     <w:p>
@@ -1432,14 +1531,34 @@
           <w:lang w:val="en-US"/>
         </w:rPr>
       </w:pPr>
-      <w:r>
-        <w:rPr>
-          <w:rFonts w:cs="Times"/>
-          <w:color w:val="000000"/>
-          <w:lang w:val="en-US"/>
-        </w:rPr>
-        <w:t>playerNum: int</w:t>
-      </w:r>
+      <w:proofErr w:type="spellStart"/>
+      <w:r>
+        <w:rPr>
+          <w:rFonts w:cs="Times"/>
+          <w:color w:val="000000"/>
+          <w:lang w:val="en-US"/>
+        </w:rPr>
+        <w:t>playerNum</w:t>
+      </w:r>
+      <w:proofErr w:type="spellEnd"/>
+      <w:r>
+        <w:rPr>
+          <w:rFonts w:cs="Times"/>
+          <w:color w:val="000000"/>
+          <w:lang w:val="en-US"/>
+        </w:rPr>
+        <w:t xml:space="preserve">: </w:t>
+      </w:r>
+      <w:proofErr w:type="spellStart"/>
+      <w:r>
+        <w:rPr>
+          <w:rFonts w:cs="Times"/>
+          <w:color w:val="000000"/>
+          <w:lang w:val="en-US"/>
+        </w:rPr>
+        <w:t>int</w:t>
+      </w:r>
+      <w:proofErr w:type="spellEnd"/>
     </w:p>
     <w:p>
       <w:pPr>
@@ -1450,13 +1569,23 @@
           <w:lang w:val="en-US"/>
         </w:rPr>
       </w:pPr>
-      <w:r>
-        <w:rPr>
-          <w:rFonts w:cs="Times"/>
-          <w:color w:val="000000"/>
-          <w:lang w:val="en-US"/>
-        </w:rPr>
-        <w:t>currentPlayer: Player</w:t>
+      <w:proofErr w:type="spellStart"/>
+      <w:r>
+        <w:rPr>
+          <w:rFonts w:cs="Times"/>
+          <w:color w:val="000000"/>
+          <w:lang w:val="en-US"/>
+        </w:rPr>
+        <w:t>currentPlayer</w:t>
+      </w:r>
+      <w:proofErr w:type="spellEnd"/>
+      <w:r>
+        <w:rPr>
+          <w:rFonts w:cs="Times"/>
+          <w:color w:val="000000"/>
+          <w:lang w:val="en-US"/>
+        </w:rPr>
+        <w:t>: Player</w:t>
       </w:r>
     </w:p>
     <w:p>
@@ -1479,14 +1608,36 @@
           <w:lang w:val="en-US"/>
         </w:rPr>
       </w:pPr>
-      <w:r>
-        <w:rPr>
-          <w:rFonts w:cs="Times"/>
-          <w:b/>
-          <w:color w:val="000000"/>
-          <w:lang w:val="en-US"/>
-        </w:rPr>
-        <w:t>setPlayerPosition(): void</w:t>
+      <w:proofErr w:type="spellStart"/>
+      <w:proofErr w:type="gramStart"/>
+      <w:r>
+        <w:rPr>
+          <w:rFonts w:cs="Times"/>
+          <w:b/>
+          <w:color w:val="000000"/>
+          <w:lang w:val="en-US"/>
+        </w:rPr>
+        <w:t>setPlayerPosition</w:t>
+      </w:r>
+      <w:proofErr w:type="spellEnd"/>
+      <w:r>
+        <w:rPr>
+          <w:rFonts w:cs="Times"/>
+          <w:b/>
+          <w:color w:val="000000"/>
+          <w:lang w:val="en-US"/>
+        </w:rPr>
+        <w:t>(</w:t>
+      </w:r>
+      <w:proofErr w:type="gramEnd"/>
+      <w:r>
+        <w:rPr>
+          <w:rFonts w:cs="Times"/>
+          <w:b/>
+          <w:color w:val="000000"/>
+          <w:lang w:val="en-US"/>
+        </w:rPr>
+        <w:t>): void</w:t>
       </w:r>
     </w:p>
     <w:p>
@@ -1702,14 +1853,36 @@
           <w:lang w:val="en-US"/>
         </w:rPr>
       </w:pPr>
-      <w:r>
-        <w:rPr>
-          <w:rFonts w:cs="Times"/>
-          <w:b/>
-          <w:color w:val="000000"/>
-          <w:lang w:val="en-US"/>
-        </w:rPr>
-        <w:t>goNextPlayer(): void</w:t>
+      <w:proofErr w:type="spellStart"/>
+      <w:proofErr w:type="gramStart"/>
+      <w:r>
+        <w:rPr>
+          <w:rFonts w:cs="Times"/>
+          <w:b/>
+          <w:color w:val="000000"/>
+          <w:lang w:val="en-US"/>
+        </w:rPr>
+        <w:t>goNextPlayer</w:t>
+      </w:r>
+      <w:proofErr w:type="spellEnd"/>
+      <w:r>
+        <w:rPr>
+          <w:rFonts w:cs="Times"/>
+          <w:b/>
+          <w:color w:val="000000"/>
+          <w:lang w:val="en-US"/>
+        </w:rPr>
+        <w:t>(</w:t>
+      </w:r>
+      <w:proofErr w:type="gramEnd"/>
+      <w:r>
+        <w:rPr>
+          <w:rFonts w:cs="Times"/>
+          <w:b/>
+          <w:color w:val="000000"/>
+          <w:lang w:val="en-US"/>
+        </w:rPr>
+        <w:t>): void</w:t>
       </w:r>
     </w:p>
     <w:p>
@@ -1868,14 +2041,36 @@
           <w:lang w:val="en-US"/>
         </w:rPr>
       </w:pPr>
-      <w:r>
-        <w:rPr>
-          <w:rFonts w:cs="Times"/>
-          <w:b/>
-          <w:color w:val="000000"/>
-          <w:lang w:val="en-US"/>
-        </w:rPr>
-        <w:t>runPlay(): void</w:t>
+      <w:proofErr w:type="spellStart"/>
+      <w:proofErr w:type="gramStart"/>
+      <w:r>
+        <w:rPr>
+          <w:rFonts w:cs="Times"/>
+          <w:b/>
+          <w:color w:val="000000"/>
+          <w:lang w:val="en-US"/>
+        </w:rPr>
+        <w:t>runPlay</w:t>
+      </w:r>
+      <w:proofErr w:type="spellEnd"/>
+      <w:r>
+        <w:rPr>
+          <w:rFonts w:cs="Times"/>
+          <w:b/>
+          <w:color w:val="000000"/>
+          <w:lang w:val="en-US"/>
+        </w:rPr>
+        <w:t>(</w:t>
+      </w:r>
+      <w:proofErr w:type="gramEnd"/>
+      <w:r>
+        <w:rPr>
+          <w:rFonts w:cs="Times"/>
+          <w:b/>
+          <w:color w:val="000000"/>
+          <w:lang w:val="en-US"/>
+        </w:rPr>
+        <w:t>): void</w:t>
       </w:r>
     </w:p>
     <w:p>
@@ -2073,7 +2268,27 @@
           <w:color w:val="000000"/>
           <w:lang w:val="en-US"/>
         </w:rPr>
-        <w:t xml:space="preserve">This class is used to create a map model of the game. The map model is consisted of a list of coordinates that determine an abstract position in the map. Any robot shows up on the map has a abstract coordinate. When a robot gets the permission to move or shoot, the relative position for the robot is present on the game board, and the relative position is determined by the abstract coordinate. </w:t>
+        <w:t xml:space="preserve">This class is used to create a map model of the game. The map model is consisted of a list of coordinates that determine an abstract position in the map. Any robot shows up on the map has </w:t>
+      </w:r>
+      <w:proofErr w:type="spellStart"/>
+      <w:proofErr w:type="gramStart"/>
+      <w:r>
+        <w:rPr>
+          <w:rFonts w:cs="Times"/>
+          <w:color w:val="000000"/>
+          <w:lang w:val="en-US"/>
+        </w:rPr>
+        <w:t>a</w:t>
+      </w:r>
+      <w:proofErr w:type="spellEnd"/>
+      <w:proofErr w:type="gramEnd"/>
+      <w:r>
+        <w:rPr>
+          <w:rFonts w:cs="Times"/>
+          <w:color w:val="000000"/>
+          <w:lang w:val="en-US"/>
+        </w:rPr>
+        <w:t xml:space="preserve"> abstract coordinate. When a robot gets the permission to move or shoot, the relative position for the robot is present on the game board, and the relative position is determined by the abstract coordinate. </w:t>
       </w:r>
     </w:p>
     <w:p>
@@ -2112,31 +2327,97 @@
           <w:lang w:val="en-US"/>
         </w:rPr>
       </w:pPr>
-      <w:r>
-        <w:rPr>
-          <w:rFonts w:cs="Times"/>
-          <w:color w:val="000000"/>
-          <w:lang w:val="en-US"/>
-        </w:rPr>
-        <w:t>coordinateList: LinedList&lt;Coord&gt;</w:t>
-      </w:r>
-    </w:p>
-    <w:p>
-      <w:pPr>
-        <w:rPr>
-          <w:rFonts w:cs="Times"/>
-          <w:color w:val="000000"/>
-          <w:lang w:val="en-US"/>
-        </w:rPr>
-      </w:pPr>
-      <w:r>
-        <w:rPr>
-          <w:rFonts w:cs="Times"/>
-          <w:color w:val="000000"/>
-          <w:lang w:val="en-US"/>
-        </w:rPr>
-        <w:t>mapSize: int</w:t>
-      </w:r>
+      <w:proofErr w:type="spellStart"/>
+      <w:r>
+        <w:rPr>
+          <w:rFonts w:cs="Times"/>
+          <w:color w:val="000000"/>
+          <w:lang w:val="en-US"/>
+        </w:rPr>
+        <w:t>coordinateList</w:t>
+      </w:r>
+      <w:proofErr w:type="spellEnd"/>
+      <w:r>
+        <w:rPr>
+          <w:rFonts w:cs="Times"/>
+          <w:color w:val="000000"/>
+          <w:lang w:val="en-US"/>
+        </w:rPr>
+        <w:t xml:space="preserve">: </w:t>
+      </w:r>
+      <w:proofErr w:type="spellStart"/>
+      <w:r>
+        <w:rPr>
+          <w:rFonts w:cs="Times"/>
+          <w:color w:val="000000"/>
+          <w:lang w:val="en-US"/>
+        </w:rPr>
+        <w:t>LinedList</w:t>
+      </w:r>
+      <w:proofErr w:type="spellEnd"/>
+      <w:r>
+        <w:rPr>
+          <w:rFonts w:cs="Times"/>
+          <w:color w:val="000000"/>
+          <w:lang w:val="en-US"/>
+        </w:rPr>
+        <w:t>&lt;</w:t>
+      </w:r>
+      <w:proofErr w:type="spellStart"/>
+      <w:r>
+        <w:rPr>
+          <w:rFonts w:cs="Times"/>
+          <w:color w:val="000000"/>
+          <w:lang w:val="en-US"/>
+        </w:rPr>
+        <w:t>Coord</w:t>
+      </w:r>
+      <w:proofErr w:type="spellEnd"/>
+      <w:r>
+        <w:rPr>
+          <w:rFonts w:cs="Times"/>
+          <w:color w:val="000000"/>
+          <w:lang w:val="en-US"/>
+        </w:rPr>
+        <w:t>&gt;</w:t>
+      </w:r>
+    </w:p>
+    <w:p>
+      <w:pPr>
+        <w:rPr>
+          <w:rFonts w:cs="Times"/>
+          <w:color w:val="000000"/>
+          <w:lang w:val="en-US"/>
+        </w:rPr>
+      </w:pPr>
+      <w:proofErr w:type="spellStart"/>
+      <w:r>
+        <w:rPr>
+          <w:rFonts w:cs="Times"/>
+          <w:color w:val="000000"/>
+          <w:lang w:val="en-US"/>
+        </w:rPr>
+        <w:t>mapSize</w:t>
+      </w:r>
+      <w:proofErr w:type="spellEnd"/>
+      <w:r>
+        <w:rPr>
+          <w:rFonts w:cs="Times"/>
+          <w:color w:val="000000"/>
+          <w:lang w:val="en-US"/>
+        </w:rPr>
+        <w:t xml:space="preserve">: </w:t>
+      </w:r>
+      <w:proofErr w:type="spellStart"/>
+      <w:r>
+        <w:rPr>
+          <w:rFonts w:cs="Times"/>
+          <w:color w:val="000000"/>
+          <w:lang w:val="en-US"/>
+        </w:rPr>
+        <w:t>int</w:t>
+      </w:r>
+      <w:proofErr w:type="spellEnd"/>
     </w:p>
     <w:p>
       <w:pPr>
@@ -2159,6 +2440,7 @@
           <w:lang w:val="en-US"/>
         </w:rPr>
       </w:pPr>
+      <w:proofErr w:type="spellStart"/>
       <w:r>
         <w:rPr>
           <w:rFonts w:cs="Times"/>
@@ -2168,6 +2450,7 @@
         </w:rPr>
         <w:t>updateMist</w:t>
       </w:r>
+      <w:proofErr w:type="spellEnd"/>
       <w:r>
         <w:rPr>
           <w:rFonts w:cs="Times"/>
@@ -2211,7 +2494,25 @@
           <w:color w:val="000000"/>
           <w:lang w:val="en-US"/>
         </w:rPr>
-        <w:t>update the mist on the map according to the robots’ positions.</w:t>
+        <w:t xml:space="preserve">update the mist on the map </w:t>
+      </w:r>
+      <w:proofErr w:type="gramStart"/>
+      <w:r>
+        <w:rPr>
+          <w:rFonts w:cs="Times"/>
+          <w:color w:val="000000"/>
+          <w:lang w:val="en-US"/>
+        </w:rPr>
+        <w:t>according to</w:t>
+      </w:r>
+      <w:proofErr w:type="gramEnd"/>
+      <w:r>
+        <w:rPr>
+          <w:rFonts w:cs="Times"/>
+          <w:color w:val="000000"/>
+          <w:lang w:val="en-US"/>
+        </w:rPr>
+        <w:t xml:space="preserve"> the robots’ positions.</w:t>
       </w:r>
     </w:p>
     <w:p>
@@ -2391,7 +2692,21 @@
         <w:rPr>
           <w:lang w:val="en-US"/>
         </w:rPr>
-        <w:t xml:space="preserve"> and give feedback to the gameController class</w:t>
+        <w:t xml:space="preserve"> and give feedback to the </w:t>
+      </w:r>
+      <w:proofErr w:type="spellStart"/>
+      <w:r>
+        <w:rPr>
+          <w:lang w:val="en-US"/>
+        </w:rPr>
+        <w:t>gameController</w:t>
+      </w:r>
+      <w:proofErr w:type="spellEnd"/>
+      <w:r>
+        <w:rPr>
+          <w:lang w:val="en-US"/>
+        </w:rPr>
+        <w:t xml:space="preserve"> class</w:t>
       </w:r>
       <w:r>
         <w:rPr>
@@ -2403,7 +2718,21 @@
         <w:rPr>
           <w:lang w:val="en-US"/>
         </w:rPr>
-        <w:t xml:space="preserve"> The gameController class gets messages from view classes then manipulate player data. When the game is on progress, the player class is to figure out which robot should move in this play, and move to next play. </w:t>
+        <w:t xml:space="preserve"> The </w:t>
+      </w:r>
+      <w:proofErr w:type="spellStart"/>
+      <w:r>
+        <w:rPr>
+          <w:lang w:val="en-US"/>
+        </w:rPr>
+        <w:t>gameController</w:t>
+      </w:r>
+      <w:proofErr w:type="spellEnd"/>
+      <w:r>
+        <w:rPr>
+          <w:lang w:val="en-US"/>
+        </w:rPr>
+        <w:t xml:space="preserve"> class gets messages from view classes then manipulate player data. When the game is on progress, the player class is to figure out which robot should move in this play, and move to next play. </w:t>
       </w:r>
     </w:p>
     <w:p>
@@ -2436,12 +2765,21 @@
           <w:lang w:val="en-US"/>
         </w:rPr>
       </w:pPr>
+      <w:proofErr w:type="gramStart"/>
       <w:r>
         <w:rPr>
           <w:rFonts w:ascii="Calibri" w:eastAsia="Times New Roman" w:hAnsi="Calibri" w:cs="Times New Roman"/>
           <w:lang w:val="en-US"/>
         </w:rPr>
-        <w:t>name : string</w:t>
+        <w:t>name :</w:t>
+      </w:r>
+      <w:proofErr w:type="gramEnd"/>
+      <w:r>
+        <w:rPr>
+          <w:rFonts w:ascii="Calibri" w:eastAsia="Times New Roman" w:hAnsi="Calibri" w:cs="Times New Roman"/>
+          <w:lang w:val="en-US"/>
+        </w:rPr>
+        <w:t xml:space="preserve"> string</w:t>
       </w:r>
     </w:p>
     <w:p>
@@ -2452,13 +2790,31 @@
           <w:lang w:val="en-US"/>
         </w:rPr>
       </w:pPr>
+      <w:proofErr w:type="gramStart"/>
       <w:r>
         <w:rPr>
           <w:rFonts w:ascii="Calibri" w:eastAsia="Times New Roman" w:hAnsi="Calibri" w:cs="Times New Roman"/>
           <w:lang w:val="en-US"/>
         </w:rPr>
-        <w:t>score : int</w:t>
-      </w:r>
+        <w:t>score :</w:t>
+      </w:r>
+      <w:proofErr w:type="gramEnd"/>
+      <w:r>
+        <w:rPr>
+          <w:rFonts w:ascii="Calibri" w:eastAsia="Times New Roman" w:hAnsi="Calibri" w:cs="Times New Roman"/>
+          <w:lang w:val="en-US"/>
+        </w:rPr>
+        <w:t xml:space="preserve"> </w:t>
+      </w:r>
+      <w:proofErr w:type="spellStart"/>
+      <w:r>
+        <w:rPr>
+          <w:rFonts w:ascii="Calibri" w:eastAsia="Times New Roman" w:hAnsi="Calibri" w:cs="Times New Roman"/>
+          <w:lang w:val="en-US"/>
+        </w:rPr>
+        <w:t>int</w:t>
+      </w:r>
+      <w:proofErr w:type="spellEnd"/>
     </w:p>
     <w:p>
       <w:pPr>
@@ -2468,12 +2824,30 @@
           <w:lang w:val="en-US"/>
         </w:rPr>
       </w:pPr>
+      <w:proofErr w:type="spellStart"/>
+      <w:proofErr w:type="gramStart"/>
       <w:r>
         <w:rPr>
           <w:rFonts w:ascii="Calibri" w:eastAsia="Times New Roman" w:hAnsi="Calibri" w:cs="Times New Roman"/>
           <w:lang w:val="en-US"/>
         </w:rPr>
-        <w:t>scoutRobot : Robot</w:t>
+        <w:t>scoutRobot</w:t>
+      </w:r>
+      <w:proofErr w:type="spellEnd"/>
+      <w:r>
+        <w:rPr>
+          <w:rFonts w:ascii="Calibri" w:eastAsia="Times New Roman" w:hAnsi="Calibri" w:cs="Times New Roman"/>
+          <w:lang w:val="en-US"/>
+        </w:rPr>
+        <w:t xml:space="preserve"> :</w:t>
+      </w:r>
+      <w:proofErr w:type="gramEnd"/>
+      <w:r>
+        <w:rPr>
+          <w:rFonts w:ascii="Calibri" w:eastAsia="Times New Roman" w:hAnsi="Calibri" w:cs="Times New Roman"/>
+          <w:lang w:val="en-US"/>
+        </w:rPr>
+        <w:t xml:space="preserve"> Robot</w:t>
       </w:r>
     </w:p>
     <w:p>
@@ -2484,12 +2858,30 @@
           <w:lang w:val="en-US"/>
         </w:rPr>
       </w:pPr>
+      <w:proofErr w:type="spellStart"/>
+      <w:proofErr w:type="gramStart"/>
       <w:r>
         <w:rPr>
           <w:rFonts w:ascii="Calibri" w:eastAsia="Times New Roman" w:hAnsi="Calibri" w:cs="Times New Roman"/>
           <w:lang w:val="en-US"/>
         </w:rPr>
-        <w:t>sniperRobot : Robot</w:t>
+        <w:t>sniperRobot</w:t>
+      </w:r>
+      <w:proofErr w:type="spellEnd"/>
+      <w:r>
+        <w:rPr>
+          <w:rFonts w:ascii="Calibri" w:eastAsia="Times New Roman" w:hAnsi="Calibri" w:cs="Times New Roman"/>
+          <w:lang w:val="en-US"/>
+        </w:rPr>
+        <w:t xml:space="preserve"> :</w:t>
+      </w:r>
+      <w:proofErr w:type="gramEnd"/>
+      <w:r>
+        <w:rPr>
+          <w:rFonts w:ascii="Calibri" w:eastAsia="Times New Roman" w:hAnsi="Calibri" w:cs="Times New Roman"/>
+          <w:lang w:val="en-US"/>
+        </w:rPr>
+        <w:t xml:space="preserve"> Robot</w:t>
       </w:r>
     </w:p>
     <w:p>
@@ -2500,12 +2892,30 @@
           <w:lang w:val="en-US"/>
         </w:rPr>
       </w:pPr>
+      <w:proofErr w:type="spellStart"/>
+      <w:proofErr w:type="gramStart"/>
       <w:r>
         <w:rPr>
           <w:rFonts w:ascii="Calibri" w:eastAsia="Times New Roman" w:hAnsi="Calibri" w:cs="Times New Roman"/>
           <w:lang w:val="en-US"/>
         </w:rPr>
-        <w:t>tankRobot : Robot</w:t>
+        <w:t>tankRobot</w:t>
+      </w:r>
+      <w:proofErr w:type="spellEnd"/>
+      <w:r>
+        <w:rPr>
+          <w:rFonts w:ascii="Calibri" w:eastAsia="Times New Roman" w:hAnsi="Calibri" w:cs="Times New Roman"/>
+          <w:lang w:val="en-US"/>
+        </w:rPr>
+        <w:t xml:space="preserve"> :</w:t>
+      </w:r>
+      <w:proofErr w:type="gramEnd"/>
+      <w:r>
+        <w:rPr>
+          <w:rFonts w:ascii="Calibri" w:eastAsia="Times New Roman" w:hAnsi="Calibri" w:cs="Times New Roman"/>
+          <w:lang w:val="en-US"/>
+        </w:rPr>
+        <w:t xml:space="preserve"> Robot</w:t>
       </w:r>
     </w:p>
     <w:p>
@@ -2549,11 +2959,27 @@
           <w:b/>
         </w:rPr>
       </w:pPr>
-      <w:r>
-        <w:rPr>
-          <w:b/>
-        </w:rPr>
-        <w:t xml:space="preserve">isDead() : </w:t>
+      <w:proofErr w:type="spellStart"/>
+      <w:proofErr w:type="gramStart"/>
+      <w:r>
+        <w:rPr>
+          <w:b/>
+        </w:rPr>
+        <w:t>isDead</w:t>
+      </w:r>
+      <w:proofErr w:type="spellEnd"/>
+      <w:r>
+        <w:rPr>
+          <w:b/>
+        </w:rPr>
+        <w:t>(</w:t>
+      </w:r>
+      <w:proofErr w:type="gramEnd"/>
+      <w:r>
+        <w:rPr>
+          <w:b/>
+        </w:rPr>
+        <w:t xml:space="preserve">) : </w:t>
       </w:r>
       <w:r>
         <w:t>bool</w:t>
@@ -2718,11 +3144,27 @@
           <w:b/>
         </w:rPr>
       </w:pPr>
-      <w:r>
-        <w:rPr>
-          <w:b/>
-        </w:rPr>
-        <w:t>getCurrentRobot() : Robot</w:t>
+      <w:proofErr w:type="spellStart"/>
+      <w:proofErr w:type="gramStart"/>
+      <w:r>
+        <w:rPr>
+          <w:b/>
+        </w:rPr>
+        <w:t>getCurrentRobot</w:t>
+      </w:r>
+      <w:proofErr w:type="spellEnd"/>
+      <w:r>
+        <w:rPr>
+          <w:b/>
+        </w:rPr>
+        <w:t>(</w:t>
+      </w:r>
+      <w:proofErr w:type="gramEnd"/>
+      <w:r>
+        <w:rPr>
+          <w:b/>
+        </w:rPr>
+        <w:t>) : Robot</w:t>
       </w:r>
     </w:p>
     <w:p>
@@ -2883,19 +3325,33 @@
           <w:b/>
         </w:rPr>
       </w:pPr>
+      <w:proofErr w:type="spellStart"/>
+      <w:proofErr w:type="gramStart"/>
       <w:r>
         <w:rPr>
           <w:b/>
         </w:rPr>
         <w:t>goN</w:t>
       </w:r>
-      <w:bookmarkStart w:id="0" w:name="_GoBack"/>
-      <w:bookmarkEnd w:id="0"/>
-      <w:r>
-        <w:rPr>
-          <w:b/>
-        </w:rPr>
-        <w:t>extRobot() : void</w:t>
+      <w:r>
+        <w:rPr>
+          <w:b/>
+        </w:rPr>
+        <w:t>extRobot</w:t>
+      </w:r>
+      <w:proofErr w:type="spellEnd"/>
+      <w:r>
+        <w:rPr>
+          <w:b/>
+        </w:rPr>
+        <w:t>(</w:t>
+      </w:r>
+      <w:proofErr w:type="gramEnd"/>
+      <w:r>
+        <w:rPr>
+          <w:b/>
+        </w:rPr>
+        <w:t>) : void</w:t>
       </w:r>
     </w:p>
     <w:p>
@@ -3039,7 +3495,25 @@
           <w:color w:val="000000"/>
           <w:lang w:val="en-US"/>
         </w:rPr>
-        <w:t>The game runs into next play(It’s next robot’s turn to play the game).</w:t>
+        <w:t xml:space="preserve">The game runs into next </w:t>
+      </w:r>
+      <w:proofErr w:type="gramStart"/>
+      <w:r>
+        <w:rPr>
+          <w:rFonts w:cs="Times"/>
+          <w:color w:val="000000"/>
+          <w:lang w:val="en-US"/>
+        </w:rPr>
+        <w:t>play(</w:t>
+      </w:r>
+      <w:proofErr w:type="gramEnd"/>
+      <w:r>
+        <w:rPr>
+          <w:rFonts w:cs="Times"/>
+          <w:color w:val="000000"/>
+          <w:lang w:val="en-US"/>
+        </w:rPr>
+        <w:t>It’s next robot’s turn to play the game).</w:t>
       </w:r>
     </w:p>
     <w:p>
@@ -3049,8 +3523,13 @@
       </w:pPr>
     </w:p>
     <w:p>
-      <w:r>
-        <w:t>HumanPlayer extends Player</w:t>
+      <w:proofErr w:type="spellStart"/>
+      <w:r>
+        <w:t>HumanPlayer</w:t>
+      </w:r>
+      <w:proofErr w:type="spellEnd"/>
+      <w:r>
+        <w:t xml:space="preserve"> extends Player</w:t>
       </w:r>
     </w:p>
     <w:p>
@@ -3061,8 +3540,13 @@
           <w:numId w:val="6"/>
         </w:numPr>
       </w:pPr>
-      <w:r>
-        <w:t>move() : void</w:t>
+      <w:proofErr w:type="gramStart"/>
+      <w:r>
+        <w:t>move(</w:t>
+      </w:r>
+      <w:proofErr w:type="gramEnd"/>
+      <w:r>
+        <w:t>) : void</w:t>
       </w:r>
     </w:p>
     <w:p>
@@ -3073,8 +3557,13 @@
           <w:numId w:val="6"/>
         </w:numPr>
       </w:pPr>
-      <w:r>
-        <w:t>turn() : void</w:t>
+      <w:proofErr w:type="gramStart"/>
+      <w:r>
+        <w:t>turn(</w:t>
+      </w:r>
+      <w:proofErr w:type="gramEnd"/>
+      <w:r>
+        <w:t>) : void</w:t>
       </w:r>
     </w:p>
     <w:p>
@@ -3085,8 +3574,13 @@
           <w:numId w:val="6"/>
         </w:numPr>
       </w:pPr>
-      <w:r>
-        <w:t>shoot() : 3DCoordinate</w:t>
+      <w:proofErr w:type="gramStart"/>
+      <w:r>
+        <w:t>shoot(</w:t>
+      </w:r>
+      <w:proofErr w:type="gramEnd"/>
+      <w:r>
+        <w:t>) : 3DCoordinate</w:t>
       </w:r>
     </w:p>
     <w:p>
@@ -3096,8 +3590,13 @@
       <w:r>
         <w:t xml:space="preserve">3.1.1.5 </w:t>
       </w:r>
-      <w:r>
-        <w:t>AIPlayer extends Player</w:t>
+      <w:proofErr w:type="spellStart"/>
+      <w:r>
+        <w:t>AIPlayer</w:t>
+      </w:r>
+      <w:proofErr w:type="spellEnd"/>
+      <w:r>
+        <w:t xml:space="preserve"> extends Player</w:t>
       </w:r>
     </w:p>
     <w:p>
@@ -3119,11 +3618,18 @@
           <w:numId w:val="6"/>
         </w:numPr>
       </w:pPr>
+      <w:proofErr w:type="gramStart"/>
       <w:r>
         <w:t>turn(</w:t>
       </w:r>
-      <w:r>
-        <w:t>int direction</w:t>
+      <w:proofErr w:type="spellStart"/>
+      <w:proofErr w:type="gramEnd"/>
+      <w:r>
+        <w:t>int</w:t>
+      </w:r>
+      <w:proofErr w:type="spellEnd"/>
+      <w:r>
+        <w:t xml:space="preserve"> direction</w:t>
       </w:r>
       <w:r>
         <w:t>) : void</w:t>
@@ -3137,8 +3643,13 @@
           <w:numId w:val="6"/>
         </w:numPr>
       </w:pPr>
-      <w:r>
-        <w:t>move() : void</w:t>
+      <w:proofErr w:type="gramStart"/>
+      <w:r>
+        <w:t>move(</w:t>
+      </w:r>
+      <w:proofErr w:type="gramEnd"/>
+      <w:r>
+        <w:t>) : void</w:t>
       </w:r>
     </w:p>
     <w:p>
@@ -3149,8 +3660,18 @@
           <w:numId w:val="6"/>
         </w:numPr>
       </w:pPr>
-      <w:r>
-        <w:t>shoot(int distance) : 3</w:t>
+      <w:proofErr w:type="gramStart"/>
+      <w:r>
+        <w:t>shoot(</w:t>
+      </w:r>
+      <w:proofErr w:type="spellStart"/>
+      <w:proofErr w:type="gramEnd"/>
+      <w:r>
+        <w:t>int</w:t>
+      </w:r>
+      <w:proofErr w:type="spellEnd"/>
+      <w:r>
+        <w:t xml:space="preserve"> distance) : 3</w:t>
       </w:r>
       <w:r>
         <w:t>DCoordinate</w:t>
@@ -3164,11 +3685,29 @@
           <w:numId w:val="6"/>
         </w:numPr>
       </w:pPr>
+      <w:proofErr w:type="gramStart"/>
       <w:r>
         <w:t>damage</w:t>
       </w:r>
       <w:r>
-        <w:t>d(int attackPoint) : void</w:t>
+        <w:t>d(</w:t>
+      </w:r>
+      <w:proofErr w:type="spellStart"/>
+      <w:proofErr w:type="gramEnd"/>
+      <w:r>
+        <w:t>int</w:t>
+      </w:r>
+      <w:proofErr w:type="spellEnd"/>
+      <w:r>
+        <w:t xml:space="preserve"> </w:t>
+      </w:r>
+      <w:proofErr w:type="spellStart"/>
+      <w:r>
+        <w:t>attackPoint</w:t>
+      </w:r>
+      <w:proofErr w:type="spellEnd"/>
+      <w:r>
+        <w:t>) : void</w:t>
       </w:r>
     </w:p>
     <w:p>
@@ -3179,8 +3718,18 @@
           <w:numId w:val="6"/>
         </w:numPr>
       </w:pPr>
-      <w:r>
-        <w:t>isDestroyed() : bool</w:t>
+      <w:proofErr w:type="spellStart"/>
+      <w:proofErr w:type="gramStart"/>
+      <w:r>
+        <w:t>isDestroyed</w:t>
+      </w:r>
+      <w:proofErr w:type="spellEnd"/>
+      <w:r>
+        <w:t>(</w:t>
+      </w:r>
+      <w:proofErr w:type="gramEnd"/>
+      <w:r>
+        <w:t>) : bool</w:t>
       </w:r>
     </w:p>
     <w:p>
@@ -3198,12 +3747,14 @@
       <w:r>
         <w:t xml:space="preserve">3.1.2.1 </w:t>
       </w:r>
+      <w:proofErr w:type="spellStart"/>
       <w:r>
         <w:rPr>
           <w:rFonts w:cstheme="majorHAnsi"/>
         </w:rPr>
         <w:t>GameStartView</w:t>
       </w:r>
+      <w:proofErr w:type="spellEnd"/>
       <w:r>
         <w:t xml:space="preserve"> Class</w:t>
       </w:r>
@@ -3213,7 +3764,15 @@
         <w:pStyle w:val="ListParagraph"/>
       </w:pPr>
       <w:r>
-        <w:t>The game start view welcome players and give the choice that start new game, manage the robots and exit the game. This class is used to create the game start frame including game name label, start game button, garage button, and exit button. When players click or press these button, the controller will respond these events, and send the result to set game mode view or garage view.</w:t>
+        <w:t xml:space="preserve">The game start view welcome players and give the choice that start new game, manage the robots and exit the game. This class is used to create the game start frame including game name label, start game button, garage button, and exit button. When players </w:t>
+      </w:r>
+      <w:proofErr w:type="gramStart"/>
+      <w:r>
+        <w:t>click</w:t>
+      </w:r>
+      <w:proofErr w:type="gramEnd"/>
+      <w:r>
+        <w:t xml:space="preserve"> or press these button, the controller will respond these events, and send the result to set game mode view or garage view.</w:t>
       </w:r>
     </w:p>
     <w:p>
@@ -3225,11 +3784,27 @@
       <w:pPr>
         <w:ind w:firstLine="720"/>
       </w:pPr>
-      <w:r>
-        <w:rPr>
-          <w:b/>
-        </w:rPr>
-        <w:t>gameStartView():void</w:t>
+      <w:proofErr w:type="spellStart"/>
+      <w:proofErr w:type="gramStart"/>
+      <w:r>
+        <w:rPr>
+          <w:b/>
+        </w:rPr>
+        <w:t>gameStartView</w:t>
+      </w:r>
+      <w:proofErr w:type="spellEnd"/>
+      <w:r>
+        <w:rPr>
+          <w:b/>
+        </w:rPr>
+        <w:t>(</w:t>
+      </w:r>
+      <w:proofErr w:type="gramEnd"/>
+      <w:r>
+        <w:rPr>
+          <w:b/>
+        </w:rPr>
+        <w:t>):void</w:t>
       </w:r>
     </w:p>
     <w:p>
@@ -3329,8 +3904,13 @@
       <w:r>
         <w:t xml:space="preserve">3.1.2.2 </w:t>
       </w:r>
-      <w:r>
-        <w:t>SetGameModeView Class</w:t>
+      <w:proofErr w:type="spellStart"/>
+      <w:r>
+        <w:t>SetGameModeView</w:t>
+      </w:r>
+      <w:proofErr w:type="spellEnd"/>
+      <w:r>
+        <w:t xml:space="preserve"> Class</w:t>
       </w:r>
     </w:p>
     <w:p>
@@ -3353,11 +3933,27 @@
           <w:b/>
         </w:rPr>
       </w:pPr>
-      <w:r>
-        <w:rPr>
-          <w:b/>
-        </w:rPr>
-        <w:t>setGameModeView(): void</w:t>
+      <w:proofErr w:type="spellStart"/>
+      <w:proofErr w:type="gramStart"/>
+      <w:r>
+        <w:rPr>
+          <w:b/>
+        </w:rPr>
+        <w:t>setGameModeView</w:t>
+      </w:r>
+      <w:proofErr w:type="spellEnd"/>
+      <w:r>
+        <w:rPr>
+          <w:b/>
+        </w:rPr>
+        <w:t>(</w:t>
+      </w:r>
+      <w:proofErr w:type="gramEnd"/>
+      <w:r>
+        <w:rPr>
+          <w:b/>
+        </w:rPr>
+        <w:t>): void</w:t>
       </w:r>
     </w:p>
     <w:p>
@@ -3453,8 +4049,13 @@
       <w:r>
         <w:t xml:space="preserve">3.1.2.3 </w:t>
       </w:r>
-      <w:r>
-        <w:t>GameBoardView Class</w:t>
+      <w:proofErr w:type="spellStart"/>
+      <w:r>
+        <w:t>GameBoardView</w:t>
+      </w:r>
+      <w:proofErr w:type="spellEnd"/>
+      <w:r>
+        <w:t xml:space="preserve"> Class</w:t>
       </w:r>
     </w:p>
     <w:p>
@@ -3472,8 +4073,13 @@
       <w:r>
         <w:t xml:space="preserve">3.1.2.4 </w:t>
       </w:r>
-      <w:r>
-        <w:t>PlayerStatusView Class</w:t>
+      <w:proofErr w:type="spellStart"/>
+      <w:r>
+        <w:t>PlayerStatusView</w:t>
+      </w:r>
+      <w:proofErr w:type="spellEnd"/>
+      <w:r>
+        <w:t xml:space="preserve"> Class</w:t>
       </w:r>
     </w:p>
     <w:p>
@@ -3498,8 +4104,13 @@
       <w:r>
         <w:t xml:space="preserve">3.1.2.5 </w:t>
       </w:r>
-      <w:r>
-        <w:t>GarageView Class</w:t>
+      <w:proofErr w:type="spellStart"/>
+      <w:r>
+        <w:t>GarageView</w:t>
+      </w:r>
+      <w:proofErr w:type="spellEnd"/>
+      <w:r>
+        <w:t xml:space="preserve"> Class</w:t>
       </w:r>
     </w:p>
     <w:p>
@@ -3517,221 +4128,475 @@
       <w:r>
         <w:t xml:space="preserve">3.1.3.1 </w:t>
       </w:r>
+      <w:proofErr w:type="spellStart"/>
       <w:r>
         <w:t>WarOfRobotcraft</w:t>
       </w:r>
-    </w:p>
-    <w:p>
-      <w:pPr>
-        <w:pStyle w:val="ListParagraph"/>
-        <w:numPr>
-          <w:ilvl w:val="1"/>
-          <w:numId w:val="10"/>
-        </w:numPr>
-      </w:pPr>
-      <w:r>
-        <w:t>game : Game</w:t>
-      </w:r>
-    </w:p>
-    <w:p>
-      <w:pPr>
-        <w:pStyle w:val="ListParagraph"/>
-        <w:numPr>
-          <w:ilvl w:val="1"/>
-          <w:numId w:val="10"/>
-        </w:numPr>
-      </w:pPr>
-      <w:r>
-        <w:t>ActionPerformed(</w:t>
-      </w:r>
-      <w:r>
-        <w:t>ActionEvent e</w:t>
-      </w:r>
-      <w:r>
-        <w:t>)</w:t>
-      </w:r>
-      <w:r>
-        <w:t xml:space="preserve"> : void</w:t>
-      </w:r>
-    </w:p>
-    <w:p>
-      <w:pPr>
-        <w:pStyle w:val="ListParagraph"/>
-        <w:numPr>
-          <w:ilvl w:val="2"/>
-          <w:numId w:val="10"/>
-        </w:numPr>
-      </w:pPr>
-      <w:r>
-        <w:t>Summary: handle all the button clicked event</w:t>
-      </w:r>
-    </w:p>
-    <w:p>
-      <w:pPr>
-        <w:pStyle w:val="ListParagraph"/>
-        <w:numPr>
-          <w:ilvl w:val="2"/>
-          <w:numId w:val="10"/>
-        </w:numPr>
-      </w:pPr>
-      <w:r>
-        <w:t>Precondition: button is clicked in views</w:t>
-      </w:r>
-    </w:p>
-    <w:p>
-      <w:pPr>
-        <w:pStyle w:val="ListParagraph"/>
-        <w:numPr>
-          <w:ilvl w:val="2"/>
-          <w:numId w:val="10"/>
-        </w:numPr>
-      </w:pPr>
-      <w:r>
-        <w:t>Input: e is an ActionEvent from clicked button</w:t>
-      </w:r>
-    </w:p>
-    <w:p>
-      <w:pPr>
-        <w:pStyle w:val="ListParagraph"/>
-        <w:numPr>
-          <w:ilvl w:val="2"/>
-          <w:numId w:val="10"/>
-        </w:numPr>
-      </w:pPr>
-      <w:r>
-        <w:t>Output: none</w:t>
-      </w:r>
-    </w:p>
-    <w:p>
-      <w:pPr>
-        <w:pStyle w:val="ListParagraph"/>
-        <w:numPr>
-          <w:ilvl w:val="2"/>
-          <w:numId w:val="10"/>
-        </w:numPr>
-      </w:pPr>
-      <w:r>
+      <w:proofErr w:type="spellEnd"/>
+    </w:p>
+    <w:p>
+      <w:pPr>
+        <w:ind w:left="1080"/>
+        <w:rPr>
+          <w:b/>
+        </w:rPr>
+      </w:pPr>
+      <w:r>
+        <w:rPr>
+          <w:b/>
+        </w:rPr>
+        <w:t xml:space="preserve">Fields: </w:t>
+      </w:r>
+    </w:p>
+    <w:p>
+      <w:pPr>
+        <w:ind w:left="1080"/>
+      </w:pPr>
+      <w:proofErr w:type="gramStart"/>
+      <w:r>
+        <w:t>game :</w:t>
+      </w:r>
+      <w:proofErr w:type="gramEnd"/>
+      <w:r>
+        <w:t xml:space="preserve"> Game</w:t>
+      </w:r>
+    </w:p>
+    <w:p>
+      <w:pPr>
+        <w:ind w:left="1080"/>
+      </w:pPr>
+    </w:p>
+    <w:p>
+      <w:pPr>
+        <w:ind w:left="1080"/>
+        <w:rPr>
+          <w:b/>
+        </w:rPr>
+      </w:pPr>
+      <w:proofErr w:type="spellStart"/>
+      <w:proofErr w:type="gramStart"/>
+      <w:r>
+        <w:rPr>
+          <w:b/>
+        </w:rPr>
+        <w:t>ActionPerformed</w:t>
+      </w:r>
+      <w:proofErr w:type="spellEnd"/>
+      <w:r>
+        <w:rPr>
+          <w:b/>
+        </w:rPr>
+        <w:t>(</w:t>
+      </w:r>
+      <w:proofErr w:type="spellStart"/>
+      <w:proofErr w:type="gramEnd"/>
+      <w:r>
+        <w:rPr>
+          <w:b/>
+        </w:rPr>
+        <w:t>ActionEvent</w:t>
+      </w:r>
+      <w:proofErr w:type="spellEnd"/>
+      <w:r>
+        <w:rPr>
+          <w:b/>
+        </w:rPr>
+        <w:t xml:space="preserve"> e) : void</w:t>
+      </w:r>
+    </w:p>
+    <w:p>
+      <w:pPr>
+        <w:ind w:left="360" w:firstLine="720"/>
+      </w:pPr>
+      <w:r>
+        <w:rPr>
+          <w:b/>
+        </w:rPr>
+        <w:t>Summary:</w:t>
+      </w:r>
+      <w:r>
+        <w:t xml:space="preserve"> handle all the button clicked event</w:t>
+      </w:r>
+    </w:p>
+    <w:p>
+      <w:pPr>
+        <w:ind w:left="360" w:firstLine="720"/>
+      </w:pPr>
+      <w:r>
+        <w:rPr>
+          <w:b/>
+        </w:rPr>
+        <w:t>Precondition:</w:t>
+      </w:r>
+      <w:r>
+        <w:t xml:space="preserve"> button is clicked in views</w:t>
+      </w:r>
+    </w:p>
+    <w:p>
+      <w:pPr>
+        <w:ind w:left="360" w:firstLine="720"/>
+      </w:pPr>
+      <w:r>
+        <w:rPr>
+          <w:b/>
+        </w:rPr>
+        <w:t>Input:</w:t>
+      </w:r>
+      <w:r>
+        <w:t xml:space="preserve"> e is an </w:t>
+      </w:r>
+      <w:proofErr w:type="spellStart"/>
+      <w:r>
+        <w:t>ActionEvent</w:t>
+      </w:r>
+      <w:proofErr w:type="spellEnd"/>
+      <w:r>
+        <w:t xml:space="preserve"> from clicked button</w:t>
+      </w:r>
+    </w:p>
+    <w:p>
+      <w:pPr>
+        <w:ind w:left="360" w:firstLine="720"/>
+      </w:pPr>
+      <w:r>
+        <w:rPr>
+          <w:b/>
+        </w:rPr>
+        <w:t>Return</w:t>
+      </w:r>
+      <w:r>
+        <w:rPr>
+          <w:b/>
+        </w:rPr>
+        <w:t>:</w:t>
+      </w:r>
+      <w:r>
+        <w:t xml:space="preserve"> none</w:t>
+      </w:r>
+    </w:p>
+    <w:p>
+      <w:pPr>
+        <w:ind w:left="1080"/>
+      </w:pPr>
+      <w:r>
+        <w:rPr>
+          <w:b/>
+        </w:rPr>
+        <w:t>Postcondition:</w:t>
+      </w:r>
+      <w:r>
+        <w:t xml:space="preserve"> a new </w:t>
+      </w:r>
+      <w:proofErr w:type="spellStart"/>
+      <w:r>
+        <w:t>SetGameModeView</w:t>
+      </w:r>
+      <w:proofErr w:type="spellEnd"/>
+      <w:r>
+        <w:t xml:space="preserve"> instance created if </w:t>
+      </w:r>
+      <w:proofErr w:type="spellStart"/>
+      <w:r>
+        <w:t>startButton</w:t>
+      </w:r>
+      <w:proofErr w:type="spellEnd"/>
+      <w:r>
+        <w:t xml:space="preserve"> clicked; a new </w:t>
+      </w:r>
+      <w:proofErr w:type="spellStart"/>
+      <w:r>
+        <w:t>GarageView</w:t>
+      </w:r>
+      <w:proofErr w:type="spellEnd"/>
+      <w:r>
+        <w:t xml:space="preserve"> instance created if </w:t>
+      </w:r>
+      <w:proofErr w:type="spellStart"/>
+      <w:r>
+        <w:t>garageButton</w:t>
+      </w:r>
+      <w:proofErr w:type="spellEnd"/>
+      <w:r>
+        <w:t xml:space="preserve"> </w:t>
+      </w:r>
+      <w:r>
+        <w:t xml:space="preserve">clicked; game quit if </w:t>
+      </w:r>
+      <w:proofErr w:type="spellStart"/>
+      <w:r>
+        <w:t>exitButton</w:t>
+      </w:r>
+      <w:proofErr w:type="spellEnd"/>
+      <w:r>
+        <w:t xml:space="preserve"> </w:t>
+      </w:r>
+      <w:r>
+        <w:t xml:space="preserve">clicked; a new </w:t>
+      </w:r>
+      <w:proofErr w:type="spellStart"/>
+      <w:r>
+        <w:t>GameBoardView</w:t>
+      </w:r>
+      <w:proofErr w:type="spellEnd"/>
+      <w:r>
+        <w:t xml:space="preserve"> instance created if start game button clicked; switch to next play if </w:t>
+      </w:r>
+      <w:proofErr w:type="spellStart"/>
+      <w:r>
+        <w:t>endPlayButton</w:t>
+      </w:r>
+      <w:proofErr w:type="spellEnd"/>
+      <w:r>
+        <w:t xml:space="preserve"> clicked; the specific player marked died if </w:t>
+      </w:r>
+      <w:proofErr w:type="spellStart"/>
+      <w:r>
+        <w:t>surrenderButton</w:t>
+      </w:r>
+      <w:proofErr w:type="spellEnd"/>
+      <w:r>
+        <w:t xml:space="preserve"> clicked; go back to </w:t>
+      </w:r>
+      <w:proofErr w:type="spellStart"/>
+      <w:r>
+        <w:t>GameStartView</w:t>
+      </w:r>
+      <w:proofErr w:type="spellEnd"/>
+      <w:r>
+        <w:t xml:space="preserve"> if </w:t>
+      </w:r>
+      <w:proofErr w:type="spellStart"/>
+      <w:r>
+        <w:t>homeButton</w:t>
+      </w:r>
+      <w:proofErr w:type="spellEnd"/>
+      <w:r>
+        <w:t xml:space="preserve"> clicked; a new </w:t>
+      </w:r>
+      <w:r>
+        <w:lastRenderedPageBreak/>
+        <w:t>robot registere</w:t>
+      </w:r>
+      <w:bookmarkStart w:id="0" w:name="_GoBack"/>
+      <w:bookmarkEnd w:id="0"/>
+      <w:r>
+        <w:t xml:space="preserve">d if </w:t>
+      </w:r>
+      <w:proofErr w:type="spellStart"/>
+      <w:r>
+        <w:t>registerButton</w:t>
+      </w:r>
+      <w:proofErr w:type="spellEnd"/>
+      <w:r>
+        <w:t xml:space="preserve"> clicked; the specific robot revised if </w:t>
+      </w:r>
+      <w:proofErr w:type="spellStart"/>
+      <w:r>
+        <w:t>reviseButton</w:t>
+      </w:r>
+      <w:proofErr w:type="spellEnd"/>
+      <w:r>
+        <w:t xml:space="preserve"> clicked; the specific robot retired if </w:t>
+      </w:r>
+      <w:proofErr w:type="spellStart"/>
+      <w:r>
+        <w:t>retireButton</w:t>
+      </w:r>
+      <w:proofErr w:type="spellEnd"/>
+      <w:r>
+        <w:t xml:space="preserve"> clicked</w:t>
+      </w:r>
+    </w:p>
+    <w:p>
+      <w:pPr>
+        <w:ind w:left="1080"/>
+        <w:rPr>
+          <w:b/>
+        </w:rPr>
+      </w:pPr>
+      <w:proofErr w:type="spellStart"/>
+      <w:proofErr w:type="gramStart"/>
+      <w:r>
+        <w:rPr>
+          <w:b/>
+        </w:rPr>
+        <w:t>keyTyped</w:t>
+      </w:r>
+      <w:proofErr w:type="spellEnd"/>
+      <w:r>
+        <w:rPr>
+          <w:b/>
+        </w:rPr>
+        <w:t>(</w:t>
+      </w:r>
+      <w:proofErr w:type="spellStart"/>
+      <w:proofErr w:type="gramEnd"/>
+      <w:r>
+        <w:rPr>
+          <w:b/>
+        </w:rPr>
+        <w:t>KeyEvent</w:t>
+      </w:r>
+      <w:proofErr w:type="spellEnd"/>
+      <w:r>
+        <w:rPr>
+          <w:b/>
+        </w:rPr>
+        <w:t xml:space="preserve"> e) : void</w:t>
+      </w:r>
+    </w:p>
+    <w:p>
+      <w:pPr>
+        <w:ind w:left="360" w:firstLine="720"/>
+      </w:pPr>
+      <w:r>
+        <w:rPr>
+          <w:b/>
+        </w:rPr>
+        <w:t>Summary:</w:t>
+      </w:r>
+      <w:r>
+        <w:t xml:space="preserve"> handle all the key typed event</w:t>
+      </w:r>
+    </w:p>
+    <w:p>
+      <w:pPr>
+        <w:ind w:left="360" w:firstLine="720"/>
+      </w:pPr>
+      <w:r>
+        <w:rPr>
+          <w:b/>
+        </w:rPr>
+        <w:t>Precondition:</w:t>
+      </w:r>
+      <w:r>
+        <w:t xml:space="preserve"> key is pressed in views</w:t>
+      </w:r>
+    </w:p>
+    <w:p>
+      <w:pPr>
+        <w:ind w:left="360" w:firstLine="720"/>
+      </w:pPr>
+      <w:r>
+        <w:rPr>
+          <w:b/>
+        </w:rPr>
+        <w:t>Input:</w:t>
+      </w:r>
+      <w:r>
+        <w:t xml:space="preserve"> e is a </w:t>
+      </w:r>
+      <w:proofErr w:type="spellStart"/>
+      <w:r>
+        <w:t>KeyEvent</w:t>
+      </w:r>
+      <w:proofErr w:type="spellEnd"/>
+      <w:r>
+        <w:t xml:space="preserve"> </w:t>
+      </w:r>
+    </w:p>
+    <w:p>
+      <w:pPr>
+        <w:ind w:left="360" w:firstLine="720"/>
+      </w:pPr>
+      <w:r>
+        <w:rPr>
+          <w:b/>
+        </w:rPr>
+        <w:t>Return:</w:t>
+      </w:r>
+      <w:r>
+        <w:t xml:space="preserve"> none</w:t>
+      </w:r>
+    </w:p>
+    <w:p>
+      <w:pPr>
+        <w:ind w:left="1080"/>
+      </w:pPr>
+      <w:r>
+        <w:rPr>
+          <w:b/>
+        </w:rPr>
         <w:t xml:space="preserve">Postcondition: </w:t>
       </w:r>
-    </w:p>
-    <w:p>
-      <w:pPr>
-        <w:pStyle w:val="ListParagraph"/>
-        <w:numPr>
-          <w:ilvl w:val="1"/>
-          <w:numId w:val="10"/>
-        </w:numPr>
-      </w:pPr>
-      <w:r>
-        <w:t>keyTyped(KeyEvent e)</w:t>
-      </w:r>
-      <w:r>
-        <w:t xml:space="preserve"> : void</w:t>
-      </w:r>
-    </w:p>
-    <w:p>
-      <w:pPr>
-        <w:pStyle w:val="ListParagraph"/>
-        <w:numPr>
-          <w:ilvl w:val="2"/>
-          <w:numId w:val="10"/>
-        </w:numPr>
-      </w:pPr>
-      <w:r>
+      <w:r>
+        <w:t>enter turning mode if pressed “T”; enter moving mode if pressed “M”; enter shooting mode if pressed “S”;</w:t>
+      </w:r>
+      <w:r>
+        <w:rPr>
+          <w:b/>
+        </w:rPr>
+        <w:t xml:space="preserve"> </w:t>
+      </w:r>
+      <w:r>
+        <w:t xml:space="preserve">the playing robot’s direction rotate n (n is the number of pressed number key) unit if pressed number key and in turning mode; the playing robot shoots n (n is the number of pressed number </w:t>
+      </w:r>
+      <w:proofErr w:type="gramStart"/>
+      <w:r>
+        <w:t>key)  unit</w:t>
+      </w:r>
+      <w:proofErr w:type="gramEnd"/>
+      <w:r>
+        <w:t xml:space="preserve"> of range if pressed number key and in shooting mode</w:t>
+      </w:r>
+    </w:p>
+    <w:p>
+      <w:pPr>
+        <w:ind w:left="1080"/>
+        <w:rPr>
+          <w:b/>
+        </w:rPr>
+      </w:pPr>
+      <w:proofErr w:type="spellStart"/>
+      <w:proofErr w:type="gramStart"/>
+      <w:r>
+        <w:rPr>
+          <w:b/>
+        </w:rPr>
+        <w:t>startTimer</w:t>
+      </w:r>
+      <w:proofErr w:type="spellEnd"/>
+      <w:r>
+        <w:rPr>
+          <w:b/>
+        </w:rPr>
+        <w:t>(</w:t>
+      </w:r>
+      <w:proofErr w:type="gramEnd"/>
+      <w:r>
+        <w:rPr>
+          <w:b/>
+        </w:rPr>
+        <w:t>) : void</w:t>
+      </w:r>
+    </w:p>
+    <w:p>
+      <w:pPr>
+        <w:ind w:left="360" w:firstLine="720"/>
+      </w:pPr>
+      <w:r>
+        <w:rPr>
+          <w:b/>
+        </w:rPr>
         <w:t>Summary:</w:t>
       </w:r>
       <w:r>
-        <w:t xml:space="preserve"> </w:t>
-      </w:r>
-      <w:r>
-        <w:t>handle all the key typed event</w:t>
-      </w:r>
-    </w:p>
-    <w:p>
-      <w:pPr>
-        <w:pStyle w:val="ListParagraph"/>
-        <w:numPr>
-          <w:ilvl w:val="2"/>
-          <w:numId w:val="10"/>
-        </w:numPr>
-      </w:pPr>
-      <w:r>
-        <w:t>Precondition: key is pressed in views</w:t>
-      </w:r>
-    </w:p>
-    <w:p>
-      <w:pPr>
-        <w:pStyle w:val="ListParagraph"/>
-        <w:numPr>
-          <w:ilvl w:val="2"/>
-          <w:numId w:val="10"/>
-        </w:numPr>
-      </w:pPr>
-      <w:r>
-        <w:t xml:space="preserve">Input: e is a KeyEvent </w:t>
-      </w:r>
-    </w:p>
-    <w:p>
-      <w:pPr>
-        <w:pStyle w:val="ListParagraph"/>
-        <w:numPr>
-          <w:ilvl w:val="2"/>
-          <w:numId w:val="10"/>
-        </w:numPr>
-      </w:pPr>
-      <w:r>
-        <w:t>Output: none</w:t>
-      </w:r>
-    </w:p>
-    <w:p>
-      <w:pPr>
-        <w:pStyle w:val="ListParagraph"/>
-        <w:numPr>
-          <w:ilvl w:val="2"/>
-          <w:numId w:val="10"/>
-        </w:numPr>
-      </w:pPr>
-      <w:r>
-        <w:t xml:space="preserve">Postcondition: </w:t>
-      </w:r>
-    </w:p>
-    <w:p>
-      <w:pPr>
-        <w:pStyle w:val="ListParagraph"/>
-        <w:numPr>
-          <w:ilvl w:val="1"/>
-          <w:numId w:val="10"/>
-        </w:numPr>
-      </w:pPr>
-      <w:r>
-        <w:t>startTimer() : void</w:t>
-      </w:r>
-    </w:p>
-    <w:p>
-      <w:pPr>
-        <w:pStyle w:val="ListParagraph"/>
-        <w:numPr>
-          <w:ilvl w:val="2"/>
-          <w:numId w:val="10"/>
-        </w:numPr>
-      </w:pPr>
-      <w:r>
-        <w:lastRenderedPageBreak/>
-        <w:t>Summary:</w:t>
-      </w:r>
-      <w:r>
-        <w:t xml:space="preserve"> start a new timer to be displayed in GameBoardView</w:t>
-      </w:r>
-    </w:p>
-    <w:p>
-      <w:pPr>
-        <w:pStyle w:val="ListParagraph"/>
-        <w:numPr>
-          <w:ilvl w:val="2"/>
-          <w:numId w:val="10"/>
-        </w:numPr>
-      </w:pPr>
-      <w:r>
+        <w:t xml:space="preserve"> start a new timer to be displayed in </w:t>
+      </w:r>
+      <w:proofErr w:type="spellStart"/>
+      <w:r>
+        <w:t>GameBoardView</w:t>
+      </w:r>
+      <w:proofErr w:type="spellEnd"/>
+    </w:p>
+    <w:p>
+      <w:pPr>
+        <w:ind w:left="360" w:firstLine="720"/>
+      </w:pPr>
+      <w:r>
+        <w:rPr>
+          <w:b/>
+        </w:rPr>
         <w:t>Precondition:</w:t>
       </w:r>
       <w:r>
@@ -3740,13 +4605,12 @@
     </w:p>
     <w:p>
       <w:pPr>
-        <w:pStyle w:val="ListParagraph"/>
-        <w:numPr>
-          <w:ilvl w:val="2"/>
-          <w:numId w:val="10"/>
-        </w:numPr>
-      </w:pPr>
-      <w:r>
+        <w:ind w:left="360" w:firstLine="720"/>
+      </w:pPr>
+      <w:r>
+        <w:rPr>
+          <w:b/>
+        </w:rPr>
         <w:t>Input:</w:t>
       </w:r>
       <w:r>
@@ -3755,14 +4619,19 @@
     </w:p>
     <w:p>
       <w:pPr>
-        <w:pStyle w:val="ListParagraph"/>
-        <w:numPr>
-          <w:ilvl w:val="2"/>
-          <w:numId w:val="10"/>
-        </w:numPr>
-      </w:pPr>
-      <w:r>
-        <w:t>Output:</w:t>
+        <w:ind w:left="360" w:firstLine="720"/>
+      </w:pPr>
+      <w:r>
+        <w:rPr>
+          <w:b/>
+        </w:rPr>
+        <w:t>Return</w:t>
+      </w:r>
+      <w:r>
+        <w:rPr>
+          <w:b/>
+        </w:rPr>
+        <w:t>:</w:t>
       </w:r>
       <w:r>
         <w:t xml:space="preserve"> none</w:t>
@@ -3770,200 +4639,36 @@
     </w:p>
     <w:p>
       <w:pPr>
-        <w:pStyle w:val="ListParagraph"/>
-        <w:numPr>
-          <w:ilvl w:val="2"/>
-          <w:numId w:val="10"/>
-        </w:numPr>
-      </w:pPr>
-      <w:r>
-        <w:t xml:space="preserve">Postcondition: </w:t>
-      </w:r>
-      <w:r>
-        <w:t>a new timer is started and is showed in GameBoardView</w:t>
-      </w:r>
-    </w:p>
-    <w:p>
-      <w:pPr>
-        <w:pStyle w:val="ListParagraph"/>
-        <w:numPr>
-          <w:ilvl w:val="1"/>
-          <w:numId w:val="10"/>
-        </w:numPr>
-      </w:pPr>
-      <w:r>
-        <w:t>GameStartView_Button</w:t>
-      </w:r>
-      <w:r>
-        <w:t>Clicked(</w:t>
-      </w:r>
-      <w:r>
-        <w:t>J</w:t>
-      </w:r>
-      <w:r>
-        <w:t xml:space="preserve">Button </w:t>
-      </w:r>
-      <w:r>
-        <w:t>clickedButton</w:t>
-      </w:r>
-      <w:r>
-        <w:t>)</w:t>
-      </w:r>
-    </w:p>
-    <w:p>
-      <w:pPr>
-        <w:pStyle w:val="ListParagraph"/>
-        <w:numPr>
-          <w:ilvl w:val="2"/>
-          <w:numId w:val="10"/>
-        </w:numPr>
-      </w:pPr>
-      <w:r>
-        <w:t xml:space="preserve">Summary: </w:t>
-      </w:r>
-      <w:r>
-        <w:t>handle the button event of buttons in GameStartView</w:t>
-      </w:r>
-    </w:p>
-    <w:p>
-      <w:pPr>
-        <w:pStyle w:val="ListParagraph"/>
-        <w:numPr>
-          <w:ilvl w:val="2"/>
-          <w:numId w:val="10"/>
-        </w:numPr>
-      </w:pPr>
-      <w:r>
-        <w:t>Precondition:</w:t>
-      </w:r>
-      <w:r>
-        <w:t xml:space="preserve"> </w:t>
-      </w:r>
-    </w:p>
-    <w:p>
-      <w:pPr>
-        <w:pStyle w:val="ListParagraph"/>
-        <w:numPr>
-          <w:ilvl w:val="2"/>
-          <w:numId w:val="10"/>
-        </w:numPr>
-      </w:pPr>
-      <w:r>
-        <w:t>Input:</w:t>
-      </w:r>
-      <w:r>
-        <w:t xml:space="preserve"> </w:t>
-      </w:r>
-    </w:p>
-    <w:p>
-      <w:pPr>
-        <w:pStyle w:val="ListParagraph"/>
-        <w:numPr>
-          <w:ilvl w:val="2"/>
-          <w:numId w:val="10"/>
-        </w:numPr>
-      </w:pPr>
-      <w:r>
-        <w:t>Output:</w:t>
-      </w:r>
-      <w:r>
-        <w:t xml:space="preserve"> none</w:t>
-      </w:r>
-    </w:p>
-    <w:p>
-      <w:pPr>
-        <w:pStyle w:val="ListParagraph"/>
-        <w:numPr>
-          <w:ilvl w:val="2"/>
-          <w:numId w:val="10"/>
-        </w:numPr>
-      </w:pPr>
-      <w:r>
+        <w:ind w:left="360" w:firstLine="720"/>
+      </w:pPr>
+      <w:r>
+        <w:rPr>
+          <w:b/>
+        </w:rPr>
         <w:t>Postcondition:</w:t>
       </w:r>
       <w:r>
-        <w:t xml:space="preserve"> a new SetGameModeView instance created if pressed new game button; a new GarageView instance created if pressed garage button; game quit if pressed quit button</w:t>
-      </w:r>
-    </w:p>
-    <w:p>
-      <w:pPr>
-        <w:pStyle w:val="ListParagraph"/>
-        <w:numPr>
-          <w:ilvl w:val="1"/>
-          <w:numId w:val="10"/>
-        </w:numPr>
-      </w:pPr>
-      <w:r>
-        <w:t>SetGameModeView_ButtonClicked()</w:t>
-      </w:r>
-    </w:p>
-    <w:p>
-      <w:pPr>
-        <w:pStyle w:val="ListParagraph"/>
-        <w:numPr>
-          <w:ilvl w:val="2"/>
-          <w:numId w:val="10"/>
-        </w:numPr>
-      </w:pPr>
-      <w:r>
-        <w:t>Summary: handle the button event of buttons in SetGameModeView</w:t>
-      </w:r>
-    </w:p>
-    <w:p>
-      <w:pPr>
-        <w:pStyle w:val="ListParagraph"/>
-        <w:numPr>
-          <w:ilvl w:val="2"/>
-          <w:numId w:val="10"/>
-        </w:numPr>
-      </w:pPr>
-      <w:r>
-        <w:t>Precondition:</w:t>
-      </w:r>
-    </w:p>
-    <w:p>
-      <w:pPr>
-        <w:pStyle w:val="ListParagraph"/>
-        <w:numPr>
-          <w:ilvl w:val="2"/>
-          <w:numId w:val="10"/>
-        </w:numPr>
-      </w:pPr>
-      <w:r>
-        <w:t>Input:</w:t>
-      </w:r>
-    </w:p>
-    <w:p>
-      <w:pPr>
-        <w:pStyle w:val="ListParagraph"/>
-        <w:numPr>
-          <w:ilvl w:val="2"/>
-          <w:numId w:val="10"/>
-        </w:numPr>
-      </w:pPr>
-      <w:r>
-        <w:t>Output:</w:t>
-      </w:r>
-    </w:p>
-    <w:p>
-      <w:pPr>
-        <w:pStyle w:val="ListParagraph"/>
-        <w:numPr>
-          <w:ilvl w:val="2"/>
-          <w:numId w:val="10"/>
-        </w:numPr>
-      </w:pPr>
-      <w:r>
-        <w:t>Postcondition:</w:t>
-      </w:r>
-    </w:p>
+        <w:t xml:space="preserve"> a new timer is started and is showed in </w:t>
+      </w:r>
+      <w:proofErr w:type="spellStart"/>
+      <w:r>
+        <w:t>GameBoardView</w:t>
+      </w:r>
+      <w:proofErr w:type="spellEnd"/>
+    </w:p>
+    <w:p/>
     <w:p>
       <w:pPr>
         <w:pStyle w:val="Heading3"/>
       </w:pPr>
       <w:r>
-        <w:t>3.1.4 WarOfRobotcraft</w:t>
-      </w:r>
+        <w:t xml:space="preserve">3.1.4 </w:t>
+      </w:r>
+      <w:proofErr w:type="spellStart"/>
+      <w:r>
+        <w:t>WarOfRobotcraft</w:t>
+      </w:r>
+      <w:proofErr w:type="spellEnd"/>
     </w:p>
     <w:p>
       <w:pPr>
@@ -4144,8 +4849,8 @@
 </file>
 
 <file path=word/numbering.xml><?xml version="1.0" encoding="utf-8"?>
-<w:numbering xmlns:wpc="http://schemas.microsoft.com/office/word/2010/wordprocessingCanvas" xmlns:mo="http://schemas.microsoft.com/office/mac/office/2008/main" xmlns:mc="http://schemas.openxmlformats.org/markup-compatibility/2006" xmlns:mv="urn:schemas-microsoft-com:mac:vml" xmlns:o="urn:schemas-microsoft-com:office:office" xmlns:r="http://schemas.openxmlformats.org/officeDocument/2006/relationships" xmlns:m="http://schemas.openxmlformats.org/officeDocument/2006/math" xmlns:v="urn:schemas-microsoft-com:vml" xmlns:wp14="http://schemas.microsoft.com/office/word/2010/wordprocessingDrawing" xmlns:wp="http://schemas.openxmlformats.org/drawingml/2006/wordprocessingDrawing" xmlns:w10="urn:schemas-microsoft-com:office:word" xmlns:w="http://schemas.openxmlformats.org/wordprocessingml/2006/main" xmlns:w14="http://schemas.microsoft.com/office/word/2010/wordml" xmlns:w15="http://schemas.microsoft.com/office/word/2012/wordml" xmlns:wpg="http://schemas.microsoft.com/office/word/2010/wordprocessingGroup" xmlns:wpi="http://schemas.microsoft.com/office/word/2010/wordprocessingInk" xmlns:wne="http://schemas.microsoft.com/office/word/2006/wordml" xmlns:wps="http://schemas.microsoft.com/office/word/2010/wordprocessingShape" mc:Ignorable="w14 w15 wp14">
-  <w:abstractNum w:abstractNumId="0">
+<w:numbering xmlns:wpc="http://schemas.microsoft.com/office/word/2010/wordprocessingCanvas" xmlns:cx="http://schemas.microsoft.com/office/drawing/2014/chartex" xmlns:cx1="http://schemas.microsoft.com/office/drawing/2015/9/8/chartex" xmlns:cx2="http://schemas.microsoft.com/office/drawing/2015/10/21/chartex" xmlns:cx3="http://schemas.microsoft.com/office/drawing/2016/5/9/chartex" xmlns:cx4="http://schemas.microsoft.com/office/drawing/2016/5/10/chartex" xmlns:cx5="http://schemas.microsoft.com/office/drawing/2016/5/11/chartex" xmlns:mc="http://schemas.openxmlformats.org/markup-compatibility/2006" xmlns:o="urn:schemas-microsoft-com:office:office" xmlns:r="http://schemas.openxmlformats.org/officeDocument/2006/relationships" xmlns:m="http://schemas.openxmlformats.org/officeDocument/2006/math" xmlns:v="urn:schemas-microsoft-com:vml" xmlns:wp14="http://schemas.microsoft.com/office/word/2010/wordprocessingDrawing" xmlns:wp="http://schemas.openxmlformats.org/drawingml/2006/wordprocessingDrawing" xmlns:w10="urn:schemas-microsoft-com:office:word" xmlns:w="http://schemas.openxmlformats.org/wordprocessingml/2006/main" xmlns:w14="http://schemas.microsoft.com/office/word/2010/wordml" xmlns:w15="http://schemas.microsoft.com/office/word/2012/wordml" xmlns:w16se="http://schemas.microsoft.com/office/word/2015/wordml/symex" xmlns:wpg="http://schemas.microsoft.com/office/word/2010/wordprocessingGroup" xmlns:wpi="http://schemas.microsoft.com/office/word/2010/wordprocessingInk" xmlns:wne="http://schemas.microsoft.com/office/word/2006/wordml" xmlns:wps="http://schemas.microsoft.com/office/word/2010/wordprocessingShape" mc:Ignorable="w14 w15 w16se wp14">
+  <w:abstractNum w:abstractNumId="0" w15:restartNumberingAfterBreak="0">
     <w:nsid w:val="0876534D"/>
     <w:multiLevelType w:val="hybridMultilevel"/>
     <w:tmpl w:val="F0906EAE"/>
@@ -4258,7 +4963,7 @@
       </w:rPr>
     </w:lvl>
   </w:abstractNum>
-  <w:abstractNum w:abstractNumId="1">
+  <w:abstractNum w:abstractNumId="1" w15:restartNumberingAfterBreak="0">
     <w:nsid w:val="34055767"/>
     <w:multiLevelType w:val="hybridMultilevel"/>
     <w:tmpl w:val="43965DDE"/>
@@ -4371,7 +5076,7 @@
       </w:rPr>
     </w:lvl>
   </w:abstractNum>
-  <w:abstractNum w:abstractNumId="2">
+  <w:abstractNum w:abstractNumId="2" w15:restartNumberingAfterBreak="0">
     <w:nsid w:val="3DC852EE"/>
     <w:multiLevelType w:val="hybridMultilevel"/>
     <w:tmpl w:val="056654DC"/>
@@ -4484,7 +5189,7 @@
       </w:rPr>
     </w:lvl>
   </w:abstractNum>
-  <w:abstractNum w:abstractNumId="3">
+  <w:abstractNum w:abstractNumId="3" w15:restartNumberingAfterBreak="0">
     <w:nsid w:val="4A381A85"/>
     <w:multiLevelType w:val="multilevel"/>
     <w:tmpl w:val="0409001F"/>
@@ -4570,7 +5275,7 @@
       </w:pPr>
     </w:lvl>
   </w:abstractNum>
-  <w:abstractNum w:abstractNumId="4">
+  <w:abstractNum w:abstractNumId="4" w15:restartNumberingAfterBreak="0">
     <w:nsid w:val="4DE873E9"/>
     <w:multiLevelType w:val="hybridMultilevel"/>
     <w:tmpl w:val="29F29568"/>
@@ -4683,7 +5388,7 @@
       </w:rPr>
     </w:lvl>
   </w:abstractNum>
-  <w:abstractNum w:abstractNumId="5">
+  <w:abstractNum w:abstractNumId="5" w15:restartNumberingAfterBreak="0">
     <w:nsid w:val="62DE37E7"/>
     <w:multiLevelType w:val="hybridMultilevel"/>
     <w:tmpl w:val="6344AC2A"/>
@@ -4796,7 +5501,7 @@
       </w:rPr>
     </w:lvl>
   </w:abstractNum>
-  <w:abstractNum w:abstractNumId="6">
+  <w:abstractNum w:abstractNumId="6" w15:restartNumberingAfterBreak="0">
     <w:nsid w:val="6B1A0C7F"/>
     <w:multiLevelType w:val="hybridMultilevel"/>
     <w:tmpl w:val="111250CA"/>
@@ -4909,7 +5614,7 @@
       </w:rPr>
     </w:lvl>
   </w:abstractNum>
-  <w:abstractNum w:abstractNumId="7">
+  <w:abstractNum w:abstractNumId="7" w15:restartNumberingAfterBreak="0">
     <w:nsid w:val="6C6653FB"/>
     <w:multiLevelType w:val="hybridMultilevel"/>
     <w:tmpl w:val="1DD24A98"/>
@@ -5022,7 +5727,7 @@
       </w:rPr>
     </w:lvl>
   </w:abstractNum>
-  <w:abstractNum w:abstractNumId="8">
+  <w:abstractNum w:abstractNumId="8" w15:restartNumberingAfterBreak="0">
     <w:nsid w:val="6D4C47F4"/>
     <w:multiLevelType w:val="multilevel"/>
     <w:tmpl w:val="0409001F"/>
@@ -5108,7 +5813,7 @@
       </w:pPr>
     </w:lvl>
   </w:abstractNum>
-  <w:abstractNum w:abstractNumId="9">
+  <w:abstractNum w:abstractNumId="9" w15:restartNumberingAfterBreak="0">
     <w:nsid w:val="749E22C0"/>
     <w:multiLevelType w:val="multilevel"/>
     <w:tmpl w:val="D110CA3A"/>
@@ -5263,7 +5968,7 @@
 </file>
 
 <file path=word/styles.xml><?xml version="1.0" encoding="utf-8"?>
-<w:styles xmlns:mc="http://schemas.openxmlformats.org/markup-compatibility/2006" xmlns:r="http://schemas.openxmlformats.org/officeDocument/2006/relationships" xmlns:w="http://schemas.openxmlformats.org/wordprocessingml/2006/main" xmlns:w14="http://schemas.microsoft.com/office/word/2010/wordml" xmlns:w15="http://schemas.microsoft.com/office/word/2012/wordml" mc:Ignorable="w14 w15">
+<w:styles xmlns:mc="http://schemas.openxmlformats.org/markup-compatibility/2006" xmlns:r="http://schemas.openxmlformats.org/officeDocument/2006/relationships" xmlns:w="http://schemas.openxmlformats.org/wordprocessingml/2006/main" xmlns:w14="http://schemas.microsoft.com/office/word/2010/wordml" xmlns:w15="http://schemas.microsoft.com/office/word/2012/wordml" xmlns:w16se="http://schemas.microsoft.com/office/word/2015/wordml/symex" mc:Ignorable="w14 w15 w16se">
   <w:docDefaults>
     <w:rPrDefault>
       <w:rPr>
@@ -5275,7 +5980,7 @@
     </w:rPrDefault>
     <w:pPrDefault/>
   </w:docDefaults>
-  <w:latentStyles w:defLockedState="0" w:defUIPriority="99" w:defSemiHidden="0" w:defUnhideWhenUsed="0" w:defQFormat="0" w:count="380">
+  <w:latentStyles w:defLockedState="0" w:defUIPriority="99" w:defSemiHidden="0" w:defUnhideWhenUsed="0" w:defQFormat="0" w:count="374">
     <w:lsdException w:name="Normal" w:uiPriority="0" w:qFormat="1"/>
     <w:lsdException w:name="heading 1" w:uiPriority="9" w:qFormat="1"/>
     <w:lsdException w:name="heading 2" w:semiHidden="1" w:uiPriority="9" w:unhideWhenUsed="1" w:qFormat="1"/>
@@ -5778,7 +6483,6 @@
       <w:szCs w:val="22"/>
     </w:rPr>
     <w:tblPr>
-      <w:tblInd w:w="0" w:type="dxa"/>
       <w:tblBorders>
         <w:top w:val="single" w:sz="4" w:space="0" w:color="auto"/>
         <w:left w:val="single" w:sz="4" w:space="0" w:color="auto"/>
@@ -5787,12 +6491,6 @@
         <w:insideH w:val="single" w:sz="4" w:space="0" w:color="auto"/>
         <w:insideV w:val="single" w:sz="4" w:space="0" w:color="auto"/>
       </w:tblBorders>
-      <w:tblCellMar>
-        <w:top w:w="0" w:type="dxa"/>
-        <w:left w:w="108" w:type="dxa"/>
-        <w:bottom w:w="0" w:type="dxa"/>
-        <w:right w:w="108" w:type="dxa"/>
-      </w:tblCellMar>
     </w:tblPr>
   </w:style>
   <w:style w:type="character" w:customStyle="1" w:styleId="Heading1Char">

</xml_diff>

<commit_message>
add createMap() method for map class and modify descriptions for it
</commit_message>
<xml_diff>
--- a/doc/Design Document.docx
+++ b/doc/Design Document.docx
@@ -1425,8 +1425,6 @@
           <w:lang w:val="en-US"/>
         </w:rPr>
       </w:pPr>
-      <w:bookmarkStart w:id="0" w:name="_GoBack"/>
-      <w:bookmarkEnd w:id="0"/>
     </w:p>
     <w:p>
       <w:pPr>
@@ -2918,6 +2916,7 @@
     <w:p>
       <w:pPr>
         <w:pStyle w:val="ListParagraph"/>
+        <w:ind w:left="0"/>
         <w:rPr>
           <w:rFonts w:cs="Times"/>
           <w:color w:val="000000"/>
@@ -2936,16 +2935,18 @@
     <w:p>
       <w:pPr>
         <w:pStyle w:val="ListParagraph"/>
-        <w:rPr>
-          <w:rFonts w:cs="Times"/>
-          <w:color w:val="000000"/>
-          <w:lang w:val="en-US"/>
-        </w:rPr>
-      </w:pPr>
-    </w:p>
-    <w:p>
-      <w:pPr>
-        <w:pStyle w:val="ListParagraph"/>
+        <w:ind w:left="0"/>
+        <w:rPr>
+          <w:rFonts w:cs="Times"/>
+          <w:color w:val="000000"/>
+          <w:lang w:val="en-US"/>
+        </w:rPr>
+      </w:pPr>
+    </w:p>
+    <w:p>
+      <w:pPr>
+        <w:pStyle w:val="ListParagraph"/>
+        <w:ind w:left="0"/>
         <w:rPr>
           <w:rFonts w:cs="Times"/>
           <w:b/>
@@ -2962,10 +2963,13 @@
         </w:rPr>
         <w:t>Fields:</w:t>
       </w:r>
-    </w:p>
-    <w:p>
-      <w:pPr>
-        <w:pStyle w:val="ListParagraph"/>
+      <w:bookmarkStart w:id="0" w:name="_GoBack"/>
+      <w:bookmarkEnd w:id="0"/>
+    </w:p>
+    <w:p>
+      <w:pPr>
+        <w:pStyle w:val="ListParagraph"/>
+        <w:ind w:left="0"/>
         <w:rPr>
           <w:rFonts w:cs="Times"/>
           <w:color w:val="000000"/>
@@ -3030,6 +3034,7 @@
     <w:p>
       <w:pPr>
         <w:pStyle w:val="ListParagraph"/>
+        <w:ind w:left="0"/>
         <w:rPr>
           <w:rFonts w:cs="Times"/>
           <w:color w:val="000000"/>
@@ -3068,6 +3073,7 @@
     <w:p>
       <w:pPr>
         <w:pStyle w:val="ListParagraph"/>
+        <w:ind w:left="0"/>
         <w:rPr>
           <w:rFonts w:cs="Times"/>
           <w:color w:val="000000"/>
@@ -3096,16 +3102,18 @@
     <w:p>
       <w:pPr>
         <w:pStyle w:val="ListParagraph"/>
-        <w:rPr>
-          <w:rFonts w:cs="Times"/>
-          <w:color w:val="000000"/>
-          <w:lang w:val="en-US"/>
-        </w:rPr>
-      </w:pPr>
-    </w:p>
-    <w:p>
-      <w:pPr>
-        <w:pStyle w:val="ListParagraph"/>
+        <w:ind w:left="0"/>
+        <w:rPr>
+          <w:rFonts w:cs="Times"/>
+          <w:color w:val="000000"/>
+          <w:lang w:val="en-US"/>
+        </w:rPr>
+      </w:pPr>
+    </w:p>
+    <w:p>
+      <w:pPr>
+        <w:pStyle w:val="ListParagraph"/>
+        <w:ind w:left="0"/>
         <w:rPr>
           <w:rFonts w:cs="Times"/>
           <w:b/>
@@ -3148,6 +3156,7 @@
     <w:p>
       <w:pPr>
         <w:pStyle w:val="ListParagraph"/>
+        <w:ind w:left="0"/>
         <w:rPr>
           <w:rFonts w:cs="Times"/>
           <w:color w:val="000000"/>
@@ -3178,6 +3187,7 @@
         <w:tabs>
           <w:tab w:val="center" w:pos="4680"/>
         </w:tabs>
+        <w:ind w:left="0"/>
         <w:rPr>
           <w:rFonts w:cs="Times"/>
           <w:color w:val="000000"/>
@@ -3213,6 +3223,7 @@
     <w:p>
       <w:pPr>
         <w:pStyle w:val="ListParagraph"/>
+        <w:ind w:left="0"/>
         <w:rPr>
           <w:rFonts w:cs="Times"/>
           <w:color w:val="000000"/>
@@ -3240,6 +3251,7 @@
     <w:p>
       <w:pPr>
         <w:pStyle w:val="ListParagraph"/>
+        <w:ind w:left="0"/>
         <w:rPr>
           <w:rFonts w:cs="Times"/>
           <w:color w:val="000000"/>
@@ -3267,6 +3279,7 @@
     <w:p>
       <w:pPr>
         <w:pStyle w:val="ListParagraph"/>
+        <w:ind w:left="0"/>
         <w:rPr>
           <w:rFonts w:cs="Times"/>
           <w:b/>
@@ -3287,6 +3300,26 @@
     <w:p>
       <w:pPr>
         <w:pStyle w:val="ListParagraph"/>
+        <w:ind w:left="0"/>
+        <w:rPr>
+          <w:rFonts w:cs="Times"/>
+          <w:color w:val="000000"/>
+          <w:lang w:val="en-US"/>
+        </w:rPr>
+      </w:pPr>
+      <w:r>
+        <w:rPr>
+          <w:rFonts w:cs="Times"/>
+          <w:color w:val="000000"/>
+          <w:lang w:val="en-US"/>
+        </w:rPr>
+        <w:t>Set players to position Red and Green if the number of players is 2;</w:t>
+      </w:r>
+    </w:p>
+    <w:p>
+      <w:pPr>
+        <w:pStyle w:val="ListParagraph"/>
+        <w:ind w:left="0"/>
         <w:rPr>
           <w:rFonts w:cs="Times"/>
           <w:color w:val="000000"/>
@@ -3300,30 +3333,13 @@
           <w:lang w:val="en-US"/>
         </w:rPr>
         <w:lastRenderedPageBreak/>
-        <w:t>Set players to position Red and Green if the number of players is 2;</w:t>
-      </w:r>
-    </w:p>
-    <w:p>
-      <w:pPr>
-        <w:pStyle w:val="ListParagraph"/>
-        <w:rPr>
-          <w:rFonts w:cs="Times"/>
-          <w:color w:val="000000"/>
-          <w:lang w:val="en-US"/>
-        </w:rPr>
-      </w:pPr>
-      <w:r>
-        <w:rPr>
-          <w:rFonts w:cs="Times"/>
-          <w:color w:val="000000"/>
-          <w:lang w:val="en-US"/>
-        </w:rPr>
         <w:t>Set players to position Red, Yellow and Blue if the number of players is 3;</w:t>
       </w:r>
     </w:p>
     <w:p>
       <w:pPr>
         <w:pStyle w:val="ListParagraph"/>
+        <w:ind w:left="0"/>
         <w:rPr>
           <w:rFonts w:cs="Times"/>
           <w:color w:val="000000"/>
@@ -3342,16 +3358,18 @@
     <w:p>
       <w:pPr>
         <w:pStyle w:val="ListParagraph"/>
-        <w:rPr>
-          <w:rFonts w:cs="Times"/>
-          <w:color w:val="000000"/>
-          <w:lang w:val="en-US"/>
-        </w:rPr>
-      </w:pPr>
-    </w:p>
-    <w:p>
-      <w:pPr>
-        <w:pStyle w:val="ListParagraph"/>
+        <w:ind w:left="0"/>
+        <w:rPr>
+          <w:rFonts w:cs="Times"/>
+          <w:color w:val="000000"/>
+          <w:lang w:val="en-US"/>
+        </w:rPr>
+      </w:pPr>
+    </w:p>
+    <w:p>
+      <w:pPr>
+        <w:pStyle w:val="ListParagraph"/>
+        <w:ind w:left="0"/>
         <w:rPr>
           <w:rFonts w:cs="Times"/>
           <w:b/>
@@ -3394,6 +3412,7 @@
     <w:p>
       <w:pPr>
         <w:pStyle w:val="ListParagraph"/>
+        <w:ind w:left="0"/>
         <w:rPr>
           <w:rFonts w:cs="Times"/>
           <w:color w:val="000000"/>
@@ -3421,6 +3440,7 @@
     <w:p>
       <w:pPr>
         <w:pStyle w:val="ListParagraph"/>
+        <w:ind w:left="0"/>
         <w:rPr>
           <w:rFonts w:cs="Times"/>
           <w:b/>
@@ -3449,6 +3469,7 @@
     <w:p>
       <w:pPr>
         <w:pStyle w:val="ListParagraph"/>
+        <w:ind w:left="0"/>
         <w:rPr>
           <w:rFonts w:cs="Times"/>
           <w:color w:val="000000"/>
@@ -3476,6 +3497,7 @@
     <w:p>
       <w:pPr>
         <w:pStyle w:val="ListParagraph"/>
+        <w:ind w:left="0"/>
         <w:rPr>
           <w:rFonts w:cs="Times"/>
           <w:color w:val="000000"/>
@@ -3503,6 +3525,7 @@
     <w:p>
       <w:pPr>
         <w:pStyle w:val="ListParagraph"/>
+        <w:ind w:left="0"/>
         <w:rPr>
           <w:rFonts w:cs="Times"/>
           <w:color w:val="000000"/>
@@ -3530,16 +3553,18 @@
     <w:p>
       <w:pPr>
         <w:pStyle w:val="ListParagraph"/>
-        <w:rPr>
-          <w:rFonts w:cs="Times"/>
-          <w:color w:val="000000"/>
-          <w:lang w:val="en-US"/>
-        </w:rPr>
-      </w:pPr>
-    </w:p>
-    <w:p>
-      <w:pPr>
-        <w:pStyle w:val="ListParagraph"/>
+        <w:ind w:left="0"/>
+        <w:rPr>
+          <w:rFonts w:cs="Times"/>
+          <w:color w:val="000000"/>
+          <w:lang w:val="en-US"/>
+        </w:rPr>
+      </w:pPr>
+    </w:p>
+    <w:p>
+      <w:pPr>
+        <w:pStyle w:val="ListParagraph"/>
+        <w:ind w:left="0"/>
         <w:rPr>
           <w:rFonts w:cs="Times"/>
           <w:b/>
@@ -3582,6 +3607,7 @@
     <w:p>
       <w:pPr>
         <w:pStyle w:val="ListParagraph"/>
+        <w:ind w:left="0"/>
         <w:rPr>
           <w:rFonts w:cs="Times"/>
           <w:color w:val="000000"/>
@@ -3609,6 +3635,7 @@
     <w:p>
       <w:pPr>
         <w:pStyle w:val="ListParagraph"/>
+        <w:ind w:left="0"/>
         <w:rPr>
           <w:rFonts w:cs="Times"/>
           <w:color w:val="000000"/>
@@ -3636,6 +3663,7 @@
     <w:p>
       <w:pPr>
         <w:pStyle w:val="ListParagraph"/>
+        <w:ind w:left="0"/>
         <w:rPr>
           <w:rFonts w:cs="Times"/>
           <w:color w:val="000000"/>
@@ -3663,6 +3691,7 @@
     <w:p>
       <w:pPr>
         <w:pStyle w:val="ListParagraph"/>
+        <w:ind w:left="0"/>
         <w:rPr>
           <w:rFonts w:cs="Times"/>
           <w:color w:val="000000"/>
@@ -3690,6 +3719,7 @@
     <w:p>
       <w:pPr>
         <w:pStyle w:val="ListParagraph"/>
+        <w:ind w:left="0"/>
         <w:rPr>
           <w:rFonts w:cs="Times"/>
           <w:color w:val="000000"/>
@@ -3773,25 +3803,7 @@
           <w:color w:val="000000"/>
           <w:lang w:val="en-US"/>
         </w:rPr>
-        <w:t xml:space="preserve">This class is used to create a map model of the game. The map model is consisted of a list of coordinates that determine an abstract position in the map. Any robot shows up on the map has </w:t>
-      </w:r>
-      <w:proofErr w:type="gramStart"/>
-      <w:r>
-        <w:rPr>
-          <w:rFonts w:cs="Times"/>
-          <w:color w:val="000000"/>
-          <w:lang w:val="en-US"/>
-        </w:rPr>
-        <w:t>a</w:t>
-      </w:r>
-      <w:proofErr w:type="gramEnd"/>
-      <w:r>
-        <w:rPr>
-          <w:rFonts w:cs="Times"/>
-          <w:color w:val="000000"/>
-          <w:lang w:val="en-US"/>
-        </w:rPr>
-        <w:t xml:space="preserve"> abstract coordinate. When a robot gets the permission to move or shoot, the relative position for the robot is present on the game board, and the relative position is determined by the abstract coordinate. </w:t>
+        <w:t xml:space="preserve">This class is used to create a map model of the game. The map model is consisted of a list of coordinates that determine an absolute position in the map. Also, there is a map size to identify the size of a side of the hexagon map, which is 7 for the number of players is 6 otherwise 5. Any robot shows up on the map has an absolute coordinate. When a robot gets the permission to move or shoot, the relative position for the robot is present on the game board, and the relative position is determined by the abstract coordinate. </w:t>
       </w:r>
     </w:p>
     <w:p>
@@ -3864,8 +3876,17 @@
           <w:color w:val="000000"/>
           <w:lang w:val="en-US"/>
         </w:rPr>
-        <w:t>&lt;</w:t>
-      </w:r>
+        <w:t>&lt;Coordinate&gt;</w:t>
+      </w:r>
+    </w:p>
+    <w:p>
+      <w:pPr>
+        <w:rPr>
+          <w:rFonts w:cs="Times"/>
+          <w:color w:val="000000"/>
+          <w:lang w:val="en-US"/>
+        </w:rPr>
+      </w:pPr>
       <w:proofErr w:type="spellStart"/>
       <w:r>
         <w:rPr>
@@ -3873,7 +3894,7 @@
           <w:color w:val="000000"/>
           <w:lang w:val="en-US"/>
         </w:rPr>
-        <w:t>Coord</w:t>
+        <w:t>mapSize</w:t>
       </w:r>
       <w:proofErr w:type="spellEnd"/>
       <w:r>
@@ -3882,17 +3903,8 @@
           <w:color w:val="000000"/>
           <w:lang w:val="en-US"/>
         </w:rPr>
-        <w:t>&gt;</w:t>
-      </w:r>
-    </w:p>
-    <w:p>
-      <w:pPr>
-        <w:rPr>
-          <w:rFonts w:cs="Times"/>
-          <w:color w:val="000000"/>
-          <w:lang w:val="en-US"/>
-        </w:rPr>
-      </w:pPr>
+        <w:t xml:space="preserve">: </w:t>
+      </w:r>
       <w:proofErr w:type="spellStart"/>
       <w:r>
         <w:rPr>
@@ -3900,49 +3912,68 @@
           <w:color w:val="000000"/>
           <w:lang w:val="en-US"/>
         </w:rPr>
-        <w:t>mapSize</w:t>
+        <w:t>int</w:t>
       </w:r>
       <w:proofErr w:type="spellEnd"/>
-      <w:r>
-        <w:rPr>
-          <w:rFonts w:cs="Times"/>
-          <w:color w:val="000000"/>
-          <w:lang w:val="en-US"/>
-        </w:rPr>
-        <w:t xml:space="preserve">: </w:t>
+    </w:p>
+    <w:p>
+      <w:pPr>
+        <w:rPr>
+          <w:rFonts w:cs="Times"/>
+          <w:color w:val="000000"/>
+          <w:lang w:val="en-US"/>
+        </w:rPr>
+      </w:pPr>
+    </w:p>
+    <w:p>
+      <w:pPr>
+        <w:pStyle w:val="ListParagraph"/>
+        <w:ind w:left="0"/>
+        <w:rPr>
+          <w:rFonts w:cs="Times"/>
+          <w:b/>
+          <w:color w:val="000000"/>
+          <w:lang w:val="en-US"/>
+        </w:rPr>
+      </w:pPr>
+      <w:r>
+        <w:rPr>
+          <w:rFonts w:cs="Times"/>
+          <w:b/>
+          <w:color w:val="000000"/>
+          <w:lang w:val="en-US"/>
+        </w:rPr>
+        <w:t>Map</w:t>
+      </w:r>
+      <w:r>
+        <w:rPr>
+          <w:rFonts w:cs="Times"/>
+          <w:b/>
+          <w:color w:val="000000"/>
+          <w:lang w:val="en-US"/>
+        </w:rPr>
+        <w:t xml:space="preserve"> (</w:t>
       </w:r>
       <w:proofErr w:type="spellStart"/>
       <w:r>
         <w:rPr>
           <w:rFonts w:cs="Times"/>
+          <w:b/>
           <w:color w:val="000000"/>
           <w:lang w:val="en-US"/>
         </w:rPr>
         <w:t>int</w:t>
       </w:r>
       <w:proofErr w:type="spellEnd"/>
-    </w:p>
-    <w:p>
-      <w:pPr>
-        <w:pStyle w:val="ListParagraph"/>
-        <w:rPr>
-          <w:rFonts w:cs="Times"/>
-          <w:color w:val="000000"/>
-          <w:lang w:val="en-US"/>
-        </w:rPr>
-      </w:pPr>
-    </w:p>
-    <w:p>
-      <w:pPr>
-        <w:pStyle w:val="ListParagraph"/>
-        <w:ind w:left="0"/>
-        <w:rPr>
-          <w:rFonts w:cs="Times"/>
-          <w:b/>
-          <w:color w:val="000000"/>
-          <w:lang w:val="en-US"/>
-        </w:rPr>
-      </w:pPr>
+      <w:r>
+        <w:rPr>
+          <w:rFonts w:cs="Times"/>
+          <w:b/>
+          <w:color w:val="000000"/>
+          <w:lang w:val="en-US"/>
+        </w:rPr>
+        <w:t xml:space="preserve"> </w:t>
+      </w:r>
       <w:proofErr w:type="spellStart"/>
       <w:r>
         <w:rPr>
@@ -3951,7 +3982,7 @@
           <w:color w:val="000000"/>
           <w:lang w:val="en-US"/>
         </w:rPr>
-        <w:t>updateMist</w:t>
+        <w:t>playerNum</w:t>
       </w:r>
       <w:proofErr w:type="spellEnd"/>
       <w:r>
@@ -3961,7 +3992,7 @@
           <w:color w:val="000000"/>
           <w:lang w:val="en-US"/>
         </w:rPr>
-        <w:t xml:space="preserve"> (): void</w:t>
+        <w:t>): void</w:t>
       </w:r>
     </w:p>
     <w:p>
@@ -3997,7 +4028,7 @@
           <w:color w:val="000000"/>
           <w:lang w:val="en-US"/>
         </w:rPr>
-        <w:t>update the mist on the map according to the robots’ positions.</w:t>
+        <w:t>initialize the map with the number of player</w:t>
       </w:r>
     </w:p>
     <w:p>
@@ -4020,6 +4051,336 @@
           <w:color w:val="000000"/>
           <w:lang w:val="en-US"/>
         </w:rPr>
+        <w:t>Precondition:</w:t>
+      </w:r>
+      <w:r>
+        <w:rPr>
+          <w:rFonts w:cs="Times"/>
+          <w:color w:val="000000"/>
+          <w:lang w:val="en-US"/>
+        </w:rPr>
+        <w:t xml:space="preserve"> </w:t>
+      </w:r>
+    </w:p>
+    <w:p>
+      <w:pPr>
+        <w:pStyle w:val="ListParagraph"/>
+        <w:numPr>
+          <w:ilvl w:val="0"/>
+          <w:numId w:val="11"/>
+        </w:numPr>
+        <w:tabs>
+          <w:tab w:val="center" w:pos="4680"/>
+        </w:tabs>
+        <w:rPr>
+          <w:rFonts w:cs="Times"/>
+          <w:color w:val="000000"/>
+          <w:lang w:val="en-US"/>
+        </w:rPr>
+      </w:pPr>
+      <w:r>
+        <w:rPr>
+          <w:rFonts w:cs="Times"/>
+          <w:color w:val="000000"/>
+          <w:lang w:val="en-US"/>
+        </w:rPr>
+        <w:t xml:space="preserve">The </w:t>
+      </w:r>
+      <w:proofErr w:type="spellStart"/>
+      <w:r>
+        <w:rPr>
+          <w:rFonts w:cs="Times"/>
+          <w:color w:val="000000"/>
+          <w:lang w:val="en-US"/>
+        </w:rPr>
+        <w:t>playerNum</w:t>
+      </w:r>
+      <w:proofErr w:type="spellEnd"/>
+      <w:r>
+        <w:rPr>
+          <w:rFonts w:cs="Times"/>
+          <w:color w:val="000000"/>
+          <w:lang w:val="en-US"/>
+        </w:rPr>
+        <w:t xml:space="preserve"> is 6;</w:t>
+      </w:r>
+    </w:p>
+    <w:p>
+      <w:pPr>
+        <w:pStyle w:val="ListParagraph"/>
+        <w:numPr>
+          <w:ilvl w:val="0"/>
+          <w:numId w:val="11"/>
+        </w:numPr>
+        <w:tabs>
+          <w:tab w:val="center" w:pos="4680"/>
+        </w:tabs>
+        <w:rPr>
+          <w:rFonts w:cs="Times"/>
+          <w:color w:val="000000"/>
+          <w:lang w:val="en-US"/>
+        </w:rPr>
+      </w:pPr>
+      <w:r>
+        <w:rPr>
+          <w:rFonts w:cs="Times"/>
+          <w:color w:val="000000"/>
+          <w:lang w:val="en-US"/>
+        </w:rPr>
+        <w:t xml:space="preserve">The </w:t>
+      </w:r>
+      <w:proofErr w:type="spellStart"/>
+      <w:r>
+        <w:rPr>
+          <w:rFonts w:cs="Times"/>
+          <w:color w:val="000000"/>
+          <w:lang w:val="en-US"/>
+        </w:rPr>
+        <w:t>playerNum</w:t>
+      </w:r>
+      <w:proofErr w:type="spellEnd"/>
+      <w:r>
+        <w:rPr>
+          <w:rFonts w:cs="Times"/>
+          <w:color w:val="000000"/>
+          <w:lang w:val="en-US"/>
+        </w:rPr>
+        <w:t xml:space="preserve"> is 2 or 3;</w:t>
+      </w:r>
+    </w:p>
+    <w:p>
+      <w:pPr>
+        <w:pStyle w:val="ListParagraph"/>
+        <w:numPr>
+          <w:ilvl w:val="0"/>
+          <w:numId w:val="11"/>
+        </w:numPr>
+        <w:tabs>
+          <w:tab w:val="center" w:pos="4680"/>
+        </w:tabs>
+        <w:rPr>
+          <w:rFonts w:cs="Times"/>
+          <w:color w:val="000000"/>
+          <w:lang w:val="en-US"/>
+        </w:rPr>
+      </w:pPr>
+      <w:r>
+        <w:rPr>
+          <w:rFonts w:cs="Times"/>
+          <w:color w:val="000000"/>
+          <w:lang w:val="en-US"/>
+        </w:rPr>
+        <w:t>Otherwise.</w:t>
+      </w:r>
+    </w:p>
+    <w:p>
+      <w:pPr>
+        <w:pStyle w:val="ListParagraph"/>
+        <w:ind w:left="0"/>
+        <w:rPr>
+          <w:rFonts w:cs="Times"/>
+          <w:color w:val="000000"/>
+          <w:lang w:val="en-US"/>
+        </w:rPr>
+      </w:pPr>
+      <w:r>
+        <w:rPr>
+          <w:rFonts w:cs="Times"/>
+          <w:b/>
+          <w:color w:val="000000"/>
+          <w:lang w:val="en-US"/>
+        </w:rPr>
+        <w:t xml:space="preserve">Input: </w:t>
+      </w:r>
+      <w:r>
+        <w:rPr>
+          <w:rFonts w:cs="Times"/>
+          <w:color w:val="000000"/>
+          <w:lang w:val="en-US"/>
+        </w:rPr>
+        <w:t>nothing</w:t>
+      </w:r>
+    </w:p>
+    <w:p>
+      <w:pPr>
+        <w:pStyle w:val="ListParagraph"/>
+        <w:ind w:left="0"/>
+        <w:rPr>
+          <w:rFonts w:cs="Times"/>
+          <w:color w:val="000000"/>
+          <w:lang w:val="en-US"/>
+        </w:rPr>
+      </w:pPr>
+      <w:r>
+        <w:rPr>
+          <w:rFonts w:cs="Times"/>
+          <w:b/>
+          <w:color w:val="000000"/>
+          <w:lang w:val="en-US"/>
+        </w:rPr>
+        <w:t>Return:</w:t>
+      </w:r>
+      <w:r>
+        <w:rPr>
+          <w:rFonts w:cs="Times"/>
+          <w:color w:val="000000"/>
+          <w:lang w:val="en-US"/>
+        </w:rPr>
+        <w:t xml:space="preserve"> void</w:t>
+      </w:r>
+    </w:p>
+    <w:p>
+      <w:pPr>
+        <w:rPr>
+          <w:rFonts w:cs="Times"/>
+          <w:b/>
+          <w:color w:val="000000"/>
+          <w:lang w:val="en-US"/>
+        </w:rPr>
+      </w:pPr>
+      <w:r>
+        <w:rPr>
+          <w:rFonts w:cs="Times"/>
+          <w:b/>
+          <w:color w:val="000000"/>
+          <w:lang w:val="en-US"/>
+        </w:rPr>
+        <w:t>Postcondition:</w:t>
+      </w:r>
+      <w:r>
+        <w:rPr>
+          <w:rFonts w:cs="Times"/>
+          <w:b/>
+          <w:color w:val="000000"/>
+          <w:lang w:val="en-US"/>
+        </w:rPr>
+        <w:t xml:space="preserve"> </w:t>
+      </w:r>
+      <w:r>
+        <w:rPr>
+          <w:rFonts w:cs="Times"/>
+          <w:color w:val="000000"/>
+          <w:lang w:val="en-US"/>
+        </w:rPr>
+        <w:t xml:space="preserve">The </w:t>
+      </w:r>
+      <w:proofErr w:type="spellStart"/>
+      <w:r>
+        <w:rPr>
+          <w:rFonts w:cs="Times"/>
+          <w:color w:val="000000"/>
+          <w:lang w:val="en-US"/>
+        </w:rPr>
+        <w:t>playerNum</w:t>
+      </w:r>
+      <w:proofErr w:type="spellEnd"/>
+      <w:r>
+        <w:rPr>
+          <w:rFonts w:cs="Times"/>
+          <w:color w:val="000000"/>
+          <w:lang w:val="en-US"/>
+        </w:rPr>
+        <w:t xml:space="preserve"> is 7, initialize each side as 7 hexagons; otherwise 5 hexagons.</w:t>
+      </w:r>
+    </w:p>
+    <w:p>
+      <w:pPr>
+        <w:pStyle w:val="ListParagraph"/>
+        <w:rPr>
+          <w:rFonts w:cs="Times"/>
+          <w:color w:val="000000"/>
+          <w:lang w:val="en-US"/>
+        </w:rPr>
+      </w:pPr>
+    </w:p>
+    <w:p>
+      <w:pPr>
+        <w:pStyle w:val="ListParagraph"/>
+        <w:ind w:left="0"/>
+        <w:rPr>
+          <w:rFonts w:cs="Times"/>
+          <w:b/>
+          <w:color w:val="000000"/>
+          <w:lang w:val="en-US"/>
+        </w:rPr>
+      </w:pPr>
+      <w:proofErr w:type="spellStart"/>
+      <w:r>
+        <w:rPr>
+          <w:rFonts w:cs="Times"/>
+          <w:b/>
+          <w:color w:val="000000"/>
+          <w:lang w:val="en-US"/>
+        </w:rPr>
+        <w:t>updateMist</w:t>
+      </w:r>
+      <w:proofErr w:type="spellEnd"/>
+      <w:r>
+        <w:rPr>
+          <w:rFonts w:cs="Times"/>
+          <w:b/>
+          <w:color w:val="000000"/>
+          <w:lang w:val="en-US"/>
+        </w:rPr>
+        <w:t xml:space="preserve"> (): void</w:t>
+      </w:r>
+    </w:p>
+    <w:p>
+      <w:pPr>
+        <w:pStyle w:val="ListParagraph"/>
+        <w:ind w:left="0"/>
+        <w:rPr>
+          <w:rFonts w:cs="Times"/>
+          <w:color w:val="000000"/>
+          <w:lang w:val="en-US"/>
+        </w:rPr>
+      </w:pPr>
+      <w:r>
+        <w:rPr>
+          <w:rFonts w:cs="Times"/>
+          <w:b/>
+          <w:color w:val="000000"/>
+          <w:lang w:val="en-US"/>
+        </w:rPr>
+        <w:t xml:space="preserve">Summary: </w:t>
+      </w:r>
+      <w:r>
+        <w:rPr>
+          <w:rFonts w:cs="Times"/>
+          <w:color w:val="000000"/>
+          <w:lang w:val="en-US"/>
+        </w:rPr>
+        <w:t xml:space="preserve">this method is to </w:t>
+      </w:r>
+      <w:r>
+        <w:rPr>
+          <w:rFonts w:cs="Times"/>
+          <w:color w:val="000000"/>
+          <w:lang w:val="en-US"/>
+        </w:rPr>
+        <w:t>update the mist on the map according to the robots’ positions.</w:t>
+      </w:r>
+    </w:p>
+    <w:p>
+      <w:pPr>
+        <w:pStyle w:val="ListParagraph"/>
+        <w:tabs>
+          <w:tab w:val="center" w:pos="4680"/>
+        </w:tabs>
+        <w:ind w:left="0"/>
+        <w:rPr>
+          <w:rFonts w:cs="Times"/>
+          <w:color w:val="000000"/>
+          <w:lang w:val="en-US"/>
+        </w:rPr>
+      </w:pPr>
+      <w:r>
+        <w:rPr>
+          <w:rFonts w:cs="Times"/>
+          <w:b/>
+          <w:color w:val="000000"/>
+          <w:lang w:val="en-US"/>
+        </w:rPr>
         <w:t xml:space="preserve">Precondition: </w:t>
       </w:r>
       <w:r>
@@ -4056,6 +4417,7 @@
           <w:color w:val="000000"/>
           <w:lang w:val="en-US"/>
         </w:rPr>
+        <w:lastRenderedPageBreak/>
         <w:t xml:space="preserve">Input: </w:t>
       </w:r>
       <w:r>
@@ -4217,14 +4579,7 @@
         <w:rPr>
           <w:lang w:val="en-US"/>
         </w:rPr>
-        <w:t xml:space="preserve"> class gets messages from view </w:t>
-      </w:r>
-      <w:r>
-        <w:rPr>
-          <w:lang w:val="en-US"/>
-        </w:rPr>
-        <w:lastRenderedPageBreak/>
-        <w:t xml:space="preserve">classes then manipulate player data. When the game is on progress, the player class is to figure out which robot should move in this play, and move to next play. </w:t>
+        <w:t xml:space="preserve"> class gets messages from view classes then manipulate player data. When the game is on progress, the player class is to figure out which robot should move in this play, and move to next play. </w:t>
       </w:r>
     </w:p>
     <w:p>
@@ -5067,6 +5422,7 @@
       </w:pPr>
       <w:proofErr w:type="gramStart"/>
       <w:r>
+        <w:lastRenderedPageBreak/>
         <w:t>shoot(</w:t>
       </w:r>
       <w:proofErr w:type="gramEnd"/>
@@ -5228,7 +5584,6 @@
         <w:pStyle w:val="Heading3"/>
       </w:pPr>
       <w:r>
-        <w:lastRenderedPageBreak/>
         <w:t>3.1.2 View package</w:t>
       </w:r>
     </w:p>
@@ -5530,6 +5885,7 @@
         <w:pStyle w:val="Heading4"/>
       </w:pPr>
       <w:r>
+        <w:lastRenderedPageBreak/>
         <w:t xml:space="preserve">3.1.2.3 </w:t>
       </w:r>
       <w:proofErr w:type="spellStart"/>
@@ -5637,7 +5993,6 @@
       </w:pPr>
       <w:proofErr w:type="gramStart"/>
       <w:r>
-        <w:lastRenderedPageBreak/>
         <w:t>game :</w:t>
       </w:r>
       <w:proofErr w:type="gramEnd"/>
@@ -6137,6 +6492,7 @@
         <w:pStyle w:val="Heading3"/>
       </w:pPr>
       <w:r>
+        <w:lastRenderedPageBreak/>
         <w:t xml:space="preserve">3.1.4 </w:t>
       </w:r>
       <w:proofErr w:type="spellStart"/>
@@ -6439,6 +6795,95 @@
     </w:lvl>
   </w:abstractNum>
   <w:abstractNum w:abstractNumId="1">
+    <w:nsid w:val="15FB7832"/>
+    <w:multiLevelType w:val="hybridMultilevel"/>
+    <w:tmpl w:val="9F04D056"/>
+    <w:lvl w:ilvl="0" w:tplc="0409000F">
+      <w:start w:val="1"/>
+      <w:numFmt w:val="decimal"/>
+      <w:lvlText w:val="%1."/>
+      <w:lvlJc w:val="left"/>
+      <w:pPr>
+        <w:ind w:left="720" w:hanging="360"/>
+      </w:pPr>
+      <w:rPr>
+        <w:rFonts w:hint="default"/>
+      </w:rPr>
+    </w:lvl>
+    <w:lvl w:ilvl="1" w:tplc="04090019" w:tentative="1">
+      <w:start w:val="1"/>
+      <w:numFmt w:val="lowerLetter"/>
+      <w:lvlText w:val="%2."/>
+      <w:lvlJc w:val="left"/>
+      <w:pPr>
+        <w:ind w:left="1440" w:hanging="360"/>
+      </w:pPr>
+    </w:lvl>
+    <w:lvl w:ilvl="2" w:tplc="0409001B" w:tentative="1">
+      <w:start w:val="1"/>
+      <w:numFmt w:val="lowerRoman"/>
+      <w:lvlText w:val="%3."/>
+      <w:lvlJc w:val="right"/>
+      <w:pPr>
+        <w:ind w:left="2160" w:hanging="180"/>
+      </w:pPr>
+    </w:lvl>
+    <w:lvl w:ilvl="3" w:tplc="0409000F" w:tentative="1">
+      <w:start w:val="1"/>
+      <w:numFmt w:val="decimal"/>
+      <w:lvlText w:val="%4."/>
+      <w:lvlJc w:val="left"/>
+      <w:pPr>
+        <w:ind w:left="2880" w:hanging="360"/>
+      </w:pPr>
+    </w:lvl>
+    <w:lvl w:ilvl="4" w:tplc="04090019" w:tentative="1">
+      <w:start w:val="1"/>
+      <w:numFmt w:val="lowerLetter"/>
+      <w:lvlText w:val="%5."/>
+      <w:lvlJc w:val="left"/>
+      <w:pPr>
+        <w:ind w:left="3600" w:hanging="360"/>
+      </w:pPr>
+    </w:lvl>
+    <w:lvl w:ilvl="5" w:tplc="0409001B" w:tentative="1">
+      <w:start w:val="1"/>
+      <w:numFmt w:val="lowerRoman"/>
+      <w:lvlText w:val="%6."/>
+      <w:lvlJc w:val="right"/>
+      <w:pPr>
+        <w:ind w:left="4320" w:hanging="180"/>
+      </w:pPr>
+    </w:lvl>
+    <w:lvl w:ilvl="6" w:tplc="0409000F" w:tentative="1">
+      <w:start w:val="1"/>
+      <w:numFmt w:val="decimal"/>
+      <w:lvlText w:val="%7."/>
+      <w:lvlJc w:val="left"/>
+      <w:pPr>
+        <w:ind w:left="5040" w:hanging="360"/>
+      </w:pPr>
+    </w:lvl>
+    <w:lvl w:ilvl="7" w:tplc="04090019" w:tentative="1">
+      <w:start w:val="1"/>
+      <w:numFmt w:val="lowerLetter"/>
+      <w:lvlText w:val="%8."/>
+      <w:lvlJc w:val="left"/>
+      <w:pPr>
+        <w:ind w:left="5760" w:hanging="360"/>
+      </w:pPr>
+    </w:lvl>
+    <w:lvl w:ilvl="8" w:tplc="0409001B" w:tentative="1">
+      <w:start w:val="1"/>
+      <w:numFmt w:val="lowerRoman"/>
+      <w:lvlText w:val="%9."/>
+      <w:lvlJc w:val="right"/>
+      <w:pPr>
+        <w:ind w:left="6480" w:hanging="180"/>
+      </w:pPr>
+    </w:lvl>
+  </w:abstractNum>
+  <w:abstractNum w:abstractNumId="2">
     <w:nsid w:val="34055767"/>
     <w:multiLevelType w:val="hybridMultilevel"/>
     <w:tmpl w:val="43965DDE"/>
@@ -6551,7 +6996,7 @@
       </w:rPr>
     </w:lvl>
   </w:abstractNum>
-  <w:abstractNum w:abstractNumId="2">
+  <w:abstractNum w:abstractNumId="3">
     <w:nsid w:val="3DC852EE"/>
     <w:multiLevelType w:val="hybridMultilevel"/>
     <w:tmpl w:val="056654DC"/>
@@ -6664,7 +7109,7 @@
       </w:rPr>
     </w:lvl>
   </w:abstractNum>
-  <w:abstractNum w:abstractNumId="3">
+  <w:abstractNum w:abstractNumId="4">
     <w:nsid w:val="4A381A85"/>
     <w:multiLevelType w:val="multilevel"/>
     <w:tmpl w:val="0409001F"/>
@@ -6750,7 +7195,7 @@
       </w:pPr>
     </w:lvl>
   </w:abstractNum>
-  <w:abstractNum w:abstractNumId="4">
+  <w:abstractNum w:abstractNumId="5">
     <w:nsid w:val="4DE873E9"/>
     <w:multiLevelType w:val="hybridMultilevel"/>
     <w:tmpl w:val="29F29568"/>
@@ -6863,7 +7308,7 @@
       </w:rPr>
     </w:lvl>
   </w:abstractNum>
-  <w:abstractNum w:abstractNumId="5">
+  <w:abstractNum w:abstractNumId="6">
     <w:nsid w:val="62DE37E7"/>
     <w:multiLevelType w:val="hybridMultilevel"/>
     <w:tmpl w:val="6344AC2A"/>
@@ -6976,7 +7421,7 @@
       </w:rPr>
     </w:lvl>
   </w:abstractNum>
-  <w:abstractNum w:abstractNumId="6">
+  <w:abstractNum w:abstractNumId="7">
     <w:nsid w:val="6B1A0C7F"/>
     <w:multiLevelType w:val="hybridMultilevel"/>
     <w:tmpl w:val="111250CA"/>
@@ -7089,7 +7534,7 @@
       </w:rPr>
     </w:lvl>
   </w:abstractNum>
-  <w:abstractNum w:abstractNumId="7">
+  <w:abstractNum w:abstractNumId="8">
     <w:nsid w:val="6C6653FB"/>
     <w:multiLevelType w:val="hybridMultilevel"/>
     <w:tmpl w:val="1DD24A98"/>
@@ -7202,7 +7647,7 @@
       </w:rPr>
     </w:lvl>
   </w:abstractNum>
-  <w:abstractNum w:abstractNumId="8">
+  <w:abstractNum w:abstractNumId="9">
     <w:nsid w:val="6D4C47F4"/>
     <w:multiLevelType w:val="multilevel"/>
     <w:tmpl w:val="0409001F"/>
@@ -7288,7 +7733,7 @@
       </w:pPr>
     </w:lvl>
   </w:abstractNum>
-  <w:abstractNum w:abstractNumId="9">
+  <w:abstractNum w:abstractNumId="10">
     <w:nsid w:val="749E22C0"/>
     <w:multiLevelType w:val="multilevel"/>
     <w:tmpl w:val="D110CA3A"/>
@@ -7410,34 +7855,37 @@
     </w:lvl>
   </w:abstractNum>
   <w:num w:numId="1">
-    <w:abstractNumId w:val="9"/>
+    <w:abstractNumId w:val="10"/>
   </w:num>
   <w:num w:numId="2">
-    <w:abstractNumId w:val="7"/>
+    <w:abstractNumId w:val="8"/>
   </w:num>
   <w:num w:numId="3">
     <w:abstractNumId w:val="0"/>
   </w:num>
   <w:num w:numId="4">
+    <w:abstractNumId w:val="4"/>
+  </w:num>
+  <w:num w:numId="5">
+    <w:abstractNumId w:val="9"/>
+  </w:num>
+  <w:num w:numId="6">
+    <w:abstractNumId w:val="7"/>
+  </w:num>
+  <w:num w:numId="7">
+    <w:abstractNumId w:val="5"/>
+  </w:num>
+  <w:num w:numId="8">
+    <w:abstractNumId w:val="2"/>
+  </w:num>
+  <w:num w:numId="9">
+    <w:abstractNumId w:val="6"/>
+  </w:num>
+  <w:num w:numId="10">
     <w:abstractNumId w:val="3"/>
   </w:num>
-  <w:num w:numId="5">
-    <w:abstractNumId w:val="8"/>
-  </w:num>
-  <w:num w:numId="6">
-    <w:abstractNumId w:val="6"/>
-  </w:num>
-  <w:num w:numId="7">
-    <w:abstractNumId w:val="4"/>
-  </w:num>
-  <w:num w:numId="8">
+  <w:num w:numId="11">
     <w:abstractNumId w:val="1"/>
-  </w:num>
-  <w:num w:numId="9">
-    <w:abstractNumId w:val="5"/>
-  </w:num>
-  <w:num w:numId="10">
-    <w:abstractNumId w:val="2"/>
   </w:num>
 </w:numbering>
 </file>

</xml_diff>

<commit_message>
add updateRobotPosition() to GameController class in design document
</commit_message>
<xml_diff>
--- a/doc/Design Document.docx
+++ b/doc/Design Document.docx
@@ -1,6 +1,6 @@
 
 <file path=word/document.xml><?xml version="1.0" encoding="utf-8"?>
-<w:document xmlns:wpc="http://schemas.microsoft.com/office/word/2010/wordprocessingCanvas" xmlns:mo="http://schemas.microsoft.com/office/mac/office/2008/main" xmlns:mc="http://schemas.openxmlformats.org/markup-compatibility/2006" xmlns:mv="urn:schemas-microsoft-com:mac:vml" xmlns:o="urn:schemas-microsoft-com:office:office" xmlns:r="http://schemas.openxmlformats.org/officeDocument/2006/relationships" xmlns:m="http://schemas.openxmlformats.org/officeDocument/2006/math" xmlns:v="urn:schemas-microsoft-com:vml" xmlns:wp14="http://schemas.microsoft.com/office/word/2010/wordprocessingDrawing" xmlns:wp="http://schemas.openxmlformats.org/drawingml/2006/wordprocessingDrawing" xmlns:w10="urn:schemas-microsoft-com:office:word" xmlns:w="http://schemas.openxmlformats.org/wordprocessingml/2006/main" xmlns:w14="http://schemas.microsoft.com/office/word/2010/wordml" xmlns:w15="http://schemas.microsoft.com/office/word/2012/wordml" xmlns:wpg="http://schemas.microsoft.com/office/word/2010/wordprocessingGroup" xmlns:wpi="http://schemas.microsoft.com/office/word/2010/wordprocessingInk" xmlns:wne="http://schemas.microsoft.com/office/word/2006/wordml" xmlns:wps="http://schemas.microsoft.com/office/word/2010/wordprocessingShape" mc:Ignorable="w14 w15 wp14">
+<w:document xmlns:wpc="http://schemas.microsoft.com/office/word/2010/wordprocessingCanvas" xmlns:cx="http://schemas.microsoft.com/office/drawing/2014/chartex" xmlns:cx1="http://schemas.microsoft.com/office/drawing/2015/9/8/chartex" xmlns:cx2="http://schemas.microsoft.com/office/drawing/2015/10/21/chartex" xmlns:cx3="http://schemas.microsoft.com/office/drawing/2016/5/9/chartex" xmlns:cx4="http://schemas.microsoft.com/office/drawing/2016/5/10/chartex" xmlns:cx5="http://schemas.microsoft.com/office/drawing/2016/5/11/chartex" xmlns:mc="http://schemas.openxmlformats.org/markup-compatibility/2006" xmlns:o="urn:schemas-microsoft-com:office:office" xmlns:r="http://schemas.openxmlformats.org/officeDocument/2006/relationships" xmlns:m="http://schemas.openxmlformats.org/officeDocument/2006/math" xmlns:v="urn:schemas-microsoft-com:vml" xmlns:wp14="http://schemas.microsoft.com/office/word/2010/wordprocessingDrawing" xmlns:wp="http://schemas.openxmlformats.org/drawingml/2006/wordprocessingDrawing" xmlns:w10="urn:schemas-microsoft-com:office:word" xmlns:w="http://schemas.openxmlformats.org/wordprocessingml/2006/main" xmlns:w14="http://schemas.microsoft.com/office/word/2010/wordml" xmlns:w15="http://schemas.microsoft.com/office/word/2012/wordml" xmlns:w16se="http://schemas.microsoft.com/office/word/2015/wordml/symex" xmlns:wpg="http://schemas.microsoft.com/office/word/2010/wordprocessingGroup" xmlns:wpi="http://schemas.microsoft.com/office/word/2010/wordprocessingInk" xmlns:wne="http://schemas.microsoft.com/office/word/2006/wordml" xmlns:wps="http://schemas.microsoft.com/office/word/2010/wordprocessingShape" mc:Ignorable="w14 w15 w16se wp14">
   <w:body>
     <w:p>
       <w:pPr>
@@ -1370,27 +1370,19 @@
     </w:p>
     <w:p>
       <w:pPr>
-        <w:rPr>
-          <w:rFonts w:cs="Times"/>
-          <w:b/>
-          <w:color w:val="000000"/>
-          <w:lang w:val="en-US"/>
-        </w:rPr>
-      </w:pPr>
-      <w:r>
-        <w:rPr>
-          <w:rFonts w:cs="Times"/>
-          <w:b/>
-          <w:color w:val="000000"/>
+        <w:pStyle w:val="Heading4"/>
+        <w:rPr>
+          <w:lang w:val="en-US"/>
+        </w:rPr>
+      </w:pPr>
+      <w:r>
+        <w:rPr>
           <w:lang w:val="en-US"/>
         </w:rPr>
         <w:t xml:space="preserve">3.1.1.1 </w:t>
       </w:r>
       <w:r>
         <w:rPr>
-          <w:rFonts w:cs="Times"/>
-          <w:b/>
-          <w:color w:val="000000"/>
           <w:lang w:val="en-US"/>
         </w:rPr>
         <w:t>Coordinate Class</w:t>
@@ -2887,27 +2879,19 @@
     <w:p/>
     <w:p>
       <w:pPr>
-        <w:rPr>
-          <w:rFonts w:cs="Times"/>
-          <w:b/>
-          <w:color w:val="000000"/>
-          <w:lang w:val="en-US"/>
-        </w:rPr>
-      </w:pPr>
-      <w:r>
-        <w:rPr>
-          <w:rFonts w:cs="Times"/>
-          <w:b/>
-          <w:color w:val="000000"/>
+        <w:pStyle w:val="Heading4"/>
+        <w:rPr>
+          <w:lang w:val="en-US"/>
+        </w:rPr>
+      </w:pPr>
+      <w:r>
+        <w:rPr>
           <w:lang w:val="en-US"/>
         </w:rPr>
         <w:t xml:space="preserve">3.1.1.2 </w:t>
       </w:r>
       <w:r>
         <w:rPr>
-          <w:rFonts w:cs="Times"/>
-          <w:b/>
-          <w:color w:val="000000"/>
           <w:lang w:val="en-US"/>
         </w:rPr>
         <w:t>Game Class</w:t>
@@ -2963,8 +2947,6 @@
         </w:rPr>
         <w:t>Fields:</w:t>
       </w:r>
-      <w:bookmarkStart w:id="0" w:name="_GoBack"/>
-      <w:bookmarkEnd w:id="0"/>
     </w:p>
     <w:p>
       <w:pPr>
@@ -3763,27 +3745,19 @@
     </w:p>
     <w:p>
       <w:pPr>
-        <w:rPr>
-          <w:rFonts w:cs="Times"/>
-          <w:b/>
-          <w:color w:val="000000"/>
-          <w:lang w:val="en-US"/>
-        </w:rPr>
-      </w:pPr>
-      <w:r>
-        <w:rPr>
-          <w:rFonts w:cs="Times"/>
-          <w:b/>
-          <w:color w:val="000000"/>
+        <w:pStyle w:val="Heading4"/>
+        <w:rPr>
+          <w:lang w:val="en-US"/>
+        </w:rPr>
+      </w:pPr>
+      <w:r>
+        <w:rPr>
           <w:lang w:val="en-US"/>
         </w:rPr>
         <w:t xml:space="preserve">3.1.1.3 </w:t>
       </w:r>
       <w:r>
         <w:rPr>
-          <w:rFonts w:cs="Times"/>
-          <w:b/>
-          <w:color w:val="000000"/>
           <w:lang w:val="en-US"/>
         </w:rPr>
         <w:t>Map Class</w:t>
@@ -4488,27 +4462,19 @@
     <w:p/>
     <w:p>
       <w:pPr>
-        <w:rPr>
-          <w:rFonts w:cs="Times"/>
-          <w:b/>
-          <w:color w:val="000000"/>
-          <w:lang w:val="en-US"/>
-        </w:rPr>
-      </w:pPr>
-      <w:r>
-        <w:rPr>
-          <w:rFonts w:cs="Times"/>
-          <w:b/>
-          <w:color w:val="000000"/>
+        <w:pStyle w:val="Heading4"/>
+        <w:rPr>
+          <w:lang w:val="en-US"/>
+        </w:rPr>
+      </w:pPr>
+      <w:r>
+        <w:rPr>
           <w:lang w:val="en-US"/>
         </w:rPr>
         <w:t xml:space="preserve">3.1.1.4 </w:t>
       </w:r>
       <w:r>
         <w:rPr>
-          <w:rFonts w:cs="Times"/>
-          <w:b/>
-          <w:color w:val="000000"/>
           <w:lang w:val="en-US"/>
         </w:rPr>
         <w:t>Player Class</w:t>
@@ -5369,6 +5335,12 @@
       </w:pPr>
     </w:p>
     <w:p>
+      <w:pPr>
+        <w:pStyle w:val="Heading4"/>
+      </w:pPr>
+      <w:r>
+        <w:t xml:space="preserve">3.1.1.5 </w:t>
+      </w:r>
       <w:proofErr w:type="spellStart"/>
       <w:r>
         <w:t>HumanPlayer</w:t>
@@ -5405,6 +5377,7 @@
       </w:pPr>
       <w:proofErr w:type="gramStart"/>
       <w:r>
+        <w:lastRenderedPageBreak/>
         <w:t>turn(</w:t>
       </w:r>
       <w:proofErr w:type="gramEnd"/>
@@ -5422,7 +5395,6 @@
       </w:pPr>
       <w:proofErr w:type="gramStart"/>
       <w:r>
-        <w:lastRenderedPageBreak/>
         <w:t>shoot(</w:t>
       </w:r>
       <w:proofErr w:type="gramEnd"/>
@@ -5435,7 +5407,10 @@
         <w:pStyle w:val="Heading4"/>
       </w:pPr>
       <w:r>
-        <w:t xml:space="preserve">3.1.1.5 </w:t>
+        <w:t>3.1.1.6</w:t>
+      </w:r>
+      <w:r>
+        <w:t xml:space="preserve"> </w:t>
       </w:r>
       <w:proofErr w:type="spellStart"/>
       <w:r>
@@ -5451,7 +5426,10 @@
         <w:pStyle w:val="Heading4"/>
       </w:pPr>
       <w:r>
-        <w:t xml:space="preserve">3.1.1.6 </w:t>
+        <w:t>3.1.1.7</w:t>
+      </w:r>
+      <w:r>
+        <w:t xml:space="preserve"> </w:t>
       </w:r>
       <w:r>
         <w:t>Robot</w:t>
@@ -5957,7 +5935,10 @@
         <w:pStyle w:val="Heading3"/>
       </w:pPr>
       <w:r>
-        <w:t>3.1.3 Controller</w:t>
+        <w:t xml:space="preserve">3.1.3 </w:t>
+      </w:r>
+      <w:r>
+        <w:t>Controller</w:t>
       </w:r>
     </w:p>
     <w:p>
@@ -6003,18 +5984,133 @@
     <w:p>
       <w:pPr>
         <w:ind w:left="1080"/>
-      </w:pPr>
-    </w:p>
-    <w:p>
-      <w:pPr>
-        <w:ind w:left="1080"/>
-        <w:rPr>
-          <w:b/>
-        </w:rPr>
       </w:pPr>
       <w:proofErr w:type="spellStart"/>
       <w:proofErr w:type="gramStart"/>
       <w:r>
+        <w:t>gameStartView</w:t>
+      </w:r>
+      <w:proofErr w:type="spellEnd"/>
+      <w:r>
+        <w:t xml:space="preserve"> :</w:t>
+      </w:r>
+      <w:proofErr w:type="gramEnd"/>
+      <w:r>
+        <w:t xml:space="preserve"> </w:t>
+      </w:r>
+      <w:proofErr w:type="spellStart"/>
+      <w:r>
+        <w:t>GameStartView</w:t>
+      </w:r>
+      <w:proofErr w:type="spellEnd"/>
+    </w:p>
+    <w:p>
+      <w:pPr>
+        <w:ind w:left="1080"/>
+      </w:pPr>
+      <w:proofErr w:type="spellStart"/>
+      <w:proofErr w:type="gramStart"/>
+      <w:r>
+        <w:t>setGameModeView</w:t>
+      </w:r>
+      <w:proofErr w:type="spellEnd"/>
+      <w:r>
+        <w:t xml:space="preserve"> :</w:t>
+      </w:r>
+      <w:proofErr w:type="gramEnd"/>
+      <w:r>
+        <w:t xml:space="preserve"> </w:t>
+      </w:r>
+      <w:proofErr w:type="spellStart"/>
+      <w:r>
+        <w:t>SetGameModeView</w:t>
+      </w:r>
+      <w:proofErr w:type="spellEnd"/>
+    </w:p>
+    <w:p>
+      <w:pPr>
+        <w:ind w:left="1080"/>
+      </w:pPr>
+      <w:proofErr w:type="spellStart"/>
+      <w:proofErr w:type="gramStart"/>
+      <w:r>
+        <w:t>gameBoardView</w:t>
+      </w:r>
+      <w:proofErr w:type="spellEnd"/>
+      <w:r>
+        <w:t xml:space="preserve"> :</w:t>
+      </w:r>
+      <w:proofErr w:type="gramEnd"/>
+      <w:r>
+        <w:t xml:space="preserve"> </w:t>
+      </w:r>
+      <w:proofErr w:type="spellStart"/>
+      <w:r>
+        <w:t>GameBoardView</w:t>
+      </w:r>
+      <w:proofErr w:type="spellEnd"/>
+    </w:p>
+    <w:p>
+      <w:pPr>
+        <w:ind w:left="1080"/>
+      </w:pPr>
+      <w:proofErr w:type="spellStart"/>
+      <w:proofErr w:type="gramStart"/>
+      <w:r>
+        <w:t>playerStatusView</w:t>
+      </w:r>
+      <w:proofErr w:type="spellEnd"/>
+      <w:r>
+        <w:t xml:space="preserve"> :</w:t>
+      </w:r>
+      <w:proofErr w:type="gramEnd"/>
+      <w:r>
+        <w:t xml:space="preserve"> </w:t>
+      </w:r>
+      <w:proofErr w:type="spellStart"/>
+      <w:r>
+        <w:t>PlayerStatusView</w:t>
+      </w:r>
+      <w:proofErr w:type="spellEnd"/>
+    </w:p>
+    <w:p>
+      <w:pPr>
+        <w:ind w:left="1080"/>
+      </w:pPr>
+      <w:proofErr w:type="spellStart"/>
+      <w:proofErr w:type="gramStart"/>
+      <w:r>
+        <w:t>garageView</w:t>
+      </w:r>
+      <w:proofErr w:type="spellEnd"/>
+      <w:r>
+        <w:t xml:space="preserve"> :</w:t>
+      </w:r>
+      <w:proofErr w:type="gramEnd"/>
+      <w:r>
+        <w:t xml:space="preserve"> </w:t>
+      </w:r>
+      <w:proofErr w:type="spellStart"/>
+      <w:r>
+        <w:t>GarageView</w:t>
+      </w:r>
+      <w:proofErr w:type="spellEnd"/>
+    </w:p>
+    <w:p>
+      <w:pPr>
+        <w:ind w:left="1080"/>
+      </w:pPr>
+    </w:p>
+    <w:p>
+      <w:pPr>
+        <w:ind w:left="1080"/>
+        <w:rPr>
+          <w:b/>
+        </w:rPr>
+      </w:pPr>
+      <w:proofErr w:type="spellStart"/>
+      <w:proofErr w:type="gramStart"/>
+      <w:r>
         <w:rPr>
           <w:b/>
         </w:rPr>
@@ -6132,10 +6228,18 @@
       </w:r>
       <w:proofErr w:type="spellEnd"/>
       <w:r>
-        <w:t xml:space="preserve"> instance created if </w:t>
+        <w:t xml:space="preserve"> instance assigned to </w:t>
       </w:r>
       <w:proofErr w:type="spellStart"/>
       <w:r>
+        <w:t>setGameModeView</w:t>
+      </w:r>
+      <w:proofErr w:type="spellEnd"/>
+      <w:r>
+        <w:t xml:space="preserve"> and displayed if </w:t>
+      </w:r>
+      <w:proofErr w:type="spellStart"/>
+      <w:r>
         <w:t>startButton</w:t>
       </w:r>
       <w:proofErr w:type="spellEnd"/>
@@ -6148,10 +6252,18 @@
       </w:r>
       <w:proofErr w:type="spellEnd"/>
       <w:r>
-        <w:t xml:space="preserve"> instance created if </w:t>
+        <w:t xml:space="preserve"> instance assigned to </w:t>
       </w:r>
       <w:proofErr w:type="spellStart"/>
       <w:r>
+        <w:t>garageView</w:t>
+      </w:r>
+      <w:proofErr w:type="spellEnd"/>
+      <w:r>
+        <w:t xml:space="preserve"> and displayed if </w:t>
+      </w:r>
+      <w:proofErr w:type="spellStart"/>
+      <w:r>
         <w:t>garageButton</w:t>
       </w:r>
       <w:proofErr w:type="spellEnd"/>
@@ -6178,10 +6290,18 @@
       </w:r>
       <w:proofErr w:type="spellEnd"/>
       <w:r>
-        <w:t xml:space="preserve"> instance created if start game button clicked; switch to next play if </w:t>
+        <w:t xml:space="preserve"> instance assigned to </w:t>
       </w:r>
       <w:proofErr w:type="spellStart"/>
       <w:r>
+        <w:t>gameBoardView</w:t>
+      </w:r>
+      <w:proofErr w:type="spellEnd"/>
+      <w:r>
+        <w:t xml:space="preserve"> and displayed if start game button clicked; switch to next play if </w:t>
+      </w:r>
+      <w:proofErr w:type="spellStart"/>
+      <w:r>
         <w:t>endPlayButton</w:t>
       </w:r>
       <w:proofErr w:type="spellEnd"/>
@@ -6198,7 +6318,7 @@
       </w:r>
       <w:proofErr w:type="spellStart"/>
       <w:r>
-        <w:t>GameStartView</w:t>
+        <w:t>gameStartView</w:t>
       </w:r>
       <w:proofErr w:type="spellEnd"/>
       <w:r>
@@ -6236,6 +6356,11 @@
       <w:r>
         <w:t xml:space="preserve"> clicked</w:t>
       </w:r>
+    </w:p>
+    <w:p>
+      <w:pPr>
+        <w:ind w:left="1080"/>
+      </w:pPr>
     </w:p>
     <w:p>
       <w:pPr>
@@ -6373,6 +6498,11 @@
     <w:p>
       <w:pPr>
         <w:ind w:left="1080"/>
+      </w:pPr>
+    </w:p>
+    <w:p>
+      <w:pPr>
+        <w:ind w:left="1080"/>
         <w:rPr>
           <w:b/>
         </w:rPr>
@@ -6427,6 +6557,7 @@
         <w:rPr>
           <w:b/>
         </w:rPr>
+        <w:lastRenderedPageBreak/>
         <w:t>Precondition:</w:t>
       </w:r>
       <w:r>
@@ -6478,21 +6609,158 @@
         <w:t>Postcondition:</w:t>
       </w:r>
       <w:r>
-        <w:t xml:space="preserve"> a new timer is started and is showed in </w:t>
-      </w:r>
+        <w:t xml:space="preserve"> a new timer is started</w:t>
+      </w:r>
+    </w:p>
+    <w:p>
+      <w:pPr>
+        <w:ind w:left="360" w:firstLine="720"/>
+      </w:pPr>
+    </w:p>
+    <w:p>
+      <w:pPr>
+        <w:ind w:left="360" w:firstLine="720"/>
+        <w:rPr>
+          <w:b/>
+        </w:rPr>
+      </w:pPr>
       <w:proofErr w:type="spellStart"/>
+      <w:proofErr w:type="gramStart"/>
+      <w:r>
+        <w:rPr>
+          <w:b/>
+        </w:rPr>
+        <w:t>update</w:t>
+      </w:r>
+      <w:r>
+        <w:rPr>
+          <w:b/>
+        </w:rPr>
+        <w:t>RobotPosition</w:t>
+      </w:r>
+      <w:proofErr w:type="spellEnd"/>
+      <w:r>
+        <w:rPr>
+          <w:b/>
+        </w:rPr>
+        <w:t>(</w:t>
+      </w:r>
+      <w:proofErr w:type="gramEnd"/>
+      <w:r>
+        <w:rPr>
+          <w:b/>
+        </w:rPr>
+        <w:t>) : void</w:t>
+      </w:r>
+    </w:p>
+    <w:p>
+      <w:pPr>
+        <w:ind w:left="360" w:firstLine="720"/>
+      </w:pPr>
+      <w:r>
+        <w:rPr>
+          <w:b/>
+        </w:rPr>
+        <w:t>Summary:</w:t>
+      </w:r>
+      <w:r>
+        <w:rPr>
+          <w:b/>
+        </w:rPr>
+        <w:t xml:space="preserve"> </w:t>
+      </w:r>
+      <w:r>
+        <w:t xml:space="preserve">notify </w:t>
+      </w:r>
+      <w:proofErr w:type="spellStart"/>
       <w:r>
         <w:t>GameBoardView</w:t>
       </w:r>
       <w:proofErr w:type="spellEnd"/>
     </w:p>
+    <w:p>
+      <w:pPr>
+        <w:ind w:left="360" w:firstLine="720"/>
+      </w:pPr>
+      <w:r>
+        <w:rPr>
+          <w:b/>
+        </w:rPr>
+        <w:t>Precondition:</w:t>
+      </w:r>
+      <w:r>
+        <w:t xml:space="preserve"> a robot moved</w:t>
+      </w:r>
+    </w:p>
+    <w:p>
+      <w:pPr>
+        <w:ind w:left="360" w:firstLine="720"/>
+      </w:pPr>
+      <w:r>
+        <w:rPr>
+          <w:b/>
+        </w:rPr>
+        <w:t>Input:</w:t>
+      </w:r>
+      <w:r>
+        <w:t xml:space="preserve"> none</w:t>
+      </w:r>
+    </w:p>
+    <w:p>
+      <w:pPr>
+        <w:ind w:left="360" w:firstLine="720"/>
+      </w:pPr>
+      <w:r>
+        <w:rPr>
+          <w:b/>
+        </w:rPr>
+        <w:t>Return</w:t>
+      </w:r>
+      <w:r>
+        <w:rPr>
+          <w:b/>
+        </w:rPr>
+        <w:t>:</w:t>
+      </w:r>
+      <w:r>
+        <w:t xml:space="preserve"> none</w:t>
+      </w:r>
+    </w:p>
+    <w:p>
+      <w:pPr>
+        <w:ind w:left="360" w:firstLine="720"/>
+      </w:pPr>
+      <w:r>
+        <w:rPr>
+          <w:b/>
+        </w:rPr>
+        <w:t>Postcondition:</w:t>
+      </w:r>
+      <w:r>
+        <w:t xml:space="preserve"> </w:t>
+      </w:r>
+      <w:proofErr w:type="spellStart"/>
+      <w:r>
+        <w:t>GameBoardView</w:t>
+      </w:r>
+      <w:proofErr w:type="spellEnd"/>
+      <w:r>
+        <w:t xml:space="preserve"> displays change of the specific player’s position</w:t>
+      </w:r>
+    </w:p>
+    <w:p>
+      <w:pPr>
+        <w:ind w:left="360" w:firstLine="720"/>
+      </w:pPr>
+    </w:p>
     <w:p/>
     <w:p>
       <w:pPr>
         <w:pStyle w:val="Heading3"/>
       </w:pPr>
-      <w:r>
-        <w:lastRenderedPageBreak/>
+      <w:bookmarkStart w:id="0" w:name="_GoBack"/>
+      <w:bookmarkEnd w:id="0"/>
+      <w:r>
         <w:t xml:space="preserve">3.1.4 </w:t>
       </w:r>
       <w:proofErr w:type="spellStart"/>
@@ -6680,8 +6948,8 @@
 </file>
 
 <file path=word/numbering.xml><?xml version="1.0" encoding="utf-8"?>
-<w:numbering xmlns:wpc="http://schemas.microsoft.com/office/word/2010/wordprocessingCanvas" xmlns:mo="http://schemas.microsoft.com/office/mac/office/2008/main" xmlns:mc="http://schemas.openxmlformats.org/markup-compatibility/2006" xmlns:mv="urn:schemas-microsoft-com:mac:vml" xmlns:o="urn:schemas-microsoft-com:office:office" xmlns:r="http://schemas.openxmlformats.org/officeDocument/2006/relationships" xmlns:m="http://schemas.openxmlformats.org/officeDocument/2006/math" xmlns:v="urn:schemas-microsoft-com:vml" xmlns:wp14="http://schemas.microsoft.com/office/word/2010/wordprocessingDrawing" xmlns:wp="http://schemas.openxmlformats.org/drawingml/2006/wordprocessingDrawing" xmlns:w10="urn:schemas-microsoft-com:office:word" xmlns:w="http://schemas.openxmlformats.org/wordprocessingml/2006/main" xmlns:w14="http://schemas.microsoft.com/office/word/2010/wordml" xmlns:w15="http://schemas.microsoft.com/office/word/2012/wordml" xmlns:wpg="http://schemas.microsoft.com/office/word/2010/wordprocessingGroup" xmlns:wpi="http://schemas.microsoft.com/office/word/2010/wordprocessingInk" xmlns:wne="http://schemas.microsoft.com/office/word/2006/wordml" xmlns:wps="http://schemas.microsoft.com/office/word/2010/wordprocessingShape" mc:Ignorable="w14 w15 wp14">
-  <w:abstractNum w:abstractNumId="0">
+<w:numbering xmlns:wpc="http://schemas.microsoft.com/office/word/2010/wordprocessingCanvas" xmlns:cx="http://schemas.microsoft.com/office/drawing/2014/chartex" xmlns:cx1="http://schemas.microsoft.com/office/drawing/2015/9/8/chartex" xmlns:cx2="http://schemas.microsoft.com/office/drawing/2015/10/21/chartex" xmlns:cx3="http://schemas.microsoft.com/office/drawing/2016/5/9/chartex" xmlns:cx4="http://schemas.microsoft.com/office/drawing/2016/5/10/chartex" xmlns:cx5="http://schemas.microsoft.com/office/drawing/2016/5/11/chartex" xmlns:mc="http://schemas.openxmlformats.org/markup-compatibility/2006" xmlns:o="urn:schemas-microsoft-com:office:office" xmlns:r="http://schemas.openxmlformats.org/officeDocument/2006/relationships" xmlns:m="http://schemas.openxmlformats.org/officeDocument/2006/math" xmlns:v="urn:schemas-microsoft-com:vml" xmlns:wp14="http://schemas.microsoft.com/office/word/2010/wordprocessingDrawing" xmlns:wp="http://schemas.openxmlformats.org/drawingml/2006/wordprocessingDrawing" xmlns:w10="urn:schemas-microsoft-com:office:word" xmlns:w="http://schemas.openxmlformats.org/wordprocessingml/2006/main" xmlns:w14="http://schemas.microsoft.com/office/word/2010/wordml" xmlns:w15="http://schemas.microsoft.com/office/word/2012/wordml" xmlns:w16se="http://schemas.microsoft.com/office/word/2015/wordml/symex" xmlns:wpg="http://schemas.microsoft.com/office/word/2010/wordprocessingGroup" xmlns:wpi="http://schemas.microsoft.com/office/word/2010/wordprocessingInk" xmlns:wne="http://schemas.microsoft.com/office/word/2006/wordml" xmlns:wps="http://schemas.microsoft.com/office/word/2010/wordprocessingShape" mc:Ignorable="w14 w15 w16se wp14">
+  <w:abstractNum w:abstractNumId="0" w15:restartNumberingAfterBreak="0">
     <w:nsid w:val="0876534D"/>
     <w:multiLevelType w:val="hybridMultilevel"/>
     <w:tmpl w:val="F0906EAE"/>
@@ -6794,7 +7062,7 @@
       </w:rPr>
     </w:lvl>
   </w:abstractNum>
-  <w:abstractNum w:abstractNumId="1">
+  <w:abstractNum w:abstractNumId="1" w15:restartNumberingAfterBreak="0">
     <w:nsid w:val="15FB7832"/>
     <w:multiLevelType w:val="hybridMultilevel"/>
     <w:tmpl w:val="9F04D056"/>
@@ -6883,7 +7151,7 @@
       </w:pPr>
     </w:lvl>
   </w:abstractNum>
-  <w:abstractNum w:abstractNumId="2">
+  <w:abstractNum w:abstractNumId="2" w15:restartNumberingAfterBreak="0">
     <w:nsid w:val="34055767"/>
     <w:multiLevelType w:val="hybridMultilevel"/>
     <w:tmpl w:val="43965DDE"/>
@@ -6996,7 +7264,7 @@
       </w:rPr>
     </w:lvl>
   </w:abstractNum>
-  <w:abstractNum w:abstractNumId="3">
+  <w:abstractNum w:abstractNumId="3" w15:restartNumberingAfterBreak="0">
     <w:nsid w:val="3DC852EE"/>
     <w:multiLevelType w:val="hybridMultilevel"/>
     <w:tmpl w:val="056654DC"/>
@@ -7109,7 +7377,7 @@
       </w:rPr>
     </w:lvl>
   </w:abstractNum>
-  <w:abstractNum w:abstractNumId="4">
+  <w:abstractNum w:abstractNumId="4" w15:restartNumberingAfterBreak="0">
     <w:nsid w:val="4A381A85"/>
     <w:multiLevelType w:val="multilevel"/>
     <w:tmpl w:val="0409001F"/>
@@ -7195,7 +7463,7 @@
       </w:pPr>
     </w:lvl>
   </w:abstractNum>
-  <w:abstractNum w:abstractNumId="5">
+  <w:abstractNum w:abstractNumId="5" w15:restartNumberingAfterBreak="0">
     <w:nsid w:val="4DE873E9"/>
     <w:multiLevelType w:val="hybridMultilevel"/>
     <w:tmpl w:val="29F29568"/>
@@ -7308,7 +7576,7 @@
       </w:rPr>
     </w:lvl>
   </w:abstractNum>
-  <w:abstractNum w:abstractNumId="6">
+  <w:abstractNum w:abstractNumId="6" w15:restartNumberingAfterBreak="0">
     <w:nsid w:val="62DE37E7"/>
     <w:multiLevelType w:val="hybridMultilevel"/>
     <w:tmpl w:val="6344AC2A"/>
@@ -7421,7 +7689,7 @@
       </w:rPr>
     </w:lvl>
   </w:abstractNum>
-  <w:abstractNum w:abstractNumId="7">
+  <w:abstractNum w:abstractNumId="7" w15:restartNumberingAfterBreak="0">
     <w:nsid w:val="6B1A0C7F"/>
     <w:multiLevelType w:val="hybridMultilevel"/>
     <w:tmpl w:val="111250CA"/>
@@ -7534,7 +7802,7 @@
       </w:rPr>
     </w:lvl>
   </w:abstractNum>
-  <w:abstractNum w:abstractNumId="8">
+  <w:abstractNum w:abstractNumId="8" w15:restartNumberingAfterBreak="0">
     <w:nsid w:val="6C6653FB"/>
     <w:multiLevelType w:val="hybridMultilevel"/>
     <w:tmpl w:val="1DD24A98"/>
@@ -7647,7 +7915,7 @@
       </w:rPr>
     </w:lvl>
   </w:abstractNum>
-  <w:abstractNum w:abstractNumId="9">
+  <w:abstractNum w:abstractNumId="9" w15:restartNumberingAfterBreak="0">
     <w:nsid w:val="6D4C47F4"/>
     <w:multiLevelType w:val="multilevel"/>
     <w:tmpl w:val="0409001F"/>
@@ -7733,7 +8001,7 @@
       </w:pPr>
     </w:lvl>
   </w:abstractNum>
-  <w:abstractNum w:abstractNumId="10">
+  <w:abstractNum w:abstractNumId="10" w15:restartNumberingAfterBreak="0">
     <w:nsid w:val="749E22C0"/>
     <w:multiLevelType w:val="multilevel"/>
     <w:tmpl w:val="D110CA3A"/>
@@ -7891,7 +8159,7 @@
 </file>
 
 <file path=word/styles.xml><?xml version="1.0" encoding="utf-8"?>
-<w:styles xmlns:mc="http://schemas.openxmlformats.org/markup-compatibility/2006" xmlns:r="http://schemas.openxmlformats.org/officeDocument/2006/relationships" xmlns:w="http://schemas.openxmlformats.org/wordprocessingml/2006/main" xmlns:w14="http://schemas.microsoft.com/office/word/2010/wordml" xmlns:w15="http://schemas.microsoft.com/office/word/2012/wordml" mc:Ignorable="w14 w15">
+<w:styles xmlns:mc="http://schemas.openxmlformats.org/markup-compatibility/2006" xmlns:r="http://schemas.openxmlformats.org/officeDocument/2006/relationships" xmlns:w="http://schemas.openxmlformats.org/wordprocessingml/2006/main" xmlns:w14="http://schemas.microsoft.com/office/word/2010/wordml" xmlns:w15="http://schemas.microsoft.com/office/word/2012/wordml" xmlns:w16se="http://schemas.microsoft.com/office/word/2015/wordml/symex" mc:Ignorable="w14 w15 w16se">
   <w:docDefaults>
     <w:rPrDefault>
       <w:rPr>
@@ -7903,7 +8171,7 @@
     </w:rPrDefault>
     <w:pPrDefault/>
   </w:docDefaults>
-  <w:latentStyles w:defLockedState="0" w:defUIPriority="99" w:defSemiHidden="0" w:defUnhideWhenUsed="0" w:defQFormat="0" w:count="380">
+  <w:latentStyles w:defLockedState="0" w:defUIPriority="99" w:defSemiHidden="0" w:defUnhideWhenUsed="0" w:defQFormat="0" w:count="374">
     <w:lsdException w:name="Normal" w:uiPriority="0" w:qFormat="1"/>
     <w:lsdException w:name="heading 1" w:uiPriority="9" w:qFormat="1"/>
     <w:lsdException w:name="heading 2" w:semiHidden="1" w:uiPriority="9" w:unhideWhenUsed="1" w:qFormat="1"/>
@@ -8314,7 +8582,7 @@
     <w:uiPriority w:val="9"/>
     <w:unhideWhenUsed/>
     <w:qFormat/>
-    <w:rsid w:val="00E12D25"/>
+    <w:rsid w:val="005E3211"/>
     <w:pPr>
       <w:keepNext/>
       <w:keepLines/>
@@ -8322,7 +8590,7 @@
       <w:outlineLvl w:val="1"/>
     </w:pPr>
     <w:rPr>
-      <w:rFonts w:asciiTheme="majorHAnsi" w:eastAsiaTheme="majorEastAsia" w:hAnsiTheme="majorHAnsi" w:cstheme="majorBidi"/>
+      <w:rFonts w:ascii="Calibri" w:eastAsiaTheme="majorEastAsia" w:hAnsi="Calibri" w:cstheme="majorBidi"/>
       <w:b/>
       <w:sz w:val="28"/>
       <w:szCs w:val="26"/>
@@ -8336,7 +8604,7 @@
     <w:uiPriority w:val="9"/>
     <w:unhideWhenUsed/>
     <w:qFormat/>
-    <w:rsid w:val="00193BE9"/>
+    <w:rsid w:val="005E3211"/>
     <w:pPr>
       <w:keepNext/>
       <w:keepLines/>
@@ -8344,7 +8612,7 @@
       <w:outlineLvl w:val="2"/>
     </w:pPr>
     <w:rPr>
-      <w:rFonts w:asciiTheme="majorHAnsi" w:eastAsiaTheme="majorEastAsia" w:hAnsiTheme="majorHAnsi" w:cstheme="majorBidi"/>
+      <w:rFonts w:ascii="Calibri" w:eastAsiaTheme="majorEastAsia" w:hAnsi="Calibri" w:cstheme="majorBidi"/>
       <w:b/>
     </w:rPr>
   </w:style>
@@ -8356,7 +8624,7 @@
     <w:uiPriority w:val="9"/>
     <w:unhideWhenUsed/>
     <w:qFormat/>
-    <w:rsid w:val="00193BE9"/>
+    <w:rsid w:val="005E3211"/>
     <w:pPr>
       <w:keepNext/>
       <w:keepLines/>
@@ -8364,7 +8632,7 @@
       <w:outlineLvl w:val="3"/>
     </w:pPr>
     <w:rPr>
-      <w:rFonts w:asciiTheme="majorHAnsi" w:eastAsiaTheme="majorEastAsia" w:hAnsiTheme="majorHAnsi" w:cstheme="majorBidi"/>
+      <w:rFonts w:ascii="Calibri" w:eastAsiaTheme="majorEastAsia" w:hAnsi="Calibri" w:cstheme="majorBidi"/>
       <w:b/>
       <w:iCs/>
     </w:rPr>
@@ -8372,7 +8640,6 @@
   <w:style w:type="character" w:default="1" w:styleId="DefaultParagraphFont">
     <w:name w:val="Default Paragraph Font"/>
     <w:uiPriority w:val="1"/>
-    <w:semiHidden/>
     <w:unhideWhenUsed/>
   </w:style>
   <w:style w:type="table" w:default="1" w:styleId="TableNormal">
@@ -8406,7 +8673,6 @@
       <w:szCs w:val="22"/>
     </w:rPr>
     <w:tblPr>
-      <w:tblInd w:w="0" w:type="dxa"/>
       <w:tblBorders>
         <w:top w:val="single" w:sz="4" w:space="0" w:color="auto"/>
         <w:left w:val="single" w:sz="4" w:space="0" w:color="auto"/>
@@ -8415,12 +8681,6 @@
         <w:insideH w:val="single" w:sz="4" w:space="0" w:color="auto"/>
         <w:insideV w:val="single" w:sz="4" w:space="0" w:color="auto"/>
       </w:tblBorders>
-      <w:tblCellMar>
-        <w:top w:w="0" w:type="dxa"/>
-        <w:left w:w="108" w:type="dxa"/>
-        <w:bottom w:w="0" w:type="dxa"/>
-        <w:right w:w="108" w:type="dxa"/>
-      </w:tblCellMar>
     </w:tblPr>
   </w:style>
   <w:style w:type="character" w:customStyle="1" w:styleId="Heading1Char">
@@ -8452,9 +8712,9 @@
     <w:basedOn w:val="DefaultParagraphFont"/>
     <w:link w:val="Heading2"/>
     <w:uiPriority w:val="9"/>
-    <w:rsid w:val="00E12D25"/>
+    <w:rsid w:val="005E3211"/>
     <w:rPr>
-      <w:rFonts w:asciiTheme="majorHAnsi" w:eastAsiaTheme="majorEastAsia" w:hAnsiTheme="majorHAnsi" w:cstheme="majorBidi"/>
+      <w:rFonts w:ascii="Calibri" w:eastAsiaTheme="majorEastAsia" w:hAnsi="Calibri" w:cstheme="majorBidi"/>
       <w:b/>
       <w:sz w:val="28"/>
       <w:szCs w:val="26"/>
@@ -8466,9 +8726,9 @@
     <w:basedOn w:val="DefaultParagraphFont"/>
     <w:link w:val="Heading3"/>
     <w:uiPriority w:val="9"/>
-    <w:rsid w:val="00193BE9"/>
+    <w:rsid w:val="005E3211"/>
     <w:rPr>
-      <w:rFonts w:asciiTheme="majorHAnsi" w:eastAsiaTheme="majorEastAsia" w:hAnsiTheme="majorHAnsi" w:cstheme="majorBidi"/>
+      <w:rFonts w:ascii="Calibri" w:eastAsiaTheme="majorEastAsia" w:hAnsi="Calibri" w:cstheme="majorBidi"/>
       <w:b/>
       <w:lang w:val="en-CA"/>
     </w:rPr>
@@ -8478,9 +8738,9 @@
     <w:basedOn w:val="DefaultParagraphFont"/>
     <w:link w:val="Heading4"/>
     <w:uiPriority w:val="9"/>
-    <w:rsid w:val="00193BE9"/>
+    <w:rsid w:val="005E3211"/>
     <w:rPr>
-      <w:rFonts w:asciiTheme="majorHAnsi" w:eastAsiaTheme="majorEastAsia" w:hAnsiTheme="majorHAnsi" w:cstheme="majorBidi"/>
+      <w:rFonts w:ascii="Calibri" w:eastAsiaTheme="majorEastAsia" w:hAnsi="Calibri" w:cstheme="majorBidi"/>
       <w:b/>
       <w:iCs/>
       <w:lang w:val="en-CA"/>

</xml_diff>

<commit_message>
Add human player class
</commit_message>
<xml_diff>
--- a/doc/Design Document.docx
+++ b/doc/Design Document.docx
@@ -3609,8 +3609,6 @@
           <w:lang w:val="en-US"/>
         </w:rPr>
       </w:pPr>
-      <w:bookmarkStart w:id="0" w:name="_GoBack"/>
-      <w:bookmarkEnd w:id="0"/>
     </w:p>
     <w:p>
       <w:pPr>
@@ -4214,13 +4212,7 @@
         <w:rPr>
           <w:lang w:val="en-US"/>
         </w:rPr>
-        <w:t xml:space="preserve">3.1.1.4 </w:t>
-      </w:r>
-      <w:r>
-        <w:rPr>
-          <w:lang w:val="en-US"/>
-        </w:rPr>
-        <w:t>Player Class</w:t>
+        <w:t>3.1.1.4 Player Class</w:t>
       </w:r>
     </w:p>
     <w:p>
@@ -4907,11 +4899,580 @@
       <w:pPr>
         <w:pStyle w:val="Heading4"/>
       </w:pPr>
-      <w:r>
-        <w:t xml:space="preserve">3.1.1.5 </w:t>
-      </w:r>
-      <w:r>
-        <w:t>HumanPlayer extends Player</w:t>
+    </w:p>
+    <w:p>
+      <w:pPr>
+        <w:pStyle w:val="Heading4"/>
+      </w:pPr>
+      <w:r>
+        <w:t>3.1.1.5 HumanPlayer extends Player</w:t>
+      </w:r>
+    </w:p>
+    <w:p>
+      <w:r>
+        <w:t xml:space="preserve">This class extends player as a subclass. It contains all player’s fields and attributes along with three new methods which are three actions of human’s command. These actions will call the robots inside the HumanPlayer class to execute specific actions. This class stores information of human player and the robots it possesses.  It also determines which is the right robot to play. This class should respond to controller’s command of queries. </w:t>
+      </w:r>
+    </w:p>
+    <w:p>
+      <w:pPr>
+        <w:rPr>
+          <w:b/>
+        </w:rPr>
+      </w:pPr>
+    </w:p>
+    <w:p>
+      <w:pPr>
+        <w:rPr>
+          <w:b/>
+        </w:rPr>
+      </w:pPr>
+      <w:r>
+        <w:rPr>
+          <w:b/>
+        </w:rPr>
+        <w:t>move() : void</w:t>
+      </w:r>
+    </w:p>
+    <w:p>
+      <w:pPr>
+        <w:rPr>
+          <w:rFonts w:cs="Times"/>
+          <w:color w:val="000000"/>
+          <w:lang w:val="en-US"/>
+        </w:rPr>
+      </w:pPr>
+      <w:r>
+        <w:rPr>
+          <w:rFonts w:cs="Times"/>
+          <w:b/>
+          <w:color w:val="000000"/>
+          <w:lang w:val="en-US"/>
+        </w:rPr>
+        <w:t xml:space="preserve">Summary: </w:t>
+      </w:r>
+      <w:r>
+        <w:rPr>
+          <w:rFonts w:cs="Times"/>
+          <w:color w:val="000000"/>
+          <w:lang w:val="en-US"/>
+        </w:rPr>
+        <w:t xml:space="preserve">this method moves a robot one cell forward. </w:t>
+      </w:r>
+    </w:p>
+    <w:p>
+      <w:pPr>
+        <w:tabs>
+          <w:tab w:val="center" w:pos="4680"/>
+        </w:tabs>
+        <w:rPr>
+          <w:rFonts w:cs="Times"/>
+          <w:color w:val="000000"/>
+          <w:lang w:val="en-US"/>
+        </w:rPr>
+      </w:pPr>
+      <w:r>
+        <w:rPr>
+          <w:rFonts w:cs="Times"/>
+          <w:b/>
+          <w:color w:val="000000"/>
+          <w:lang w:val="en-US"/>
+        </w:rPr>
+        <w:t>Precondition:</w:t>
+      </w:r>
+      <w:r>
+        <w:rPr>
+          <w:rFonts w:cs="Times"/>
+          <w:b/>
+          <w:color w:val="000000"/>
+          <w:lang w:val="en-US"/>
+        </w:rPr>
+        <w:t xml:space="preserve"> </w:t>
+      </w:r>
+      <w:r>
+        <w:rPr>
+          <w:rFonts w:cs="Times"/>
+          <w:color w:val="000000"/>
+          <w:lang w:val="en-US"/>
+        </w:rPr>
+        <w:t xml:space="preserve">the robot still has movement points and it’s the current player’s turn. </w:t>
+      </w:r>
+    </w:p>
+    <w:p>
+      <w:pPr>
+        <w:tabs>
+          <w:tab w:val="center" w:pos="4680"/>
+        </w:tabs>
+        <w:rPr>
+          <w:rFonts w:cs="Times"/>
+          <w:color w:val="000000"/>
+          <w:lang w:val="en-US"/>
+        </w:rPr>
+      </w:pPr>
+      <w:r>
+        <w:rPr>
+          <w:rFonts w:cs="Times"/>
+          <w:b/>
+          <w:color w:val="000000"/>
+          <w:lang w:val="en-US"/>
+        </w:rPr>
+        <w:t xml:space="preserve">Input: </w:t>
+      </w:r>
+      <w:r>
+        <w:rPr>
+          <w:rFonts w:cs="Times"/>
+          <w:color w:val="000000"/>
+          <w:lang w:val="en-US"/>
+        </w:rPr>
+        <w:t>None</w:t>
+      </w:r>
+    </w:p>
+    <w:p>
+      <w:pPr>
+        <w:rPr>
+          <w:rFonts w:cs="Times"/>
+          <w:color w:val="000000"/>
+          <w:lang w:val="en-US"/>
+        </w:rPr>
+      </w:pPr>
+      <w:r>
+        <w:rPr>
+          <w:rFonts w:cs="Times"/>
+          <w:b/>
+          <w:color w:val="000000"/>
+          <w:lang w:val="en-US"/>
+        </w:rPr>
+        <w:t>Return:</w:t>
+      </w:r>
+      <w:r>
+        <w:rPr>
+          <w:rFonts w:cs="Times"/>
+          <w:b/>
+          <w:color w:val="000000"/>
+          <w:lang w:val="en-US"/>
+        </w:rPr>
+        <w:t xml:space="preserve"> </w:t>
+      </w:r>
+      <w:r>
+        <w:rPr>
+          <w:rFonts w:cs="Times"/>
+          <w:color w:val="000000"/>
+          <w:lang w:val="en-US"/>
+        </w:rPr>
+        <w:t>None</w:t>
+      </w:r>
+    </w:p>
+    <w:p>
+      <w:pPr>
+        <w:rPr>
+          <w:rFonts w:cs="Times"/>
+          <w:color w:val="000000"/>
+          <w:lang w:val="en-US"/>
+        </w:rPr>
+      </w:pPr>
+      <w:r>
+        <w:rPr>
+          <w:rFonts w:cs="Times"/>
+          <w:b/>
+          <w:color w:val="000000"/>
+          <w:lang w:val="en-US"/>
+        </w:rPr>
+        <w:t>Postcondition:</w:t>
+      </w:r>
+      <w:r>
+        <w:rPr>
+          <w:rFonts w:cs="Times"/>
+          <w:b/>
+          <w:color w:val="000000"/>
+          <w:lang w:val="en-US"/>
+        </w:rPr>
+        <w:t xml:space="preserve"> </w:t>
+      </w:r>
+      <w:r>
+        <w:rPr>
+          <w:rFonts w:cs="Times"/>
+          <w:color w:val="000000"/>
+          <w:lang w:val="en-US"/>
+        </w:rPr>
+        <w:t xml:space="preserve">one of the robots is moved. </w:t>
+      </w:r>
+    </w:p>
+    <w:p/>
+    <w:p>
+      <w:pPr>
+        <w:rPr>
+          <w:b/>
+        </w:rPr>
+      </w:pPr>
+      <w:r>
+        <w:rPr>
+          <w:b/>
+        </w:rPr>
+        <w:t>turn(</w:t>
+      </w:r>
+      <w:r>
+        <w:rPr>
+          <w:b/>
+        </w:rPr>
+        <w:t>int direction</w:t>
+      </w:r>
+      <w:r>
+        <w:rPr>
+          <w:b/>
+        </w:rPr>
+        <w:t>) : void</w:t>
+      </w:r>
+    </w:p>
+    <w:p>
+      <w:r>
+        <w:rPr>
+          <w:b/>
+        </w:rPr>
+        <w:t xml:space="preserve">Summary: </w:t>
+      </w:r>
+      <w:r>
+        <w:t xml:space="preserve">this method makes a robot face a different direction. </w:t>
+      </w:r>
+    </w:p>
+    <w:p>
+      <w:pPr>
+        <w:tabs>
+          <w:tab w:val="center" w:pos="4680"/>
+        </w:tabs>
+        <w:rPr>
+          <w:rFonts w:cs="Times"/>
+          <w:color w:val="000000"/>
+          <w:lang w:val="en-US"/>
+        </w:rPr>
+      </w:pPr>
+      <w:r>
+        <w:rPr>
+          <w:rFonts w:cs="Times"/>
+          <w:b/>
+          <w:color w:val="000000"/>
+          <w:lang w:val="en-US"/>
+        </w:rPr>
+        <w:t>Precondition:</w:t>
+      </w:r>
+      <w:r>
+        <w:rPr>
+          <w:rFonts w:cs="Times"/>
+          <w:b/>
+          <w:color w:val="000000"/>
+          <w:lang w:val="en-US"/>
+        </w:rPr>
+        <w:t xml:space="preserve"> </w:t>
+      </w:r>
+      <w:r>
+        <w:rPr>
+          <w:rFonts w:cs="Times"/>
+          <w:color w:val="000000"/>
+          <w:lang w:val="en-US"/>
+        </w:rPr>
+        <w:t xml:space="preserve">it’s the current player’s turn. </w:t>
+      </w:r>
+    </w:p>
+    <w:p>
+      <w:pPr>
+        <w:rPr>
+          <w:rFonts w:cs="Times"/>
+          <w:color w:val="000000"/>
+          <w:lang w:val="en-US"/>
+        </w:rPr>
+      </w:pPr>
+      <w:r>
+        <w:rPr>
+          <w:rFonts w:cs="Times"/>
+          <w:b/>
+          <w:color w:val="000000"/>
+          <w:lang w:val="en-US"/>
+        </w:rPr>
+        <w:t xml:space="preserve">Input: </w:t>
+      </w:r>
+      <w:r>
+        <w:rPr>
+          <w:rFonts w:cs="Times"/>
+          <w:color w:val="000000"/>
+          <w:lang w:val="en-US"/>
+        </w:rPr>
+        <w:t xml:space="preserve">int, the directions of the new direction. </w:t>
+      </w:r>
+      <w:r>
+        <w:rPr>
+          <w:rFonts w:cs="Times"/>
+          <w:b/>
+          <w:color w:val="000000"/>
+          <w:lang w:val="en-US"/>
+        </w:rPr>
+        <w:t xml:space="preserve"> </w:t>
+      </w:r>
+    </w:p>
+    <w:p>
+      <w:pPr>
+        <w:rPr>
+          <w:rFonts w:cs="Times"/>
+          <w:color w:val="000000"/>
+          <w:lang w:val="en-US"/>
+        </w:rPr>
+      </w:pPr>
+      <w:r>
+        <w:rPr>
+          <w:rFonts w:cs="Times"/>
+          <w:b/>
+          <w:color w:val="000000"/>
+          <w:lang w:val="en-US"/>
+        </w:rPr>
+        <w:t>Return:</w:t>
+      </w:r>
+      <w:r>
+        <w:rPr>
+          <w:rFonts w:cs="Times"/>
+          <w:b/>
+          <w:color w:val="000000"/>
+          <w:lang w:val="en-US"/>
+        </w:rPr>
+        <w:t xml:space="preserve"> </w:t>
+      </w:r>
+      <w:r>
+        <w:rPr>
+          <w:rFonts w:cs="Times"/>
+          <w:color w:val="000000"/>
+          <w:lang w:val="en-US"/>
+        </w:rPr>
+        <w:t>None</w:t>
+      </w:r>
+    </w:p>
+    <w:p>
+      <w:pPr>
+        <w:rPr>
+          <w:rFonts w:cs="Times"/>
+          <w:color w:val="000000"/>
+          <w:lang w:val="en-US"/>
+        </w:rPr>
+      </w:pPr>
+      <w:r>
+        <w:rPr>
+          <w:rFonts w:cs="Times"/>
+          <w:b/>
+          <w:color w:val="000000"/>
+          <w:lang w:val="en-US"/>
+        </w:rPr>
+        <w:t>Postcondition:</w:t>
+      </w:r>
+      <w:r>
+        <w:rPr>
+          <w:rFonts w:cs="Times"/>
+          <w:b/>
+          <w:color w:val="000000"/>
+          <w:lang w:val="en-US"/>
+        </w:rPr>
+        <w:t xml:space="preserve"> </w:t>
+      </w:r>
+      <w:r>
+        <w:rPr>
+          <w:rFonts w:cs="Times"/>
+          <w:color w:val="000000"/>
+          <w:lang w:val="en-US"/>
+        </w:rPr>
+        <w:t xml:space="preserve">a robot of the player is turned into a new direction. </w:t>
+      </w:r>
+    </w:p>
+    <w:p>
+      <w:pPr>
+        <w:rPr>
+          <w:b/>
+        </w:rPr>
+      </w:pPr>
+    </w:p>
+    <w:p>
+      <w:pPr>
+        <w:rPr>
+          <w:b/>
+        </w:rPr>
+      </w:pPr>
+      <w:r>
+        <w:rPr>
+          <w:b/>
+        </w:rPr>
+        <w:t>shoot(Coordinate coor) : none</w:t>
+      </w:r>
+    </w:p>
+    <w:p>
+      <w:r>
+        <w:rPr>
+          <w:b/>
+        </w:rPr>
+        <w:t xml:space="preserve">Summary: </w:t>
+      </w:r>
+      <w:r>
+        <w:t xml:space="preserve">a robot fires to the direction it facing. </w:t>
+      </w:r>
+    </w:p>
+    <w:p>
+      <w:pPr>
+        <w:tabs>
+          <w:tab w:val="center" w:pos="4680"/>
+        </w:tabs>
+        <w:rPr>
+          <w:rFonts w:cs="Times"/>
+          <w:color w:val="000000"/>
+          <w:lang w:val="en-US"/>
+        </w:rPr>
+      </w:pPr>
+      <w:r>
+        <w:rPr>
+          <w:rFonts w:cs="Times"/>
+          <w:b/>
+          <w:color w:val="000000"/>
+          <w:lang w:val="en-US"/>
+        </w:rPr>
+        <w:t>Precondition:</w:t>
+      </w:r>
+      <w:r>
+        <w:rPr>
+          <w:rFonts w:cs="Times"/>
+          <w:color w:val="000000"/>
+          <w:lang w:val="en-US"/>
+        </w:rPr>
+        <w:t xml:space="preserve"> The robot of this player hasn’t shot and the coordinate is within the range.  </w:t>
+      </w:r>
+    </w:p>
+    <w:p>
+      <w:pPr>
+        <w:rPr>
+          <w:rFonts w:cs="Times"/>
+          <w:color w:val="000000"/>
+          <w:lang w:val="en-US"/>
+        </w:rPr>
+      </w:pPr>
+      <w:r>
+        <w:rPr>
+          <w:rFonts w:cs="Times"/>
+          <w:b/>
+          <w:color w:val="000000"/>
+          <w:lang w:val="en-US"/>
+        </w:rPr>
+        <w:t xml:space="preserve">Input: </w:t>
+      </w:r>
+      <w:r>
+        <w:t>Coordinate</w:t>
+      </w:r>
+      <w:r>
+        <w:rPr>
+          <w:rFonts w:cs="Times"/>
+          <w:color w:val="000000"/>
+          <w:lang w:val="en-US"/>
+        </w:rPr>
+        <w:t>,</w:t>
+      </w:r>
+      <w:r>
+        <w:rPr>
+          <w:rFonts w:cs="Times"/>
+          <w:color w:val="000000"/>
+          <w:lang w:val="en-US"/>
+        </w:rPr>
+        <w:t xml:space="preserve"> the coordinate of the target. </w:t>
+      </w:r>
+    </w:p>
+    <w:p>
+      <w:pPr>
+        <w:rPr>
+          <w:rFonts w:cs="Times"/>
+          <w:color w:val="000000"/>
+          <w:lang w:val="en-US"/>
+        </w:rPr>
+      </w:pPr>
+      <w:r>
+        <w:rPr>
+          <w:rFonts w:cs="Times"/>
+          <w:b/>
+          <w:color w:val="000000"/>
+          <w:lang w:val="en-US"/>
+        </w:rPr>
+        <w:t>Return:</w:t>
+      </w:r>
+      <w:r>
+        <w:rPr>
+          <w:rFonts w:cs="Times"/>
+          <w:b/>
+          <w:color w:val="000000"/>
+          <w:lang w:val="en-US"/>
+        </w:rPr>
+        <w:t xml:space="preserve"> </w:t>
+      </w:r>
+      <w:r>
+        <w:rPr>
+          <w:rFonts w:cs="Times"/>
+          <w:color w:val="000000"/>
+          <w:lang w:val="en-US"/>
+        </w:rPr>
+        <w:t>none.</w:t>
+      </w:r>
+    </w:p>
+    <w:p>
+      <w:pPr>
+        <w:rPr>
+          <w:rFonts w:cs="Times"/>
+          <w:color w:val="000000"/>
+          <w:lang w:val="en-US"/>
+        </w:rPr>
+      </w:pPr>
+      <w:r>
+        <w:rPr>
+          <w:rFonts w:cs="Times"/>
+          <w:b/>
+          <w:color w:val="000000"/>
+          <w:lang w:val="en-US"/>
+        </w:rPr>
+        <w:t>Postcondition:</w:t>
+      </w:r>
+      <w:r>
+        <w:rPr>
+          <w:rFonts w:cs="Times"/>
+          <w:b/>
+          <w:color w:val="000000"/>
+          <w:lang w:val="en-US"/>
+        </w:rPr>
+        <w:t xml:space="preserve"> </w:t>
+      </w:r>
+      <w:r>
+        <w:rPr>
+          <w:rFonts w:cs="Times"/>
+          <w:color w:val="000000"/>
+          <w:lang w:val="en-US"/>
+        </w:rPr>
+        <w:t xml:space="preserve">the robot of the player has shot, and the health points of all the robots at the target position are deducted.  </w:t>
+      </w:r>
+    </w:p>
+    <w:p>
+      <w:bookmarkStart w:id="0" w:name="_GoBack"/>
+      <w:bookmarkEnd w:id="0"/>
+    </w:p>
+    <w:p>
+      <w:pPr>
+        <w:pStyle w:val="Heading4"/>
+      </w:pPr>
+      <w:r>
+        <w:t>3.1.1.6</w:t>
+      </w:r>
+      <w:r>
+        <w:t xml:space="preserve"> </w:t>
+      </w:r>
+      <w:r>
+        <w:t>AIPlayer extends Player</w:t>
+      </w:r>
+    </w:p>
+    <w:p>
+      <w:pPr>
+        <w:pStyle w:val="Heading4"/>
+      </w:pPr>
+      <w:r>
+        <w:t>3.1.1.7</w:t>
+      </w:r>
+      <w:r>
+        <w:t xml:space="preserve"> </w:t>
+      </w:r>
+      <w:r>
+        <w:t>Robot</w:t>
       </w:r>
     </w:p>
     <w:p>
@@ -4923,7 +5484,13 @@
         </w:numPr>
       </w:pPr>
       <w:r>
-        <w:t>move() : void</w:t>
+        <w:t>turn(</w:t>
+      </w:r>
+      <w:r>
+        <w:t>int direction</w:t>
+      </w:r>
+      <w:r>
+        <w:t>) : void</w:t>
       </w:r>
     </w:p>
     <w:p>
@@ -4935,7 +5502,7 @@
         </w:numPr>
       </w:pPr>
       <w:r>
-        <w:t>turn() : void</w:t>
+        <w:t>move() : void</w:t>
       </w:r>
     </w:p>
     <w:p>
@@ -4947,35 +5514,10 @@
         </w:numPr>
       </w:pPr>
       <w:r>
-        <w:t>shoot() : 3DCoordinate</w:t>
-      </w:r>
-    </w:p>
-    <w:p>
-      <w:pPr>
-        <w:pStyle w:val="Heading4"/>
-      </w:pPr>
-      <w:r>
-        <w:t>3.1.1.6</w:t>
-      </w:r>
-      <w:r>
-        <w:t xml:space="preserve"> </w:t>
-      </w:r>
-      <w:r>
-        <w:t>AIPlayer extends Player</w:t>
-      </w:r>
-    </w:p>
-    <w:p>
-      <w:pPr>
-        <w:pStyle w:val="Heading4"/>
-      </w:pPr>
-      <w:r>
-        <w:t>3.1.1.7</w:t>
-      </w:r>
-      <w:r>
-        <w:t xml:space="preserve"> </w:t>
-      </w:r>
-      <w:r>
-        <w:t>Robot</w:t>
+        <w:t>shoot(int distance) : 3</w:t>
+      </w:r>
+      <w:r>
+        <w:t>DCoordinate</w:t>
       </w:r>
     </w:p>
     <w:p>
@@ -4987,13 +5529,10 @@
         </w:numPr>
       </w:pPr>
       <w:r>
-        <w:t>turn(</w:t>
-      </w:r>
-      <w:r>
-        <w:t>int direction</w:t>
-      </w:r>
-      <w:r>
-        <w:t>) : void</w:t>
+        <w:t>damage</w:t>
+      </w:r>
+      <w:r>
+        <w:t>d(int attackPoint) : void</w:t>
       </w:r>
     </w:p>
     <w:p>
@@ -5005,48 +5544,6 @@
         </w:numPr>
       </w:pPr>
       <w:r>
-        <w:t>move() : void</w:t>
-      </w:r>
-    </w:p>
-    <w:p>
-      <w:pPr>
-        <w:pStyle w:val="ListParagraph"/>
-        <w:numPr>
-          <w:ilvl w:val="1"/>
-          <w:numId w:val="6"/>
-        </w:numPr>
-      </w:pPr>
-      <w:r>
-        <w:t>shoot(int distance) : 3</w:t>
-      </w:r>
-      <w:r>
-        <w:t>DCoordinate</w:t>
-      </w:r>
-    </w:p>
-    <w:p>
-      <w:pPr>
-        <w:pStyle w:val="ListParagraph"/>
-        <w:numPr>
-          <w:ilvl w:val="1"/>
-          <w:numId w:val="6"/>
-        </w:numPr>
-      </w:pPr>
-      <w:r>
-        <w:t>damage</w:t>
-      </w:r>
-      <w:r>
-        <w:t>d(int attackPoint) : void</w:t>
-      </w:r>
-    </w:p>
-    <w:p>
-      <w:pPr>
-        <w:pStyle w:val="ListParagraph"/>
-        <w:numPr>
-          <w:ilvl w:val="1"/>
-          <w:numId w:val="6"/>
-        </w:numPr>
-      </w:pPr>
-      <w:r>
         <w:t>isDestroyed() : bool</w:t>
       </w:r>
     </w:p>
@@ -5080,7 +5577,11 @@
         <w:pStyle w:val="ListParagraph"/>
       </w:pPr>
       <w:r>
-        <w:t>The game start view welcome players and give the choice that start new game, manage the robots and exit the game. This class is used to create the game start frame including game name label, start game button, garage button, and exit button. When players click or press these button, the controller will respond these events, and send the result to set game mode view or garage view.</w:t>
+        <w:t xml:space="preserve">The game start view welcome players and give the choice that start new game, manage the robots and exit the game. This class is used to create the game start frame including </w:t>
+      </w:r>
+      <w:r>
+        <w:lastRenderedPageBreak/>
+        <w:t>game name label, start game button, garage button, and exit button. When players click or press these button, the controller will respond these events, and send the result to set game mode view or garage view.</w:t>
       </w:r>
     </w:p>
     <w:p>
@@ -5276,19 +5777,410 @@
         <w:rPr>
           <w:b/>
         </w:rPr>
+        <w:t>Return:</w:t>
+      </w:r>
+      <w:r>
+        <w:t xml:space="preserve"> void</w:t>
+      </w:r>
+    </w:p>
+    <w:p>
+      <w:pPr>
+        <w:pStyle w:val="ListParagraph"/>
+        <w:rPr>
+          <w:b/>
+        </w:rPr>
+      </w:pPr>
+      <w:r>
+        <w:rPr>
+          <w:b/>
+        </w:rPr>
+        <w:t xml:space="preserve">Postcondition: </w:t>
+      </w:r>
+    </w:p>
+    <w:p>
+      <w:pPr>
+        <w:pStyle w:val="ListParagraph"/>
+      </w:pPr>
+      <w:r>
+        <w:t>The set game mode view constructed.</w:t>
+      </w:r>
+    </w:p>
+    <w:p>
+      <w:pPr>
+        <w:pStyle w:val="ListParagraph"/>
+      </w:pPr>
+      <w:r>
+        <w:t xml:space="preserve"> </w:t>
+      </w:r>
+    </w:p>
+    <w:p>
+      <w:pPr>
+        <w:pStyle w:val="Heading4"/>
+      </w:pPr>
+      <w:r>
+        <w:t xml:space="preserve">3.1.2.3 </w:t>
+      </w:r>
+      <w:r>
+        <w:t>GameBoardView Class</w:t>
+      </w:r>
+    </w:p>
+    <w:p>
+      <w:pPr>
+        <w:pStyle w:val="ListParagraph"/>
+        <w:rPr>
+          <w:b/>
+        </w:rPr>
+      </w:pPr>
+    </w:p>
+    <w:p>
+      <w:pPr>
+        <w:pStyle w:val="Heading4"/>
+      </w:pPr>
+      <w:r>
+        <w:t xml:space="preserve">3.1.2.4 </w:t>
+      </w:r>
+      <w:r>
+        <w:t>PlayerStatusView Class</w:t>
+      </w:r>
+    </w:p>
+    <w:p>
+      <w:pPr>
+        <w:rPr>
+          <w:b/>
+        </w:rPr>
+      </w:pPr>
+    </w:p>
+    <w:p>
+      <w:pPr>
+        <w:pStyle w:val="ListParagraph"/>
+        <w:rPr>
+          <w:b/>
+        </w:rPr>
+      </w:pPr>
+    </w:p>
+    <w:p>
+      <w:pPr>
+        <w:pStyle w:val="Heading4"/>
+      </w:pPr>
+      <w:r>
+        <w:t xml:space="preserve">3.1.2.5 </w:t>
+      </w:r>
+      <w:r>
+        <w:t>GarageView Class</w:t>
+      </w:r>
+    </w:p>
+    <w:p>
+      <w:pPr>
+        <w:pStyle w:val="Heading3"/>
+      </w:pPr>
+      <w:r>
+        <w:t xml:space="preserve">3.1.3 </w:t>
+      </w:r>
+      <w:r>
+        <w:t>Controller</w:t>
+      </w:r>
+    </w:p>
+    <w:p>
+      <w:pPr>
+        <w:pStyle w:val="Heading4"/>
+      </w:pPr>
+      <w:r>
+        <w:t xml:space="preserve">3.1.3.1 </w:t>
+      </w:r>
+      <w:r>
+        <w:t>WarOfRobotcraft</w:t>
+      </w:r>
+    </w:p>
+    <w:p>
+      <w:pPr>
+        <w:ind w:left="1080"/>
+        <w:rPr>
+          <w:b/>
+        </w:rPr>
+      </w:pPr>
+      <w:r>
+        <w:rPr>
+          <w:b/>
+        </w:rPr>
+        <w:t xml:space="preserve">Fields: </w:t>
+      </w:r>
+    </w:p>
+    <w:p>
+      <w:pPr>
+        <w:ind w:left="1080"/>
+      </w:pPr>
+      <w:r>
+        <w:t>game : Game</w:t>
+      </w:r>
+    </w:p>
+    <w:p>
+      <w:pPr>
+        <w:ind w:left="1080"/>
+      </w:pPr>
+      <w:r>
+        <w:t>gameStartView : GameStartView</w:t>
+      </w:r>
+    </w:p>
+    <w:p>
+      <w:pPr>
+        <w:ind w:left="1080"/>
+      </w:pPr>
+      <w:r>
+        <w:t>setGameModeView : SetGameModeView</w:t>
+      </w:r>
+    </w:p>
+    <w:p>
+      <w:pPr>
+        <w:ind w:left="1080"/>
+      </w:pPr>
+      <w:r>
+        <w:t>gameBoardView : GameBoardView</w:t>
+      </w:r>
+    </w:p>
+    <w:p>
+      <w:pPr>
+        <w:ind w:left="1080"/>
+      </w:pPr>
+      <w:r>
         <w:lastRenderedPageBreak/>
+        <w:t>playerStatusView : PlayerStatusView</w:t>
+      </w:r>
+    </w:p>
+    <w:p>
+      <w:pPr>
+        <w:ind w:left="1080"/>
+      </w:pPr>
+      <w:r>
+        <w:t>garageView : GarageView</w:t>
+      </w:r>
+    </w:p>
+    <w:p>
+      <w:pPr>
+        <w:ind w:left="1080"/>
+      </w:pPr>
+    </w:p>
+    <w:p>
+      <w:pPr>
+        <w:ind w:left="1080"/>
+        <w:rPr>
+          <w:b/>
+        </w:rPr>
+      </w:pPr>
+      <w:r>
+        <w:rPr>
+          <w:b/>
+        </w:rPr>
+        <w:t>ActionPerformed(ActionEvent e) : void</w:t>
+      </w:r>
+    </w:p>
+    <w:p>
+      <w:pPr>
+        <w:ind w:left="360" w:firstLine="720"/>
+      </w:pPr>
+      <w:r>
+        <w:rPr>
+          <w:b/>
+        </w:rPr>
+        <w:t>Summary:</w:t>
+      </w:r>
+      <w:r>
+        <w:t xml:space="preserve"> handle all the button clicked event</w:t>
+      </w:r>
+    </w:p>
+    <w:p>
+      <w:pPr>
+        <w:ind w:left="360" w:firstLine="720"/>
+      </w:pPr>
+      <w:r>
+        <w:rPr>
+          <w:b/>
+        </w:rPr>
+        <w:t>Precondition:</w:t>
+      </w:r>
+      <w:r>
+        <w:t xml:space="preserve"> button is clicked in views</w:t>
+      </w:r>
+    </w:p>
+    <w:p>
+      <w:pPr>
+        <w:ind w:left="360" w:firstLine="720"/>
+      </w:pPr>
+      <w:r>
+        <w:rPr>
+          <w:b/>
+        </w:rPr>
+        <w:t>Input:</w:t>
+      </w:r>
+      <w:r>
+        <w:t xml:space="preserve"> e is an ActionEvent from clicked button</w:t>
+      </w:r>
+    </w:p>
+    <w:p>
+      <w:pPr>
+        <w:ind w:left="360" w:firstLine="720"/>
+      </w:pPr>
+      <w:r>
+        <w:rPr>
+          <w:b/>
+        </w:rPr>
+        <w:t>Return</w:t>
+      </w:r>
+      <w:r>
+        <w:rPr>
+          <w:b/>
+        </w:rPr>
+        <w:t>:</w:t>
+      </w:r>
+      <w:r>
+        <w:t xml:space="preserve"> none</w:t>
+      </w:r>
+    </w:p>
+    <w:p>
+      <w:pPr>
+        <w:ind w:left="1080"/>
+      </w:pPr>
+      <w:r>
+        <w:rPr>
+          <w:b/>
+        </w:rPr>
+        <w:t>Postcondition:</w:t>
+      </w:r>
+      <w:r>
+        <w:t xml:space="preserve"> a new SetGameModeView instance assigned to setGameModeView and displayed if </w:t>
+      </w:r>
+      <w:r>
+        <w:t>startButton</w:t>
+      </w:r>
+      <w:r>
+        <w:t xml:space="preserve"> clicked; a new GarageView instance assigned to garageView and displayed if </w:t>
+      </w:r>
+      <w:r>
+        <w:t xml:space="preserve">garageButton </w:t>
+      </w:r>
+      <w:r>
+        <w:t xml:space="preserve">clicked; game quit if </w:t>
+      </w:r>
+      <w:r>
+        <w:t xml:space="preserve">exitButton </w:t>
+      </w:r>
+      <w:r>
+        <w:t xml:space="preserve">clicked; a new GameBoardView instance assigned to gameBoardView and displayed if start game button clicked; switch to next play if </w:t>
+      </w:r>
+      <w:r>
+        <w:t>endPlayButton</w:t>
+      </w:r>
+      <w:r>
+        <w:t xml:space="preserve"> clicked; the specific player marked died if </w:t>
+      </w:r>
+      <w:r>
+        <w:t>surrenderButton</w:t>
+      </w:r>
+      <w:r>
+        <w:t xml:space="preserve"> clicked; go back to gameStartView if </w:t>
+      </w:r>
+      <w:r>
+        <w:t>homeButton</w:t>
+      </w:r>
+      <w:r>
+        <w:t xml:space="preserve"> clicked; a new robot registered if </w:t>
+      </w:r>
+      <w:r>
+        <w:t>registerButton</w:t>
+      </w:r>
+      <w:r>
+        <w:t xml:space="preserve"> clicked; the specific robot revised if </w:t>
+      </w:r>
+      <w:r>
+        <w:t>reviseButton</w:t>
+      </w:r>
+      <w:r>
+        <w:t xml:space="preserve"> clicked; the specific robot retired if </w:t>
+      </w:r>
+      <w:r>
+        <w:t>retireButton</w:t>
+      </w:r>
+      <w:r>
+        <w:t xml:space="preserve"> clicked</w:t>
+      </w:r>
+    </w:p>
+    <w:p>
+      <w:pPr>
+        <w:ind w:left="1080"/>
+      </w:pPr>
+    </w:p>
+    <w:p>
+      <w:pPr>
+        <w:ind w:left="1080"/>
+        <w:rPr>
+          <w:b/>
+        </w:rPr>
+      </w:pPr>
+      <w:r>
+        <w:rPr>
+          <w:b/>
+        </w:rPr>
+        <w:t>keyTyped(KeyEvent e) : void</w:t>
+      </w:r>
+    </w:p>
+    <w:p>
+      <w:pPr>
+        <w:ind w:left="360" w:firstLine="720"/>
+      </w:pPr>
+      <w:r>
+        <w:rPr>
+          <w:b/>
+        </w:rPr>
+        <w:t>Summary:</w:t>
+      </w:r>
+      <w:r>
+        <w:t xml:space="preserve"> handle all the key typed event</w:t>
+      </w:r>
+    </w:p>
+    <w:p>
+      <w:pPr>
+        <w:ind w:left="360" w:firstLine="720"/>
+      </w:pPr>
+      <w:r>
+        <w:rPr>
+          <w:b/>
+        </w:rPr>
+        <w:t>Precondition:</w:t>
+      </w:r>
+      <w:r>
+        <w:t xml:space="preserve"> key is pressed in views</w:t>
+      </w:r>
+    </w:p>
+    <w:p>
+      <w:pPr>
+        <w:ind w:left="360" w:firstLine="720"/>
+      </w:pPr>
+      <w:r>
+        <w:rPr>
+          <w:b/>
+        </w:rPr>
+        <w:t>Input:</w:t>
+      </w:r>
+      <w:r>
+        <w:t xml:space="preserve"> e is a KeyEvent </w:t>
+      </w:r>
+    </w:p>
+    <w:p>
+      <w:pPr>
+        <w:ind w:left="360" w:firstLine="720"/>
+      </w:pPr>
+      <w:r>
+        <w:rPr>
+          <w:b/>
+        </w:rPr>
         <w:t>Return:</w:t>
       </w:r>
       <w:r>
-        <w:t xml:space="preserve"> void</w:t>
-      </w:r>
-    </w:p>
-    <w:p>
-      <w:pPr>
-        <w:pStyle w:val="ListParagraph"/>
-        <w:rPr>
-          <w:b/>
-        </w:rPr>
+        <w:t xml:space="preserve"> none</w:t>
+      </w:r>
+    </w:p>
+    <w:p>
+      <w:pPr>
+        <w:ind w:left="1080"/>
       </w:pPr>
       <w:r>
         <w:rPr>
@@ -5296,630 +6188,236 @@
         </w:rPr>
         <w:t xml:space="preserve">Postcondition: </w:t>
       </w:r>
-    </w:p>
-    <w:p>
-      <w:pPr>
-        <w:pStyle w:val="ListParagraph"/>
-      </w:pPr>
-      <w:r>
-        <w:t>The set game mode view constructed.</w:t>
-      </w:r>
-    </w:p>
-    <w:p>
-      <w:pPr>
-        <w:pStyle w:val="ListParagraph"/>
-      </w:pPr>
-      <w:r>
+      <w:r>
+        <w:t>enter turning mode if pressed “T”; enter moving mode if pressed “M”; enter shooting mode if pressed “S”;</w:t>
+      </w:r>
+      <w:r>
+        <w:rPr>
+          <w:b/>
+        </w:rPr>
         <w:t xml:space="preserve"> </w:t>
       </w:r>
-    </w:p>
-    <w:p>
-      <w:pPr>
-        <w:pStyle w:val="Heading4"/>
-      </w:pPr>
-      <w:r>
-        <w:t xml:space="preserve">3.1.2.3 </w:t>
-      </w:r>
-      <w:r>
-        <w:t>GameBoardView Class</w:t>
-      </w:r>
-    </w:p>
-    <w:p>
-      <w:pPr>
-        <w:pStyle w:val="ListParagraph"/>
-        <w:rPr>
-          <w:b/>
-        </w:rPr>
-      </w:pPr>
-    </w:p>
-    <w:p>
-      <w:pPr>
-        <w:pStyle w:val="Heading4"/>
-      </w:pPr>
-      <w:r>
-        <w:t xml:space="preserve">3.1.2.4 </w:t>
-      </w:r>
-      <w:r>
-        <w:t>PlayerStatusView Class</w:t>
-      </w:r>
-    </w:p>
-    <w:p>
-      <w:pPr>
-        <w:rPr>
-          <w:b/>
-        </w:rPr>
-      </w:pPr>
-    </w:p>
-    <w:p>
-      <w:pPr>
-        <w:pStyle w:val="ListParagraph"/>
-        <w:rPr>
-          <w:b/>
-        </w:rPr>
-      </w:pPr>
-    </w:p>
-    <w:p>
-      <w:pPr>
-        <w:pStyle w:val="Heading4"/>
-      </w:pPr>
-      <w:r>
-        <w:t xml:space="preserve">3.1.2.5 </w:t>
-      </w:r>
-      <w:r>
-        <w:t>GarageView Class</w:t>
-      </w:r>
-    </w:p>
+      <w:r>
+        <w:t>the playing robot’s direction rotate n (n is the number of pressed number key) unit if pressed number key and in turning mode; the playing robot shoots n (n is the number of pressed number key)  unit of range if pressed number key and in shooting mode</w:t>
+      </w:r>
+    </w:p>
+    <w:p>
+      <w:pPr>
+        <w:ind w:left="1080"/>
+      </w:pPr>
+    </w:p>
+    <w:p>
+      <w:pPr>
+        <w:ind w:left="1080"/>
+        <w:rPr>
+          <w:b/>
+        </w:rPr>
+      </w:pPr>
+      <w:r>
+        <w:rPr>
+          <w:b/>
+        </w:rPr>
+        <w:t>startTimer() : void</w:t>
+      </w:r>
+    </w:p>
+    <w:p>
+      <w:pPr>
+        <w:ind w:left="360" w:firstLine="720"/>
+      </w:pPr>
+      <w:r>
+        <w:rPr>
+          <w:b/>
+        </w:rPr>
+        <w:t>Summary:</w:t>
+      </w:r>
+      <w:r>
+        <w:t xml:space="preserve"> start a new timer to be displayed in GameBoardView</w:t>
+      </w:r>
+    </w:p>
+    <w:p>
+      <w:pPr>
+        <w:ind w:left="360" w:firstLine="720"/>
+      </w:pPr>
+      <w:r>
+        <w:rPr>
+          <w:b/>
+        </w:rPr>
+        <w:t>Precondition:</w:t>
+      </w:r>
+      <w:r>
+        <w:t xml:space="preserve"> none</w:t>
+      </w:r>
+    </w:p>
+    <w:p>
+      <w:pPr>
+        <w:ind w:left="360" w:firstLine="720"/>
+      </w:pPr>
+      <w:r>
+        <w:rPr>
+          <w:b/>
+        </w:rPr>
+        <w:t>Input:</w:t>
+      </w:r>
+      <w:r>
+        <w:t xml:space="preserve"> none</w:t>
+      </w:r>
+    </w:p>
+    <w:p>
+      <w:pPr>
+        <w:ind w:left="360" w:firstLine="720"/>
+      </w:pPr>
+      <w:r>
+        <w:rPr>
+          <w:b/>
+        </w:rPr>
+        <w:t>Return</w:t>
+      </w:r>
+      <w:r>
+        <w:rPr>
+          <w:b/>
+        </w:rPr>
+        <w:t>:</w:t>
+      </w:r>
+      <w:r>
+        <w:t xml:space="preserve"> none</w:t>
+      </w:r>
+    </w:p>
+    <w:p>
+      <w:pPr>
+        <w:ind w:left="360" w:firstLine="720"/>
+      </w:pPr>
+      <w:r>
+        <w:rPr>
+          <w:b/>
+        </w:rPr>
+        <w:t>Postcondition:</w:t>
+      </w:r>
+      <w:r>
+        <w:t xml:space="preserve"> a new timer is started</w:t>
+      </w:r>
+    </w:p>
+    <w:p>
+      <w:pPr>
+        <w:ind w:left="360" w:firstLine="720"/>
+      </w:pPr>
+    </w:p>
+    <w:p>
+      <w:pPr>
+        <w:ind w:left="360" w:firstLine="720"/>
+        <w:rPr>
+          <w:b/>
+        </w:rPr>
+      </w:pPr>
+      <w:r>
+        <w:rPr>
+          <w:b/>
+        </w:rPr>
+        <w:t>update</w:t>
+      </w:r>
+      <w:r>
+        <w:rPr>
+          <w:b/>
+        </w:rPr>
+        <w:t>RobotPosition() : void</w:t>
+      </w:r>
+    </w:p>
+    <w:p>
+      <w:pPr>
+        <w:ind w:left="360" w:firstLine="720"/>
+      </w:pPr>
+      <w:r>
+        <w:rPr>
+          <w:b/>
+        </w:rPr>
+        <w:t>Summary:</w:t>
+      </w:r>
+      <w:r>
+        <w:rPr>
+          <w:b/>
+        </w:rPr>
+        <w:t xml:space="preserve"> </w:t>
+      </w:r>
+      <w:r>
+        <w:t xml:space="preserve">notify </w:t>
+      </w:r>
+      <w:r>
+        <w:t>GameBoardView</w:t>
+      </w:r>
+    </w:p>
+    <w:p>
+      <w:pPr>
+        <w:ind w:left="360" w:firstLine="720"/>
+      </w:pPr>
+      <w:r>
+        <w:rPr>
+          <w:b/>
+        </w:rPr>
+        <w:t>Precondition:</w:t>
+      </w:r>
+      <w:r>
+        <w:t xml:space="preserve"> a robot moved</w:t>
+      </w:r>
+    </w:p>
+    <w:p>
+      <w:pPr>
+        <w:ind w:left="360" w:firstLine="720"/>
+      </w:pPr>
+      <w:r>
+        <w:rPr>
+          <w:b/>
+        </w:rPr>
+        <w:t>Input:</w:t>
+      </w:r>
+      <w:r>
+        <w:t xml:space="preserve"> none</w:t>
+      </w:r>
+    </w:p>
+    <w:p>
+      <w:pPr>
+        <w:ind w:left="360" w:firstLine="720"/>
+      </w:pPr>
+      <w:r>
+        <w:rPr>
+          <w:b/>
+        </w:rPr>
+        <w:t>Return</w:t>
+      </w:r>
+      <w:r>
+        <w:rPr>
+          <w:b/>
+        </w:rPr>
+        <w:t>:</w:t>
+      </w:r>
+      <w:r>
+        <w:t xml:space="preserve"> none</w:t>
+      </w:r>
+    </w:p>
+    <w:p>
+      <w:pPr>
+        <w:ind w:left="360" w:firstLine="720"/>
+      </w:pPr>
+      <w:r>
+        <w:rPr>
+          <w:b/>
+        </w:rPr>
+        <w:t>Postcondition:</w:t>
+      </w:r>
+      <w:r>
+        <w:t xml:space="preserve"> GameBoardView displays change of the specific player’s position</w:t>
+      </w:r>
+    </w:p>
+    <w:p>
+      <w:pPr>
+        <w:ind w:left="360" w:firstLine="720"/>
+      </w:pPr>
+    </w:p>
+    <w:p/>
     <w:p>
       <w:pPr>
         <w:pStyle w:val="Heading3"/>
       </w:pPr>
       <w:r>
-        <w:t xml:space="preserve">3.1.3 </w:t>
-      </w:r>
-      <w:r>
-        <w:t>Controller</w:t>
-      </w:r>
-    </w:p>
-    <w:p>
-      <w:pPr>
-        <w:pStyle w:val="Heading4"/>
-      </w:pPr>
-      <w:r>
-        <w:t xml:space="preserve">3.1.3.1 </w:t>
-      </w:r>
-      <w:r>
-        <w:t>WarOfRobotcraft</w:t>
-      </w:r>
-    </w:p>
-    <w:p>
-      <w:pPr>
-        <w:ind w:left="1080"/>
-        <w:rPr>
-          <w:b/>
-        </w:rPr>
-      </w:pPr>
-      <w:r>
-        <w:rPr>
-          <w:b/>
-        </w:rPr>
-        <w:t xml:space="preserve">Fields: </w:t>
-      </w:r>
-    </w:p>
-    <w:p>
-      <w:pPr>
-        <w:ind w:left="1080"/>
-      </w:pPr>
-      <w:r>
-        <w:t>game : Game</w:t>
-      </w:r>
-    </w:p>
-    <w:p>
-      <w:pPr>
-        <w:ind w:left="1080"/>
-      </w:pPr>
-      <w:r>
-        <w:t>gameStartView : GameStartView</w:t>
-      </w:r>
-    </w:p>
-    <w:p>
-      <w:pPr>
-        <w:ind w:left="1080"/>
-      </w:pPr>
-      <w:r>
-        <w:t>setGameModeView : SetGameModeView</w:t>
-      </w:r>
-    </w:p>
-    <w:p>
-      <w:pPr>
-        <w:ind w:left="1080"/>
-      </w:pPr>
-      <w:r>
-        <w:t>gameBoardView : GameBoardView</w:t>
-      </w:r>
-    </w:p>
-    <w:p>
-      <w:pPr>
-        <w:ind w:left="1080"/>
-      </w:pPr>
-      <w:r>
-        <w:t>playerStatusView : PlayerStatusView</w:t>
-      </w:r>
-    </w:p>
-    <w:p>
-      <w:pPr>
-        <w:ind w:left="1080"/>
-      </w:pPr>
-      <w:r>
-        <w:t>garageView : GarageView</w:t>
-      </w:r>
-    </w:p>
-    <w:p>
-      <w:pPr>
-        <w:ind w:left="1080"/>
-      </w:pPr>
-    </w:p>
-    <w:p>
-      <w:pPr>
-        <w:ind w:left="1080"/>
-        <w:rPr>
-          <w:b/>
-        </w:rPr>
-      </w:pPr>
-      <w:r>
-        <w:rPr>
-          <w:b/>
-        </w:rPr>
-        <w:t>ActionPerformed(ActionEvent e) : void</w:t>
-      </w:r>
-    </w:p>
-    <w:p>
-      <w:pPr>
-        <w:ind w:left="360" w:firstLine="720"/>
-      </w:pPr>
-      <w:r>
-        <w:rPr>
-          <w:b/>
-        </w:rPr>
-        <w:t>Summary:</w:t>
-      </w:r>
-      <w:r>
-        <w:t xml:space="preserve"> handle all the button clicked event</w:t>
-      </w:r>
-    </w:p>
-    <w:p>
-      <w:pPr>
-        <w:ind w:left="360" w:firstLine="720"/>
-      </w:pPr>
-      <w:r>
-        <w:rPr>
-          <w:b/>
-        </w:rPr>
-        <w:t>Precondition:</w:t>
-      </w:r>
-      <w:r>
-        <w:t xml:space="preserve"> button is clicked in views</w:t>
-      </w:r>
-    </w:p>
-    <w:p>
-      <w:pPr>
-        <w:ind w:left="360" w:firstLine="720"/>
-      </w:pPr>
-      <w:r>
-        <w:rPr>
-          <w:b/>
-        </w:rPr>
-        <w:t>Input:</w:t>
-      </w:r>
-      <w:r>
-        <w:t xml:space="preserve"> e is an ActionEvent from clicked button</w:t>
-      </w:r>
-    </w:p>
-    <w:p>
-      <w:pPr>
-        <w:ind w:left="360" w:firstLine="720"/>
-      </w:pPr>
-      <w:r>
-        <w:rPr>
-          <w:b/>
-        </w:rPr>
-        <w:t>Return</w:t>
-      </w:r>
-      <w:r>
-        <w:rPr>
-          <w:b/>
-        </w:rPr>
-        <w:t>:</w:t>
-      </w:r>
-      <w:r>
-        <w:t xml:space="preserve"> none</w:t>
-      </w:r>
-    </w:p>
-    <w:p>
-      <w:pPr>
-        <w:ind w:left="1080"/>
-      </w:pPr>
-      <w:r>
-        <w:rPr>
-          <w:b/>
-        </w:rPr>
-        <w:t>Postcondition:</w:t>
-      </w:r>
-      <w:r>
-        <w:t xml:space="preserve"> a new SetGameModeView instance assigned to setGameModeView and displayed if </w:t>
-      </w:r>
-      <w:r>
-        <w:t>startButton</w:t>
-      </w:r>
-      <w:r>
-        <w:t xml:space="preserve"> clicked; a new GarageView instance assigned to garageView and displayed if </w:t>
-      </w:r>
-      <w:r>
-        <w:t xml:space="preserve">garageButton </w:t>
-      </w:r>
-      <w:r>
-        <w:t xml:space="preserve">clicked; game quit if </w:t>
-      </w:r>
-      <w:r>
-        <w:t xml:space="preserve">exitButton </w:t>
-      </w:r>
-      <w:r>
-        <w:t xml:space="preserve">clicked; a new GameBoardView instance assigned to gameBoardView and displayed if start game button clicked; switch to next play if </w:t>
-      </w:r>
-      <w:r>
-        <w:t>endPlayButton</w:t>
-      </w:r>
-      <w:r>
-        <w:t xml:space="preserve"> clicked; the specific player marked died if </w:t>
-      </w:r>
-      <w:r>
-        <w:t>surrenderButton</w:t>
-      </w:r>
-      <w:r>
-        <w:t xml:space="preserve"> clicked; go back to gameStartView if </w:t>
-      </w:r>
-      <w:r>
-        <w:t>homeButton</w:t>
-      </w:r>
-      <w:r>
-        <w:t xml:space="preserve"> clicked; a new robot registered if </w:t>
-      </w:r>
-      <w:r>
-        <w:t>registerButton</w:t>
-      </w:r>
-      <w:r>
-        <w:t xml:space="preserve"> clicked; the specific robot revised if </w:t>
-      </w:r>
-      <w:r>
-        <w:t>reviseButton</w:t>
-      </w:r>
-      <w:r>
-        <w:t xml:space="preserve"> clicked; the specific robot retired if </w:t>
-      </w:r>
-      <w:r>
-        <w:t>retireButton</w:t>
-      </w:r>
-      <w:r>
-        <w:t xml:space="preserve"> clicked</w:t>
-      </w:r>
-    </w:p>
-    <w:p>
-      <w:pPr>
-        <w:ind w:left="1080"/>
-      </w:pPr>
-    </w:p>
-    <w:p>
-      <w:pPr>
-        <w:ind w:left="1080"/>
-        <w:rPr>
-          <w:b/>
-        </w:rPr>
-      </w:pPr>
-      <w:r>
-        <w:rPr>
-          <w:b/>
-        </w:rPr>
-        <w:t>keyTyped(KeyEvent e) : void</w:t>
-      </w:r>
-    </w:p>
-    <w:p>
-      <w:pPr>
-        <w:ind w:left="360" w:firstLine="720"/>
-      </w:pPr>
-      <w:r>
-        <w:rPr>
-          <w:b/>
-        </w:rPr>
-        <w:t>Summary:</w:t>
-      </w:r>
-      <w:r>
-        <w:t xml:space="preserve"> handle all the key typed event</w:t>
-      </w:r>
-    </w:p>
-    <w:p>
-      <w:pPr>
-        <w:ind w:left="360" w:firstLine="720"/>
-      </w:pPr>
-      <w:r>
-        <w:rPr>
-          <w:b/>
-        </w:rPr>
-        <w:t>Precondition:</w:t>
-      </w:r>
-      <w:r>
-        <w:t xml:space="preserve"> key is pressed in views</w:t>
-      </w:r>
-    </w:p>
-    <w:p>
-      <w:pPr>
-        <w:ind w:left="360" w:firstLine="720"/>
-      </w:pPr>
-      <w:r>
-        <w:rPr>
-          <w:b/>
-        </w:rPr>
-        <w:t>Input:</w:t>
-      </w:r>
-      <w:r>
-        <w:t xml:space="preserve"> e is a KeyEvent </w:t>
-      </w:r>
-    </w:p>
-    <w:p>
-      <w:pPr>
-        <w:ind w:left="360" w:firstLine="720"/>
-      </w:pPr>
-      <w:r>
-        <w:rPr>
-          <w:b/>
-        </w:rPr>
-        <w:t>Return:</w:t>
-      </w:r>
-      <w:r>
-        <w:t xml:space="preserve"> none</w:t>
-      </w:r>
-    </w:p>
-    <w:p>
-      <w:pPr>
-        <w:ind w:left="1080"/>
-      </w:pPr>
-      <w:r>
-        <w:rPr>
-          <w:b/>
-        </w:rPr>
-        <w:t xml:space="preserve">Postcondition: </w:t>
-      </w:r>
-      <w:r>
-        <w:t>enter turning mode if pressed “T”; enter moving mode if pressed “M”; enter shooting mode if pressed “S”;</w:t>
-      </w:r>
-      <w:r>
-        <w:rPr>
-          <w:b/>
-        </w:rPr>
-        <w:t xml:space="preserve"> </w:t>
-      </w:r>
-      <w:r>
-        <w:t xml:space="preserve">the playing robot’s direction rotate n (n is the number of pressed number key) unit if pressed number key and in turning mode; </w:t>
-      </w:r>
-      <w:r>
         <w:lastRenderedPageBreak/>
-        <w:t>the playing robot shoots n (n is the number of pressed number key)  unit of range if pressed number key and in shooting mode</w:t>
-      </w:r>
-    </w:p>
-    <w:p>
-      <w:pPr>
-        <w:ind w:left="1080"/>
-      </w:pPr>
-    </w:p>
-    <w:p>
-      <w:pPr>
-        <w:ind w:left="1080"/>
-        <w:rPr>
-          <w:b/>
-        </w:rPr>
-      </w:pPr>
-      <w:r>
-        <w:rPr>
-          <w:b/>
-        </w:rPr>
-        <w:t>startTimer() : void</w:t>
-      </w:r>
-    </w:p>
-    <w:p>
-      <w:pPr>
-        <w:ind w:left="360" w:firstLine="720"/>
-      </w:pPr>
-      <w:r>
-        <w:rPr>
-          <w:b/>
-        </w:rPr>
-        <w:t>Summary:</w:t>
-      </w:r>
-      <w:r>
-        <w:t xml:space="preserve"> start a new timer to be displayed in GameBoardView</w:t>
-      </w:r>
-    </w:p>
-    <w:p>
-      <w:pPr>
-        <w:ind w:left="360" w:firstLine="720"/>
-      </w:pPr>
-      <w:r>
-        <w:rPr>
-          <w:b/>
-        </w:rPr>
-        <w:t>Precondition:</w:t>
-      </w:r>
-      <w:r>
-        <w:t xml:space="preserve"> none</w:t>
-      </w:r>
-    </w:p>
-    <w:p>
-      <w:pPr>
-        <w:ind w:left="360" w:firstLine="720"/>
-      </w:pPr>
-      <w:r>
-        <w:rPr>
-          <w:b/>
-        </w:rPr>
-        <w:t>Input:</w:t>
-      </w:r>
-      <w:r>
-        <w:t xml:space="preserve"> none</w:t>
-      </w:r>
-    </w:p>
-    <w:p>
-      <w:pPr>
-        <w:ind w:left="360" w:firstLine="720"/>
-      </w:pPr>
-      <w:r>
-        <w:rPr>
-          <w:b/>
-        </w:rPr>
-        <w:t>Return</w:t>
-      </w:r>
-      <w:r>
-        <w:rPr>
-          <w:b/>
-        </w:rPr>
-        <w:t>:</w:t>
-      </w:r>
-      <w:r>
-        <w:t xml:space="preserve"> none</w:t>
-      </w:r>
-    </w:p>
-    <w:p>
-      <w:pPr>
-        <w:ind w:left="360" w:firstLine="720"/>
-      </w:pPr>
-      <w:r>
-        <w:rPr>
-          <w:b/>
-        </w:rPr>
-        <w:t>Postcondition:</w:t>
-      </w:r>
-      <w:r>
-        <w:t xml:space="preserve"> a new timer is started</w:t>
-      </w:r>
-    </w:p>
-    <w:p>
-      <w:pPr>
-        <w:ind w:left="360" w:firstLine="720"/>
-      </w:pPr>
-    </w:p>
-    <w:p>
-      <w:pPr>
-        <w:ind w:left="360" w:firstLine="720"/>
-        <w:rPr>
-          <w:b/>
-        </w:rPr>
-      </w:pPr>
-      <w:r>
-        <w:rPr>
-          <w:b/>
-        </w:rPr>
-        <w:t>update</w:t>
-      </w:r>
-      <w:r>
-        <w:rPr>
-          <w:b/>
-        </w:rPr>
-        <w:t>RobotPosition() : void</w:t>
-      </w:r>
-    </w:p>
-    <w:p>
-      <w:pPr>
-        <w:ind w:left="360" w:firstLine="720"/>
-      </w:pPr>
-      <w:r>
-        <w:rPr>
-          <w:b/>
-        </w:rPr>
-        <w:t>Summary:</w:t>
-      </w:r>
-      <w:r>
-        <w:rPr>
-          <w:b/>
-        </w:rPr>
-        <w:t xml:space="preserve"> </w:t>
-      </w:r>
-      <w:r>
-        <w:t xml:space="preserve">notify </w:t>
-      </w:r>
-      <w:r>
-        <w:t>GameBoardView</w:t>
-      </w:r>
-    </w:p>
-    <w:p>
-      <w:pPr>
-        <w:ind w:left="360" w:firstLine="720"/>
-      </w:pPr>
-      <w:r>
-        <w:rPr>
-          <w:b/>
-        </w:rPr>
-        <w:t>Precondition:</w:t>
-      </w:r>
-      <w:r>
-        <w:t xml:space="preserve"> a robot moved</w:t>
-      </w:r>
-    </w:p>
-    <w:p>
-      <w:pPr>
-        <w:ind w:left="360" w:firstLine="720"/>
-      </w:pPr>
-      <w:r>
-        <w:rPr>
-          <w:b/>
-        </w:rPr>
-        <w:t>Input:</w:t>
-      </w:r>
-      <w:r>
-        <w:t xml:space="preserve"> none</w:t>
-      </w:r>
-    </w:p>
-    <w:p>
-      <w:pPr>
-        <w:ind w:left="360" w:firstLine="720"/>
-      </w:pPr>
-      <w:r>
-        <w:rPr>
-          <w:b/>
-        </w:rPr>
-        <w:t>Return</w:t>
-      </w:r>
-      <w:r>
-        <w:rPr>
-          <w:b/>
-        </w:rPr>
-        <w:t>:</w:t>
-      </w:r>
-      <w:r>
-        <w:t xml:space="preserve"> none</w:t>
-      </w:r>
-    </w:p>
-    <w:p>
-      <w:pPr>
-        <w:ind w:left="360" w:firstLine="720"/>
-      </w:pPr>
-      <w:r>
-        <w:rPr>
-          <w:b/>
-        </w:rPr>
-        <w:t>Postcondition:</w:t>
-      </w:r>
-      <w:r>
-        <w:t xml:space="preserve"> GameBoardView displays change of the specific player’s position</w:t>
-      </w:r>
-    </w:p>
-    <w:p>
-      <w:pPr>
-        <w:ind w:left="360" w:firstLine="720"/>
-      </w:pPr>
-    </w:p>
-    <w:p/>
-    <w:p>
-      <w:pPr>
-        <w:pStyle w:val="Heading3"/>
-      </w:pPr>
-      <w:r>
         <w:t>3.1.4 WarOfRobotcraft</w:t>
       </w:r>
     </w:p>
@@ -7325,7 +7823,7 @@
     </w:rPrDefault>
     <w:pPrDefault/>
   </w:docDefaults>
-  <w:latentStyles w:defLockedState="0" w:defUIPriority="99" w:defSemiHidden="0" w:defUnhideWhenUsed="0" w:defQFormat="0" w:count="380">
+  <w:latentStyles w:defLockedState="0" w:defUIPriority="99" w:defSemiHidden="0" w:defUnhideWhenUsed="0" w:defQFormat="0" w:count="382">
     <w:lsdException w:name="Normal" w:uiPriority="0" w:qFormat="1"/>
     <w:lsdException w:name="heading 1" w:uiPriority="9" w:qFormat="1"/>
     <w:lsdException w:name="heading 2" w:semiHidden="1" w:uiPriority="9" w:unhideWhenUsed="1" w:qFormat="1"/>
@@ -7431,7 +7929,6 @@
     <w:lsdException w:name="HTML Sample" w:semiHidden="1" w:unhideWhenUsed="1"/>
     <w:lsdException w:name="HTML Typewriter" w:semiHidden="1" w:unhideWhenUsed="1"/>
     <w:lsdException w:name="HTML Variable" w:semiHidden="1" w:unhideWhenUsed="1"/>
-    <w:lsdException w:name="Normal Table" w:semiHidden="1" w:unhideWhenUsed="1"/>
     <w:lsdException w:name="annotation subject" w:semiHidden="1" w:unhideWhenUsed="1"/>
     <w:lsdException w:name="No List" w:semiHidden="1" w:unhideWhenUsed="1"/>
     <w:lsdException w:name="Outline List 1" w:semiHidden="1" w:unhideWhenUsed="1"/>
@@ -7477,11 +7974,9 @@
     <w:lsdException w:name="Table Subtle 1" w:semiHidden="1" w:unhideWhenUsed="1"/>
     <w:lsdException w:name="Table Subtle 2" w:semiHidden="1" w:unhideWhenUsed="1"/>
     <w:lsdException w:name="Table Web 1" w:semiHidden="1" w:unhideWhenUsed="1"/>
-    <w:lsdException w:name="Table Web 2" w:semiHidden="1" w:unhideWhenUsed="1"/>
     <w:lsdException w:name="Table Web 3" w:semiHidden="1" w:unhideWhenUsed="1"/>
     <w:lsdException w:name="Balloon Text" w:semiHidden="1" w:unhideWhenUsed="1"/>
     <w:lsdException w:name="Table Grid" w:uiPriority="39"/>
-    <w:lsdException w:name="Table Theme" w:semiHidden="1" w:unhideWhenUsed="1"/>
     <w:lsdException w:name="Placeholder Text" w:semiHidden="1"/>
     <w:lsdException w:name="No Spacing" w:uiPriority="1" w:qFormat="1"/>
     <w:lsdException w:name="Light Shading" w:uiPriority="60"/>
@@ -7697,6 +8192,8 @@
     <w:lsdException w:name="List Table 5 Dark Accent 6" w:uiPriority="50"/>
     <w:lsdException w:name="List Table 6 Colorful Accent 6" w:uiPriority="51"/>
     <w:lsdException w:name="List Table 7 Colorful Accent 6" w:uiPriority="52"/>
+    <w:lsdException w:name="Mention" w:semiHidden="1" w:unhideWhenUsed="1"/>
+    <w:lsdException w:name="Smart Hyperlink" w:semiHidden="1" w:unhideWhenUsed="1"/>
   </w:latentStyles>
   <w:style w:type="paragraph" w:default="1" w:styleId="Normal">
     <w:name w:val="Normal"/>

</xml_diff>

<commit_message>
add methods to GameController class in design document
</commit_message>
<xml_diff>
--- a/doc/Design Document.docx
+++ b/doc/Design Document.docx
@@ -1,6 +1,6 @@
 
 <file path=word/document.xml><?xml version="1.0" encoding="utf-8"?>
-<w:document xmlns:wpc="http://schemas.microsoft.com/office/word/2010/wordprocessingCanvas" xmlns:mo="http://schemas.microsoft.com/office/mac/office/2008/main" xmlns:mc="http://schemas.openxmlformats.org/markup-compatibility/2006" xmlns:mv="urn:schemas-microsoft-com:mac:vml" xmlns:o="urn:schemas-microsoft-com:office:office" xmlns:r="http://schemas.openxmlformats.org/officeDocument/2006/relationships" xmlns:m="http://schemas.openxmlformats.org/officeDocument/2006/math" xmlns:v="urn:schemas-microsoft-com:vml" xmlns:wp14="http://schemas.microsoft.com/office/word/2010/wordprocessingDrawing" xmlns:wp="http://schemas.openxmlformats.org/drawingml/2006/wordprocessingDrawing" xmlns:w10="urn:schemas-microsoft-com:office:word" xmlns:w="http://schemas.openxmlformats.org/wordprocessingml/2006/main" xmlns:w14="http://schemas.microsoft.com/office/word/2010/wordml" xmlns:w15="http://schemas.microsoft.com/office/word/2012/wordml" xmlns:wpg="http://schemas.microsoft.com/office/word/2010/wordprocessingGroup" xmlns:wpi="http://schemas.microsoft.com/office/word/2010/wordprocessingInk" xmlns:wne="http://schemas.microsoft.com/office/word/2006/wordml" xmlns:wps="http://schemas.microsoft.com/office/word/2010/wordprocessingShape" mc:Ignorable="w14 w15 wp14">
+<w:document xmlns:wpc="http://schemas.microsoft.com/office/word/2010/wordprocessingCanvas" xmlns:cx="http://schemas.microsoft.com/office/drawing/2014/chartex" xmlns:cx1="http://schemas.microsoft.com/office/drawing/2015/9/8/chartex" xmlns:cx2="http://schemas.microsoft.com/office/drawing/2015/10/21/chartex" xmlns:cx3="http://schemas.microsoft.com/office/drawing/2016/5/9/chartex" xmlns:cx4="http://schemas.microsoft.com/office/drawing/2016/5/10/chartex" xmlns:cx5="http://schemas.microsoft.com/office/drawing/2016/5/11/chartex" xmlns:mc="http://schemas.openxmlformats.org/markup-compatibility/2006" xmlns:o="urn:schemas-microsoft-com:office:office" xmlns:r="http://schemas.openxmlformats.org/officeDocument/2006/relationships" xmlns:m="http://schemas.openxmlformats.org/officeDocument/2006/math" xmlns:v="urn:schemas-microsoft-com:vml" xmlns:wp14="http://schemas.microsoft.com/office/word/2010/wordprocessingDrawing" xmlns:wp="http://schemas.openxmlformats.org/drawingml/2006/wordprocessingDrawing" xmlns:w10="urn:schemas-microsoft-com:office:word" xmlns:w="http://schemas.openxmlformats.org/wordprocessingml/2006/main" xmlns:w14="http://schemas.microsoft.com/office/word/2010/wordml" xmlns:w15="http://schemas.microsoft.com/office/word/2012/wordml" xmlns:w16se="http://schemas.microsoft.com/office/word/2015/wordml/symex" xmlns:wpg="http://schemas.microsoft.com/office/word/2010/wordprocessingGroup" xmlns:wpi="http://schemas.microsoft.com/office/word/2010/wordprocessingInk" xmlns:wne="http://schemas.microsoft.com/office/word/2006/wordml" xmlns:wps="http://schemas.microsoft.com/office/word/2010/wordprocessingShape" mc:Ignorable="w14 w15 w16se wp14">
   <w:body>
     <w:p>
       <w:pPr>
@@ -5443,10 +5443,7 @@
         <w:t xml:space="preserve">the robot of the player has shot, and the health points of all the robots at the target position are deducted.  </w:t>
       </w:r>
     </w:p>
-    <w:p>
-      <w:bookmarkStart w:id="0" w:name="_GoBack"/>
-      <w:bookmarkEnd w:id="0"/>
-    </w:p>
+    <w:p/>
     <w:p>
       <w:pPr>
         <w:pStyle w:val="Heading4"/>
@@ -5552,7 +5549,12 @@
         <w:pStyle w:val="Heading3"/>
       </w:pPr>
       <w:r>
-        <w:t>3.1.2 View package</w:t>
+        <w:t>3.1.2 View P</w:t>
+      </w:r>
+      <w:bookmarkStart w:id="0" w:name="_GoBack"/>
+      <w:bookmarkEnd w:id="0"/>
+      <w:r>
+        <w:t>ackage</w:t>
       </w:r>
     </w:p>
     <w:p>
@@ -6411,13 +6413,197 @@
         <w:ind w:left="360" w:firstLine="720"/>
       </w:pPr>
     </w:p>
+    <w:p>
+      <w:pPr>
+        <w:ind w:left="360" w:firstLine="720"/>
+        <w:rPr>
+          <w:b/>
+        </w:rPr>
+      </w:pPr>
+      <w:r>
+        <w:rPr>
+          <w:b/>
+        </w:rPr>
+        <w:t>updateRobotDestruction</w:t>
+      </w:r>
+      <w:r>
+        <w:rPr>
+          <w:b/>
+        </w:rPr>
+        <w:t>() : void</w:t>
+      </w:r>
+    </w:p>
+    <w:p>
+      <w:pPr>
+        <w:ind w:left="360" w:firstLine="720"/>
+      </w:pPr>
+      <w:r>
+        <w:rPr>
+          <w:b/>
+        </w:rPr>
+        <w:t>Summary:</w:t>
+      </w:r>
+      <w:r>
+        <w:t xml:space="preserve"> remove a robot from map</w:t>
+      </w:r>
+    </w:p>
+    <w:p>
+      <w:pPr>
+        <w:ind w:left="360" w:firstLine="720"/>
+      </w:pPr>
+      <w:r>
+        <w:rPr>
+          <w:b/>
+        </w:rPr>
+        <w:lastRenderedPageBreak/>
+        <w:t>Precondition:</w:t>
+      </w:r>
+      <w:r>
+        <w:t xml:space="preserve"> a robot destroyed</w:t>
+      </w:r>
+    </w:p>
+    <w:p>
+      <w:pPr>
+        <w:ind w:left="360" w:firstLine="720"/>
+      </w:pPr>
+      <w:r>
+        <w:rPr>
+          <w:b/>
+        </w:rPr>
+        <w:t>Input:</w:t>
+      </w:r>
+      <w:r>
+        <w:t xml:space="preserve"> none</w:t>
+      </w:r>
+    </w:p>
+    <w:p>
+      <w:pPr>
+        <w:ind w:left="360" w:firstLine="720"/>
+      </w:pPr>
+      <w:r>
+        <w:rPr>
+          <w:b/>
+        </w:rPr>
+        <w:t>Return:</w:t>
+      </w:r>
+      <w:r>
+        <w:t xml:space="preserve"> none</w:t>
+      </w:r>
+    </w:p>
+    <w:p>
+      <w:pPr>
+        <w:ind w:left="360" w:firstLine="720"/>
+      </w:pPr>
+      <w:r>
+        <w:rPr>
+          <w:b/>
+        </w:rPr>
+        <w:t>Postcondition:</w:t>
+      </w:r>
+      <w:r>
+        <w:t xml:space="preserve"> the destroyed robot removed from map</w:t>
+      </w:r>
+    </w:p>
+    <w:p>
+      <w:pPr>
+        <w:ind w:left="360" w:firstLine="720"/>
+      </w:pPr>
+    </w:p>
+    <w:p>
+      <w:pPr>
+        <w:ind w:left="360" w:firstLine="720"/>
+        <w:rPr>
+          <w:b/>
+        </w:rPr>
+      </w:pPr>
+      <w:r>
+        <w:rPr>
+          <w:b/>
+        </w:rPr>
+        <w:t>updatePlayerDeath() : void</w:t>
+      </w:r>
+    </w:p>
+    <w:p>
+      <w:pPr>
+        <w:ind w:left="360" w:firstLine="720"/>
+      </w:pPr>
+      <w:r>
+        <w:rPr>
+          <w:b/>
+        </w:rPr>
+        <w:t>Summary:</w:t>
+      </w:r>
+      <w:r>
+        <w:t xml:space="preserve"> mark a player as died</w:t>
+      </w:r>
+    </w:p>
+    <w:p>
+      <w:pPr>
+        <w:ind w:left="360" w:firstLine="720"/>
+      </w:pPr>
+      <w:r>
+        <w:rPr>
+          <w:b/>
+        </w:rPr>
+        <w:t>Precondition:</w:t>
+      </w:r>
+      <w:r>
+        <w:t xml:space="preserve"> a player died</w:t>
+      </w:r>
+    </w:p>
+    <w:p>
+      <w:pPr>
+        <w:ind w:left="360" w:firstLine="720"/>
+      </w:pPr>
+      <w:r>
+        <w:rPr>
+          <w:b/>
+        </w:rPr>
+        <w:t>Input:</w:t>
+      </w:r>
+      <w:r>
+        <w:t xml:space="preserve"> none</w:t>
+      </w:r>
+    </w:p>
+    <w:p>
+      <w:pPr>
+        <w:ind w:left="360" w:firstLine="720"/>
+      </w:pPr>
+      <w:r>
+        <w:rPr>
+          <w:b/>
+        </w:rPr>
+        <w:t>Return:</w:t>
+      </w:r>
+      <w:r>
+        <w:t xml:space="preserve"> none</w:t>
+      </w:r>
+    </w:p>
+    <w:p>
+      <w:pPr>
+        <w:ind w:left="360" w:firstLine="720"/>
+      </w:pPr>
+      <w:r>
+        <w:rPr>
+          <w:b/>
+        </w:rPr>
+        <w:t>Postcondition:</w:t>
+      </w:r>
+      <w:r>
+        <w:t xml:space="preserve"> the died player is marked as died on the game board</w:t>
+      </w:r>
+    </w:p>
+    <w:p>
+      <w:pPr>
+        <w:ind w:left="360" w:firstLine="720"/>
+      </w:pPr>
+    </w:p>
     <w:p/>
     <w:p>
       <w:pPr>
         <w:pStyle w:val="Heading3"/>
       </w:pPr>
       <w:r>
-        <w:lastRenderedPageBreak/>
         <w:t>3.1.4 WarOfRobotcraft</w:t>
       </w:r>
     </w:p>
@@ -6600,8 +6786,8 @@
 </file>
 
 <file path=word/numbering.xml><?xml version="1.0" encoding="utf-8"?>
-<w:numbering xmlns:wpc="http://schemas.microsoft.com/office/word/2010/wordprocessingCanvas" xmlns:mo="http://schemas.microsoft.com/office/mac/office/2008/main" xmlns:mc="http://schemas.openxmlformats.org/markup-compatibility/2006" xmlns:mv="urn:schemas-microsoft-com:mac:vml" xmlns:o="urn:schemas-microsoft-com:office:office" xmlns:r="http://schemas.openxmlformats.org/officeDocument/2006/relationships" xmlns:m="http://schemas.openxmlformats.org/officeDocument/2006/math" xmlns:v="urn:schemas-microsoft-com:vml" xmlns:wp14="http://schemas.microsoft.com/office/word/2010/wordprocessingDrawing" xmlns:wp="http://schemas.openxmlformats.org/drawingml/2006/wordprocessingDrawing" xmlns:w10="urn:schemas-microsoft-com:office:word" xmlns:w="http://schemas.openxmlformats.org/wordprocessingml/2006/main" xmlns:w14="http://schemas.microsoft.com/office/word/2010/wordml" xmlns:w15="http://schemas.microsoft.com/office/word/2012/wordml" xmlns:wpg="http://schemas.microsoft.com/office/word/2010/wordprocessingGroup" xmlns:wpi="http://schemas.microsoft.com/office/word/2010/wordprocessingInk" xmlns:wne="http://schemas.microsoft.com/office/word/2006/wordml" xmlns:wps="http://schemas.microsoft.com/office/word/2010/wordprocessingShape" mc:Ignorable="w14 w15 wp14">
-  <w:abstractNum w:abstractNumId="0">
+<w:numbering xmlns:wpc="http://schemas.microsoft.com/office/word/2010/wordprocessingCanvas" xmlns:cx="http://schemas.microsoft.com/office/drawing/2014/chartex" xmlns:cx1="http://schemas.microsoft.com/office/drawing/2015/9/8/chartex" xmlns:cx2="http://schemas.microsoft.com/office/drawing/2015/10/21/chartex" xmlns:cx3="http://schemas.microsoft.com/office/drawing/2016/5/9/chartex" xmlns:cx4="http://schemas.microsoft.com/office/drawing/2016/5/10/chartex" xmlns:cx5="http://schemas.microsoft.com/office/drawing/2016/5/11/chartex" xmlns:mc="http://schemas.openxmlformats.org/markup-compatibility/2006" xmlns:o="urn:schemas-microsoft-com:office:office" xmlns:r="http://schemas.openxmlformats.org/officeDocument/2006/relationships" xmlns:m="http://schemas.openxmlformats.org/officeDocument/2006/math" xmlns:v="urn:schemas-microsoft-com:vml" xmlns:wp14="http://schemas.microsoft.com/office/word/2010/wordprocessingDrawing" xmlns:wp="http://schemas.openxmlformats.org/drawingml/2006/wordprocessingDrawing" xmlns:w10="urn:schemas-microsoft-com:office:word" xmlns:w="http://schemas.openxmlformats.org/wordprocessingml/2006/main" xmlns:w14="http://schemas.microsoft.com/office/word/2010/wordml" xmlns:w15="http://schemas.microsoft.com/office/word/2012/wordml" xmlns:w16se="http://schemas.microsoft.com/office/word/2015/wordml/symex" xmlns:wpg="http://schemas.microsoft.com/office/word/2010/wordprocessingGroup" xmlns:wpi="http://schemas.microsoft.com/office/word/2010/wordprocessingInk" xmlns:wne="http://schemas.microsoft.com/office/word/2006/wordml" xmlns:wps="http://schemas.microsoft.com/office/word/2010/wordprocessingShape" mc:Ignorable="w14 w15 w16se wp14">
+  <w:abstractNum w:abstractNumId="0" w15:restartNumberingAfterBreak="0">
     <w:nsid w:val="0876534D"/>
     <w:multiLevelType w:val="hybridMultilevel"/>
     <w:tmpl w:val="F0906EAE"/>
@@ -6714,7 +6900,7 @@
       </w:rPr>
     </w:lvl>
   </w:abstractNum>
-  <w:abstractNum w:abstractNumId="1">
+  <w:abstractNum w:abstractNumId="1" w15:restartNumberingAfterBreak="0">
     <w:nsid w:val="15FB7832"/>
     <w:multiLevelType w:val="hybridMultilevel"/>
     <w:tmpl w:val="9F04D056"/>
@@ -6803,7 +6989,7 @@
       </w:pPr>
     </w:lvl>
   </w:abstractNum>
-  <w:abstractNum w:abstractNumId="2">
+  <w:abstractNum w:abstractNumId="2" w15:restartNumberingAfterBreak="0">
     <w:nsid w:val="34055767"/>
     <w:multiLevelType w:val="hybridMultilevel"/>
     <w:tmpl w:val="43965DDE"/>
@@ -6916,7 +7102,7 @@
       </w:rPr>
     </w:lvl>
   </w:abstractNum>
-  <w:abstractNum w:abstractNumId="3">
+  <w:abstractNum w:abstractNumId="3" w15:restartNumberingAfterBreak="0">
     <w:nsid w:val="3DC852EE"/>
     <w:multiLevelType w:val="hybridMultilevel"/>
     <w:tmpl w:val="056654DC"/>
@@ -7029,7 +7215,7 @@
       </w:rPr>
     </w:lvl>
   </w:abstractNum>
-  <w:abstractNum w:abstractNumId="4">
+  <w:abstractNum w:abstractNumId="4" w15:restartNumberingAfterBreak="0">
     <w:nsid w:val="4A381A85"/>
     <w:multiLevelType w:val="multilevel"/>
     <w:tmpl w:val="0409001F"/>
@@ -7115,7 +7301,7 @@
       </w:pPr>
     </w:lvl>
   </w:abstractNum>
-  <w:abstractNum w:abstractNumId="5">
+  <w:abstractNum w:abstractNumId="5" w15:restartNumberingAfterBreak="0">
     <w:nsid w:val="4DE873E9"/>
     <w:multiLevelType w:val="hybridMultilevel"/>
     <w:tmpl w:val="29F29568"/>
@@ -7228,7 +7414,7 @@
       </w:rPr>
     </w:lvl>
   </w:abstractNum>
-  <w:abstractNum w:abstractNumId="6">
+  <w:abstractNum w:abstractNumId="6" w15:restartNumberingAfterBreak="0">
     <w:nsid w:val="62DE37E7"/>
     <w:multiLevelType w:val="hybridMultilevel"/>
     <w:tmpl w:val="6344AC2A"/>
@@ -7341,7 +7527,7 @@
       </w:rPr>
     </w:lvl>
   </w:abstractNum>
-  <w:abstractNum w:abstractNumId="7">
+  <w:abstractNum w:abstractNumId="7" w15:restartNumberingAfterBreak="0">
     <w:nsid w:val="6B1A0C7F"/>
     <w:multiLevelType w:val="hybridMultilevel"/>
     <w:tmpl w:val="111250CA"/>
@@ -7454,7 +7640,7 @@
       </w:rPr>
     </w:lvl>
   </w:abstractNum>
-  <w:abstractNum w:abstractNumId="8">
+  <w:abstractNum w:abstractNumId="8" w15:restartNumberingAfterBreak="0">
     <w:nsid w:val="6C6653FB"/>
     <w:multiLevelType w:val="hybridMultilevel"/>
     <w:tmpl w:val="1DD24A98"/>
@@ -7567,7 +7753,7 @@
       </w:rPr>
     </w:lvl>
   </w:abstractNum>
-  <w:abstractNum w:abstractNumId="9">
+  <w:abstractNum w:abstractNumId="9" w15:restartNumberingAfterBreak="0">
     <w:nsid w:val="6D4C47F4"/>
     <w:multiLevelType w:val="multilevel"/>
     <w:tmpl w:val="0409001F"/>
@@ -7653,7 +7839,7 @@
       </w:pPr>
     </w:lvl>
   </w:abstractNum>
-  <w:abstractNum w:abstractNumId="10">
+  <w:abstractNum w:abstractNumId="10" w15:restartNumberingAfterBreak="0">
     <w:nsid w:val="749E22C0"/>
     <w:multiLevelType w:val="multilevel"/>
     <w:tmpl w:val="D110CA3A"/>
@@ -7811,7 +7997,7 @@
 </file>
 
 <file path=word/styles.xml><?xml version="1.0" encoding="utf-8"?>
-<w:styles xmlns:mc="http://schemas.openxmlformats.org/markup-compatibility/2006" xmlns:r="http://schemas.openxmlformats.org/officeDocument/2006/relationships" xmlns:w="http://schemas.openxmlformats.org/wordprocessingml/2006/main" xmlns:w14="http://schemas.microsoft.com/office/word/2010/wordml" xmlns:w15="http://schemas.microsoft.com/office/word/2012/wordml" mc:Ignorable="w14 w15">
+<w:styles xmlns:mc="http://schemas.openxmlformats.org/markup-compatibility/2006" xmlns:r="http://schemas.openxmlformats.org/officeDocument/2006/relationships" xmlns:w="http://schemas.openxmlformats.org/wordprocessingml/2006/main" xmlns:w14="http://schemas.microsoft.com/office/word/2010/wordml" xmlns:w15="http://schemas.microsoft.com/office/word/2012/wordml" xmlns:w16se="http://schemas.microsoft.com/office/word/2015/wordml/symex" mc:Ignorable="w14 w15 w16se">
   <w:docDefaults>
     <w:rPrDefault>
       <w:rPr>
@@ -7823,7 +8009,7 @@
     </w:rPrDefault>
     <w:pPrDefault/>
   </w:docDefaults>
-  <w:latentStyles w:defLockedState="0" w:defUIPriority="99" w:defSemiHidden="0" w:defUnhideWhenUsed="0" w:defQFormat="0" w:count="382">
+  <w:latentStyles w:defLockedState="0" w:defUIPriority="99" w:defSemiHidden="0" w:defUnhideWhenUsed="0" w:defQFormat="0" w:count="374">
     <w:lsdException w:name="Normal" w:uiPriority="0" w:qFormat="1"/>
     <w:lsdException w:name="heading 1" w:uiPriority="9" w:qFormat="1"/>
     <w:lsdException w:name="heading 2" w:semiHidden="1" w:uiPriority="9" w:unhideWhenUsed="1" w:qFormat="1"/>
@@ -7929,6 +8115,7 @@
     <w:lsdException w:name="HTML Sample" w:semiHidden="1" w:unhideWhenUsed="1"/>
     <w:lsdException w:name="HTML Typewriter" w:semiHidden="1" w:unhideWhenUsed="1"/>
     <w:lsdException w:name="HTML Variable" w:semiHidden="1" w:unhideWhenUsed="1"/>
+    <w:lsdException w:name="Normal Table" w:semiHidden="1" w:unhideWhenUsed="1"/>
     <w:lsdException w:name="annotation subject" w:semiHidden="1" w:unhideWhenUsed="1"/>
     <w:lsdException w:name="No List" w:semiHidden="1" w:unhideWhenUsed="1"/>
     <w:lsdException w:name="Outline List 1" w:semiHidden="1" w:unhideWhenUsed="1"/>
@@ -7974,9 +8161,11 @@
     <w:lsdException w:name="Table Subtle 1" w:semiHidden="1" w:unhideWhenUsed="1"/>
     <w:lsdException w:name="Table Subtle 2" w:semiHidden="1" w:unhideWhenUsed="1"/>
     <w:lsdException w:name="Table Web 1" w:semiHidden="1" w:unhideWhenUsed="1"/>
+    <w:lsdException w:name="Table Web 2" w:semiHidden="1" w:unhideWhenUsed="1"/>
     <w:lsdException w:name="Table Web 3" w:semiHidden="1" w:unhideWhenUsed="1"/>
     <w:lsdException w:name="Balloon Text" w:semiHidden="1" w:unhideWhenUsed="1"/>
     <w:lsdException w:name="Table Grid" w:uiPriority="39"/>
+    <w:lsdException w:name="Table Theme" w:semiHidden="1" w:unhideWhenUsed="1"/>
     <w:lsdException w:name="Placeholder Text" w:semiHidden="1"/>
     <w:lsdException w:name="No Spacing" w:uiPriority="1" w:qFormat="1"/>
     <w:lsdException w:name="Light Shading" w:uiPriority="60"/>
@@ -8325,7 +8514,6 @@
       <w:szCs w:val="22"/>
     </w:rPr>
     <w:tblPr>
-      <w:tblInd w:w="0" w:type="dxa"/>
       <w:tblBorders>
         <w:top w:val="single" w:sz="4" w:space="0" w:color="auto"/>
         <w:left w:val="single" w:sz="4" w:space="0" w:color="auto"/>
@@ -8334,12 +8522,6 @@
         <w:insideH w:val="single" w:sz="4" w:space="0" w:color="auto"/>
         <w:insideV w:val="single" w:sz="4" w:space="0" w:color="auto"/>
       </w:tblBorders>
-      <w:tblCellMar>
-        <w:top w:w="0" w:type="dxa"/>
-        <w:left w:w="108" w:type="dxa"/>
-        <w:bottom w:w="0" w:type="dxa"/>
-        <w:right w:w="108" w:type="dxa"/>
-      </w:tblCellMar>
     </w:tblPr>
   </w:style>
   <w:style w:type="character" w:customStyle="1" w:styleId="Heading1Char">

</xml_diff>

<commit_message>
update updateRobotDeath() in GameController in design document
</commit_message>
<xml_diff>
--- a/doc/Design Document.docx
+++ b/doc/Design Document.docx
@@ -30,7 +30,33 @@
           <w:szCs w:val="72"/>
           <w:lang w:val="en-US"/>
         </w:rPr>
-        <w:t xml:space="preserve">War of Robotcraft </w:t>
+        <w:t xml:space="preserve">War of </w:t>
+      </w:r>
+      <w:proofErr w:type="spellStart"/>
+      <w:r>
+        <w:rPr>
+          <w:rFonts w:asciiTheme="majorHAnsi" w:hAnsiTheme="majorHAnsi" w:cs="Times"/>
+          <w:b/>
+          <w:bCs/>
+          <w:color w:val="000000"/>
+          <w:sz w:val="72"/>
+          <w:szCs w:val="72"/>
+          <w:lang w:val="en-US"/>
+        </w:rPr>
+        <w:t>Robotcraft</w:t>
+      </w:r>
+      <w:proofErr w:type="spellEnd"/>
+      <w:r>
+        <w:rPr>
+          <w:rFonts w:asciiTheme="majorHAnsi" w:hAnsiTheme="majorHAnsi" w:cs="Times"/>
+          <w:b/>
+          <w:bCs/>
+          <w:color w:val="000000"/>
+          <w:sz w:val="72"/>
+          <w:szCs w:val="72"/>
+          <w:lang w:val="en-US"/>
+        </w:rPr>
+        <w:t xml:space="preserve"> </w:t>
       </w:r>
     </w:p>
     <w:p>
@@ -362,8 +388,17 @@
                 <w:sz w:val="32"/>
                 <w:szCs w:val="32"/>
               </w:rPr>
-              <w:t>He, Jiahuan</w:t>
+              <w:t xml:space="preserve">He, </w:t>
             </w:r>
+            <w:proofErr w:type="spellStart"/>
+            <w:r>
+              <w:rPr>
+                <w:sz w:val="32"/>
+                <w:szCs w:val="32"/>
+              </w:rPr>
+              <w:t>Jiahuan</w:t>
+            </w:r>
+            <w:proofErr w:type="spellEnd"/>
           </w:p>
         </w:tc>
         <w:tc>
@@ -427,8 +462,17 @@
                 <w:sz w:val="32"/>
                 <w:szCs w:val="32"/>
               </w:rPr>
-              <w:t>Wang, Shisong</w:t>
+              <w:t xml:space="preserve">Wang, </w:t>
             </w:r>
+            <w:proofErr w:type="spellStart"/>
+            <w:r>
+              <w:rPr>
+                <w:sz w:val="32"/>
+                <w:szCs w:val="32"/>
+              </w:rPr>
+              <w:t>Shisong</w:t>
+            </w:r>
+            <w:proofErr w:type="spellEnd"/>
           </w:p>
         </w:tc>
         <w:tc>
@@ -487,12 +531,21 @@
                 <w:szCs w:val="32"/>
               </w:rPr>
             </w:pPr>
+            <w:proofErr w:type="spellStart"/>
             <w:r>
               <w:rPr>
                 <w:sz w:val="32"/>
                 <w:szCs w:val="32"/>
               </w:rPr>
-              <w:t xml:space="preserve">Xie, </w:t>
+              <w:t>Xie</w:t>
+            </w:r>
+            <w:proofErr w:type="spellEnd"/>
+            <w:r>
+              <w:rPr>
+                <w:sz w:val="32"/>
+                <w:szCs w:val="32"/>
+              </w:rPr>
+              <w:t xml:space="preserve">, </w:t>
             </w:r>
             <w:r>
               <w:rPr>
@@ -1402,8 +1455,18 @@
           <w:color w:val="000000"/>
           <w:lang w:val="en-US"/>
         </w:rPr>
-        <w:t>X: int</w:t>
-      </w:r>
+        <w:t xml:space="preserve">X: </w:t>
+      </w:r>
+      <w:proofErr w:type="spellStart"/>
+      <w:r>
+        <w:rPr>
+          <w:rFonts w:cs="Times"/>
+          <w:color w:val="000000"/>
+          <w:lang w:val="en-US"/>
+        </w:rPr>
+        <w:t>int</w:t>
+      </w:r>
+      <w:proofErr w:type="spellEnd"/>
     </w:p>
     <w:p>
       <w:pPr>
@@ -1421,8 +1484,18 @@
           <w:color w:val="000000"/>
           <w:lang w:val="en-US"/>
         </w:rPr>
-        <w:t>Y: int</w:t>
-      </w:r>
+        <w:t xml:space="preserve">Y: </w:t>
+      </w:r>
+      <w:proofErr w:type="spellStart"/>
+      <w:r>
+        <w:rPr>
+          <w:rFonts w:cs="Times"/>
+          <w:color w:val="000000"/>
+          <w:lang w:val="en-US"/>
+        </w:rPr>
+        <w:t>int</w:t>
+      </w:r>
+      <w:proofErr w:type="spellEnd"/>
     </w:p>
     <w:p>
       <w:pPr>
@@ -1440,8 +1513,18 @@
           <w:color w:val="000000"/>
           <w:lang w:val="en-US"/>
         </w:rPr>
-        <w:t>Z: int</w:t>
-      </w:r>
+        <w:t xml:space="preserve">Z: </w:t>
+      </w:r>
+      <w:proofErr w:type="spellStart"/>
+      <w:r>
+        <w:rPr>
+          <w:rFonts w:cs="Times"/>
+          <w:color w:val="000000"/>
+          <w:lang w:val="en-US"/>
+        </w:rPr>
+        <w:t>int</w:t>
+      </w:r>
+      <w:proofErr w:type="spellEnd"/>
     </w:p>
     <w:p>
       <w:pPr>
@@ -1465,6 +1548,8 @@
           <w:lang w:val="en-US"/>
         </w:rPr>
       </w:pPr>
+      <w:proofErr w:type="spellStart"/>
+      <w:proofErr w:type="gramStart"/>
       <w:r>
         <w:rPr>
           <w:rFonts w:cs="Times"/>
@@ -1483,14 +1568,25 @@
         </w:rPr>
         <w:t>Positive</w:t>
       </w:r>
-      <w:r>
-        <w:rPr>
-          <w:rFonts w:cs="Times"/>
-          <w:b/>
-          <w:color w:val="000000"/>
-          <w:lang w:val="en-US"/>
-        </w:rPr>
-        <w:t>(): void</w:t>
+      <w:proofErr w:type="spellEnd"/>
+      <w:r>
+        <w:rPr>
+          <w:rFonts w:cs="Times"/>
+          <w:b/>
+          <w:color w:val="000000"/>
+          <w:lang w:val="en-US"/>
+        </w:rPr>
+        <w:t>(</w:t>
+      </w:r>
+      <w:proofErr w:type="gramEnd"/>
+      <w:r>
+        <w:rPr>
+          <w:rFonts w:cs="Times"/>
+          <w:b/>
+          <w:color w:val="000000"/>
+          <w:lang w:val="en-US"/>
+        </w:rPr>
+        <w:t>): void</w:t>
       </w:r>
     </w:p>
     <w:p>
@@ -1683,6 +1779,8 @@
           <w:lang w:val="en-US"/>
         </w:rPr>
       </w:pPr>
+      <w:proofErr w:type="spellStart"/>
+      <w:proofErr w:type="gramStart"/>
       <w:r>
         <w:rPr>
           <w:rFonts w:cs="Times"/>
@@ -1701,14 +1799,25 @@
         </w:rPr>
         <w:t>Negative</w:t>
       </w:r>
-      <w:r>
-        <w:rPr>
-          <w:rFonts w:cs="Times"/>
-          <w:b/>
-          <w:color w:val="000000"/>
-          <w:lang w:val="en-US"/>
-        </w:rPr>
-        <w:t>(): void</w:t>
+      <w:proofErr w:type="spellEnd"/>
+      <w:r>
+        <w:rPr>
+          <w:rFonts w:cs="Times"/>
+          <w:b/>
+          <w:color w:val="000000"/>
+          <w:lang w:val="en-US"/>
+        </w:rPr>
+        <w:t>(</w:t>
+      </w:r>
+      <w:proofErr w:type="gramEnd"/>
+      <w:r>
+        <w:rPr>
+          <w:rFonts w:cs="Times"/>
+          <w:b/>
+          <w:color w:val="000000"/>
+          <w:lang w:val="en-US"/>
+        </w:rPr>
+        <w:t>): void</w:t>
       </w:r>
     </w:p>
     <w:p>
@@ -1901,6 +2010,8 @@
           <w:lang w:val="en-US"/>
         </w:rPr>
       </w:pPr>
+      <w:proofErr w:type="spellStart"/>
+      <w:proofErr w:type="gramStart"/>
       <w:r>
         <w:rPr>
           <w:rFonts w:cs="Times"/>
@@ -1910,14 +2021,25 @@
         </w:rPr>
         <w:t>moveYPositive</w:t>
       </w:r>
-      <w:r>
-        <w:rPr>
-          <w:rFonts w:cs="Times"/>
-          <w:b/>
-          <w:color w:val="000000"/>
-          <w:lang w:val="en-US"/>
-        </w:rPr>
-        <w:t>(): void</w:t>
+      <w:proofErr w:type="spellEnd"/>
+      <w:r>
+        <w:rPr>
+          <w:rFonts w:cs="Times"/>
+          <w:b/>
+          <w:color w:val="000000"/>
+          <w:lang w:val="en-US"/>
+        </w:rPr>
+        <w:t>(</w:t>
+      </w:r>
+      <w:proofErr w:type="gramEnd"/>
+      <w:r>
+        <w:rPr>
+          <w:rFonts w:cs="Times"/>
+          <w:b/>
+          <w:color w:val="000000"/>
+          <w:lang w:val="en-US"/>
+        </w:rPr>
+        <w:t>): void</w:t>
       </w:r>
     </w:p>
     <w:p>
@@ -2110,6 +2232,8 @@
           <w:lang w:val="en-US"/>
         </w:rPr>
       </w:pPr>
+      <w:proofErr w:type="spellStart"/>
+      <w:proofErr w:type="gramStart"/>
       <w:r>
         <w:rPr>
           <w:rFonts w:cs="Times"/>
@@ -2119,14 +2243,25 @@
         </w:rPr>
         <w:t>moveYNegative</w:t>
       </w:r>
-      <w:r>
-        <w:rPr>
-          <w:rFonts w:cs="Times"/>
-          <w:b/>
-          <w:color w:val="000000"/>
-          <w:lang w:val="en-US"/>
-        </w:rPr>
-        <w:t>(): void</w:t>
+      <w:proofErr w:type="spellEnd"/>
+      <w:r>
+        <w:rPr>
+          <w:rFonts w:cs="Times"/>
+          <w:b/>
+          <w:color w:val="000000"/>
+          <w:lang w:val="en-US"/>
+        </w:rPr>
+        <w:t>(</w:t>
+      </w:r>
+      <w:proofErr w:type="gramEnd"/>
+      <w:r>
+        <w:rPr>
+          <w:rFonts w:cs="Times"/>
+          <w:b/>
+          <w:color w:val="000000"/>
+          <w:lang w:val="en-US"/>
+        </w:rPr>
+        <w:t>): void</w:t>
       </w:r>
     </w:p>
     <w:p>
@@ -2319,6 +2454,8 @@
           <w:lang w:val="en-US"/>
         </w:rPr>
       </w:pPr>
+      <w:proofErr w:type="spellStart"/>
+      <w:proofErr w:type="gramStart"/>
       <w:r>
         <w:rPr>
           <w:rFonts w:cs="Times"/>
@@ -2328,14 +2465,25 @@
         </w:rPr>
         <w:t>moveZPositive</w:t>
       </w:r>
-      <w:r>
-        <w:rPr>
-          <w:rFonts w:cs="Times"/>
-          <w:b/>
-          <w:color w:val="000000"/>
-          <w:lang w:val="en-US"/>
-        </w:rPr>
-        <w:t>(): void</w:t>
+      <w:proofErr w:type="spellEnd"/>
+      <w:r>
+        <w:rPr>
+          <w:rFonts w:cs="Times"/>
+          <w:b/>
+          <w:color w:val="000000"/>
+          <w:lang w:val="en-US"/>
+        </w:rPr>
+        <w:t>(</w:t>
+      </w:r>
+      <w:proofErr w:type="gramEnd"/>
+      <w:r>
+        <w:rPr>
+          <w:rFonts w:cs="Times"/>
+          <w:b/>
+          <w:color w:val="000000"/>
+          <w:lang w:val="en-US"/>
+        </w:rPr>
+        <w:t>): void</w:t>
       </w:r>
     </w:p>
     <w:p>
@@ -2528,6 +2676,8 @@
           <w:lang w:val="en-US"/>
         </w:rPr>
       </w:pPr>
+      <w:proofErr w:type="spellStart"/>
+      <w:proofErr w:type="gramStart"/>
       <w:r>
         <w:rPr>
           <w:rFonts w:cs="Times"/>
@@ -2537,14 +2687,25 @@
         </w:rPr>
         <w:t>moveZNegative</w:t>
       </w:r>
-      <w:r>
-        <w:rPr>
-          <w:rFonts w:cs="Times"/>
-          <w:b/>
-          <w:color w:val="000000"/>
-          <w:lang w:val="en-US"/>
-        </w:rPr>
-        <w:t>(): void</w:t>
+      <w:proofErr w:type="spellEnd"/>
+      <w:r>
+        <w:rPr>
+          <w:rFonts w:cs="Times"/>
+          <w:b/>
+          <w:color w:val="000000"/>
+          <w:lang w:val="en-US"/>
+        </w:rPr>
+        <w:t>(</w:t>
+      </w:r>
+      <w:proofErr w:type="gramEnd"/>
+      <w:r>
+        <w:rPr>
+          <w:rFonts w:cs="Times"/>
+          <w:b/>
+          <w:color w:val="000000"/>
+          <w:lang w:val="en-US"/>
+        </w:rPr>
+        <w:t>): void</w:t>
       </w:r>
     </w:p>
     <w:p>
@@ -2797,13 +2958,59 @@
           <w:lang w:val="en-US"/>
         </w:rPr>
       </w:pPr>
-      <w:r>
-        <w:rPr>
-          <w:rFonts w:cs="Times"/>
-          <w:color w:val="000000"/>
-          <w:lang w:val="en-US"/>
-        </w:rPr>
-        <w:t>playerList: LinkedList&lt;Pair&lt;int, Player&gt;&gt;</w:t>
+      <w:proofErr w:type="spellStart"/>
+      <w:r>
+        <w:rPr>
+          <w:rFonts w:cs="Times"/>
+          <w:color w:val="000000"/>
+          <w:lang w:val="en-US"/>
+        </w:rPr>
+        <w:t>playerList</w:t>
+      </w:r>
+      <w:proofErr w:type="spellEnd"/>
+      <w:r>
+        <w:rPr>
+          <w:rFonts w:cs="Times"/>
+          <w:color w:val="000000"/>
+          <w:lang w:val="en-US"/>
+        </w:rPr>
+        <w:t xml:space="preserve">: </w:t>
+      </w:r>
+      <w:proofErr w:type="spellStart"/>
+      <w:r>
+        <w:rPr>
+          <w:rFonts w:cs="Times"/>
+          <w:color w:val="000000"/>
+          <w:lang w:val="en-US"/>
+        </w:rPr>
+        <w:t>LinkedList</w:t>
+      </w:r>
+      <w:proofErr w:type="spellEnd"/>
+      <w:r>
+        <w:rPr>
+          <w:rFonts w:cs="Times"/>
+          <w:color w:val="000000"/>
+          <w:lang w:val="en-US"/>
+        </w:rPr>
+        <w:t>&lt;Pair&lt;</w:t>
+      </w:r>
+      <w:proofErr w:type="spellStart"/>
+      <w:r>
+        <w:rPr>
+          <w:rFonts w:cs="Times"/>
+          <w:color w:val="000000"/>
+          <w:lang w:val="en-US"/>
+        </w:rPr>
+        <w:t>int</w:t>
+      </w:r>
+      <w:proofErr w:type="spellEnd"/>
+      <w:r>
+        <w:rPr>
+          <w:rFonts w:cs="Times"/>
+          <w:color w:val="000000"/>
+          <w:lang w:val="en-US"/>
+        </w:rPr>
+        <w:t>, Player&gt;&gt;</w:t>
       </w:r>
     </w:p>
     <w:p>
@@ -2816,14 +3023,34 @@
           <w:lang w:val="en-US"/>
         </w:rPr>
       </w:pPr>
-      <w:r>
-        <w:rPr>
-          <w:rFonts w:cs="Times"/>
-          <w:color w:val="000000"/>
-          <w:lang w:val="en-US"/>
-        </w:rPr>
-        <w:t>playerNum: int</w:t>
-      </w:r>
+      <w:proofErr w:type="spellStart"/>
+      <w:r>
+        <w:rPr>
+          <w:rFonts w:cs="Times"/>
+          <w:color w:val="000000"/>
+          <w:lang w:val="en-US"/>
+        </w:rPr>
+        <w:t>playerNum</w:t>
+      </w:r>
+      <w:proofErr w:type="spellEnd"/>
+      <w:r>
+        <w:rPr>
+          <w:rFonts w:cs="Times"/>
+          <w:color w:val="000000"/>
+          <w:lang w:val="en-US"/>
+        </w:rPr>
+        <w:t xml:space="preserve">: </w:t>
+      </w:r>
+      <w:proofErr w:type="spellStart"/>
+      <w:r>
+        <w:rPr>
+          <w:rFonts w:cs="Times"/>
+          <w:color w:val="000000"/>
+          <w:lang w:val="en-US"/>
+        </w:rPr>
+        <w:t>int</w:t>
+      </w:r>
+      <w:proofErr w:type="spellEnd"/>
     </w:p>
     <w:p>
       <w:pPr>
@@ -2835,13 +3062,23 @@
           <w:lang w:val="en-US"/>
         </w:rPr>
       </w:pPr>
-      <w:r>
-        <w:rPr>
-          <w:rFonts w:cs="Times"/>
-          <w:color w:val="000000"/>
-          <w:lang w:val="en-US"/>
-        </w:rPr>
-        <w:t>currentPlayer: Player</w:t>
+      <w:proofErr w:type="spellStart"/>
+      <w:r>
+        <w:rPr>
+          <w:rFonts w:cs="Times"/>
+          <w:color w:val="000000"/>
+          <w:lang w:val="en-US"/>
+        </w:rPr>
+        <w:t>currentPlayer</w:t>
+      </w:r>
+      <w:proofErr w:type="spellEnd"/>
+      <w:r>
+        <w:rPr>
+          <w:rFonts w:cs="Times"/>
+          <w:color w:val="000000"/>
+          <w:lang w:val="en-US"/>
+        </w:rPr>
+        <w:t>: Player</w:t>
       </w:r>
     </w:p>
     <w:p>
@@ -2866,14 +3103,36 @@
           <w:lang w:val="en-US"/>
         </w:rPr>
       </w:pPr>
-      <w:r>
-        <w:rPr>
-          <w:rFonts w:cs="Times"/>
-          <w:b/>
-          <w:color w:val="000000"/>
-          <w:lang w:val="en-US"/>
-        </w:rPr>
-        <w:t>setPlayerPosition(): void</w:t>
+      <w:proofErr w:type="spellStart"/>
+      <w:proofErr w:type="gramStart"/>
+      <w:r>
+        <w:rPr>
+          <w:rFonts w:cs="Times"/>
+          <w:b/>
+          <w:color w:val="000000"/>
+          <w:lang w:val="en-US"/>
+        </w:rPr>
+        <w:t>setPlayerPosition</w:t>
+      </w:r>
+      <w:proofErr w:type="spellEnd"/>
+      <w:r>
+        <w:rPr>
+          <w:rFonts w:cs="Times"/>
+          <w:b/>
+          <w:color w:val="000000"/>
+          <w:lang w:val="en-US"/>
+        </w:rPr>
+        <w:t>(</w:t>
+      </w:r>
+      <w:proofErr w:type="gramEnd"/>
+      <w:r>
+        <w:rPr>
+          <w:rFonts w:cs="Times"/>
+          <w:b/>
+          <w:color w:val="000000"/>
+          <w:lang w:val="en-US"/>
+        </w:rPr>
+        <w:t>): void</w:t>
       </w:r>
     </w:p>
     <w:p>
@@ -3100,14 +3359,36 @@
           <w:lang w:val="en-US"/>
         </w:rPr>
       </w:pPr>
-      <w:r>
-        <w:rPr>
-          <w:rFonts w:cs="Times"/>
-          <w:b/>
-          <w:color w:val="000000"/>
-          <w:lang w:val="en-US"/>
-        </w:rPr>
-        <w:t>goNextPlayer(): void</w:t>
+      <w:proofErr w:type="spellStart"/>
+      <w:proofErr w:type="gramStart"/>
+      <w:r>
+        <w:rPr>
+          <w:rFonts w:cs="Times"/>
+          <w:b/>
+          <w:color w:val="000000"/>
+          <w:lang w:val="en-US"/>
+        </w:rPr>
+        <w:t>goNextPlayer</w:t>
+      </w:r>
+      <w:proofErr w:type="spellEnd"/>
+      <w:r>
+        <w:rPr>
+          <w:rFonts w:cs="Times"/>
+          <w:b/>
+          <w:color w:val="000000"/>
+          <w:lang w:val="en-US"/>
+        </w:rPr>
+        <w:t>(</w:t>
+      </w:r>
+      <w:proofErr w:type="gramEnd"/>
+      <w:r>
+        <w:rPr>
+          <w:rFonts w:cs="Times"/>
+          <w:b/>
+          <w:color w:val="000000"/>
+          <w:lang w:val="en-US"/>
+        </w:rPr>
+        <w:t>): void</w:t>
       </w:r>
     </w:p>
     <w:p>
@@ -3273,14 +3554,36 @@
           <w:lang w:val="en-US"/>
         </w:rPr>
       </w:pPr>
-      <w:r>
-        <w:rPr>
-          <w:rFonts w:cs="Times"/>
-          <w:b/>
-          <w:color w:val="000000"/>
-          <w:lang w:val="en-US"/>
-        </w:rPr>
-        <w:t>runPlay(): void</w:t>
+      <w:proofErr w:type="spellStart"/>
+      <w:proofErr w:type="gramStart"/>
+      <w:r>
+        <w:rPr>
+          <w:rFonts w:cs="Times"/>
+          <w:b/>
+          <w:color w:val="000000"/>
+          <w:lang w:val="en-US"/>
+        </w:rPr>
+        <w:t>runPlay</w:t>
+      </w:r>
+      <w:proofErr w:type="spellEnd"/>
+      <w:r>
+        <w:rPr>
+          <w:rFonts w:cs="Times"/>
+          <w:b/>
+          <w:color w:val="000000"/>
+          <w:lang w:val="en-US"/>
+        </w:rPr>
+        <w:t>(</w:t>
+      </w:r>
+      <w:proofErr w:type="gramEnd"/>
+      <w:r>
+        <w:rPr>
+          <w:rFonts w:cs="Times"/>
+          <w:b/>
+          <w:color w:val="000000"/>
+          <w:lang w:val="en-US"/>
+        </w:rPr>
+        <w:t>): void</w:t>
       </w:r>
     </w:p>
     <w:p>
@@ -3443,6 +3746,8 @@
           <w:lang w:val="en-US"/>
         </w:rPr>
       </w:pPr>
+      <w:proofErr w:type="spellStart"/>
+      <w:proofErr w:type="gramStart"/>
       <w:r>
         <w:rPr>
           <w:rFonts w:cs="Times"/>
@@ -3452,14 +3757,25 @@
         </w:rPr>
         <w:t>updateGame</w:t>
       </w:r>
-      <w:r>
-        <w:rPr>
-          <w:rFonts w:cs="Times"/>
-          <w:b/>
-          <w:color w:val="000000"/>
-          <w:lang w:val="en-US"/>
-        </w:rPr>
-        <w:t>(): void</w:t>
+      <w:proofErr w:type="spellEnd"/>
+      <w:r>
+        <w:rPr>
+          <w:rFonts w:cs="Times"/>
+          <w:b/>
+          <w:color w:val="000000"/>
+          <w:lang w:val="en-US"/>
+        </w:rPr>
+        <w:t>(</w:t>
+      </w:r>
+      <w:proofErr w:type="gramEnd"/>
+      <w:r>
+        <w:rPr>
+          <w:rFonts w:cs="Times"/>
+          <w:b/>
+          <w:color w:val="000000"/>
+          <w:lang w:val="en-US"/>
+        </w:rPr>
+        <w:t>): void</w:t>
       </w:r>
     </w:p>
     <w:p>
@@ -3683,31 +3999,79 @@
           <w:lang w:val="en-US"/>
         </w:rPr>
       </w:pPr>
-      <w:r>
-        <w:rPr>
-          <w:rFonts w:cs="Times"/>
-          <w:color w:val="000000"/>
-          <w:lang w:val="en-US"/>
-        </w:rPr>
-        <w:t>coordinateList: LinedList&lt;Coordinate&gt;</w:t>
-      </w:r>
-    </w:p>
-    <w:p>
-      <w:pPr>
-        <w:rPr>
-          <w:rFonts w:cs="Times"/>
-          <w:color w:val="000000"/>
-          <w:lang w:val="en-US"/>
-        </w:rPr>
-      </w:pPr>
-      <w:r>
-        <w:rPr>
-          <w:rFonts w:cs="Times"/>
-          <w:color w:val="000000"/>
-          <w:lang w:val="en-US"/>
-        </w:rPr>
-        <w:t>mapSize: int</w:t>
-      </w:r>
+      <w:proofErr w:type="spellStart"/>
+      <w:r>
+        <w:rPr>
+          <w:rFonts w:cs="Times"/>
+          <w:color w:val="000000"/>
+          <w:lang w:val="en-US"/>
+        </w:rPr>
+        <w:t>coordinateList</w:t>
+      </w:r>
+      <w:proofErr w:type="spellEnd"/>
+      <w:r>
+        <w:rPr>
+          <w:rFonts w:cs="Times"/>
+          <w:color w:val="000000"/>
+          <w:lang w:val="en-US"/>
+        </w:rPr>
+        <w:t xml:space="preserve">: </w:t>
+      </w:r>
+      <w:proofErr w:type="spellStart"/>
+      <w:r>
+        <w:rPr>
+          <w:rFonts w:cs="Times"/>
+          <w:color w:val="000000"/>
+          <w:lang w:val="en-US"/>
+        </w:rPr>
+        <w:t>LinedList</w:t>
+      </w:r>
+      <w:proofErr w:type="spellEnd"/>
+      <w:r>
+        <w:rPr>
+          <w:rFonts w:cs="Times"/>
+          <w:color w:val="000000"/>
+          <w:lang w:val="en-US"/>
+        </w:rPr>
+        <w:t>&lt;Coordinate&gt;</w:t>
+      </w:r>
+    </w:p>
+    <w:p>
+      <w:pPr>
+        <w:rPr>
+          <w:rFonts w:cs="Times"/>
+          <w:color w:val="000000"/>
+          <w:lang w:val="en-US"/>
+        </w:rPr>
+      </w:pPr>
+      <w:proofErr w:type="spellStart"/>
+      <w:r>
+        <w:rPr>
+          <w:rFonts w:cs="Times"/>
+          <w:color w:val="000000"/>
+          <w:lang w:val="en-US"/>
+        </w:rPr>
+        <w:t>mapSize</w:t>
+      </w:r>
+      <w:proofErr w:type="spellEnd"/>
+      <w:r>
+        <w:rPr>
+          <w:rFonts w:cs="Times"/>
+          <w:color w:val="000000"/>
+          <w:lang w:val="en-US"/>
+        </w:rPr>
+        <w:t xml:space="preserve">: </w:t>
+      </w:r>
+      <w:proofErr w:type="spellStart"/>
+      <w:r>
+        <w:rPr>
+          <w:rFonts w:cs="Times"/>
+          <w:color w:val="000000"/>
+          <w:lang w:val="en-US"/>
+        </w:rPr>
+        <w:t>int</w:t>
+      </w:r>
+      <w:proofErr w:type="spellEnd"/>
     </w:p>
     <w:p>
       <w:pPr>
@@ -3747,15 +4111,37 @@
         </w:rPr>
         <w:t xml:space="preserve"> (</w:t>
       </w:r>
-      <w:r>
-        <w:rPr>
-          <w:rFonts w:cs="Times"/>
-          <w:b/>
-          <w:color w:val="000000"/>
-          <w:lang w:val="en-US"/>
-        </w:rPr>
-        <w:t>int playerNum</w:t>
-      </w:r>
+      <w:proofErr w:type="spellStart"/>
+      <w:r>
+        <w:rPr>
+          <w:rFonts w:cs="Times"/>
+          <w:b/>
+          <w:color w:val="000000"/>
+          <w:lang w:val="en-US"/>
+        </w:rPr>
+        <w:t>int</w:t>
+      </w:r>
+      <w:proofErr w:type="spellEnd"/>
+      <w:r>
+        <w:rPr>
+          <w:rFonts w:cs="Times"/>
+          <w:b/>
+          <w:color w:val="000000"/>
+          <w:lang w:val="en-US"/>
+        </w:rPr>
+        <w:t xml:space="preserve"> </w:t>
+      </w:r>
+      <w:proofErr w:type="spellStart"/>
+      <w:r>
+        <w:rPr>
+          <w:rFonts w:cs="Times"/>
+          <w:b/>
+          <w:color w:val="000000"/>
+          <w:lang w:val="en-US"/>
+        </w:rPr>
+        <w:t>playerNum</w:t>
+      </w:r>
+      <w:proofErr w:type="spellEnd"/>
       <w:r>
         <w:rPr>
           <w:rFonts w:cs="Times"/>
@@ -3855,7 +4241,25 @@
           <w:color w:val="000000"/>
           <w:lang w:val="en-US"/>
         </w:rPr>
-        <w:t>The playerNum is 6;</w:t>
+        <w:t xml:space="preserve">The </w:t>
+      </w:r>
+      <w:proofErr w:type="spellStart"/>
+      <w:r>
+        <w:rPr>
+          <w:rFonts w:cs="Times"/>
+          <w:color w:val="000000"/>
+          <w:lang w:val="en-US"/>
+        </w:rPr>
+        <w:t>playerNum</w:t>
+      </w:r>
+      <w:proofErr w:type="spellEnd"/>
+      <w:r>
+        <w:rPr>
+          <w:rFonts w:cs="Times"/>
+          <w:color w:val="000000"/>
+          <w:lang w:val="en-US"/>
+        </w:rPr>
+        <w:t xml:space="preserve"> is 6;</w:t>
       </w:r>
     </w:p>
     <w:p>
@@ -3880,7 +4284,25 @@
           <w:color w:val="000000"/>
           <w:lang w:val="en-US"/>
         </w:rPr>
-        <w:t>The playerNum is 2 or 3;</w:t>
+        <w:t xml:space="preserve">The </w:t>
+      </w:r>
+      <w:proofErr w:type="spellStart"/>
+      <w:r>
+        <w:rPr>
+          <w:rFonts w:cs="Times"/>
+          <w:color w:val="000000"/>
+          <w:lang w:val="en-US"/>
+        </w:rPr>
+        <w:t>playerNum</w:t>
+      </w:r>
+      <w:proofErr w:type="spellEnd"/>
+      <w:r>
+        <w:rPr>
+          <w:rFonts w:cs="Times"/>
+          <w:color w:val="000000"/>
+          <w:lang w:val="en-US"/>
+        </w:rPr>
+        <w:t xml:space="preserve"> is 2 or 3;</w:t>
       </w:r>
     </w:p>
     <w:p>
@@ -3998,7 +4420,25 @@
           <w:color w:val="000000"/>
           <w:lang w:val="en-US"/>
         </w:rPr>
-        <w:t>The playerNum is 7, initialize each side as 7 hexagons; otherwise 5 hexagons.</w:t>
+        <w:t xml:space="preserve">The </w:t>
+      </w:r>
+      <w:proofErr w:type="spellStart"/>
+      <w:r>
+        <w:rPr>
+          <w:rFonts w:cs="Times"/>
+          <w:color w:val="000000"/>
+          <w:lang w:val="en-US"/>
+        </w:rPr>
+        <w:t>playerNum</w:t>
+      </w:r>
+      <w:proofErr w:type="spellEnd"/>
+      <w:r>
+        <w:rPr>
+          <w:rFonts w:cs="Times"/>
+          <w:color w:val="000000"/>
+          <w:lang w:val="en-US"/>
+        </w:rPr>
+        <w:t xml:space="preserve"> is 7, initialize each side as 7 hexagons; otherwise 5 hexagons.</w:t>
       </w:r>
     </w:p>
     <w:p>
@@ -4022,6 +4462,7 @@
           <w:lang w:val="en-US"/>
         </w:rPr>
       </w:pPr>
+      <w:proofErr w:type="spellStart"/>
       <w:r>
         <w:rPr>
           <w:rFonts w:cs="Times"/>
@@ -4031,6 +4472,7 @@
         </w:rPr>
         <w:t>updateMist</w:t>
       </w:r>
+      <w:proofErr w:type="spellEnd"/>
       <w:r>
         <w:rPr>
           <w:rFonts w:cs="Times"/>
@@ -4074,7 +4516,25 @@
           <w:color w:val="000000"/>
           <w:lang w:val="en-US"/>
         </w:rPr>
-        <w:t>update the mist on the map according to the robots’ positions.</w:t>
+        <w:t xml:space="preserve">update the mist on the map </w:t>
+      </w:r>
+      <w:proofErr w:type="gramStart"/>
+      <w:r>
+        <w:rPr>
+          <w:rFonts w:cs="Times"/>
+          <w:color w:val="000000"/>
+          <w:lang w:val="en-US"/>
+        </w:rPr>
+        <w:t>according to</w:t>
+      </w:r>
+      <w:proofErr w:type="gramEnd"/>
+      <w:r>
+        <w:rPr>
+          <w:rFonts w:cs="Times"/>
+          <w:color w:val="000000"/>
+          <w:lang w:val="en-US"/>
+        </w:rPr>
+        <w:t xml:space="preserve"> the robots’ positions.</w:t>
       </w:r>
     </w:p>
     <w:p>
@@ -4240,7 +4700,21 @@
         <w:rPr>
           <w:lang w:val="en-US"/>
         </w:rPr>
-        <w:t xml:space="preserve"> and give feedback to the gameController class</w:t>
+        <w:t xml:space="preserve"> and give feedback to the </w:t>
+      </w:r>
+      <w:proofErr w:type="spellStart"/>
+      <w:r>
+        <w:rPr>
+          <w:lang w:val="en-US"/>
+        </w:rPr>
+        <w:t>gameController</w:t>
+      </w:r>
+      <w:proofErr w:type="spellEnd"/>
+      <w:r>
+        <w:rPr>
+          <w:lang w:val="en-US"/>
+        </w:rPr>
+        <w:t xml:space="preserve"> class</w:t>
       </w:r>
       <w:r>
         <w:rPr>
@@ -4252,7 +4726,21 @@
         <w:rPr>
           <w:lang w:val="en-US"/>
         </w:rPr>
-        <w:t xml:space="preserve"> The gameController class gets messages from view classes then manipulate player data. When the game is on progress, the player class is to figure out which robot should move in this play, and move to next play. </w:t>
+        <w:t xml:space="preserve"> The </w:t>
+      </w:r>
+      <w:proofErr w:type="spellStart"/>
+      <w:r>
+        <w:rPr>
+          <w:lang w:val="en-US"/>
+        </w:rPr>
+        <w:t>gameController</w:t>
+      </w:r>
+      <w:proofErr w:type="spellEnd"/>
+      <w:r>
+        <w:rPr>
+          <w:lang w:val="en-US"/>
+        </w:rPr>
+        <w:t xml:space="preserve"> class gets messages from view classes then manipulate player data. When the game is on progress, the player class is to figure out which robot should move in this play, and move to next play. </w:t>
       </w:r>
     </w:p>
     <w:p>
@@ -4285,12 +4773,21 @@
           <w:lang w:val="en-US"/>
         </w:rPr>
       </w:pPr>
+      <w:proofErr w:type="gramStart"/>
       <w:r>
         <w:rPr>
           <w:rFonts w:ascii="Calibri" w:eastAsia="Times New Roman" w:hAnsi="Calibri" w:cs="Times New Roman"/>
           <w:lang w:val="en-US"/>
         </w:rPr>
-        <w:t>name : string</w:t>
+        <w:t>name :</w:t>
+      </w:r>
+      <w:proofErr w:type="gramEnd"/>
+      <w:r>
+        <w:rPr>
+          <w:rFonts w:ascii="Calibri" w:eastAsia="Times New Roman" w:hAnsi="Calibri" w:cs="Times New Roman"/>
+          <w:lang w:val="en-US"/>
+        </w:rPr>
+        <w:t xml:space="preserve"> string</w:t>
       </w:r>
     </w:p>
     <w:p>
@@ -4301,13 +4798,31 @@
           <w:lang w:val="en-US"/>
         </w:rPr>
       </w:pPr>
+      <w:proofErr w:type="gramStart"/>
       <w:r>
         <w:rPr>
           <w:rFonts w:ascii="Calibri" w:eastAsia="Times New Roman" w:hAnsi="Calibri" w:cs="Times New Roman"/>
           <w:lang w:val="en-US"/>
         </w:rPr>
-        <w:t>score : int</w:t>
-      </w:r>
+        <w:t>score :</w:t>
+      </w:r>
+      <w:proofErr w:type="gramEnd"/>
+      <w:r>
+        <w:rPr>
+          <w:rFonts w:ascii="Calibri" w:eastAsia="Times New Roman" w:hAnsi="Calibri" w:cs="Times New Roman"/>
+          <w:lang w:val="en-US"/>
+        </w:rPr>
+        <w:t xml:space="preserve"> </w:t>
+      </w:r>
+      <w:proofErr w:type="spellStart"/>
+      <w:r>
+        <w:rPr>
+          <w:rFonts w:ascii="Calibri" w:eastAsia="Times New Roman" w:hAnsi="Calibri" w:cs="Times New Roman"/>
+          <w:lang w:val="en-US"/>
+        </w:rPr>
+        <w:t>int</w:t>
+      </w:r>
+      <w:proofErr w:type="spellEnd"/>
     </w:p>
     <w:p>
       <w:pPr>
@@ -4317,12 +4832,30 @@
           <w:lang w:val="en-US"/>
         </w:rPr>
       </w:pPr>
+      <w:proofErr w:type="spellStart"/>
+      <w:proofErr w:type="gramStart"/>
       <w:r>
         <w:rPr>
           <w:rFonts w:ascii="Calibri" w:eastAsia="Times New Roman" w:hAnsi="Calibri" w:cs="Times New Roman"/>
           <w:lang w:val="en-US"/>
         </w:rPr>
-        <w:t>scoutRobot : Robot</w:t>
+        <w:t>scoutRobot</w:t>
+      </w:r>
+      <w:proofErr w:type="spellEnd"/>
+      <w:r>
+        <w:rPr>
+          <w:rFonts w:ascii="Calibri" w:eastAsia="Times New Roman" w:hAnsi="Calibri" w:cs="Times New Roman"/>
+          <w:lang w:val="en-US"/>
+        </w:rPr>
+        <w:t xml:space="preserve"> :</w:t>
+      </w:r>
+      <w:proofErr w:type="gramEnd"/>
+      <w:r>
+        <w:rPr>
+          <w:rFonts w:ascii="Calibri" w:eastAsia="Times New Roman" w:hAnsi="Calibri" w:cs="Times New Roman"/>
+          <w:lang w:val="en-US"/>
+        </w:rPr>
+        <w:t xml:space="preserve"> Robot</w:t>
       </w:r>
     </w:p>
     <w:p>
@@ -4333,12 +4866,30 @@
           <w:lang w:val="en-US"/>
         </w:rPr>
       </w:pPr>
+      <w:proofErr w:type="spellStart"/>
+      <w:proofErr w:type="gramStart"/>
       <w:r>
         <w:rPr>
           <w:rFonts w:ascii="Calibri" w:eastAsia="Times New Roman" w:hAnsi="Calibri" w:cs="Times New Roman"/>
           <w:lang w:val="en-US"/>
         </w:rPr>
-        <w:t>sniperRobot : Robot</w:t>
+        <w:t>sniperRobot</w:t>
+      </w:r>
+      <w:proofErr w:type="spellEnd"/>
+      <w:r>
+        <w:rPr>
+          <w:rFonts w:ascii="Calibri" w:eastAsia="Times New Roman" w:hAnsi="Calibri" w:cs="Times New Roman"/>
+          <w:lang w:val="en-US"/>
+        </w:rPr>
+        <w:t xml:space="preserve"> :</w:t>
+      </w:r>
+      <w:proofErr w:type="gramEnd"/>
+      <w:r>
+        <w:rPr>
+          <w:rFonts w:ascii="Calibri" w:eastAsia="Times New Roman" w:hAnsi="Calibri" w:cs="Times New Roman"/>
+          <w:lang w:val="en-US"/>
+        </w:rPr>
+        <w:t xml:space="preserve"> Robot</w:t>
       </w:r>
     </w:p>
     <w:p>
@@ -4349,12 +4900,30 @@
           <w:lang w:val="en-US"/>
         </w:rPr>
       </w:pPr>
+      <w:proofErr w:type="spellStart"/>
+      <w:proofErr w:type="gramStart"/>
       <w:r>
         <w:rPr>
           <w:rFonts w:ascii="Calibri" w:eastAsia="Times New Roman" w:hAnsi="Calibri" w:cs="Times New Roman"/>
           <w:lang w:val="en-US"/>
         </w:rPr>
-        <w:t>tankRobot : Robot</w:t>
+        <w:t>tankRobot</w:t>
+      </w:r>
+      <w:proofErr w:type="spellEnd"/>
+      <w:r>
+        <w:rPr>
+          <w:rFonts w:ascii="Calibri" w:eastAsia="Times New Roman" w:hAnsi="Calibri" w:cs="Times New Roman"/>
+          <w:lang w:val="en-US"/>
+        </w:rPr>
+        <w:t xml:space="preserve"> :</w:t>
+      </w:r>
+      <w:proofErr w:type="gramEnd"/>
+      <w:r>
+        <w:rPr>
+          <w:rFonts w:ascii="Calibri" w:eastAsia="Times New Roman" w:hAnsi="Calibri" w:cs="Times New Roman"/>
+          <w:lang w:val="en-US"/>
+        </w:rPr>
+        <w:t xml:space="preserve"> Robot</w:t>
       </w:r>
     </w:p>
     <w:p>
@@ -4398,11 +4967,27 @@
           <w:b/>
         </w:rPr>
       </w:pPr>
-      <w:r>
-        <w:rPr>
-          <w:b/>
-        </w:rPr>
-        <w:t xml:space="preserve">isDead() : </w:t>
+      <w:proofErr w:type="spellStart"/>
+      <w:proofErr w:type="gramStart"/>
+      <w:r>
+        <w:rPr>
+          <w:b/>
+        </w:rPr>
+        <w:t>isDead</w:t>
+      </w:r>
+      <w:proofErr w:type="spellEnd"/>
+      <w:r>
+        <w:rPr>
+          <w:b/>
+        </w:rPr>
+        <w:t>(</w:t>
+      </w:r>
+      <w:proofErr w:type="gramEnd"/>
+      <w:r>
+        <w:rPr>
+          <w:b/>
+        </w:rPr>
+        <w:t xml:space="preserve">) : </w:t>
       </w:r>
       <w:r>
         <w:t>bool</w:t>
@@ -4566,11 +5151,27 @@
           <w:b/>
         </w:rPr>
       </w:pPr>
-      <w:r>
-        <w:rPr>
-          <w:b/>
-        </w:rPr>
-        <w:t>getCurrentRobot() : Robot</w:t>
+      <w:proofErr w:type="spellStart"/>
+      <w:proofErr w:type="gramStart"/>
+      <w:r>
+        <w:rPr>
+          <w:b/>
+        </w:rPr>
+        <w:t>getCurrentRobot</w:t>
+      </w:r>
+      <w:proofErr w:type="spellEnd"/>
+      <w:r>
+        <w:rPr>
+          <w:b/>
+        </w:rPr>
+        <w:t>(</w:t>
+      </w:r>
+      <w:proofErr w:type="gramEnd"/>
+      <w:r>
+        <w:rPr>
+          <w:b/>
+        </w:rPr>
+        <w:t>) : Robot</w:t>
       </w:r>
     </w:p>
     <w:p>
@@ -4731,6 +5332,8 @@
           <w:b/>
         </w:rPr>
       </w:pPr>
+      <w:proofErr w:type="spellStart"/>
+      <w:proofErr w:type="gramStart"/>
       <w:r>
         <w:rPr>
           <w:b/>
@@ -4741,7 +5344,21 @@
         <w:rPr>
           <w:b/>
         </w:rPr>
-        <w:t>extRobot() : void</w:t>
+        <w:t>extRobot</w:t>
+      </w:r>
+      <w:proofErr w:type="spellEnd"/>
+      <w:r>
+        <w:rPr>
+          <w:b/>
+        </w:rPr>
+        <w:t>(</w:t>
+      </w:r>
+      <w:proofErr w:type="gramEnd"/>
+      <w:r>
+        <w:rPr>
+          <w:b/>
+        </w:rPr>
+        <w:t>) : void</w:t>
       </w:r>
     </w:p>
     <w:p>
@@ -4886,7 +5503,25 @@
           <w:color w:val="000000"/>
           <w:lang w:val="en-US"/>
         </w:rPr>
-        <w:t>The game runs into next play(It’s next robot’s turn to play the game).</w:t>
+        <w:t xml:space="preserve">The game runs into next </w:t>
+      </w:r>
+      <w:proofErr w:type="gramStart"/>
+      <w:r>
+        <w:rPr>
+          <w:rFonts w:cs="Times"/>
+          <w:color w:val="000000"/>
+          <w:lang w:val="en-US"/>
+        </w:rPr>
+        <w:t>play(</w:t>
+      </w:r>
+      <w:proofErr w:type="gramEnd"/>
+      <w:r>
+        <w:rPr>
+          <w:rFonts w:cs="Times"/>
+          <w:color w:val="000000"/>
+          <w:lang w:val="en-US"/>
+        </w:rPr>
+        <w:t>It’s next robot’s turn to play the game).</w:t>
       </w:r>
     </w:p>
     <w:p>
@@ -4905,32 +5540,56 @@
         <w:pStyle w:val="Heading4"/>
       </w:pPr>
       <w:r>
-        <w:t>3.1.1.5 HumanPlayer extends Player</w:t>
-      </w:r>
-    </w:p>
-    <w:p>
-      <w:r>
-        <w:t xml:space="preserve">This class extends player as a subclass. It contains all player’s fields and attributes along with three new methods which are three actions of human’s command. These actions will call the robots inside the HumanPlayer class to execute specific actions. This class stores information of human player and the robots it possesses.  It also determines which is the right robot to play. This class should respond to controller’s command of queries. </w:t>
-      </w:r>
-    </w:p>
-    <w:p>
-      <w:pPr>
-        <w:rPr>
-          <w:b/>
-        </w:rPr>
-      </w:pPr>
-    </w:p>
-    <w:p>
-      <w:pPr>
-        <w:rPr>
-          <w:b/>
-        </w:rPr>
-      </w:pPr>
-      <w:r>
-        <w:rPr>
-          <w:b/>
-        </w:rPr>
-        <w:t>move() : void</w:t>
+        <w:t xml:space="preserve">3.1.1.5 </w:t>
+      </w:r>
+      <w:proofErr w:type="spellStart"/>
+      <w:r>
+        <w:t>HumanPlayer</w:t>
+      </w:r>
+      <w:proofErr w:type="spellEnd"/>
+      <w:r>
+        <w:t xml:space="preserve"> extends Player</w:t>
+      </w:r>
+    </w:p>
+    <w:p>
+      <w:r>
+        <w:t xml:space="preserve">This class extends player as a subclass. It contains all player’s fields and attributes along with three new methods which are three actions of human’s command. These actions will call the robots inside the </w:t>
+      </w:r>
+      <w:proofErr w:type="spellStart"/>
+      <w:r>
+        <w:t>HumanPlayer</w:t>
+      </w:r>
+      <w:proofErr w:type="spellEnd"/>
+      <w:r>
+        <w:t xml:space="preserve"> class to execute specific actions. This class stores information of human player and the robots it possesses.  It also determines which is the right robot to play. This class should respond to controller’s command of queries. </w:t>
+      </w:r>
+    </w:p>
+    <w:p>
+      <w:pPr>
+        <w:rPr>
+          <w:b/>
+        </w:rPr>
+      </w:pPr>
+    </w:p>
+    <w:p>
+      <w:pPr>
+        <w:rPr>
+          <w:b/>
+        </w:rPr>
+      </w:pPr>
+      <w:proofErr w:type="gramStart"/>
+      <w:r>
+        <w:rPr>
+          <w:b/>
+        </w:rPr>
+        <w:t>move(</w:t>
+      </w:r>
+      <w:proofErr w:type="gramEnd"/>
+      <w:r>
+        <w:rPr>
+          <w:b/>
+        </w:rPr>
+        <w:t>) : void</w:t>
       </w:r>
     </w:p>
     <w:p>
@@ -5103,17 +5762,27 @@
           <w:b/>
         </w:rPr>
       </w:pPr>
+      <w:proofErr w:type="gramStart"/>
       <w:r>
         <w:rPr>
           <w:b/>
         </w:rPr>
         <w:t>turn(</w:t>
       </w:r>
-      <w:r>
-        <w:rPr>
-          <w:b/>
-        </w:rPr>
-        <w:t>int direction</w:t>
+      <w:proofErr w:type="spellStart"/>
+      <w:proofErr w:type="gramEnd"/>
+      <w:r>
+        <w:rPr>
+          <w:b/>
+        </w:rPr>
+        <w:t>int</w:t>
+      </w:r>
+      <w:proofErr w:type="spellEnd"/>
+      <w:r>
+        <w:rPr>
+          <w:b/>
+        </w:rPr>
+        <w:t xml:space="preserve"> direction</w:t>
       </w:r>
       <w:r>
         <w:rPr>
@@ -5188,13 +5857,23 @@
         </w:rPr>
         <w:t xml:space="preserve">Input: </w:t>
       </w:r>
-      <w:r>
-        <w:rPr>
-          <w:rFonts w:cs="Times"/>
-          <w:color w:val="000000"/>
-          <w:lang w:val="en-US"/>
-        </w:rPr>
-        <w:t xml:space="preserve">int, the directions of the new direction. </w:t>
+      <w:proofErr w:type="spellStart"/>
+      <w:r>
+        <w:rPr>
+          <w:rFonts w:cs="Times"/>
+          <w:color w:val="000000"/>
+          <w:lang w:val="en-US"/>
+        </w:rPr>
+        <w:t>int</w:t>
+      </w:r>
+      <w:proofErr w:type="spellEnd"/>
+      <w:r>
+        <w:rPr>
+          <w:rFonts w:cs="Times"/>
+          <w:color w:val="000000"/>
+          <w:lang w:val="en-US"/>
+        </w:rPr>
+        <w:t xml:space="preserve">, the directions of the new direction. </w:t>
       </w:r>
       <w:r>
         <w:rPr>
@@ -5289,11 +5968,33 @@
           <w:b/>
         </w:rPr>
       </w:pPr>
-      <w:r>
-        <w:rPr>
-          <w:b/>
-        </w:rPr>
-        <w:t>shoot(Coordinate coor) : none</w:t>
+      <w:proofErr w:type="gramStart"/>
+      <w:r>
+        <w:rPr>
+          <w:b/>
+        </w:rPr>
+        <w:t>shoot(</w:t>
+      </w:r>
+      <w:proofErr w:type="gramEnd"/>
+      <w:r>
+        <w:rPr>
+          <w:b/>
+        </w:rPr>
+        <w:t xml:space="preserve">Coordinate </w:t>
+      </w:r>
+      <w:proofErr w:type="spellStart"/>
+      <w:r>
+        <w:rPr>
+          <w:b/>
+        </w:rPr>
+        <w:t>coor</w:t>
+      </w:r>
+      <w:proofErr w:type="spellEnd"/>
+      <w:r>
+        <w:rPr>
+          <w:b/>
+        </w:rPr>
+        <w:t>) : none</w:t>
       </w:r>
     </w:p>
     <w:p>
@@ -5454,8 +6155,13 @@
       <w:r>
         <w:t xml:space="preserve"> </w:t>
       </w:r>
-      <w:r>
-        <w:t>AIPlayer extends Player</w:t>
+      <w:proofErr w:type="spellStart"/>
+      <w:r>
+        <w:t>AIPlayer</w:t>
+      </w:r>
+      <w:proofErr w:type="spellEnd"/>
+      <w:r>
+        <w:t xml:space="preserve"> extends Player</w:t>
       </w:r>
     </w:p>
     <w:p>
@@ -5480,11 +6186,18 @@
           <w:numId w:val="6"/>
         </w:numPr>
       </w:pPr>
+      <w:proofErr w:type="gramStart"/>
       <w:r>
         <w:t>turn(</w:t>
       </w:r>
-      <w:r>
-        <w:t>int direction</w:t>
+      <w:proofErr w:type="spellStart"/>
+      <w:proofErr w:type="gramEnd"/>
+      <w:r>
+        <w:t>int</w:t>
+      </w:r>
+      <w:proofErr w:type="spellEnd"/>
+      <w:r>
+        <w:t xml:space="preserve"> direction</w:t>
       </w:r>
       <w:r>
         <w:t>) : void</w:t>
@@ -5498,8 +6211,13 @@
           <w:numId w:val="6"/>
         </w:numPr>
       </w:pPr>
-      <w:r>
-        <w:t>move() : void</w:t>
+      <w:proofErr w:type="gramStart"/>
+      <w:r>
+        <w:t>move(</w:t>
+      </w:r>
+      <w:proofErr w:type="gramEnd"/>
+      <w:r>
+        <w:t>) : void</w:t>
       </w:r>
     </w:p>
     <w:p>
@@ -5510,8 +6228,18 @@
           <w:numId w:val="6"/>
         </w:numPr>
       </w:pPr>
-      <w:r>
-        <w:t>shoot(int distance) : 3</w:t>
+      <w:proofErr w:type="gramStart"/>
+      <w:r>
+        <w:t>shoot(</w:t>
+      </w:r>
+      <w:proofErr w:type="spellStart"/>
+      <w:proofErr w:type="gramEnd"/>
+      <w:r>
+        <w:t>int</w:t>
+      </w:r>
+      <w:proofErr w:type="spellEnd"/>
+      <w:r>
+        <w:t xml:space="preserve"> distance) : 3</w:t>
       </w:r>
       <w:r>
         <w:t>DCoordinate</w:t>
@@ -5525,11 +6253,29 @@
           <w:numId w:val="6"/>
         </w:numPr>
       </w:pPr>
+      <w:proofErr w:type="gramStart"/>
       <w:r>
         <w:t>damage</w:t>
       </w:r>
       <w:r>
-        <w:t>d(int attackPoint) : void</w:t>
+        <w:t>d(</w:t>
+      </w:r>
+      <w:proofErr w:type="spellStart"/>
+      <w:proofErr w:type="gramEnd"/>
+      <w:r>
+        <w:t>int</w:t>
+      </w:r>
+      <w:proofErr w:type="spellEnd"/>
+      <w:r>
+        <w:t xml:space="preserve"> </w:t>
+      </w:r>
+      <w:proofErr w:type="spellStart"/>
+      <w:r>
+        <w:t>attackPoint</w:t>
+      </w:r>
+      <w:proofErr w:type="spellEnd"/>
+      <w:r>
+        <w:t>) : void</w:t>
       </w:r>
     </w:p>
     <w:p>
@@ -5540,8 +6286,18 @@
           <w:numId w:val="6"/>
         </w:numPr>
       </w:pPr>
-      <w:r>
-        <w:t>isDestroyed() : bool</w:t>
+      <w:proofErr w:type="spellStart"/>
+      <w:proofErr w:type="gramStart"/>
+      <w:r>
+        <w:t>isDestroyed</w:t>
+      </w:r>
+      <w:proofErr w:type="spellEnd"/>
+      <w:r>
+        <w:t>(</w:t>
+      </w:r>
+      <w:proofErr w:type="gramEnd"/>
+      <w:r>
+        <w:t>) : bool</w:t>
       </w:r>
     </w:p>
     <w:p>
@@ -5550,61 +6306,600 @@
       </w:pPr>
       <w:r>
         <w:t>3.1.2 View P</w:t>
+      </w:r>
+      <w:r>
+        <w:t>ackage</w:t>
+      </w:r>
+    </w:p>
+    <w:p>
+      <w:pPr>
+        <w:pStyle w:val="Heading4"/>
+      </w:pPr>
+      <w:r>
+        <w:t xml:space="preserve">3.1.2.1 </w:t>
+      </w:r>
+      <w:proofErr w:type="spellStart"/>
+      <w:r>
+        <w:rPr>
+          <w:rFonts w:cstheme="majorHAnsi"/>
+        </w:rPr>
+        <w:t>GameStartView</w:t>
+      </w:r>
+      <w:proofErr w:type="spellEnd"/>
+      <w:r>
+        <w:t xml:space="preserve"> Class</w:t>
+      </w:r>
+    </w:p>
+    <w:p>
+      <w:pPr>
+        <w:pStyle w:val="ListParagraph"/>
+      </w:pPr>
+      <w:r>
+        <w:t xml:space="preserve">The game start view welcome players and give the choice that start new game, manage the robots and exit the game. This class is used to create the game start frame including </w:t>
+      </w:r>
+      <w:r>
+        <w:lastRenderedPageBreak/>
+        <w:t xml:space="preserve">game name label, start game button, garage button, and exit button. When players </w:t>
+      </w:r>
+      <w:proofErr w:type="gramStart"/>
+      <w:r>
+        <w:t>click</w:t>
+      </w:r>
+      <w:proofErr w:type="gramEnd"/>
+      <w:r>
+        <w:t xml:space="preserve"> or press these button, the controller will respond these events, and send the result to set game mode view or garage view.</w:t>
+      </w:r>
+    </w:p>
+    <w:p>
+      <w:pPr>
+        <w:pStyle w:val="ListParagraph"/>
+      </w:pPr>
+    </w:p>
+    <w:p>
+      <w:pPr>
+        <w:ind w:firstLine="720"/>
+      </w:pPr>
+      <w:proofErr w:type="spellStart"/>
+      <w:proofErr w:type="gramStart"/>
+      <w:r>
+        <w:rPr>
+          <w:b/>
+        </w:rPr>
+        <w:t>gameStartView</w:t>
+      </w:r>
+      <w:proofErr w:type="spellEnd"/>
+      <w:r>
+        <w:rPr>
+          <w:b/>
+        </w:rPr>
+        <w:t>(</w:t>
+      </w:r>
+      <w:proofErr w:type="gramEnd"/>
+      <w:r>
+        <w:rPr>
+          <w:b/>
+        </w:rPr>
+        <w:t>):void</w:t>
+      </w:r>
+    </w:p>
+    <w:p>
+      <w:pPr>
+        <w:pStyle w:val="ListParagraph"/>
+      </w:pPr>
+      <w:r>
+        <w:rPr>
+          <w:b/>
+        </w:rPr>
+        <w:t>Summary:</w:t>
+      </w:r>
+      <w:r>
+        <w:t xml:space="preserve"> this method is to the game start frame, with game name, a button to start game, a button to go to garage and a button to quit the game. </w:t>
+      </w:r>
+    </w:p>
+    <w:p>
+      <w:pPr>
+        <w:pStyle w:val="ListParagraph"/>
+      </w:pPr>
+      <w:r>
+        <w:rPr>
+          <w:b/>
+        </w:rPr>
+        <w:t>Precondition:</w:t>
+      </w:r>
+      <w:r>
+        <w:t xml:space="preserve"> nothing</w:t>
+      </w:r>
+    </w:p>
+    <w:p>
+      <w:pPr>
+        <w:pStyle w:val="ListParagraph"/>
+      </w:pPr>
+      <w:r>
+        <w:rPr>
+          <w:b/>
+        </w:rPr>
+        <w:t>Input:</w:t>
+      </w:r>
+      <w:r>
+        <w:t xml:space="preserve"> nothing</w:t>
+      </w:r>
+    </w:p>
+    <w:p>
+      <w:pPr>
+        <w:pStyle w:val="ListParagraph"/>
+      </w:pPr>
+      <w:r>
+        <w:rPr>
+          <w:b/>
+        </w:rPr>
+        <w:t>Return:</w:t>
+      </w:r>
+      <w:r>
+        <w:rPr>
+          <w:b/>
+        </w:rPr>
+        <w:t xml:space="preserve"> </w:t>
+      </w:r>
+      <w:r>
+        <w:t>void</w:t>
+      </w:r>
+    </w:p>
+    <w:p>
+      <w:pPr>
+        <w:pStyle w:val="ListParagraph"/>
+        <w:rPr>
+          <w:b/>
+        </w:rPr>
+      </w:pPr>
+      <w:r>
+        <w:rPr>
+          <w:b/>
+        </w:rPr>
+        <w:t xml:space="preserve">Postcondition: </w:t>
+      </w:r>
+    </w:p>
+    <w:p>
+      <w:pPr>
+        <w:pStyle w:val="ListParagraph"/>
+      </w:pPr>
+      <w:r>
+        <w:t>The game start view constructed.</w:t>
+      </w:r>
+    </w:p>
+    <w:p>
+      <w:pPr>
+        <w:pStyle w:val="ListParagraph"/>
+      </w:pPr>
+    </w:p>
+    <w:p>
+      <w:pPr>
+        <w:pStyle w:val="Heading4"/>
+      </w:pPr>
+      <w:r>
+        <w:t xml:space="preserve">3.1.2.2 </w:t>
+      </w:r>
+      <w:proofErr w:type="spellStart"/>
+      <w:r>
+        <w:t>SetGameModeView</w:t>
+      </w:r>
+      <w:proofErr w:type="spellEnd"/>
+      <w:r>
+        <w:t xml:space="preserve"> Class</w:t>
+      </w:r>
+    </w:p>
+    <w:p>
+      <w:pPr>
+        <w:pStyle w:val="ListParagraph"/>
+      </w:pPr>
+      <w:r>
+        <w:t>The set game mode view displays the various mode, give player choices to set game mode.  This class is used to create the view frame including a list of radio button of game mode, a list of radio button of player’s number, a list of combo box of player type, and a start button.  After a player chooses the start game button, the controller will create the set game mode view. And any choice in this view will send to the controller.</w:t>
+      </w:r>
+    </w:p>
+    <w:p>
+      <w:pPr>
+        <w:pStyle w:val="ListParagraph"/>
+      </w:pPr>
+    </w:p>
+    <w:p>
+      <w:pPr>
+        <w:pStyle w:val="ListParagraph"/>
+        <w:rPr>
+          <w:b/>
+        </w:rPr>
+      </w:pPr>
+      <w:proofErr w:type="spellStart"/>
+      <w:proofErr w:type="gramStart"/>
+      <w:r>
+        <w:rPr>
+          <w:b/>
+        </w:rPr>
+        <w:t>setGameModeView</w:t>
+      </w:r>
+      <w:proofErr w:type="spellEnd"/>
+      <w:r>
+        <w:rPr>
+          <w:b/>
+        </w:rPr>
+        <w:t>(</w:t>
+      </w:r>
+      <w:proofErr w:type="gramEnd"/>
+      <w:r>
+        <w:rPr>
+          <w:b/>
+        </w:rPr>
+        <w:t>): void</w:t>
+      </w:r>
+    </w:p>
+    <w:p>
+      <w:pPr>
+        <w:pStyle w:val="ListParagraph"/>
+      </w:pPr>
+      <w:r>
+        <w:rPr>
+          <w:b/>
+        </w:rPr>
+        <w:t>Summary:</w:t>
+      </w:r>
+      <w:r>
+        <w:t xml:space="preserve"> this method is to construct the set game mode frame, a list with three radio button to set game mode, a list of three radio button to choose player’s number, a list of combo box to set player type, and a button to start game.</w:t>
+      </w:r>
+    </w:p>
+    <w:p>
+      <w:pPr>
+        <w:pStyle w:val="ListParagraph"/>
+      </w:pPr>
+      <w:r>
+        <w:rPr>
+          <w:b/>
+        </w:rPr>
+        <w:t>Precondition:</w:t>
+      </w:r>
+      <w:r>
+        <w:t xml:space="preserve"> nothing</w:t>
+      </w:r>
+    </w:p>
+    <w:p>
+      <w:pPr>
+        <w:pStyle w:val="ListParagraph"/>
+      </w:pPr>
+      <w:r>
+        <w:rPr>
+          <w:b/>
+        </w:rPr>
+        <w:t>Input:</w:t>
+      </w:r>
+      <w:r>
+        <w:t xml:space="preserve"> nothing</w:t>
+      </w:r>
+    </w:p>
+    <w:p>
+      <w:pPr>
+        <w:pStyle w:val="ListParagraph"/>
+      </w:pPr>
+      <w:r>
+        <w:rPr>
+          <w:b/>
+        </w:rPr>
+        <w:t>Return:</w:t>
+      </w:r>
+      <w:r>
+        <w:t xml:space="preserve"> void</w:t>
+      </w:r>
+    </w:p>
+    <w:p>
+      <w:pPr>
+        <w:pStyle w:val="ListParagraph"/>
+        <w:rPr>
+          <w:b/>
+        </w:rPr>
+      </w:pPr>
+      <w:r>
+        <w:rPr>
+          <w:b/>
+        </w:rPr>
+        <w:t xml:space="preserve">Postcondition: </w:t>
+      </w:r>
+    </w:p>
+    <w:p>
+      <w:pPr>
+        <w:pStyle w:val="ListParagraph"/>
+      </w:pPr>
+      <w:r>
+        <w:t>The set game mode view constructed.</w:t>
+      </w:r>
+    </w:p>
+    <w:p>
+      <w:pPr>
+        <w:pStyle w:val="ListParagraph"/>
+      </w:pPr>
+      <w:r>
+        <w:t xml:space="preserve"> </w:t>
+      </w:r>
+    </w:p>
+    <w:p>
+      <w:pPr>
+        <w:pStyle w:val="Heading4"/>
+      </w:pPr>
+      <w:r>
+        <w:t xml:space="preserve">3.1.2.3 </w:t>
+      </w:r>
+      <w:proofErr w:type="spellStart"/>
+      <w:r>
+        <w:t>GameBoardView</w:t>
+      </w:r>
+      <w:proofErr w:type="spellEnd"/>
+      <w:r>
+        <w:t xml:space="preserve"> Class</w:t>
+      </w:r>
+    </w:p>
+    <w:p>
+      <w:pPr>
+        <w:pStyle w:val="ListParagraph"/>
+        <w:rPr>
+          <w:b/>
+        </w:rPr>
+      </w:pPr>
+    </w:p>
+    <w:p>
+      <w:pPr>
+        <w:pStyle w:val="Heading4"/>
+      </w:pPr>
+      <w:r>
+        <w:t xml:space="preserve">3.1.2.4 </w:t>
+      </w:r>
+      <w:proofErr w:type="spellStart"/>
+      <w:r>
+        <w:t>PlayerStatusView</w:t>
+      </w:r>
+      <w:proofErr w:type="spellEnd"/>
+      <w:r>
+        <w:t xml:space="preserve"> Class</w:t>
+      </w:r>
+    </w:p>
+    <w:p>
+      <w:pPr>
+        <w:rPr>
+          <w:b/>
+        </w:rPr>
+      </w:pPr>
+    </w:p>
+    <w:p>
+      <w:pPr>
+        <w:pStyle w:val="ListParagraph"/>
+        <w:rPr>
+          <w:b/>
+        </w:rPr>
+      </w:pPr>
+    </w:p>
+    <w:p>
+      <w:pPr>
+        <w:pStyle w:val="Heading4"/>
+      </w:pPr>
+      <w:r>
+        <w:t xml:space="preserve">3.1.2.5 </w:t>
+      </w:r>
+      <w:proofErr w:type="spellStart"/>
+      <w:r>
+        <w:t>GarageView</w:t>
+      </w:r>
+      <w:proofErr w:type="spellEnd"/>
+      <w:r>
+        <w:t xml:space="preserve"> Class</w:t>
+      </w:r>
+    </w:p>
+    <w:p>
+      <w:pPr>
+        <w:pStyle w:val="Heading3"/>
+      </w:pPr>
+      <w:r>
+        <w:t xml:space="preserve">3.1.3 </w:t>
+      </w:r>
+      <w:r>
+        <w:t>Controller</w:t>
+      </w:r>
+    </w:p>
+    <w:p>
+      <w:pPr>
+        <w:pStyle w:val="Heading4"/>
+      </w:pPr>
+      <w:r>
+        <w:t xml:space="preserve">3.1.3.1 </w:t>
+      </w:r>
+      <w:r>
+        <w:t>GameController</w:t>
       </w:r>
       <w:bookmarkStart w:id="0" w:name="_GoBack"/>
       <w:bookmarkEnd w:id="0"/>
-      <w:r>
-        <w:t>ackage</w:t>
-      </w:r>
-    </w:p>
-    <w:p>
-      <w:pPr>
-        <w:pStyle w:val="Heading4"/>
-      </w:pPr>
-      <w:r>
-        <w:t xml:space="preserve">3.1.2.1 </w:t>
-      </w:r>
-      <w:r>
-        <w:rPr>
-          <w:rFonts w:cstheme="majorHAnsi"/>
-        </w:rPr>
+    </w:p>
+    <w:p>
+      <w:pPr>
+        <w:ind w:left="1080"/>
+        <w:rPr>
+          <w:b/>
+        </w:rPr>
+      </w:pPr>
+      <w:r>
+        <w:rPr>
+          <w:b/>
+        </w:rPr>
+        <w:t xml:space="preserve">Fields: </w:t>
+      </w:r>
+    </w:p>
+    <w:p>
+      <w:pPr>
+        <w:ind w:left="1080"/>
+      </w:pPr>
+      <w:proofErr w:type="gramStart"/>
+      <w:r>
+        <w:t>game :</w:t>
+      </w:r>
+      <w:proofErr w:type="gramEnd"/>
+      <w:r>
+        <w:t xml:space="preserve"> Game</w:t>
+      </w:r>
+    </w:p>
+    <w:p>
+      <w:pPr>
+        <w:ind w:left="1080"/>
+      </w:pPr>
+      <w:proofErr w:type="spellStart"/>
+      <w:proofErr w:type="gramStart"/>
+      <w:r>
+        <w:t>gameStartView</w:t>
+      </w:r>
+      <w:proofErr w:type="spellEnd"/>
+      <w:r>
+        <w:t xml:space="preserve"> :</w:t>
+      </w:r>
+      <w:proofErr w:type="gramEnd"/>
+      <w:r>
+        <w:t xml:space="preserve"> </w:t>
+      </w:r>
+      <w:proofErr w:type="spellStart"/>
+      <w:r>
         <w:t>GameStartView</w:t>
       </w:r>
-      <w:r>
-        <w:t xml:space="preserve"> Class</w:t>
-      </w:r>
-    </w:p>
-    <w:p>
-      <w:pPr>
-        <w:pStyle w:val="ListParagraph"/>
-      </w:pPr>
-      <w:r>
-        <w:t xml:space="preserve">The game start view welcome players and give the choice that start new game, manage the robots and exit the game. This class is used to create the game start frame including </w:t>
-      </w:r>
+      <w:proofErr w:type="spellEnd"/>
+    </w:p>
+    <w:p>
+      <w:pPr>
+        <w:ind w:left="1080"/>
+      </w:pPr>
+      <w:proofErr w:type="spellStart"/>
+      <w:proofErr w:type="gramStart"/>
+      <w:r>
+        <w:t>setGameModeView</w:t>
+      </w:r>
+      <w:proofErr w:type="spellEnd"/>
+      <w:r>
+        <w:t xml:space="preserve"> :</w:t>
+      </w:r>
+      <w:proofErr w:type="gramEnd"/>
+      <w:r>
+        <w:t xml:space="preserve"> </w:t>
+      </w:r>
+      <w:proofErr w:type="spellStart"/>
+      <w:r>
+        <w:t>SetGameModeView</w:t>
+      </w:r>
+      <w:proofErr w:type="spellEnd"/>
+    </w:p>
+    <w:p>
+      <w:pPr>
+        <w:ind w:left="1080"/>
+      </w:pPr>
+      <w:proofErr w:type="spellStart"/>
+      <w:proofErr w:type="gramStart"/>
+      <w:r>
+        <w:t>gameBoardView</w:t>
+      </w:r>
+      <w:proofErr w:type="spellEnd"/>
+      <w:r>
+        <w:t xml:space="preserve"> :</w:t>
+      </w:r>
+      <w:proofErr w:type="gramEnd"/>
+      <w:r>
+        <w:t xml:space="preserve"> </w:t>
+      </w:r>
+      <w:proofErr w:type="spellStart"/>
+      <w:r>
+        <w:t>GameBoardView</w:t>
+      </w:r>
+      <w:proofErr w:type="spellEnd"/>
+    </w:p>
+    <w:p>
+      <w:pPr>
+        <w:ind w:left="1080"/>
+      </w:pPr>
+      <w:proofErr w:type="spellStart"/>
+      <w:proofErr w:type="gramStart"/>
       <w:r>
         <w:lastRenderedPageBreak/>
-        <w:t>game name label, start game button, garage button, and exit button. When players click or press these button, the controller will respond these events, and send the result to set game mode view or garage view.</w:t>
-      </w:r>
-    </w:p>
-    <w:p>
-      <w:pPr>
-        <w:pStyle w:val="ListParagraph"/>
-      </w:pPr>
-    </w:p>
-    <w:p>
-      <w:pPr>
-        <w:ind w:firstLine="720"/>
-      </w:pPr>
-      <w:r>
-        <w:rPr>
-          <w:b/>
-        </w:rPr>
-        <w:t>gameStartView():void</w:t>
-      </w:r>
-    </w:p>
-    <w:p>
-      <w:pPr>
-        <w:pStyle w:val="ListParagraph"/>
+        <w:t>playerStatusView</w:t>
+      </w:r>
+      <w:proofErr w:type="spellEnd"/>
+      <w:r>
+        <w:t xml:space="preserve"> :</w:t>
+      </w:r>
+      <w:proofErr w:type="gramEnd"/>
+      <w:r>
+        <w:t xml:space="preserve"> </w:t>
+      </w:r>
+      <w:proofErr w:type="spellStart"/>
+      <w:r>
+        <w:t>PlayerStatusView</w:t>
+      </w:r>
+      <w:proofErr w:type="spellEnd"/>
+    </w:p>
+    <w:p>
+      <w:pPr>
+        <w:ind w:left="1080"/>
+      </w:pPr>
+      <w:proofErr w:type="spellStart"/>
+      <w:proofErr w:type="gramStart"/>
+      <w:r>
+        <w:t>garageView</w:t>
+      </w:r>
+      <w:proofErr w:type="spellEnd"/>
+      <w:r>
+        <w:t xml:space="preserve"> :</w:t>
+      </w:r>
+      <w:proofErr w:type="gramEnd"/>
+      <w:r>
+        <w:t xml:space="preserve"> </w:t>
+      </w:r>
+      <w:proofErr w:type="spellStart"/>
+      <w:r>
+        <w:t>GarageView</w:t>
+      </w:r>
+      <w:proofErr w:type="spellEnd"/>
+    </w:p>
+    <w:p>
+      <w:pPr>
+        <w:ind w:left="1080"/>
+      </w:pPr>
+    </w:p>
+    <w:p>
+      <w:pPr>
+        <w:ind w:left="1080"/>
+        <w:rPr>
+          <w:b/>
+        </w:rPr>
+      </w:pPr>
+      <w:proofErr w:type="spellStart"/>
+      <w:proofErr w:type="gramStart"/>
+      <w:r>
+        <w:rPr>
+          <w:b/>
+        </w:rPr>
+        <w:t>ActionPerformed</w:t>
+      </w:r>
+      <w:proofErr w:type="spellEnd"/>
+      <w:r>
+        <w:rPr>
+          <w:b/>
+        </w:rPr>
+        <w:t>(</w:t>
+      </w:r>
+      <w:proofErr w:type="spellStart"/>
+      <w:proofErr w:type="gramEnd"/>
+      <w:r>
+        <w:rPr>
+          <w:b/>
+        </w:rPr>
+        <w:t>ActionEvent</w:t>
+      </w:r>
+      <w:proofErr w:type="spellEnd"/>
+      <w:r>
+        <w:rPr>
+          <w:b/>
+        </w:rPr>
+        <w:t xml:space="preserve"> e) : void</w:t>
+      </w:r>
+    </w:p>
+    <w:p>
+      <w:pPr>
+        <w:ind w:left="360" w:firstLine="720"/>
       </w:pPr>
       <w:r>
         <w:rPr>
@@ -5613,12 +6908,12 @@
         <w:t>Summary:</w:t>
       </w:r>
       <w:r>
-        <w:t xml:space="preserve"> this method is to the game start frame, with game name, a button to start game, a button to go to garage and a button to quit the game. </w:t>
-      </w:r>
-    </w:p>
-    <w:p>
-      <w:pPr>
-        <w:pStyle w:val="ListParagraph"/>
+        <w:t xml:space="preserve"> handle all the button clicked event</w:t>
+      </w:r>
+    </w:p>
+    <w:p>
+      <w:pPr>
+        <w:ind w:left="360" w:firstLine="720"/>
       </w:pPr>
       <w:r>
         <w:rPr>
@@ -5627,12 +6922,12 @@
         <w:t>Precondition:</w:t>
       </w:r>
       <w:r>
-        <w:t xml:space="preserve"> nothing</w:t>
-      </w:r>
-    </w:p>
-    <w:p>
-      <w:pPr>
-        <w:pStyle w:val="ListParagraph"/>
+        <w:t xml:space="preserve"> button is clicked in views</w:t>
+      </w:r>
+    </w:p>
+    <w:p>
+      <w:pPr>
+        <w:ind w:left="360" w:firstLine="720"/>
       </w:pPr>
       <w:r>
         <w:rPr>
@@ -5641,12 +6936,281 @@
         <w:t>Input:</w:t>
       </w:r>
       <w:r>
-        <w:t xml:space="preserve"> nothing</w:t>
-      </w:r>
-    </w:p>
-    <w:p>
-      <w:pPr>
-        <w:pStyle w:val="ListParagraph"/>
+        <w:t xml:space="preserve"> e is an </w:t>
+      </w:r>
+      <w:proofErr w:type="spellStart"/>
+      <w:r>
+        <w:t>ActionEvent</w:t>
+      </w:r>
+      <w:proofErr w:type="spellEnd"/>
+      <w:r>
+        <w:t xml:space="preserve"> from clicked button</w:t>
+      </w:r>
+    </w:p>
+    <w:p>
+      <w:pPr>
+        <w:ind w:left="360" w:firstLine="720"/>
+      </w:pPr>
+      <w:r>
+        <w:rPr>
+          <w:b/>
+        </w:rPr>
+        <w:t>Return</w:t>
+      </w:r>
+      <w:r>
+        <w:rPr>
+          <w:b/>
+        </w:rPr>
+        <w:t>:</w:t>
+      </w:r>
+      <w:r>
+        <w:t xml:space="preserve"> none</w:t>
+      </w:r>
+    </w:p>
+    <w:p>
+      <w:pPr>
+        <w:ind w:left="1080"/>
+      </w:pPr>
+      <w:r>
+        <w:rPr>
+          <w:b/>
+        </w:rPr>
+        <w:t>Postcondition:</w:t>
+      </w:r>
+      <w:r>
+        <w:t xml:space="preserve"> a new </w:t>
+      </w:r>
+      <w:proofErr w:type="spellStart"/>
+      <w:r>
+        <w:t>SetGameModeView</w:t>
+      </w:r>
+      <w:proofErr w:type="spellEnd"/>
+      <w:r>
+        <w:t xml:space="preserve"> instance assigned to </w:t>
+      </w:r>
+      <w:proofErr w:type="spellStart"/>
+      <w:r>
+        <w:t>setGameModeView</w:t>
+      </w:r>
+      <w:proofErr w:type="spellEnd"/>
+      <w:r>
+        <w:t xml:space="preserve"> and displayed if </w:t>
+      </w:r>
+      <w:proofErr w:type="spellStart"/>
+      <w:r>
+        <w:t>startButton</w:t>
+      </w:r>
+      <w:proofErr w:type="spellEnd"/>
+      <w:r>
+        <w:t xml:space="preserve"> clicked; a new </w:t>
+      </w:r>
+      <w:proofErr w:type="spellStart"/>
+      <w:r>
+        <w:t>GarageView</w:t>
+      </w:r>
+      <w:proofErr w:type="spellEnd"/>
+      <w:r>
+        <w:t xml:space="preserve"> instance assigned to </w:t>
+      </w:r>
+      <w:proofErr w:type="spellStart"/>
+      <w:r>
+        <w:t>garageView</w:t>
+      </w:r>
+      <w:proofErr w:type="spellEnd"/>
+      <w:r>
+        <w:t xml:space="preserve"> and displayed if </w:t>
+      </w:r>
+      <w:proofErr w:type="spellStart"/>
+      <w:r>
+        <w:t>garageButton</w:t>
+      </w:r>
+      <w:proofErr w:type="spellEnd"/>
+      <w:r>
+        <w:t xml:space="preserve"> </w:t>
+      </w:r>
+      <w:r>
+        <w:t xml:space="preserve">clicked; game quit if </w:t>
+      </w:r>
+      <w:proofErr w:type="spellStart"/>
+      <w:r>
+        <w:t>exitButton</w:t>
+      </w:r>
+      <w:proofErr w:type="spellEnd"/>
+      <w:r>
+        <w:t xml:space="preserve"> </w:t>
+      </w:r>
+      <w:r>
+        <w:t xml:space="preserve">clicked; a new </w:t>
+      </w:r>
+      <w:proofErr w:type="spellStart"/>
+      <w:r>
+        <w:t>GameBoardView</w:t>
+      </w:r>
+      <w:proofErr w:type="spellEnd"/>
+      <w:r>
+        <w:t xml:space="preserve"> instance assigned to </w:t>
+      </w:r>
+      <w:proofErr w:type="spellStart"/>
+      <w:r>
+        <w:t>gameBoardView</w:t>
+      </w:r>
+      <w:proofErr w:type="spellEnd"/>
+      <w:r>
+        <w:t xml:space="preserve"> and displayed if start game button clicked; switch to next play if </w:t>
+      </w:r>
+      <w:proofErr w:type="spellStart"/>
+      <w:r>
+        <w:t>endPlayButton</w:t>
+      </w:r>
+      <w:proofErr w:type="spellEnd"/>
+      <w:r>
+        <w:t xml:space="preserve"> clicked; the specific player marked died if </w:t>
+      </w:r>
+      <w:proofErr w:type="spellStart"/>
+      <w:r>
+        <w:t>surrenderButton</w:t>
+      </w:r>
+      <w:proofErr w:type="spellEnd"/>
+      <w:r>
+        <w:t xml:space="preserve"> clicked; go back to </w:t>
+      </w:r>
+      <w:proofErr w:type="spellStart"/>
+      <w:r>
+        <w:t>gameStartView</w:t>
+      </w:r>
+      <w:proofErr w:type="spellEnd"/>
+      <w:r>
+        <w:t xml:space="preserve"> if </w:t>
+      </w:r>
+      <w:proofErr w:type="spellStart"/>
+      <w:r>
+        <w:t>homeButton</w:t>
+      </w:r>
+      <w:proofErr w:type="spellEnd"/>
+      <w:r>
+        <w:t xml:space="preserve"> clicked; a new robot registered if </w:t>
+      </w:r>
+      <w:proofErr w:type="spellStart"/>
+      <w:r>
+        <w:t>registerButton</w:t>
+      </w:r>
+      <w:proofErr w:type="spellEnd"/>
+      <w:r>
+        <w:t xml:space="preserve"> clicked; the specific robot revised if </w:t>
+      </w:r>
+      <w:proofErr w:type="spellStart"/>
+      <w:r>
+        <w:t>reviseButton</w:t>
+      </w:r>
+      <w:proofErr w:type="spellEnd"/>
+      <w:r>
+        <w:t xml:space="preserve"> clicked; the specific robot retired if </w:t>
+      </w:r>
+      <w:proofErr w:type="spellStart"/>
+      <w:r>
+        <w:t>retireButton</w:t>
+      </w:r>
+      <w:proofErr w:type="spellEnd"/>
+      <w:r>
+        <w:t xml:space="preserve"> clicked</w:t>
+      </w:r>
+    </w:p>
+    <w:p>
+      <w:pPr>
+        <w:ind w:left="1080"/>
+      </w:pPr>
+    </w:p>
+    <w:p>
+      <w:pPr>
+        <w:ind w:left="1080"/>
+        <w:rPr>
+          <w:b/>
+        </w:rPr>
+      </w:pPr>
+      <w:proofErr w:type="spellStart"/>
+      <w:proofErr w:type="gramStart"/>
+      <w:r>
+        <w:rPr>
+          <w:b/>
+        </w:rPr>
+        <w:t>keyTyped</w:t>
+      </w:r>
+      <w:proofErr w:type="spellEnd"/>
+      <w:r>
+        <w:rPr>
+          <w:b/>
+        </w:rPr>
+        <w:t>(</w:t>
+      </w:r>
+      <w:proofErr w:type="spellStart"/>
+      <w:proofErr w:type="gramEnd"/>
+      <w:r>
+        <w:rPr>
+          <w:b/>
+        </w:rPr>
+        <w:t>KeyEvent</w:t>
+      </w:r>
+      <w:proofErr w:type="spellEnd"/>
+      <w:r>
+        <w:rPr>
+          <w:b/>
+        </w:rPr>
+        <w:t xml:space="preserve"> e) : void</w:t>
+      </w:r>
+    </w:p>
+    <w:p>
+      <w:pPr>
+        <w:ind w:left="360" w:firstLine="720"/>
+      </w:pPr>
+      <w:r>
+        <w:rPr>
+          <w:b/>
+        </w:rPr>
+        <w:t>Summary:</w:t>
+      </w:r>
+      <w:r>
+        <w:t xml:space="preserve"> handle all the key typed event</w:t>
+      </w:r>
+    </w:p>
+    <w:p>
+      <w:pPr>
+        <w:ind w:left="360" w:firstLine="720"/>
+      </w:pPr>
+      <w:r>
+        <w:rPr>
+          <w:b/>
+        </w:rPr>
+        <w:t>Precondition:</w:t>
+      </w:r>
+      <w:r>
+        <w:t xml:space="preserve"> key is pressed in views</w:t>
+      </w:r>
+    </w:p>
+    <w:p>
+      <w:pPr>
+        <w:ind w:left="360" w:firstLine="720"/>
+      </w:pPr>
+      <w:r>
+        <w:rPr>
+          <w:b/>
+        </w:rPr>
+        <w:t>Input:</w:t>
+      </w:r>
+      <w:r>
+        <w:t xml:space="preserve"> e is a </w:t>
+      </w:r>
+      <w:proofErr w:type="spellStart"/>
+      <w:r>
+        <w:t>KeyEvent</w:t>
+      </w:r>
+      <w:proofErr w:type="spellEnd"/>
+      <w:r>
+        <w:t xml:space="preserve"> </w:t>
+      </w:r>
+    </w:p>
+    <w:p>
+      <w:pPr>
+        <w:ind w:left="360" w:firstLine="720"/>
       </w:pPr>
       <w:r>
         <w:rPr>
@@ -5655,83 +7219,78 @@
         <w:t>Return:</w:t>
       </w:r>
       <w:r>
+        <w:t xml:space="preserve"> none</w:t>
+      </w:r>
+    </w:p>
+    <w:p>
+      <w:pPr>
+        <w:ind w:left="1080"/>
+      </w:pPr>
+      <w:r>
+        <w:rPr>
+          <w:b/>
+        </w:rPr>
+        <w:t xml:space="preserve">Postcondition: </w:t>
+      </w:r>
+      <w:r>
+        <w:t>enter turning mode if pressed “T”; enter moving mode if pressed “M”; enter shooting mode if pressed “S”;</w:t>
+      </w:r>
+      <w:r>
         <w:rPr>
           <w:b/>
         </w:rPr>
         <w:t xml:space="preserve"> </w:t>
       </w:r>
       <w:r>
-        <w:t>void</w:t>
-      </w:r>
-    </w:p>
-    <w:p>
-      <w:pPr>
-        <w:pStyle w:val="ListParagraph"/>
-        <w:rPr>
-          <w:b/>
-        </w:rPr>
-      </w:pPr>
-      <w:r>
-        <w:rPr>
-          <w:b/>
-        </w:rPr>
-        <w:t xml:space="preserve">Postcondition: </w:t>
-      </w:r>
-    </w:p>
-    <w:p>
-      <w:pPr>
-        <w:pStyle w:val="ListParagraph"/>
-      </w:pPr>
-      <w:r>
-        <w:t>The game start view constructed.</w:t>
-      </w:r>
-    </w:p>
-    <w:p>
-      <w:pPr>
-        <w:pStyle w:val="ListParagraph"/>
-      </w:pPr>
-    </w:p>
-    <w:p>
-      <w:pPr>
-        <w:pStyle w:val="Heading4"/>
-      </w:pPr>
-      <w:r>
-        <w:t xml:space="preserve">3.1.2.2 </w:t>
-      </w:r>
-      <w:r>
-        <w:t>SetGameModeView Class</w:t>
-      </w:r>
-    </w:p>
-    <w:p>
-      <w:pPr>
-        <w:pStyle w:val="ListParagraph"/>
-      </w:pPr>
-      <w:r>
-        <w:t>The set game mode view displays the various mode, give player choices to set game mode.  This class is used to create the view frame including a list of radio button of game mode, a list of radio button of player’s number, a list of combo box of player type, and a start button.  After a player chooses the start game button, the controller will create the set game mode view. And any choice in this view will send to the controller.</w:t>
-      </w:r>
-    </w:p>
-    <w:p>
-      <w:pPr>
-        <w:pStyle w:val="ListParagraph"/>
-      </w:pPr>
-    </w:p>
-    <w:p>
-      <w:pPr>
-        <w:pStyle w:val="ListParagraph"/>
-        <w:rPr>
-          <w:b/>
-        </w:rPr>
-      </w:pPr>
-      <w:r>
-        <w:rPr>
-          <w:b/>
-        </w:rPr>
-        <w:t>setGameModeView(): void</w:t>
-      </w:r>
-    </w:p>
-    <w:p>
-      <w:pPr>
-        <w:pStyle w:val="ListParagraph"/>
+        <w:t xml:space="preserve">the playing robot’s direction rotate n (n is the number of pressed number key) unit if pressed number key and in turning mode; the playing robot shoots n (n is the number of pressed number </w:t>
+      </w:r>
+      <w:proofErr w:type="gramStart"/>
+      <w:r>
+        <w:t>key)  unit</w:t>
+      </w:r>
+      <w:proofErr w:type="gramEnd"/>
+      <w:r>
+        <w:t xml:space="preserve"> of range if pressed number key and in shooting mode</w:t>
+      </w:r>
+    </w:p>
+    <w:p>
+      <w:pPr>
+        <w:ind w:left="1080"/>
+      </w:pPr>
+    </w:p>
+    <w:p>
+      <w:pPr>
+        <w:ind w:left="1080"/>
+        <w:rPr>
+          <w:b/>
+        </w:rPr>
+      </w:pPr>
+      <w:proofErr w:type="spellStart"/>
+      <w:proofErr w:type="gramStart"/>
+      <w:r>
+        <w:rPr>
+          <w:b/>
+        </w:rPr>
+        <w:t>startTimer</w:t>
+      </w:r>
+      <w:proofErr w:type="spellEnd"/>
+      <w:r>
+        <w:rPr>
+          <w:b/>
+        </w:rPr>
+        <w:t>(</w:t>
+      </w:r>
+      <w:proofErr w:type="gramEnd"/>
+      <w:r>
+        <w:rPr>
+          <w:b/>
+        </w:rPr>
+        <w:t>) : void</w:t>
+      </w:r>
+    </w:p>
+    <w:p>
+      <w:pPr>
+        <w:ind w:left="360" w:firstLine="720"/>
       </w:pPr>
       <w:r>
         <w:rPr>
@@ -5740,12 +7299,17 @@
         <w:t>Summary:</w:t>
       </w:r>
       <w:r>
-        <w:t xml:space="preserve"> this method is to construct the set game mode frame, a list with three radio button to set game mode, a list of three radio button to choose player’s number, a list of combo box to set player type, and a button to start game.</w:t>
-      </w:r>
-    </w:p>
-    <w:p>
-      <w:pPr>
-        <w:pStyle w:val="ListParagraph"/>
+        <w:t xml:space="preserve"> start a new timer to be displayed in </w:t>
+      </w:r>
+      <w:proofErr w:type="spellStart"/>
+      <w:r>
+        <w:t>GameBoardView</w:t>
+      </w:r>
+      <w:proofErr w:type="spellEnd"/>
+    </w:p>
+    <w:p>
+      <w:pPr>
+        <w:ind w:left="360" w:firstLine="720"/>
       </w:pPr>
       <w:r>
         <w:rPr>
@@ -5754,12 +7318,12 @@
         <w:t>Precondition:</w:t>
       </w:r>
       <w:r>
-        <w:t xml:space="preserve"> nothing</w:t>
-      </w:r>
-    </w:p>
-    <w:p>
-      <w:pPr>
-        <w:pStyle w:val="ListParagraph"/>
+        <w:t xml:space="preserve"> none</w:t>
+      </w:r>
+    </w:p>
+    <w:p>
+      <w:pPr>
+        <w:ind w:left="360" w:firstLine="720"/>
       </w:pPr>
       <w:r>
         <w:rPr>
@@ -5768,212 +7332,108 @@
         <w:t>Input:</w:t>
       </w:r>
       <w:r>
-        <w:t xml:space="preserve"> nothing</w:t>
-      </w:r>
-    </w:p>
-    <w:p>
-      <w:pPr>
-        <w:pStyle w:val="ListParagraph"/>
-      </w:pPr>
-      <w:r>
-        <w:rPr>
-          <w:b/>
-        </w:rPr>
-        <w:t>Return:</w:t>
-      </w:r>
-      <w:r>
-        <w:t xml:space="preserve"> void</w:t>
-      </w:r>
-    </w:p>
-    <w:p>
-      <w:pPr>
-        <w:pStyle w:val="ListParagraph"/>
-        <w:rPr>
-          <w:b/>
-        </w:rPr>
-      </w:pPr>
-      <w:r>
-        <w:rPr>
-          <w:b/>
-        </w:rPr>
-        <w:t xml:space="preserve">Postcondition: </w:t>
-      </w:r>
-    </w:p>
-    <w:p>
-      <w:pPr>
-        <w:pStyle w:val="ListParagraph"/>
-      </w:pPr>
-      <w:r>
-        <w:t>The set game mode view constructed.</w:t>
-      </w:r>
-    </w:p>
-    <w:p>
-      <w:pPr>
-        <w:pStyle w:val="ListParagraph"/>
-      </w:pPr>
-      <w:r>
+        <w:t xml:space="preserve"> none</w:t>
+      </w:r>
+    </w:p>
+    <w:p>
+      <w:pPr>
+        <w:ind w:left="360" w:firstLine="720"/>
+      </w:pPr>
+      <w:r>
+        <w:rPr>
+          <w:b/>
+        </w:rPr>
+        <w:t>Return</w:t>
+      </w:r>
+      <w:r>
+        <w:rPr>
+          <w:b/>
+        </w:rPr>
+        <w:t>:</w:t>
+      </w:r>
+      <w:r>
+        <w:t xml:space="preserve"> none</w:t>
+      </w:r>
+    </w:p>
+    <w:p>
+      <w:pPr>
+        <w:ind w:left="360" w:firstLine="720"/>
+      </w:pPr>
+      <w:r>
+        <w:rPr>
+          <w:b/>
+        </w:rPr>
+        <w:t>Postcondition:</w:t>
+      </w:r>
+      <w:r>
+        <w:t xml:space="preserve"> a new timer is started</w:t>
+      </w:r>
+    </w:p>
+    <w:p>
+      <w:pPr>
+        <w:ind w:left="360" w:firstLine="720"/>
+      </w:pPr>
+    </w:p>
+    <w:p>
+      <w:pPr>
+        <w:ind w:left="360" w:firstLine="720"/>
+        <w:rPr>
+          <w:b/>
+        </w:rPr>
+      </w:pPr>
+      <w:proofErr w:type="spellStart"/>
+      <w:proofErr w:type="gramStart"/>
+      <w:r>
+        <w:rPr>
+          <w:b/>
+        </w:rPr>
+        <w:t>update</w:t>
+      </w:r>
+      <w:r>
+        <w:rPr>
+          <w:b/>
+        </w:rPr>
+        <w:t>RobotPosition</w:t>
+      </w:r>
+      <w:proofErr w:type="spellEnd"/>
+      <w:r>
+        <w:rPr>
+          <w:b/>
+        </w:rPr>
+        <w:t>(</w:t>
+      </w:r>
+      <w:proofErr w:type="gramEnd"/>
+      <w:r>
+        <w:rPr>
+          <w:b/>
+        </w:rPr>
+        <w:t>) : void</w:t>
+      </w:r>
+    </w:p>
+    <w:p>
+      <w:pPr>
+        <w:ind w:left="360" w:firstLine="720"/>
+      </w:pPr>
+      <w:r>
+        <w:rPr>
+          <w:b/>
+        </w:rPr>
+        <w:t>Summary:</w:t>
+      </w:r>
+      <w:r>
+        <w:rPr>
+          <w:b/>
+        </w:rPr>
         <w:t xml:space="preserve"> </w:t>
       </w:r>
-    </w:p>
-    <w:p>
-      <w:pPr>
-        <w:pStyle w:val="Heading4"/>
-      </w:pPr>
-      <w:r>
-        <w:t xml:space="preserve">3.1.2.3 </w:t>
-      </w:r>
-      <w:r>
-        <w:t>GameBoardView Class</w:t>
-      </w:r>
-    </w:p>
-    <w:p>
-      <w:pPr>
-        <w:pStyle w:val="ListParagraph"/>
-        <w:rPr>
-          <w:b/>
-        </w:rPr>
-      </w:pPr>
-    </w:p>
-    <w:p>
-      <w:pPr>
-        <w:pStyle w:val="Heading4"/>
-      </w:pPr>
-      <w:r>
-        <w:t xml:space="preserve">3.1.2.4 </w:t>
-      </w:r>
-      <w:r>
-        <w:t>PlayerStatusView Class</w:t>
-      </w:r>
-    </w:p>
-    <w:p>
-      <w:pPr>
-        <w:rPr>
-          <w:b/>
-        </w:rPr>
-      </w:pPr>
-    </w:p>
-    <w:p>
-      <w:pPr>
-        <w:pStyle w:val="ListParagraph"/>
-        <w:rPr>
-          <w:b/>
-        </w:rPr>
-      </w:pPr>
-    </w:p>
-    <w:p>
-      <w:pPr>
-        <w:pStyle w:val="Heading4"/>
-      </w:pPr>
-      <w:r>
-        <w:t xml:space="preserve">3.1.2.5 </w:t>
-      </w:r>
-      <w:r>
-        <w:t>GarageView Class</w:t>
-      </w:r>
-    </w:p>
-    <w:p>
-      <w:pPr>
-        <w:pStyle w:val="Heading3"/>
-      </w:pPr>
-      <w:r>
-        <w:t xml:space="preserve">3.1.3 </w:t>
-      </w:r>
-      <w:r>
-        <w:t>Controller</w:t>
-      </w:r>
-    </w:p>
-    <w:p>
-      <w:pPr>
-        <w:pStyle w:val="Heading4"/>
-      </w:pPr>
-      <w:r>
-        <w:t xml:space="preserve">3.1.3.1 </w:t>
-      </w:r>
-      <w:r>
-        <w:t>WarOfRobotcraft</w:t>
-      </w:r>
-    </w:p>
-    <w:p>
-      <w:pPr>
-        <w:ind w:left="1080"/>
-        <w:rPr>
-          <w:b/>
-        </w:rPr>
-      </w:pPr>
-      <w:r>
-        <w:rPr>
-          <w:b/>
-        </w:rPr>
-        <w:t xml:space="preserve">Fields: </w:t>
-      </w:r>
-    </w:p>
-    <w:p>
-      <w:pPr>
-        <w:ind w:left="1080"/>
-      </w:pPr>
-      <w:r>
-        <w:t>game : Game</w:t>
-      </w:r>
-    </w:p>
-    <w:p>
-      <w:pPr>
-        <w:ind w:left="1080"/>
-      </w:pPr>
-      <w:r>
-        <w:t>gameStartView : GameStartView</w:t>
-      </w:r>
-    </w:p>
-    <w:p>
-      <w:pPr>
-        <w:ind w:left="1080"/>
-      </w:pPr>
-      <w:r>
-        <w:t>setGameModeView : SetGameModeView</w:t>
-      </w:r>
-    </w:p>
-    <w:p>
-      <w:pPr>
-        <w:ind w:left="1080"/>
-      </w:pPr>
-      <w:r>
-        <w:t>gameBoardView : GameBoardView</w:t>
-      </w:r>
-    </w:p>
-    <w:p>
-      <w:pPr>
-        <w:ind w:left="1080"/>
-      </w:pPr>
-      <w:r>
-        <w:lastRenderedPageBreak/>
-        <w:t>playerStatusView : PlayerStatusView</w:t>
-      </w:r>
-    </w:p>
-    <w:p>
-      <w:pPr>
-        <w:ind w:left="1080"/>
-      </w:pPr>
-      <w:r>
-        <w:t>garageView : GarageView</w:t>
-      </w:r>
-    </w:p>
-    <w:p>
-      <w:pPr>
-        <w:ind w:left="1080"/>
-      </w:pPr>
-    </w:p>
-    <w:p>
-      <w:pPr>
-        <w:ind w:left="1080"/>
-        <w:rPr>
-          <w:b/>
-        </w:rPr>
-      </w:pPr>
-      <w:r>
-        <w:rPr>
-          <w:b/>
-        </w:rPr>
-        <w:t>ActionPerformed(ActionEvent e) : void</w:t>
-      </w:r>
+      <w:r>
+        <w:t xml:space="preserve">notify </w:t>
+      </w:r>
+      <w:proofErr w:type="spellStart"/>
+      <w:r>
+        <w:t>GameBoardView</w:t>
+      </w:r>
+      <w:proofErr w:type="spellEnd"/>
     </w:p>
     <w:p>
       <w:pPr>
@@ -5983,10 +7443,10 @@
         <w:rPr>
           <w:b/>
         </w:rPr>
-        <w:t>Summary:</w:t>
-      </w:r>
-      <w:r>
-        <w:t xml:space="preserve"> handle all the button clicked event</w:t>
+        <w:t>Precondition:</w:t>
+      </w:r>
+      <w:r>
+        <w:t xml:space="preserve"> a robot moved</w:t>
       </w:r>
     </w:p>
     <w:p>
@@ -5997,10 +7457,10 @@
         <w:rPr>
           <w:b/>
         </w:rPr>
-        <w:t>Precondition:</w:t>
-      </w:r>
-      <w:r>
-        <w:t xml:space="preserve"> button is clicked in views</w:t>
+        <w:t>Input:</w:t>
+      </w:r>
+      <w:r>
+        <w:t xml:space="preserve"> none</w:t>
       </w:r>
     </w:p>
     <w:p>
@@ -6011,10 +7471,16 @@
         <w:rPr>
           <w:b/>
         </w:rPr>
-        <w:t>Input:</w:t>
-      </w:r>
-      <w:r>
-        <w:t xml:space="preserve"> e is an ActionEvent from clicked button</w:t>
+        <w:t>Return</w:t>
+      </w:r>
+      <w:r>
+        <w:rPr>
+          <w:b/>
+        </w:rPr>
+        <w:t>:</w:t>
+      </w:r>
+      <w:r>
+        <w:t xml:space="preserve"> none</w:t>
       </w:r>
     </w:p>
     <w:p>
@@ -6025,412 +7491,53 @@
         <w:rPr>
           <w:b/>
         </w:rPr>
-        <w:t>Return</w:t>
-      </w:r>
-      <w:r>
-        <w:rPr>
-          <w:b/>
-        </w:rPr>
-        <w:t>:</w:t>
-      </w:r>
-      <w:r>
-        <w:t xml:space="preserve"> none</w:t>
-      </w:r>
-    </w:p>
-    <w:p>
-      <w:pPr>
-        <w:ind w:left="1080"/>
-      </w:pPr>
-      <w:r>
-        <w:rPr>
-          <w:b/>
-        </w:rPr>
         <w:t>Postcondition:</w:t>
       </w:r>
       <w:r>
-        <w:t xml:space="preserve"> a new SetGameModeView instance assigned to setGameModeView and displayed if </w:t>
-      </w:r>
-      <w:r>
-        <w:t>startButton</w:t>
-      </w:r>
-      <w:r>
-        <w:t xml:space="preserve"> clicked; a new GarageView instance assigned to garageView and displayed if </w:t>
-      </w:r>
-      <w:r>
-        <w:t xml:space="preserve">garageButton </w:t>
-      </w:r>
-      <w:r>
-        <w:t xml:space="preserve">clicked; game quit if </w:t>
-      </w:r>
-      <w:r>
-        <w:t xml:space="preserve">exitButton </w:t>
-      </w:r>
-      <w:r>
-        <w:t xml:space="preserve">clicked; a new GameBoardView instance assigned to gameBoardView and displayed if start game button clicked; switch to next play if </w:t>
-      </w:r>
-      <w:r>
-        <w:t>endPlayButton</w:t>
-      </w:r>
-      <w:r>
-        <w:t xml:space="preserve"> clicked; the specific player marked died if </w:t>
-      </w:r>
-      <w:r>
-        <w:t>surrenderButton</w:t>
-      </w:r>
-      <w:r>
-        <w:t xml:space="preserve"> clicked; go back to gameStartView if </w:t>
-      </w:r>
-      <w:r>
-        <w:t>homeButton</w:t>
-      </w:r>
-      <w:r>
-        <w:t xml:space="preserve"> clicked; a new robot registered if </w:t>
-      </w:r>
-      <w:r>
-        <w:t>registerButton</w:t>
-      </w:r>
-      <w:r>
-        <w:t xml:space="preserve"> clicked; the specific robot revised if </w:t>
-      </w:r>
-      <w:r>
-        <w:t>reviseButton</w:t>
-      </w:r>
-      <w:r>
-        <w:t xml:space="preserve"> clicked; the specific robot retired if </w:t>
-      </w:r>
-      <w:r>
-        <w:t>retireButton</w:t>
-      </w:r>
-      <w:r>
-        <w:t xml:space="preserve"> clicked</w:t>
-      </w:r>
-    </w:p>
-    <w:p>
-      <w:pPr>
-        <w:ind w:left="1080"/>
-      </w:pPr>
-    </w:p>
-    <w:p>
-      <w:pPr>
-        <w:ind w:left="1080"/>
-        <w:rPr>
-          <w:b/>
-        </w:rPr>
-      </w:pPr>
-      <w:r>
-        <w:rPr>
-          <w:b/>
-        </w:rPr>
-        <w:t>keyTyped(KeyEvent e) : void</w:t>
+        <w:t xml:space="preserve"> </w:t>
+      </w:r>
+      <w:proofErr w:type="spellStart"/>
+      <w:r>
+        <w:t>GameBoardView</w:t>
+      </w:r>
+      <w:proofErr w:type="spellEnd"/>
+      <w:r>
+        <w:t xml:space="preserve"> displays change of the specific player’s position</w:t>
       </w:r>
     </w:p>
     <w:p>
       <w:pPr>
         <w:ind w:left="360" w:firstLine="720"/>
       </w:pPr>
-      <w:r>
-        <w:rPr>
-          <w:b/>
-        </w:rPr>
-        <w:t>Summary:</w:t>
-      </w:r>
-      <w:r>
-        <w:t xml:space="preserve"> handle all the key typed event</w:t>
-      </w:r>
     </w:p>
     <w:p>
       <w:pPr>
         <w:ind w:left="360" w:firstLine="720"/>
-      </w:pPr>
-      <w:r>
-        <w:rPr>
-          <w:b/>
-        </w:rPr>
-        <w:t>Precondition:</w:t>
-      </w:r>
-      <w:r>
-        <w:t xml:space="preserve"> key is pressed in views</w:t>
-      </w:r>
-    </w:p>
-    <w:p>
-      <w:pPr>
-        <w:ind w:left="360" w:firstLine="720"/>
-      </w:pPr>
-      <w:r>
-        <w:rPr>
-          <w:b/>
-        </w:rPr>
-        <w:t>Input:</w:t>
-      </w:r>
-      <w:r>
-        <w:t xml:space="preserve"> e is a KeyEvent </w:t>
-      </w:r>
-    </w:p>
-    <w:p>
-      <w:pPr>
-        <w:ind w:left="360" w:firstLine="720"/>
-      </w:pPr>
-      <w:r>
-        <w:rPr>
-          <w:b/>
-        </w:rPr>
-        <w:t>Return:</w:t>
-      </w:r>
-      <w:r>
-        <w:t xml:space="preserve"> none</w:t>
-      </w:r>
-    </w:p>
-    <w:p>
-      <w:pPr>
-        <w:ind w:left="1080"/>
-      </w:pPr>
-      <w:r>
-        <w:rPr>
-          <w:b/>
-        </w:rPr>
-        <w:t xml:space="preserve">Postcondition: </w:t>
-      </w:r>
-      <w:r>
-        <w:t>enter turning mode if pressed “T”; enter moving mode if pressed “M”; enter shooting mode if pressed “S”;</w:t>
-      </w:r>
-      <w:r>
-        <w:rPr>
-          <w:b/>
-        </w:rPr>
-        <w:t xml:space="preserve"> </w:t>
-      </w:r>
-      <w:r>
-        <w:t>the playing robot’s direction rotate n (n is the number of pressed number key) unit if pressed number key and in turning mode; the playing robot shoots n (n is the number of pressed number key)  unit of range if pressed number key and in shooting mode</w:t>
-      </w:r>
-    </w:p>
-    <w:p>
-      <w:pPr>
-        <w:ind w:left="1080"/>
-      </w:pPr>
-    </w:p>
-    <w:p>
-      <w:pPr>
-        <w:ind w:left="1080"/>
-        <w:rPr>
-          <w:b/>
-        </w:rPr>
-      </w:pPr>
-      <w:r>
-        <w:rPr>
-          <w:b/>
-        </w:rPr>
-        <w:t>startTimer() : void</w:t>
-      </w:r>
-    </w:p>
-    <w:p>
-      <w:pPr>
-        <w:ind w:left="360" w:firstLine="720"/>
-      </w:pPr>
-      <w:r>
-        <w:rPr>
-          <w:b/>
-        </w:rPr>
-        <w:t>Summary:</w:t>
-      </w:r>
-      <w:r>
-        <w:t xml:space="preserve"> start a new timer to be displayed in GameBoardView</w:t>
-      </w:r>
-    </w:p>
-    <w:p>
-      <w:pPr>
-        <w:ind w:left="360" w:firstLine="720"/>
-      </w:pPr>
-      <w:r>
-        <w:rPr>
-          <w:b/>
-        </w:rPr>
-        <w:t>Precondition:</w:t>
-      </w:r>
-      <w:r>
-        <w:t xml:space="preserve"> none</w:t>
-      </w:r>
-    </w:p>
-    <w:p>
-      <w:pPr>
-        <w:ind w:left="360" w:firstLine="720"/>
-      </w:pPr>
-      <w:r>
-        <w:rPr>
-          <w:b/>
-        </w:rPr>
-        <w:t>Input:</w:t>
-      </w:r>
-      <w:r>
-        <w:t xml:space="preserve"> none</w:t>
-      </w:r>
-    </w:p>
-    <w:p>
-      <w:pPr>
-        <w:ind w:left="360" w:firstLine="720"/>
-      </w:pPr>
-      <w:r>
-        <w:rPr>
-          <w:b/>
-        </w:rPr>
-        <w:t>Return</w:t>
-      </w:r>
-      <w:r>
-        <w:rPr>
-          <w:b/>
-        </w:rPr>
-        <w:t>:</w:t>
-      </w:r>
-      <w:r>
-        <w:t xml:space="preserve"> none</w:t>
-      </w:r>
-    </w:p>
-    <w:p>
-      <w:pPr>
-        <w:ind w:left="360" w:firstLine="720"/>
-      </w:pPr>
-      <w:r>
-        <w:rPr>
-          <w:b/>
-        </w:rPr>
-        <w:t>Postcondition:</w:t>
-      </w:r>
-      <w:r>
-        <w:t xml:space="preserve"> a new timer is started</w:t>
-      </w:r>
-    </w:p>
-    <w:p>
-      <w:pPr>
-        <w:ind w:left="360" w:firstLine="720"/>
-      </w:pPr>
-    </w:p>
-    <w:p>
-      <w:pPr>
-        <w:ind w:left="360" w:firstLine="720"/>
-        <w:rPr>
-          <w:b/>
-        </w:rPr>
-      </w:pPr>
-      <w:r>
-        <w:rPr>
-          <w:b/>
-        </w:rPr>
-        <w:t>update</w:t>
-      </w:r>
-      <w:r>
-        <w:rPr>
-          <w:b/>
-        </w:rPr>
-        <w:t>RobotPosition() : void</w:t>
-      </w:r>
-    </w:p>
-    <w:p>
-      <w:pPr>
-        <w:ind w:left="360" w:firstLine="720"/>
-      </w:pPr>
-      <w:r>
-        <w:rPr>
-          <w:b/>
-        </w:rPr>
-        <w:t>Summary:</w:t>
-      </w:r>
-      <w:r>
-        <w:rPr>
-          <w:b/>
-        </w:rPr>
-        <w:t xml:space="preserve"> </w:t>
-      </w:r>
-      <w:r>
-        <w:t xml:space="preserve">notify </w:t>
-      </w:r>
-      <w:r>
-        <w:t>GameBoardView</w:t>
-      </w:r>
-    </w:p>
-    <w:p>
-      <w:pPr>
-        <w:ind w:left="360" w:firstLine="720"/>
-      </w:pPr>
-      <w:r>
-        <w:rPr>
-          <w:b/>
-        </w:rPr>
-        <w:t>Precondition:</w:t>
-      </w:r>
-      <w:r>
-        <w:t xml:space="preserve"> a robot moved</w:t>
-      </w:r>
-    </w:p>
-    <w:p>
-      <w:pPr>
-        <w:ind w:left="360" w:firstLine="720"/>
-      </w:pPr>
-      <w:r>
-        <w:rPr>
-          <w:b/>
-        </w:rPr>
-        <w:t>Input:</w:t>
-      </w:r>
-      <w:r>
-        <w:t xml:space="preserve"> none</w:t>
-      </w:r>
-    </w:p>
-    <w:p>
-      <w:pPr>
-        <w:ind w:left="360" w:firstLine="720"/>
-      </w:pPr>
-      <w:r>
-        <w:rPr>
-          <w:b/>
-        </w:rPr>
-        <w:t>Return</w:t>
-      </w:r>
-      <w:r>
-        <w:rPr>
-          <w:b/>
-        </w:rPr>
-        <w:t>:</w:t>
-      </w:r>
-      <w:r>
-        <w:t xml:space="preserve"> none</w:t>
-      </w:r>
-    </w:p>
-    <w:p>
-      <w:pPr>
-        <w:ind w:left="360" w:firstLine="720"/>
-      </w:pPr>
-      <w:r>
-        <w:rPr>
-          <w:b/>
-        </w:rPr>
-        <w:t>Postcondition:</w:t>
-      </w:r>
-      <w:r>
-        <w:t xml:space="preserve"> GameBoardView displays change of the specific player’s position</w:t>
-      </w:r>
-    </w:p>
-    <w:p>
-      <w:pPr>
-        <w:ind w:left="360" w:firstLine="720"/>
-      </w:pPr>
-    </w:p>
-    <w:p>
-      <w:pPr>
-        <w:ind w:left="360" w:firstLine="720"/>
-        <w:rPr>
-          <w:b/>
-        </w:rPr>
-      </w:pPr>
+        <w:rPr>
+          <w:b/>
+        </w:rPr>
+      </w:pPr>
+      <w:proofErr w:type="spellStart"/>
+      <w:proofErr w:type="gramStart"/>
       <w:r>
         <w:rPr>
           <w:b/>
         </w:rPr>
         <w:t>updateRobotDestruction</w:t>
       </w:r>
-      <w:r>
-        <w:rPr>
-          <w:b/>
-        </w:rPr>
-        <w:t>() : void</w:t>
+      <w:proofErr w:type="spellEnd"/>
+      <w:r>
+        <w:rPr>
+          <w:b/>
+        </w:rPr>
+        <w:t>(</w:t>
+      </w:r>
+      <w:proofErr w:type="gramEnd"/>
+      <w:r>
+        <w:rPr>
+          <w:b/>
+        </w:rPr>
+        <w:t>) : void</w:t>
       </w:r>
     </w:p>
     <w:p>
@@ -6516,11 +7623,27 @@
           <w:b/>
         </w:rPr>
       </w:pPr>
-      <w:r>
-        <w:rPr>
-          <w:b/>
-        </w:rPr>
-        <w:t>updatePlayerDeath() : void</w:t>
+      <w:proofErr w:type="spellStart"/>
+      <w:proofErr w:type="gramStart"/>
+      <w:r>
+        <w:rPr>
+          <w:b/>
+        </w:rPr>
+        <w:t>updatePlayerDeath</w:t>
+      </w:r>
+      <w:proofErr w:type="spellEnd"/>
+      <w:r>
+        <w:rPr>
+          <w:b/>
+        </w:rPr>
+        <w:t>(</w:t>
+      </w:r>
+      <w:proofErr w:type="gramEnd"/>
+      <w:r>
+        <w:rPr>
+          <w:b/>
+        </w:rPr>
+        <w:t>) : void</w:t>
       </w:r>
     </w:p>
     <w:p>
@@ -6604,8 +7727,13 @@
         <w:pStyle w:val="Heading3"/>
       </w:pPr>
       <w:r>
-        <w:t>3.1.4 WarOfRobotcraft</w:t>
-      </w:r>
+        <w:t xml:space="preserve">3.1.4 </w:t>
+      </w:r>
+      <w:proofErr w:type="spellStart"/>
+      <w:r>
+        <w:t>WarOfRobotcraft</w:t>
+      </w:r>
+      <w:proofErr w:type="spellEnd"/>
     </w:p>
     <w:p>
       <w:pPr>

</xml_diff>

<commit_message>
update game board view class in view package
</commit_message>
<xml_diff>
--- a/doc/Design Document.docx
+++ b/doc/Design Document.docx
@@ -5827,69 +5827,284 @@
     <w:p>
       <w:pPr>
         <w:pStyle w:val="ListParagraph"/>
-        <w:rPr>
-          <w:b/>
-        </w:rPr>
-      </w:pPr>
-    </w:p>
-    <w:p>
-      <w:pPr>
-        <w:pStyle w:val="Heading4"/>
-      </w:pPr>
-      <w:r>
-        <w:t xml:space="preserve">3.1.2.4 </w:t>
-      </w:r>
-      <w:r>
-        <w:t>PlayerStatusView Class</w:t>
-      </w:r>
-    </w:p>
-    <w:p>
-      <w:pPr>
-        <w:rPr>
-          <w:b/>
-        </w:rPr>
-      </w:pPr>
-    </w:p>
-    <w:p>
-      <w:pPr>
-        <w:pStyle w:val="ListParagraph"/>
-        <w:rPr>
-          <w:b/>
-        </w:rPr>
-      </w:pPr>
-    </w:p>
-    <w:p>
-      <w:pPr>
-        <w:pStyle w:val="Heading4"/>
-      </w:pPr>
-      <w:r>
-        <w:t xml:space="preserve">3.1.2.5 </w:t>
-      </w:r>
-      <w:r>
-        <w:t>GarageView Class</w:t>
-      </w:r>
-    </w:p>
-    <w:p>
-      <w:pPr>
-        <w:pStyle w:val="Heading3"/>
-      </w:pPr>
-      <w:r>
-        <w:t xml:space="preserve">3.1.3 </w:t>
-      </w:r>
-      <w:r>
-        <w:t>Controller</w:t>
-      </w:r>
-      <w:r>
-        <w:t xml:space="preserve"> Package</w:t>
-      </w:r>
+      </w:pPr>
+      <w:r>
+        <w:t>The game board view show the current game scene, display the game board, the timer and the information of player status, and give the choice to access the current game: end play, give up or go back home.  This class is used to create the game board view. It has a method to access the information when the controller notifies to change.</w:t>
+      </w:r>
+    </w:p>
+    <w:p>
+      <w:pPr>
+        <w:pStyle w:val="ListParagraph"/>
+      </w:pPr>
+    </w:p>
+    <w:p>
+      <w:pPr>
+        <w:pStyle w:val="ListParagraph"/>
+        <w:rPr>
+          <w:b/>
+        </w:rPr>
+      </w:pPr>
+      <w:r>
+        <w:rPr>
+          <w:b/>
+        </w:rPr>
+        <w:t>GameBoard</w:t>
+      </w:r>
+      <w:r>
+        <w:rPr>
+          <w:b/>
+        </w:rPr>
+        <w:t>View</w:t>
+      </w:r>
+      <w:r>
+        <w:rPr>
+          <w:b/>
+        </w:rPr>
+        <w:t xml:space="preserve">(): </w:t>
+      </w:r>
+    </w:p>
+    <w:p>
+      <w:pPr>
+        <w:pStyle w:val="ListParagraph"/>
+      </w:pPr>
+      <w:r>
+        <w:rPr>
+          <w:b/>
+        </w:rPr>
+        <w:t>Summary:</w:t>
+      </w:r>
+      <w:r>
+        <w:t xml:space="preserve"> this method is to construct game board view frame, a list of hexagon label, a timer label, a button to end play, a button to give up, a button to go home view, and a player status panel.</w:t>
+      </w:r>
+    </w:p>
+    <w:p>
+      <w:pPr>
+        <w:pStyle w:val="ListParagraph"/>
+      </w:pPr>
+      <w:r>
+        <w:rPr>
+          <w:b/>
+        </w:rPr>
+        <w:t>Precondition:</w:t>
+      </w:r>
+      <w:r>
+        <w:t xml:space="preserve"> nothing</w:t>
+      </w:r>
+    </w:p>
+    <w:p>
+      <w:pPr>
+        <w:pStyle w:val="ListParagraph"/>
+      </w:pPr>
+      <w:r>
+        <w:rPr>
+          <w:b/>
+        </w:rPr>
+        <w:t>Input:</w:t>
+      </w:r>
+      <w:r>
+        <w:t xml:space="preserve"> nothing</w:t>
+      </w:r>
+    </w:p>
+    <w:p>
+      <w:pPr>
+        <w:pStyle w:val="ListParagraph"/>
+      </w:pPr>
+      <w:r>
+        <w:rPr>
+          <w:b/>
+        </w:rPr>
+        <w:t>Return:</w:t>
+      </w:r>
+      <w:r>
+        <w:t xml:space="preserve"> void</w:t>
+      </w:r>
+    </w:p>
+    <w:p>
+      <w:pPr>
+        <w:pStyle w:val="ListParagraph"/>
+        <w:rPr>
+          <w:b/>
+        </w:rPr>
+      </w:pPr>
+      <w:r>
+        <w:rPr>
+          <w:b/>
+        </w:rPr>
+        <w:lastRenderedPageBreak/>
+        <w:t xml:space="preserve">Postcondition: </w:t>
+      </w:r>
+    </w:p>
+    <w:p>
+      <w:pPr>
+        <w:pStyle w:val="ListParagraph"/>
+      </w:pPr>
+      <w:r>
+        <w:t>The game board view constructed.</w:t>
+      </w:r>
+    </w:p>
+    <w:p>
+      <w:pPr>
+        <w:pStyle w:val="ListParagraph"/>
+      </w:pPr>
+    </w:p>
+    <w:p>
+      <w:pPr>
+        <w:pStyle w:val="ListParagraph"/>
+        <w:rPr>
+          <w:b/>
+        </w:rPr>
+      </w:pPr>
+      <w:r>
+        <w:rPr>
+          <w:b/>
+        </w:rPr>
+        <w:t>update</w:t>
+      </w:r>
+      <w:r>
+        <w:rPr>
+          <w:b/>
+        </w:rPr>
+        <w:t>(): void</w:t>
+      </w:r>
+    </w:p>
+    <w:p>
+      <w:pPr>
+        <w:pStyle w:val="ListParagraph"/>
+      </w:pPr>
+      <w:r>
+        <w:rPr>
+          <w:b/>
+        </w:rPr>
+        <w:t>Summary:</w:t>
+      </w:r>
+      <w:r>
+        <w:t xml:space="preserve"> this method is to show the latest the value </w:t>
+      </w:r>
+    </w:p>
+    <w:p>
+      <w:pPr>
+        <w:pStyle w:val="ListParagraph"/>
+      </w:pPr>
+      <w:r>
+        <w:rPr>
+          <w:b/>
+        </w:rPr>
+        <w:t>Precondition:</w:t>
+      </w:r>
+      <w:r>
+        <w:t xml:space="preserve"> nothing</w:t>
+      </w:r>
+    </w:p>
+    <w:p>
+      <w:pPr>
+        <w:pStyle w:val="ListParagraph"/>
+      </w:pPr>
+      <w:r>
+        <w:rPr>
+          <w:b/>
+        </w:rPr>
+        <w:t>Input:</w:t>
+      </w:r>
+      <w:r>
+        <w:t xml:space="preserve"> nothing</w:t>
+      </w:r>
+    </w:p>
+    <w:p>
+      <w:pPr>
+        <w:pStyle w:val="ListParagraph"/>
+      </w:pPr>
+      <w:r>
+        <w:rPr>
+          <w:b/>
+        </w:rPr>
+        <w:t>Return:</w:t>
+      </w:r>
+      <w:r>
+        <w:t xml:space="preserve"> void</w:t>
+      </w:r>
+    </w:p>
+    <w:p>
+      <w:pPr>
+        <w:pStyle w:val="ListParagraph"/>
+        <w:rPr>
+          <w:b/>
+        </w:rPr>
+      </w:pPr>
+      <w:r>
+        <w:rPr>
+          <w:b/>
+        </w:rPr>
+        <w:t xml:space="preserve">Postcondition: </w:t>
+      </w:r>
+    </w:p>
+    <w:p>
       <w:bookmarkStart w:id="0" w:name="_GoBack"/>
       <w:bookmarkEnd w:id="0"/>
     </w:p>
     <w:p>
       <w:pPr>
+        <w:pStyle w:val="ListParagraph"/>
+        <w:rPr>
+          <w:b/>
+        </w:rPr>
+      </w:pPr>
+    </w:p>
+    <w:p>
+      <w:pPr>
         <w:pStyle w:val="Heading4"/>
       </w:pPr>
       <w:r>
+        <w:t xml:space="preserve">3.1.2.4 </w:t>
+      </w:r>
+      <w:r>
+        <w:t>PlayerStatusView Class</w:t>
+      </w:r>
+    </w:p>
+    <w:p>
+      <w:pPr>
+        <w:rPr>
+          <w:b/>
+        </w:rPr>
+      </w:pPr>
+    </w:p>
+    <w:p>
+      <w:pPr>
+        <w:pStyle w:val="ListParagraph"/>
+        <w:rPr>
+          <w:b/>
+        </w:rPr>
+      </w:pPr>
+    </w:p>
+    <w:p>
+      <w:pPr>
+        <w:pStyle w:val="Heading4"/>
+      </w:pPr>
+      <w:r>
+        <w:t xml:space="preserve">3.1.2.5 </w:t>
+      </w:r>
+      <w:r>
+        <w:t>GarageView Class</w:t>
+      </w:r>
+    </w:p>
+    <w:p>
+      <w:pPr>
+        <w:pStyle w:val="Heading3"/>
+      </w:pPr>
+      <w:r>
+        <w:t xml:space="preserve">3.1.3 </w:t>
+      </w:r>
+      <w:r>
+        <w:t>Controller</w:t>
+      </w:r>
+      <w:r>
+        <w:t xml:space="preserve"> Package</w:t>
+      </w:r>
+    </w:p>
+    <w:p>
+      <w:pPr>
+        <w:pStyle w:val="Heading4"/>
+      </w:pPr>
+      <w:r>
         <w:t xml:space="preserve">3.1.3.1 </w:t>
       </w:r>
       <w:r>
@@ -5947,8 +6162,240 @@
         <w:ind w:left="1080"/>
       </w:pPr>
       <w:r>
+        <w:t>playerStatusView : PlayerStatusView</w:t>
+      </w:r>
+    </w:p>
+    <w:p>
+      <w:pPr>
+        <w:ind w:left="1080"/>
+      </w:pPr>
+      <w:r>
+        <w:t>garageView : GarageView</w:t>
+      </w:r>
+    </w:p>
+    <w:p>
+      <w:pPr>
+        <w:ind w:left="1080"/>
+      </w:pPr>
+    </w:p>
+    <w:p>
+      <w:pPr>
+        <w:ind w:left="1080"/>
+        <w:rPr>
+          <w:b/>
+        </w:rPr>
+      </w:pPr>
+      <w:r>
+        <w:rPr>
+          <w:b/>
+        </w:rPr>
+        <w:t>ActionPerformed(ActionEvent e) : void</w:t>
+      </w:r>
+    </w:p>
+    <w:p>
+      <w:pPr>
+        <w:ind w:left="360" w:firstLine="720"/>
+      </w:pPr>
+      <w:r>
+        <w:rPr>
+          <w:b/>
+        </w:rPr>
+        <w:t>Summary:</w:t>
+      </w:r>
+      <w:r>
+        <w:t xml:space="preserve"> handle all the button clicked event</w:t>
+      </w:r>
+    </w:p>
+    <w:p>
+      <w:pPr>
+        <w:ind w:left="360" w:firstLine="720"/>
+      </w:pPr>
+      <w:r>
+        <w:rPr>
+          <w:b/>
+        </w:rPr>
+        <w:t>Precondition:</w:t>
+      </w:r>
+      <w:r>
+        <w:t xml:space="preserve"> button is clicked in views</w:t>
+      </w:r>
+    </w:p>
+    <w:p>
+      <w:pPr>
+        <w:ind w:left="360" w:firstLine="720"/>
+      </w:pPr>
+      <w:r>
+        <w:rPr>
+          <w:b/>
+        </w:rPr>
+        <w:t>Input:</w:t>
+      </w:r>
+      <w:r>
+        <w:t xml:space="preserve"> e is an ActionEvent from clicked button</w:t>
+      </w:r>
+    </w:p>
+    <w:p>
+      <w:pPr>
+        <w:ind w:left="360" w:firstLine="720"/>
+      </w:pPr>
+      <w:r>
+        <w:rPr>
+          <w:b/>
+        </w:rPr>
+        <w:t>Return</w:t>
+      </w:r>
+      <w:r>
+        <w:rPr>
+          <w:b/>
+        </w:rPr>
+        <w:t>:</w:t>
+      </w:r>
+      <w:r>
+        <w:t xml:space="preserve"> none</w:t>
+      </w:r>
+    </w:p>
+    <w:p>
+      <w:pPr>
+        <w:ind w:left="1080"/>
+      </w:pPr>
+      <w:r>
+        <w:rPr>
+          <w:b/>
+        </w:rPr>
+        <w:t>Postcondition:</w:t>
+      </w:r>
+      <w:r>
+        <w:t xml:space="preserve"> a new SetGameModeView instance assigned to setGameModeView and displayed if </w:t>
+      </w:r>
+      <w:r>
+        <w:t>startButton</w:t>
+      </w:r>
+      <w:r>
+        <w:t xml:space="preserve"> clicked; a new GarageView instance assigned to garageView and displayed if </w:t>
+      </w:r>
+      <w:r>
+        <w:t xml:space="preserve">garageButton </w:t>
+      </w:r>
+      <w:r>
+        <w:t xml:space="preserve">clicked; game quit if </w:t>
+      </w:r>
+      <w:r>
+        <w:t xml:space="preserve">exitButton </w:t>
+      </w:r>
+      <w:r>
+        <w:t xml:space="preserve">clicked; a new GameBoardView instance assigned to gameBoardView and displayed if start game button clicked; switch to next play if </w:t>
+      </w:r>
+      <w:r>
+        <w:t>endPlayButton</w:t>
+      </w:r>
+      <w:r>
+        <w:t xml:space="preserve"> clicked; the specific player marked died if </w:t>
+      </w:r>
+      <w:r>
+        <w:t>surrenderButton</w:t>
+      </w:r>
+      <w:r>
+        <w:t xml:space="preserve"> clicked; go back to gameStartView if </w:t>
+      </w:r>
+      <w:r>
+        <w:t>homeButton</w:t>
+      </w:r>
+      <w:r>
+        <w:t xml:space="preserve"> clicked; a new robot registered if </w:t>
+      </w:r>
+      <w:r>
+        <w:t>registerButton</w:t>
+      </w:r>
+      <w:r>
+        <w:t xml:space="preserve"> clicked; the specific robot revised if </w:t>
+      </w:r>
+      <w:r>
+        <w:t>reviseButton</w:t>
+      </w:r>
+      <w:r>
+        <w:t xml:space="preserve"> clicked; the specific robot retired if </w:t>
+      </w:r>
+      <w:r>
+        <w:t>retireButton</w:t>
+      </w:r>
+      <w:r>
+        <w:t xml:space="preserve"> clicked</w:t>
+      </w:r>
+    </w:p>
+    <w:p>
+      <w:pPr>
+        <w:ind w:left="1080"/>
+      </w:pPr>
+    </w:p>
+    <w:p>
+      <w:pPr>
+        <w:ind w:left="1080"/>
+        <w:rPr>
+          <w:b/>
+        </w:rPr>
+      </w:pPr>
+      <w:r>
+        <w:rPr>
+          <w:b/>
+        </w:rPr>
+        <w:t>keyTyped(KeyEvent e) : void</w:t>
+      </w:r>
+    </w:p>
+    <w:p>
+      <w:pPr>
+        <w:ind w:left="360" w:firstLine="720"/>
+      </w:pPr>
+      <w:r>
+        <w:rPr>
+          <w:b/>
+        </w:rPr>
+        <w:t>Summary:</w:t>
+      </w:r>
+      <w:r>
+        <w:t xml:space="preserve"> handle all the key typed event</w:t>
+      </w:r>
+    </w:p>
+    <w:p>
+      <w:pPr>
+        <w:ind w:left="360" w:firstLine="720"/>
+      </w:pPr>
+      <w:r>
+        <w:rPr>
+          <w:b/>
+        </w:rPr>
+        <w:t>Precondition:</w:t>
+      </w:r>
+      <w:r>
+        <w:t xml:space="preserve"> key is pressed in views</w:t>
+      </w:r>
+    </w:p>
+    <w:p>
+      <w:pPr>
+        <w:ind w:left="360" w:firstLine="720"/>
+      </w:pPr>
+      <w:r>
+        <w:rPr>
+          <w:b/>
+        </w:rPr>
+        <w:t>Input:</w:t>
+      </w:r>
+      <w:r>
+        <w:t xml:space="preserve"> e is a KeyEvent </w:t>
+      </w:r>
+    </w:p>
+    <w:p>
+      <w:pPr>
+        <w:ind w:left="360" w:firstLine="720"/>
+      </w:pPr>
+      <w:r>
+        <w:rPr>
+          <w:b/>
+        </w:rPr>
         <w:lastRenderedPageBreak/>
-        <w:t>playerStatusView : PlayerStatusView</w:t>
+        <w:t>Return:</w:t>
+      </w:r>
+      <w:r>
+        <w:t xml:space="preserve"> none</w:t>
       </w:r>
     </w:p>
     <w:p>
@@ -5956,7 +6403,22 @@
         <w:ind w:left="1080"/>
       </w:pPr>
       <w:r>
-        <w:t>garageView : GarageView</w:t>
+        <w:rPr>
+          <w:b/>
+        </w:rPr>
+        <w:t xml:space="preserve">Postcondition: </w:t>
+      </w:r>
+      <w:r>
+        <w:t>enter turning mode if pressed “T”; enter moving mode if pressed “M”; enter shooting mode if pressed “S”;</w:t>
+      </w:r>
+      <w:r>
+        <w:rPr>
+          <w:b/>
+        </w:rPr>
+        <w:t xml:space="preserve"> </w:t>
+      </w:r>
+      <w:r>
+        <w:t>the playing robot’s direction rotate n (n is the number of pressed number key) unit if pressed number key and in turning mode; the playing robot shoots n (n is the number of pressed number key)  unit of range if pressed number key and in shooting mode</w:t>
       </w:r>
     </w:p>
     <w:p>
@@ -5975,7 +6437,7 @@
         <w:rPr>
           <w:b/>
         </w:rPr>
-        <w:t>ActionPerformed(ActionEvent e) : void</w:t>
+        <w:t>startTimer() : void</w:t>
       </w:r>
     </w:p>
     <w:p>
@@ -5989,7 +6451,7 @@
         <w:t>Summary:</w:t>
       </w:r>
       <w:r>
-        <w:t xml:space="preserve"> handle all the button clicked event</w:t>
+        <w:t xml:space="preserve"> start a new timer to be displayed in GameBoardView</w:t>
       </w:r>
     </w:p>
     <w:p>
@@ -6003,7 +6465,7 @@
         <w:t>Precondition:</w:t>
       </w:r>
       <w:r>
-        <w:t xml:space="preserve"> button is clicked in views</w:t>
+        <w:t xml:space="preserve"> none</w:t>
       </w:r>
     </w:p>
     <w:p>
@@ -6017,7 +6479,7 @@
         <w:t>Input:</w:t>
       </w:r>
       <w:r>
-        <w:t xml:space="preserve"> e is an ActionEvent from clicked button</w:t>
+        <w:t xml:space="preserve"> none</w:t>
       </w:r>
     </w:p>
     <w:p>
@@ -6042,6 +6504,211 @@
     </w:p>
     <w:p>
       <w:pPr>
+        <w:ind w:left="360" w:firstLine="720"/>
+      </w:pPr>
+      <w:r>
+        <w:rPr>
+          <w:b/>
+        </w:rPr>
+        <w:t>Postcondition:</w:t>
+      </w:r>
+      <w:r>
+        <w:t xml:space="preserve"> a new timer is started</w:t>
+      </w:r>
+    </w:p>
+    <w:p>
+      <w:pPr>
+        <w:ind w:left="360" w:firstLine="720"/>
+      </w:pPr>
+    </w:p>
+    <w:p>
+      <w:pPr>
+        <w:ind w:left="360" w:firstLine="720"/>
+        <w:rPr>
+          <w:b/>
+        </w:rPr>
+      </w:pPr>
+      <w:r>
+        <w:rPr>
+          <w:b/>
+        </w:rPr>
+        <w:t>update</w:t>
+      </w:r>
+      <w:r>
+        <w:rPr>
+          <w:b/>
+        </w:rPr>
+        <w:t>RobotPosition() : void</w:t>
+      </w:r>
+    </w:p>
+    <w:p>
+      <w:pPr>
+        <w:ind w:left="360" w:firstLine="720"/>
+      </w:pPr>
+      <w:r>
+        <w:rPr>
+          <w:b/>
+        </w:rPr>
+        <w:t>Summary:</w:t>
+      </w:r>
+      <w:r>
+        <w:rPr>
+          <w:b/>
+        </w:rPr>
+        <w:t xml:space="preserve"> </w:t>
+      </w:r>
+      <w:r>
+        <w:t xml:space="preserve">notify </w:t>
+      </w:r>
+      <w:r>
+        <w:t>GameBoardView</w:t>
+      </w:r>
+    </w:p>
+    <w:p>
+      <w:pPr>
+        <w:ind w:left="360" w:firstLine="720"/>
+      </w:pPr>
+      <w:r>
+        <w:rPr>
+          <w:b/>
+        </w:rPr>
+        <w:t>Precondition:</w:t>
+      </w:r>
+      <w:r>
+        <w:t xml:space="preserve"> a robot moved</w:t>
+      </w:r>
+    </w:p>
+    <w:p>
+      <w:pPr>
+        <w:ind w:left="360" w:firstLine="720"/>
+      </w:pPr>
+      <w:r>
+        <w:rPr>
+          <w:b/>
+        </w:rPr>
+        <w:t>Input:</w:t>
+      </w:r>
+      <w:r>
+        <w:t xml:space="preserve"> none</w:t>
+      </w:r>
+    </w:p>
+    <w:p>
+      <w:pPr>
+        <w:ind w:left="360" w:firstLine="720"/>
+      </w:pPr>
+      <w:r>
+        <w:rPr>
+          <w:b/>
+        </w:rPr>
+        <w:t>Return</w:t>
+      </w:r>
+      <w:r>
+        <w:rPr>
+          <w:b/>
+        </w:rPr>
+        <w:t>:</w:t>
+      </w:r>
+      <w:r>
+        <w:t xml:space="preserve"> none</w:t>
+      </w:r>
+    </w:p>
+    <w:p>
+      <w:pPr>
+        <w:ind w:left="360" w:firstLine="720"/>
+      </w:pPr>
+      <w:r>
+        <w:rPr>
+          <w:b/>
+        </w:rPr>
+        <w:t>Postcondition:</w:t>
+      </w:r>
+      <w:r>
+        <w:t xml:space="preserve"> GameBoardView displays change of the specific player’s position</w:t>
+      </w:r>
+    </w:p>
+    <w:p>
+      <w:pPr>
+        <w:ind w:left="360" w:firstLine="720"/>
+      </w:pPr>
+    </w:p>
+    <w:p>
+      <w:pPr>
+        <w:ind w:left="360" w:firstLine="720"/>
+        <w:rPr>
+          <w:b/>
+        </w:rPr>
+      </w:pPr>
+      <w:r>
+        <w:rPr>
+          <w:b/>
+        </w:rPr>
+        <w:t>updateRobotHealth</w:t>
+      </w:r>
+      <w:r>
+        <w:rPr>
+          <w:b/>
+        </w:rPr>
+        <w:t>() : void</w:t>
+      </w:r>
+    </w:p>
+    <w:p>
+      <w:pPr>
+        <w:ind w:left="360" w:firstLine="720"/>
+      </w:pPr>
+      <w:r>
+        <w:rPr>
+          <w:b/>
+        </w:rPr>
+        <w:t>Summary:</w:t>
+      </w:r>
+      <w:r>
+        <w:t xml:space="preserve"> update a robot’s health point that is displayed on map</w:t>
+      </w:r>
+    </w:p>
+    <w:p>
+      <w:pPr>
+        <w:ind w:left="360" w:firstLine="720"/>
+      </w:pPr>
+      <w:r>
+        <w:rPr>
+          <w:b/>
+        </w:rPr>
+        <w:t>Precondition:</w:t>
+      </w:r>
+      <w:r>
+        <w:t xml:space="preserve"> a robot is damaged</w:t>
+      </w:r>
+    </w:p>
+    <w:p>
+      <w:pPr>
+        <w:ind w:left="360" w:firstLine="720"/>
+      </w:pPr>
+      <w:r>
+        <w:rPr>
+          <w:b/>
+        </w:rPr>
+        <w:t>Input:</w:t>
+      </w:r>
+      <w:r>
+        <w:t xml:space="preserve"> none</w:t>
+      </w:r>
+    </w:p>
+    <w:p>
+      <w:pPr>
+        <w:ind w:left="360" w:firstLine="720"/>
+      </w:pPr>
+      <w:r>
+        <w:rPr>
+          <w:b/>
+        </w:rPr>
+        <w:t>Return:</w:t>
+      </w:r>
+      <w:r>
+        <w:t xml:space="preserve"> none</w:t>
+      </w:r>
+    </w:p>
+    <w:p>
+      <w:pPr>
         <w:ind w:left="1080"/>
       </w:pPr>
       <w:r>
@@ -6051,86 +6718,32 @@
         <w:t>Postcondition:</w:t>
       </w:r>
       <w:r>
-        <w:t xml:space="preserve"> a new SetGameModeView instance assigned to setGameModeView and displayed if </w:t>
-      </w:r>
-      <w:r>
-        <w:t>startButton</w:t>
-      </w:r>
-      <w:r>
-        <w:t xml:space="preserve"> clicked; a new GarageView instance assigned to garageView and displayed if </w:t>
-      </w:r>
-      <w:r>
-        <w:t xml:space="preserve">garageButton </w:t>
-      </w:r>
-      <w:r>
-        <w:t xml:space="preserve">clicked; game quit if </w:t>
-      </w:r>
-      <w:r>
-        <w:t xml:space="preserve">exitButton </w:t>
-      </w:r>
-      <w:r>
-        <w:t xml:space="preserve">clicked; a new GameBoardView instance assigned to gameBoardView and displayed if start game button clicked; switch to next play if </w:t>
-      </w:r>
-      <w:r>
-        <w:t>endPlayButton</w:t>
-      </w:r>
-      <w:r>
-        <w:t xml:space="preserve"> clicked; the specific player marked died if </w:t>
-      </w:r>
-      <w:r>
-        <w:t>surrenderButton</w:t>
-      </w:r>
-      <w:r>
-        <w:t xml:space="preserve"> clicked; go back to gameStartView if </w:t>
-      </w:r>
-      <w:r>
-        <w:t>homeButton</w:t>
-      </w:r>
-      <w:r>
-        <w:t xml:space="preserve"> clicked; a new robot registered if </w:t>
-      </w:r>
-      <w:r>
-        <w:t>registerButton</w:t>
-      </w:r>
-      <w:r>
-        <w:t xml:space="preserve"> clicked; the specific robot revised if </w:t>
-      </w:r>
-      <w:r>
-        <w:t>reviseButton</w:t>
-      </w:r>
-      <w:r>
-        <w:t xml:space="preserve"> clicked; the specific robot retired if </w:t>
-      </w:r>
-      <w:r>
-        <w:t>retireButton</w:t>
-      </w:r>
-      <w:r>
-        <w:t xml:space="preserve"> clicked</w:t>
-      </w:r>
-    </w:p>
-    <w:p>
-      <w:pPr>
-        <w:ind w:left="1080"/>
-      </w:pPr>
-    </w:p>
-    <w:p>
-      <w:pPr>
-        <w:ind w:left="1080"/>
-        <w:rPr>
-          <w:b/>
-        </w:rPr>
-      </w:pPr>
-      <w:r>
-        <w:rPr>
-          <w:b/>
-        </w:rPr>
-        <w:t>keyTyped(KeyEvent e) : void</w:t>
+        <w:t xml:space="preserve"> update the health point of the damaged robot, and remove the robot from map if it has been destroyed</w:t>
       </w:r>
     </w:p>
     <w:p>
       <w:pPr>
         <w:ind w:left="360" w:firstLine="720"/>
       </w:pPr>
+    </w:p>
+    <w:p>
+      <w:pPr>
+        <w:ind w:left="360" w:firstLine="720"/>
+        <w:rPr>
+          <w:b/>
+        </w:rPr>
+      </w:pPr>
+      <w:r>
+        <w:rPr>
+          <w:b/>
+        </w:rPr>
+        <w:t>updatePlayerDeath() : void</w:t>
+      </w:r>
+    </w:p>
+    <w:p>
+      <w:pPr>
+        <w:ind w:left="360" w:firstLine="720"/>
+      </w:pPr>
       <w:r>
         <w:rPr>
           <w:b/>
@@ -6138,7 +6751,7 @@
         <w:t>Summary:</w:t>
       </w:r>
       <w:r>
-        <w:t xml:space="preserve"> handle all the key typed event</w:t>
+        <w:t xml:space="preserve"> mark a player as died</w:t>
       </w:r>
     </w:p>
     <w:p>
@@ -6152,7 +6765,7 @@
         <w:t>Precondition:</w:t>
       </w:r>
       <w:r>
-        <w:t xml:space="preserve"> key is pressed in views</w:t>
+        <w:t xml:space="preserve"> a player died</w:t>
       </w:r>
     </w:p>
     <w:p>
@@ -6166,7 +6779,7 @@
         <w:t>Input:</w:t>
       </w:r>
       <w:r>
-        <w:t xml:space="preserve"> e is a KeyEvent </w:t>
+        <w:t xml:space="preserve"> none</w:t>
       </w:r>
     </w:p>
     <w:p>
@@ -6185,428 +6798,30 @@
     </w:p>
     <w:p>
       <w:pPr>
-        <w:ind w:left="1080"/>
-      </w:pPr>
-      <w:r>
-        <w:rPr>
-          <w:b/>
-        </w:rPr>
-        <w:t xml:space="preserve">Postcondition: </w:t>
-      </w:r>
-      <w:r>
-        <w:t>enter turning mode if pressed “T”; enter moving mode if pressed “M”; enter shooting mode if pressed “S”;</w:t>
-      </w:r>
-      <w:r>
-        <w:rPr>
-          <w:b/>
-        </w:rPr>
-        <w:t xml:space="preserve"> </w:t>
-      </w:r>
-      <w:r>
-        <w:t>the playing robot’s direction rotate n (n is the number of pressed number key) unit if pressed number key and in turning mode; the playing robot shoots n (n is the number of pressed number key)  unit of range if pressed number key and in shooting mode</w:t>
-      </w:r>
-    </w:p>
-    <w:p>
-      <w:pPr>
-        <w:ind w:left="1080"/>
-      </w:pPr>
-    </w:p>
-    <w:p>
-      <w:pPr>
-        <w:ind w:left="1080"/>
-        <w:rPr>
-          <w:b/>
-        </w:rPr>
-      </w:pPr>
-      <w:r>
-        <w:rPr>
-          <w:b/>
-        </w:rPr>
-        <w:t>startTimer() : void</w:t>
-      </w:r>
-    </w:p>
-    <w:p>
-      <w:pPr>
         <w:ind w:left="360" w:firstLine="720"/>
       </w:pPr>
       <w:r>
         <w:rPr>
           <w:b/>
         </w:rPr>
-        <w:t>Summary:</w:t>
-      </w:r>
-      <w:r>
-        <w:t xml:space="preserve"> start a new timer to be displayed in GameBoardView</w:t>
+        <w:t>Postcondition:</w:t>
+      </w:r>
+      <w:r>
+        <w:t xml:space="preserve"> the died player is marked as died on the game board</w:t>
       </w:r>
     </w:p>
     <w:p>
       <w:pPr>
         <w:ind w:left="360" w:firstLine="720"/>
       </w:pPr>
-      <w:r>
-        <w:rPr>
-          <w:b/>
-        </w:rPr>
-        <w:t>Precondition:</w:t>
-      </w:r>
-      <w:r>
-        <w:t xml:space="preserve"> none</w:t>
-      </w:r>
-    </w:p>
-    <w:p>
-      <w:pPr>
-        <w:ind w:left="360" w:firstLine="720"/>
-      </w:pPr>
-      <w:r>
-        <w:rPr>
-          <w:b/>
-        </w:rPr>
-        <w:t>Input:</w:t>
-      </w:r>
-      <w:r>
-        <w:t xml:space="preserve"> none</w:t>
-      </w:r>
-    </w:p>
-    <w:p>
-      <w:pPr>
-        <w:ind w:left="360" w:firstLine="720"/>
-      </w:pPr>
-      <w:r>
-        <w:rPr>
-          <w:b/>
-        </w:rPr>
-        <w:t>Return</w:t>
-      </w:r>
-      <w:r>
-        <w:rPr>
-          <w:b/>
-        </w:rPr>
-        <w:t>:</w:t>
-      </w:r>
-      <w:r>
-        <w:t xml:space="preserve"> none</w:t>
-      </w:r>
-    </w:p>
-    <w:p>
-      <w:pPr>
-        <w:ind w:left="360" w:firstLine="720"/>
-      </w:pPr>
-      <w:r>
-        <w:rPr>
-          <w:b/>
-        </w:rPr>
-        <w:t>Postcondition:</w:t>
-      </w:r>
-      <w:r>
-        <w:t xml:space="preserve"> a new timer is started</w:t>
-      </w:r>
-    </w:p>
-    <w:p>
-      <w:pPr>
-        <w:ind w:left="360" w:firstLine="720"/>
-      </w:pPr>
-    </w:p>
-    <w:p>
-      <w:pPr>
-        <w:ind w:left="360" w:firstLine="720"/>
-        <w:rPr>
-          <w:b/>
-        </w:rPr>
-      </w:pPr>
-      <w:r>
-        <w:rPr>
-          <w:b/>
-        </w:rPr>
-        <w:t>update</w:t>
-      </w:r>
-      <w:r>
-        <w:rPr>
-          <w:b/>
-        </w:rPr>
-        <w:t>RobotPosition() : void</w:t>
-      </w:r>
-    </w:p>
-    <w:p>
-      <w:pPr>
-        <w:ind w:left="360" w:firstLine="720"/>
-      </w:pPr>
-      <w:r>
-        <w:rPr>
-          <w:b/>
-        </w:rPr>
-        <w:t>Summary:</w:t>
-      </w:r>
-      <w:r>
-        <w:rPr>
-          <w:b/>
-        </w:rPr>
-        <w:t xml:space="preserve"> </w:t>
-      </w:r>
-      <w:r>
-        <w:t xml:space="preserve">notify </w:t>
-      </w:r>
-      <w:r>
-        <w:t>GameBoardView</w:t>
-      </w:r>
-    </w:p>
-    <w:p>
-      <w:pPr>
-        <w:ind w:left="360" w:firstLine="720"/>
-      </w:pPr>
-      <w:r>
-        <w:rPr>
-          <w:b/>
-        </w:rPr>
-        <w:t>Precondition:</w:t>
-      </w:r>
-      <w:r>
-        <w:t xml:space="preserve"> a robot moved</w:t>
-      </w:r>
-    </w:p>
-    <w:p>
-      <w:pPr>
-        <w:ind w:left="360" w:firstLine="720"/>
-      </w:pPr>
-      <w:r>
-        <w:rPr>
-          <w:b/>
-        </w:rPr>
-        <w:t>Input:</w:t>
-      </w:r>
-      <w:r>
-        <w:t xml:space="preserve"> none</w:t>
-      </w:r>
-    </w:p>
-    <w:p>
-      <w:pPr>
-        <w:ind w:left="360" w:firstLine="720"/>
-      </w:pPr>
-      <w:r>
-        <w:rPr>
-          <w:b/>
-        </w:rPr>
-        <w:t>Return</w:t>
-      </w:r>
-      <w:r>
-        <w:rPr>
-          <w:b/>
-        </w:rPr>
-        <w:t>:</w:t>
-      </w:r>
-      <w:r>
-        <w:t xml:space="preserve"> none</w:t>
-      </w:r>
-    </w:p>
-    <w:p>
-      <w:pPr>
-        <w:ind w:left="360" w:firstLine="720"/>
-      </w:pPr>
-      <w:r>
-        <w:rPr>
-          <w:b/>
-        </w:rPr>
-        <w:t>Postcondition:</w:t>
-      </w:r>
-      <w:r>
-        <w:t xml:space="preserve"> GameBoardView displays change of the specific player’s position</w:t>
-      </w:r>
-    </w:p>
-    <w:p>
-      <w:pPr>
-        <w:ind w:left="360" w:firstLine="720"/>
-      </w:pPr>
-    </w:p>
-    <w:p>
-      <w:pPr>
-        <w:ind w:left="360" w:firstLine="720"/>
-        <w:rPr>
-          <w:b/>
-        </w:rPr>
-      </w:pPr>
-      <w:r>
-        <w:rPr>
-          <w:b/>
-        </w:rPr>
-        <w:t>updateRobotHealth</w:t>
-      </w:r>
-      <w:r>
-        <w:rPr>
-          <w:b/>
-        </w:rPr>
-        <w:t>() : void</w:t>
-      </w:r>
-    </w:p>
-    <w:p>
-      <w:pPr>
-        <w:ind w:left="360" w:firstLine="720"/>
-      </w:pPr>
-      <w:r>
-        <w:rPr>
-          <w:b/>
-        </w:rPr>
-        <w:t>Summary:</w:t>
-      </w:r>
-      <w:r>
-        <w:t xml:space="preserve"> update a robot’s health point that is displayed on map</w:t>
-      </w:r>
-    </w:p>
-    <w:p>
-      <w:pPr>
-        <w:ind w:left="360" w:firstLine="720"/>
-      </w:pPr>
-      <w:r>
-        <w:rPr>
-          <w:b/>
-        </w:rPr>
+    </w:p>
+    <w:p/>
+    <w:p>
+      <w:pPr>
+        <w:pStyle w:val="Heading3"/>
+      </w:pPr>
+      <w:r>
         <w:lastRenderedPageBreak/>
-        <w:t>Precondition:</w:t>
-      </w:r>
-      <w:r>
-        <w:t xml:space="preserve"> a robot is damaged</w:t>
-      </w:r>
-    </w:p>
-    <w:p>
-      <w:pPr>
-        <w:ind w:left="360" w:firstLine="720"/>
-      </w:pPr>
-      <w:r>
-        <w:rPr>
-          <w:b/>
-        </w:rPr>
-        <w:t>Input:</w:t>
-      </w:r>
-      <w:r>
-        <w:t xml:space="preserve"> none</w:t>
-      </w:r>
-    </w:p>
-    <w:p>
-      <w:pPr>
-        <w:ind w:left="360" w:firstLine="720"/>
-      </w:pPr>
-      <w:r>
-        <w:rPr>
-          <w:b/>
-        </w:rPr>
-        <w:t>Return:</w:t>
-      </w:r>
-      <w:r>
-        <w:t xml:space="preserve"> none</w:t>
-      </w:r>
-    </w:p>
-    <w:p>
-      <w:pPr>
-        <w:ind w:left="1080"/>
-      </w:pPr>
-      <w:r>
-        <w:rPr>
-          <w:b/>
-        </w:rPr>
-        <w:t>Postcondition:</w:t>
-      </w:r>
-      <w:r>
-        <w:t xml:space="preserve"> update the health point of the damaged robot, and remove the robot from map if it has been destroyed</w:t>
-      </w:r>
-    </w:p>
-    <w:p>
-      <w:pPr>
-        <w:ind w:left="360" w:firstLine="720"/>
-      </w:pPr>
-    </w:p>
-    <w:p>
-      <w:pPr>
-        <w:ind w:left="360" w:firstLine="720"/>
-        <w:rPr>
-          <w:b/>
-        </w:rPr>
-      </w:pPr>
-      <w:r>
-        <w:rPr>
-          <w:b/>
-        </w:rPr>
-        <w:t>updatePlayerDeath() : void</w:t>
-      </w:r>
-    </w:p>
-    <w:p>
-      <w:pPr>
-        <w:ind w:left="360" w:firstLine="720"/>
-      </w:pPr>
-      <w:r>
-        <w:rPr>
-          <w:b/>
-        </w:rPr>
-        <w:t>Summary:</w:t>
-      </w:r>
-      <w:r>
-        <w:t xml:space="preserve"> mark a player as died</w:t>
-      </w:r>
-    </w:p>
-    <w:p>
-      <w:pPr>
-        <w:ind w:left="360" w:firstLine="720"/>
-      </w:pPr>
-      <w:r>
-        <w:rPr>
-          <w:b/>
-        </w:rPr>
-        <w:t>Precondition:</w:t>
-      </w:r>
-      <w:r>
-        <w:t xml:space="preserve"> a player died</w:t>
-      </w:r>
-    </w:p>
-    <w:p>
-      <w:pPr>
-        <w:ind w:left="360" w:firstLine="720"/>
-      </w:pPr>
-      <w:r>
-        <w:rPr>
-          <w:b/>
-        </w:rPr>
-        <w:t>Input:</w:t>
-      </w:r>
-      <w:r>
-        <w:t xml:space="preserve"> none</w:t>
-      </w:r>
-    </w:p>
-    <w:p>
-      <w:pPr>
-        <w:ind w:left="360" w:firstLine="720"/>
-      </w:pPr>
-      <w:r>
-        <w:rPr>
-          <w:b/>
-        </w:rPr>
-        <w:t>Return:</w:t>
-      </w:r>
-      <w:r>
-        <w:t xml:space="preserve"> none</w:t>
-      </w:r>
-    </w:p>
-    <w:p>
-      <w:pPr>
-        <w:ind w:left="360" w:firstLine="720"/>
-      </w:pPr>
-      <w:r>
-        <w:rPr>
-          <w:b/>
-        </w:rPr>
-        <w:t>Postcondition:</w:t>
-      </w:r>
-      <w:r>
-        <w:t xml:space="preserve"> the died player is marked as died on the game board</w:t>
-      </w:r>
-    </w:p>
-    <w:p>
-      <w:pPr>
-        <w:ind w:left="360" w:firstLine="720"/>
-      </w:pPr>
-    </w:p>
-    <w:p/>
-    <w:p>
-      <w:pPr>
-        <w:pStyle w:val="Heading3"/>
-      </w:pPr>
-      <w:r>
         <w:t>3.1.4 WarOfRobotcraft</w:t>
       </w:r>
     </w:p>

</xml_diff>

<commit_message>
update playerStatusView Class and GarageView in the view package
</commit_message>
<xml_diff>
--- a/doc/Design Document.docx
+++ b/doc/Design Document.docx
@@ -1,6 +1,6 @@
 
 <file path=word/document.xml><?xml version="1.0" encoding="utf-8"?>
-<w:document xmlns:wpc="http://schemas.microsoft.com/office/word/2010/wordprocessingCanvas" xmlns:mo="http://schemas.microsoft.com/office/mac/office/2008/main" xmlns:mc="http://schemas.openxmlformats.org/markup-compatibility/2006" xmlns:mv="urn:schemas-microsoft-com:mac:vml" xmlns:o="urn:schemas-microsoft-com:office:office" xmlns:r="http://schemas.openxmlformats.org/officeDocument/2006/relationships" xmlns:m="http://schemas.openxmlformats.org/officeDocument/2006/math" xmlns:v="urn:schemas-microsoft-com:vml" xmlns:wp14="http://schemas.microsoft.com/office/word/2010/wordprocessingDrawing" xmlns:wp="http://schemas.openxmlformats.org/drawingml/2006/wordprocessingDrawing" xmlns:w10="urn:schemas-microsoft-com:office:word" xmlns:w="http://schemas.openxmlformats.org/wordprocessingml/2006/main" xmlns:w14="http://schemas.microsoft.com/office/word/2010/wordml" xmlns:w15="http://schemas.microsoft.com/office/word/2012/wordml" xmlns:wpg="http://schemas.microsoft.com/office/word/2010/wordprocessingGroup" xmlns:wpi="http://schemas.microsoft.com/office/word/2010/wordprocessingInk" xmlns:wne="http://schemas.microsoft.com/office/word/2006/wordml" xmlns:wps="http://schemas.microsoft.com/office/word/2010/wordprocessingShape" mc:Ignorable="w14 w15 wp14">
+<w:document xmlns:wpc="http://schemas.microsoft.com/office/word/2010/wordprocessingCanvas" xmlns:cx="http://schemas.microsoft.com/office/drawing/2014/chartex" xmlns:cx1="http://schemas.microsoft.com/office/drawing/2015/9/8/chartex" xmlns:cx2="http://schemas.microsoft.com/office/drawing/2015/10/21/chartex" xmlns:cx3="http://schemas.microsoft.com/office/drawing/2016/5/9/chartex" xmlns:cx4="http://schemas.microsoft.com/office/drawing/2016/5/10/chartex" xmlns:cx5="http://schemas.microsoft.com/office/drawing/2016/5/11/chartex" xmlns:mc="http://schemas.openxmlformats.org/markup-compatibility/2006" xmlns:o="urn:schemas-microsoft-com:office:office" xmlns:r="http://schemas.openxmlformats.org/officeDocument/2006/relationships" xmlns:m="http://schemas.openxmlformats.org/officeDocument/2006/math" xmlns:v="urn:schemas-microsoft-com:vml" xmlns:wp14="http://schemas.microsoft.com/office/word/2010/wordprocessingDrawing" xmlns:wp="http://schemas.openxmlformats.org/drawingml/2006/wordprocessingDrawing" xmlns:w10="urn:schemas-microsoft-com:office:word" xmlns:w="http://schemas.openxmlformats.org/wordprocessingml/2006/main" xmlns:w14="http://schemas.microsoft.com/office/word/2010/wordml" xmlns:w15="http://schemas.microsoft.com/office/word/2012/wordml" xmlns:w16se="http://schemas.microsoft.com/office/word/2015/wordml/symex" xmlns:wpg="http://schemas.microsoft.com/office/word/2010/wordprocessingGroup" xmlns:wpi="http://schemas.microsoft.com/office/word/2010/wordprocessingInk" xmlns:wne="http://schemas.microsoft.com/office/word/2006/wordml" xmlns:wps="http://schemas.microsoft.com/office/word/2010/wordprocessingShape" mc:Ignorable="w14 w15 w16se wp14">
   <w:body>
     <w:p>
       <w:pPr>
@@ -6572,6 +6572,767 @@
           <w:lang w:val="en-US"/>
         </w:rPr>
       </w:pPr>
+    </w:p>
+    <w:p>
+      <w:pPr>
+        <w:pStyle w:val="Heading3"/>
+      </w:pPr>
+      <w:r>
+        <w:t>3.1.2 View P</w:t>
+      </w:r>
+      <w:r>
+        <w:t>ackage</w:t>
+      </w:r>
+    </w:p>
+    <w:p>
+      <w:pPr>
+        <w:pStyle w:val="Heading4"/>
+      </w:pPr>
+      <w:r>
+        <w:t xml:space="preserve">3.1.2.1 </w:t>
+      </w:r>
+      <w:r>
+        <w:rPr>
+          <w:rFonts w:cstheme="majorHAnsi"/>
+        </w:rPr>
+        <w:t>GameStartView</w:t>
+      </w:r>
+      <w:r>
+        <w:t xml:space="preserve"> Class</w:t>
+      </w:r>
+    </w:p>
+    <w:p>
+      <w:pPr>
+        <w:pStyle w:val="ListParagraph"/>
+      </w:pPr>
+      <w:r>
+        <w:t>The game start view welcome players and give the choice that start new game, manage the robots and exit the game. This class is used to create the game start frame including game name label, start game button, garage button, and exit button. When players click or press these button, the controller will respond these events, and send the result to set game mode view or garage view.</w:t>
+      </w:r>
+    </w:p>
+    <w:p>
+      <w:pPr>
+        <w:pStyle w:val="ListParagraph"/>
+      </w:pPr>
+    </w:p>
+    <w:p>
+      <w:pPr>
+        <w:ind w:firstLine="720"/>
+      </w:pPr>
+      <w:r>
+        <w:rPr>
+          <w:b/>
+        </w:rPr>
+        <w:t>gameStartView():void</w:t>
+      </w:r>
+    </w:p>
+    <w:p>
+      <w:pPr>
+        <w:pStyle w:val="ListParagraph"/>
+      </w:pPr>
+      <w:r>
+        <w:rPr>
+          <w:b/>
+        </w:rPr>
+        <w:t>Summary:</w:t>
+      </w:r>
+      <w:r>
+        <w:t xml:space="preserve"> this method is to the game start frame, with game name, a button to start game, a button to go to garage and a button to quit the game. </w:t>
+      </w:r>
+    </w:p>
+    <w:p>
+      <w:pPr>
+        <w:pStyle w:val="ListParagraph"/>
+      </w:pPr>
+      <w:r>
+        <w:rPr>
+          <w:b/>
+        </w:rPr>
+        <w:t>Precondition:</w:t>
+      </w:r>
+      <w:r>
+        <w:t xml:space="preserve"> nothing</w:t>
+      </w:r>
+    </w:p>
+    <w:p>
+      <w:pPr>
+        <w:pStyle w:val="ListParagraph"/>
+      </w:pPr>
+      <w:r>
+        <w:rPr>
+          <w:b/>
+        </w:rPr>
+        <w:t>Input:</w:t>
+      </w:r>
+      <w:r>
+        <w:t xml:space="preserve"> nothing</w:t>
+      </w:r>
+    </w:p>
+    <w:p>
+      <w:pPr>
+        <w:pStyle w:val="ListParagraph"/>
+      </w:pPr>
+      <w:r>
+        <w:rPr>
+          <w:b/>
+        </w:rPr>
+        <w:t>Return:</w:t>
+      </w:r>
+      <w:r>
+        <w:rPr>
+          <w:b/>
+        </w:rPr>
+        <w:t xml:space="preserve"> </w:t>
+      </w:r>
+      <w:r>
+        <w:t>void</w:t>
+      </w:r>
+    </w:p>
+    <w:p>
+      <w:pPr>
+        <w:pStyle w:val="ListParagraph"/>
+        <w:rPr>
+          <w:b/>
+        </w:rPr>
+      </w:pPr>
+      <w:r>
+        <w:rPr>
+          <w:b/>
+        </w:rPr>
+        <w:t xml:space="preserve">Postcondition: </w:t>
+      </w:r>
+    </w:p>
+    <w:p>
+      <w:pPr>
+        <w:pStyle w:val="ListParagraph"/>
+      </w:pPr>
+      <w:r>
+        <w:t>The game start view constructed.</w:t>
+      </w:r>
+    </w:p>
+    <w:p>
+      <w:pPr>
+        <w:pStyle w:val="ListParagraph"/>
+      </w:pPr>
+    </w:p>
+    <w:p>
+      <w:pPr>
+        <w:pStyle w:val="Heading4"/>
+      </w:pPr>
+      <w:r>
+        <w:t xml:space="preserve">3.1.2.2 </w:t>
+      </w:r>
+      <w:r>
+        <w:t>SetGameModeView Class</w:t>
+      </w:r>
+    </w:p>
+    <w:p>
+      <w:pPr>
+        <w:pStyle w:val="ListParagraph"/>
+      </w:pPr>
+      <w:r>
+        <w:t>The set game mode view displays the various mode, give player choices to set game mode.  This class is used to create the view frame including a list of radio button of game mode, a list of radio button of player’s number, a list of combo box of player type, and a start button.  After a player chooses the start game button, the controller will create the set game mode view. And any choice in this view will send to the controller.</w:t>
+      </w:r>
+    </w:p>
+    <w:p>
+      <w:pPr>
+        <w:pStyle w:val="ListParagraph"/>
+      </w:pPr>
+    </w:p>
+    <w:p>
+      <w:pPr>
+        <w:pStyle w:val="ListParagraph"/>
+        <w:rPr>
+          <w:b/>
+        </w:rPr>
+      </w:pPr>
+      <w:r>
+        <w:rPr>
+          <w:b/>
+        </w:rPr>
+        <w:t>setGameModeView(): void</w:t>
+      </w:r>
+    </w:p>
+    <w:p>
+      <w:pPr>
+        <w:pStyle w:val="ListParagraph"/>
+      </w:pPr>
+      <w:r>
+        <w:rPr>
+          <w:b/>
+        </w:rPr>
+        <w:t>Summary:</w:t>
+      </w:r>
+      <w:r>
+        <w:t xml:space="preserve"> this method is to construct the set game mode frame, a list with three radio button to set game mode, a list of three radio button to choose player’s number, a list of combo box to set player type, and a button to start game.</w:t>
+      </w:r>
+    </w:p>
+    <w:p>
+      <w:pPr>
+        <w:pStyle w:val="ListParagraph"/>
+      </w:pPr>
+      <w:r>
+        <w:rPr>
+          <w:b/>
+        </w:rPr>
+        <w:t>Precondition:</w:t>
+      </w:r>
+      <w:r>
+        <w:t xml:space="preserve"> nothing</w:t>
+      </w:r>
+    </w:p>
+    <w:p>
+      <w:pPr>
+        <w:pStyle w:val="ListParagraph"/>
+      </w:pPr>
+      <w:r>
+        <w:rPr>
+          <w:b/>
+        </w:rPr>
+        <w:t>Input:</w:t>
+      </w:r>
+      <w:r>
+        <w:t xml:space="preserve"> nothing</w:t>
+      </w:r>
+    </w:p>
+    <w:p>
+      <w:pPr>
+        <w:pStyle w:val="ListParagraph"/>
+      </w:pPr>
+      <w:r>
+        <w:rPr>
+          <w:b/>
+        </w:rPr>
+        <w:t>Return:</w:t>
+      </w:r>
+      <w:r>
+        <w:t xml:space="preserve"> void</w:t>
+      </w:r>
+    </w:p>
+    <w:p>
+      <w:pPr>
+        <w:pStyle w:val="ListParagraph"/>
+        <w:rPr>
+          <w:b/>
+        </w:rPr>
+      </w:pPr>
+      <w:r>
+        <w:rPr>
+          <w:b/>
+        </w:rPr>
+        <w:t xml:space="preserve">Postcondition: </w:t>
+      </w:r>
+    </w:p>
+    <w:p>
+      <w:pPr>
+        <w:pStyle w:val="ListParagraph"/>
+      </w:pPr>
+      <w:r>
+        <w:t>The set game mode view constructed.</w:t>
+      </w:r>
+    </w:p>
+    <w:p>
+      <w:pPr>
+        <w:pStyle w:val="ListParagraph"/>
+      </w:pPr>
+      <w:r>
+        <w:t xml:space="preserve"> </w:t>
+      </w:r>
+    </w:p>
+    <w:p>
+      <w:pPr>
+        <w:pStyle w:val="Heading4"/>
+      </w:pPr>
+      <w:r>
+        <w:t xml:space="preserve">3.1.2.3 </w:t>
+      </w:r>
+      <w:r>
+        <w:t>GameBoardView Class</w:t>
+      </w:r>
+    </w:p>
+    <w:p>
+      <w:pPr>
+        <w:pStyle w:val="ListParagraph"/>
+      </w:pPr>
+      <w:r>
+        <w:t>The game board view show the current game scene, display the game board, the timer and the information of player status, and give the choice to access the current game: end play, give up or go back home.  This class is used to create the game board view. It has a method to access the information when the controller notifies to change.</w:t>
+      </w:r>
+    </w:p>
+    <w:p>
+      <w:pPr>
+        <w:pStyle w:val="ListParagraph"/>
+      </w:pPr>
+    </w:p>
+    <w:p>
+      <w:pPr>
+        <w:pStyle w:val="ListParagraph"/>
+        <w:rPr>
+          <w:b/>
+        </w:rPr>
+      </w:pPr>
+      <w:r>
+        <w:rPr>
+          <w:b/>
+        </w:rPr>
+        <w:lastRenderedPageBreak/>
+        <w:t>GameBoard</w:t>
+      </w:r>
+      <w:r>
+        <w:rPr>
+          <w:b/>
+        </w:rPr>
+        <w:t>View</w:t>
+      </w:r>
+      <w:r>
+        <w:rPr>
+          <w:b/>
+        </w:rPr>
+        <w:t xml:space="preserve">(): </w:t>
+      </w:r>
+    </w:p>
+    <w:p>
+      <w:pPr>
+        <w:pStyle w:val="ListParagraph"/>
+      </w:pPr>
+      <w:r>
+        <w:rPr>
+          <w:b/>
+        </w:rPr>
+        <w:t>Summary:</w:t>
+      </w:r>
+      <w:r>
+        <w:t xml:space="preserve"> this method is to construct game board view frame, a list of hexagon label, a timer label, a button to end play, a button to give up, a button to go home view, and a player status panel.</w:t>
+      </w:r>
+    </w:p>
+    <w:p>
+      <w:pPr>
+        <w:pStyle w:val="ListParagraph"/>
+      </w:pPr>
+      <w:r>
+        <w:rPr>
+          <w:b/>
+        </w:rPr>
+        <w:t>Precondition:</w:t>
+      </w:r>
+      <w:r>
+        <w:t xml:space="preserve"> nothing</w:t>
+      </w:r>
+    </w:p>
+    <w:p>
+      <w:pPr>
+        <w:pStyle w:val="ListParagraph"/>
+      </w:pPr>
+      <w:r>
+        <w:rPr>
+          <w:b/>
+        </w:rPr>
+        <w:t>Input:</w:t>
+      </w:r>
+      <w:r>
+        <w:t xml:space="preserve"> nothing</w:t>
+      </w:r>
+    </w:p>
+    <w:p>
+      <w:pPr>
+        <w:pStyle w:val="ListParagraph"/>
+      </w:pPr>
+      <w:r>
+        <w:rPr>
+          <w:b/>
+        </w:rPr>
+        <w:t>Return:</w:t>
+      </w:r>
+      <w:r>
+        <w:t xml:space="preserve"> void</w:t>
+      </w:r>
+    </w:p>
+    <w:p>
+      <w:pPr>
+        <w:pStyle w:val="ListParagraph"/>
+        <w:rPr>
+          <w:b/>
+        </w:rPr>
+      </w:pPr>
+      <w:r>
+        <w:rPr>
+          <w:b/>
+        </w:rPr>
+        <w:t xml:space="preserve">Postcondition: </w:t>
+      </w:r>
+    </w:p>
+    <w:p>
+      <w:pPr>
+        <w:pStyle w:val="ListParagraph"/>
+      </w:pPr>
+      <w:r>
+        <w:t>The game board view constructed.</w:t>
+      </w:r>
+    </w:p>
+    <w:p>
+      <w:pPr>
+        <w:pStyle w:val="ListParagraph"/>
+      </w:pPr>
+    </w:p>
+    <w:p>
+      <w:pPr>
+        <w:pStyle w:val="ListParagraph"/>
+        <w:rPr>
+          <w:b/>
+        </w:rPr>
+      </w:pPr>
+      <w:r>
+        <w:rPr>
+          <w:b/>
+        </w:rPr>
+        <w:t>update</w:t>
+      </w:r>
+      <w:r>
+        <w:rPr>
+          <w:b/>
+        </w:rPr>
+        <w:t>(): void</w:t>
+      </w:r>
+    </w:p>
+    <w:p>
+      <w:pPr>
+        <w:pStyle w:val="ListParagraph"/>
+      </w:pPr>
+      <w:r>
+        <w:rPr>
+          <w:b/>
+        </w:rPr>
+        <w:t>Summary:</w:t>
+      </w:r>
+      <w:r>
+        <w:t xml:space="preserve"> this method is to show the latest the value </w:t>
+      </w:r>
+    </w:p>
+    <w:p>
+      <w:pPr>
+        <w:pStyle w:val="ListParagraph"/>
+      </w:pPr>
+      <w:r>
+        <w:rPr>
+          <w:b/>
+        </w:rPr>
+        <w:t>Precondition:</w:t>
+      </w:r>
+      <w:r>
+        <w:t xml:space="preserve"> nothing</w:t>
+      </w:r>
+    </w:p>
+    <w:p>
+      <w:pPr>
+        <w:pStyle w:val="ListParagraph"/>
+      </w:pPr>
+      <w:r>
+        <w:rPr>
+          <w:b/>
+        </w:rPr>
+        <w:t>Input:</w:t>
+      </w:r>
+      <w:r>
+        <w:t xml:space="preserve"> nothing</w:t>
+      </w:r>
+    </w:p>
+    <w:p>
+      <w:pPr>
+        <w:pStyle w:val="ListParagraph"/>
+      </w:pPr>
+      <w:r>
+        <w:rPr>
+          <w:b/>
+        </w:rPr>
+        <w:t>Return:</w:t>
+      </w:r>
+      <w:r>
+        <w:t xml:space="preserve"> void</w:t>
+      </w:r>
+    </w:p>
+    <w:p>
+      <w:pPr>
+        <w:pStyle w:val="ListParagraph"/>
+        <w:rPr>
+          <w:b/>
+        </w:rPr>
+      </w:pPr>
+      <w:r>
+        <w:rPr>
+          <w:b/>
+        </w:rPr>
+        <w:t xml:space="preserve">Postcondition: </w:t>
+      </w:r>
+    </w:p>
+    <w:p/>
+    <w:p>
+      <w:pPr>
+        <w:pStyle w:val="ListParagraph"/>
+        <w:rPr>
+          <w:b/>
+        </w:rPr>
+      </w:pPr>
+    </w:p>
+    <w:p>
+      <w:pPr>
+        <w:pStyle w:val="Heading4"/>
+      </w:pPr>
+      <w:r>
+        <w:t xml:space="preserve">3.1.2.4 </w:t>
+      </w:r>
+      <w:r>
+        <w:t>PlayerStatusView Class</w:t>
+      </w:r>
+    </w:p>
+    <w:p>
+      <w:pPr>
+        <w:pStyle w:val="ListParagraph"/>
+      </w:pPr>
+      <w:r>
+        <w:t xml:space="preserve">The player status view display the player name, and the robot team of the player, and their health point. This is a class for the panel to be placed in the frame of game board view. It has a various of label to show the status. </w:t>
+      </w:r>
+    </w:p>
+    <w:p>
+      <w:pPr>
+        <w:pStyle w:val="ListParagraph"/>
+      </w:pPr>
+    </w:p>
+    <w:p>
+      <w:pPr>
+        <w:pStyle w:val="ListParagraph"/>
+        <w:rPr>
+          <w:b/>
+        </w:rPr>
+      </w:pPr>
+      <w:r>
+        <w:rPr>
+          <w:b/>
+        </w:rPr>
+        <w:t>P</w:t>
+      </w:r>
+      <w:r>
+        <w:rPr>
+          <w:b/>
+        </w:rPr>
+        <w:t>layerStatusView(): void</w:t>
+      </w:r>
+    </w:p>
+    <w:p>
+      <w:pPr>
+        <w:pStyle w:val="ListParagraph"/>
+      </w:pPr>
+      <w:r>
+        <w:rPr>
+          <w:b/>
+        </w:rPr>
+        <w:t>Summary:</w:t>
+      </w:r>
+      <w:r>
+        <w:t xml:space="preserve"> this method is to construct the player status panel, a label with player name, a scout label, a label with its health point, a sniper label and label with its health point, and a tank label and a label with its health point.</w:t>
+      </w:r>
+    </w:p>
+    <w:p>
+      <w:pPr>
+        <w:pStyle w:val="ListParagraph"/>
+      </w:pPr>
+      <w:r>
+        <w:rPr>
+          <w:b/>
+        </w:rPr>
+        <w:t>Precondition:</w:t>
+      </w:r>
+      <w:r>
+        <w:t xml:space="preserve"> nothing</w:t>
+      </w:r>
+    </w:p>
+    <w:p>
+      <w:pPr>
+        <w:pStyle w:val="ListParagraph"/>
+      </w:pPr>
+      <w:r>
+        <w:rPr>
+          <w:b/>
+        </w:rPr>
+        <w:t>Input:</w:t>
+      </w:r>
+      <w:r>
+        <w:t xml:space="preserve"> nothing</w:t>
+      </w:r>
+    </w:p>
+    <w:p>
+      <w:pPr>
+        <w:pStyle w:val="ListParagraph"/>
+      </w:pPr>
+      <w:r>
+        <w:rPr>
+          <w:b/>
+        </w:rPr>
+        <w:t>Return:</w:t>
+      </w:r>
+      <w:r>
+        <w:t xml:space="preserve"> void</w:t>
+      </w:r>
+    </w:p>
+    <w:p>
+      <w:pPr>
+        <w:pStyle w:val="ListParagraph"/>
+        <w:rPr>
+          <w:b/>
+        </w:rPr>
+      </w:pPr>
+      <w:r>
+        <w:rPr>
+          <w:b/>
+        </w:rPr>
+        <w:t xml:space="preserve">Postcondition: </w:t>
+      </w:r>
+    </w:p>
+    <w:p>
+      <w:pPr>
+        <w:pStyle w:val="ListParagraph"/>
+      </w:pPr>
+      <w:r>
+        <w:t>The player status view constructed.</w:t>
+      </w:r>
+    </w:p>
+    <w:p/>
+    <w:p>
+      <w:pPr>
+        <w:rPr>
+          <w:b/>
+        </w:rPr>
+      </w:pPr>
+    </w:p>
+    <w:p>
+      <w:pPr>
+        <w:pStyle w:val="ListParagraph"/>
+        <w:rPr>
+          <w:b/>
+        </w:rPr>
+      </w:pPr>
+    </w:p>
+    <w:p>
+      <w:pPr>
+        <w:pStyle w:val="Heading4"/>
+      </w:pPr>
+      <w:r>
+        <w:t xml:space="preserve">3.1.2.5 </w:t>
+      </w:r>
+      <w:r>
+        <w:t>GarageView Class</w:t>
+      </w:r>
+    </w:p>
+    <w:p>
+      <w:pPr>
+        <w:pStyle w:val="ListParagraph"/>
+      </w:pPr>
+      <w:r>
+        <w:t xml:space="preserve">The Garage view display the all robots, and player can manage the robot: register a new robot, revise and retire an exiting robot.  </w:t>
+      </w:r>
+    </w:p>
+    <w:p>
+      <w:pPr>
+        <w:pStyle w:val="ListParagraph"/>
+      </w:pPr>
+    </w:p>
+    <w:p>
+      <w:pPr>
+        <w:pStyle w:val="ListParagraph"/>
+        <w:rPr>
+          <w:b/>
+        </w:rPr>
+      </w:pPr>
+      <w:r>
+        <w:rPr>
+          <w:b/>
+        </w:rPr>
+        <w:t>Garage</w:t>
+      </w:r>
+      <w:r>
+        <w:rPr>
+          <w:b/>
+        </w:rPr>
+        <w:t>View(): void</w:t>
+      </w:r>
+    </w:p>
+    <w:p>
+      <w:pPr>
+        <w:pStyle w:val="ListParagraph"/>
+      </w:pPr>
+      <w:r>
+        <w:rPr>
+          <w:b/>
+        </w:rPr>
+        <w:t>Summary:</w:t>
+      </w:r>
+      <w:r>
+        <w:t xml:space="preserve"> this method is to construct the garage view frame, a list of robot, with name, a button to register, a button to revise and a button to retire.</w:t>
+      </w:r>
+    </w:p>
+    <w:p>
+      <w:pPr>
+        <w:pStyle w:val="ListParagraph"/>
+      </w:pPr>
+      <w:r>
+        <w:rPr>
+          <w:b/>
+        </w:rPr>
+        <w:t>Precondition:</w:t>
+      </w:r>
+      <w:r>
+        <w:t xml:space="preserve"> nothing</w:t>
+      </w:r>
+    </w:p>
+    <w:p>
+      <w:pPr>
+        <w:pStyle w:val="ListParagraph"/>
+      </w:pPr>
+      <w:r>
+        <w:rPr>
+          <w:b/>
+        </w:rPr>
+        <w:lastRenderedPageBreak/>
+        <w:t>Input:</w:t>
+      </w:r>
+      <w:r>
+        <w:t xml:space="preserve"> nothing</w:t>
+      </w:r>
+    </w:p>
+    <w:p>
+      <w:pPr>
+        <w:pStyle w:val="ListParagraph"/>
+      </w:pPr>
+      <w:r>
+        <w:rPr>
+          <w:b/>
+        </w:rPr>
+        <w:t>Return:</w:t>
+      </w:r>
+      <w:r>
+        <w:t xml:space="preserve"> void</w:t>
+      </w:r>
+    </w:p>
+    <w:p>
+      <w:pPr>
+        <w:pStyle w:val="ListParagraph"/>
+        <w:rPr>
+          <w:b/>
+        </w:rPr>
+      </w:pPr>
+      <w:r>
+        <w:rPr>
+          <w:b/>
+        </w:rPr>
+        <w:t xml:space="preserve">Postcondition: </w:t>
+      </w:r>
+    </w:p>
+    <w:p>
+      <w:pPr>
+        <w:pStyle w:val="ListParagraph"/>
+      </w:pPr>
+      <w:r>
+        <w:t>The garage view constructed.</w:t>
+      </w:r>
+    </w:p>
+    <w:p>
       <w:bookmarkStart w:id="0" w:name="_GoBack"/>
       <w:bookmarkEnd w:id="0"/>
     </w:p>
@@ -6580,10 +7341,13 @@
         <w:pStyle w:val="Heading3"/>
       </w:pPr>
       <w:r>
-        <w:t>3.1.2 View P</w:t>
-      </w:r>
-      <w:r>
-        <w:t>ackage</w:t>
+        <w:t xml:space="preserve">3.1.3 </w:t>
+      </w:r>
+      <w:r>
+        <w:t>Controller</w:t>
+      </w:r>
+      <w:r>
+        <w:t xml:space="preserve"> Package</w:t>
       </w:r>
     </w:p>
     <w:p>
@@ -6591,45 +7355,96 @@
         <w:pStyle w:val="Heading4"/>
       </w:pPr>
       <w:r>
-        <w:t xml:space="preserve">3.1.2.1 </w:t>
-      </w:r>
-      <w:r>
-        <w:rPr>
-          <w:rFonts w:cstheme="majorHAnsi"/>
-        </w:rPr>
-        <w:t>GameStartView</w:t>
-      </w:r>
-      <w:r>
-        <w:t xml:space="preserve"> Class</w:t>
-      </w:r>
-    </w:p>
-    <w:p>
-      <w:pPr>
-        <w:pStyle w:val="ListParagraph"/>
-      </w:pPr>
-      <w:r>
-        <w:t>The game start view welcome players and give the choice that start new game, manage the robots and exit the game. This class is used to create the game start frame including game name label, start game button, garage button, and exit button. When players click or press these button, the controller will respond these events, and send the result to set game mode view or garage view.</w:t>
-      </w:r>
-    </w:p>
-    <w:p>
-      <w:pPr>
-        <w:pStyle w:val="ListParagraph"/>
-      </w:pPr>
-    </w:p>
-    <w:p>
-      <w:pPr>
-        <w:ind w:firstLine="720"/>
-      </w:pPr>
-      <w:r>
-        <w:rPr>
-          <w:b/>
-        </w:rPr>
-        <w:t>gameStartView():void</w:t>
-      </w:r>
-    </w:p>
-    <w:p>
-      <w:pPr>
-        <w:pStyle w:val="ListParagraph"/>
+        <w:t xml:space="preserve">3.1.3.1 </w:t>
+      </w:r>
+      <w:r>
+        <w:t>GameController</w:t>
+      </w:r>
+    </w:p>
+    <w:p>
+      <w:pPr>
+        <w:ind w:left="1080"/>
+        <w:rPr>
+          <w:b/>
+        </w:rPr>
+      </w:pPr>
+      <w:r>
+        <w:rPr>
+          <w:b/>
+        </w:rPr>
+        <w:t xml:space="preserve">Fields: </w:t>
+      </w:r>
+    </w:p>
+    <w:p>
+      <w:pPr>
+        <w:ind w:left="1080"/>
+      </w:pPr>
+      <w:r>
+        <w:t>game : Game</w:t>
+      </w:r>
+    </w:p>
+    <w:p>
+      <w:pPr>
+        <w:ind w:left="1080"/>
+      </w:pPr>
+      <w:r>
+        <w:t>gameStartView : GameStartView</w:t>
+      </w:r>
+    </w:p>
+    <w:p>
+      <w:pPr>
+        <w:ind w:left="1080"/>
+      </w:pPr>
+      <w:r>
+        <w:t>setGameModeView : SetGameModeView</w:t>
+      </w:r>
+    </w:p>
+    <w:p>
+      <w:pPr>
+        <w:ind w:left="1080"/>
+      </w:pPr>
+      <w:r>
+        <w:t>gameBoardView : GameBoardView</w:t>
+      </w:r>
+    </w:p>
+    <w:p>
+      <w:pPr>
+        <w:ind w:left="1080"/>
+      </w:pPr>
+      <w:r>
+        <w:t>playerStatusView : PlayerStatusView</w:t>
+      </w:r>
+    </w:p>
+    <w:p>
+      <w:pPr>
+        <w:ind w:left="1080"/>
+      </w:pPr>
+      <w:r>
+        <w:t>garageView : GarageView</w:t>
+      </w:r>
+    </w:p>
+    <w:p>
+      <w:pPr>
+        <w:ind w:left="1080"/>
+      </w:pPr>
+    </w:p>
+    <w:p>
+      <w:pPr>
+        <w:ind w:left="1080"/>
+        <w:rPr>
+          <w:b/>
+        </w:rPr>
+      </w:pPr>
+      <w:r>
+        <w:rPr>
+          <w:b/>
+        </w:rPr>
+        <w:t>ActionPerformed(ActionEvent e) : void</w:t>
+      </w:r>
+    </w:p>
+    <w:p>
+      <w:pPr>
+        <w:ind w:left="360" w:firstLine="720"/>
       </w:pPr>
       <w:r>
         <w:rPr>
@@ -6638,12 +7453,12 @@
         <w:t>Summary:</w:t>
       </w:r>
       <w:r>
-        <w:t xml:space="preserve"> this method is to the game start frame, with game name, a button to start game, a button to go to garage and a button to quit the game. </w:t>
-      </w:r>
-    </w:p>
-    <w:p>
-      <w:pPr>
-        <w:pStyle w:val="ListParagraph"/>
+        <w:t xml:space="preserve"> handle all the button clicked event</w:t>
+      </w:r>
+    </w:p>
+    <w:p>
+      <w:pPr>
+        <w:ind w:left="360" w:firstLine="720"/>
       </w:pPr>
       <w:r>
         <w:rPr>
@@ -6652,12 +7467,12 @@
         <w:t>Precondition:</w:t>
       </w:r>
       <w:r>
-        <w:t xml:space="preserve"> nothing</w:t>
-      </w:r>
-    </w:p>
-    <w:p>
-      <w:pPr>
-        <w:pStyle w:val="ListParagraph"/>
+        <w:t xml:space="preserve"> button is clicked in views</w:t>
+      </w:r>
+    </w:p>
+    <w:p>
+      <w:pPr>
+        <w:ind w:left="360" w:firstLine="720"/>
       </w:pPr>
       <w:r>
         <w:rPr>
@@ -6666,12 +7481,161 @@
         <w:t>Input:</w:t>
       </w:r>
       <w:r>
-        <w:t xml:space="preserve"> nothing</w:t>
-      </w:r>
-    </w:p>
-    <w:p>
-      <w:pPr>
-        <w:pStyle w:val="ListParagraph"/>
+        <w:t xml:space="preserve"> e is an ActionEvent from clicked button</w:t>
+      </w:r>
+    </w:p>
+    <w:p>
+      <w:pPr>
+        <w:ind w:left="360" w:firstLine="720"/>
+      </w:pPr>
+      <w:r>
+        <w:rPr>
+          <w:b/>
+        </w:rPr>
+        <w:t>Return</w:t>
+      </w:r>
+      <w:r>
+        <w:rPr>
+          <w:b/>
+        </w:rPr>
+        <w:t>:</w:t>
+      </w:r>
+      <w:r>
+        <w:t xml:space="preserve"> none</w:t>
+      </w:r>
+    </w:p>
+    <w:p>
+      <w:pPr>
+        <w:ind w:left="1080"/>
+      </w:pPr>
+      <w:r>
+        <w:rPr>
+          <w:b/>
+        </w:rPr>
+        <w:t>Postcondition:</w:t>
+      </w:r>
+      <w:r>
+        <w:t xml:space="preserve"> a new SetGameModeView instance assigned to setGameModeView and displayed if </w:t>
+      </w:r>
+      <w:r>
+        <w:t>startButton</w:t>
+      </w:r>
+      <w:r>
+        <w:t xml:space="preserve"> clicked; a new GarageView instance assigned to garageView and displayed if </w:t>
+      </w:r>
+      <w:r>
+        <w:t xml:space="preserve">garageButton </w:t>
+      </w:r>
+      <w:r>
+        <w:t xml:space="preserve">clicked; game quit if </w:t>
+      </w:r>
+      <w:r>
+        <w:t xml:space="preserve">exitButton </w:t>
+      </w:r>
+      <w:r>
+        <w:t xml:space="preserve">clicked; a new GameBoardView instance assigned to gameBoardView and displayed if start game button clicked; switch to next play if </w:t>
+      </w:r>
+      <w:r>
+        <w:t>endPlayButton</w:t>
+      </w:r>
+      <w:r>
+        <w:t xml:space="preserve"> clicked; the specific player marked died if </w:t>
+      </w:r>
+      <w:r>
+        <w:t>surrenderButton</w:t>
+      </w:r>
+      <w:r>
+        <w:t xml:space="preserve"> clicked; go back to gameStartView if </w:t>
+      </w:r>
+      <w:r>
+        <w:t>homeButton</w:t>
+      </w:r>
+      <w:r>
+        <w:t xml:space="preserve"> clicked; a new robot registered if </w:t>
+      </w:r>
+      <w:r>
+        <w:t>registerButton</w:t>
+      </w:r>
+      <w:r>
+        <w:t xml:space="preserve"> clicked; the specific robot revised if </w:t>
+      </w:r>
+      <w:r>
+        <w:t>reviseButton</w:t>
+      </w:r>
+      <w:r>
+        <w:t xml:space="preserve"> clicked; the specific robot retired if </w:t>
+      </w:r>
+      <w:r>
+        <w:t>retireButton</w:t>
+      </w:r>
+      <w:r>
+        <w:t xml:space="preserve"> clicked</w:t>
+      </w:r>
+    </w:p>
+    <w:p>
+      <w:pPr>
+        <w:ind w:left="1080"/>
+      </w:pPr>
+    </w:p>
+    <w:p>
+      <w:pPr>
+        <w:ind w:left="1080"/>
+        <w:rPr>
+          <w:b/>
+        </w:rPr>
+      </w:pPr>
+      <w:r>
+        <w:rPr>
+          <w:b/>
+        </w:rPr>
+        <w:t>keyTyped(KeyEvent e) : void</w:t>
+      </w:r>
+    </w:p>
+    <w:p>
+      <w:pPr>
+        <w:ind w:left="360" w:firstLine="720"/>
+      </w:pPr>
+      <w:r>
+        <w:rPr>
+          <w:b/>
+        </w:rPr>
+        <w:t>Summary:</w:t>
+      </w:r>
+      <w:r>
+        <w:t xml:space="preserve"> handle all the key typed event</w:t>
+      </w:r>
+    </w:p>
+    <w:p>
+      <w:pPr>
+        <w:ind w:left="360" w:firstLine="720"/>
+      </w:pPr>
+      <w:r>
+        <w:rPr>
+          <w:b/>
+        </w:rPr>
+        <w:t>Precondition:</w:t>
+      </w:r>
+      <w:r>
+        <w:t xml:space="preserve"> key is pressed in views</w:t>
+      </w:r>
+    </w:p>
+    <w:p>
+      <w:pPr>
+        <w:ind w:left="360" w:firstLine="720"/>
+      </w:pPr>
+      <w:r>
+        <w:rPr>
+          <w:b/>
+        </w:rPr>
+        <w:t>Input:</w:t>
+      </w:r>
+      <w:r>
+        <w:t xml:space="preserve"> e is a KeyEvent </w:t>
+      </w:r>
+    </w:p>
+    <w:p>
+      <w:pPr>
+        <w:ind w:left="360" w:firstLine="720"/>
       </w:pPr>
       <w:r>
         <w:rPr>
@@ -6680,83 +7644,54 @@
         <w:t>Return:</w:t>
       </w:r>
       <w:r>
+        <w:t xml:space="preserve"> none</w:t>
+      </w:r>
+    </w:p>
+    <w:p>
+      <w:pPr>
+        <w:ind w:left="1080"/>
+      </w:pPr>
+      <w:r>
+        <w:rPr>
+          <w:b/>
+        </w:rPr>
+        <w:t xml:space="preserve">Postcondition: </w:t>
+      </w:r>
+      <w:r>
+        <w:t>enter turning mode if pressed “T”; enter moving mode if pressed “M”; enter shooting mode if pressed “S”;</w:t>
+      </w:r>
+      <w:r>
         <w:rPr>
           <w:b/>
         </w:rPr>
         <w:t xml:space="preserve"> </w:t>
       </w:r>
       <w:r>
-        <w:t>void</w:t>
-      </w:r>
-    </w:p>
-    <w:p>
-      <w:pPr>
-        <w:pStyle w:val="ListParagraph"/>
-        <w:rPr>
-          <w:b/>
-        </w:rPr>
-      </w:pPr>
-      <w:r>
-        <w:rPr>
-          <w:b/>
-        </w:rPr>
-        <w:t xml:space="preserve">Postcondition: </w:t>
-      </w:r>
-    </w:p>
-    <w:p>
-      <w:pPr>
-        <w:pStyle w:val="ListParagraph"/>
-      </w:pPr>
-      <w:r>
-        <w:t>The game start view constructed.</w:t>
-      </w:r>
-    </w:p>
-    <w:p>
-      <w:pPr>
-        <w:pStyle w:val="ListParagraph"/>
-      </w:pPr>
-    </w:p>
-    <w:p>
-      <w:pPr>
-        <w:pStyle w:val="Heading4"/>
-      </w:pPr>
-      <w:r>
-        <w:t xml:space="preserve">3.1.2.2 </w:t>
-      </w:r>
-      <w:r>
-        <w:t>SetGameModeView Class</w:t>
-      </w:r>
-    </w:p>
-    <w:p>
-      <w:pPr>
-        <w:pStyle w:val="ListParagraph"/>
-      </w:pPr>
-      <w:r>
-        <w:t>The set game mode view displays the various mode, give player choices to set game mode.  This class is used to create the view frame including a list of radio button of game mode, a list of radio button of player’s number, a list of combo box of player type, and a start button.  After a player chooses the start game button, the controller will create the set game mode view. And any choice in this view will send to the controller.</w:t>
-      </w:r>
-    </w:p>
-    <w:p>
-      <w:pPr>
-        <w:pStyle w:val="ListParagraph"/>
-      </w:pPr>
-    </w:p>
-    <w:p>
-      <w:pPr>
-        <w:pStyle w:val="ListParagraph"/>
-        <w:rPr>
-          <w:b/>
-        </w:rPr>
-      </w:pPr>
-      <w:r>
-        <w:rPr>
-          <w:b/>
-        </w:rPr>
-        <w:t>setGameModeView(): void</w:t>
-      </w:r>
-    </w:p>
-    <w:p>
-      <w:pPr>
-        <w:pStyle w:val="ListParagraph"/>
+        <w:t>the playing robot’s direction rotate n (n is the number of pressed number key) unit if pressed number key and in turning mode; the playing robot shoots n (n is the number of pressed number key)  unit of range if pressed number key and in shooting mode</w:t>
+      </w:r>
+    </w:p>
+    <w:p>
+      <w:pPr>
+        <w:ind w:left="1080"/>
+      </w:pPr>
+    </w:p>
+    <w:p>
+      <w:pPr>
+        <w:ind w:left="1080"/>
+        <w:rPr>
+          <w:b/>
+        </w:rPr>
+      </w:pPr>
+      <w:r>
+        <w:rPr>
+          <w:b/>
+        </w:rPr>
+        <w:t>startTimer() : void</w:t>
+      </w:r>
+    </w:p>
+    <w:p>
+      <w:pPr>
+        <w:ind w:left="360" w:firstLine="720"/>
       </w:pPr>
       <w:r>
         <w:rPr>
@@ -6765,12 +7700,12 @@
         <w:t>Summary:</w:t>
       </w:r>
       <w:r>
-        <w:t xml:space="preserve"> this method is to construct the set game mode frame, a list with three radio button to set game mode, a list of three radio button to choose player’s number, a list of combo box to set player type, and a button to start game.</w:t>
-      </w:r>
-    </w:p>
-    <w:p>
-      <w:pPr>
-        <w:pStyle w:val="ListParagraph"/>
+        <w:t xml:space="preserve"> start a new timer to be displayed in GameBoardView</w:t>
+      </w:r>
+    </w:p>
+    <w:p>
+      <w:pPr>
+        <w:ind w:left="360" w:firstLine="720"/>
       </w:pPr>
       <w:r>
         <w:rPr>
@@ -6779,26 +7714,238 @@
         <w:t>Precondition:</w:t>
       </w:r>
       <w:r>
-        <w:t xml:space="preserve"> nothing</w:t>
-      </w:r>
-    </w:p>
-    <w:p>
-      <w:pPr>
-        <w:pStyle w:val="ListParagraph"/>
-      </w:pPr>
-      <w:r>
-        <w:rPr>
-          <w:b/>
-        </w:rPr>
+        <w:t xml:space="preserve"> none</w:t>
+      </w:r>
+    </w:p>
+    <w:p>
+      <w:pPr>
+        <w:ind w:left="360" w:firstLine="720"/>
+      </w:pPr>
+      <w:r>
+        <w:rPr>
+          <w:b/>
+        </w:rPr>
+        <w:lastRenderedPageBreak/>
         <w:t>Input:</w:t>
       </w:r>
       <w:r>
-        <w:t xml:space="preserve"> nothing</w:t>
-      </w:r>
-    </w:p>
-    <w:p>
-      <w:pPr>
-        <w:pStyle w:val="ListParagraph"/>
+        <w:t xml:space="preserve"> none</w:t>
+      </w:r>
+    </w:p>
+    <w:p>
+      <w:pPr>
+        <w:ind w:left="360" w:firstLine="720"/>
+      </w:pPr>
+      <w:r>
+        <w:rPr>
+          <w:b/>
+        </w:rPr>
+        <w:t>Return</w:t>
+      </w:r>
+      <w:r>
+        <w:rPr>
+          <w:b/>
+        </w:rPr>
+        <w:t>:</w:t>
+      </w:r>
+      <w:r>
+        <w:t xml:space="preserve"> none</w:t>
+      </w:r>
+    </w:p>
+    <w:p>
+      <w:pPr>
+        <w:ind w:left="360" w:firstLine="720"/>
+      </w:pPr>
+      <w:r>
+        <w:rPr>
+          <w:b/>
+        </w:rPr>
+        <w:t>Postcondition:</w:t>
+      </w:r>
+      <w:r>
+        <w:t xml:space="preserve"> a new timer is started</w:t>
+      </w:r>
+    </w:p>
+    <w:p>
+      <w:pPr>
+        <w:ind w:left="360" w:firstLine="720"/>
+      </w:pPr>
+    </w:p>
+    <w:p>
+      <w:pPr>
+        <w:ind w:left="360" w:firstLine="720"/>
+        <w:rPr>
+          <w:b/>
+        </w:rPr>
+      </w:pPr>
+      <w:r>
+        <w:rPr>
+          <w:b/>
+        </w:rPr>
+        <w:t>update</w:t>
+      </w:r>
+      <w:r>
+        <w:rPr>
+          <w:b/>
+        </w:rPr>
+        <w:t>RobotPosition() : void</w:t>
+      </w:r>
+    </w:p>
+    <w:p>
+      <w:pPr>
+        <w:ind w:left="360" w:firstLine="720"/>
+      </w:pPr>
+      <w:r>
+        <w:rPr>
+          <w:b/>
+        </w:rPr>
+        <w:t>Summary:</w:t>
+      </w:r>
+      <w:r>
+        <w:rPr>
+          <w:b/>
+        </w:rPr>
+        <w:t xml:space="preserve"> </w:t>
+      </w:r>
+      <w:r>
+        <w:t xml:space="preserve">notify </w:t>
+      </w:r>
+      <w:r>
+        <w:t>GameBoardView</w:t>
+      </w:r>
+    </w:p>
+    <w:p>
+      <w:pPr>
+        <w:ind w:left="360" w:firstLine="720"/>
+      </w:pPr>
+      <w:r>
+        <w:rPr>
+          <w:b/>
+        </w:rPr>
+        <w:t>Precondition:</w:t>
+      </w:r>
+      <w:r>
+        <w:t xml:space="preserve"> a robot moved</w:t>
+      </w:r>
+    </w:p>
+    <w:p>
+      <w:pPr>
+        <w:ind w:left="360" w:firstLine="720"/>
+      </w:pPr>
+      <w:r>
+        <w:rPr>
+          <w:b/>
+        </w:rPr>
+        <w:t>Input:</w:t>
+      </w:r>
+      <w:r>
+        <w:t xml:space="preserve"> none</w:t>
+      </w:r>
+    </w:p>
+    <w:p>
+      <w:pPr>
+        <w:ind w:left="360" w:firstLine="720"/>
+      </w:pPr>
+      <w:r>
+        <w:rPr>
+          <w:b/>
+        </w:rPr>
+        <w:t>Return</w:t>
+      </w:r>
+      <w:r>
+        <w:rPr>
+          <w:b/>
+        </w:rPr>
+        <w:t>:</w:t>
+      </w:r>
+      <w:r>
+        <w:t xml:space="preserve"> none</w:t>
+      </w:r>
+    </w:p>
+    <w:p>
+      <w:pPr>
+        <w:ind w:left="360" w:firstLine="720"/>
+      </w:pPr>
+      <w:r>
+        <w:rPr>
+          <w:b/>
+        </w:rPr>
+        <w:t>Postcondition:</w:t>
+      </w:r>
+      <w:r>
+        <w:t xml:space="preserve"> GameBoardView displays change of the specific player’s position</w:t>
+      </w:r>
+    </w:p>
+    <w:p>
+      <w:pPr>
+        <w:ind w:left="360" w:firstLine="720"/>
+      </w:pPr>
+    </w:p>
+    <w:p>
+      <w:pPr>
+        <w:ind w:left="360" w:firstLine="720"/>
+        <w:rPr>
+          <w:b/>
+        </w:rPr>
+      </w:pPr>
+      <w:r>
+        <w:rPr>
+          <w:b/>
+        </w:rPr>
+        <w:t>updateRobotHealth</w:t>
+      </w:r>
+      <w:r>
+        <w:rPr>
+          <w:b/>
+        </w:rPr>
+        <w:t>() : void</w:t>
+      </w:r>
+    </w:p>
+    <w:p>
+      <w:pPr>
+        <w:ind w:left="360" w:firstLine="720"/>
+      </w:pPr>
+      <w:r>
+        <w:rPr>
+          <w:b/>
+        </w:rPr>
+        <w:t>Summary:</w:t>
+      </w:r>
+      <w:r>
+        <w:t xml:space="preserve"> update a robot’s health point that is displayed on map</w:t>
+      </w:r>
+    </w:p>
+    <w:p>
+      <w:pPr>
+        <w:ind w:left="360" w:firstLine="720"/>
+      </w:pPr>
+      <w:r>
+        <w:rPr>
+          <w:b/>
+        </w:rPr>
+        <w:t>Precondition:</w:t>
+      </w:r>
+      <w:r>
+        <w:t xml:space="preserve"> a robot is damaged</w:t>
+      </w:r>
+    </w:p>
+    <w:p>
+      <w:pPr>
+        <w:ind w:left="360" w:firstLine="720"/>
+      </w:pPr>
+      <w:r>
+        <w:rPr>
+          <w:b/>
+        </w:rPr>
+        <w:t>Input:</w:t>
+      </w:r>
+      <w:r>
+        <w:t xml:space="preserve"> none</w:t>
+      </w:r>
+    </w:p>
+    <w:p>
+      <w:pPr>
+        <w:ind w:left="360" w:firstLine="720"/>
       </w:pPr>
       <w:r>
         <w:rPr>
@@ -6807,93 +7954,45 @@
         <w:t>Return:</w:t>
       </w:r>
       <w:r>
-        <w:t xml:space="preserve"> void</w:t>
-      </w:r>
-    </w:p>
-    <w:p>
-      <w:pPr>
-        <w:pStyle w:val="ListParagraph"/>
-        <w:rPr>
-          <w:b/>
-        </w:rPr>
-      </w:pPr>
-      <w:r>
-        <w:rPr>
-          <w:b/>
-        </w:rPr>
-        <w:t xml:space="preserve">Postcondition: </w:t>
-      </w:r>
-    </w:p>
-    <w:p>
-      <w:pPr>
-        <w:pStyle w:val="ListParagraph"/>
-      </w:pPr>
-      <w:r>
-        <w:t>The set game mode view constructed.</w:t>
-      </w:r>
-    </w:p>
-    <w:p>
-      <w:pPr>
-        <w:pStyle w:val="ListParagraph"/>
-      </w:pPr>
-      <w:r>
-        <w:t xml:space="preserve"> </w:t>
-      </w:r>
-    </w:p>
-    <w:p>
-      <w:pPr>
-        <w:pStyle w:val="Heading4"/>
-      </w:pPr>
-      <w:r>
-        <w:t xml:space="preserve">3.1.2.3 </w:t>
-      </w:r>
-      <w:r>
-        <w:t>GameBoardView Class</w:t>
-      </w:r>
-    </w:p>
-    <w:p>
-      <w:pPr>
-        <w:pStyle w:val="ListParagraph"/>
-      </w:pPr>
-      <w:r>
-        <w:t>The game board view show the current game scene, display the game board, the timer and the information of player status, and give the choice to access the current game: end play, give up or go back home.  This class is used to create the game board view. It has a method to access the information when the controller notifies to change.</w:t>
-      </w:r>
-    </w:p>
-    <w:p>
-      <w:pPr>
-        <w:pStyle w:val="ListParagraph"/>
-      </w:pPr>
-    </w:p>
-    <w:p>
-      <w:pPr>
-        <w:pStyle w:val="ListParagraph"/>
-        <w:rPr>
-          <w:b/>
-        </w:rPr>
-      </w:pPr>
-      <w:r>
-        <w:rPr>
-          <w:b/>
-        </w:rPr>
-        <w:lastRenderedPageBreak/>
-        <w:t>GameBoard</w:t>
-      </w:r>
-      <w:r>
-        <w:rPr>
-          <w:b/>
-        </w:rPr>
-        <w:t>View</w:t>
-      </w:r>
-      <w:r>
-        <w:rPr>
-          <w:b/>
-        </w:rPr>
-        <w:t xml:space="preserve">(): </w:t>
-      </w:r>
-    </w:p>
-    <w:p>
-      <w:pPr>
-        <w:pStyle w:val="ListParagraph"/>
+        <w:t xml:space="preserve"> none</w:t>
+      </w:r>
+    </w:p>
+    <w:p>
+      <w:pPr>
+        <w:ind w:left="1080"/>
+      </w:pPr>
+      <w:r>
+        <w:rPr>
+          <w:b/>
+        </w:rPr>
+        <w:t>Postcondition:</w:t>
+      </w:r>
+      <w:r>
+        <w:t xml:space="preserve"> update the health point of the damaged robot, and remove the robot from map if it has been destroyed</w:t>
+      </w:r>
+    </w:p>
+    <w:p>
+      <w:pPr>
+        <w:ind w:left="360" w:firstLine="720"/>
+      </w:pPr>
+    </w:p>
+    <w:p>
+      <w:pPr>
+        <w:ind w:left="360" w:firstLine="720"/>
+        <w:rPr>
+          <w:b/>
+        </w:rPr>
+      </w:pPr>
+      <w:r>
+        <w:rPr>
+          <w:b/>
+        </w:rPr>
+        <w:t>updatePlayerDeath() : void</w:t>
+      </w:r>
+    </w:p>
+    <w:p>
+      <w:pPr>
+        <w:ind w:left="360" w:firstLine="720"/>
       </w:pPr>
       <w:r>
         <w:rPr>
@@ -6902,12 +8001,12 @@
         <w:t>Summary:</w:t>
       </w:r>
       <w:r>
-        <w:t xml:space="preserve"> this method is to construct game board view frame, a list of hexagon label, a timer label, a button to end play, a button to give up, a button to go home view, and a player status panel.</w:t>
-      </w:r>
-    </w:p>
-    <w:p>
-      <w:pPr>
-        <w:pStyle w:val="ListParagraph"/>
+        <w:t xml:space="preserve"> mark a player as died</w:t>
+      </w:r>
+    </w:p>
+    <w:p>
+      <w:pPr>
+        <w:ind w:left="360" w:firstLine="720"/>
       </w:pPr>
       <w:r>
         <w:rPr>
@@ -6916,12 +8015,12 @@
         <w:t>Precondition:</w:t>
       </w:r>
       <w:r>
-        <w:t xml:space="preserve"> nothing</w:t>
-      </w:r>
-    </w:p>
-    <w:p>
-      <w:pPr>
-        <w:pStyle w:val="ListParagraph"/>
+        <w:t xml:space="preserve"> a player died</w:t>
+      </w:r>
+    </w:p>
+    <w:p>
+      <w:pPr>
+        <w:ind w:left="360" w:firstLine="720"/>
       </w:pPr>
       <w:r>
         <w:rPr>
@@ -6930,12 +8029,12 @@
         <w:t>Input:</w:t>
       </w:r>
       <w:r>
-        <w:t xml:space="preserve"> nothing</w:t>
-      </w:r>
-    </w:p>
-    <w:p>
-      <w:pPr>
-        <w:pStyle w:val="ListParagraph"/>
+        <w:t xml:space="preserve"> none</w:t>
+      </w:r>
+    </w:p>
+    <w:p>
+      <w:pPr>
+        <w:ind w:left="360" w:firstLine="720"/>
       </w:pPr>
       <w:r>
         <w:rPr>
@@ -6944,911 +8043,34 @@
         <w:t>Return:</w:t>
       </w:r>
       <w:r>
-        <w:t xml:space="preserve"> void</w:t>
-      </w:r>
-    </w:p>
-    <w:p>
-      <w:pPr>
-        <w:pStyle w:val="ListParagraph"/>
-        <w:rPr>
-          <w:b/>
-        </w:rPr>
-      </w:pPr>
-      <w:r>
-        <w:rPr>
-          <w:b/>
-        </w:rPr>
-        <w:t xml:space="preserve">Postcondition: </w:t>
-      </w:r>
-    </w:p>
-    <w:p>
-      <w:pPr>
-        <w:pStyle w:val="ListParagraph"/>
-      </w:pPr>
-      <w:r>
-        <w:t>The game board view constructed.</w:t>
-      </w:r>
-    </w:p>
-    <w:p>
-      <w:pPr>
-        <w:pStyle w:val="ListParagraph"/>
-      </w:pPr>
-    </w:p>
-    <w:p>
-      <w:pPr>
-        <w:pStyle w:val="ListParagraph"/>
-        <w:rPr>
-          <w:b/>
-        </w:rPr>
-      </w:pPr>
-      <w:r>
-        <w:rPr>
-          <w:b/>
-        </w:rPr>
-        <w:t>update</w:t>
-      </w:r>
-      <w:r>
-        <w:rPr>
-          <w:b/>
-        </w:rPr>
-        <w:t>(): void</w:t>
-      </w:r>
-    </w:p>
-    <w:p>
-      <w:pPr>
-        <w:pStyle w:val="ListParagraph"/>
-      </w:pPr>
-      <w:r>
-        <w:rPr>
-          <w:b/>
-        </w:rPr>
-        <w:t>Summary:</w:t>
-      </w:r>
-      <w:r>
-        <w:t xml:space="preserve"> this method is to show the latest the value </w:t>
-      </w:r>
-    </w:p>
-    <w:p>
-      <w:pPr>
-        <w:pStyle w:val="ListParagraph"/>
-      </w:pPr>
-      <w:r>
-        <w:rPr>
-          <w:b/>
-        </w:rPr>
-        <w:t>Precondition:</w:t>
-      </w:r>
-      <w:r>
-        <w:t xml:space="preserve"> nothing</w:t>
-      </w:r>
-    </w:p>
-    <w:p>
-      <w:pPr>
-        <w:pStyle w:val="ListParagraph"/>
-      </w:pPr>
-      <w:r>
-        <w:rPr>
-          <w:b/>
-        </w:rPr>
-        <w:t>Input:</w:t>
-      </w:r>
-      <w:r>
-        <w:t xml:space="preserve"> nothing</w:t>
-      </w:r>
-    </w:p>
-    <w:p>
-      <w:pPr>
-        <w:pStyle w:val="ListParagraph"/>
-      </w:pPr>
-      <w:r>
-        <w:rPr>
-          <w:b/>
-        </w:rPr>
-        <w:t>Return:</w:t>
-      </w:r>
-      <w:r>
-        <w:t xml:space="preserve"> void</w:t>
-      </w:r>
-    </w:p>
-    <w:p>
-      <w:pPr>
-        <w:pStyle w:val="ListParagraph"/>
-        <w:rPr>
-          <w:b/>
-        </w:rPr>
-      </w:pPr>
-      <w:r>
-        <w:rPr>
-          <w:b/>
-        </w:rPr>
-        <w:t xml:space="preserve">Postcondition: </w:t>
-      </w:r>
+        <w:t xml:space="preserve"> none</w:t>
+      </w:r>
+    </w:p>
+    <w:p>
+      <w:pPr>
+        <w:ind w:left="360" w:firstLine="720"/>
+      </w:pPr>
+      <w:r>
+        <w:rPr>
+          <w:b/>
+        </w:rPr>
+        <w:t>Postcondition:</w:t>
+      </w:r>
+      <w:r>
+        <w:t xml:space="preserve"> the died player is marked as died on the game board</w:t>
+      </w:r>
+    </w:p>
+    <w:p>
+      <w:pPr>
+        <w:ind w:left="360" w:firstLine="720"/>
+      </w:pPr>
     </w:p>
     <w:p/>
     <w:p>
       <w:pPr>
-        <w:pStyle w:val="ListParagraph"/>
-        <w:rPr>
-          <w:b/>
-        </w:rPr>
-      </w:pPr>
-    </w:p>
-    <w:p>
-      <w:pPr>
-        <w:pStyle w:val="Heading4"/>
-      </w:pPr>
-      <w:r>
-        <w:t xml:space="preserve">3.1.2.4 </w:t>
-      </w:r>
-      <w:r>
-        <w:t>PlayerStatusView Class</w:t>
-      </w:r>
-    </w:p>
-    <w:p>
-      <w:pPr>
-        <w:rPr>
-          <w:b/>
-        </w:rPr>
-      </w:pPr>
-    </w:p>
-    <w:p>
-      <w:pPr>
-        <w:pStyle w:val="ListParagraph"/>
-        <w:rPr>
-          <w:b/>
-        </w:rPr>
-      </w:pPr>
-    </w:p>
-    <w:p>
-      <w:pPr>
-        <w:pStyle w:val="Heading4"/>
-      </w:pPr>
-      <w:r>
-        <w:t xml:space="preserve">3.1.2.5 </w:t>
-      </w:r>
-      <w:r>
-        <w:t>GarageView Class</w:t>
-      </w:r>
-    </w:p>
-    <w:p>
-      <w:pPr>
         <w:pStyle w:val="Heading3"/>
       </w:pPr>
       <w:r>
-        <w:t xml:space="preserve">3.1.3 </w:t>
-      </w:r>
-      <w:r>
-        <w:t>Controller</w:t>
-      </w:r>
-      <w:r>
-        <w:t xml:space="preserve"> Package</w:t>
-      </w:r>
-    </w:p>
-    <w:p>
-      <w:pPr>
-        <w:pStyle w:val="Heading4"/>
-      </w:pPr>
-      <w:r>
-        <w:t xml:space="preserve">3.1.3.1 </w:t>
-      </w:r>
-      <w:r>
-        <w:t>GameController</w:t>
-      </w:r>
-    </w:p>
-    <w:p>
-      <w:pPr>
-        <w:ind w:left="1080"/>
-        <w:rPr>
-          <w:b/>
-        </w:rPr>
-      </w:pPr>
-      <w:r>
-        <w:rPr>
-          <w:b/>
-        </w:rPr>
-        <w:t xml:space="preserve">Fields: </w:t>
-      </w:r>
-    </w:p>
-    <w:p>
-      <w:pPr>
-        <w:ind w:left="1080"/>
-      </w:pPr>
-      <w:r>
-        <w:t>game : Game</w:t>
-      </w:r>
-    </w:p>
-    <w:p>
-      <w:pPr>
-        <w:ind w:left="1080"/>
-      </w:pPr>
-      <w:r>
-        <w:t>gameStartView : GameStartView</w:t>
-      </w:r>
-    </w:p>
-    <w:p>
-      <w:pPr>
-        <w:ind w:left="1080"/>
-      </w:pPr>
-      <w:r>
-        <w:t>setGameModeView : SetGameModeView</w:t>
-      </w:r>
-    </w:p>
-    <w:p>
-      <w:pPr>
-        <w:ind w:left="1080"/>
-      </w:pPr>
-      <w:r>
-        <w:t>gameBoardView : GameBoardView</w:t>
-      </w:r>
-    </w:p>
-    <w:p>
-      <w:pPr>
-        <w:ind w:left="1080"/>
-      </w:pPr>
-      <w:r>
-        <w:t>playerStatusView : PlayerStatusView</w:t>
-      </w:r>
-    </w:p>
-    <w:p>
-      <w:pPr>
-        <w:ind w:left="1080"/>
-      </w:pPr>
-      <w:r>
-        <w:t>garageView : GarageView</w:t>
-      </w:r>
-    </w:p>
-    <w:p>
-      <w:pPr>
-        <w:ind w:left="1080"/>
-      </w:pPr>
-    </w:p>
-    <w:p>
-      <w:pPr>
-        <w:ind w:left="1080"/>
-        <w:rPr>
-          <w:b/>
-        </w:rPr>
-      </w:pPr>
-      <w:r>
-        <w:rPr>
-          <w:b/>
-        </w:rPr>
-        <w:t>ActionPerformed(ActionEvent e) : void</w:t>
-      </w:r>
-    </w:p>
-    <w:p>
-      <w:pPr>
-        <w:ind w:left="360" w:firstLine="720"/>
-      </w:pPr>
-      <w:r>
-        <w:rPr>
-          <w:b/>
-        </w:rPr>
-        <w:t>Summary:</w:t>
-      </w:r>
-      <w:r>
-        <w:t xml:space="preserve"> handle all the button clicked event</w:t>
-      </w:r>
-    </w:p>
-    <w:p>
-      <w:pPr>
-        <w:ind w:left="360" w:firstLine="720"/>
-      </w:pPr>
-      <w:r>
-        <w:rPr>
-          <w:b/>
-        </w:rPr>
-        <w:t>Precondition:</w:t>
-      </w:r>
-      <w:r>
-        <w:t xml:space="preserve"> button is clicked in views</w:t>
-      </w:r>
-    </w:p>
-    <w:p>
-      <w:pPr>
-        <w:ind w:left="360" w:firstLine="720"/>
-      </w:pPr>
-      <w:r>
-        <w:rPr>
-          <w:b/>
-        </w:rPr>
-        <w:t>Input:</w:t>
-      </w:r>
-      <w:r>
-        <w:t xml:space="preserve"> e is an ActionEvent from clicked button</w:t>
-      </w:r>
-    </w:p>
-    <w:p>
-      <w:pPr>
-        <w:ind w:left="360" w:firstLine="720"/>
-      </w:pPr>
-      <w:r>
-        <w:rPr>
-          <w:b/>
-        </w:rPr>
-        <w:t>Return</w:t>
-      </w:r>
-      <w:r>
-        <w:rPr>
-          <w:b/>
-        </w:rPr>
-        <w:t>:</w:t>
-      </w:r>
-      <w:r>
-        <w:t xml:space="preserve"> none</w:t>
-      </w:r>
-    </w:p>
-    <w:p>
-      <w:pPr>
-        <w:ind w:left="1080"/>
-      </w:pPr>
-      <w:r>
-        <w:rPr>
-          <w:b/>
-        </w:rPr>
-        <w:t>Postcondition:</w:t>
-      </w:r>
-      <w:r>
-        <w:t xml:space="preserve"> a new SetGameModeView instance assigned to setGameModeView and displayed if </w:t>
-      </w:r>
-      <w:r>
-        <w:t>startButton</w:t>
-      </w:r>
-      <w:r>
-        <w:t xml:space="preserve"> clicked; a new GarageView instance assigned to garageView and displayed if </w:t>
-      </w:r>
-      <w:r>
-        <w:t xml:space="preserve">garageButton </w:t>
-      </w:r>
-      <w:r>
-        <w:t xml:space="preserve">clicked; game quit if </w:t>
-      </w:r>
-      <w:r>
-        <w:t xml:space="preserve">exitButton </w:t>
-      </w:r>
-      <w:r>
-        <w:t xml:space="preserve">clicked; a new GameBoardView instance assigned to gameBoardView and displayed if start game button clicked; switch to next play if </w:t>
-      </w:r>
-      <w:r>
-        <w:t>endPlayButton</w:t>
-      </w:r>
-      <w:r>
-        <w:t xml:space="preserve"> clicked; the specific player marked died if </w:t>
-      </w:r>
-      <w:r>
-        <w:t>surrenderButton</w:t>
-      </w:r>
-      <w:r>
-        <w:t xml:space="preserve"> clicked; go back to gameStartView if </w:t>
-      </w:r>
-      <w:r>
-        <w:t>homeButton</w:t>
-      </w:r>
-      <w:r>
-        <w:t xml:space="preserve"> </w:t>
-      </w:r>
-      <w:r>
-        <w:lastRenderedPageBreak/>
-        <w:t xml:space="preserve">clicked; a new robot registered if </w:t>
-      </w:r>
-      <w:r>
-        <w:t>registerButton</w:t>
-      </w:r>
-      <w:r>
-        <w:t xml:space="preserve"> clicked; the specific robot revised if </w:t>
-      </w:r>
-      <w:r>
-        <w:t>reviseButton</w:t>
-      </w:r>
-      <w:r>
-        <w:t xml:space="preserve"> clicked; the specific robot retired if </w:t>
-      </w:r>
-      <w:r>
-        <w:t>retireButton</w:t>
-      </w:r>
-      <w:r>
-        <w:t xml:space="preserve"> clicked</w:t>
-      </w:r>
-    </w:p>
-    <w:p>
-      <w:pPr>
-        <w:ind w:left="1080"/>
-      </w:pPr>
-    </w:p>
-    <w:p>
-      <w:pPr>
-        <w:ind w:left="1080"/>
-        <w:rPr>
-          <w:b/>
-        </w:rPr>
-      </w:pPr>
-      <w:r>
-        <w:rPr>
-          <w:b/>
-        </w:rPr>
-        <w:t>keyTyped(KeyEvent e) : void</w:t>
-      </w:r>
-    </w:p>
-    <w:p>
-      <w:pPr>
-        <w:ind w:left="360" w:firstLine="720"/>
-      </w:pPr>
-      <w:r>
-        <w:rPr>
-          <w:b/>
-        </w:rPr>
-        <w:t>Summary:</w:t>
-      </w:r>
-      <w:r>
-        <w:t xml:space="preserve"> handle all the key typed event</w:t>
-      </w:r>
-    </w:p>
-    <w:p>
-      <w:pPr>
-        <w:ind w:left="360" w:firstLine="720"/>
-      </w:pPr>
-      <w:r>
-        <w:rPr>
-          <w:b/>
-        </w:rPr>
-        <w:t>Precondition:</w:t>
-      </w:r>
-      <w:r>
-        <w:t xml:space="preserve"> key is pressed in views</w:t>
-      </w:r>
-    </w:p>
-    <w:p>
-      <w:pPr>
-        <w:ind w:left="360" w:firstLine="720"/>
-      </w:pPr>
-      <w:r>
-        <w:rPr>
-          <w:b/>
-        </w:rPr>
-        <w:t>Input:</w:t>
-      </w:r>
-      <w:r>
-        <w:t xml:space="preserve"> e is a KeyEvent </w:t>
-      </w:r>
-    </w:p>
-    <w:p>
-      <w:pPr>
-        <w:ind w:left="360" w:firstLine="720"/>
-      </w:pPr>
-      <w:r>
-        <w:rPr>
-          <w:b/>
-        </w:rPr>
-        <w:t>Return:</w:t>
-      </w:r>
-      <w:r>
-        <w:t xml:space="preserve"> none</w:t>
-      </w:r>
-    </w:p>
-    <w:p>
-      <w:pPr>
-        <w:ind w:left="1080"/>
-      </w:pPr>
-      <w:r>
-        <w:rPr>
-          <w:b/>
-        </w:rPr>
-        <w:t xml:space="preserve">Postcondition: </w:t>
-      </w:r>
-      <w:r>
-        <w:t>enter turning mode if pressed “T”; enter moving mode if pressed “M”; enter shooting mode if pressed “S”;</w:t>
-      </w:r>
-      <w:r>
-        <w:rPr>
-          <w:b/>
-        </w:rPr>
-        <w:t xml:space="preserve"> </w:t>
-      </w:r>
-      <w:r>
-        <w:t>the playing robot’s direction rotate n (n is the number of pressed number key) unit if pressed number key and in turning mode; the playing robot shoots n (n is the number of pressed number key)  unit of range if pressed number key and in shooting mode</w:t>
-      </w:r>
-    </w:p>
-    <w:p>
-      <w:pPr>
-        <w:ind w:left="1080"/>
-      </w:pPr>
-    </w:p>
-    <w:p>
-      <w:pPr>
-        <w:ind w:left="1080"/>
-        <w:rPr>
-          <w:b/>
-        </w:rPr>
-      </w:pPr>
-      <w:r>
-        <w:rPr>
-          <w:b/>
-        </w:rPr>
-        <w:t>startTimer() : void</w:t>
-      </w:r>
-    </w:p>
-    <w:p>
-      <w:pPr>
-        <w:ind w:left="360" w:firstLine="720"/>
-      </w:pPr>
-      <w:r>
-        <w:rPr>
-          <w:b/>
-        </w:rPr>
-        <w:t>Summary:</w:t>
-      </w:r>
-      <w:r>
-        <w:t xml:space="preserve"> start a new timer to be displayed in GameBoardView</w:t>
-      </w:r>
-    </w:p>
-    <w:p>
-      <w:pPr>
-        <w:ind w:left="360" w:firstLine="720"/>
-      </w:pPr>
-      <w:r>
-        <w:rPr>
-          <w:b/>
-        </w:rPr>
-        <w:t>Precondition:</w:t>
-      </w:r>
-      <w:r>
-        <w:t xml:space="preserve"> none</w:t>
-      </w:r>
-    </w:p>
-    <w:p>
-      <w:pPr>
-        <w:ind w:left="360" w:firstLine="720"/>
-      </w:pPr>
-      <w:r>
-        <w:rPr>
-          <w:b/>
-        </w:rPr>
-        <w:t>Input:</w:t>
-      </w:r>
-      <w:r>
-        <w:t xml:space="preserve"> none</w:t>
-      </w:r>
-    </w:p>
-    <w:p>
-      <w:pPr>
-        <w:ind w:left="360" w:firstLine="720"/>
-      </w:pPr>
-      <w:r>
-        <w:rPr>
-          <w:b/>
-        </w:rPr>
-        <w:t>Return</w:t>
-      </w:r>
-      <w:r>
-        <w:rPr>
-          <w:b/>
-        </w:rPr>
-        <w:t>:</w:t>
-      </w:r>
-      <w:r>
-        <w:t xml:space="preserve"> none</w:t>
-      </w:r>
-    </w:p>
-    <w:p>
-      <w:pPr>
-        <w:ind w:left="360" w:firstLine="720"/>
-      </w:pPr>
-      <w:r>
-        <w:rPr>
-          <w:b/>
-        </w:rPr>
-        <w:t>Postcondition:</w:t>
-      </w:r>
-      <w:r>
-        <w:t xml:space="preserve"> a new timer is started</w:t>
-      </w:r>
-    </w:p>
-    <w:p>
-      <w:pPr>
-        <w:ind w:left="360" w:firstLine="720"/>
-      </w:pPr>
-    </w:p>
-    <w:p>
-      <w:pPr>
-        <w:ind w:left="360" w:firstLine="720"/>
-        <w:rPr>
-          <w:b/>
-        </w:rPr>
-      </w:pPr>
-      <w:r>
-        <w:rPr>
-          <w:b/>
-        </w:rPr>
-        <w:t>update</w:t>
-      </w:r>
-      <w:r>
-        <w:rPr>
-          <w:b/>
-        </w:rPr>
-        <w:t>RobotPosition() : void</w:t>
-      </w:r>
-    </w:p>
-    <w:p>
-      <w:pPr>
-        <w:ind w:left="360" w:firstLine="720"/>
-      </w:pPr>
-      <w:r>
-        <w:rPr>
-          <w:b/>
-        </w:rPr>
-        <w:t>Summary:</w:t>
-      </w:r>
-      <w:r>
-        <w:rPr>
-          <w:b/>
-        </w:rPr>
-        <w:t xml:space="preserve"> </w:t>
-      </w:r>
-      <w:r>
-        <w:t xml:space="preserve">notify </w:t>
-      </w:r>
-      <w:r>
-        <w:t>GameBoardView</w:t>
-      </w:r>
-    </w:p>
-    <w:p>
-      <w:pPr>
-        <w:ind w:left="360" w:firstLine="720"/>
-      </w:pPr>
-      <w:r>
-        <w:rPr>
-          <w:b/>
-        </w:rPr>
-        <w:t>Precondition:</w:t>
-      </w:r>
-      <w:r>
-        <w:t xml:space="preserve"> a robot moved</w:t>
-      </w:r>
-    </w:p>
-    <w:p>
-      <w:pPr>
-        <w:ind w:left="360" w:firstLine="720"/>
-      </w:pPr>
-      <w:r>
-        <w:rPr>
-          <w:b/>
-        </w:rPr>
-        <w:t>Input:</w:t>
-      </w:r>
-      <w:r>
-        <w:t xml:space="preserve"> none</w:t>
-      </w:r>
-    </w:p>
-    <w:p>
-      <w:pPr>
-        <w:ind w:left="360" w:firstLine="720"/>
-      </w:pPr>
-      <w:r>
-        <w:rPr>
-          <w:b/>
-        </w:rPr>
-        <w:t>Return</w:t>
-      </w:r>
-      <w:r>
-        <w:rPr>
-          <w:b/>
-        </w:rPr>
-        <w:t>:</w:t>
-      </w:r>
-      <w:r>
-        <w:t xml:space="preserve"> none</w:t>
-      </w:r>
-    </w:p>
-    <w:p>
-      <w:pPr>
-        <w:ind w:left="360" w:firstLine="720"/>
-      </w:pPr>
-      <w:r>
-        <w:rPr>
-          <w:b/>
-        </w:rPr>
-        <w:t>Postcondition:</w:t>
-      </w:r>
-      <w:r>
-        <w:t xml:space="preserve"> GameBoardView displays change of the specific player’s position</w:t>
-      </w:r>
-    </w:p>
-    <w:p>
-      <w:pPr>
-        <w:ind w:left="360" w:firstLine="720"/>
-      </w:pPr>
-    </w:p>
-    <w:p>
-      <w:pPr>
-        <w:ind w:left="360" w:firstLine="720"/>
-        <w:rPr>
-          <w:b/>
-        </w:rPr>
-      </w:pPr>
-      <w:r>
-        <w:rPr>
-          <w:b/>
-        </w:rPr>
-        <w:t>updateRobotHealth</w:t>
-      </w:r>
-      <w:r>
-        <w:rPr>
-          <w:b/>
-        </w:rPr>
-        <w:t>() : void</w:t>
-      </w:r>
-    </w:p>
-    <w:p>
-      <w:pPr>
-        <w:ind w:left="360" w:firstLine="720"/>
-      </w:pPr>
-      <w:r>
-        <w:rPr>
-          <w:b/>
-        </w:rPr>
-        <w:t>Summary:</w:t>
-      </w:r>
-      <w:r>
-        <w:t xml:space="preserve"> update a robot’s health point that is displayed on map</w:t>
-      </w:r>
-    </w:p>
-    <w:p>
-      <w:pPr>
-        <w:ind w:left="360" w:firstLine="720"/>
-      </w:pPr>
-      <w:r>
-        <w:rPr>
-          <w:b/>
-        </w:rPr>
-        <w:t>Precondition:</w:t>
-      </w:r>
-      <w:r>
-        <w:t xml:space="preserve"> a robot is damaged</w:t>
-      </w:r>
-    </w:p>
-    <w:p>
-      <w:pPr>
-        <w:ind w:left="360" w:firstLine="720"/>
-      </w:pPr>
-      <w:r>
-        <w:rPr>
-          <w:b/>
-        </w:rPr>
-        <w:t>Input:</w:t>
-      </w:r>
-      <w:r>
-        <w:t xml:space="preserve"> none</w:t>
-      </w:r>
-    </w:p>
-    <w:p>
-      <w:pPr>
-        <w:ind w:left="360" w:firstLine="720"/>
-      </w:pPr>
-      <w:r>
-        <w:rPr>
-          <w:b/>
-        </w:rPr>
-        <w:t>Return:</w:t>
-      </w:r>
-      <w:r>
-        <w:t xml:space="preserve"> none</w:t>
-      </w:r>
-    </w:p>
-    <w:p>
-      <w:pPr>
-        <w:ind w:left="1080"/>
-      </w:pPr>
-      <w:r>
-        <w:rPr>
-          <w:b/>
-        </w:rPr>
-        <w:t>Postcondition:</w:t>
-      </w:r>
-      <w:r>
-        <w:t xml:space="preserve"> update the health point of the damaged robot, and remove the robot from map if it has been destroyed</w:t>
-      </w:r>
-    </w:p>
-    <w:p>
-      <w:pPr>
-        <w:ind w:left="360" w:firstLine="720"/>
-      </w:pPr>
-    </w:p>
-    <w:p>
-      <w:pPr>
-        <w:ind w:left="360" w:firstLine="720"/>
-        <w:rPr>
-          <w:b/>
-        </w:rPr>
-      </w:pPr>
-      <w:r>
-        <w:rPr>
-          <w:b/>
-        </w:rPr>
-        <w:t>updatePlayerDeath() : void</w:t>
-      </w:r>
-    </w:p>
-    <w:p>
-      <w:pPr>
-        <w:ind w:left="360" w:firstLine="720"/>
-      </w:pPr>
-      <w:r>
-        <w:rPr>
-          <w:b/>
-        </w:rPr>
-        <w:t>Summary:</w:t>
-      </w:r>
-      <w:r>
-        <w:t xml:space="preserve"> mark a player as died</w:t>
-      </w:r>
-    </w:p>
-    <w:p>
-      <w:pPr>
-        <w:ind w:left="360" w:firstLine="720"/>
-      </w:pPr>
-      <w:r>
-        <w:rPr>
-          <w:b/>
-        </w:rPr>
-        <w:t>Precondition:</w:t>
-      </w:r>
-      <w:r>
-        <w:t xml:space="preserve"> a player died</w:t>
-      </w:r>
-    </w:p>
-    <w:p>
-      <w:pPr>
-        <w:ind w:left="360" w:firstLine="720"/>
-      </w:pPr>
-      <w:r>
-        <w:rPr>
-          <w:b/>
-        </w:rPr>
-        <w:t>Input:</w:t>
-      </w:r>
-      <w:r>
-        <w:t xml:space="preserve"> none</w:t>
-      </w:r>
-    </w:p>
-    <w:p>
-      <w:pPr>
-        <w:ind w:left="360" w:firstLine="720"/>
-      </w:pPr>
-      <w:r>
-        <w:rPr>
-          <w:b/>
-        </w:rPr>
-        <w:t>Return:</w:t>
-      </w:r>
-      <w:r>
-        <w:t xml:space="preserve"> none</w:t>
-      </w:r>
-    </w:p>
-    <w:p>
-      <w:pPr>
-        <w:ind w:left="360" w:firstLine="720"/>
-      </w:pPr>
-      <w:r>
-        <w:rPr>
-          <w:b/>
-        </w:rPr>
-        <w:t>Postcondition:</w:t>
-      </w:r>
-      <w:r>
-        <w:t xml:space="preserve"> the died player is marked as died on the game board</w:t>
-      </w:r>
-    </w:p>
-    <w:p>
-      <w:pPr>
-        <w:ind w:left="360" w:firstLine="720"/>
-      </w:pPr>
-    </w:p>
-    <w:p/>
-    <w:p>
-      <w:pPr>
-        <w:pStyle w:val="Heading3"/>
-      </w:pPr>
-      <w:r>
-        <w:lastRenderedPageBreak/>
         <w:t>3.1.4 WarOfRobotcraft</w:t>
       </w:r>
     </w:p>
@@ -8031,8 +8253,8 @@
 </file>
 
 <file path=word/numbering.xml><?xml version="1.0" encoding="utf-8"?>
-<w:numbering xmlns:wpc="http://schemas.microsoft.com/office/word/2010/wordprocessingCanvas" xmlns:mo="http://schemas.microsoft.com/office/mac/office/2008/main" xmlns:mc="http://schemas.openxmlformats.org/markup-compatibility/2006" xmlns:mv="urn:schemas-microsoft-com:mac:vml" xmlns:o="urn:schemas-microsoft-com:office:office" xmlns:r="http://schemas.openxmlformats.org/officeDocument/2006/relationships" xmlns:m="http://schemas.openxmlformats.org/officeDocument/2006/math" xmlns:v="urn:schemas-microsoft-com:vml" xmlns:wp14="http://schemas.microsoft.com/office/word/2010/wordprocessingDrawing" xmlns:wp="http://schemas.openxmlformats.org/drawingml/2006/wordprocessingDrawing" xmlns:w10="urn:schemas-microsoft-com:office:word" xmlns:w="http://schemas.openxmlformats.org/wordprocessingml/2006/main" xmlns:w14="http://schemas.microsoft.com/office/word/2010/wordml" xmlns:w15="http://schemas.microsoft.com/office/word/2012/wordml" xmlns:wpg="http://schemas.microsoft.com/office/word/2010/wordprocessingGroup" xmlns:wpi="http://schemas.microsoft.com/office/word/2010/wordprocessingInk" xmlns:wne="http://schemas.microsoft.com/office/word/2006/wordml" xmlns:wps="http://schemas.microsoft.com/office/word/2010/wordprocessingShape" mc:Ignorable="w14 w15 wp14">
-  <w:abstractNum w:abstractNumId="0">
+<w:numbering xmlns:wpc="http://schemas.microsoft.com/office/word/2010/wordprocessingCanvas" xmlns:cx="http://schemas.microsoft.com/office/drawing/2014/chartex" xmlns:cx1="http://schemas.microsoft.com/office/drawing/2015/9/8/chartex" xmlns:cx2="http://schemas.microsoft.com/office/drawing/2015/10/21/chartex" xmlns:cx3="http://schemas.microsoft.com/office/drawing/2016/5/9/chartex" xmlns:cx4="http://schemas.microsoft.com/office/drawing/2016/5/10/chartex" xmlns:cx5="http://schemas.microsoft.com/office/drawing/2016/5/11/chartex" xmlns:mc="http://schemas.openxmlformats.org/markup-compatibility/2006" xmlns:o="urn:schemas-microsoft-com:office:office" xmlns:r="http://schemas.openxmlformats.org/officeDocument/2006/relationships" xmlns:m="http://schemas.openxmlformats.org/officeDocument/2006/math" xmlns:v="urn:schemas-microsoft-com:vml" xmlns:wp14="http://schemas.microsoft.com/office/word/2010/wordprocessingDrawing" xmlns:wp="http://schemas.openxmlformats.org/drawingml/2006/wordprocessingDrawing" xmlns:w10="urn:schemas-microsoft-com:office:word" xmlns:w="http://schemas.openxmlformats.org/wordprocessingml/2006/main" xmlns:w14="http://schemas.microsoft.com/office/word/2010/wordml" xmlns:w15="http://schemas.microsoft.com/office/word/2012/wordml" xmlns:w16se="http://schemas.microsoft.com/office/word/2015/wordml/symex" xmlns:wpg="http://schemas.microsoft.com/office/word/2010/wordprocessingGroup" xmlns:wpi="http://schemas.microsoft.com/office/word/2010/wordprocessingInk" xmlns:wne="http://schemas.microsoft.com/office/word/2006/wordml" xmlns:wps="http://schemas.microsoft.com/office/word/2010/wordprocessingShape" mc:Ignorable="w14 w15 w16se wp14">
+  <w:abstractNum w:abstractNumId="0" w15:restartNumberingAfterBreak="0">
     <w:nsid w:val="0876534D"/>
     <w:multiLevelType w:val="hybridMultilevel"/>
     <w:tmpl w:val="F0906EAE"/>
@@ -8145,7 +8367,7 @@
       </w:rPr>
     </w:lvl>
   </w:abstractNum>
-  <w:abstractNum w:abstractNumId="1">
+  <w:abstractNum w:abstractNumId="1" w15:restartNumberingAfterBreak="0">
     <w:nsid w:val="15FB7832"/>
     <w:multiLevelType w:val="hybridMultilevel"/>
     <w:tmpl w:val="9F04D056"/>
@@ -8234,7 +8456,7 @@
       </w:pPr>
     </w:lvl>
   </w:abstractNum>
-  <w:abstractNum w:abstractNumId="2">
+  <w:abstractNum w:abstractNumId="2" w15:restartNumberingAfterBreak="0">
     <w:nsid w:val="34055767"/>
     <w:multiLevelType w:val="hybridMultilevel"/>
     <w:tmpl w:val="43965DDE"/>
@@ -8347,7 +8569,7 @@
       </w:rPr>
     </w:lvl>
   </w:abstractNum>
-  <w:abstractNum w:abstractNumId="3">
+  <w:abstractNum w:abstractNumId="3" w15:restartNumberingAfterBreak="0">
     <w:nsid w:val="3DC852EE"/>
     <w:multiLevelType w:val="hybridMultilevel"/>
     <w:tmpl w:val="056654DC"/>
@@ -8460,7 +8682,7 @@
       </w:rPr>
     </w:lvl>
   </w:abstractNum>
-  <w:abstractNum w:abstractNumId="4">
+  <w:abstractNum w:abstractNumId="4" w15:restartNumberingAfterBreak="0">
     <w:nsid w:val="4A381A85"/>
     <w:multiLevelType w:val="multilevel"/>
     <w:tmpl w:val="0409001F"/>
@@ -8546,7 +8768,7 @@
       </w:pPr>
     </w:lvl>
   </w:abstractNum>
-  <w:abstractNum w:abstractNumId="5">
+  <w:abstractNum w:abstractNumId="5" w15:restartNumberingAfterBreak="0">
     <w:nsid w:val="4DE873E9"/>
     <w:multiLevelType w:val="hybridMultilevel"/>
     <w:tmpl w:val="29F29568"/>
@@ -8659,7 +8881,7 @@
       </w:rPr>
     </w:lvl>
   </w:abstractNum>
-  <w:abstractNum w:abstractNumId="6">
+  <w:abstractNum w:abstractNumId="6" w15:restartNumberingAfterBreak="0">
     <w:nsid w:val="62DE37E7"/>
     <w:multiLevelType w:val="hybridMultilevel"/>
     <w:tmpl w:val="6344AC2A"/>
@@ -8772,7 +8994,7 @@
       </w:rPr>
     </w:lvl>
   </w:abstractNum>
-  <w:abstractNum w:abstractNumId="7">
+  <w:abstractNum w:abstractNumId="7" w15:restartNumberingAfterBreak="0">
     <w:nsid w:val="6B1A0C7F"/>
     <w:multiLevelType w:val="hybridMultilevel"/>
     <w:tmpl w:val="111250CA"/>
@@ -8885,7 +9107,7 @@
       </w:rPr>
     </w:lvl>
   </w:abstractNum>
-  <w:abstractNum w:abstractNumId="8">
+  <w:abstractNum w:abstractNumId="8" w15:restartNumberingAfterBreak="0">
     <w:nsid w:val="6C6653FB"/>
     <w:multiLevelType w:val="hybridMultilevel"/>
     <w:tmpl w:val="1DD24A98"/>
@@ -8998,7 +9220,7 @@
       </w:rPr>
     </w:lvl>
   </w:abstractNum>
-  <w:abstractNum w:abstractNumId="9">
+  <w:abstractNum w:abstractNumId="9" w15:restartNumberingAfterBreak="0">
     <w:nsid w:val="6D4C47F4"/>
     <w:multiLevelType w:val="multilevel"/>
     <w:tmpl w:val="0409001F"/>
@@ -9084,7 +9306,7 @@
       </w:pPr>
     </w:lvl>
   </w:abstractNum>
-  <w:abstractNum w:abstractNumId="10">
+  <w:abstractNum w:abstractNumId="10" w15:restartNumberingAfterBreak="0">
     <w:nsid w:val="749E22C0"/>
     <w:multiLevelType w:val="multilevel"/>
     <w:tmpl w:val="D110CA3A"/>
@@ -9242,7 +9464,7 @@
 </file>
 
 <file path=word/styles.xml><?xml version="1.0" encoding="utf-8"?>
-<w:styles xmlns:mc="http://schemas.openxmlformats.org/markup-compatibility/2006" xmlns:r="http://schemas.openxmlformats.org/officeDocument/2006/relationships" xmlns:w="http://schemas.openxmlformats.org/wordprocessingml/2006/main" xmlns:w14="http://schemas.microsoft.com/office/word/2010/wordml" xmlns:w15="http://schemas.microsoft.com/office/word/2012/wordml" mc:Ignorable="w14 w15">
+<w:styles xmlns:mc="http://schemas.openxmlformats.org/markup-compatibility/2006" xmlns:r="http://schemas.openxmlformats.org/officeDocument/2006/relationships" xmlns:w="http://schemas.openxmlformats.org/wordprocessingml/2006/main" xmlns:w14="http://schemas.microsoft.com/office/word/2010/wordml" xmlns:w15="http://schemas.microsoft.com/office/word/2012/wordml" xmlns:w16se="http://schemas.microsoft.com/office/word/2015/wordml/symex" mc:Ignorable="w14 w15 w16se">
   <w:docDefaults>
     <w:rPrDefault>
       <w:rPr>
@@ -9254,7 +9476,7 @@
     </w:rPrDefault>
     <w:pPrDefault/>
   </w:docDefaults>
-  <w:latentStyles w:defLockedState="0" w:defUIPriority="99" w:defSemiHidden="0" w:defUnhideWhenUsed="0" w:defQFormat="0" w:count="382">
+  <w:latentStyles w:defLockedState="0" w:defUIPriority="99" w:defSemiHidden="0" w:defUnhideWhenUsed="0" w:defQFormat="0" w:count="374">
     <w:lsdException w:name="Normal" w:uiPriority="0" w:qFormat="1"/>
     <w:lsdException w:name="heading 1" w:uiPriority="9" w:qFormat="1"/>
     <w:lsdException w:name="heading 2" w:semiHidden="1" w:uiPriority="9" w:unhideWhenUsed="1" w:qFormat="1"/>
@@ -9759,7 +9981,6 @@
       <w:szCs w:val="22"/>
     </w:rPr>
     <w:tblPr>
-      <w:tblInd w:w="0" w:type="dxa"/>
       <w:tblBorders>
         <w:top w:val="single" w:sz="4" w:space="0" w:color="auto"/>
         <w:left w:val="single" w:sz="4" w:space="0" w:color="auto"/>
@@ -9768,12 +9989,6 @@
         <w:insideH w:val="single" w:sz="4" w:space="0" w:color="auto"/>
         <w:insideV w:val="single" w:sz="4" w:space="0" w:color="auto"/>
       </w:tblBorders>
-      <w:tblCellMar>
-        <w:top w:w="0" w:type="dxa"/>
-        <w:left w:w="108" w:type="dxa"/>
-        <w:bottom w:w="0" w:type="dxa"/>
-        <w:right w:w="108" w:type="dxa"/>
-      </w:tblCellMar>
     </w:tblPr>
   </w:style>
   <w:style w:type="character" w:customStyle="1" w:styleId="Heading1Char">

</xml_diff>

<commit_message>
Modify classes in view package
</commit_message>
<xml_diff>
--- a/doc/Design Document.docx
+++ b/doc/Design Document.docx
@@ -30,7 +30,33 @@
           <w:szCs w:val="72"/>
           <w:lang w:val="en-US"/>
         </w:rPr>
-        <w:t xml:space="preserve">War of Robotcraft </w:t>
+        <w:t xml:space="preserve">War of </w:t>
+      </w:r>
+      <w:proofErr w:type="spellStart"/>
+      <w:r>
+        <w:rPr>
+          <w:rFonts w:asciiTheme="majorHAnsi" w:hAnsiTheme="majorHAnsi" w:cs="Times"/>
+          <w:b/>
+          <w:bCs/>
+          <w:color w:val="000000"/>
+          <w:sz w:val="72"/>
+          <w:szCs w:val="72"/>
+          <w:lang w:val="en-US"/>
+        </w:rPr>
+        <w:t>Robotcraft</w:t>
+      </w:r>
+      <w:proofErr w:type="spellEnd"/>
+      <w:r>
+        <w:rPr>
+          <w:rFonts w:asciiTheme="majorHAnsi" w:hAnsiTheme="majorHAnsi" w:cs="Times"/>
+          <w:b/>
+          <w:bCs/>
+          <w:color w:val="000000"/>
+          <w:sz w:val="72"/>
+          <w:szCs w:val="72"/>
+          <w:lang w:val="en-US"/>
+        </w:rPr>
+        <w:t xml:space="preserve"> </w:t>
       </w:r>
     </w:p>
     <w:p>
@@ -362,8 +388,17 @@
                 <w:sz w:val="32"/>
                 <w:szCs w:val="32"/>
               </w:rPr>
-              <w:t>He, Jiahuan</w:t>
+              <w:t xml:space="preserve">He, </w:t>
             </w:r>
+            <w:proofErr w:type="spellStart"/>
+            <w:r>
+              <w:rPr>
+                <w:sz w:val="32"/>
+                <w:szCs w:val="32"/>
+              </w:rPr>
+              <w:t>Jiahuan</w:t>
+            </w:r>
+            <w:proofErr w:type="spellEnd"/>
           </w:p>
         </w:tc>
         <w:tc>
@@ -427,8 +462,17 @@
                 <w:sz w:val="32"/>
                 <w:szCs w:val="32"/>
               </w:rPr>
-              <w:t>Wang, Shisong</w:t>
+              <w:t xml:space="preserve">Wang, </w:t>
             </w:r>
+            <w:proofErr w:type="spellStart"/>
+            <w:r>
+              <w:rPr>
+                <w:sz w:val="32"/>
+                <w:szCs w:val="32"/>
+              </w:rPr>
+              <w:t>Shisong</w:t>
+            </w:r>
+            <w:proofErr w:type="spellEnd"/>
           </w:p>
         </w:tc>
         <w:tc>
@@ -487,12 +531,21 @@
                 <w:szCs w:val="32"/>
               </w:rPr>
             </w:pPr>
+            <w:proofErr w:type="spellStart"/>
             <w:r>
               <w:rPr>
                 <w:sz w:val="32"/>
                 <w:szCs w:val="32"/>
               </w:rPr>
-              <w:t xml:space="preserve">Xie, </w:t>
+              <w:t>Xie</w:t>
+            </w:r>
+            <w:proofErr w:type="spellEnd"/>
+            <w:r>
+              <w:rPr>
+                <w:sz w:val="32"/>
+                <w:szCs w:val="32"/>
+              </w:rPr>
+              <w:t xml:space="preserve">, </w:t>
             </w:r>
             <w:r>
               <w:rPr>
@@ -1402,8 +1455,18 @@
           <w:color w:val="000000"/>
           <w:lang w:val="en-US"/>
         </w:rPr>
-        <w:t>X: int</w:t>
-      </w:r>
+        <w:t xml:space="preserve">X: </w:t>
+      </w:r>
+      <w:proofErr w:type="spellStart"/>
+      <w:r>
+        <w:rPr>
+          <w:rFonts w:cs="Times"/>
+          <w:color w:val="000000"/>
+          <w:lang w:val="en-US"/>
+        </w:rPr>
+        <w:t>int</w:t>
+      </w:r>
+      <w:proofErr w:type="spellEnd"/>
     </w:p>
     <w:p>
       <w:pPr>
@@ -1421,8 +1484,18 @@
           <w:color w:val="000000"/>
           <w:lang w:val="en-US"/>
         </w:rPr>
-        <w:t>Y: int</w:t>
-      </w:r>
+        <w:t xml:space="preserve">Y: </w:t>
+      </w:r>
+      <w:proofErr w:type="spellStart"/>
+      <w:r>
+        <w:rPr>
+          <w:rFonts w:cs="Times"/>
+          <w:color w:val="000000"/>
+          <w:lang w:val="en-US"/>
+        </w:rPr>
+        <w:t>int</w:t>
+      </w:r>
+      <w:proofErr w:type="spellEnd"/>
     </w:p>
     <w:p>
       <w:pPr>
@@ -1440,8 +1513,18 @@
           <w:color w:val="000000"/>
           <w:lang w:val="en-US"/>
         </w:rPr>
-        <w:t>Z: int</w:t>
-      </w:r>
+        <w:t xml:space="preserve">Z: </w:t>
+      </w:r>
+      <w:proofErr w:type="spellStart"/>
+      <w:r>
+        <w:rPr>
+          <w:rFonts w:cs="Times"/>
+          <w:color w:val="000000"/>
+          <w:lang w:val="en-US"/>
+        </w:rPr>
+        <w:t>int</w:t>
+      </w:r>
+      <w:proofErr w:type="spellEnd"/>
     </w:p>
     <w:p>
       <w:pPr>
@@ -1465,6 +1548,7 @@
           <w:lang w:val="en-US"/>
         </w:rPr>
       </w:pPr>
+      <w:proofErr w:type="spellStart"/>
       <w:r>
         <w:rPr>
           <w:rFonts w:cs="Times"/>
@@ -1483,6 +1567,7 @@
         </w:rPr>
         <w:t>Positive</w:t>
       </w:r>
+      <w:proofErr w:type="spellEnd"/>
       <w:r>
         <w:rPr>
           <w:rFonts w:cs="Times"/>
@@ -1683,6 +1768,7 @@
           <w:lang w:val="en-US"/>
         </w:rPr>
       </w:pPr>
+      <w:proofErr w:type="spellStart"/>
       <w:r>
         <w:rPr>
           <w:rFonts w:cs="Times"/>
@@ -1701,6 +1787,7 @@
         </w:rPr>
         <w:t>Negative</w:t>
       </w:r>
+      <w:proofErr w:type="spellEnd"/>
       <w:r>
         <w:rPr>
           <w:rFonts w:cs="Times"/>
@@ -1901,6 +1988,7 @@
           <w:lang w:val="en-US"/>
         </w:rPr>
       </w:pPr>
+      <w:proofErr w:type="spellStart"/>
       <w:r>
         <w:rPr>
           <w:rFonts w:cs="Times"/>
@@ -1910,6 +1998,7 @@
         </w:rPr>
         <w:t>moveYPositive</w:t>
       </w:r>
+      <w:proofErr w:type="spellEnd"/>
       <w:r>
         <w:rPr>
           <w:rFonts w:cs="Times"/>
@@ -2110,6 +2199,7 @@
           <w:lang w:val="en-US"/>
         </w:rPr>
       </w:pPr>
+      <w:proofErr w:type="spellStart"/>
       <w:r>
         <w:rPr>
           <w:rFonts w:cs="Times"/>
@@ -2119,6 +2209,7 @@
         </w:rPr>
         <w:t>moveYNegative</w:t>
       </w:r>
+      <w:proofErr w:type="spellEnd"/>
       <w:r>
         <w:rPr>
           <w:rFonts w:cs="Times"/>
@@ -2319,6 +2410,7 @@
           <w:lang w:val="en-US"/>
         </w:rPr>
       </w:pPr>
+      <w:proofErr w:type="spellStart"/>
       <w:r>
         <w:rPr>
           <w:rFonts w:cs="Times"/>
@@ -2328,6 +2420,7 @@
         </w:rPr>
         <w:t>moveZPositive</w:t>
       </w:r>
+      <w:proofErr w:type="spellEnd"/>
       <w:r>
         <w:rPr>
           <w:rFonts w:cs="Times"/>
@@ -2528,6 +2621,7 @@
           <w:lang w:val="en-US"/>
         </w:rPr>
       </w:pPr>
+      <w:proofErr w:type="spellStart"/>
       <w:r>
         <w:rPr>
           <w:rFonts w:cs="Times"/>
@@ -2537,6 +2631,7 @@
         </w:rPr>
         <w:t>moveZNegative</w:t>
       </w:r>
+      <w:proofErr w:type="spellEnd"/>
       <w:r>
         <w:rPr>
           <w:rFonts w:cs="Times"/>
@@ -2797,13 +2892,59 @@
           <w:lang w:val="en-US"/>
         </w:rPr>
       </w:pPr>
-      <w:r>
-        <w:rPr>
-          <w:rFonts w:cs="Times"/>
-          <w:color w:val="000000"/>
-          <w:lang w:val="en-US"/>
-        </w:rPr>
-        <w:t>playerList: LinkedList&lt;Pair&lt;int, Player&gt;&gt;</w:t>
+      <w:proofErr w:type="spellStart"/>
+      <w:r>
+        <w:rPr>
+          <w:rFonts w:cs="Times"/>
+          <w:color w:val="000000"/>
+          <w:lang w:val="en-US"/>
+        </w:rPr>
+        <w:t>playerList</w:t>
+      </w:r>
+      <w:proofErr w:type="spellEnd"/>
+      <w:r>
+        <w:rPr>
+          <w:rFonts w:cs="Times"/>
+          <w:color w:val="000000"/>
+          <w:lang w:val="en-US"/>
+        </w:rPr>
+        <w:t xml:space="preserve">: </w:t>
+      </w:r>
+      <w:proofErr w:type="spellStart"/>
+      <w:r>
+        <w:rPr>
+          <w:rFonts w:cs="Times"/>
+          <w:color w:val="000000"/>
+          <w:lang w:val="en-US"/>
+        </w:rPr>
+        <w:t>LinkedList</w:t>
+      </w:r>
+      <w:proofErr w:type="spellEnd"/>
+      <w:r>
+        <w:rPr>
+          <w:rFonts w:cs="Times"/>
+          <w:color w:val="000000"/>
+          <w:lang w:val="en-US"/>
+        </w:rPr>
+        <w:t>&lt;Pair&lt;</w:t>
+      </w:r>
+      <w:proofErr w:type="spellStart"/>
+      <w:r>
+        <w:rPr>
+          <w:rFonts w:cs="Times"/>
+          <w:color w:val="000000"/>
+          <w:lang w:val="en-US"/>
+        </w:rPr>
+        <w:t>int</w:t>
+      </w:r>
+      <w:proofErr w:type="spellEnd"/>
+      <w:r>
+        <w:rPr>
+          <w:rFonts w:cs="Times"/>
+          <w:color w:val="000000"/>
+          <w:lang w:val="en-US"/>
+        </w:rPr>
+        <w:t>, Player&gt;&gt;</w:t>
       </w:r>
     </w:p>
     <w:p>
@@ -2816,14 +2957,34 @@
           <w:lang w:val="en-US"/>
         </w:rPr>
       </w:pPr>
-      <w:r>
-        <w:rPr>
-          <w:rFonts w:cs="Times"/>
-          <w:color w:val="000000"/>
-          <w:lang w:val="en-US"/>
-        </w:rPr>
-        <w:t>playerNum: int</w:t>
-      </w:r>
+      <w:proofErr w:type="spellStart"/>
+      <w:r>
+        <w:rPr>
+          <w:rFonts w:cs="Times"/>
+          <w:color w:val="000000"/>
+          <w:lang w:val="en-US"/>
+        </w:rPr>
+        <w:t>playerNum</w:t>
+      </w:r>
+      <w:proofErr w:type="spellEnd"/>
+      <w:r>
+        <w:rPr>
+          <w:rFonts w:cs="Times"/>
+          <w:color w:val="000000"/>
+          <w:lang w:val="en-US"/>
+        </w:rPr>
+        <w:t xml:space="preserve">: </w:t>
+      </w:r>
+      <w:proofErr w:type="spellStart"/>
+      <w:r>
+        <w:rPr>
+          <w:rFonts w:cs="Times"/>
+          <w:color w:val="000000"/>
+          <w:lang w:val="en-US"/>
+        </w:rPr>
+        <w:t>int</w:t>
+      </w:r>
+      <w:proofErr w:type="spellEnd"/>
     </w:p>
     <w:p>
       <w:pPr>
@@ -2835,13 +2996,23 @@
           <w:lang w:val="en-US"/>
         </w:rPr>
       </w:pPr>
-      <w:r>
-        <w:rPr>
-          <w:rFonts w:cs="Times"/>
-          <w:color w:val="000000"/>
-          <w:lang w:val="en-US"/>
-        </w:rPr>
-        <w:t>currentPlayer: Player</w:t>
+      <w:proofErr w:type="spellStart"/>
+      <w:r>
+        <w:rPr>
+          <w:rFonts w:cs="Times"/>
+          <w:color w:val="000000"/>
+          <w:lang w:val="en-US"/>
+        </w:rPr>
+        <w:t>currentPlayer</w:t>
+      </w:r>
+      <w:proofErr w:type="spellEnd"/>
+      <w:r>
+        <w:rPr>
+          <w:rFonts w:cs="Times"/>
+          <w:color w:val="000000"/>
+          <w:lang w:val="en-US"/>
+        </w:rPr>
+        <w:t>: Player</w:t>
       </w:r>
     </w:p>
     <w:p>
@@ -2866,14 +3037,25 @@
           <w:lang w:val="en-US"/>
         </w:rPr>
       </w:pPr>
-      <w:r>
-        <w:rPr>
-          <w:rFonts w:cs="Times"/>
-          <w:b/>
-          <w:color w:val="000000"/>
-          <w:lang w:val="en-US"/>
-        </w:rPr>
-        <w:t>setPlayerPosition(): void</w:t>
+      <w:proofErr w:type="spellStart"/>
+      <w:r>
+        <w:rPr>
+          <w:rFonts w:cs="Times"/>
+          <w:b/>
+          <w:color w:val="000000"/>
+          <w:lang w:val="en-US"/>
+        </w:rPr>
+        <w:t>setPlayerPosition</w:t>
+      </w:r>
+      <w:proofErr w:type="spellEnd"/>
+      <w:r>
+        <w:rPr>
+          <w:rFonts w:cs="Times"/>
+          <w:b/>
+          <w:color w:val="000000"/>
+          <w:lang w:val="en-US"/>
+        </w:rPr>
+        <w:t>(): void</w:t>
       </w:r>
     </w:p>
     <w:p>
@@ -3100,14 +3282,25 @@
           <w:lang w:val="en-US"/>
         </w:rPr>
       </w:pPr>
-      <w:r>
-        <w:rPr>
-          <w:rFonts w:cs="Times"/>
-          <w:b/>
-          <w:color w:val="000000"/>
-          <w:lang w:val="en-US"/>
-        </w:rPr>
-        <w:t>goNextPlayer(): void</w:t>
+      <w:proofErr w:type="spellStart"/>
+      <w:r>
+        <w:rPr>
+          <w:rFonts w:cs="Times"/>
+          <w:b/>
+          <w:color w:val="000000"/>
+          <w:lang w:val="en-US"/>
+        </w:rPr>
+        <w:t>goNextPlayer</w:t>
+      </w:r>
+      <w:proofErr w:type="spellEnd"/>
+      <w:r>
+        <w:rPr>
+          <w:rFonts w:cs="Times"/>
+          <w:b/>
+          <w:color w:val="000000"/>
+          <w:lang w:val="en-US"/>
+        </w:rPr>
+        <w:t>(): void</w:t>
       </w:r>
     </w:p>
     <w:p>
@@ -3273,14 +3466,25 @@
           <w:lang w:val="en-US"/>
         </w:rPr>
       </w:pPr>
-      <w:r>
-        <w:rPr>
-          <w:rFonts w:cs="Times"/>
-          <w:b/>
-          <w:color w:val="000000"/>
-          <w:lang w:val="en-US"/>
-        </w:rPr>
-        <w:t>runPlay(): void</w:t>
+      <w:proofErr w:type="spellStart"/>
+      <w:r>
+        <w:rPr>
+          <w:rFonts w:cs="Times"/>
+          <w:b/>
+          <w:color w:val="000000"/>
+          <w:lang w:val="en-US"/>
+        </w:rPr>
+        <w:t>runPlay</w:t>
+      </w:r>
+      <w:proofErr w:type="spellEnd"/>
+      <w:r>
+        <w:rPr>
+          <w:rFonts w:cs="Times"/>
+          <w:b/>
+          <w:color w:val="000000"/>
+          <w:lang w:val="en-US"/>
+        </w:rPr>
+        <w:t>(): void</w:t>
       </w:r>
     </w:p>
     <w:p>
@@ -3443,6 +3647,7 @@
           <w:lang w:val="en-US"/>
         </w:rPr>
       </w:pPr>
+      <w:proofErr w:type="spellStart"/>
       <w:r>
         <w:rPr>
           <w:rFonts w:cs="Times"/>
@@ -3452,6 +3657,7 @@
         </w:rPr>
         <w:t>updateGame</w:t>
       </w:r>
+      <w:proofErr w:type="spellEnd"/>
       <w:r>
         <w:rPr>
           <w:rFonts w:cs="Times"/>
@@ -3683,31 +3889,79 @@
           <w:lang w:val="en-US"/>
         </w:rPr>
       </w:pPr>
-      <w:r>
-        <w:rPr>
-          <w:rFonts w:cs="Times"/>
-          <w:color w:val="000000"/>
-          <w:lang w:val="en-US"/>
-        </w:rPr>
-        <w:t>coordinateList: LinedList&lt;Coordinate&gt;</w:t>
-      </w:r>
-    </w:p>
-    <w:p>
-      <w:pPr>
-        <w:rPr>
-          <w:rFonts w:cs="Times"/>
-          <w:color w:val="000000"/>
-          <w:lang w:val="en-US"/>
-        </w:rPr>
-      </w:pPr>
-      <w:r>
-        <w:rPr>
-          <w:rFonts w:cs="Times"/>
-          <w:color w:val="000000"/>
-          <w:lang w:val="en-US"/>
-        </w:rPr>
-        <w:t>mapSize: int</w:t>
-      </w:r>
+      <w:proofErr w:type="spellStart"/>
+      <w:r>
+        <w:rPr>
+          <w:rFonts w:cs="Times"/>
+          <w:color w:val="000000"/>
+          <w:lang w:val="en-US"/>
+        </w:rPr>
+        <w:t>coordinateList</w:t>
+      </w:r>
+      <w:proofErr w:type="spellEnd"/>
+      <w:r>
+        <w:rPr>
+          <w:rFonts w:cs="Times"/>
+          <w:color w:val="000000"/>
+          <w:lang w:val="en-US"/>
+        </w:rPr>
+        <w:t xml:space="preserve">: </w:t>
+      </w:r>
+      <w:proofErr w:type="spellStart"/>
+      <w:r>
+        <w:rPr>
+          <w:rFonts w:cs="Times"/>
+          <w:color w:val="000000"/>
+          <w:lang w:val="en-US"/>
+        </w:rPr>
+        <w:t>LinedList</w:t>
+      </w:r>
+      <w:proofErr w:type="spellEnd"/>
+      <w:r>
+        <w:rPr>
+          <w:rFonts w:cs="Times"/>
+          <w:color w:val="000000"/>
+          <w:lang w:val="en-US"/>
+        </w:rPr>
+        <w:t>&lt;Coordinate&gt;</w:t>
+      </w:r>
+    </w:p>
+    <w:p>
+      <w:pPr>
+        <w:rPr>
+          <w:rFonts w:cs="Times"/>
+          <w:color w:val="000000"/>
+          <w:lang w:val="en-US"/>
+        </w:rPr>
+      </w:pPr>
+      <w:proofErr w:type="spellStart"/>
+      <w:r>
+        <w:rPr>
+          <w:rFonts w:cs="Times"/>
+          <w:color w:val="000000"/>
+          <w:lang w:val="en-US"/>
+        </w:rPr>
+        <w:t>mapSize</w:t>
+      </w:r>
+      <w:proofErr w:type="spellEnd"/>
+      <w:r>
+        <w:rPr>
+          <w:rFonts w:cs="Times"/>
+          <w:color w:val="000000"/>
+          <w:lang w:val="en-US"/>
+        </w:rPr>
+        <w:t xml:space="preserve">: </w:t>
+      </w:r>
+      <w:proofErr w:type="spellStart"/>
+      <w:r>
+        <w:rPr>
+          <w:rFonts w:cs="Times"/>
+          <w:color w:val="000000"/>
+          <w:lang w:val="en-US"/>
+        </w:rPr>
+        <w:t>int</w:t>
+      </w:r>
+      <w:proofErr w:type="spellEnd"/>
     </w:p>
     <w:p>
       <w:pPr>
@@ -3747,15 +4001,37 @@
         </w:rPr>
         <w:t xml:space="preserve"> (</w:t>
       </w:r>
-      <w:r>
-        <w:rPr>
-          <w:rFonts w:cs="Times"/>
-          <w:b/>
-          <w:color w:val="000000"/>
-          <w:lang w:val="en-US"/>
-        </w:rPr>
-        <w:t>int playerNum</w:t>
-      </w:r>
+      <w:proofErr w:type="spellStart"/>
+      <w:r>
+        <w:rPr>
+          <w:rFonts w:cs="Times"/>
+          <w:b/>
+          <w:color w:val="000000"/>
+          <w:lang w:val="en-US"/>
+        </w:rPr>
+        <w:t>int</w:t>
+      </w:r>
+      <w:proofErr w:type="spellEnd"/>
+      <w:r>
+        <w:rPr>
+          <w:rFonts w:cs="Times"/>
+          <w:b/>
+          <w:color w:val="000000"/>
+          <w:lang w:val="en-US"/>
+        </w:rPr>
+        <w:t xml:space="preserve"> </w:t>
+      </w:r>
+      <w:proofErr w:type="spellStart"/>
+      <w:r>
+        <w:rPr>
+          <w:rFonts w:cs="Times"/>
+          <w:b/>
+          <w:color w:val="000000"/>
+          <w:lang w:val="en-US"/>
+        </w:rPr>
+        <w:t>playerNum</w:t>
+      </w:r>
+      <w:proofErr w:type="spellEnd"/>
       <w:r>
         <w:rPr>
           <w:rFonts w:cs="Times"/>
@@ -3855,7 +4131,25 @@
           <w:color w:val="000000"/>
           <w:lang w:val="en-US"/>
         </w:rPr>
-        <w:t>The playerNum is 6;</w:t>
+        <w:t xml:space="preserve">The </w:t>
+      </w:r>
+      <w:proofErr w:type="spellStart"/>
+      <w:r>
+        <w:rPr>
+          <w:rFonts w:cs="Times"/>
+          <w:color w:val="000000"/>
+          <w:lang w:val="en-US"/>
+        </w:rPr>
+        <w:t>playerNum</w:t>
+      </w:r>
+      <w:proofErr w:type="spellEnd"/>
+      <w:r>
+        <w:rPr>
+          <w:rFonts w:cs="Times"/>
+          <w:color w:val="000000"/>
+          <w:lang w:val="en-US"/>
+        </w:rPr>
+        <w:t xml:space="preserve"> is 6;</w:t>
       </w:r>
     </w:p>
     <w:p>
@@ -3880,7 +4174,25 @@
           <w:color w:val="000000"/>
           <w:lang w:val="en-US"/>
         </w:rPr>
-        <w:t>The playerNum is 2 or 3;</w:t>
+        <w:t xml:space="preserve">The </w:t>
+      </w:r>
+      <w:proofErr w:type="spellStart"/>
+      <w:r>
+        <w:rPr>
+          <w:rFonts w:cs="Times"/>
+          <w:color w:val="000000"/>
+          <w:lang w:val="en-US"/>
+        </w:rPr>
+        <w:t>playerNum</w:t>
+      </w:r>
+      <w:proofErr w:type="spellEnd"/>
+      <w:r>
+        <w:rPr>
+          <w:rFonts w:cs="Times"/>
+          <w:color w:val="000000"/>
+          <w:lang w:val="en-US"/>
+        </w:rPr>
+        <w:t xml:space="preserve"> is 2 or 3;</w:t>
       </w:r>
     </w:p>
     <w:p>
@@ -3998,7 +4310,25 @@
           <w:color w:val="000000"/>
           <w:lang w:val="en-US"/>
         </w:rPr>
-        <w:t>The playerNum is 7, initialize each side as 7 hexagons; otherwise 5 hexagons.</w:t>
+        <w:t xml:space="preserve">The </w:t>
+      </w:r>
+      <w:proofErr w:type="spellStart"/>
+      <w:r>
+        <w:rPr>
+          <w:rFonts w:cs="Times"/>
+          <w:color w:val="000000"/>
+          <w:lang w:val="en-US"/>
+        </w:rPr>
+        <w:t>playerNum</w:t>
+      </w:r>
+      <w:proofErr w:type="spellEnd"/>
+      <w:r>
+        <w:rPr>
+          <w:rFonts w:cs="Times"/>
+          <w:color w:val="000000"/>
+          <w:lang w:val="en-US"/>
+        </w:rPr>
+        <w:t xml:space="preserve"> is 7, initialize each side as 7 hexagons; otherwise 5 hexagons.</w:t>
       </w:r>
     </w:p>
     <w:p>
@@ -4022,6 +4352,7 @@
           <w:lang w:val="en-US"/>
         </w:rPr>
       </w:pPr>
+      <w:proofErr w:type="spellStart"/>
       <w:r>
         <w:rPr>
           <w:rFonts w:cs="Times"/>
@@ -4031,6 +4362,7 @@
         </w:rPr>
         <w:t>updateMist</w:t>
       </w:r>
+      <w:proofErr w:type="spellEnd"/>
       <w:r>
         <w:rPr>
           <w:rFonts w:cs="Times"/>
@@ -4240,7 +4572,21 @@
         <w:rPr>
           <w:lang w:val="en-US"/>
         </w:rPr>
-        <w:t xml:space="preserve"> and give feedback to the gameController class</w:t>
+        <w:t xml:space="preserve"> and give feedback to the </w:t>
+      </w:r>
+      <w:proofErr w:type="spellStart"/>
+      <w:r>
+        <w:rPr>
+          <w:lang w:val="en-US"/>
+        </w:rPr>
+        <w:t>gameController</w:t>
+      </w:r>
+      <w:proofErr w:type="spellEnd"/>
+      <w:r>
+        <w:rPr>
+          <w:lang w:val="en-US"/>
+        </w:rPr>
+        <w:t xml:space="preserve"> class</w:t>
       </w:r>
       <w:r>
         <w:rPr>
@@ -4252,7 +4598,21 @@
         <w:rPr>
           <w:lang w:val="en-US"/>
         </w:rPr>
-        <w:t xml:space="preserve"> The gameController class gets messages from view classes then manipulate player data. When the game is on progress, the player class is to figure out which robot should move in this play, and move to next play. </w:t>
+        <w:t xml:space="preserve"> The </w:t>
+      </w:r>
+      <w:proofErr w:type="spellStart"/>
+      <w:r>
+        <w:rPr>
+          <w:lang w:val="en-US"/>
+        </w:rPr>
+        <w:t>gameController</w:t>
+      </w:r>
+      <w:proofErr w:type="spellEnd"/>
+      <w:r>
+        <w:rPr>
+          <w:lang w:val="en-US"/>
+        </w:rPr>
+        <w:t xml:space="preserve"> class gets messages from view classes then manipulate player data. When the game is on progress, the player class is to figure out which robot should move in this play, and move to next play. </w:t>
       </w:r>
     </w:p>
     <w:p>
@@ -4306,8 +4666,17 @@
           <w:rFonts w:ascii="Calibri" w:eastAsia="Times New Roman" w:hAnsi="Calibri" w:cs="Times New Roman"/>
           <w:lang w:val="en-US"/>
         </w:rPr>
-        <w:t>score : int</w:t>
-      </w:r>
+        <w:t xml:space="preserve">score : </w:t>
+      </w:r>
+      <w:proofErr w:type="spellStart"/>
+      <w:r>
+        <w:rPr>
+          <w:rFonts w:ascii="Calibri" w:eastAsia="Times New Roman" w:hAnsi="Calibri" w:cs="Times New Roman"/>
+          <w:lang w:val="en-US"/>
+        </w:rPr>
+        <w:t>int</w:t>
+      </w:r>
+      <w:proofErr w:type="spellEnd"/>
     </w:p>
     <w:p>
       <w:pPr>
@@ -4317,12 +4686,21 @@
           <w:lang w:val="en-US"/>
         </w:rPr>
       </w:pPr>
+      <w:proofErr w:type="spellStart"/>
       <w:r>
         <w:rPr>
           <w:rFonts w:ascii="Calibri" w:eastAsia="Times New Roman" w:hAnsi="Calibri" w:cs="Times New Roman"/>
           <w:lang w:val="en-US"/>
         </w:rPr>
-        <w:t>scoutRobot : Robot</w:t>
+        <w:t>scoutRobot</w:t>
+      </w:r>
+      <w:proofErr w:type="spellEnd"/>
+      <w:r>
+        <w:rPr>
+          <w:rFonts w:ascii="Calibri" w:eastAsia="Times New Roman" w:hAnsi="Calibri" w:cs="Times New Roman"/>
+          <w:lang w:val="en-US"/>
+        </w:rPr>
+        <w:t xml:space="preserve"> : Robot</w:t>
       </w:r>
     </w:p>
     <w:p>
@@ -4333,12 +4711,21 @@
           <w:lang w:val="en-US"/>
         </w:rPr>
       </w:pPr>
+      <w:proofErr w:type="spellStart"/>
       <w:r>
         <w:rPr>
           <w:rFonts w:ascii="Calibri" w:eastAsia="Times New Roman" w:hAnsi="Calibri" w:cs="Times New Roman"/>
           <w:lang w:val="en-US"/>
         </w:rPr>
-        <w:t>sniperRobot : Robot</w:t>
+        <w:t>sniperRobot</w:t>
+      </w:r>
+      <w:proofErr w:type="spellEnd"/>
+      <w:r>
+        <w:rPr>
+          <w:rFonts w:ascii="Calibri" w:eastAsia="Times New Roman" w:hAnsi="Calibri" w:cs="Times New Roman"/>
+          <w:lang w:val="en-US"/>
+        </w:rPr>
+        <w:t xml:space="preserve"> : Robot</w:t>
       </w:r>
     </w:p>
     <w:p>
@@ -4349,12 +4736,21 @@
           <w:lang w:val="en-US"/>
         </w:rPr>
       </w:pPr>
+      <w:proofErr w:type="spellStart"/>
       <w:r>
         <w:rPr>
           <w:rFonts w:ascii="Calibri" w:eastAsia="Times New Roman" w:hAnsi="Calibri" w:cs="Times New Roman"/>
           <w:lang w:val="en-US"/>
         </w:rPr>
-        <w:t>tankRobot : Robot</w:t>
+        <w:t>tankRobot</w:t>
+      </w:r>
+      <w:proofErr w:type="spellEnd"/>
+      <w:r>
+        <w:rPr>
+          <w:rFonts w:ascii="Calibri" w:eastAsia="Times New Roman" w:hAnsi="Calibri" w:cs="Times New Roman"/>
+          <w:lang w:val="en-US"/>
+        </w:rPr>
+        <w:t xml:space="preserve"> : Robot</w:t>
       </w:r>
     </w:p>
     <w:p>
@@ -4398,11 +4794,19 @@
           <w:b/>
         </w:rPr>
       </w:pPr>
-      <w:r>
-        <w:rPr>
-          <w:b/>
-        </w:rPr>
-        <w:t xml:space="preserve">isDead() : </w:t>
+      <w:proofErr w:type="spellStart"/>
+      <w:r>
+        <w:rPr>
+          <w:b/>
+        </w:rPr>
+        <w:t>isDead</w:t>
+      </w:r>
+      <w:proofErr w:type="spellEnd"/>
+      <w:r>
+        <w:rPr>
+          <w:b/>
+        </w:rPr>
+        <w:t xml:space="preserve">() : </w:t>
       </w:r>
       <w:r>
         <w:t>bool</w:t>
@@ -4566,11 +4970,19 @@
           <w:b/>
         </w:rPr>
       </w:pPr>
-      <w:r>
-        <w:rPr>
-          <w:b/>
-        </w:rPr>
-        <w:t>getCurrentRobot() : Robot</w:t>
+      <w:proofErr w:type="spellStart"/>
+      <w:r>
+        <w:rPr>
+          <w:b/>
+        </w:rPr>
+        <w:t>getCurrentRobot</w:t>
+      </w:r>
+      <w:proofErr w:type="spellEnd"/>
+      <w:r>
+        <w:rPr>
+          <w:b/>
+        </w:rPr>
+        <w:t>() : Robot</w:t>
       </w:r>
     </w:p>
     <w:p>
@@ -4731,6 +5143,7 @@
           <w:b/>
         </w:rPr>
       </w:pPr>
+      <w:proofErr w:type="spellStart"/>
       <w:r>
         <w:rPr>
           <w:b/>
@@ -4741,7 +5154,14 @@
         <w:rPr>
           <w:b/>
         </w:rPr>
-        <w:t>extRobot() : void</w:t>
+        <w:t>extRobot</w:t>
+      </w:r>
+      <w:proofErr w:type="spellEnd"/>
+      <w:r>
+        <w:rPr>
+          <w:b/>
+        </w:rPr>
+        <w:t>() : void</w:t>
       </w:r>
     </w:p>
     <w:p>
@@ -4905,12 +5325,28 @@
         <w:pStyle w:val="Heading4"/>
       </w:pPr>
       <w:r>
-        <w:t>3.1.1.5 HumanPlayer extends Player</w:t>
-      </w:r>
-    </w:p>
-    <w:p>
-      <w:r>
-        <w:t xml:space="preserve">This class extends player as a subclass. It contains all player’s fields and attributes along with three new methods which are three actions of human’s command. These actions will call the robots inside the HumanPlayer class to execute specific actions. This class stores information of human player and the robots it possesses.  It also determines which is the right robot to play. This class should respond to controller’s command of queries. </w:t>
+        <w:t xml:space="preserve">3.1.1.5 </w:t>
+      </w:r>
+      <w:proofErr w:type="spellStart"/>
+      <w:r>
+        <w:t>HumanPlayer</w:t>
+      </w:r>
+      <w:proofErr w:type="spellEnd"/>
+      <w:r>
+        <w:t xml:space="preserve"> extends Player</w:t>
+      </w:r>
+    </w:p>
+    <w:p>
+      <w:r>
+        <w:t xml:space="preserve">This class extends player as a subclass. It contains all player’s fields and attributes along with three new methods which are three actions of human’s command. These actions will call the robots inside the </w:t>
+      </w:r>
+      <w:proofErr w:type="spellStart"/>
+      <w:r>
+        <w:t>HumanPlayer</w:t>
+      </w:r>
+      <w:proofErr w:type="spellEnd"/>
+      <w:r>
+        <w:t xml:space="preserve"> class to execute specific actions. This class stores information of human player and the robots it possesses.  It also determines which is the right robot to play. This class should respond to controller’s command of queries. </w:t>
       </w:r>
     </w:p>
     <w:p>
@@ -5122,11 +5558,19 @@
         </w:rPr>
         <w:t>turn(</w:t>
       </w:r>
-      <w:r>
-        <w:rPr>
-          <w:b/>
-        </w:rPr>
-        <w:t>int direction</w:t>
+      <w:proofErr w:type="spellStart"/>
+      <w:r>
+        <w:rPr>
+          <w:b/>
+        </w:rPr>
+        <w:t>int</w:t>
+      </w:r>
+      <w:proofErr w:type="spellEnd"/>
+      <w:r>
+        <w:rPr>
+          <w:b/>
+        </w:rPr>
+        <w:t xml:space="preserve"> direction</w:t>
       </w:r>
       <w:r>
         <w:rPr>
@@ -5201,13 +5645,23 @@
         </w:rPr>
         <w:t xml:space="preserve">Input: </w:t>
       </w:r>
-      <w:r>
-        <w:rPr>
-          <w:rFonts w:cs="Times"/>
-          <w:color w:val="000000"/>
-          <w:lang w:val="en-US"/>
-        </w:rPr>
-        <w:t xml:space="preserve">int, the directions of the new direction. </w:t>
+      <w:proofErr w:type="spellStart"/>
+      <w:r>
+        <w:rPr>
+          <w:rFonts w:cs="Times"/>
+          <w:color w:val="000000"/>
+          <w:lang w:val="en-US"/>
+        </w:rPr>
+        <w:t>int</w:t>
+      </w:r>
+      <w:proofErr w:type="spellEnd"/>
+      <w:r>
+        <w:rPr>
+          <w:rFonts w:cs="Times"/>
+          <w:color w:val="000000"/>
+          <w:lang w:val="en-US"/>
+        </w:rPr>
+        <w:t xml:space="preserve">, the directions of the new direction. </w:t>
       </w:r>
       <w:r>
         <w:rPr>
@@ -5306,7 +5760,21 @@
         <w:rPr>
           <w:b/>
         </w:rPr>
-        <w:t>shoot(Coordinate coor) : none</w:t>
+        <w:t xml:space="preserve">shoot(Coordinate </w:t>
+      </w:r>
+      <w:proofErr w:type="spellStart"/>
+      <w:r>
+        <w:rPr>
+          <w:b/>
+        </w:rPr>
+        <w:t>coor</w:t>
+      </w:r>
+      <w:proofErr w:type="spellEnd"/>
+      <w:r>
+        <w:rPr>
+          <w:b/>
+        </w:rPr>
+        <w:t>) : none</w:t>
       </w:r>
     </w:p>
     <w:p>
@@ -5462,7 +5930,15 @@
         <w:pStyle w:val="Heading4"/>
       </w:pPr>
       <w:r>
-        <w:t>3.1.1.6 AIPlayer extends Player</w:t>
+        <w:t xml:space="preserve">3.1.1.6 </w:t>
+      </w:r>
+      <w:proofErr w:type="spellStart"/>
+      <w:r>
+        <w:t>AIPlayer</w:t>
+      </w:r>
+      <w:proofErr w:type="spellEnd"/>
+      <w:r>
+        <w:t xml:space="preserve"> extends Player</w:t>
       </w:r>
     </w:p>
     <w:p>
@@ -5505,7 +5981,23 @@
           <w:rFonts w:ascii="Calibri" w:eastAsia="Times New Roman" w:hAnsi="Calibri" w:cs="Times New Roman"/>
           <w:lang w:val="en-US"/>
         </w:rPr>
-        <w:t>type : enum {scout, sniper, tank}</w:t>
+        <w:t xml:space="preserve">type : </w:t>
+      </w:r>
+      <w:proofErr w:type="spellStart"/>
+      <w:r>
+        <w:rPr>
+          <w:rFonts w:ascii="Calibri" w:eastAsia="Times New Roman" w:hAnsi="Calibri" w:cs="Times New Roman"/>
+          <w:lang w:val="en-US"/>
+        </w:rPr>
+        <w:t>enum</w:t>
+      </w:r>
+      <w:proofErr w:type="spellEnd"/>
+      <w:r>
+        <w:rPr>
+          <w:rFonts w:ascii="Calibri" w:eastAsia="Times New Roman" w:hAnsi="Calibri" w:cs="Times New Roman"/>
+          <w:lang w:val="en-US"/>
+        </w:rPr>
+        <w:t xml:space="preserve"> {scout, sniper, tank}</w:t>
       </w:r>
     </w:p>
     <w:p>
@@ -5532,14 +6024,32 @@
           <w:lang w:val="en-US"/>
         </w:rPr>
       </w:pPr>
+      <w:proofErr w:type="spellStart"/>
       <w:r>
         <w:rPr>
           <w:rFonts w:ascii="Calibri" w:eastAsia="Times New Roman" w:hAnsi="Calibri" w:cs="Times New Roman"/>
           <w:lang w:val="en-US"/>
         </w:rPr>
         <w:lastRenderedPageBreak/>
-        <w:t>attackPoint : int</w:t>
-      </w:r>
+        <w:t>attackPoint</w:t>
+      </w:r>
+      <w:proofErr w:type="spellEnd"/>
+      <w:r>
+        <w:rPr>
+          <w:rFonts w:ascii="Calibri" w:eastAsia="Times New Roman" w:hAnsi="Calibri" w:cs="Times New Roman"/>
+          <w:lang w:val="en-US"/>
+        </w:rPr>
+        <w:t xml:space="preserve"> : </w:t>
+      </w:r>
+      <w:proofErr w:type="spellStart"/>
+      <w:r>
+        <w:rPr>
+          <w:rFonts w:ascii="Calibri" w:eastAsia="Times New Roman" w:hAnsi="Calibri" w:cs="Times New Roman"/>
+          <w:lang w:val="en-US"/>
+        </w:rPr>
+        <w:t>int</w:t>
+      </w:r>
+      <w:proofErr w:type="spellEnd"/>
     </w:p>
     <w:p>
       <w:pPr>
@@ -5549,13 +6059,31 @@
           <w:lang w:val="en-US"/>
         </w:rPr>
       </w:pPr>
+      <w:proofErr w:type="spellStart"/>
       <w:r>
         <w:rPr>
           <w:rFonts w:ascii="Calibri" w:eastAsia="Times New Roman" w:hAnsi="Calibri" w:cs="Times New Roman"/>
           <w:lang w:val="en-US"/>
         </w:rPr>
-        <w:t>healthPoint : int</w:t>
-      </w:r>
+        <w:t>healthPoint</w:t>
+      </w:r>
+      <w:proofErr w:type="spellEnd"/>
+      <w:r>
+        <w:rPr>
+          <w:rFonts w:ascii="Calibri" w:eastAsia="Times New Roman" w:hAnsi="Calibri" w:cs="Times New Roman"/>
+          <w:lang w:val="en-US"/>
+        </w:rPr>
+        <w:t xml:space="preserve"> : </w:t>
+      </w:r>
+      <w:proofErr w:type="spellStart"/>
+      <w:r>
+        <w:rPr>
+          <w:rFonts w:ascii="Calibri" w:eastAsia="Times New Roman" w:hAnsi="Calibri" w:cs="Times New Roman"/>
+          <w:lang w:val="en-US"/>
+        </w:rPr>
+        <w:t>int</w:t>
+      </w:r>
+      <w:proofErr w:type="spellEnd"/>
     </w:p>
     <w:p>
       <w:pPr>
@@ -5565,13 +6093,31 @@
           <w:lang w:val="en-US"/>
         </w:rPr>
       </w:pPr>
+      <w:proofErr w:type="spellStart"/>
       <w:r>
         <w:rPr>
           <w:rFonts w:ascii="Calibri" w:eastAsia="Times New Roman" w:hAnsi="Calibri" w:cs="Times New Roman"/>
           <w:lang w:val="en-US"/>
         </w:rPr>
-        <w:t>movementPoint : int</w:t>
-      </w:r>
+        <w:t>movementPoint</w:t>
+      </w:r>
+      <w:proofErr w:type="spellEnd"/>
+      <w:r>
+        <w:rPr>
+          <w:rFonts w:ascii="Calibri" w:eastAsia="Times New Roman" w:hAnsi="Calibri" w:cs="Times New Roman"/>
+          <w:lang w:val="en-US"/>
+        </w:rPr>
+        <w:t xml:space="preserve"> : </w:t>
+      </w:r>
+      <w:proofErr w:type="spellStart"/>
+      <w:r>
+        <w:rPr>
+          <w:rFonts w:ascii="Calibri" w:eastAsia="Times New Roman" w:hAnsi="Calibri" w:cs="Times New Roman"/>
+          <w:lang w:val="en-US"/>
+        </w:rPr>
+        <w:t>int</w:t>
+      </w:r>
+      <w:proofErr w:type="spellEnd"/>
     </w:p>
     <w:p>
       <w:pPr>
@@ -5581,13 +6127,31 @@
           <w:lang w:val="en-US"/>
         </w:rPr>
       </w:pPr>
+      <w:proofErr w:type="spellStart"/>
       <w:r>
         <w:rPr>
           <w:rFonts w:ascii="Calibri" w:eastAsia="Times New Roman" w:hAnsi="Calibri" w:cs="Times New Roman"/>
           <w:lang w:val="en-US"/>
         </w:rPr>
-        <w:t>rangePoint : int</w:t>
-      </w:r>
+        <w:t>rangePoint</w:t>
+      </w:r>
+      <w:proofErr w:type="spellEnd"/>
+      <w:r>
+        <w:rPr>
+          <w:rFonts w:ascii="Calibri" w:eastAsia="Times New Roman" w:hAnsi="Calibri" w:cs="Times New Roman"/>
+          <w:lang w:val="en-US"/>
+        </w:rPr>
+        <w:t xml:space="preserve"> : </w:t>
+      </w:r>
+      <w:proofErr w:type="spellStart"/>
+      <w:r>
+        <w:rPr>
+          <w:rFonts w:ascii="Calibri" w:eastAsia="Times New Roman" w:hAnsi="Calibri" w:cs="Times New Roman"/>
+          <w:lang w:val="en-US"/>
+        </w:rPr>
+        <w:t>int</w:t>
+      </w:r>
+      <w:proofErr w:type="spellEnd"/>
     </w:p>
     <w:p>
       <w:pPr>
@@ -5597,12 +6161,21 @@
           <w:lang w:val="en-US"/>
         </w:rPr>
       </w:pPr>
+      <w:proofErr w:type="spellStart"/>
       <w:r>
         <w:rPr>
           <w:rFonts w:ascii="Calibri" w:eastAsia="Times New Roman" w:hAnsi="Calibri" w:cs="Times New Roman"/>
           <w:lang w:val="en-US"/>
         </w:rPr>
-        <w:t>coor: coordinate</w:t>
+        <w:t>coor</w:t>
+      </w:r>
+      <w:proofErr w:type="spellEnd"/>
+      <w:r>
+        <w:rPr>
+          <w:rFonts w:ascii="Calibri" w:eastAsia="Times New Roman" w:hAnsi="Calibri" w:cs="Times New Roman"/>
+          <w:lang w:val="en-US"/>
+        </w:rPr>
+        <w:t>: coordinate</w:t>
       </w:r>
     </w:p>
     <w:p>
@@ -5618,7 +6191,23 @@
           <w:rFonts w:ascii="Calibri" w:eastAsia="Times New Roman" w:hAnsi="Calibri" w:cs="Times New Roman"/>
           <w:lang w:val="en-US"/>
         </w:rPr>
-        <w:t>direction : int {1, 2, 3, 4, 5}</w:t>
+        <w:t xml:space="preserve">direction : </w:t>
+      </w:r>
+      <w:proofErr w:type="spellStart"/>
+      <w:r>
+        <w:rPr>
+          <w:rFonts w:ascii="Calibri" w:eastAsia="Times New Roman" w:hAnsi="Calibri" w:cs="Times New Roman"/>
+          <w:lang w:val="en-US"/>
+        </w:rPr>
+        <w:t>int</w:t>
+      </w:r>
+      <w:proofErr w:type="spellEnd"/>
+      <w:r>
+        <w:rPr>
+          <w:rFonts w:ascii="Calibri" w:eastAsia="Times New Roman" w:hAnsi="Calibri" w:cs="Times New Roman"/>
+          <w:lang w:val="en-US"/>
+        </w:rPr>
+        <w:t xml:space="preserve"> {1, 2, 3, 4, 5}</w:t>
       </w:r>
     </w:p>
     <w:p>
@@ -5629,12 +6218,21 @@
           <w:lang w:val="en-US"/>
         </w:rPr>
       </w:pPr>
+      <w:proofErr w:type="spellStart"/>
       <w:r>
         <w:rPr>
           <w:rFonts w:ascii="Calibri" w:eastAsia="Times New Roman" w:hAnsi="Calibri" w:cs="Times New Roman"/>
           <w:lang w:val="en-US"/>
         </w:rPr>
-        <w:t>hasMoved : bool</w:t>
+        <w:t>hasMoved</w:t>
+      </w:r>
+      <w:proofErr w:type="spellEnd"/>
+      <w:r>
+        <w:rPr>
+          <w:rFonts w:ascii="Calibri" w:eastAsia="Times New Roman" w:hAnsi="Calibri" w:cs="Times New Roman"/>
+          <w:lang w:val="en-US"/>
+        </w:rPr>
+        <w:t xml:space="preserve"> : bool</w:t>
       </w:r>
     </w:p>
     <w:p>
@@ -5680,8 +6278,18 @@
           <w:b/>
           <w:lang w:val="en-US"/>
         </w:rPr>
-        <w:t>turn(int</w:t>
-      </w:r>
+        <w:t>turn(</w:t>
+      </w:r>
+      <w:proofErr w:type="spellStart"/>
+      <w:r>
+        <w:rPr>
+          <w:rFonts w:ascii="Calibri" w:eastAsia="Times New Roman" w:hAnsi="Calibri" w:cs="Times New Roman"/>
+          <w:b/>
+          <w:lang w:val="en-US"/>
+        </w:rPr>
+        <w:t>int</w:t>
+      </w:r>
+      <w:proofErr w:type="spellEnd"/>
       <w:r>
         <w:rPr>
           <w:rFonts w:ascii="Calibri" w:eastAsia="Times New Roman" w:hAnsi="Calibri" w:cs="Times New Roman"/>
@@ -5773,13 +6381,23 @@
         </w:rPr>
         <w:t xml:space="preserve">Input: </w:t>
       </w:r>
-      <w:r>
-        <w:rPr>
-          <w:rFonts w:cs="Times"/>
-          <w:color w:val="000000"/>
-          <w:lang w:val="en-US"/>
-        </w:rPr>
-        <w:t>int direction.</w:t>
+      <w:proofErr w:type="spellStart"/>
+      <w:r>
+        <w:rPr>
+          <w:rFonts w:cs="Times"/>
+          <w:color w:val="000000"/>
+          <w:lang w:val="en-US"/>
+        </w:rPr>
+        <w:t>int</w:t>
+      </w:r>
+      <w:proofErr w:type="spellEnd"/>
+      <w:r>
+        <w:rPr>
+          <w:rFonts w:cs="Times"/>
+          <w:color w:val="000000"/>
+          <w:lang w:val="en-US"/>
+        </w:rPr>
+        <w:t xml:space="preserve"> direction.</w:t>
       </w:r>
     </w:p>
     <w:p>
@@ -5885,8 +6503,18 @@
           <w:b/>
           <w:lang w:val="en-US"/>
         </w:rPr>
-        <w:t>Coordinate coor</w:t>
-      </w:r>
+        <w:t xml:space="preserve">Coordinate </w:t>
+      </w:r>
+      <w:proofErr w:type="spellStart"/>
+      <w:r>
+        <w:rPr>
+          <w:rFonts w:ascii="Calibri" w:eastAsia="Times New Roman" w:hAnsi="Calibri" w:cs="Times New Roman"/>
+          <w:b/>
+          <w:lang w:val="en-US"/>
+        </w:rPr>
+        <w:t>coor</w:t>
+      </w:r>
+      <w:proofErr w:type="spellEnd"/>
       <w:r>
         <w:rPr>
           <w:rFonts w:ascii="Calibri" w:eastAsia="Times New Roman" w:hAnsi="Calibri" w:cs="Times New Roman"/>
@@ -6065,7 +6693,43 @@
           <w:b/>
           <w:lang w:val="en-US"/>
         </w:rPr>
-        <w:t>damaged(int attackPoint) : void</w:t>
+        <w:t>damaged(</w:t>
+      </w:r>
+      <w:proofErr w:type="spellStart"/>
+      <w:r>
+        <w:rPr>
+          <w:rFonts w:ascii="Calibri" w:eastAsia="Times New Roman" w:hAnsi="Calibri" w:cs="Times New Roman"/>
+          <w:b/>
+          <w:lang w:val="en-US"/>
+        </w:rPr>
+        <w:t>int</w:t>
+      </w:r>
+      <w:proofErr w:type="spellEnd"/>
+      <w:r>
+        <w:rPr>
+          <w:rFonts w:ascii="Calibri" w:eastAsia="Times New Roman" w:hAnsi="Calibri" w:cs="Times New Roman"/>
+          <w:b/>
+          <w:lang w:val="en-US"/>
+        </w:rPr>
+        <w:t xml:space="preserve"> </w:t>
+      </w:r>
+      <w:proofErr w:type="spellStart"/>
+      <w:r>
+        <w:rPr>
+          <w:rFonts w:ascii="Calibri" w:eastAsia="Times New Roman" w:hAnsi="Calibri" w:cs="Times New Roman"/>
+          <w:b/>
+          <w:lang w:val="en-US"/>
+        </w:rPr>
+        <w:t>attackPoint</w:t>
+      </w:r>
+      <w:proofErr w:type="spellEnd"/>
+      <w:r>
+        <w:rPr>
+          <w:rFonts w:ascii="Calibri" w:eastAsia="Times New Roman" w:hAnsi="Calibri" w:cs="Times New Roman"/>
+          <w:b/>
+          <w:lang w:val="en-US"/>
+        </w:rPr>
+        <w:t>) : void</w:t>
       </w:r>
     </w:p>
     <w:p>
@@ -6140,8 +6804,18 @@
           <w:color w:val="000000"/>
           <w:lang w:val="en-US"/>
         </w:rPr>
-        <w:t>the attachPoint</w:t>
-      </w:r>
+        <w:t xml:space="preserve">the </w:t>
+      </w:r>
+      <w:proofErr w:type="spellStart"/>
+      <w:r>
+        <w:rPr>
+          <w:rFonts w:cs="Times"/>
+          <w:color w:val="000000"/>
+          <w:lang w:val="en-US"/>
+        </w:rPr>
+        <w:t>attachPoint</w:t>
+      </w:r>
+      <w:proofErr w:type="spellEnd"/>
     </w:p>
     <w:p>
       <w:pPr>
@@ -6231,13 +6905,23 @@
           <w:lang w:val="en-US"/>
         </w:rPr>
       </w:pPr>
+      <w:proofErr w:type="spellStart"/>
       <w:r>
         <w:rPr>
           <w:rFonts w:ascii="Calibri" w:eastAsia="Times New Roman" w:hAnsi="Calibri" w:cs="Times New Roman"/>
           <w:b/>
           <w:lang w:val="en-US"/>
         </w:rPr>
-        <w:t>isDead() : bool</w:t>
+        <w:t>isDead</w:t>
+      </w:r>
+      <w:proofErr w:type="spellEnd"/>
+      <w:r>
+        <w:rPr>
+          <w:rFonts w:ascii="Calibri" w:eastAsia="Times New Roman" w:hAnsi="Calibri" w:cs="Times New Roman"/>
+          <w:b/>
+          <w:lang w:val="en-US"/>
+        </w:rPr>
+        <w:t>() : bool</w:t>
       </w:r>
     </w:p>
     <w:p>
@@ -6412,7 +7096,21 @@
         <w:rPr>
           <w:b/>
         </w:rPr>
-        <w:t>Coordinate coor) : none</w:t>
+        <w:t xml:space="preserve">Coordinate </w:t>
+      </w:r>
+      <w:proofErr w:type="spellStart"/>
+      <w:r>
+        <w:rPr>
+          <w:b/>
+        </w:rPr>
+        <w:t>coor</w:t>
+      </w:r>
+      <w:proofErr w:type="spellEnd"/>
+      <w:r>
+        <w:rPr>
+          <w:b/>
+        </w:rPr>
+        <w:t>) : none</w:t>
       </w:r>
     </w:p>
     <w:p>
@@ -6591,44 +7289,425 @@
       <w:r>
         <w:t xml:space="preserve">3.1.2.1 </w:t>
       </w:r>
+      <w:proofErr w:type="spellStart"/>
       <w:r>
         <w:rPr>
           <w:rFonts w:cstheme="majorHAnsi"/>
         </w:rPr>
         <w:t>GameStartView</w:t>
       </w:r>
+      <w:proofErr w:type="spellEnd"/>
       <w:r>
         <w:t xml:space="preserve"> Class</w:t>
       </w:r>
     </w:p>
     <w:p>
+      <w:r>
+        <w:t>The game start view welcome players and give the choice that start new game, manage the robots and exit the game. This class is used to create the game start frame including game name label, start game button, garage button, and exit button. When players click or press these button, the controller will respond these events, and send the result to set game mode view or garage view.</w:t>
+      </w:r>
+    </w:p>
+    <w:p/>
+    <w:p>
+      <w:pPr>
+        <w:rPr>
+          <w:b/>
+        </w:rPr>
+      </w:pPr>
+      <w:r>
+        <w:rPr>
+          <w:b/>
+        </w:rPr>
+        <w:t>Fields:</w:t>
+      </w:r>
+    </w:p>
+    <w:p/>
+    <w:p>
+      <w:pPr>
+        <w:rPr>
+          <w:b/>
+        </w:rPr>
+      </w:pPr>
+      <w:r>
+        <w:rPr>
+          <w:b/>
+        </w:rPr>
+        <w:t>Methods:</w:t>
+      </w:r>
+    </w:p>
+    <w:p>
+      <w:proofErr w:type="spellStart"/>
+      <w:r>
+        <w:rPr>
+          <w:b/>
+        </w:rPr>
+        <w:t>gameStartView</w:t>
+      </w:r>
+      <w:proofErr w:type="spellEnd"/>
+      <w:r>
+        <w:rPr>
+          <w:b/>
+        </w:rPr>
+        <w:t>():void</w:t>
+      </w:r>
+    </w:p>
+    <w:p>
+      <w:r>
+        <w:rPr>
+          <w:b/>
+        </w:rPr>
+        <w:t>Summary:</w:t>
+      </w:r>
+      <w:r>
+        <w:t xml:space="preserve"> this method is to the game start frame, with game name, a button to start game, a button to go to garage and a button to quit the game. </w:t>
+      </w:r>
+    </w:p>
+    <w:p>
+      <w:r>
+        <w:rPr>
+          <w:b/>
+        </w:rPr>
+        <w:t>Precondition:</w:t>
+      </w:r>
+      <w:r>
+        <w:t xml:space="preserve"> nothing</w:t>
+      </w:r>
+    </w:p>
+    <w:p>
+      <w:r>
+        <w:rPr>
+          <w:b/>
+        </w:rPr>
+        <w:t>Input:</w:t>
+      </w:r>
+      <w:r>
+        <w:t xml:space="preserve"> nothing</w:t>
+      </w:r>
+    </w:p>
+    <w:p>
+      <w:r>
+        <w:rPr>
+          <w:b/>
+        </w:rPr>
+        <w:t xml:space="preserve">Return: </w:t>
+      </w:r>
+      <w:r>
+        <w:t>void</w:t>
+      </w:r>
+    </w:p>
+    <w:p>
+      <w:pPr>
+        <w:rPr>
+          <w:b/>
+        </w:rPr>
+      </w:pPr>
+      <w:r>
+        <w:rPr>
+          <w:b/>
+        </w:rPr>
+        <w:t xml:space="preserve">Postcondition: </w:t>
+      </w:r>
+    </w:p>
+    <w:p>
+      <w:r>
+        <w:t>The game start view constructed.</w:t>
+      </w:r>
+    </w:p>
+    <w:p>
       <w:pPr>
         <w:pStyle w:val="ListParagraph"/>
       </w:pPr>
-      <w:r>
-        <w:t>The game start view welcome players and give the choice that start new game, manage the robots and exit the game. This class is used to create the game start frame including game name label, start game button, garage button, and exit button. When players click or press these button, the controller will respond these events, and send the result to set game mode view or garage view.</w:t>
+    </w:p>
+    <w:p>
+      <w:pPr>
+        <w:pStyle w:val="Heading4"/>
+      </w:pPr>
+      <w:r>
+        <w:t xml:space="preserve">3.1.2.2 </w:t>
+      </w:r>
+      <w:proofErr w:type="spellStart"/>
+      <w:r>
+        <w:t>SetGameModeView</w:t>
+      </w:r>
+      <w:proofErr w:type="spellEnd"/>
+      <w:r>
+        <w:t xml:space="preserve"> Class</w:t>
+      </w:r>
+    </w:p>
+    <w:p>
+      <w:r>
+        <w:t>The set game mode view displays the various mode, give player choices to set game mode.  This class is used to create the view frame including a list of radio button of game mode, a list of radio button of player’s number, a list of combo box of player type, and a start button.  After a player chooses the start game button, the controller will create the set game mode view. And any choice in this view will send to the controller.</w:t>
+      </w:r>
+    </w:p>
+    <w:p/>
+    <w:p>
+      <w:pPr>
+        <w:rPr>
+          <w:b/>
+        </w:rPr>
+      </w:pPr>
+      <w:r>
+        <w:rPr>
+          <w:b/>
+        </w:rPr>
+        <w:t>Fields:</w:t>
+      </w:r>
+    </w:p>
+    <w:p/>
+    <w:p>
+      <w:pPr>
+        <w:rPr>
+          <w:b/>
+        </w:rPr>
+      </w:pPr>
+      <w:r>
+        <w:rPr>
+          <w:b/>
+        </w:rPr>
+        <w:t>Methods:</w:t>
+      </w:r>
+    </w:p>
+    <w:p>
+      <w:pPr>
+        <w:rPr>
+          <w:b/>
+        </w:rPr>
+      </w:pPr>
+      <w:proofErr w:type="spellStart"/>
+      <w:r>
+        <w:rPr>
+          <w:b/>
+        </w:rPr>
+        <w:t>setGameModeView</w:t>
+      </w:r>
+      <w:proofErr w:type="spellEnd"/>
+      <w:r>
+        <w:rPr>
+          <w:b/>
+        </w:rPr>
+        <w:t>(): void</w:t>
+      </w:r>
+    </w:p>
+    <w:p>
+      <w:r>
+        <w:rPr>
+          <w:b/>
+        </w:rPr>
+        <w:t>Summary:</w:t>
+      </w:r>
+      <w:r>
+        <w:t xml:space="preserve"> this method is to construct the set game mode frame, a list with three radio button to set game mode, a list of three radio button to choose player’s number, a list of combo box to set player type, and a button to start game.</w:t>
+      </w:r>
+    </w:p>
+    <w:p>
+      <w:r>
+        <w:rPr>
+          <w:b/>
+        </w:rPr>
+        <w:t>Precondition:</w:t>
+      </w:r>
+      <w:r>
+        <w:t xml:space="preserve"> nothing</w:t>
+      </w:r>
+    </w:p>
+    <w:p>
+      <w:r>
+        <w:rPr>
+          <w:b/>
+        </w:rPr>
+        <w:t>Input:</w:t>
+      </w:r>
+      <w:r>
+        <w:t xml:space="preserve"> nothing</w:t>
+      </w:r>
+    </w:p>
+    <w:p>
+      <w:r>
+        <w:rPr>
+          <w:b/>
+        </w:rPr>
+        <w:t>Return:</w:t>
+      </w:r>
+      <w:r>
+        <w:t xml:space="preserve"> void</w:t>
+      </w:r>
+    </w:p>
+    <w:p>
+      <w:pPr>
+        <w:rPr>
+          <w:b/>
+        </w:rPr>
+      </w:pPr>
+      <w:r>
+        <w:rPr>
+          <w:b/>
+        </w:rPr>
+        <w:t xml:space="preserve">Postcondition: </w:t>
+      </w:r>
+    </w:p>
+    <w:p>
+      <w:r>
+        <w:t>The set game mode view constructed.</w:t>
       </w:r>
     </w:p>
     <w:p>
       <w:pPr>
         <w:pStyle w:val="ListParagraph"/>
       </w:pPr>
-    </w:p>
-    <w:p>
-      <w:pPr>
-        <w:ind w:firstLine="720"/>
-      </w:pPr>
-      <w:r>
-        <w:rPr>
-          <w:b/>
-        </w:rPr>
-        <w:t>gameStartView():void</w:t>
+      <w:r>
+        <w:t xml:space="preserve"> </w:t>
+      </w:r>
+    </w:p>
+    <w:p>
+      <w:pPr>
+        <w:pStyle w:val="Heading4"/>
+      </w:pPr>
+      <w:r>
+        <w:lastRenderedPageBreak/>
+        <w:t xml:space="preserve">3.1.2.3 </w:t>
+      </w:r>
+      <w:proofErr w:type="spellStart"/>
+      <w:r>
+        <w:t>GameBoardView</w:t>
+      </w:r>
+      <w:proofErr w:type="spellEnd"/>
+      <w:r>
+        <w:t xml:space="preserve"> Class</w:t>
+      </w:r>
+    </w:p>
+    <w:p>
+      <w:r>
+        <w:t>The game board view show the current game scene, display the game board, the timer and the information of player status, and give the choice to access the current game: end play, give up or go back home.  This class is used to create the game board view. It has a method to access the information when the controller notifies to change.</w:t>
+      </w:r>
+    </w:p>
+    <w:p>
+      <w:pPr>
+        <w:rPr>
+          <w:b/>
+        </w:rPr>
+      </w:pPr>
+      <w:r>
+        <w:rPr>
+          <w:b/>
+        </w:rPr>
+        <w:t>Fields:</w:t>
+      </w:r>
+    </w:p>
+    <w:p/>
+    <w:p>
+      <w:pPr>
+        <w:rPr>
+          <w:b/>
+        </w:rPr>
+      </w:pPr>
+      <w:r>
+        <w:rPr>
+          <w:b/>
+        </w:rPr>
+        <w:t>Methods:</w:t>
+      </w:r>
+    </w:p>
+    <w:p>
+      <w:pPr>
+        <w:rPr>
+          <w:b/>
+        </w:rPr>
+      </w:pPr>
+      <w:proofErr w:type="spellStart"/>
+      <w:r>
+        <w:rPr>
+          <w:b/>
+        </w:rPr>
+        <w:t>GameBoardView</w:t>
+      </w:r>
+      <w:proofErr w:type="spellEnd"/>
+      <w:r>
+        <w:rPr>
+          <w:b/>
+        </w:rPr>
+        <w:t xml:space="preserve">(): </w:t>
+      </w:r>
+    </w:p>
+    <w:p>
+      <w:r>
+        <w:rPr>
+          <w:b/>
+        </w:rPr>
+        <w:t>Summary:</w:t>
+      </w:r>
+      <w:r>
+        <w:t xml:space="preserve"> this method is to construct game board view frame, a list of hexagon label, a timer label, a button to end play, a button to give up, a button to go home view, and a player status panel.</w:t>
+      </w:r>
+    </w:p>
+    <w:p>
+      <w:r>
+        <w:rPr>
+          <w:b/>
+        </w:rPr>
+        <w:t>Precondition:</w:t>
+      </w:r>
+      <w:r>
+        <w:t xml:space="preserve"> nothing</w:t>
+      </w:r>
+    </w:p>
+    <w:p>
+      <w:r>
+        <w:rPr>
+          <w:b/>
+        </w:rPr>
+        <w:t>Input:</w:t>
+      </w:r>
+      <w:r>
+        <w:t xml:space="preserve"> nothing</w:t>
+      </w:r>
+    </w:p>
+    <w:p>
+      <w:r>
+        <w:rPr>
+          <w:b/>
+        </w:rPr>
+        <w:t>Return:</w:t>
+      </w:r>
+      <w:r>
+        <w:t xml:space="preserve"> void</w:t>
+      </w:r>
+    </w:p>
+    <w:p>
+      <w:pPr>
+        <w:rPr>
+          <w:b/>
+        </w:rPr>
+      </w:pPr>
+      <w:r>
+        <w:rPr>
+          <w:b/>
+        </w:rPr>
+        <w:t xml:space="preserve">Postcondition: </w:t>
+      </w:r>
+    </w:p>
+    <w:p>
+      <w:r>
+        <w:t>The game board view constructed.</w:t>
       </w:r>
     </w:p>
     <w:p>
       <w:pPr>
         <w:pStyle w:val="ListParagraph"/>
       </w:pPr>
+    </w:p>
+    <w:p>
+      <w:pPr>
+        <w:rPr>
+          <w:b/>
+        </w:rPr>
+      </w:pPr>
+      <w:r>
+        <w:rPr>
+          <w:b/>
+        </w:rPr>
+        <w:t>update(): void</w:t>
+      </w:r>
+    </w:p>
+    <w:p>
       <w:r>
         <w:rPr>
           <w:b/>
@@ -6636,13 +7715,146 @@
         <w:t>Summary:</w:t>
       </w:r>
       <w:r>
-        <w:t xml:space="preserve"> this method is to the game start frame, with game name, a button to start game, a button to go to garage and a button to quit the game. </w:t>
-      </w:r>
-    </w:p>
+        <w:t xml:space="preserve"> this method is to show the latest the value </w:t>
+      </w:r>
+    </w:p>
+    <w:p>
+      <w:r>
+        <w:rPr>
+          <w:b/>
+        </w:rPr>
+        <w:t>Precondition:</w:t>
+      </w:r>
+      <w:r>
+        <w:t xml:space="preserve"> nothing</w:t>
+      </w:r>
+    </w:p>
+    <w:p>
+      <w:r>
+        <w:rPr>
+          <w:b/>
+        </w:rPr>
+        <w:t>Input:</w:t>
+      </w:r>
+      <w:r>
+        <w:t xml:space="preserve"> nothing</w:t>
+      </w:r>
+    </w:p>
+    <w:p>
+      <w:r>
+        <w:rPr>
+          <w:b/>
+        </w:rPr>
+        <w:t>Return:</w:t>
+      </w:r>
+      <w:r>
+        <w:t xml:space="preserve"> void</w:t>
+      </w:r>
+    </w:p>
+    <w:p>
+      <w:pPr>
+        <w:rPr>
+          <w:b/>
+        </w:rPr>
+      </w:pPr>
+      <w:r>
+        <w:rPr>
+          <w:b/>
+        </w:rPr>
+        <w:t xml:space="preserve">Postcondition: </w:t>
+      </w:r>
+    </w:p>
+    <w:p/>
     <w:p>
       <w:pPr>
         <w:pStyle w:val="ListParagraph"/>
-      </w:pPr>
+        <w:rPr>
+          <w:b/>
+        </w:rPr>
+      </w:pPr>
+    </w:p>
+    <w:p>
+      <w:pPr>
+        <w:pStyle w:val="Heading4"/>
+      </w:pPr>
+      <w:r>
+        <w:t xml:space="preserve">3.1.2.4 </w:t>
+      </w:r>
+      <w:proofErr w:type="spellStart"/>
+      <w:r>
+        <w:t>PlayerStatusView</w:t>
+      </w:r>
+      <w:proofErr w:type="spellEnd"/>
+      <w:r>
+        <w:t xml:space="preserve"> Class</w:t>
+      </w:r>
+    </w:p>
+    <w:p>
+      <w:r>
+        <w:t xml:space="preserve">The player status view display the player name, and the robot team of the player, and their health point. This is a class for the panel to be placed in the frame of game board view. It has a various of label to show the status. </w:t>
+      </w:r>
+    </w:p>
+    <w:p/>
+    <w:p>
+      <w:pPr>
+        <w:rPr>
+          <w:b/>
+        </w:rPr>
+      </w:pPr>
+      <w:r>
+        <w:rPr>
+          <w:b/>
+        </w:rPr>
+        <w:t>Fields:</w:t>
+      </w:r>
+    </w:p>
+    <w:p/>
+    <w:p>
+      <w:pPr>
+        <w:rPr>
+          <w:b/>
+        </w:rPr>
+      </w:pPr>
+      <w:r>
+        <w:rPr>
+          <w:b/>
+        </w:rPr>
+        <w:t>Methods:</w:t>
+      </w:r>
+    </w:p>
+    <w:p>
+      <w:pPr>
+        <w:rPr>
+          <w:b/>
+        </w:rPr>
+      </w:pPr>
+      <w:proofErr w:type="spellStart"/>
+      <w:r>
+        <w:rPr>
+          <w:b/>
+        </w:rPr>
+        <w:t>PlayerStatusView</w:t>
+      </w:r>
+      <w:proofErr w:type="spellEnd"/>
+      <w:r>
+        <w:rPr>
+          <w:b/>
+        </w:rPr>
+        <w:t>(): void</w:t>
+      </w:r>
+    </w:p>
+    <w:p>
+      <w:r>
+        <w:rPr>
+          <w:b/>
+        </w:rPr>
+        <w:t>Summary:</w:t>
+      </w:r>
+      <w:r>
+        <w:t xml:space="preserve"> this method is to construct the player status panel, a label with player name, a scout label, a label with its health point, a sniper label and label with its health point, and a tank label and a label with its health point.</w:t>
+      </w:r>
+    </w:p>
+    <w:p>
       <w:r>
         <w:rPr>
           <w:b/>
@@ -6654,64 +7866,59 @@
       </w:r>
     </w:p>
     <w:p>
+      <w:r>
+        <w:rPr>
+          <w:b/>
+        </w:rPr>
+        <w:t>Input:</w:t>
+      </w:r>
+      <w:r>
+        <w:t xml:space="preserve"> nothing</w:t>
+      </w:r>
+    </w:p>
+    <w:p>
+      <w:r>
+        <w:rPr>
+          <w:b/>
+        </w:rPr>
+        <w:t>Return:</w:t>
+      </w:r>
+      <w:r>
+        <w:t xml:space="preserve"> void</w:t>
+      </w:r>
+    </w:p>
+    <w:p>
+      <w:pPr>
+        <w:rPr>
+          <w:b/>
+        </w:rPr>
+      </w:pPr>
+      <w:r>
+        <w:rPr>
+          <w:b/>
+        </w:rPr>
+        <w:t xml:space="preserve">Postcondition: </w:t>
+      </w:r>
+    </w:p>
+    <w:p>
+      <w:r>
+        <w:t>The player status view constructed.</w:t>
+      </w:r>
+    </w:p>
+    <w:p/>
+    <w:p>
+      <w:pPr>
+        <w:rPr>
+          <w:b/>
+        </w:rPr>
+      </w:pPr>
+    </w:p>
+    <w:p>
       <w:pPr>
         <w:pStyle w:val="ListParagraph"/>
-      </w:pPr>
-      <w:r>
-        <w:rPr>
-          <w:b/>
-        </w:rPr>
-        <w:t>Input:</w:t>
-      </w:r>
-      <w:r>
-        <w:t xml:space="preserve"> nothing</w:t>
-      </w:r>
-    </w:p>
-    <w:p>
-      <w:pPr>
-        <w:pStyle w:val="ListParagraph"/>
-      </w:pPr>
-      <w:r>
-        <w:rPr>
-          <w:b/>
-        </w:rPr>
-        <w:t>Return:</w:t>
-      </w:r>
-      <w:r>
-        <w:rPr>
-          <w:b/>
-        </w:rPr>
-        <w:t xml:space="preserve"> </w:t>
-      </w:r>
-      <w:r>
-        <w:t>void</w:t>
-      </w:r>
-    </w:p>
-    <w:p>
-      <w:pPr>
-        <w:pStyle w:val="ListParagraph"/>
-        <w:rPr>
-          <w:b/>
-        </w:rPr>
-      </w:pPr>
-      <w:r>
-        <w:rPr>
-          <w:b/>
-        </w:rPr>
-        <w:t xml:space="preserve">Postcondition: </w:t>
-      </w:r>
-    </w:p>
-    <w:p>
-      <w:pPr>
-        <w:pStyle w:val="ListParagraph"/>
-      </w:pPr>
-      <w:r>
-        <w:t>The game start view constructed.</w:t>
-      </w:r>
-    </w:p>
-    <w:p>
-      <w:pPr>
-        <w:pStyle w:val="ListParagraph"/>
+        <w:rPr>
+          <w:b/>
+        </w:rPr>
       </w:pPr>
     </w:p>
     <w:p>
@@ -6719,478 +7926,34 @@
         <w:pStyle w:val="Heading4"/>
       </w:pPr>
       <w:r>
-        <w:t xml:space="preserve">3.1.2.2 </w:t>
-      </w:r>
-      <w:r>
-        <w:t>SetGameModeView Class</w:t>
-      </w:r>
-    </w:p>
-    <w:p>
-      <w:pPr>
-        <w:pStyle w:val="ListParagraph"/>
-      </w:pPr>
-      <w:r>
-        <w:t>The set game mode view displays the various mode, give player choices to set game mode.  This class is used to create the view frame including a list of radio button of game mode, a list of radio button of player’s number, a list of combo box of player type, and a start button.  After a player chooses the start game button, the controller will create the set game mode view. And any choice in this view will send to the controller.</w:t>
-      </w:r>
-    </w:p>
-    <w:p>
-      <w:pPr>
-        <w:pStyle w:val="ListParagraph"/>
-      </w:pPr>
-    </w:p>
-    <w:p>
-      <w:pPr>
-        <w:pStyle w:val="ListParagraph"/>
-        <w:rPr>
-          <w:b/>
-        </w:rPr>
-      </w:pPr>
-      <w:r>
-        <w:rPr>
-          <w:b/>
-        </w:rPr>
-        <w:t>setGameModeView(): void</w:t>
-      </w:r>
-    </w:p>
-    <w:p>
-      <w:pPr>
-        <w:pStyle w:val="ListParagraph"/>
-      </w:pPr>
-      <w:r>
-        <w:rPr>
-          <w:b/>
-        </w:rPr>
-        <w:t>Summary:</w:t>
-      </w:r>
-      <w:r>
-        <w:t xml:space="preserve"> this method is to construct the set game mode frame, a list with three radio button to set game mode, a list of three radio button to choose player’s number, a list of combo box to set player type, and a button to start game.</w:t>
-      </w:r>
-    </w:p>
-    <w:p>
-      <w:pPr>
-        <w:pStyle w:val="ListParagraph"/>
-      </w:pPr>
-      <w:r>
-        <w:rPr>
-          <w:b/>
-        </w:rPr>
-        <w:t>Precondition:</w:t>
-      </w:r>
-      <w:r>
-        <w:t xml:space="preserve"> nothing</w:t>
-      </w:r>
-    </w:p>
-    <w:p>
-      <w:pPr>
-        <w:pStyle w:val="ListParagraph"/>
-      </w:pPr>
-      <w:r>
-        <w:rPr>
-          <w:b/>
-        </w:rPr>
-        <w:t>Input:</w:t>
-      </w:r>
-      <w:r>
-        <w:t xml:space="preserve"> nothing</w:t>
-      </w:r>
-    </w:p>
-    <w:p>
-      <w:pPr>
-        <w:pStyle w:val="ListParagraph"/>
-      </w:pPr>
-      <w:r>
-        <w:rPr>
-          <w:b/>
-        </w:rPr>
-        <w:t>Return:</w:t>
-      </w:r>
-      <w:r>
-        <w:t xml:space="preserve"> void</w:t>
-      </w:r>
-    </w:p>
-    <w:p>
-      <w:pPr>
-        <w:pStyle w:val="ListParagraph"/>
-        <w:rPr>
-          <w:b/>
-        </w:rPr>
-      </w:pPr>
-      <w:r>
-        <w:rPr>
-          <w:b/>
-        </w:rPr>
-        <w:t xml:space="preserve">Postcondition: </w:t>
-      </w:r>
-    </w:p>
-    <w:p>
-      <w:pPr>
-        <w:pStyle w:val="ListParagraph"/>
-      </w:pPr>
-      <w:r>
-        <w:t>The set game mode view constructed.</w:t>
-      </w:r>
-    </w:p>
-    <w:p>
-      <w:pPr>
-        <w:pStyle w:val="ListParagraph"/>
-      </w:pPr>
-      <w:r>
-        <w:t xml:space="preserve"> </w:t>
-      </w:r>
-    </w:p>
-    <w:p>
-      <w:pPr>
-        <w:pStyle w:val="Heading4"/>
-      </w:pPr>
-      <w:r>
-        <w:t xml:space="preserve">3.1.2.3 </w:t>
-      </w:r>
-      <w:r>
-        <w:t>GameBoardView Class</w:t>
-      </w:r>
-    </w:p>
-    <w:p>
-      <w:pPr>
-        <w:pStyle w:val="ListParagraph"/>
-      </w:pPr>
-      <w:r>
-        <w:t>The game board view show the current game scene, display the game board, the timer and the information of player status, and give the choice to access the current game: end play, give up or go back home.  This class is used to create the game board view. It has a method to access the information when the controller notifies to change.</w:t>
-      </w:r>
-    </w:p>
-    <w:p>
-      <w:pPr>
-        <w:pStyle w:val="ListParagraph"/>
-      </w:pPr>
-    </w:p>
-    <w:p>
-      <w:pPr>
-        <w:pStyle w:val="ListParagraph"/>
-        <w:rPr>
-          <w:b/>
-        </w:rPr>
-      </w:pPr>
-      <w:r>
-        <w:rPr>
-          <w:b/>
-        </w:rPr>
-        <w:lastRenderedPageBreak/>
-        <w:t>GameBoard</w:t>
-      </w:r>
-      <w:r>
-        <w:rPr>
-          <w:b/>
-        </w:rPr>
-        <w:t>View</w:t>
-      </w:r>
-      <w:r>
-        <w:rPr>
-          <w:b/>
-        </w:rPr>
-        <w:t xml:space="preserve">(): </w:t>
-      </w:r>
-    </w:p>
-    <w:p>
-      <w:pPr>
-        <w:pStyle w:val="ListParagraph"/>
-      </w:pPr>
-      <w:r>
-        <w:rPr>
-          <w:b/>
-        </w:rPr>
-        <w:t>Summary:</w:t>
-      </w:r>
-      <w:r>
-        <w:t xml:space="preserve"> this method is to construct game board view frame, a list of hexagon label, a timer label, a button to end play, a button to give up, a button to go home view, and a player status panel.</w:t>
-      </w:r>
-    </w:p>
-    <w:p>
-      <w:pPr>
-        <w:pStyle w:val="ListParagraph"/>
-      </w:pPr>
-      <w:r>
-        <w:rPr>
-          <w:b/>
-        </w:rPr>
-        <w:t>Precondition:</w:t>
-      </w:r>
-      <w:r>
-        <w:t xml:space="preserve"> nothing</w:t>
-      </w:r>
-    </w:p>
-    <w:p>
-      <w:pPr>
-        <w:pStyle w:val="ListParagraph"/>
-      </w:pPr>
-      <w:r>
-        <w:rPr>
-          <w:b/>
-        </w:rPr>
-        <w:t>Input:</w:t>
-      </w:r>
-      <w:r>
-        <w:t xml:space="preserve"> nothing</w:t>
-      </w:r>
-    </w:p>
-    <w:p>
-      <w:pPr>
-        <w:pStyle w:val="ListParagraph"/>
-      </w:pPr>
-      <w:r>
-        <w:rPr>
-          <w:b/>
-        </w:rPr>
-        <w:t>Return:</w:t>
-      </w:r>
-      <w:r>
-        <w:t xml:space="preserve"> void</w:t>
-      </w:r>
-    </w:p>
-    <w:p>
-      <w:pPr>
-        <w:pStyle w:val="ListParagraph"/>
-        <w:rPr>
-          <w:b/>
-        </w:rPr>
-      </w:pPr>
-      <w:r>
-        <w:rPr>
-          <w:b/>
-        </w:rPr>
-        <w:t xml:space="preserve">Postcondition: </w:t>
-      </w:r>
-    </w:p>
-    <w:p>
-      <w:pPr>
-        <w:pStyle w:val="ListParagraph"/>
-      </w:pPr>
-      <w:r>
-        <w:t>The game board view constructed.</w:t>
-      </w:r>
-    </w:p>
-    <w:p>
-      <w:pPr>
-        <w:pStyle w:val="ListParagraph"/>
-      </w:pPr>
-    </w:p>
-    <w:p>
-      <w:pPr>
-        <w:pStyle w:val="ListParagraph"/>
-        <w:rPr>
-          <w:b/>
-        </w:rPr>
-      </w:pPr>
-      <w:r>
-        <w:rPr>
-          <w:b/>
-        </w:rPr>
-        <w:t>update</w:t>
-      </w:r>
-      <w:r>
-        <w:rPr>
-          <w:b/>
-        </w:rPr>
-        <w:t>(): void</w:t>
-      </w:r>
-    </w:p>
-    <w:p>
-      <w:pPr>
-        <w:pStyle w:val="ListParagraph"/>
-      </w:pPr>
-      <w:r>
-        <w:rPr>
-          <w:b/>
-        </w:rPr>
-        <w:t>Summary:</w:t>
-      </w:r>
-      <w:r>
-        <w:t xml:space="preserve"> this method is to show the latest the value </w:t>
-      </w:r>
-    </w:p>
-    <w:p>
-      <w:pPr>
-        <w:pStyle w:val="ListParagraph"/>
-      </w:pPr>
-      <w:r>
-        <w:rPr>
-          <w:b/>
-        </w:rPr>
-        <w:t>Precondition:</w:t>
-      </w:r>
-      <w:r>
-        <w:t xml:space="preserve"> nothing</w:t>
-      </w:r>
-    </w:p>
-    <w:p>
-      <w:pPr>
-        <w:pStyle w:val="ListParagraph"/>
-      </w:pPr>
-      <w:r>
-        <w:rPr>
-          <w:b/>
-        </w:rPr>
-        <w:t>Input:</w:t>
-      </w:r>
-      <w:r>
-        <w:t xml:space="preserve"> nothing</w:t>
-      </w:r>
-    </w:p>
-    <w:p>
-      <w:pPr>
-        <w:pStyle w:val="ListParagraph"/>
-      </w:pPr>
-      <w:r>
-        <w:rPr>
-          <w:b/>
-        </w:rPr>
-        <w:t>Return:</w:t>
-      </w:r>
-      <w:r>
-        <w:t xml:space="preserve"> void</w:t>
-      </w:r>
-    </w:p>
-    <w:p>
-      <w:pPr>
-        <w:pStyle w:val="ListParagraph"/>
-        <w:rPr>
-          <w:b/>
-        </w:rPr>
-      </w:pPr>
-      <w:r>
-        <w:rPr>
-          <w:b/>
-        </w:rPr>
-        <w:t xml:space="preserve">Postcondition: </w:t>
+        <w:t xml:space="preserve">3.1.2.5 </w:t>
+      </w:r>
+      <w:proofErr w:type="spellStart"/>
+      <w:r>
+        <w:t>GarageView</w:t>
+      </w:r>
+      <w:proofErr w:type="spellEnd"/>
+      <w:r>
+        <w:t xml:space="preserve"> Class</w:t>
+      </w:r>
+    </w:p>
+    <w:p>
+      <w:r>
+        <w:t xml:space="preserve">The Garage view display the all robots, and player can manage the robot: register a new robot, revise and retire an exiting robot.  </w:t>
       </w:r>
     </w:p>
     <w:p/>
     <w:p>
       <w:pPr>
-        <w:pStyle w:val="ListParagraph"/>
-        <w:rPr>
-          <w:b/>
-        </w:rPr>
-      </w:pPr>
-    </w:p>
-    <w:p>
-      <w:pPr>
-        <w:pStyle w:val="Heading4"/>
-      </w:pPr>
-      <w:r>
-        <w:t xml:space="preserve">3.1.2.4 </w:t>
-      </w:r>
-      <w:r>
-        <w:t>PlayerStatusView Class</w:t>
-      </w:r>
-    </w:p>
-    <w:p>
-      <w:pPr>
-        <w:pStyle w:val="ListParagraph"/>
-      </w:pPr>
-      <w:r>
-        <w:t xml:space="preserve">The player status view display the player name, and the robot team of the player, and their health point. This is a class for the panel to be placed in the frame of game board view. It has a various of label to show the status. </w:t>
-      </w:r>
-    </w:p>
-    <w:p>
-      <w:pPr>
-        <w:pStyle w:val="ListParagraph"/>
-      </w:pPr>
-    </w:p>
-    <w:p>
-      <w:pPr>
-        <w:pStyle w:val="ListParagraph"/>
-        <w:rPr>
-          <w:b/>
-        </w:rPr>
-      </w:pPr>
-      <w:r>
-        <w:rPr>
-          <w:b/>
-        </w:rPr>
-        <w:t>P</w:t>
-      </w:r>
-      <w:r>
-        <w:rPr>
-          <w:b/>
-        </w:rPr>
-        <w:t>layerStatusView(): void</w:t>
-      </w:r>
-    </w:p>
-    <w:p>
-      <w:pPr>
-        <w:pStyle w:val="ListParagraph"/>
-      </w:pPr>
-      <w:r>
-        <w:rPr>
-          <w:b/>
-        </w:rPr>
-        <w:t>Summary:</w:t>
-      </w:r>
-      <w:r>
-        <w:t xml:space="preserve"> this method is to construct the player status panel, a label with player name, a scout label, a label with its health point, a sniper label and label with its health point, and a tank label and a label with its health point.</w:t>
-      </w:r>
-    </w:p>
-    <w:p>
-      <w:pPr>
-        <w:pStyle w:val="ListParagraph"/>
-      </w:pPr>
-      <w:r>
-        <w:rPr>
-          <w:b/>
-        </w:rPr>
-        <w:t>Precondition:</w:t>
-      </w:r>
-      <w:r>
-        <w:t xml:space="preserve"> nothing</w:t>
-      </w:r>
-    </w:p>
-    <w:p>
-      <w:pPr>
-        <w:pStyle w:val="ListParagraph"/>
-      </w:pPr>
-      <w:r>
-        <w:rPr>
-          <w:b/>
-        </w:rPr>
-        <w:t>Input:</w:t>
-      </w:r>
-      <w:r>
-        <w:t xml:space="preserve"> nothing</w:t>
-      </w:r>
-    </w:p>
-    <w:p>
-      <w:pPr>
-        <w:pStyle w:val="ListParagraph"/>
-      </w:pPr>
-      <w:r>
-        <w:rPr>
-          <w:b/>
-        </w:rPr>
-        <w:t>Return:</w:t>
-      </w:r>
-      <w:r>
-        <w:t xml:space="preserve"> void</w:t>
-      </w:r>
-    </w:p>
-    <w:p>
-      <w:pPr>
-        <w:pStyle w:val="ListParagraph"/>
-        <w:rPr>
-          <w:b/>
-        </w:rPr>
-      </w:pPr>
-      <w:r>
-        <w:rPr>
-          <w:b/>
-        </w:rPr>
-        <w:t xml:space="preserve">Postcondition: </w:t>
-      </w:r>
-    </w:p>
-    <w:p>
-      <w:pPr>
-        <w:pStyle w:val="ListParagraph"/>
-      </w:pPr>
-      <w:r>
-        <w:t>The player status view constructed.</w:t>
+        <w:rPr>
+          <w:b/>
+        </w:rPr>
+      </w:pPr>
+      <w:r>
+        <w:rPr>
+          <w:b/>
+        </w:rPr>
+        <w:t>Fields:</w:t>
       </w:r>
     </w:p>
     <w:p/>
@@ -7200,144 +7963,101 @@
           <w:b/>
         </w:rPr>
       </w:pPr>
-    </w:p>
-    <w:p>
-      <w:pPr>
-        <w:pStyle w:val="ListParagraph"/>
-        <w:rPr>
-          <w:b/>
-        </w:rPr>
-      </w:pPr>
-    </w:p>
-    <w:p>
-      <w:pPr>
-        <w:pStyle w:val="Heading4"/>
-      </w:pPr>
-      <w:r>
-        <w:t xml:space="preserve">3.1.2.5 </w:t>
-      </w:r>
-      <w:r>
-        <w:t>GarageView Class</w:t>
-      </w:r>
-    </w:p>
-    <w:p>
-      <w:pPr>
-        <w:pStyle w:val="ListParagraph"/>
-      </w:pPr>
-      <w:r>
-        <w:t xml:space="preserve">The Garage view display the all robots, and player can manage the robot: register a new robot, revise and retire an exiting robot.  </w:t>
-      </w:r>
-    </w:p>
-    <w:p>
-      <w:pPr>
-        <w:pStyle w:val="ListParagraph"/>
-      </w:pPr>
-    </w:p>
-    <w:p>
-      <w:pPr>
-        <w:pStyle w:val="ListParagraph"/>
-        <w:rPr>
-          <w:b/>
-        </w:rPr>
-      </w:pPr>
-      <w:r>
-        <w:rPr>
-          <w:b/>
-        </w:rPr>
-        <w:t>Garage</w:t>
-      </w:r>
-      <w:r>
-        <w:rPr>
-          <w:b/>
-        </w:rPr>
-        <w:t>View(): void</w:t>
-      </w:r>
-    </w:p>
-    <w:p>
-      <w:pPr>
-        <w:pStyle w:val="ListParagraph"/>
-      </w:pPr>
-      <w:r>
-        <w:rPr>
-          <w:b/>
-        </w:rPr>
-        <w:t>Summary:</w:t>
-      </w:r>
-      <w:r>
-        <w:t xml:space="preserve"> this method is to construct the garage view frame, a list of robot, with name, a button to register, a button to revise and a button to retire.</w:t>
-      </w:r>
-    </w:p>
-    <w:p>
-      <w:pPr>
-        <w:pStyle w:val="ListParagraph"/>
-      </w:pPr>
-      <w:r>
-        <w:rPr>
-          <w:b/>
-        </w:rPr>
-        <w:t>Precondition:</w:t>
-      </w:r>
-      <w:r>
-        <w:t xml:space="preserve"> nothing</w:t>
-      </w:r>
-    </w:p>
-    <w:p>
-      <w:pPr>
-        <w:pStyle w:val="ListParagraph"/>
-      </w:pPr>
-      <w:r>
-        <w:rPr>
-          <w:b/>
-        </w:rPr>
-        <w:lastRenderedPageBreak/>
-        <w:t>Input:</w:t>
-      </w:r>
-      <w:r>
-        <w:t xml:space="preserve"> nothing</w:t>
-      </w:r>
-    </w:p>
-    <w:p>
-      <w:pPr>
-        <w:pStyle w:val="ListParagraph"/>
-      </w:pPr>
-      <w:r>
-        <w:rPr>
-          <w:b/>
-        </w:rPr>
-        <w:t>Return:</w:t>
-      </w:r>
-      <w:r>
-        <w:t xml:space="preserve"> void</w:t>
-      </w:r>
-    </w:p>
-    <w:p>
-      <w:pPr>
-        <w:pStyle w:val="ListParagraph"/>
-        <w:rPr>
-          <w:b/>
-        </w:rPr>
-      </w:pPr>
-      <w:r>
-        <w:rPr>
-          <w:b/>
-        </w:rPr>
-        <w:t xml:space="preserve">Postcondition: </w:t>
-      </w:r>
-    </w:p>
-    <w:p>
-      <w:pPr>
-        <w:pStyle w:val="ListParagraph"/>
-      </w:pPr>
-      <w:r>
-        <w:t>The garage view constructed.</w:t>
-      </w:r>
-    </w:p>
-    <w:p>
+      <w:r>
+        <w:rPr>
+          <w:b/>
+        </w:rPr>
+        <w:t>Methods:</w:t>
+      </w:r>
       <w:bookmarkStart w:id="0" w:name="_GoBack"/>
       <w:bookmarkEnd w:id="0"/>
     </w:p>
     <w:p>
       <w:pPr>
+        <w:rPr>
+          <w:b/>
+        </w:rPr>
+      </w:pPr>
+      <w:proofErr w:type="spellStart"/>
+      <w:r>
+        <w:rPr>
+          <w:b/>
+        </w:rPr>
+        <w:t>GarageView</w:t>
+      </w:r>
+      <w:proofErr w:type="spellEnd"/>
+      <w:r>
+        <w:rPr>
+          <w:b/>
+        </w:rPr>
+        <w:t>(): void</w:t>
+      </w:r>
+    </w:p>
+    <w:p>
+      <w:r>
+        <w:rPr>
+          <w:b/>
+        </w:rPr>
+        <w:t>Summary:</w:t>
+      </w:r>
+      <w:r>
+        <w:t xml:space="preserve"> this method is to construct the garage view frame, a list of robot, with name, a button to register, a button to revise and a button to retire.</w:t>
+      </w:r>
+    </w:p>
+    <w:p>
+      <w:r>
+        <w:rPr>
+          <w:b/>
+        </w:rPr>
+        <w:t>Precondition:</w:t>
+      </w:r>
+      <w:r>
+        <w:t xml:space="preserve"> nothing</w:t>
+      </w:r>
+    </w:p>
+    <w:p>
+      <w:r>
+        <w:rPr>
+          <w:b/>
+        </w:rPr>
+        <w:t>Input:</w:t>
+      </w:r>
+      <w:r>
+        <w:t xml:space="preserve"> nothing</w:t>
+      </w:r>
+    </w:p>
+    <w:p>
+      <w:r>
+        <w:rPr>
+          <w:b/>
+        </w:rPr>
+        <w:t>Return:</w:t>
+      </w:r>
+      <w:r>
+        <w:t xml:space="preserve"> void</w:t>
+      </w:r>
+    </w:p>
+    <w:p>
+      <w:pPr>
+        <w:rPr>
+          <w:b/>
+        </w:rPr>
+      </w:pPr>
+      <w:r>
+        <w:rPr>
+          <w:b/>
+        </w:rPr>
+        <w:t xml:space="preserve">Postcondition: </w:t>
+      </w:r>
+    </w:p>
+    <w:p>
+      <w:r>
+        <w:t>The garage view constructed.</w:t>
+      </w:r>
+    </w:p>
+    <w:p/>
+    <w:p>
+      <w:pPr>
         <w:pStyle w:val="Heading3"/>
       </w:pPr>
       <w:r>
@@ -7357,9 +8077,11 @@
       <w:r>
         <w:t xml:space="preserve">3.1.3.1 </w:t>
       </w:r>
+      <w:proofErr w:type="spellStart"/>
       <w:r>
         <w:t>GameController</w:t>
       </w:r>
+      <w:proofErr w:type="spellEnd"/>
     </w:p>
     <w:p>
       <w:pPr>
@@ -7387,41 +8109,91 @@
       <w:pPr>
         <w:ind w:left="1080"/>
       </w:pPr>
-      <w:r>
-        <w:t>gameStartView : GameStartView</w:t>
-      </w:r>
+      <w:proofErr w:type="spellStart"/>
+      <w:r>
+        <w:t>gameStartView</w:t>
+      </w:r>
+      <w:proofErr w:type="spellEnd"/>
+      <w:r>
+        <w:t xml:space="preserve"> : </w:t>
+      </w:r>
+      <w:proofErr w:type="spellStart"/>
+      <w:r>
+        <w:t>GameStartView</w:t>
+      </w:r>
+      <w:proofErr w:type="spellEnd"/>
     </w:p>
     <w:p>
       <w:pPr>
         <w:ind w:left="1080"/>
       </w:pPr>
-      <w:r>
-        <w:t>setGameModeView : SetGameModeView</w:t>
-      </w:r>
+      <w:proofErr w:type="spellStart"/>
+      <w:r>
+        <w:t>setGameModeView</w:t>
+      </w:r>
+      <w:proofErr w:type="spellEnd"/>
+      <w:r>
+        <w:t xml:space="preserve"> : </w:t>
+      </w:r>
+      <w:proofErr w:type="spellStart"/>
+      <w:r>
+        <w:t>SetGameModeView</w:t>
+      </w:r>
+      <w:proofErr w:type="spellEnd"/>
     </w:p>
     <w:p>
       <w:pPr>
         <w:ind w:left="1080"/>
       </w:pPr>
-      <w:r>
-        <w:t>gameBoardView : GameBoardView</w:t>
-      </w:r>
+      <w:proofErr w:type="spellStart"/>
+      <w:r>
+        <w:t>gameBoardView</w:t>
+      </w:r>
+      <w:proofErr w:type="spellEnd"/>
+      <w:r>
+        <w:t xml:space="preserve"> : </w:t>
+      </w:r>
+      <w:proofErr w:type="spellStart"/>
+      <w:r>
+        <w:t>GameBoardView</w:t>
+      </w:r>
+      <w:proofErr w:type="spellEnd"/>
     </w:p>
     <w:p>
       <w:pPr>
         <w:ind w:left="1080"/>
       </w:pPr>
-      <w:r>
-        <w:t>playerStatusView : PlayerStatusView</w:t>
-      </w:r>
+      <w:proofErr w:type="spellStart"/>
+      <w:r>
+        <w:t>playerStatusView</w:t>
+      </w:r>
+      <w:proofErr w:type="spellEnd"/>
+      <w:r>
+        <w:t xml:space="preserve"> : </w:t>
+      </w:r>
+      <w:proofErr w:type="spellStart"/>
+      <w:r>
+        <w:t>PlayerStatusView</w:t>
+      </w:r>
+      <w:proofErr w:type="spellEnd"/>
     </w:p>
     <w:p>
       <w:pPr>
         <w:ind w:left="1080"/>
       </w:pPr>
-      <w:r>
-        <w:t>garageView : GarageView</w:t>
-      </w:r>
+      <w:proofErr w:type="spellStart"/>
+      <w:r>
+        <w:t>garageView</w:t>
+      </w:r>
+      <w:proofErr w:type="spellEnd"/>
+      <w:r>
+        <w:t xml:space="preserve"> : </w:t>
+      </w:r>
+      <w:proofErr w:type="spellStart"/>
+      <w:r>
+        <w:t>GarageView</w:t>
+      </w:r>
+      <w:proofErr w:type="spellEnd"/>
     </w:p>
     <w:p>
       <w:pPr>
@@ -7435,11 +8207,33 @@
           <w:b/>
         </w:rPr>
       </w:pPr>
-      <w:r>
-        <w:rPr>
-          <w:b/>
-        </w:rPr>
-        <w:t>ActionPerformed(ActionEvent e) : void</w:t>
+      <w:proofErr w:type="spellStart"/>
+      <w:r>
+        <w:rPr>
+          <w:b/>
+        </w:rPr>
+        <w:t>ActionPerformed</w:t>
+      </w:r>
+      <w:proofErr w:type="spellEnd"/>
+      <w:r>
+        <w:rPr>
+          <w:b/>
+        </w:rPr>
+        <w:t>(</w:t>
+      </w:r>
+      <w:proofErr w:type="spellStart"/>
+      <w:r>
+        <w:rPr>
+          <w:b/>
+        </w:rPr>
+        <w:t>ActionEvent</w:t>
+      </w:r>
+      <w:proofErr w:type="spellEnd"/>
+      <w:r>
+        <w:rPr>
+          <w:b/>
+        </w:rPr>
+        <w:t xml:space="preserve"> e) : void</w:t>
       </w:r>
     </w:p>
     <w:p>
@@ -7481,7 +8275,15 @@
         <w:t>Input:</w:t>
       </w:r>
       <w:r>
-        <w:t xml:space="preserve"> e is an ActionEvent from clicked button</w:t>
+        <w:t xml:space="preserve"> e is an </w:t>
+      </w:r>
+      <w:proofErr w:type="spellStart"/>
+      <w:r>
+        <w:t>ActionEvent</w:t>
+      </w:r>
+      <w:proofErr w:type="spellEnd"/>
+      <w:r>
+        <w:t xml:space="preserve"> from clicked button</w:t>
       </w:r>
     </w:p>
     <w:p>
@@ -7515,59 +8317,139 @@
         <w:t>Postcondition:</w:t>
       </w:r>
       <w:r>
-        <w:t xml:space="preserve"> a new SetGameModeView instance assigned to setGameModeView and displayed if </w:t>
-      </w:r>
+        <w:t xml:space="preserve"> a new </w:t>
+      </w:r>
+      <w:proofErr w:type="spellStart"/>
+      <w:r>
+        <w:t>SetGameModeView</w:t>
+      </w:r>
+      <w:proofErr w:type="spellEnd"/>
+      <w:r>
+        <w:t xml:space="preserve"> instance assigned to </w:t>
+      </w:r>
+      <w:proofErr w:type="spellStart"/>
+      <w:r>
+        <w:t>setGameModeView</w:t>
+      </w:r>
+      <w:proofErr w:type="spellEnd"/>
+      <w:r>
+        <w:t xml:space="preserve"> and displayed if </w:t>
+      </w:r>
+      <w:proofErr w:type="spellStart"/>
       <w:r>
         <w:t>startButton</w:t>
       </w:r>
-      <w:r>
-        <w:t xml:space="preserve"> clicked; a new GarageView instance assigned to garageView and displayed if </w:t>
-      </w:r>
-      <w:r>
-        <w:t xml:space="preserve">garageButton </w:t>
+      <w:proofErr w:type="spellEnd"/>
+      <w:r>
+        <w:t xml:space="preserve"> clicked; a new </w:t>
+      </w:r>
+      <w:proofErr w:type="spellStart"/>
+      <w:r>
+        <w:t>GarageView</w:t>
+      </w:r>
+      <w:proofErr w:type="spellEnd"/>
+      <w:r>
+        <w:t xml:space="preserve"> instance assigned to </w:t>
+      </w:r>
+      <w:proofErr w:type="spellStart"/>
+      <w:r>
+        <w:t>garageView</w:t>
+      </w:r>
+      <w:proofErr w:type="spellEnd"/>
+      <w:r>
+        <w:t xml:space="preserve"> and displayed if </w:t>
+      </w:r>
+      <w:proofErr w:type="spellStart"/>
+      <w:r>
+        <w:t>garageButton</w:t>
+      </w:r>
+      <w:proofErr w:type="spellEnd"/>
+      <w:r>
+        <w:t xml:space="preserve"> </w:t>
       </w:r>
       <w:r>
         <w:t xml:space="preserve">clicked; game quit if </w:t>
       </w:r>
-      <w:r>
-        <w:t xml:space="preserve">exitButton </w:t>
-      </w:r>
-      <w:r>
-        <w:t xml:space="preserve">clicked; a new GameBoardView instance assigned to gameBoardView and displayed if start game button clicked; switch to next play if </w:t>
-      </w:r>
+      <w:proofErr w:type="spellStart"/>
+      <w:r>
+        <w:t>exitButton</w:t>
+      </w:r>
+      <w:proofErr w:type="spellEnd"/>
+      <w:r>
+        <w:t xml:space="preserve"> </w:t>
+      </w:r>
+      <w:r>
+        <w:t xml:space="preserve">clicked; a new </w:t>
+      </w:r>
+      <w:proofErr w:type="spellStart"/>
+      <w:r>
+        <w:t>GameBoardView</w:t>
+      </w:r>
+      <w:proofErr w:type="spellEnd"/>
+      <w:r>
+        <w:t xml:space="preserve"> instance assigned to </w:t>
+      </w:r>
+      <w:proofErr w:type="spellStart"/>
+      <w:r>
+        <w:t>gameBoardView</w:t>
+      </w:r>
+      <w:proofErr w:type="spellEnd"/>
+      <w:r>
+        <w:t xml:space="preserve"> and displayed if start game button clicked; switch to next play if </w:t>
+      </w:r>
+      <w:proofErr w:type="spellStart"/>
       <w:r>
         <w:t>endPlayButton</w:t>
       </w:r>
+      <w:proofErr w:type="spellEnd"/>
       <w:r>
         <w:t xml:space="preserve"> clicked; the specific player marked died if </w:t>
       </w:r>
+      <w:proofErr w:type="spellStart"/>
       <w:r>
         <w:t>surrenderButton</w:t>
       </w:r>
-      <w:r>
-        <w:t xml:space="preserve"> clicked; go back to gameStartView if </w:t>
-      </w:r>
+      <w:proofErr w:type="spellEnd"/>
+      <w:r>
+        <w:t xml:space="preserve"> clicked; go back to </w:t>
+      </w:r>
+      <w:proofErr w:type="spellStart"/>
+      <w:r>
+        <w:t>gameStartView</w:t>
+      </w:r>
+      <w:proofErr w:type="spellEnd"/>
+      <w:r>
+        <w:t xml:space="preserve"> if </w:t>
+      </w:r>
+      <w:proofErr w:type="spellStart"/>
       <w:r>
         <w:t>homeButton</w:t>
       </w:r>
+      <w:proofErr w:type="spellEnd"/>
       <w:r>
         <w:t xml:space="preserve"> clicked; a new robot registered if </w:t>
       </w:r>
+      <w:proofErr w:type="spellStart"/>
       <w:r>
         <w:t>registerButton</w:t>
       </w:r>
+      <w:proofErr w:type="spellEnd"/>
       <w:r>
         <w:t xml:space="preserve"> clicked; the specific robot revised if </w:t>
       </w:r>
+      <w:proofErr w:type="spellStart"/>
       <w:r>
         <w:t>reviseButton</w:t>
       </w:r>
+      <w:proofErr w:type="spellEnd"/>
       <w:r>
         <w:t xml:space="preserve"> clicked; the specific robot retired if </w:t>
       </w:r>
+      <w:proofErr w:type="spellStart"/>
       <w:r>
         <w:t>retireButton</w:t>
       </w:r>
+      <w:proofErr w:type="spellEnd"/>
       <w:r>
         <w:t xml:space="preserve"> clicked</w:t>
       </w:r>
@@ -7584,11 +8466,33 @@
           <w:b/>
         </w:rPr>
       </w:pPr>
-      <w:r>
-        <w:rPr>
-          <w:b/>
-        </w:rPr>
-        <w:t>keyTyped(KeyEvent e) : void</w:t>
+      <w:proofErr w:type="spellStart"/>
+      <w:r>
+        <w:rPr>
+          <w:b/>
+        </w:rPr>
+        <w:t>keyTyped</w:t>
+      </w:r>
+      <w:proofErr w:type="spellEnd"/>
+      <w:r>
+        <w:rPr>
+          <w:b/>
+        </w:rPr>
+        <w:t>(</w:t>
+      </w:r>
+      <w:proofErr w:type="spellStart"/>
+      <w:r>
+        <w:rPr>
+          <w:b/>
+        </w:rPr>
+        <w:t>KeyEvent</w:t>
+      </w:r>
+      <w:proofErr w:type="spellEnd"/>
+      <w:r>
+        <w:rPr>
+          <w:b/>
+        </w:rPr>
+        <w:t xml:space="preserve"> e) : void</w:t>
       </w:r>
     </w:p>
     <w:p>
@@ -7599,6 +8503,7 @@
         <w:rPr>
           <w:b/>
         </w:rPr>
+        <w:lastRenderedPageBreak/>
         <w:t>Summary:</w:t>
       </w:r>
       <w:r>
@@ -7630,7 +8535,15 @@
         <w:t>Input:</w:t>
       </w:r>
       <w:r>
-        <w:t xml:space="preserve"> e is a KeyEvent </w:t>
+        <w:t xml:space="preserve"> e is a </w:t>
+      </w:r>
+      <w:proofErr w:type="spellStart"/>
+      <w:r>
+        <w:t>KeyEvent</w:t>
+      </w:r>
+      <w:proofErr w:type="spellEnd"/>
+      <w:r>
+        <w:t xml:space="preserve"> </w:t>
       </w:r>
     </w:p>
     <w:p>
@@ -7682,11 +8595,19 @@
           <w:b/>
         </w:rPr>
       </w:pPr>
-      <w:r>
-        <w:rPr>
-          <w:b/>
-        </w:rPr>
-        <w:t>startTimer() : void</w:t>
+      <w:proofErr w:type="spellStart"/>
+      <w:r>
+        <w:rPr>
+          <w:b/>
+        </w:rPr>
+        <w:t>startTimer</w:t>
+      </w:r>
+      <w:proofErr w:type="spellEnd"/>
+      <w:r>
+        <w:rPr>
+          <w:b/>
+        </w:rPr>
+        <w:t>() : void</w:t>
       </w:r>
     </w:p>
     <w:p>
@@ -7700,8 +8621,13 @@
         <w:t>Summary:</w:t>
       </w:r>
       <w:r>
-        <w:t xml:space="preserve"> start a new timer to be displayed in GameBoardView</w:t>
-      </w:r>
+        <w:t xml:space="preserve"> start a new timer to be displayed in </w:t>
+      </w:r>
+      <w:proofErr w:type="spellStart"/>
+      <w:r>
+        <w:t>GameBoardView</w:t>
+      </w:r>
+      <w:proofErr w:type="spellEnd"/>
     </w:p>
     <w:p>
       <w:pPr>
@@ -7725,354 +8651,387 @@
         <w:rPr>
           <w:b/>
         </w:rPr>
+        <w:t>Input:</w:t>
+      </w:r>
+      <w:r>
+        <w:t xml:space="preserve"> none</w:t>
+      </w:r>
+    </w:p>
+    <w:p>
+      <w:pPr>
+        <w:ind w:left="360" w:firstLine="720"/>
+      </w:pPr>
+      <w:r>
+        <w:rPr>
+          <w:b/>
+        </w:rPr>
+        <w:t>Return</w:t>
+      </w:r>
+      <w:r>
+        <w:rPr>
+          <w:b/>
+        </w:rPr>
+        <w:t>:</w:t>
+      </w:r>
+      <w:r>
+        <w:t xml:space="preserve"> none</w:t>
+      </w:r>
+    </w:p>
+    <w:p>
+      <w:pPr>
+        <w:ind w:left="360" w:firstLine="720"/>
+      </w:pPr>
+      <w:r>
+        <w:rPr>
+          <w:b/>
+        </w:rPr>
+        <w:t>Postcondition:</w:t>
+      </w:r>
+      <w:r>
+        <w:t xml:space="preserve"> a new timer is started</w:t>
+      </w:r>
+    </w:p>
+    <w:p>
+      <w:pPr>
+        <w:ind w:left="360" w:firstLine="720"/>
+      </w:pPr>
+    </w:p>
+    <w:p>
+      <w:pPr>
+        <w:ind w:left="360" w:firstLine="720"/>
+        <w:rPr>
+          <w:b/>
+        </w:rPr>
+      </w:pPr>
+      <w:proofErr w:type="spellStart"/>
+      <w:r>
+        <w:rPr>
+          <w:b/>
+        </w:rPr>
+        <w:t>update</w:t>
+      </w:r>
+      <w:r>
+        <w:rPr>
+          <w:b/>
+        </w:rPr>
+        <w:t>RobotPosition</w:t>
+      </w:r>
+      <w:proofErr w:type="spellEnd"/>
+      <w:r>
+        <w:rPr>
+          <w:b/>
+        </w:rPr>
+        <w:t>() : void</w:t>
+      </w:r>
+    </w:p>
+    <w:p>
+      <w:pPr>
+        <w:ind w:left="360" w:firstLine="720"/>
+      </w:pPr>
+      <w:r>
+        <w:rPr>
+          <w:b/>
+        </w:rPr>
+        <w:t>Summary:</w:t>
+      </w:r>
+      <w:r>
+        <w:rPr>
+          <w:b/>
+        </w:rPr>
+        <w:t xml:space="preserve"> </w:t>
+      </w:r>
+      <w:r>
+        <w:t xml:space="preserve">notify </w:t>
+      </w:r>
+      <w:proofErr w:type="spellStart"/>
+      <w:r>
+        <w:t>GameBoardView</w:t>
+      </w:r>
+      <w:proofErr w:type="spellEnd"/>
+    </w:p>
+    <w:p>
+      <w:pPr>
+        <w:ind w:left="360" w:firstLine="720"/>
+      </w:pPr>
+      <w:r>
+        <w:rPr>
+          <w:b/>
+        </w:rPr>
+        <w:t>Precondition:</w:t>
+      </w:r>
+      <w:r>
+        <w:t xml:space="preserve"> a robot moved</w:t>
+      </w:r>
+    </w:p>
+    <w:p>
+      <w:pPr>
+        <w:ind w:left="360" w:firstLine="720"/>
+      </w:pPr>
+      <w:r>
+        <w:rPr>
+          <w:b/>
+        </w:rPr>
+        <w:t>Input:</w:t>
+      </w:r>
+      <w:r>
+        <w:t xml:space="preserve"> none</w:t>
+      </w:r>
+    </w:p>
+    <w:p>
+      <w:pPr>
+        <w:ind w:left="360" w:firstLine="720"/>
+      </w:pPr>
+      <w:r>
+        <w:rPr>
+          <w:b/>
+        </w:rPr>
+        <w:t>Return</w:t>
+      </w:r>
+      <w:r>
+        <w:rPr>
+          <w:b/>
+        </w:rPr>
+        <w:t>:</w:t>
+      </w:r>
+      <w:r>
+        <w:t xml:space="preserve"> none</w:t>
+      </w:r>
+    </w:p>
+    <w:p>
+      <w:pPr>
+        <w:ind w:left="360" w:firstLine="720"/>
+      </w:pPr>
+      <w:r>
+        <w:rPr>
+          <w:b/>
+        </w:rPr>
+        <w:t>Postcondition:</w:t>
+      </w:r>
+      <w:r>
+        <w:t xml:space="preserve"> </w:t>
+      </w:r>
+      <w:proofErr w:type="spellStart"/>
+      <w:r>
+        <w:t>GameBoardView</w:t>
+      </w:r>
+      <w:proofErr w:type="spellEnd"/>
+      <w:r>
+        <w:t xml:space="preserve"> displays change of the specific player’s position</w:t>
+      </w:r>
+    </w:p>
+    <w:p>
+      <w:pPr>
+        <w:ind w:left="360" w:firstLine="720"/>
+      </w:pPr>
+    </w:p>
+    <w:p>
+      <w:pPr>
+        <w:ind w:left="360" w:firstLine="720"/>
+        <w:rPr>
+          <w:b/>
+        </w:rPr>
+      </w:pPr>
+      <w:proofErr w:type="spellStart"/>
+      <w:r>
+        <w:rPr>
+          <w:b/>
+        </w:rPr>
+        <w:t>updateRobotHealth</w:t>
+      </w:r>
+      <w:proofErr w:type="spellEnd"/>
+      <w:r>
+        <w:rPr>
+          <w:b/>
+        </w:rPr>
+        <w:t>() : void</w:t>
+      </w:r>
+    </w:p>
+    <w:p>
+      <w:pPr>
+        <w:ind w:left="360" w:firstLine="720"/>
+      </w:pPr>
+      <w:r>
+        <w:rPr>
+          <w:b/>
+        </w:rPr>
+        <w:t>Summary:</w:t>
+      </w:r>
+      <w:r>
+        <w:t xml:space="preserve"> update a robot’s health point that is displayed on map</w:t>
+      </w:r>
+    </w:p>
+    <w:p>
+      <w:pPr>
+        <w:ind w:left="360" w:firstLine="720"/>
+      </w:pPr>
+      <w:r>
+        <w:rPr>
+          <w:b/>
+        </w:rPr>
+        <w:t>Precondition:</w:t>
+      </w:r>
+      <w:r>
+        <w:t xml:space="preserve"> a robot is damaged</w:t>
+      </w:r>
+    </w:p>
+    <w:p>
+      <w:pPr>
+        <w:ind w:left="360" w:firstLine="720"/>
+      </w:pPr>
+      <w:r>
+        <w:rPr>
+          <w:b/>
+        </w:rPr>
+        <w:t>Input:</w:t>
+      </w:r>
+      <w:r>
+        <w:t xml:space="preserve"> none</w:t>
+      </w:r>
+    </w:p>
+    <w:p>
+      <w:pPr>
+        <w:ind w:left="360" w:firstLine="720"/>
+      </w:pPr>
+      <w:r>
+        <w:rPr>
+          <w:b/>
+        </w:rPr>
+        <w:t>Return:</w:t>
+      </w:r>
+      <w:r>
+        <w:t xml:space="preserve"> none</w:t>
+      </w:r>
+    </w:p>
+    <w:p>
+      <w:pPr>
+        <w:ind w:left="1080"/>
+      </w:pPr>
+      <w:r>
+        <w:rPr>
+          <w:b/>
+        </w:rPr>
+        <w:t>Postcondition:</w:t>
+      </w:r>
+      <w:r>
+        <w:t xml:space="preserve"> update the health point of the damaged robot, and remove the robot from map if it has been destroyed</w:t>
+      </w:r>
+    </w:p>
+    <w:p>
+      <w:pPr>
+        <w:ind w:left="360" w:firstLine="720"/>
+      </w:pPr>
+    </w:p>
+    <w:p>
+      <w:pPr>
+        <w:ind w:left="360" w:firstLine="720"/>
+        <w:rPr>
+          <w:b/>
+        </w:rPr>
+      </w:pPr>
+      <w:proofErr w:type="spellStart"/>
+      <w:r>
+        <w:rPr>
+          <w:b/>
+        </w:rPr>
+        <w:t>updatePlayerDeath</w:t>
+      </w:r>
+      <w:proofErr w:type="spellEnd"/>
+      <w:r>
+        <w:rPr>
+          <w:b/>
+        </w:rPr>
+        <w:t>() : void</w:t>
+      </w:r>
+    </w:p>
+    <w:p>
+      <w:pPr>
+        <w:ind w:left="360" w:firstLine="720"/>
+      </w:pPr>
+      <w:r>
+        <w:rPr>
+          <w:b/>
+        </w:rPr>
+        <w:t>Summary:</w:t>
+      </w:r>
+      <w:r>
+        <w:t xml:space="preserve"> mark a player as died</w:t>
+      </w:r>
+    </w:p>
+    <w:p>
+      <w:pPr>
+        <w:ind w:left="360" w:firstLine="720"/>
+      </w:pPr>
+      <w:r>
+        <w:rPr>
+          <w:b/>
+        </w:rPr>
+        <w:t>Precondition:</w:t>
+      </w:r>
+      <w:r>
+        <w:t xml:space="preserve"> a player died</w:t>
+      </w:r>
+    </w:p>
+    <w:p>
+      <w:pPr>
+        <w:ind w:left="360" w:firstLine="720"/>
+      </w:pPr>
+      <w:r>
+        <w:rPr>
+          <w:b/>
+        </w:rPr>
+        <w:t>Input:</w:t>
+      </w:r>
+      <w:r>
+        <w:t xml:space="preserve"> none</w:t>
+      </w:r>
+    </w:p>
+    <w:p>
+      <w:pPr>
+        <w:ind w:left="360" w:firstLine="720"/>
+      </w:pPr>
+      <w:r>
+        <w:rPr>
+          <w:b/>
+        </w:rPr>
+        <w:t>Return:</w:t>
+      </w:r>
+      <w:r>
+        <w:t xml:space="preserve"> none</w:t>
+      </w:r>
+    </w:p>
+    <w:p>
+      <w:pPr>
+        <w:ind w:left="360" w:firstLine="720"/>
+      </w:pPr>
+      <w:r>
+        <w:rPr>
+          <w:b/>
+        </w:rPr>
+        <w:t>Postcondition:</w:t>
+      </w:r>
+      <w:r>
+        <w:t xml:space="preserve"> the died player is marked as died on the game board</w:t>
+      </w:r>
+    </w:p>
+    <w:p>
+      <w:pPr>
+        <w:ind w:left="360" w:firstLine="720"/>
+      </w:pPr>
+    </w:p>
+    <w:p/>
+    <w:p>
+      <w:pPr>
+        <w:pStyle w:val="Heading3"/>
+      </w:pPr>
+      <w:r>
         <w:lastRenderedPageBreak/>
-        <w:t>Input:</w:t>
-      </w:r>
-      <w:r>
-        <w:t xml:space="preserve"> none</w:t>
-      </w:r>
-    </w:p>
-    <w:p>
-      <w:pPr>
-        <w:ind w:left="360" w:firstLine="720"/>
-      </w:pPr>
-      <w:r>
-        <w:rPr>
-          <w:b/>
-        </w:rPr>
-        <w:t>Return</w:t>
-      </w:r>
-      <w:r>
-        <w:rPr>
-          <w:b/>
-        </w:rPr>
-        <w:t>:</w:t>
-      </w:r>
-      <w:r>
-        <w:t xml:space="preserve"> none</w:t>
-      </w:r>
-    </w:p>
-    <w:p>
-      <w:pPr>
-        <w:ind w:left="360" w:firstLine="720"/>
-      </w:pPr>
-      <w:r>
-        <w:rPr>
-          <w:b/>
-        </w:rPr>
-        <w:t>Postcondition:</w:t>
-      </w:r>
-      <w:r>
-        <w:t xml:space="preserve"> a new timer is started</w:t>
-      </w:r>
-    </w:p>
-    <w:p>
-      <w:pPr>
-        <w:ind w:left="360" w:firstLine="720"/>
-      </w:pPr>
-    </w:p>
-    <w:p>
-      <w:pPr>
-        <w:ind w:left="360" w:firstLine="720"/>
-        <w:rPr>
-          <w:b/>
-        </w:rPr>
-      </w:pPr>
-      <w:r>
-        <w:rPr>
-          <w:b/>
-        </w:rPr>
-        <w:t>update</w:t>
-      </w:r>
-      <w:r>
-        <w:rPr>
-          <w:b/>
-        </w:rPr>
-        <w:t>RobotPosition() : void</w:t>
-      </w:r>
-    </w:p>
-    <w:p>
-      <w:pPr>
-        <w:ind w:left="360" w:firstLine="720"/>
-      </w:pPr>
-      <w:r>
-        <w:rPr>
-          <w:b/>
-        </w:rPr>
-        <w:t>Summary:</w:t>
-      </w:r>
-      <w:r>
-        <w:rPr>
-          <w:b/>
-        </w:rPr>
-        <w:t xml:space="preserve"> </w:t>
-      </w:r>
-      <w:r>
-        <w:t xml:space="preserve">notify </w:t>
-      </w:r>
-      <w:r>
-        <w:t>GameBoardView</w:t>
-      </w:r>
-    </w:p>
-    <w:p>
-      <w:pPr>
-        <w:ind w:left="360" w:firstLine="720"/>
-      </w:pPr>
-      <w:r>
-        <w:rPr>
-          <w:b/>
-        </w:rPr>
-        <w:t>Precondition:</w:t>
-      </w:r>
-      <w:r>
-        <w:t xml:space="preserve"> a robot moved</w:t>
-      </w:r>
-    </w:p>
-    <w:p>
-      <w:pPr>
-        <w:ind w:left="360" w:firstLine="720"/>
-      </w:pPr>
-      <w:r>
-        <w:rPr>
-          <w:b/>
-        </w:rPr>
-        <w:t>Input:</w:t>
-      </w:r>
-      <w:r>
-        <w:t xml:space="preserve"> none</w:t>
-      </w:r>
-    </w:p>
-    <w:p>
-      <w:pPr>
-        <w:ind w:left="360" w:firstLine="720"/>
-      </w:pPr>
-      <w:r>
-        <w:rPr>
-          <w:b/>
-        </w:rPr>
-        <w:t>Return</w:t>
-      </w:r>
-      <w:r>
-        <w:rPr>
-          <w:b/>
-        </w:rPr>
-        <w:t>:</w:t>
-      </w:r>
-      <w:r>
-        <w:t xml:space="preserve"> none</w:t>
-      </w:r>
-    </w:p>
-    <w:p>
-      <w:pPr>
-        <w:ind w:left="360" w:firstLine="720"/>
-      </w:pPr>
-      <w:r>
-        <w:rPr>
-          <w:b/>
-        </w:rPr>
-        <w:t>Postcondition:</w:t>
-      </w:r>
-      <w:r>
-        <w:t xml:space="preserve"> GameBoardView displays change of the specific player’s position</w:t>
-      </w:r>
-    </w:p>
-    <w:p>
-      <w:pPr>
-        <w:ind w:left="360" w:firstLine="720"/>
-      </w:pPr>
-    </w:p>
-    <w:p>
-      <w:pPr>
-        <w:ind w:left="360" w:firstLine="720"/>
-        <w:rPr>
-          <w:b/>
-        </w:rPr>
-      </w:pPr>
-      <w:r>
-        <w:rPr>
-          <w:b/>
-        </w:rPr>
-        <w:t>updateRobotHealth</w:t>
-      </w:r>
-      <w:r>
-        <w:rPr>
-          <w:b/>
-        </w:rPr>
-        <w:t>() : void</w:t>
-      </w:r>
-    </w:p>
-    <w:p>
-      <w:pPr>
-        <w:ind w:left="360" w:firstLine="720"/>
-      </w:pPr>
-      <w:r>
-        <w:rPr>
-          <w:b/>
-        </w:rPr>
-        <w:t>Summary:</w:t>
-      </w:r>
-      <w:r>
-        <w:t xml:space="preserve"> update a robot’s health point that is displayed on map</w:t>
-      </w:r>
-    </w:p>
-    <w:p>
-      <w:pPr>
-        <w:ind w:left="360" w:firstLine="720"/>
-      </w:pPr>
-      <w:r>
-        <w:rPr>
-          <w:b/>
-        </w:rPr>
-        <w:t>Precondition:</w:t>
-      </w:r>
-      <w:r>
-        <w:t xml:space="preserve"> a robot is damaged</w:t>
-      </w:r>
-    </w:p>
-    <w:p>
-      <w:pPr>
-        <w:ind w:left="360" w:firstLine="720"/>
-      </w:pPr>
-      <w:r>
-        <w:rPr>
-          <w:b/>
-        </w:rPr>
-        <w:t>Input:</w:t>
-      </w:r>
-      <w:r>
-        <w:t xml:space="preserve"> none</w:t>
-      </w:r>
-    </w:p>
-    <w:p>
-      <w:pPr>
-        <w:ind w:left="360" w:firstLine="720"/>
-      </w:pPr>
-      <w:r>
-        <w:rPr>
-          <w:b/>
-        </w:rPr>
-        <w:t>Return:</w:t>
-      </w:r>
-      <w:r>
-        <w:t xml:space="preserve"> none</w:t>
-      </w:r>
-    </w:p>
-    <w:p>
-      <w:pPr>
-        <w:ind w:left="1080"/>
-      </w:pPr>
-      <w:r>
-        <w:rPr>
-          <w:b/>
-        </w:rPr>
-        <w:t>Postcondition:</w:t>
-      </w:r>
-      <w:r>
-        <w:t xml:space="preserve"> update the health point of the damaged robot, and remove the robot from map if it has been destroyed</w:t>
-      </w:r>
-    </w:p>
-    <w:p>
-      <w:pPr>
-        <w:ind w:left="360" w:firstLine="720"/>
-      </w:pPr>
-    </w:p>
-    <w:p>
-      <w:pPr>
-        <w:ind w:left="360" w:firstLine="720"/>
-        <w:rPr>
-          <w:b/>
-        </w:rPr>
-      </w:pPr>
-      <w:r>
-        <w:rPr>
-          <w:b/>
-        </w:rPr>
-        <w:t>updatePlayerDeath() : void</w:t>
-      </w:r>
-    </w:p>
-    <w:p>
-      <w:pPr>
-        <w:ind w:left="360" w:firstLine="720"/>
-      </w:pPr>
-      <w:r>
-        <w:rPr>
-          <w:b/>
-        </w:rPr>
-        <w:t>Summary:</w:t>
-      </w:r>
-      <w:r>
-        <w:t xml:space="preserve"> mark a player as died</w:t>
-      </w:r>
-    </w:p>
-    <w:p>
-      <w:pPr>
-        <w:ind w:left="360" w:firstLine="720"/>
-      </w:pPr>
-      <w:r>
-        <w:rPr>
-          <w:b/>
-        </w:rPr>
-        <w:t>Precondition:</w:t>
-      </w:r>
-      <w:r>
-        <w:t xml:space="preserve"> a player died</w:t>
-      </w:r>
-    </w:p>
-    <w:p>
-      <w:pPr>
-        <w:ind w:left="360" w:firstLine="720"/>
-      </w:pPr>
-      <w:r>
-        <w:rPr>
-          <w:b/>
-        </w:rPr>
-        <w:t>Input:</w:t>
-      </w:r>
-      <w:r>
-        <w:t xml:space="preserve"> none</w:t>
-      </w:r>
-    </w:p>
-    <w:p>
-      <w:pPr>
-        <w:ind w:left="360" w:firstLine="720"/>
-      </w:pPr>
-      <w:r>
-        <w:rPr>
-          <w:b/>
-        </w:rPr>
-        <w:t>Return:</w:t>
-      </w:r>
-      <w:r>
-        <w:t xml:space="preserve"> none</w:t>
-      </w:r>
-    </w:p>
-    <w:p>
-      <w:pPr>
-        <w:ind w:left="360" w:firstLine="720"/>
-      </w:pPr>
-      <w:r>
-        <w:rPr>
-          <w:b/>
-        </w:rPr>
-        <w:t>Postcondition:</w:t>
-      </w:r>
-      <w:r>
-        <w:t xml:space="preserve"> the died player is marked as died on the game board</w:t>
-      </w:r>
-    </w:p>
-    <w:p>
-      <w:pPr>
-        <w:ind w:left="360" w:firstLine="720"/>
-      </w:pPr>
-    </w:p>
-    <w:p/>
-    <w:p>
-      <w:pPr>
-        <w:pStyle w:val="Heading3"/>
-      </w:pPr>
-      <w:r>
-        <w:t>3.1.4 WarOfRobotcraft</w:t>
-      </w:r>
+        <w:t xml:space="preserve">3.1.4 </w:t>
+      </w:r>
+      <w:proofErr w:type="spellStart"/>
+      <w:r>
+        <w:t>WarOfRobotcraft</w:t>
+      </w:r>
+      <w:proofErr w:type="spellEnd"/>
     </w:p>
     <w:p>
       <w:pPr>

</xml_diff>

<commit_message>
add updateGarage() in GameController in design document
</commit_message>
<xml_diff>
--- a/doc/Design Document.docx
+++ b/doc/Design Document.docx
@@ -7969,1062 +7969,1165 @@
         </w:rPr>
         <w:t>Methods:</w:t>
       </w:r>
+    </w:p>
+    <w:p>
+      <w:pPr>
+        <w:rPr>
+          <w:b/>
+        </w:rPr>
+      </w:pPr>
+      <w:proofErr w:type="spellStart"/>
+      <w:r>
+        <w:rPr>
+          <w:b/>
+        </w:rPr>
+        <w:t>GarageView</w:t>
+      </w:r>
+      <w:proofErr w:type="spellEnd"/>
+      <w:r>
+        <w:rPr>
+          <w:b/>
+        </w:rPr>
+        <w:t>(): void</w:t>
+      </w:r>
+    </w:p>
+    <w:p>
+      <w:r>
+        <w:rPr>
+          <w:b/>
+        </w:rPr>
+        <w:t>Summary:</w:t>
+      </w:r>
+      <w:r>
+        <w:t xml:space="preserve"> this method is to construct the garage view frame, a list of robot, with name, a button to register, a button to revise and a button to retire.</w:t>
+      </w:r>
+    </w:p>
+    <w:p>
+      <w:r>
+        <w:rPr>
+          <w:b/>
+        </w:rPr>
+        <w:t>Precondition:</w:t>
+      </w:r>
+      <w:r>
+        <w:t xml:space="preserve"> nothing</w:t>
+      </w:r>
+    </w:p>
+    <w:p>
+      <w:r>
+        <w:rPr>
+          <w:b/>
+        </w:rPr>
+        <w:t>Input:</w:t>
+      </w:r>
+      <w:r>
+        <w:t xml:space="preserve"> nothing</w:t>
+      </w:r>
+    </w:p>
+    <w:p>
+      <w:r>
+        <w:rPr>
+          <w:b/>
+        </w:rPr>
+        <w:t>Return:</w:t>
+      </w:r>
+      <w:r>
+        <w:t xml:space="preserve"> void</w:t>
+      </w:r>
+    </w:p>
+    <w:p>
+      <w:pPr>
+        <w:rPr>
+          <w:b/>
+        </w:rPr>
+      </w:pPr>
+      <w:r>
+        <w:rPr>
+          <w:b/>
+        </w:rPr>
+        <w:t xml:space="preserve">Postcondition: </w:t>
+      </w:r>
+    </w:p>
+    <w:p>
+      <w:r>
+        <w:t>The garage view constructed.</w:t>
+      </w:r>
+    </w:p>
+    <w:p/>
+    <w:p>
+      <w:pPr>
+        <w:pStyle w:val="Heading3"/>
+      </w:pPr>
+      <w:r>
+        <w:t xml:space="preserve">3.1.3 </w:t>
+      </w:r>
+      <w:r>
+        <w:t>Controller</w:t>
+      </w:r>
+      <w:r>
+        <w:t xml:space="preserve"> Package</w:t>
+      </w:r>
+    </w:p>
+    <w:p>
+      <w:pPr>
+        <w:pStyle w:val="Heading4"/>
+      </w:pPr>
+      <w:r>
+        <w:t xml:space="preserve">3.1.3.1 </w:t>
+      </w:r>
+      <w:proofErr w:type="spellStart"/>
+      <w:r>
+        <w:t>GameController</w:t>
+      </w:r>
+      <w:proofErr w:type="spellEnd"/>
+    </w:p>
+    <w:p>
+      <w:pPr>
+        <w:ind w:left="1080"/>
+        <w:rPr>
+          <w:b/>
+        </w:rPr>
+      </w:pPr>
+      <w:r>
+        <w:rPr>
+          <w:b/>
+        </w:rPr>
+        <w:t xml:space="preserve">Fields: </w:t>
+      </w:r>
+    </w:p>
+    <w:p>
+      <w:pPr>
+        <w:ind w:left="1080"/>
+      </w:pPr>
+      <w:r>
+        <w:t>game : Game</w:t>
+      </w:r>
+    </w:p>
+    <w:p>
+      <w:pPr>
+        <w:ind w:left="1080"/>
+      </w:pPr>
+      <w:proofErr w:type="spellStart"/>
+      <w:r>
+        <w:t>gameStartView</w:t>
+      </w:r>
+      <w:proofErr w:type="spellEnd"/>
+      <w:r>
+        <w:t xml:space="preserve"> : </w:t>
+      </w:r>
+      <w:proofErr w:type="spellStart"/>
+      <w:r>
+        <w:t>GameStartView</w:t>
+      </w:r>
+      <w:proofErr w:type="spellEnd"/>
+    </w:p>
+    <w:p>
+      <w:pPr>
+        <w:ind w:left="1080"/>
+      </w:pPr>
+      <w:proofErr w:type="spellStart"/>
+      <w:r>
+        <w:t>setGameModeView</w:t>
+      </w:r>
+      <w:proofErr w:type="spellEnd"/>
+      <w:r>
+        <w:t xml:space="preserve"> : </w:t>
+      </w:r>
+      <w:proofErr w:type="spellStart"/>
+      <w:r>
+        <w:t>SetGameModeView</w:t>
+      </w:r>
+      <w:proofErr w:type="spellEnd"/>
+    </w:p>
+    <w:p>
+      <w:pPr>
+        <w:ind w:left="1080"/>
+      </w:pPr>
+      <w:proofErr w:type="spellStart"/>
+      <w:r>
+        <w:t>gameBoardView</w:t>
+      </w:r>
+      <w:proofErr w:type="spellEnd"/>
+      <w:r>
+        <w:t xml:space="preserve"> : </w:t>
+      </w:r>
+      <w:proofErr w:type="spellStart"/>
+      <w:r>
+        <w:t>GameBoardView</w:t>
+      </w:r>
+      <w:proofErr w:type="spellEnd"/>
+    </w:p>
+    <w:p>
+      <w:pPr>
+        <w:ind w:left="1080"/>
+      </w:pPr>
+      <w:proofErr w:type="spellStart"/>
+      <w:r>
+        <w:t>playerStatusView</w:t>
+      </w:r>
+      <w:proofErr w:type="spellEnd"/>
+      <w:r>
+        <w:t xml:space="preserve"> : </w:t>
+      </w:r>
+      <w:proofErr w:type="spellStart"/>
+      <w:r>
+        <w:t>PlayerStatusView</w:t>
+      </w:r>
+      <w:proofErr w:type="spellEnd"/>
+    </w:p>
+    <w:p>
+      <w:pPr>
+        <w:ind w:left="1080"/>
+      </w:pPr>
+      <w:proofErr w:type="spellStart"/>
+      <w:r>
+        <w:t>garageView</w:t>
+      </w:r>
+      <w:proofErr w:type="spellEnd"/>
+      <w:r>
+        <w:t xml:space="preserve"> : </w:t>
+      </w:r>
+      <w:proofErr w:type="spellStart"/>
+      <w:r>
+        <w:t>GarageView</w:t>
+      </w:r>
+      <w:proofErr w:type="spellEnd"/>
+    </w:p>
+    <w:p>
+      <w:pPr>
+        <w:ind w:left="1080"/>
+      </w:pPr>
+    </w:p>
+    <w:p>
+      <w:pPr>
+        <w:ind w:left="1080"/>
+        <w:rPr>
+          <w:b/>
+        </w:rPr>
+      </w:pPr>
+      <w:proofErr w:type="spellStart"/>
+      <w:r>
+        <w:rPr>
+          <w:b/>
+        </w:rPr>
+        <w:t>ActionPerformed</w:t>
+      </w:r>
+      <w:proofErr w:type="spellEnd"/>
+      <w:r>
+        <w:rPr>
+          <w:b/>
+        </w:rPr>
+        <w:t>(</w:t>
+      </w:r>
+      <w:proofErr w:type="spellStart"/>
+      <w:r>
+        <w:rPr>
+          <w:b/>
+        </w:rPr>
+        <w:t>ActionEvent</w:t>
+      </w:r>
+      <w:proofErr w:type="spellEnd"/>
+      <w:r>
+        <w:rPr>
+          <w:b/>
+        </w:rPr>
+        <w:t xml:space="preserve"> e) : void</w:t>
+      </w:r>
+    </w:p>
+    <w:p>
+      <w:pPr>
+        <w:ind w:left="360" w:firstLine="720"/>
+      </w:pPr>
+      <w:r>
+        <w:rPr>
+          <w:b/>
+        </w:rPr>
+        <w:t>Summary:</w:t>
+      </w:r>
+      <w:r>
+        <w:t xml:space="preserve"> handle all the button clicked event</w:t>
+      </w:r>
+    </w:p>
+    <w:p>
+      <w:pPr>
+        <w:ind w:left="360" w:firstLine="720"/>
+      </w:pPr>
+      <w:r>
+        <w:rPr>
+          <w:b/>
+        </w:rPr>
+        <w:t>Precondition:</w:t>
+      </w:r>
+      <w:r>
+        <w:t xml:space="preserve"> button is clicked in views</w:t>
+      </w:r>
+    </w:p>
+    <w:p>
+      <w:pPr>
+        <w:ind w:left="360" w:firstLine="720"/>
+      </w:pPr>
+      <w:r>
+        <w:rPr>
+          <w:b/>
+        </w:rPr>
+        <w:t>Input:</w:t>
+      </w:r>
+      <w:r>
+        <w:t xml:space="preserve"> e is an </w:t>
+      </w:r>
+      <w:proofErr w:type="spellStart"/>
+      <w:r>
+        <w:t>ActionEvent</w:t>
+      </w:r>
+      <w:proofErr w:type="spellEnd"/>
+      <w:r>
+        <w:t xml:space="preserve"> from clicked button</w:t>
+      </w:r>
+    </w:p>
+    <w:p>
+      <w:pPr>
+        <w:ind w:left="360" w:firstLine="720"/>
+      </w:pPr>
+      <w:r>
+        <w:rPr>
+          <w:b/>
+        </w:rPr>
+        <w:t>Return</w:t>
+      </w:r>
+      <w:r>
+        <w:rPr>
+          <w:b/>
+        </w:rPr>
+        <w:t>:</w:t>
+      </w:r>
+      <w:r>
+        <w:t xml:space="preserve"> none</w:t>
+      </w:r>
+    </w:p>
+    <w:p>
+      <w:pPr>
+        <w:ind w:left="1080"/>
+      </w:pPr>
+      <w:r>
+        <w:rPr>
+          <w:b/>
+        </w:rPr>
+        <w:t>Postcondition:</w:t>
+      </w:r>
+      <w:r>
+        <w:t xml:space="preserve"> a new </w:t>
+      </w:r>
+      <w:proofErr w:type="spellStart"/>
+      <w:r>
+        <w:t>SetGameModeView</w:t>
+      </w:r>
+      <w:proofErr w:type="spellEnd"/>
+      <w:r>
+        <w:t xml:space="preserve"> instance assigned to </w:t>
+      </w:r>
+      <w:proofErr w:type="spellStart"/>
+      <w:r>
+        <w:t>setGameModeView</w:t>
+      </w:r>
+      <w:proofErr w:type="spellEnd"/>
+      <w:r>
+        <w:t xml:space="preserve"> and displayed if </w:t>
+      </w:r>
+      <w:proofErr w:type="spellStart"/>
+      <w:r>
+        <w:t>startButton</w:t>
+      </w:r>
+      <w:proofErr w:type="spellEnd"/>
+      <w:r>
+        <w:t xml:space="preserve"> clicked; a new </w:t>
+      </w:r>
+      <w:proofErr w:type="spellStart"/>
+      <w:r>
+        <w:t>GarageView</w:t>
+      </w:r>
+      <w:proofErr w:type="spellEnd"/>
+      <w:r>
+        <w:t xml:space="preserve"> instance assigned to </w:t>
+      </w:r>
+      <w:proofErr w:type="spellStart"/>
+      <w:r>
+        <w:t>garageView</w:t>
+      </w:r>
+      <w:proofErr w:type="spellEnd"/>
+      <w:r>
+        <w:t xml:space="preserve"> and displayed if </w:t>
+      </w:r>
+      <w:proofErr w:type="spellStart"/>
+      <w:r>
+        <w:t>garageButton</w:t>
+      </w:r>
+      <w:proofErr w:type="spellEnd"/>
+      <w:r>
+        <w:t xml:space="preserve"> </w:t>
+      </w:r>
+      <w:r>
+        <w:t xml:space="preserve">clicked; game quit if </w:t>
+      </w:r>
+      <w:proofErr w:type="spellStart"/>
+      <w:r>
+        <w:t>exitButton</w:t>
+      </w:r>
+      <w:proofErr w:type="spellEnd"/>
+      <w:r>
+        <w:t xml:space="preserve"> </w:t>
+      </w:r>
+      <w:r>
+        <w:t xml:space="preserve">clicked; a new </w:t>
+      </w:r>
+      <w:proofErr w:type="spellStart"/>
+      <w:r>
+        <w:t>GameBoardView</w:t>
+      </w:r>
+      <w:proofErr w:type="spellEnd"/>
+      <w:r>
+        <w:t xml:space="preserve"> instance assigned to </w:t>
+      </w:r>
+      <w:proofErr w:type="spellStart"/>
+      <w:r>
+        <w:t>gameBoardView</w:t>
+      </w:r>
+      <w:proofErr w:type="spellEnd"/>
+      <w:r>
+        <w:t xml:space="preserve"> and displayed if start game button clicked; switch to next play if </w:t>
+      </w:r>
+      <w:proofErr w:type="spellStart"/>
+      <w:r>
+        <w:t>endPlayButton</w:t>
+      </w:r>
+      <w:proofErr w:type="spellEnd"/>
+      <w:r>
+        <w:t xml:space="preserve"> clicked; the specific player marked died if </w:t>
+      </w:r>
+      <w:proofErr w:type="spellStart"/>
+      <w:r>
+        <w:t>surrenderButton</w:t>
+      </w:r>
+      <w:proofErr w:type="spellEnd"/>
+      <w:r>
+        <w:t xml:space="preserve"> clicked; go back to </w:t>
+      </w:r>
+      <w:proofErr w:type="spellStart"/>
+      <w:r>
+        <w:t>gameStartView</w:t>
+      </w:r>
+      <w:proofErr w:type="spellEnd"/>
+      <w:r>
+        <w:t xml:space="preserve"> if </w:t>
+      </w:r>
+      <w:proofErr w:type="spellStart"/>
+      <w:r>
+        <w:t>homeButton</w:t>
+      </w:r>
+      <w:proofErr w:type="spellEnd"/>
+      <w:r>
+        <w:t xml:space="preserve"> clicked; a new robot registered if </w:t>
+      </w:r>
+      <w:proofErr w:type="spellStart"/>
+      <w:r>
+        <w:t>registerButton</w:t>
+      </w:r>
+      <w:proofErr w:type="spellEnd"/>
+      <w:r>
+        <w:t xml:space="preserve"> clicked; the specific robot revised if </w:t>
+      </w:r>
+      <w:proofErr w:type="spellStart"/>
+      <w:r>
+        <w:t>reviseButton</w:t>
+      </w:r>
+      <w:proofErr w:type="spellEnd"/>
+      <w:r>
+        <w:t xml:space="preserve"> clicked; the specific robot retired if </w:t>
+      </w:r>
+      <w:proofErr w:type="spellStart"/>
+      <w:r>
+        <w:t>retireButton</w:t>
+      </w:r>
+      <w:proofErr w:type="spellEnd"/>
+      <w:r>
+        <w:t xml:space="preserve"> clicked</w:t>
+      </w:r>
+    </w:p>
+    <w:p>
+      <w:pPr>
+        <w:ind w:left="1080"/>
+      </w:pPr>
+    </w:p>
+    <w:p>
+      <w:pPr>
+        <w:ind w:left="1080"/>
+        <w:rPr>
+          <w:b/>
+        </w:rPr>
+      </w:pPr>
+      <w:proofErr w:type="spellStart"/>
+      <w:r>
+        <w:rPr>
+          <w:b/>
+        </w:rPr>
+        <w:t>keyTyped</w:t>
+      </w:r>
+      <w:proofErr w:type="spellEnd"/>
+      <w:r>
+        <w:rPr>
+          <w:b/>
+        </w:rPr>
+        <w:t>(</w:t>
+      </w:r>
+      <w:proofErr w:type="spellStart"/>
+      <w:r>
+        <w:rPr>
+          <w:b/>
+        </w:rPr>
+        <w:t>KeyEvent</w:t>
+      </w:r>
+      <w:proofErr w:type="spellEnd"/>
+      <w:r>
+        <w:rPr>
+          <w:b/>
+        </w:rPr>
+        <w:t xml:space="preserve"> e) : void</w:t>
+      </w:r>
+    </w:p>
+    <w:p>
+      <w:pPr>
+        <w:ind w:left="360" w:firstLine="720"/>
+      </w:pPr>
+      <w:r>
+        <w:rPr>
+          <w:b/>
+        </w:rPr>
+        <w:lastRenderedPageBreak/>
+        <w:t>Summary:</w:t>
+      </w:r>
+      <w:r>
+        <w:t xml:space="preserve"> handle all the key typed event</w:t>
+      </w:r>
+    </w:p>
+    <w:p>
+      <w:pPr>
+        <w:ind w:left="360" w:firstLine="720"/>
+      </w:pPr>
+      <w:r>
+        <w:rPr>
+          <w:b/>
+        </w:rPr>
+        <w:t>Precondition:</w:t>
+      </w:r>
+      <w:r>
+        <w:t xml:space="preserve"> key is pressed in views</w:t>
+      </w:r>
+    </w:p>
+    <w:p>
+      <w:pPr>
+        <w:ind w:left="360" w:firstLine="720"/>
+      </w:pPr>
+      <w:r>
+        <w:rPr>
+          <w:b/>
+        </w:rPr>
+        <w:t>Input:</w:t>
+      </w:r>
+      <w:r>
+        <w:t xml:space="preserve"> e is a </w:t>
+      </w:r>
+      <w:proofErr w:type="spellStart"/>
+      <w:r>
+        <w:t>KeyEvent</w:t>
+      </w:r>
+      <w:proofErr w:type="spellEnd"/>
+      <w:r>
+        <w:t xml:space="preserve"> </w:t>
+      </w:r>
+    </w:p>
+    <w:p>
+      <w:pPr>
+        <w:ind w:left="360" w:firstLine="720"/>
+      </w:pPr>
+      <w:r>
+        <w:rPr>
+          <w:b/>
+        </w:rPr>
+        <w:t>Return:</w:t>
+      </w:r>
+      <w:r>
+        <w:t xml:space="preserve"> none</w:t>
+      </w:r>
+    </w:p>
+    <w:p>
+      <w:pPr>
+        <w:ind w:left="1080"/>
+      </w:pPr>
+      <w:r>
+        <w:rPr>
+          <w:b/>
+        </w:rPr>
+        <w:t xml:space="preserve">Postcondition: </w:t>
+      </w:r>
+      <w:r>
+        <w:t>enter turning mode if pressed “T”; enter moving mode if pressed “M”; enter shooting mode if pressed “S”;</w:t>
+      </w:r>
+      <w:r>
+        <w:rPr>
+          <w:b/>
+        </w:rPr>
+        <w:t xml:space="preserve"> </w:t>
+      </w:r>
+      <w:r>
+        <w:t>the playing robot’s direction rotate n (n is the number of pressed number key) unit if pressed number key and in turning mode; the playing robot shoots n (n is the number of pressed number key)  unit of range if pressed number key and in shooting mode</w:t>
+      </w:r>
+    </w:p>
+    <w:p>
+      <w:pPr>
+        <w:ind w:left="1080"/>
+      </w:pPr>
+    </w:p>
+    <w:p>
+      <w:pPr>
+        <w:ind w:left="1080"/>
+        <w:rPr>
+          <w:b/>
+        </w:rPr>
+      </w:pPr>
+      <w:proofErr w:type="spellStart"/>
+      <w:r>
+        <w:rPr>
+          <w:b/>
+        </w:rPr>
+        <w:t>startTimer</w:t>
+      </w:r>
+      <w:proofErr w:type="spellEnd"/>
+      <w:r>
+        <w:rPr>
+          <w:b/>
+        </w:rPr>
+        <w:t>() : void</w:t>
+      </w:r>
+    </w:p>
+    <w:p>
+      <w:pPr>
+        <w:ind w:left="360" w:firstLine="720"/>
+      </w:pPr>
+      <w:r>
+        <w:rPr>
+          <w:b/>
+        </w:rPr>
+        <w:t>Summary:</w:t>
+      </w:r>
+      <w:r>
+        <w:t xml:space="preserve"> start a new timer to be displayed in </w:t>
+      </w:r>
+      <w:proofErr w:type="spellStart"/>
+      <w:r>
+        <w:t>GameBoardView</w:t>
+      </w:r>
+      <w:proofErr w:type="spellEnd"/>
+    </w:p>
+    <w:p>
+      <w:pPr>
+        <w:ind w:left="360" w:firstLine="720"/>
+      </w:pPr>
+      <w:r>
+        <w:rPr>
+          <w:b/>
+        </w:rPr>
+        <w:t>Precondition:</w:t>
+      </w:r>
+      <w:r>
+        <w:t xml:space="preserve"> none</w:t>
+      </w:r>
+    </w:p>
+    <w:p>
+      <w:pPr>
+        <w:ind w:left="360" w:firstLine="720"/>
+      </w:pPr>
+      <w:r>
+        <w:rPr>
+          <w:b/>
+        </w:rPr>
+        <w:t>Input:</w:t>
+      </w:r>
+      <w:r>
+        <w:t xml:space="preserve"> none</w:t>
+      </w:r>
+    </w:p>
+    <w:p>
+      <w:pPr>
+        <w:ind w:left="360" w:firstLine="720"/>
+      </w:pPr>
+      <w:r>
+        <w:rPr>
+          <w:b/>
+        </w:rPr>
+        <w:t>Return</w:t>
+      </w:r>
+      <w:r>
+        <w:rPr>
+          <w:b/>
+        </w:rPr>
+        <w:t>:</w:t>
+      </w:r>
+      <w:r>
+        <w:t xml:space="preserve"> none</w:t>
+      </w:r>
+    </w:p>
+    <w:p>
+      <w:pPr>
+        <w:ind w:left="360" w:firstLine="720"/>
+      </w:pPr>
+      <w:r>
+        <w:rPr>
+          <w:b/>
+        </w:rPr>
+        <w:t>Postcondition:</w:t>
+      </w:r>
+      <w:r>
+        <w:t xml:space="preserve"> a new timer is started</w:t>
+      </w:r>
+    </w:p>
+    <w:p>
+      <w:pPr>
+        <w:ind w:left="360" w:firstLine="720"/>
+      </w:pPr>
+    </w:p>
+    <w:p>
+      <w:pPr>
+        <w:ind w:left="360" w:firstLine="720"/>
+        <w:rPr>
+          <w:b/>
+        </w:rPr>
+      </w:pPr>
+      <w:proofErr w:type="spellStart"/>
+      <w:r>
+        <w:rPr>
+          <w:b/>
+        </w:rPr>
+        <w:t>update</w:t>
+      </w:r>
+      <w:r>
+        <w:rPr>
+          <w:b/>
+        </w:rPr>
+        <w:t>RobotPosition</w:t>
+      </w:r>
+      <w:proofErr w:type="spellEnd"/>
+      <w:r>
+        <w:rPr>
+          <w:b/>
+        </w:rPr>
+        <w:t>() : void</w:t>
+      </w:r>
+    </w:p>
+    <w:p>
+      <w:pPr>
+        <w:ind w:left="360" w:firstLine="720"/>
+      </w:pPr>
+      <w:r>
+        <w:rPr>
+          <w:b/>
+        </w:rPr>
+        <w:t>Summary:</w:t>
+      </w:r>
+      <w:r>
+        <w:rPr>
+          <w:b/>
+        </w:rPr>
+        <w:t xml:space="preserve"> </w:t>
+      </w:r>
+      <w:r>
+        <w:t xml:space="preserve">notify </w:t>
+      </w:r>
+      <w:proofErr w:type="spellStart"/>
+      <w:r>
+        <w:t>GameBoardView</w:t>
+      </w:r>
+      <w:proofErr w:type="spellEnd"/>
+    </w:p>
+    <w:p>
+      <w:pPr>
+        <w:ind w:left="360" w:firstLine="720"/>
+      </w:pPr>
+      <w:r>
+        <w:rPr>
+          <w:b/>
+        </w:rPr>
+        <w:t>Precondition:</w:t>
+      </w:r>
+      <w:r>
+        <w:t xml:space="preserve"> a robot moved</w:t>
+      </w:r>
+    </w:p>
+    <w:p>
+      <w:pPr>
+        <w:ind w:left="360" w:firstLine="720"/>
+      </w:pPr>
+      <w:r>
+        <w:rPr>
+          <w:b/>
+        </w:rPr>
+        <w:t>Input:</w:t>
+      </w:r>
+      <w:r>
+        <w:t xml:space="preserve"> none</w:t>
+      </w:r>
+    </w:p>
+    <w:p>
+      <w:pPr>
+        <w:ind w:left="360" w:firstLine="720"/>
+      </w:pPr>
+      <w:r>
+        <w:rPr>
+          <w:b/>
+        </w:rPr>
+        <w:t>Return</w:t>
+      </w:r>
+      <w:r>
+        <w:rPr>
+          <w:b/>
+        </w:rPr>
+        <w:t>:</w:t>
+      </w:r>
+      <w:r>
+        <w:t xml:space="preserve"> none</w:t>
+      </w:r>
+    </w:p>
+    <w:p>
+      <w:pPr>
+        <w:ind w:left="360" w:firstLine="720"/>
+      </w:pPr>
+      <w:r>
+        <w:rPr>
+          <w:b/>
+        </w:rPr>
+        <w:t>Postcondition:</w:t>
+      </w:r>
+      <w:r>
+        <w:t xml:space="preserve"> </w:t>
+      </w:r>
+      <w:proofErr w:type="spellStart"/>
+      <w:r>
+        <w:t>GameBoardView</w:t>
+      </w:r>
+      <w:proofErr w:type="spellEnd"/>
+      <w:r>
+        <w:t xml:space="preserve"> displays change of the specific player’s position</w:t>
+      </w:r>
+    </w:p>
+    <w:p>
+      <w:pPr>
+        <w:ind w:left="360" w:firstLine="720"/>
+      </w:pPr>
+    </w:p>
+    <w:p>
+      <w:pPr>
+        <w:ind w:left="360" w:firstLine="720"/>
+        <w:rPr>
+          <w:b/>
+        </w:rPr>
+      </w:pPr>
+      <w:proofErr w:type="spellStart"/>
+      <w:r>
+        <w:rPr>
+          <w:b/>
+        </w:rPr>
+        <w:t>updateRobotHealth</w:t>
+      </w:r>
+      <w:proofErr w:type="spellEnd"/>
+      <w:r>
+        <w:rPr>
+          <w:b/>
+        </w:rPr>
+        <w:t>() : void</w:t>
+      </w:r>
+    </w:p>
+    <w:p>
+      <w:pPr>
+        <w:ind w:left="360" w:firstLine="720"/>
+      </w:pPr>
+      <w:r>
+        <w:rPr>
+          <w:b/>
+        </w:rPr>
+        <w:t>Summary:</w:t>
+      </w:r>
+      <w:r>
+        <w:t xml:space="preserve"> update a robot’s health point that is displayed on map</w:t>
+      </w:r>
+    </w:p>
+    <w:p>
+      <w:pPr>
+        <w:ind w:left="360" w:firstLine="720"/>
+      </w:pPr>
+      <w:r>
+        <w:rPr>
+          <w:b/>
+        </w:rPr>
+        <w:t>Precondition:</w:t>
+      </w:r>
+      <w:r>
+        <w:t xml:space="preserve"> a robot is damaged</w:t>
+      </w:r>
+    </w:p>
+    <w:p>
+      <w:pPr>
+        <w:ind w:left="360" w:firstLine="720"/>
+      </w:pPr>
+      <w:r>
+        <w:rPr>
+          <w:b/>
+        </w:rPr>
+        <w:t>Input:</w:t>
+      </w:r>
+      <w:r>
+        <w:t xml:space="preserve"> none</w:t>
+      </w:r>
+    </w:p>
+    <w:p>
+      <w:pPr>
+        <w:ind w:left="360" w:firstLine="720"/>
+      </w:pPr>
+      <w:r>
+        <w:rPr>
+          <w:b/>
+        </w:rPr>
+        <w:t>Return:</w:t>
+      </w:r>
+      <w:r>
+        <w:t xml:space="preserve"> none</w:t>
+      </w:r>
+    </w:p>
+    <w:p>
+      <w:pPr>
+        <w:ind w:left="1080"/>
+      </w:pPr>
+      <w:r>
+        <w:rPr>
+          <w:b/>
+        </w:rPr>
+        <w:t>Postcondition:</w:t>
+      </w:r>
+      <w:r>
+        <w:t xml:space="preserve"> update the health point of the damaged robot, and remove the robot from map if it has been destroyed</w:t>
+      </w:r>
+    </w:p>
+    <w:p>
+      <w:pPr>
+        <w:ind w:left="360" w:firstLine="720"/>
+      </w:pPr>
+    </w:p>
+    <w:p>
+      <w:pPr>
+        <w:ind w:left="360" w:firstLine="720"/>
+        <w:rPr>
+          <w:b/>
+        </w:rPr>
+      </w:pPr>
+      <w:proofErr w:type="spellStart"/>
+      <w:r>
+        <w:rPr>
+          <w:b/>
+        </w:rPr>
+        <w:t>updatePlayerDeath</w:t>
+      </w:r>
+      <w:proofErr w:type="spellEnd"/>
+      <w:r>
+        <w:rPr>
+          <w:b/>
+        </w:rPr>
+        <w:t>() : void</w:t>
+      </w:r>
+    </w:p>
+    <w:p>
+      <w:pPr>
+        <w:ind w:left="360" w:firstLine="720"/>
+      </w:pPr>
+      <w:r>
+        <w:rPr>
+          <w:b/>
+        </w:rPr>
+        <w:t>Summary:</w:t>
+      </w:r>
+      <w:r>
+        <w:t xml:space="preserve"> mark a player as died</w:t>
+      </w:r>
+    </w:p>
+    <w:p>
+      <w:pPr>
+        <w:ind w:left="360" w:firstLine="720"/>
+      </w:pPr>
+      <w:r>
+        <w:rPr>
+          <w:b/>
+        </w:rPr>
+        <w:t>Precondition:</w:t>
+      </w:r>
+      <w:r>
+        <w:t xml:space="preserve"> a player died</w:t>
+      </w:r>
+    </w:p>
+    <w:p>
+      <w:pPr>
+        <w:ind w:left="360" w:firstLine="720"/>
+      </w:pPr>
+      <w:r>
+        <w:rPr>
+          <w:b/>
+        </w:rPr>
+        <w:t>Input:</w:t>
+      </w:r>
+      <w:r>
+        <w:t xml:space="preserve"> none</w:t>
+      </w:r>
+    </w:p>
+    <w:p>
+      <w:pPr>
+        <w:ind w:left="360" w:firstLine="720"/>
+      </w:pPr>
+      <w:r>
+        <w:rPr>
+          <w:b/>
+        </w:rPr>
+        <w:t>Return:</w:t>
+      </w:r>
+      <w:r>
+        <w:t xml:space="preserve"> none</w:t>
+      </w:r>
+    </w:p>
+    <w:p>
+      <w:pPr>
+        <w:ind w:left="360" w:firstLine="720"/>
+      </w:pPr>
+      <w:r>
+        <w:rPr>
+          <w:b/>
+        </w:rPr>
+        <w:t>Postcondition:</w:t>
+      </w:r>
+      <w:r>
+        <w:t xml:space="preserve"> the died player is marked as died on the game board</w:t>
+      </w:r>
+    </w:p>
+    <w:p>
+      <w:pPr>
+        <w:ind w:left="360" w:firstLine="720"/>
+      </w:pPr>
+    </w:p>
+    <w:p>
+      <w:pPr>
+        <w:ind w:left="360" w:firstLine="720"/>
+        <w:rPr>
+          <w:b/>
+        </w:rPr>
+      </w:pPr>
+      <w:proofErr w:type="spellStart"/>
+      <w:r>
+        <w:rPr>
+          <w:b/>
+        </w:rPr>
+        <w:t>update</w:t>
+      </w:r>
+      <w:r>
+        <w:rPr>
+          <w:b/>
+        </w:rPr>
+        <w:t>Garage</w:t>
+      </w:r>
+      <w:proofErr w:type="spellEnd"/>
+      <w:r>
+        <w:rPr>
+          <w:b/>
+        </w:rPr>
+        <w:t>() : void</w:t>
+      </w:r>
+    </w:p>
+    <w:p>
+      <w:pPr>
+        <w:ind w:left="360" w:firstLine="720"/>
+      </w:pPr>
+      <w:r>
+        <w:rPr>
+          <w:b/>
+        </w:rPr>
+        <w:t>Summary:</w:t>
+      </w:r>
+      <w:r>
+        <w:t xml:space="preserve"> update garage view</w:t>
+      </w:r>
+    </w:p>
+    <w:p>
+      <w:pPr>
+        <w:ind w:left="360" w:firstLine="720"/>
+      </w:pPr>
+      <w:r>
+        <w:rPr>
+          <w:b/>
+        </w:rPr>
+        <w:t>Precondition:</w:t>
+      </w:r>
+      <w:r>
+        <w:t xml:space="preserve"> registered, revised, or retired a robot</w:t>
+      </w:r>
+    </w:p>
+    <w:p>
+      <w:pPr>
+        <w:ind w:left="360" w:firstLine="720"/>
+      </w:pPr>
+      <w:r>
+        <w:rPr>
+          <w:b/>
+        </w:rPr>
+        <w:t>Input:</w:t>
+      </w:r>
+      <w:r>
+        <w:t xml:space="preserve"> none</w:t>
+      </w:r>
+    </w:p>
+    <w:p>
+      <w:pPr>
+        <w:ind w:left="360" w:firstLine="720"/>
+      </w:pPr>
+      <w:r>
+        <w:rPr>
+          <w:b/>
+        </w:rPr>
+        <w:t>Return:</w:t>
+      </w:r>
+      <w:r>
+        <w:t xml:space="preserve"> none</w:t>
+      </w:r>
+    </w:p>
+    <w:p>
+      <w:pPr>
+        <w:ind w:left="1080"/>
+      </w:pPr>
+      <w:r>
+        <w:rPr>
+          <w:b/>
+        </w:rPr>
+        <w:lastRenderedPageBreak/>
+        <w:t>Postcondition:</w:t>
+      </w:r>
+      <w:r>
+        <w:t xml:space="preserve"> a new-registered robot added to garage if registered a robot; the displayed information of the revised robot changed if revised a robot; a robot is marked retired if retired a robot</w:t>
+      </w:r>
+    </w:p>
+    <w:p>
+      <w:pPr>
+        <w:ind w:left="360" w:firstLine="720"/>
+      </w:pPr>
       <w:bookmarkStart w:id="0" w:name="_GoBack"/>
       <w:bookmarkEnd w:id="0"/>
     </w:p>
-    <w:p>
-      <w:pPr>
-        <w:rPr>
-          <w:b/>
-        </w:rPr>
-      </w:pPr>
-      <w:proofErr w:type="spellStart"/>
-      <w:r>
-        <w:rPr>
-          <w:b/>
-        </w:rPr>
-        <w:t>GarageView</w:t>
-      </w:r>
-      <w:proofErr w:type="spellEnd"/>
-      <w:r>
-        <w:rPr>
-          <w:b/>
-        </w:rPr>
-        <w:t>(): void</w:t>
-      </w:r>
-    </w:p>
-    <w:p>
-      <w:r>
-        <w:rPr>
-          <w:b/>
-        </w:rPr>
-        <w:t>Summary:</w:t>
-      </w:r>
-      <w:r>
-        <w:t xml:space="preserve"> this method is to construct the garage view frame, a list of robot, with name, a button to register, a button to revise and a button to retire.</w:t>
-      </w:r>
-    </w:p>
-    <w:p>
-      <w:r>
-        <w:rPr>
-          <w:b/>
-        </w:rPr>
-        <w:t>Precondition:</w:t>
-      </w:r>
-      <w:r>
-        <w:t xml:space="preserve"> nothing</w:t>
-      </w:r>
-    </w:p>
-    <w:p>
-      <w:r>
-        <w:rPr>
-          <w:b/>
-        </w:rPr>
-        <w:t>Input:</w:t>
-      </w:r>
-      <w:r>
-        <w:t xml:space="preserve"> nothing</w:t>
-      </w:r>
-    </w:p>
-    <w:p>
-      <w:r>
-        <w:rPr>
-          <w:b/>
-        </w:rPr>
-        <w:t>Return:</w:t>
-      </w:r>
-      <w:r>
-        <w:t xml:space="preserve"> void</w:t>
-      </w:r>
-    </w:p>
-    <w:p>
-      <w:pPr>
-        <w:rPr>
-          <w:b/>
-        </w:rPr>
-      </w:pPr>
-      <w:r>
-        <w:rPr>
-          <w:b/>
-        </w:rPr>
-        <w:t xml:space="preserve">Postcondition: </w:t>
-      </w:r>
-    </w:p>
-    <w:p>
-      <w:r>
-        <w:t>The garage view constructed.</w:t>
-      </w:r>
-    </w:p>
     <w:p/>
     <w:p>
       <w:pPr>
         <w:pStyle w:val="Heading3"/>
       </w:pPr>
       <w:r>
-        <w:t xml:space="preserve">3.1.3 </w:t>
-      </w:r>
-      <w:r>
-        <w:t>Controller</w:t>
-      </w:r>
-      <w:r>
-        <w:t xml:space="preserve"> Package</w:t>
-      </w:r>
-    </w:p>
-    <w:p>
-      <w:pPr>
-        <w:pStyle w:val="Heading4"/>
-      </w:pPr>
-      <w:r>
-        <w:t xml:space="preserve">3.1.3.1 </w:t>
-      </w:r>
-      <w:proofErr w:type="spellStart"/>
-      <w:r>
-        <w:t>GameController</w:t>
-      </w:r>
-      <w:proofErr w:type="spellEnd"/>
-    </w:p>
-    <w:p>
-      <w:pPr>
-        <w:ind w:left="1080"/>
-        <w:rPr>
-          <w:b/>
-        </w:rPr>
-      </w:pPr>
-      <w:r>
-        <w:rPr>
-          <w:b/>
-        </w:rPr>
-        <w:t xml:space="preserve">Fields: </w:t>
-      </w:r>
-    </w:p>
-    <w:p>
-      <w:pPr>
-        <w:ind w:left="1080"/>
-      </w:pPr>
-      <w:r>
-        <w:t>game : Game</w:t>
-      </w:r>
-    </w:p>
-    <w:p>
-      <w:pPr>
-        <w:ind w:left="1080"/>
-      </w:pPr>
-      <w:proofErr w:type="spellStart"/>
-      <w:r>
-        <w:t>gameStartView</w:t>
-      </w:r>
-      <w:proofErr w:type="spellEnd"/>
-      <w:r>
-        <w:t xml:space="preserve"> : </w:t>
-      </w:r>
-      <w:proofErr w:type="spellStart"/>
-      <w:r>
-        <w:t>GameStartView</w:t>
-      </w:r>
-      <w:proofErr w:type="spellEnd"/>
-    </w:p>
-    <w:p>
-      <w:pPr>
-        <w:ind w:left="1080"/>
-      </w:pPr>
-      <w:proofErr w:type="spellStart"/>
-      <w:r>
-        <w:t>setGameModeView</w:t>
-      </w:r>
-      <w:proofErr w:type="spellEnd"/>
-      <w:r>
-        <w:t xml:space="preserve"> : </w:t>
-      </w:r>
-      <w:proofErr w:type="spellStart"/>
-      <w:r>
-        <w:t>SetGameModeView</w:t>
-      </w:r>
-      <w:proofErr w:type="spellEnd"/>
-    </w:p>
-    <w:p>
-      <w:pPr>
-        <w:ind w:left="1080"/>
-      </w:pPr>
-      <w:proofErr w:type="spellStart"/>
-      <w:r>
-        <w:t>gameBoardView</w:t>
-      </w:r>
-      <w:proofErr w:type="spellEnd"/>
-      <w:r>
-        <w:t xml:space="preserve"> : </w:t>
-      </w:r>
-      <w:proofErr w:type="spellStart"/>
-      <w:r>
-        <w:t>GameBoardView</w:t>
-      </w:r>
-      <w:proofErr w:type="spellEnd"/>
-    </w:p>
-    <w:p>
-      <w:pPr>
-        <w:ind w:left="1080"/>
-      </w:pPr>
-      <w:proofErr w:type="spellStart"/>
-      <w:r>
-        <w:t>playerStatusView</w:t>
-      </w:r>
-      <w:proofErr w:type="spellEnd"/>
-      <w:r>
-        <w:t xml:space="preserve"> : </w:t>
-      </w:r>
-      <w:proofErr w:type="spellStart"/>
-      <w:r>
-        <w:t>PlayerStatusView</w:t>
-      </w:r>
-      <w:proofErr w:type="spellEnd"/>
-    </w:p>
-    <w:p>
-      <w:pPr>
-        <w:ind w:left="1080"/>
-      </w:pPr>
-      <w:proofErr w:type="spellStart"/>
-      <w:r>
-        <w:t>garageView</w:t>
-      </w:r>
-      <w:proofErr w:type="spellEnd"/>
-      <w:r>
-        <w:t xml:space="preserve"> : </w:t>
-      </w:r>
-      <w:proofErr w:type="spellStart"/>
-      <w:r>
-        <w:t>GarageView</w:t>
-      </w:r>
-      <w:proofErr w:type="spellEnd"/>
-    </w:p>
-    <w:p>
-      <w:pPr>
-        <w:ind w:left="1080"/>
-      </w:pPr>
-    </w:p>
-    <w:p>
-      <w:pPr>
-        <w:ind w:left="1080"/>
-        <w:rPr>
-          <w:b/>
-        </w:rPr>
-      </w:pPr>
-      <w:proofErr w:type="spellStart"/>
-      <w:r>
-        <w:rPr>
-          <w:b/>
-        </w:rPr>
-        <w:t>ActionPerformed</w:t>
-      </w:r>
-      <w:proofErr w:type="spellEnd"/>
-      <w:r>
-        <w:rPr>
-          <w:b/>
-        </w:rPr>
-        <w:t>(</w:t>
-      </w:r>
-      <w:proofErr w:type="spellStart"/>
-      <w:r>
-        <w:rPr>
-          <w:b/>
-        </w:rPr>
-        <w:t>ActionEvent</w:t>
-      </w:r>
-      <w:proofErr w:type="spellEnd"/>
-      <w:r>
-        <w:rPr>
-          <w:b/>
-        </w:rPr>
-        <w:t xml:space="preserve"> e) : void</w:t>
-      </w:r>
-    </w:p>
-    <w:p>
-      <w:pPr>
-        <w:ind w:left="360" w:firstLine="720"/>
-      </w:pPr>
-      <w:r>
-        <w:rPr>
-          <w:b/>
-        </w:rPr>
-        <w:t>Summary:</w:t>
-      </w:r>
-      <w:r>
-        <w:t xml:space="preserve"> handle all the button clicked event</w:t>
-      </w:r>
-    </w:p>
-    <w:p>
-      <w:pPr>
-        <w:ind w:left="360" w:firstLine="720"/>
-      </w:pPr>
-      <w:r>
-        <w:rPr>
-          <w:b/>
-        </w:rPr>
-        <w:t>Precondition:</w:t>
-      </w:r>
-      <w:r>
-        <w:t xml:space="preserve"> button is clicked in views</w:t>
-      </w:r>
-    </w:p>
-    <w:p>
-      <w:pPr>
-        <w:ind w:left="360" w:firstLine="720"/>
-      </w:pPr>
-      <w:r>
-        <w:rPr>
-          <w:b/>
-        </w:rPr>
-        <w:t>Input:</w:t>
-      </w:r>
-      <w:r>
-        <w:t xml:space="preserve"> e is an </w:t>
-      </w:r>
-      <w:proofErr w:type="spellStart"/>
-      <w:r>
-        <w:t>ActionEvent</w:t>
-      </w:r>
-      <w:proofErr w:type="spellEnd"/>
-      <w:r>
-        <w:t xml:space="preserve"> from clicked button</w:t>
-      </w:r>
-    </w:p>
-    <w:p>
-      <w:pPr>
-        <w:ind w:left="360" w:firstLine="720"/>
-      </w:pPr>
-      <w:r>
-        <w:rPr>
-          <w:b/>
-        </w:rPr>
-        <w:t>Return</w:t>
-      </w:r>
-      <w:r>
-        <w:rPr>
-          <w:b/>
-        </w:rPr>
-        <w:t>:</w:t>
-      </w:r>
-      <w:r>
-        <w:t xml:space="preserve"> none</w:t>
-      </w:r>
-    </w:p>
-    <w:p>
-      <w:pPr>
-        <w:ind w:left="1080"/>
-      </w:pPr>
-      <w:r>
-        <w:rPr>
-          <w:b/>
-        </w:rPr>
-        <w:t>Postcondition:</w:t>
-      </w:r>
-      <w:r>
-        <w:t xml:space="preserve"> a new </w:t>
-      </w:r>
-      <w:proofErr w:type="spellStart"/>
-      <w:r>
-        <w:t>SetGameModeView</w:t>
-      </w:r>
-      <w:proofErr w:type="spellEnd"/>
-      <w:r>
-        <w:t xml:space="preserve"> instance assigned to </w:t>
-      </w:r>
-      <w:proofErr w:type="spellStart"/>
-      <w:r>
-        <w:t>setGameModeView</w:t>
-      </w:r>
-      <w:proofErr w:type="spellEnd"/>
-      <w:r>
-        <w:t xml:space="preserve"> and displayed if </w:t>
-      </w:r>
-      <w:proofErr w:type="spellStart"/>
-      <w:r>
-        <w:t>startButton</w:t>
-      </w:r>
-      <w:proofErr w:type="spellEnd"/>
-      <w:r>
-        <w:t xml:space="preserve"> clicked; a new </w:t>
-      </w:r>
-      <w:proofErr w:type="spellStart"/>
-      <w:r>
-        <w:t>GarageView</w:t>
-      </w:r>
-      <w:proofErr w:type="spellEnd"/>
-      <w:r>
-        <w:t xml:space="preserve"> instance assigned to </w:t>
-      </w:r>
-      <w:proofErr w:type="spellStart"/>
-      <w:r>
-        <w:t>garageView</w:t>
-      </w:r>
-      <w:proofErr w:type="spellEnd"/>
-      <w:r>
-        <w:t xml:space="preserve"> and displayed if </w:t>
-      </w:r>
-      <w:proofErr w:type="spellStart"/>
-      <w:r>
-        <w:t>garageButton</w:t>
-      </w:r>
-      <w:proofErr w:type="spellEnd"/>
-      <w:r>
-        <w:t xml:space="preserve"> </w:t>
-      </w:r>
-      <w:r>
-        <w:t xml:space="preserve">clicked; game quit if </w:t>
-      </w:r>
-      <w:proofErr w:type="spellStart"/>
-      <w:r>
-        <w:t>exitButton</w:t>
-      </w:r>
-      <w:proofErr w:type="spellEnd"/>
-      <w:r>
-        <w:t xml:space="preserve"> </w:t>
-      </w:r>
-      <w:r>
-        <w:t xml:space="preserve">clicked; a new </w:t>
-      </w:r>
-      <w:proofErr w:type="spellStart"/>
-      <w:r>
-        <w:t>GameBoardView</w:t>
-      </w:r>
-      <w:proofErr w:type="spellEnd"/>
-      <w:r>
-        <w:t xml:space="preserve"> instance assigned to </w:t>
-      </w:r>
-      <w:proofErr w:type="spellStart"/>
-      <w:r>
-        <w:t>gameBoardView</w:t>
-      </w:r>
-      <w:proofErr w:type="spellEnd"/>
-      <w:r>
-        <w:t xml:space="preserve"> and displayed if start game button clicked; switch to next play if </w:t>
-      </w:r>
-      <w:proofErr w:type="spellStart"/>
-      <w:r>
-        <w:t>endPlayButton</w:t>
-      </w:r>
-      <w:proofErr w:type="spellEnd"/>
-      <w:r>
-        <w:t xml:space="preserve"> clicked; the specific player marked died if </w:t>
-      </w:r>
-      <w:proofErr w:type="spellStart"/>
-      <w:r>
-        <w:t>surrenderButton</w:t>
-      </w:r>
-      <w:proofErr w:type="spellEnd"/>
-      <w:r>
-        <w:t xml:space="preserve"> clicked; go back to </w:t>
-      </w:r>
-      <w:proofErr w:type="spellStart"/>
-      <w:r>
-        <w:t>gameStartView</w:t>
-      </w:r>
-      <w:proofErr w:type="spellEnd"/>
-      <w:r>
-        <w:t xml:space="preserve"> if </w:t>
-      </w:r>
-      <w:proofErr w:type="spellStart"/>
-      <w:r>
-        <w:t>homeButton</w:t>
-      </w:r>
-      <w:proofErr w:type="spellEnd"/>
-      <w:r>
-        <w:t xml:space="preserve"> clicked; a new robot registered if </w:t>
-      </w:r>
-      <w:proofErr w:type="spellStart"/>
-      <w:r>
-        <w:t>registerButton</w:t>
-      </w:r>
-      <w:proofErr w:type="spellEnd"/>
-      <w:r>
-        <w:t xml:space="preserve"> clicked; the specific robot revised if </w:t>
-      </w:r>
-      <w:proofErr w:type="spellStart"/>
-      <w:r>
-        <w:t>reviseButton</w:t>
-      </w:r>
-      <w:proofErr w:type="spellEnd"/>
-      <w:r>
-        <w:t xml:space="preserve"> clicked; the specific robot retired if </w:t>
-      </w:r>
-      <w:proofErr w:type="spellStart"/>
-      <w:r>
-        <w:t>retireButton</w:t>
-      </w:r>
-      <w:proofErr w:type="spellEnd"/>
-      <w:r>
-        <w:t xml:space="preserve"> clicked</w:t>
-      </w:r>
-    </w:p>
-    <w:p>
-      <w:pPr>
-        <w:ind w:left="1080"/>
-      </w:pPr>
-    </w:p>
-    <w:p>
-      <w:pPr>
-        <w:ind w:left="1080"/>
-        <w:rPr>
-          <w:b/>
-        </w:rPr>
-      </w:pPr>
-      <w:proofErr w:type="spellStart"/>
-      <w:r>
-        <w:rPr>
-          <w:b/>
-        </w:rPr>
-        <w:t>keyTyped</w:t>
-      </w:r>
-      <w:proofErr w:type="spellEnd"/>
-      <w:r>
-        <w:rPr>
-          <w:b/>
-        </w:rPr>
-        <w:t>(</w:t>
-      </w:r>
-      <w:proofErr w:type="spellStart"/>
-      <w:r>
-        <w:rPr>
-          <w:b/>
-        </w:rPr>
-        <w:t>KeyEvent</w:t>
-      </w:r>
-      <w:proofErr w:type="spellEnd"/>
-      <w:r>
-        <w:rPr>
-          <w:b/>
-        </w:rPr>
-        <w:t xml:space="preserve"> e) : void</w:t>
-      </w:r>
-    </w:p>
-    <w:p>
-      <w:pPr>
-        <w:ind w:left="360" w:firstLine="720"/>
-      </w:pPr>
-      <w:r>
-        <w:rPr>
-          <w:b/>
-        </w:rPr>
-        <w:lastRenderedPageBreak/>
-        <w:t>Summary:</w:t>
-      </w:r>
-      <w:r>
-        <w:t xml:space="preserve"> handle all the key typed event</w:t>
-      </w:r>
-    </w:p>
-    <w:p>
-      <w:pPr>
-        <w:ind w:left="360" w:firstLine="720"/>
-      </w:pPr>
-      <w:r>
-        <w:rPr>
-          <w:b/>
-        </w:rPr>
-        <w:t>Precondition:</w:t>
-      </w:r>
-      <w:r>
-        <w:t xml:space="preserve"> key is pressed in views</w:t>
-      </w:r>
-    </w:p>
-    <w:p>
-      <w:pPr>
-        <w:ind w:left="360" w:firstLine="720"/>
-      </w:pPr>
-      <w:r>
-        <w:rPr>
-          <w:b/>
-        </w:rPr>
-        <w:t>Input:</w:t>
-      </w:r>
-      <w:r>
-        <w:t xml:space="preserve"> e is a </w:t>
-      </w:r>
-      <w:proofErr w:type="spellStart"/>
-      <w:r>
-        <w:t>KeyEvent</w:t>
-      </w:r>
-      <w:proofErr w:type="spellEnd"/>
-      <w:r>
-        <w:t xml:space="preserve"> </w:t>
-      </w:r>
-    </w:p>
-    <w:p>
-      <w:pPr>
-        <w:ind w:left="360" w:firstLine="720"/>
-      </w:pPr>
-      <w:r>
-        <w:rPr>
-          <w:b/>
-        </w:rPr>
-        <w:t>Return:</w:t>
-      </w:r>
-      <w:r>
-        <w:t xml:space="preserve"> none</w:t>
-      </w:r>
-    </w:p>
-    <w:p>
-      <w:pPr>
-        <w:ind w:left="1080"/>
-      </w:pPr>
-      <w:r>
-        <w:rPr>
-          <w:b/>
-        </w:rPr>
-        <w:t xml:space="preserve">Postcondition: </w:t>
-      </w:r>
-      <w:r>
-        <w:t>enter turning mode if pressed “T”; enter moving mode if pressed “M”; enter shooting mode if pressed “S”;</w:t>
-      </w:r>
-      <w:r>
-        <w:rPr>
-          <w:b/>
-        </w:rPr>
-        <w:t xml:space="preserve"> </w:t>
-      </w:r>
-      <w:r>
-        <w:t>the playing robot’s direction rotate n (n is the number of pressed number key) unit if pressed number key and in turning mode; the playing robot shoots n (n is the number of pressed number key)  unit of range if pressed number key and in shooting mode</w:t>
-      </w:r>
-    </w:p>
-    <w:p>
-      <w:pPr>
-        <w:ind w:left="1080"/>
-      </w:pPr>
-    </w:p>
-    <w:p>
-      <w:pPr>
-        <w:ind w:left="1080"/>
-        <w:rPr>
-          <w:b/>
-        </w:rPr>
-      </w:pPr>
-      <w:proofErr w:type="spellStart"/>
-      <w:r>
-        <w:rPr>
-          <w:b/>
-        </w:rPr>
-        <w:t>startTimer</w:t>
-      </w:r>
-      <w:proofErr w:type="spellEnd"/>
-      <w:r>
-        <w:rPr>
-          <w:b/>
-        </w:rPr>
-        <w:t>() : void</w:t>
-      </w:r>
-    </w:p>
-    <w:p>
-      <w:pPr>
-        <w:ind w:left="360" w:firstLine="720"/>
-      </w:pPr>
-      <w:r>
-        <w:rPr>
-          <w:b/>
-        </w:rPr>
-        <w:t>Summary:</w:t>
-      </w:r>
-      <w:r>
-        <w:t xml:space="preserve"> start a new timer to be displayed in </w:t>
-      </w:r>
-      <w:proofErr w:type="spellStart"/>
-      <w:r>
-        <w:t>GameBoardView</w:t>
-      </w:r>
-      <w:proofErr w:type="spellEnd"/>
-    </w:p>
-    <w:p>
-      <w:pPr>
-        <w:ind w:left="360" w:firstLine="720"/>
-      </w:pPr>
-      <w:r>
-        <w:rPr>
-          <w:b/>
-        </w:rPr>
-        <w:t>Precondition:</w:t>
-      </w:r>
-      <w:r>
-        <w:t xml:space="preserve"> none</w:t>
-      </w:r>
-    </w:p>
-    <w:p>
-      <w:pPr>
-        <w:ind w:left="360" w:firstLine="720"/>
-      </w:pPr>
-      <w:r>
-        <w:rPr>
-          <w:b/>
-        </w:rPr>
-        <w:t>Input:</w:t>
-      </w:r>
-      <w:r>
-        <w:t xml:space="preserve"> none</w:t>
-      </w:r>
-    </w:p>
-    <w:p>
-      <w:pPr>
-        <w:ind w:left="360" w:firstLine="720"/>
-      </w:pPr>
-      <w:r>
-        <w:rPr>
-          <w:b/>
-        </w:rPr>
-        <w:t>Return</w:t>
-      </w:r>
-      <w:r>
-        <w:rPr>
-          <w:b/>
-        </w:rPr>
-        <w:t>:</w:t>
-      </w:r>
-      <w:r>
-        <w:t xml:space="preserve"> none</w:t>
-      </w:r>
-    </w:p>
-    <w:p>
-      <w:pPr>
-        <w:ind w:left="360" w:firstLine="720"/>
-      </w:pPr>
-      <w:r>
-        <w:rPr>
-          <w:b/>
-        </w:rPr>
-        <w:t>Postcondition:</w:t>
-      </w:r>
-      <w:r>
-        <w:t xml:space="preserve"> a new timer is started</w:t>
-      </w:r>
-    </w:p>
-    <w:p>
-      <w:pPr>
-        <w:ind w:left="360" w:firstLine="720"/>
-      </w:pPr>
-    </w:p>
-    <w:p>
-      <w:pPr>
-        <w:ind w:left="360" w:firstLine="720"/>
-        <w:rPr>
-          <w:b/>
-        </w:rPr>
-      </w:pPr>
-      <w:proofErr w:type="spellStart"/>
-      <w:r>
-        <w:rPr>
-          <w:b/>
-        </w:rPr>
-        <w:t>update</w:t>
-      </w:r>
-      <w:r>
-        <w:rPr>
-          <w:b/>
-        </w:rPr>
-        <w:t>RobotPosition</w:t>
-      </w:r>
-      <w:proofErr w:type="spellEnd"/>
-      <w:r>
-        <w:rPr>
-          <w:b/>
-        </w:rPr>
-        <w:t>() : void</w:t>
-      </w:r>
-    </w:p>
-    <w:p>
-      <w:pPr>
-        <w:ind w:left="360" w:firstLine="720"/>
-      </w:pPr>
-      <w:r>
-        <w:rPr>
-          <w:b/>
-        </w:rPr>
-        <w:t>Summary:</w:t>
-      </w:r>
-      <w:r>
-        <w:rPr>
-          <w:b/>
-        </w:rPr>
-        <w:t xml:space="preserve"> </w:t>
-      </w:r>
-      <w:r>
-        <w:t xml:space="preserve">notify </w:t>
-      </w:r>
-      <w:proofErr w:type="spellStart"/>
-      <w:r>
-        <w:t>GameBoardView</w:t>
-      </w:r>
-      <w:proofErr w:type="spellEnd"/>
-    </w:p>
-    <w:p>
-      <w:pPr>
-        <w:ind w:left="360" w:firstLine="720"/>
-      </w:pPr>
-      <w:r>
-        <w:rPr>
-          <w:b/>
-        </w:rPr>
-        <w:t>Precondition:</w:t>
-      </w:r>
-      <w:r>
-        <w:t xml:space="preserve"> a robot moved</w:t>
-      </w:r>
-    </w:p>
-    <w:p>
-      <w:pPr>
-        <w:ind w:left="360" w:firstLine="720"/>
-      </w:pPr>
-      <w:r>
-        <w:rPr>
-          <w:b/>
-        </w:rPr>
-        <w:t>Input:</w:t>
-      </w:r>
-      <w:r>
-        <w:t xml:space="preserve"> none</w:t>
-      </w:r>
-    </w:p>
-    <w:p>
-      <w:pPr>
-        <w:ind w:left="360" w:firstLine="720"/>
-      </w:pPr>
-      <w:r>
-        <w:rPr>
-          <w:b/>
-        </w:rPr>
-        <w:t>Return</w:t>
-      </w:r>
-      <w:r>
-        <w:rPr>
-          <w:b/>
-        </w:rPr>
-        <w:t>:</w:t>
-      </w:r>
-      <w:r>
-        <w:t xml:space="preserve"> none</w:t>
-      </w:r>
-    </w:p>
-    <w:p>
-      <w:pPr>
-        <w:ind w:left="360" w:firstLine="720"/>
-      </w:pPr>
-      <w:r>
-        <w:rPr>
-          <w:b/>
-        </w:rPr>
-        <w:t>Postcondition:</w:t>
-      </w:r>
-      <w:r>
-        <w:t xml:space="preserve"> </w:t>
-      </w:r>
-      <w:proofErr w:type="spellStart"/>
-      <w:r>
-        <w:t>GameBoardView</w:t>
-      </w:r>
-      <w:proofErr w:type="spellEnd"/>
-      <w:r>
-        <w:t xml:space="preserve"> displays change of the specific player’s position</w:t>
-      </w:r>
-    </w:p>
-    <w:p>
-      <w:pPr>
-        <w:ind w:left="360" w:firstLine="720"/>
-      </w:pPr>
-    </w:p>
-    <w:p>
-      <w:pPr>
-        <w:ind w:left="360" w:firstLine="720"/>
-        <w:rPr>
-          <w:b/>
-        </w:rPr>
-      </w:pPr>
-      <w:proofErr w:type="spellStart"/>
-      <w:r>
-        <w:rPr>
-          <w:b/>
-        </w:rPr>
-        <w:t>updateRobotHealth</w:t>
-      </w:r>
-      <w:proofErr w:type="spellEnd"/>
-      <w:r>
-        <w:rPr>
-          <w:b/>
-        </w:rPr>
-        <w:t>() : void</w:t>
-      </w:r>
-    </w:p>
-    <w:p>
-      <w:pPr>
-        <w:ind w:left="360" w:firstLine="720"/>
-      </w:pPr>
-      <w:r>
-        <w:rPr>
-          <w:b/>
-        </w:rPr>
-        <w:t>Summary:</w:t>
-      </w:r>
-      <w:r>
-        <w:t xml:space="preserve"> update a robot’s health point that is displayed on map</w:t>
-      </w:r>
-    </w:p>
-    <w:p>
-      <w:pPr>
-        <w:ind w:left="360" w:firstLine="720"/>
-      </w:pPr>
-      <w:r>
-        <w:rPr>
-          <w:b/>
-        </w:rPr>
-        <w:t>Precondition:</w:t>
-      </w:r>
-      <w:r>
-        <w:t xml:space="preserve"> a robot is damaged</w:t>
-      </w:r>
-    </w:p>
-    <w:p>
-      <w:pPr>
-        <w:ind w:left="360" w:firstLine="720"/>
-      </w:pPr>
-      <w:r>
-        <w:rPr>
-          <w:b/>
-        </w:rPr>
-        <w:t>Input:</w:t>
-      </w:r>
-      <w:r>
-        <w:t xml:space="preserve"> none</w:t>
-      </w:r>
-    </w:p>
-    <w:p>
-      <w:pPr>
-        <w:ind w:left="360" w:firstLine="720"/>
-      </w:pPr>
-      <w:r>
-        <w:rPr>
-          <w:b/>
-        </w:rPr>
-        <w:t>Return:</w:t>
-      </w:r>
-      <w:r>
-        <w:t xml:space="preserve"> none</w:t>
-      </w:r>
-    </w:p>
-    <w:p>
-      <w:pPr>
-        <w:ind w:left="1080"/>
-      </w:pPr>
-      <w:r>
-        <w:rPr>
-          <w:b/>
-        </w:rPr>
-        <w:t>Postcondition:</w:t>
-      </w:r>
-      <w:r>
-        <w:t xml:space="preserve"> update the health point of the damaged robot, and remove the robot from map if it has been destroyed</w:t>
-      </w:r>
-    </w:p>
-    <w:p>
-      <w:pPr>
-        <w:ind w:left="360" w:firstLine="720"/>
-      </w:pPr>
-    </w:p>
-    <w:p>
-      <w:pPr>
-        <w:ind w:left="360" w:firstLine="720"/>
-        <w:rPr>
-          <w:b/>
-        </w:rPr>
-      </w:pPr>
-      <w:proofErr w:type="spellStart"/>
-      <w:r>
-        <w:rPr>
-          <w:b/>
-        </w:rPr>
-        <w:t>updatePlayerDeath</w:t>
-      </w:r>
-      <w:proofErr w:type="spellEnd"/>
-      <w:r>
-        <w:rPr>
-          <w:b/>
-        </w:rPr>
-        <w:t>() : void</w:t>
-      </w:r>
-    </w:p>
-    <w:p>
-      <w:pPr>
-        <w:ind w:left="360" w:firstLine="720"/>
-      </w:pPr>
-      <w:r>
-        <w:rPr>
-          <w:b/>
-        </w:rPr>
-        <w:t>Summary:</w:t>
-      </w:r>
-      <w:r>
-        <w:t xml:space="preserve"> mark a player as died</w:t>
-      </w:r>
-    </w:p>
-    <w:p>
-      <w:pPr>
-        <w:ind w:left="360" w:firstLine="720"/>
-      </w:pPr>
-      <w:r>
-        <w:rPr>
-          <w:b/>
-        </w:rPr>
-        <w:t>Precondition:</w:t>
-      </w:r>
-      <w:r>
-        <w:t xml:space="preserve"> a player died</w:t>
-      </w:r>
-    </w:p>
-    <w:p>
-      <w:pPr>
-        <w:ind w:left="360" w:firstLine="720"/>
-      </w:pPr>
-      <w:r>
-        <w:rPr>
-          <w:b/>
-        </w:rPr>
-        <w:t>Input:</w:t>
-      </w:r>
-      <w:r>
-        <w:t xml:space="preserve"> none</w:t>
-      </w:r>
-    </w:p>
-    <w:p>
-      <w:pPr>
-        <w:ind w:left="360" w:firstLine="720"/>
-      </w:pPr>
-      <w:r>
-        <w:rPr>
-          <w:b/>
-        </w:rPr>
-        <w:t>Return:</w:t>
-      </w:r>
-      <w:r>
-        <w:t xml:space="preserve"> none</w:t>
-      </w:r>
-    </w:p>
-    <w:p>
-      <w:pPr>
-        <w:ind w:left="360" w:firstLine="720"/>
-      </w:pPr>
-      <w:r>
-        <w:rPr>
-          <w:b/>
-        </w:rPr>
-        <w:t>Postcondition:</w:t>
-      </w:r>
-      <w:r>
-        <w:t xml:space="preserve"> the died player is marked as died on the game board</w:t>
-      </w:r>
-    </w:p>
-    <w:p>
-      <w:pPr>
-        <w:ind w:left="360" w:firstLine="720"/>
-      </w:pPr>
-    </w:p>
-    <w:p/>
-    <w:p>
-      <w:pPr>
-        <w:pStyle w:val="Heading3"/>
-      </w:pPr>
-      <w:r>
-        <w:lastRenderedPageBreak/>
         <w:t xml:space="preserve">3.1.4 </w:t>
       </w:r>
       <w:proofErr w:type="spellStart"/>

</xml_diff>

<commit_message>
Add feilds of classes in the view package
</commit_message>
<xml_diff>
--- a/doc/Design Document.docx
+++ b/doc/Design Document.docx
@@ -30,33 +30,7 @@
           <w:szCs w:val="72"/>
           <w:lang w:val="en-US"/>
         </w:rPr>
-        <w:t xml:space="preserve">War of </w:t>
-      </w:r>
-      <w:proofErr w:type="spellStart"/>
-      <w:r>
-        <w:rPr>
-          <w:rFonts w:asciiTheme="majorHAnsi" w:hAnsiTheme="majorHAnsi" w:cs="Times"/>
-          <w:b/>
-          <w:bCs/>
-          <w:color w:val="000000"/>
-          <w:sz w:val="72"/>
-          <w:szCs w:val="72"/>
-          <w:lang w:val="en-US"/>
-        </w:rPr>
-        <w:t>Robotcraft</w:t>
-      </w:r>
-      <w:proofErr w:type="spellEnd"/>
-      <w:r>
-        <w:rPr>
-          <w:rFonts w:asciiTheme="majorHAnsi" w:hAnsiTheme="majorHAnsi" w:cs="Times"/>
-          <w:b/>
-          <w:bCs/>
-          <w:color w:val="000000"/>
-          <w:sz w:val="72"/>
-          <w:szCs w:val="72"/>
-          <w:lang w:val="en-US"/>
-        </w:rPr>
-        <w:t xml:space="preserve"> </w:t>
+        <w:t xml:space="preserve">War of Robotcraft </w:t>
       </w:r>
     </w:p>
     <w:p>
@@ -388,17 +362,8 @@
                 <w:sz w:val="32"/>
                 <w:szCs w:val="32"/>
               </w:rPr>
-              <w:t xml:space="preserve">He, </w:t>
+              <w:t>He, Jiahuan</w:t>
             </w:r>
-            <w:proofErr w:type="spellStart"/>
-            <w:r>
-              <w:rPr>
-                <w:sz w:val="32"/>
-                <w:szCs w:val="32"/>
-              </w:rPr>
-              <w:t>Jiahuan</w:t>
-            </w:r>
-            <w:proofErr w:type="spellEnd"/>
           </w:p>
         </w:tc>
         <w:tc>
@@ -462,17 +427,8 @@
                 <w:sz w:val="32"/>
                 <w:szCs w:val="32"/>
               </w:rPr>
-              <w:t xml:space="preserve">Wang, </w:t>
+              <w:t>Wang, Shisong</w:t>
             </w:r>
-            <w:proofErr w:type="spellStart"/>
-            <w:r>
-              <w:rPr>
-                <w:sz w:val="32"/>
-                <w:szCs w:val="32"/>
-              </w:rPr>
-              <w:t>Shisong</w:t>
-            </w:r>
-            <w:proofErr w:type="spellEnd"/>
           </w:p>
         </w:tc>
         <w:tc>
@@ -531,21 +487,12 @@
                 <w:szCs w:val="32"/>
               </w:rPr>
             </w:pPr>
-            <w:proofErr w:type="spellStart"/>
             <w:r>
               <w:rPr>
                 <w:sz w:val="32"/>
                 <w:szCs w:val="32"/>
               </w:rPr>
-              <w:t>Xie</w:t>
-            </w:r>
-            <w:proofErr w:type="spellEnd"/>
-            <w:r>
-              <w:rPr>
-                <w:sz w:val="32"/>
-                <w:szCs w:val="32"/>
-              </w:rPr>
-              <w:t xml:space="preserve">, </w:t>
+              <w:t xml:space="preserve">Xie, </w:t>
             </w:r>
             <w:r>
               <w:rPr>
@@ -1455,18 +1402,8 @@
           <w:color w:val="000000"/>
           <w:lang w:val="en-US"/>
         </w:rPr>
-        <w:t xml:space="preserve">X: </w:t>
-      </w:r>
-      <w:proofErr w:type="spellStart"/>
-      <w:r>
-        <w:rPr>
-          <w:rFonts w:cs="Times"/>
-          <w:color w:val="000000"/>
-          <w:lang w:val="en-US"/>
-        </w:rPr>
-        <w:t>int</w:t>
-      </w:r>
-      <w:proofErr w:type="spellEnd"/>
+        <w:t>X: int</w:t>
+      </w:r>
     </w:p>
     <w:p>
       <w:pPr>
@@ -1484,18 +1421,8 @@
           <w:color w:val="000000"/>
           <w:lang w:val="en-US"/>
         </w:rPr>
-        <w:t xml:space="preserve">Y: </w:t>
-      </w:r>
-      <w:proofErr w:type="spellStart"/>
-      <w:r>
-        <w:rPr>
-          <w:rFonts w:cs="Times"/>
-          <w:color w:val="000000"/>
-          <w:lang w:val="en-US"/>
-        </w:rPr>
-        <w:t>int</w:t>
-      </w:r>
-      <w:proofErr w:type="spellEnd"/>
+        <w:t>Y: int</w:t>
+      </w:r>
     </w:p>
     <w:p>
       <w:pPr>
@@ -1513,18 +1440,8 @@
           <w:color w:val="000000"/>
           <w:lang w:val="en-US"/>
         </w:rPr>
-        <w:t xml:space="preserve">Z: </w:t>
-      </w:r>
-      <w:proofErr w:type="spellStart"/>
-      <w:r>
-        <w:rPr>
-          <w:rFonts w:cs="Times"/>
-          <w:color w:val="000000"/>
-          <w:lang w:val="en-US"/>
-        </w:rPr>
-        <w:t>int</w:t>
-      </w:r>
-      <w:proofErr w:type="spellEnd"/>
+        <w:t>Z: int</w:t>
+      </w:r>
     </w:p>
     <w:p>
       <w:pPr>
@@ -1548,7 +1465,6 @@
           <w:lang w:val="en-US"/>
         </w:rPr>
       </w:pPr>
-      <w:proofErr w:type="spellStart"/>
       <w:r>
         <w:rPr>
           <w:rFonts w:cs="Times"/>
@@ -1567,7 +1483,6 @@
         </w:rPr>
         <w:t>Positive</w:t>
       </w:r>
-      <w:proofErr w:type="spellEnd"/>
       <w:r>
         <w:rPr>
           <w:rFonts w:cs="Times"/>
@@ -1768,7 +1683,6 @@
           <w:lang w:val="en-US"/>
         </w:rPr>
       </w:pPr>
-      <w:proofErr w:type="spellStart"/>
       <w:r>
         <w:rPr>
           <w:rFonts w:cs="Times"/>
@@ -1787,7 +1701,6 @@
         </w:rPr>
         <w:t>Negative</w:t>
       </w:r>
-      <w:proofErr w:type="spellEnd"/>
       <w:r>
         <w:rPr>
           <w:rFonts w:cs="Times"/>
@@ -1988,7 +1901,6 @@
           <w:lang w:val="en-US"/>
         </w:rPr>
       </w:pPr>
-      <w:proofErr w:type="spellStart"/>
       <w:r>
         <w:rPr>
           <w:rFonts w:cs="Times"/>
@@ -1998,7 +1910,6 @@
         </w:rPr>
         <w:t>moveYPositive</w:t>
       </w:r>
-      <w:proofErr w:type="spellEnd"/>
       <w:r>
         <w:rPr>
           <w:rFonts w:cs="Times"/>
@@ -2199,7 +2110,6 @@
           <w:lang w:val="en-US"/>
         </w:rPr>
       </w:pPr>
-      <w:proofErr w:type="spellStart"/>
       <w:r>
         <w:rPr>
           <w:rFonts w:cs="Times"/>
@@ -2209,7 +2119,6 @@
         </w:rPr>
         <w:t>moveYNegative</w:t>
       </w:r>
-      <w:proofErr w:type="spellEnd"/>
       <w:r>
         <w:rPr>
           <w:rFonts w:cs="Times"/>
@@ -2410,7 +2319,6 @@
           <w:lang w:val="en-US"/>
         </w:rPr>
       </w:pPr>
-      <w:proofErr w:type="spellStart"/>
       <w:r>
         <w:rPr>
           <w:rFonts w:cs="Times"/>
@@ -2420,7 +2328,6 @@
         </w:rPr>
         <w:t>moveZPositive</w:t>
       </w:r>
-      <w:proofErr w:type="spellEnd"/>
       <w:r>
         <w:rPr>
           <w:rFonts w:cs="Times"/>
@@ -2621,7 +2528,6 @@
           <w:lang w:val="en-US"/>
         </w:rPr>
       </w:pPr>
-      <w:proofErr w:type="spellStart"/>
       <w:r>
         <w:rPr>
           <w:rFonts w:cs="Times"/>
@@ -2631,7 +2537,6 @@
         </w:rPr>
         <w:t>moveZNegative</w:t>
       </w:r>
-      <w:proofErr w:type="spellEnd"/>
       <w:r>
         <w:rPr>
           <w:rFonts w:cs="Times"/>
@@ -2892,59 +2797,13 @@
           <w:lang w:val="en-US"/>
         </w:rPr>
       </w:pPr>
-      <w:proofErr w:type="spellStart"/>
-      <w:r>
-        <w:rPr>
-          <w:rFonts w:cs="Times"/>
-          <w:color w:val="000000"/>
-          <w:lang w:val="en-US"/>
-        </w:rPr>
-        <w:t>playerList</w:t>
-      </w:r>
-      <w:proofErr w:type="spellEnd"/>
-      <w:r>
-        <w:rPr>
-          <w:rFonts w:cs="Times"/>
-          <w:color w:val="000000"/>
-          <w:lang w:val="en-US"/>
-        </w:rPr>
-        <w:t xml:space="preserve">: </w:t>
-      </w:r>
-      <w:proofErr w:type="spellStart"/>
-      <w:r>
-        <w:rPr>
-          <w:rFonts w:cs="Times"/>
-          <w:color w:val="000000"/>
-          <w:lang w:val="en-US"/>
-        </w:rPr>
-        <w:t>LinkedList</w:t>
-      </w:r>
-      <w:proofErr w:type="spellEnd"/>
-      <w:r>
-        <w:rPr>
-          <w:rFonts w:cs="Times"/>
-          <w:color w:val="000000"/>
-          <w:lang w:val="en-US"/>
-        </w:rPr>
-        <w:t>&lt;Pair&lt;</w:t>
-      </w:r>
-      <w:proofErr w:type="spellStart"/>
-      <w:r>
-        <w:rPr>
-          <w:rFonts w:cs="Times"/>
-          <w:color w:val="000000"/>
-          <w:lang w:val="en-US"/>
-        </w:rPr>
-        <w:t>int</w:t>
-      </w:r>
-      <w:proofErr w:type="spellEnd"/>
-      <w:r>
-        <w:rPr>
-          <w:rFonts w:cs="Times"/>
-          <w:color w:val="000000"/>
-          <w:lang w:val="en-US"/>
-        </w:rPr>
-        <w:t>, Player&gt;&gt;</w:t>
+      <w:r>
+        <w:rPr>
+          <w:rFonts w:cs="Times"/>
+          <w:color w:val="000000"/>
+          <w:lang w:val="en-US"/>
+        </w:rPr>
+        <w:t>playerList: LinkedList&lt;Pair&lt;int, Player&gt;&gt;</w:t>
       </w:r>
     </w:p>
     <w:p>
@@ -2957,34 +2816,14 @@
           <w:lang w:val="en-US"/>
         </w:rPr>
       </w:pPr>
-      <w:proofErr w:type="spellStart"/>
-      <w:r>
-        <w:rPr>
-          <w:rFonts w:cs="Times"/>
-          <w:color w:val="000000"/>
-          <w:lang w:val="en-US"/>
-        </w:rPr>
-        <w:t>playerNum</w:t>
-      </w:r>
-      <w:proofErr w:type="spellEnd"/>
-      <w:r>
-        <w:rPr>
-          <w:rFonts w:cs="Times"/>
-          <w:color w:val="000000"/>
-          <w:lang w:val="en-US"/>
-        </w:rPr>
-        <w:t xml:space="preserve">: </w:t>
-      </w:r>
-      <w:proofErr w:type="spellStart"/>
-      <w:r>
-        <w:rPr>
-          <w:rFonts w:cs="Times"/>
-          <w:color w:val="000000"/>
-          <w:lang w:val="en-US"/>
-        </w:rPr>
-        <w:t>int</w:t>
-      </w:r>
-      <w:proofErr w:type="spellEnd"/>
+      <w:r>
+        <w:rPr>
+          <w:rFonts w:cs="Times"/>
+          <w:color w:val="000000"/>
+          <w:lang w:val="en-US"/>
+        </w:rPr>
+        <w:t>playerNum: int</w:t>
+      </w:r>
     </w:p>
     <w:p>
       <w:pPr>
@@ -2996,23 +2835,13 @@
           <w:lang w:val="en-US"/>
         </w:rPr>
       </w:pPr>
-      <w:proofErr w:type="spellStart"/>
-      <w:r>
-        <w:rPr>
-          <w:rFonts w:cs="Times"/>
-          <w:color w:val="000000"/>
-          <w:lang w:val="en-US"/>
-        </w:rPr>
-        <w:t>currentPlayer</w:t>
-      </w:r>
-      <w:proofErr w:type="spellEnd"/>
-      <w:r>
-        <w:rPr>
-          <w:rFonts w:cs="Times"/>
-          <w:color w:val="000000"/>
-          <w:lang w:val="en-US"/>
-        </w:rPr>
-        <w:t>: Player</w:t>
+      <w:r>
+        <w:rPr>
+          <w:rFonts w:cs="Times"/>
+          <w:color w:val="000000"/>
+          <w:lang w:val="en-US"/>
+        </w:rPr>
+        <w:t>currentPlayer: Player</w:t>
       </w:r>
     </w:p>
     <w:p>
@@ -3037,25 +2866,14 @@
           <w:lang w:val="en-US"/>
         </w:rPr>
       </w:pPr>
-      <w:proofErr w:type="spellStart"/>
-      <w:r>
-        <w:rPr>
-          <w:rFonts w:cs="Times"/>
-          <w:b/>
-          <w:color w:val="000000"/>
-          <w:lang w:val="en-US"/>
-        </w:rPr>
-        <w:t>setPlayerPosition</w:t>
-      </w:r>
-      <w:proofErr w:type="spellEnd"/>
-      <w:r>
-        <w:rPr>
-          <w:rFonts w:cs="Times"/>
-          <w:b/>
-          <w:color w:val="000000"/>
-          <w:lang w:val="en-US"/>
-        </w:rPr>
-        <w:t>(): void</w:t>
+      <w:r>
+        <w:rPr>
+          <w:rFonts w:cs="Times"/>
+          <w:b/>
+          <w:color w:val="000000"/>
+          <w:lang w:val="en-US"/>
+        </w:rPr>
+        <w:t>setPlayerPosition(): void</w:t>
       </w:r>
     </w:p>
     <w:p>
@@ -3282,25 +3100,14 @@
           <w:lang w:val="en-US"/>
         </w:rPr>
       </w:pPr>
-      <w:proofErr w:type="spellStart"/>
-      <w:r>
-        <w:rPr>
-          <w:rFonts w:cs="Times"/>
-          <w:b/>
-          <w:color w:val="000000"/>
-          <w:lang w:val="en-US"/>
-        </w:rPr>
-        <w:t>goNextPlayer</w:t>
-      </w:r>
-      <w:proofErr w:type="spellEnd"/>
-      <w:r>
-        <w:rPr>
-          <w:rFonts w:cs="Times"/>
-          <w:b/>
-          <w:color w:val="000000"/>
-          <w:lang w:val="en-US"/>
-        </w:rPr>
-        <w:t>(): void</w:t>
+      <w:r>
+        <w:rPr>
+          <w:rFonts w:cs="Times"/>
+          <w:b/>
+          <w:color w:val="000000"/>
+          <w:lang w:val="en-US"/>
+        </w:rPr>
+        <w:t>goNextPlayer(): void</w:t>
       </w:r>
     </w:p>
     <w:p>
@@ -3466,25 +3273,14 @@
           <w:lang w:val="en-US"/>
         </w:rPr>
       </w:pPr>
-      <w:proofErr w:type="spellStart"/>
-      <w:r>
-        <w:rPr>
-          <w:rFonts w:cs="Times"/>
-          <w:b/>
-          <w:color w:val="000000"/>
-          <w:lang w:val="en-US"/>
-        </w:rPr>
-        <w:t>runPlay</w:t>
-      </w:r>
-      <w:proofErr w:type="spellEnd"/>
-      <w:r>
-        <w:rPr>
-          <w:rFonts w:cs="Times"/>
-          <w:b/>
-          <w:color w:val="000000"/>
-          <w:lang w:val="en-US"/>
-        </w:rPr>
-        <w:t>(): void</w:t>
+      <w:r>
+        <w:rPr>
+          <w:rFonts w:cs="Times"/>
+          <w:b/>
+          <w:color w:val="000000"/>
+          <w:lang w:val="en-US"/>
+        </w:rPr>
+        <w:t>runPlay(): void</w:t>
       </w:r>
     </w:p>
     <w:p>
@@ -3647,7 +3443,6 @@
           <w:lang w:val="en-US"/>
         </w:rPr>
       </w:pPr>
-      <w:proofErr w:type="spellStart"/>
       <w:r>
         <w:rPr>
           <w:rFonts w:cs="Times"/>
@@ -3657,7 +3452,6 @@
         </w:rPr>
         <w:t>updateGame</w:t>
       </w:r>
-      <w:proofErr w:type="spellEnd"/>
       <w:r>
         <w:rPr>
           <w:rFonts w:cs="Times"/>
@@ -3889,79 +3683,31 @@
           <w:lang w:val="en-US"/>
         </w:rPr>
       </w:pPr>
-      <w:proofErr w:type="spellStart"/>
-      <w:r>
-        <w:rPr>
-          <w:rFonts w:cs="Times"/>
-          <w:color w:val="000000"/>
-          <w:lang w:val="en-US"/>
-        </w:rPr>
-        <w:t>coordinateList</w:t>
-      </w:r>
-      <w:proofErr w:type="spellEnd"/>
-      <w:r>
-        <w:rPr>
-          <w:rFonts w:cs="Times"/>
-          <w:color w:val="000000"/>
-          <w:lang w:val="en-US"/>
-        </w:rPr>
-        <w:t xml:space="preserve">: </w:t>
-      </w:r>
-      <w:proofErr w:type="spellStart"/>
-      <w:r>
-        <w:rPr>
-          <w:rFonts w:cs="Times"/>
-          <w:color w:val="000000"/>
-          <w:lang w:val="en-US"/>
-        </w:rPr>
-        <w:t>LinedList</w:t>
-      </w:r>
-      <w:proofErr w:type="spellEnd"/>
-      <w:r>
-        <w:rPr>
-          <w:rFonts w:cs="Times"/>
-          <w:color w:val="000000"/>
-          <w:lang w:val="en-US"/>
-        </w:rPr>
-        <w:t>&lt;Coordinate&gt;</w:t>
-      </w:r>
-    </w:p>
-    <w:p>
-      <w:pPr>
-        <w:rPr>
-          <w:rFonts w:cs="Times"/>
-          <w:color w:val="000000"/>
-          <w:lang w:val="en-US"/>
-        </w:rPr>
-      </w:pPr>
-      <w:proofErr w:type="spellStart"/>
-      <w:r>
-        <w:rPr>
-          <w:rFonts w:cs="Times"/>
-          <w:color w:val="000000"/>
-          <w:lang w:val="en-US"/>
-        </w:rPr>
-        <w:t>mapSize</w:t>
-      </w:r>
-      <w:proofErr w:type="spellEnd"/>
-      <w:r>
-        <w:rPr>
-          <w:rFonts w:cs="Times"/>
-          <w:color w:val="000000"/>
-          <w:lang w:val="en-US"/>
-        </w:rPr>
-        <w:t xml:space="preserve">: </w:t>
-      </w:r>
-      <w:proofErr w:type="spellStart"/>
-      <w:r>
-        <w:rPr>
-          <w:rFonts w:cs="Times"/>
-          <w:color w:val="000000"/>
-          <w:lang w:val="en-US"/>
-        </w:rPr>
-        <w:t>int</w:t>
-      </w:r>
-      <w:proofErr w:type="spellEnd"/>
+      <w:r>
+        <w:rPr>
+          <w:rFonts w:cs="Times"/>
+          <w:color w:val="000000"/>
+          <w:lang w:val="en-US"/>
+        </w:rPr>
+        <w:t>coordinateList: LinedList&lt;Coordinate&gt;</w:t>
+      </w:r>
+    </w:p>
+    <w:p>
+      <w:pPr>
+        <w:rPr>
+          <w:rFonts w:cs="Times"/>
+          <w:color w:val="000000"/>
+          <w:lang w:val="en-US"/>
+        </w:rPr>
+      </w:pPr>
+      <w:r>
+        <w:rPr>
+          <w:rFonts w:cs="Times"/>
+          <w:color w:val="000000"/>
+          <w:lang w:val="en-US"/>
+        </w:rPr>
+        <w:t>mapSize: int</w:t>
+      </w:r>
     </w:p>
     <w:p>
       <w:pPr>
@@ -4001,37 +3747,15 @@
         </w:rPr>
         <w:t xml:space="preserve"> (</w:t>
       </w:r>
-      <w:proofErr w:type="spellStart"/>
-      <w:r>
-        <w:rPr>
-          <w:rFonts w:cs="Times"/>
-          <w:b/>
-          <w:color w:val="000000"/>
-          <w:lang w:val="en-US"/>
-        </w:rPr>
-        <w:t>int</w:t>
-      </w:r>
-      <w:proofErr w:type="spellEnd"/>
-      <w:r>
-        <w:rPr>
-          <w:rFonts w:cs="Times"/>
-          <w:b/>
-          <w:color w:val="000000"/>
-          <w:lang w:val="en-US"/>
-        </w:rPr>
-        <w:t xml:space="preserve"> </w:t>
-      </w:r>
-      <w:proofErr w:type="spellStart"/>
-      <w:r>
-        <w:rPr>
-          <w:rFonts w:cs="Times"/>
-          <w:b/>
-          <w:color w:val="000000"/>
-          <w:lang w:val="en-US"/>
-        </w:rPr>
-        <w:t>playerNum</w:t>
-      </w:r>
-      <w:proofErr w:type="spellEnd"/>
+      <w:r>
+        <w:rPr>
+          <w:rFonts w:cs="Times"/>
+          <w:b/>
+          <w:color w:val="000000"/>
+          <w:lang w:val="en-US"/>
+        </w:rPr>
+        <w:t>int playerNum</w:t>
+      </w:r>
       <w:r>
         <w:rPr>
           <w:rFonts w:cs="Times"/>
@@ -4131,25 +3855,7 @@
           <w:color w:val="000000"/>
           <w:lang w:val="en-US"/>
         </w:rPr>
-        <w:t xml:space="preserve">The </w:t>
-      </w:r>
-      <w:proofErr w:type="spellStart"/>
-      <w:r>
-        <w:rPr>
-          <w:rFonts w:cs="Times"/>
-          <w:color w:val="000000"/>
-          <w:lang w:val="en-US"/>
-        </w:rPr>
-        <w:t>playerNum</w:t>
-      </w:r>
-      <w:proofErr w:type="spellEnd"/>
-      <w:r>
-        <w:rPr>
-          <w:rFonts w:cs="Times"/>
-          <w:color w:val="000000"/>
-          <w:lang w:val="en-US"/>
-        </w:rPr>
-        <w:t xml:space="preserve"> is 6;</w:t>
+        <w:t>The playerNum is 6;</w:t>
       </w:r>
     </w:p>
     <w:p>
@@ -4174,25 +3880,7 @@
           <w:color w:val="000000"/>
           <w:lang w:val="en-US"/>
         </w:rPr>
-        <w:t xml:space="preserve">The </w:t>
-      </w:r>
-      <w:proofErr w:type="spellStart"/>
-      <w:r>
-        <w:rPr>
-          <w:rFonts w:cs="Times"/>
-          <w:color w:val="000000"/>
-          <w:lang w:val="en-US"/>
-        </w:rPr>
-        <w:t>playerNum</w:t>
-      </w:r>
-      <w:proofErr w:type="spellEnd"/>
-      <w:r>
-        <w:rPr>
-          <w:rFonts w:cs="Times"/>
-          <w:color w:val="000000"/>
-          <w:lang w:val="en-US"/>
-        </w:rPr>
-        <w:t xml:space="preserve"> is 2 or 3;</w:t>
+        <w:t>The playerNum is 2 or 3;</w:t>
       </w:r>
     </w:p>
     <w:p>
@@ -4310,25 +3998,7 @@
           <w:color w:val="000000"/>
           <w:lang w:val="en-US"/>
         </w:rPr>
-        <w:t xml:space="preserve">The </w:t>
-      </w:r>
-      <w:proofErr w:type="spellStart"/>
-      <w:r>
-        <w:rPr>
-          <w:rFonts w:cs="Times"/>
-          <w:color w:val="000000"/>
-          <w:lang w:val="en-US"/>
-        </w:rPr>
-        <w:t>playerNum</w:t>
-      </w:r>
-      <w:proofErr w:type="spellEnd"/>
-      <w:r>
-        <w:rPr>
-          <w:rFonts w:cs="Times"/>
-          <w:color w:val="000000"/>
-          <w:lang w:val="en-US"/>
-        </w:rPr>
-        <w:t xml:space="preserve"> is 7, initialize each side as 7 hexagons; otherwise 5 hexagons.</w:t>
+        <w:t>The playerNum is 7, initialize each side as 7 hexagons; otherwise 5 hexagons.</w:t>
       </w:r>
     </w:p>
     <w:p>
@@ -4352,7 +4022,6 @@
           <w:lang w:val="en-US"/>
         </w:rPr>
       </w:pPr>
-      <w:proofErr w:type="spellStart"/>
       <w:r>
         <w:rPr>
           <w:rFonts w:cs="Times"/>
@@ -4362,7 +4031,6 @@
         </w:rPr>
         <w:t>updateMist</w:t>
       </w:r>
-      <w:proofErr w:type="spellEnd"/>
       <w:r>
         <w:rPr>
           <w:rFonts w:cs="Times"/>
@@ -4572,21 +4240,7 @@
         <w:rPr>
           <w:lang w:val="en-US"/>
         </w:rPr>
-        <w:t xml:space="preserve"> and give feedback to the </w:t>
-      </w:r>
-      <w:proofErr w:type="spellStart"/>
-      <w:r>
-        <w:rPr>
-          <w:lang w:val="en-US"/>
-        </w:rPr>
-        <w:t>gameController</w:t>
-      </w:r>
-      <w:proofErr w:type="spellEnd"/>
-      <w:r>
-        <w:rPr>
-          <w:lang w:val="en-US"/>
-        </w:rPr>
-        <w:t xml:space="preserve"> class</w:t>
+        <w:t xml:space="preserve"> and give feedback to the gameController class</w:t>
       </w:r>
       <w:r>
         <w:rPr>
@@ -4598,21 +4252,7 @@
         <w:rPr>
           <w:lang w:val="en-US"/>
         </w:rPr>
-        <w:t xml:space="preserve"> The </w:t>
-      </w:r>
-      <w:proofErr w:type="spellStart"/>
-      <w:r>
-        <w:rPr>
-          <w:lang w:val="en-US"/>
-        </w:rPr>
-        <w:t>gameController</w:t>
-      </w:r>
-      <w:proofErr w:type="spellEnd"/>
-      <w:r>
-        <w:rPr>
-          <w:lang w:val="en-US"/>
-        </w:rPr>
-        <w:t xml:space="preserve"> class gets messages from view classes then manipulate player data. When the game is on progress, the player class is to figure out which robot should move in this play, and move to next play. </w:t>
+        <w:t xml:space="preserve"> The gameController class gets messages from view classes then manipulate player data. When the game is on progress, the player class is to figure out which robot should move in this play, and move to next play. </w:t>
       </w:r>
     </w:p>
     <w:p>
@@ -4666,17 +4306,24 @@
           <w:rFonts w:ascii="Calibri" w:eastAsia="Times New Roman" w:hAnsi="Calibri" w:cs="Times New Roman"/>
           <w:lang w:val="en-US"/>
         </w:rPr>
-        <w:t xml:space="preserve">score : </w:t>
-      </w:r>
-      <w:proofErr w:type="spellStart"/>
-      <w:r>
+        <w:t>score : int</w:t>
+      </w:r>
+    </w:p>
+    <w:p>
+      <w:pPr>
+        <w:textAlignment w:val="center"/>
         <w:rPr>
           <w:rFonts w:ascii="Calibri" w:eastAsia="Times New Roman" w:hAnsi="Calibri" w:cs="Times New Roman"/>
           <w:lang w:val="en-US"/>
         </w:rPr>
-        <w:t>int</w:t>
-      </w:r>
-      <w:proofErr w:type="spellEnd"/>
+      </w:pPr>
+      <w:r>
+        <w:rPr>
+          <w:rFonts w:ascii="Calibri" w:eastAsia="Times New Roman" w:hAnsi="Calibri" w:cs="Times New Roman"/>
+          <w:lang w:val="en-US"/>
+        </w:rPr>
+        <w:t>scoutRobot : Robot</w:t>
+      </w:r>
     </w:p>
     <w:p>
       <w:pPr>
@@ -4686,21 +4333,28 @@
           <w:lang w:val="en-US"/>
         </w:rPr>
       </w:pPr>
-      <w:proofErr w:type="spellStart"/>
       <w:r>
         <w:rPr>
           <w:rFonts w:ascii="Calibri" w:eastAsia="Times New Roman" w:hAnsi="Calibri" w:cs="Times New Roman"/>
           <w:lang w:val="en-US"/>
         </w:rPr>
-        <w:t>scoutRobot</w:t>
-      </w:r>
-      <w:proofErr w:type="spellEnd"/>
-      <w:r>
+        <w:t>sniperRobot : Robot</w:t>
+      </w:r>
+    </w:p>
+    <w:p>
+      <w:pPr>
+        <w:textAlignment w:val="center"/>
         <w:rPr>
           <w:rFonts w:ascii="Calibri" w:eastAsia="Times New Roman" w:hAnsi="Calibri" w:cs="Times New Roman"/>
           <w:lang w:val="en-US"/>
         </w:rPr>
-        <w:t xml:space="preserve"> : Robot</w:t>
+      </w:pPr>
+      <w:r>
+        <w:rPr>
+          <w:rFonts w:ascii="Calibri" w:eastAsia="Times New Roman" w:hAnsi="Calibri" w:cs="Times New Roman"/>
+          <w:lang w:val="en-US"/>
+        </w:rPr>
+        <w:t>tankRobot : Robot</w:t>
       </w:r>
     </w:p>
     <w:p>
@@ -4711,77 +4365,27 @@
           <w:lang w:val="en-US"/>
         </w:rPr>
       </w:pPr>
-      <w:proofErr w:type="spellStart"/>
-      <w:r>
+    </w:p>
+    <w:p>
+      <w:pPr>
+        <w:textAlignment w:val="center"/>
         <w:rPr>
           <w:rFonts w:ascii="Calibri" w:eastAsia="Times New Roman" w:hAnsi="Calibri" w:cs="Times New Roman"/>
-          <w:lang w:val="en-US"/>
-        </w:rPr>
-        <w:t>sniperRobot</w:t>
-      </w:r>
-      <w:proofErr w:type="spellEnd"/>
+          <w:b/>
+          <w:lang w:val="en-US"/>
+        </w:rPr>
+      </w:pPr>
       <w:r>
         <w:rPr>
           <w:rFonts w:ascii="Calibri" w:eastAsia="Times New Roman" w:hAnsi="Calibri" w:cs="Times New Roman"/>
-          <w:lang w:val="en-US"/>
-        </w:rPr>
-        <w:t xml:space="preserve"> : Robot</w:t>
-      </w:r>
-    </w:p>
-    <w:p>
-      <w:pPr>
-        <w:textAlignment w:val="center"/>
+          <w:b/>
+          <w:lang w:val="en-US"/>
+        </w:rPr>
+        <w:t>Methods:</w:t>
+      </w:r>
+      <w:r>
         <w:rPr>
           <w:rFonts w:ascii="Calibri" w:eastAsia="Times New Roman" w:hAnsi="Calibri" w:cs="Times New Roman"/>
-          <w:lang w:val="en-US"/>
-        </w:rPr>
-      </w:pPr>
-      <w:proofErr w:type="spellStart"/>
-      <w:r>
-        <w:rPr>
-          <w:rFonts w:ascii="Calibri" w:eastAsia="Times New Roman" w:hAnsi="Calibri" w:cs="Times New Roman"/>
-          <w:lang w:val="en-US"/>
-        </w:rPr>
-        <w:t>tankRobot</w:t>
-      </w:r>
-      <w:proofErr w:type="spellEnd"/>
-      <w:r>
-        <w:rPr>
-          <w:rFonts w:ascii="Calibri" w:eastAsia="Times New Roman" w:hAnsi="Calibri" w:cs="Times New Roman"/>
-          <w:lang w:val="en-US"/>
-        </w:rPr>
-        <w:t xml:space="preserve"> : Robot</w:t>
-      </w:r>
-    </w:p>
-    <w:p>
-      <w:pPr>
-        <w:textAlignment w:val="center"/>
-        <w:rPr>
-          <w:rFonts w:ascii="Calibri" w:eastAsia="Times New Roman" w:hAnsi="Calibri" w:cs="Times New Roman"/>
-          <w:lang w:val="en-US"/>
-        </w:rPr>
-      </w:pPr>
-    </w:p>
-    <w:p>
-      <w:pPr>
-        <w:textAlignment w:val="center"/>
-        <w:rPr>
-          <w:rFonts w:ascii="Calibri" w:eastAsia="Times New Roman" w:hAnsi="Calibri" w:cs="Times New Roman"/>
-          <w:b/>
-          <w:lang w:val="en-US"/>
-        </w:rPr>
-      </w:pPr>
-      <w:r>
-        <w:rPr>
-          <w:rFonts w:ascii="Calibri" w:eastAsia="Times New Roman" w:hAnsi="Calibri" w:cs="Times New Roman"/>
-          <w:b/>
-          <w:lang w:val="en-US"/>
-        </w:rPr>
-        <w:t>Methods:</w:t>
-      </w:r>
-      <w:r>
-        <w:rPr>
-          <w:rFonts w:ascii="Calibri" w:eastAsia="Times New Roman" w:hAnsi="Calibri" w:cs="Times New Roman"/>
           <w:b/>
           <w:lang w:val="en-US"/>
         </w:rPr>
@@ -4794,19 +4398,11 @@
           <w:b/>
         </w:rPr>
       </w:pPr>
-      <w:proofErr w:type="spellStart"/>
-      <w:r>
-        <w:rPr>
-          <w:b/>
-        </w:rPr>
-        <w:t>isDead</w:t>
-      </w:r>
-      <w:proofErr w:type="spellEnd"/>
-      <w:r>
-        <w:rPr>
-          <w:b/>
-        </w:rPr>
-        <w:t xml:space="preserve">() : </w:t>
+      <w:r>
+        <w:rPr>
+          <w:b/>
+        </w:rPr>
+        <w:t xml:space="preserve">isDead() : </w:t>
       </w:r>
       <w:r>
         <w:t>bool</w:t>
@@ -4970,19 +4566,11 @@
           <w:b/>
         </w:rPr>
       </w:pPr>
-      <w:proofErr w:type="spellStart"/>
-      <w:r>
-        <w:rPr>
-          <w:b/>
-        </w:rPr>
-        <w:t>getCurrentRobot</w:t>
-      </w:r>
-      <w:proofErr w:type="spellEnd"/>
-      <w:r>
-        <w:rPr>
-          <w:b/>
-        </w:rPr>
-        <w:t>() : Robot</w:t>
+      <w:r>
+        <w:rPr>
+          <w:b/>
+        </w:rPr>
+        <w:t>getCurrentRobot() : Robot</w:t>
       </w:r>
     </w:p>
     <w:p>
@@ -5143,7 +4731,6 @@
           <w:b/>
         </w:rPr>
       </w:pPr>
-      <w:proofErr w:type="spellStart"/>
       <w:r>
         <w:rPr>
           <w:b/>
@@ -5154,14 +4741,7 @@
         <w:rPr>
           <w:b/>
         </w:rPr>
-        <w:t>extRobot</w:t>
-      </w:r>
-      <w:proofErr w:type="spellEnd"/>
-      <w:r>
-        <w:rPr>
-          <w:b/>
-        </w:rPr>
-        <w:t>() : void</w:t>
+        <w:t>extRobot() : void</w:t>
       </w:r>
     </w:p>
     <w:p>
@@ -5325,28 +4905,12 @@
         <w:pStyle w:val="Heading4"/>
       </w:pPr>
       <w:r>
-        <w:t xml:space="preserve">3.1.1.5 </w:t>
-      </w:r>
-      <w:proofErr w:type="spellStart"/>
-      <w:r>
-        <w:t>HumanPlayer</w:t>
-      </w:r>
-      <w:proofErr w:type="spellEnd"/>
-      <w:r>
-        <w:t xml:space="preserve"> extends Player</w:t>
-      </w:r>
-    </w:p>
-    <w:p>
-      <w:r>
-        <w:t xml:space="preserve">This class extends player as a subclass. It contains all player’s fields and attributes along with three new methods which are three actions of human’s command. These actions will call the robots inside the </w:t>
-      </w:r>
-      <w:proofErr w:type="spellStart"/>
-      <w:r>
-        <w:t>HumanPlayer</w:t>
-      </w:r>
-      <w:proofErr w:type="spellEnd"/>
-      <w:r>
-        <w:t xml:space="preserve"> class to execute specific actions. This class stores information of human player and the robots it possesses.  It also determines which is the right robot to play. This class should respond to controller’s command of queries. </w:t>
+        <w:t>3.1.1.5 HumanPlayer extends Player</w:t>
+      </w:r>
+    </w:p>
+    <w:p>
+      <w:r>
+        <w:t xml:space="preserve">This class extends player as a subclass. It contains all player’s fields and attributes along with three new methods which are three actions of human’s command. These actions will call the robots inside the HumanPlayer class to execute specific actions. This class stores information of human player and the robots it possesses.  It also determines which is the right robot to play. This class should respond to controller’s command of queries. </w:t>
       </w:r>
     </w:p>
     <w:p>
@@ -5558,19 +5122,11 @@
         </w:rPr>
         <w:t>turn(</w:t>
       </w:r>
-      <w:proofErr w:type="spellStart"/>
-      <w:r>
-        <w:rPr>
-          <w:b/>
-        </w:rPr>
-        <w:t>int</w:t>
-      </w:r>
-      <w:proofErr w:type="spellEnd"/>
-      <w:r>
-        <w:rPr>
-          <w:b/>
-        </w:rPr>
-        <w:t xml:space="preserve"> direction</w:t>
+      <w:r>
+        <w:rPr>
+          <w:b/>
+        </w:rPr>
+        <w:t>int direction</w:t>
       </w:r>
       <w:r>
         <w:rPr>
@@ -5645,23 +5201,13 @@
         </w:rPr>
         <w:t xml:space="preserve">Input: </w:t>
       </w:r>
-      <w:proofErr w:type="spellStart"/>
-      <w:r>
-        <w:rPr>
-          <w:rFonts w:cs="Times"/>
-          <w:color w:val="000000"/>
-          <w:lang w:val="en-US"/>
-        </w:rPr>
-        <w:t>int</w:t>
-      </w:r>
-      <w:proofErr w:type="spellEnd"/>
-      <w:r>
-        <w:rPr>
-          <w:rFonts w:cs="Times"/>
-          <w:color w:val="000000"/>
-          <w:lang w:val="en-US"/>
-        </w:rPr>
-        <w:t xml:space="preserve">, the directions of the new direction. </w:t>
+      <w:r>
+        <w:rPr>
+          <w:rFonts w:cs="Times"/>
+          <w:color w:val="000000"/>
+          <w:lang w:val="en-US"/>
+        </w:rPr>
+        <w:t xml:space="preserve">int, the directions of the new direction. </w:t>
       </w:r>
       <w:r>
         <w:rPr>
@@ -5760,21 +5306,7 @@
         <w:rPr>
           <w:b/>
         </w:rPr>
-        <w:t xml:space="preserve">shoot(Coordinate </w:t>
-      </w:r>
-      <w:proofErr w:type="spellStart"/>
-      <w:r>
-        <w:rPr>
-          <w:b/>
-        </w:rPr>
-        <w:t>coor</w:t>
-      </w:r>
-      <w:proofErr w:type="spellEnd"/>
-      <w:r>
-        <w:rPr>
-          <w:b/>
-        </w:rPr>
-        <w:t>) : none</w:t>
+        <w:t>shoot(Coordinate coor) : none</w:t>
       </w:r>
     </w:p>
     <w:p>
@@ -5930,15 +5462,7 @@
         <w:pStyle w:val="Heading4"/>
       </w:pPr>
       <w:r>
-        <w:t xml:space="preserve">3.1.1.6 </w:t>
-      </w:r>
-      <w:proofErr w:type="spellStart"/>
-      <w:r>
-        <w:t>AIPlayer</w:t>
-      </w:r>
-      <w:proofErr w:type="spellEnd"/>
-      <w:r>
-        <w:t xml:space="preserve"> extends Player</w:t>
+        <w:t>3.1.1.6 AIPlayer extends Player</w:t>
       </w:r>
     </w:p>
     <w:p>
@@ -5981,23 +5505,23 @@
           <w:rFonts w:ascii="Calibri" w:eastAsia="Times New Roman" w:hAnsi="Calibri" w:cs="Times New Roman"/>
           <w:lang w:val="en-US"/>
         </w:rPr>
-        <w:t xml:space="preserve">type : </w:t>
-      </w:r>
-      <w:proofErr w:type="spellStart"/>
-      <w:r>
+        <w:t>type : enum {scout, sniper, tank}</w:t>
+      </w:r>
+    </w:p>
+    <w:p>
+      <w:pPr>
+        <w:textAlignment w:val="center"/>
         <w:rPr>
           <w:rFonts w:ascii="Calibri" w:eastAsia="Times New Roman" w:hAnsi="Calibri" w:cs="Times New Roman"/>
           <w:lang w:val="en-US"/>
         </w:rPr>
-        <w:t>enum</w:t>
-      </w:r>
-      <w:proofErr w:type="spellEnd"/>
+      </w:pPr>
       <w:r>
         <w:rPr>
           <w:rFonts w:ascii="Calibri" w:eastAsia="Times New Roman" w:hAnsi="Calibri" w:cs="Times New Roman"/>
           <w:lang w:val="en-US"/>
         </w:rPr>
-        <w:t xml:space="preserve"> {scout, sniper, tank}</w:t>
+        <w:t>name : string</w:t>
       </w:r>
     </w:p>
     <w:p>
@@ -6013,7 +5537,8 @@
           <w:rFonts w:ascii="Calibri" w:eastAsia="Times New Roman" w:hAnsi="Calibri" w:cs="Times New Roman"/>
           <w:lang w:val="en-US"/>
         </w:rPr>
-        <w:t>name : string</w:t>
+        <w:lastRenderedPageBreak/>
+        <w:t>attackPoint : int</w:t>
       </w:r>
     </w:p>
     <w:p>
@@ -6024,32 +5549,29 @@
           <w:lang w:val="en-US"/>
         </w:rPr>
       </w:pPr>
-      <w:proofErr w:type="spellStart"/>
       <w:r>
         <w:rPr>
           <w:rFonts w:ascii="Calibri" w:eastAsia="Times New Roman" w:hAnsi="Calibri" w:cs="Times New Roman"/>
           <w:lang w:val="en-US"/>
         </w:rPr>
-        <w:lastRenderedPageBreak/>
-        <w:t>attackPoint</w:t>
-      </w:r>
-      <w:proofErr w:type="spellEnd"/>
-      <w:r>
+        <w:t>healthPoint : int</w:t>
+      </w:r>
+    </w:p>
+    <w:p>
+      <w:pPr>
+        <w:textAlignment w:val="center"/>
         <w:rPr>
           <w:rFonts w:ascii="Calibri" w:eastAsia="Times New Roman" w:hAnsi="Calibri" w:cs="Times New Roman"/>
           <w:lang w:val="en-US"/>
         </w:rPr>
-        <w:t xml:space="preserve"> : </w:t>
-      </w:r>
-      <w:proofErr w:type="spellStart"/>
+      </w:pPr>
       <w:r>
         <w:rPr>
           <w:rFonts w:ascii="Calibri" w:eastAsia="Times New Roman" w:hAnsi="Calibri" w:cs="Times New Roman"/>
           <w:lang w:val="en-US"/>
         </w:rPr>
-        <w:t>int</w:t>
-      </w:r>
-      <w:proofErr w:type="spellEnd"/>
+        <w:t>movementPoint : int</w:t>
+      </w:r>
     </w:p>
     <w:p>
       <w:pPr>
@@ -6059,31 +5581,29 @@
           <w:lang w:val="en-US"/>
         </w:rPr>
       </w:pPr>
-      <w:proofErr w:type="spellStart"/>
       <w:r>
         <w:rPr>
           <w:rFonts w:ascii="Calibri" w:eastAsia="Times New Roman" w:hAnsi="Calibri" w:cs="Times New Roman"/>
           <w:lang w:val="en-US"/>
         </w:rPr>
-        <w:t>healthPoint</w:t>
-      </w:r>
-      <w:proofErr w:type="spellEnd"/>
-      <w:r>
+        <w:t>rangePoint : int</w:t>
+      </w:r>
+    </w:p>
+    <w:p>
+      <w:pPr>
+        <w:textAlignment w:val="center"/>
         <w:rPr>
           <w:rFonts w:ascii="Calibri" w:eastAsia="Times New Roman" w:hAnsi="Calibri" w:cs="Times New Roman"/>
           <w:lang w:val="en-US"/>
         </w:rPr>
-        <w:t xml:space="preserve"> : </w:t>
-      </w:r>
-      <w:proofErr w:type="spellStart"/>
+      </w:pPr>
       <w:r>
         <w:rPr>
           <w:rFonts w:ascii="Calibri" w:eastAsia="Times New Roman" w:hAnsi="Calibri" w:cs="Times New Roman"/>
           <w:lang w:val="en-US"/>
         </w:rPr>
-        <w:t>int</w:t>
-      </w:r>
-      <w:proofErr w:type="spellEnd"/>
+        <w:t>coor: coordinate</w:t>
+      </w:r>
     </w:p>
     <w:p>
       <w:pPr>
@@ -6093,203 +5613,75 @@
           <w:lang w:val="en-US"/>
         </w:rPr>
       </w:pPr>
-      <w:proofErr w:type="spellStart"/>
       <w:r>
         <w:rPr>
           <w:rFonts w:ascii="Calibri" w:eastAsia="Times New Roman" w:hAnsi="Calibri" w:cs="Times New Roman"/>
           <w:lang w:val="en-US"/>
         </w:rPr>
-        <w:t>movementPoint</w:t>
-      </w:r>
-      <w:proofErr w:type="spellEnd"/>
-      <w:r>
+        <w:t>direction : int {1, 2, 3, 4, 5}</w:t>
+      </w:r>
+    </w:p>
+    <w:p>
+      <w:pPr>
+        <w:textAlignment w:val="center"/>
         <w:rPr>
           <w:rFonts w:ascii="Calibri" w:eastAsia="Times New Roman" w:hAnsi="Calibri" w:cs="Times New Roman"/>
           <w:lang w:val="en-US"/>
         </w:rPr>
-        <w:t xml:space="preserve"> : </w:t>
-      </w:r>
-      <w:proofErr w:type="spellStart"/>
+      </w:pPr>
       <w:r>
         <w:rPr>
           <w:rFonts w:ascii="Calibri" w:eastAsia="Times New Roman" w:hAnsi="Calibri" w:cs="Times New Roman"/>
           <w:lang w:val="en-US"/>
         </w:rPr>
-        <w:t>int</w:t>
-      </w:r>
-      <w:proofErr w:type="spellEnd"/>
+        <w:t>hasMoved : bool</w:t>
+      </w:r>
     </w:p>
     <w:p>
       <w:pPr>
         <w:textAlignment w:val="center"/>
         <w:rPr>
           <w:rFonts w:ascii="Calibri" w:eastAsia="Times New Roman" w:hAnsi="Calibri" w:cs="Times New Roman"/>
-          <w:lang w:val="en-US"/>
-        </w:rPr>
-      </w:pPr>
-      <w:proofErr w:type="spellStart"/>
-      <w:r>
+          <w:b/>
+          <w:lang w:val="en-US"/>
+        </w:rPr>
+      </w:pPr>
+    </w:p>
+    <w:p>
+      <w:pPr>
+        <w:textAlignment w:val="center"/>
         <w:rPr>
           <w:rFonts w:ascii="Calibri" w:eastAsia="Times New Roman" w:hAnsi="Calibri" w:cs="Times New Roman"/>
-          <w:lang w:val="en-US"/>
-        </w:rPr>
-        <w:t>rangePoint</w:t>
-      </w:r>
-      <w:proofErr w:type="spellEnd"/>
+          <w:b/>
+          <w:lang w:val="en-US"/>
+        </w:rPr>
+      </w:pPr>
       <w:r>
         <w:rPr>
           <w:rFonts w:ascii="Calibri" w:eastAsia="Times New Roman" w:hAnsi="Calibri" w:cs="Times New Roman"/>
-          <w:lang w:val="en-US"/>
-        </w:rPr>
-        <w:t xml:space="preserve"> : </w:t>
-      </w:r>
-      <w:proofErr w:type="spellStart"/>
-      <w:r>
+          <w:b/>
+          <w:lang w:val="en-US"/>
+        </w:rPr>
+        <w:t>Methods:</w:t>
+      </w:r>
+    </w:p>
+    <w:p>
+      <w:pPr>
+        <w:textAlignment w:val="center"/>
         <w:rPr>
           <w:rFonts w:ascii="Calibri" w:eastAsia="Times New Roman" w:hAnsi="Calibri" w:cs="Times New Roman"/>
-          <w:lang w:val="en-US"/>
-        </w:rPr>
-        <w:t>int</w:t>
-      </w:r>
-      <w:proofErr w:type="spellEnd"/>
-    </w:p>
-    <w:p>
-      <w:pPr>
-        <w:textAlignment w:val="center"/>
+          <w:b/>
+          <w:lang w:val="en-US"/>
+        </w:rPr>
+      </w:pPr>
+      <w:r>
         <w:rPr>
           <w:rFonts w:ascii="Calibri" w:eastAsia="Times New Roman" w:hAnsi="Calibri" w:cs="Times New Roman"/>
-          <w:lang w:val="en-US"/>
-        </w:rPr>
-      </w:pPr>
-      <w:proofErr w:type="spellStart"/>
-      <w:r>
-        <w:rPr>
-          <w:rFonts w:ascii="Calibri" w:eastAsia="Times New Roman" w:hAnsi="Calibri" w:cs="Times New Roman"/>
-          <w:lang w:val="en-US"/>
-        </w:rPr>
-        <w:t>coor</w:t>
-      </w:r>
-      <w:proofErr w:type="spellEnd"/>
-      <w:r>
-        <w:rPr>
-          <w:rFonts w:ascii="Calibri" w:eastAsia="Times New Roman" w:hAnsi="Calibri" w:cs="Times New Roman"/>
-          <w:lang w:val="en-US"/>
-        </w:rPr>
-        <w:t>: coordinate</w:t>
-      </w:r>
-    </w:p>
-    <w:p>
-      <w:pPr>
-        <w:textAlignment w:val="center"/>
-        <w:rPr>
-          <w:rFonts w:ascii="Calibri" w:eastAsia="Times New Roman" w:hAnsi="Calibri" w:cs="Times New Roman"/>
-          <w:lang w:val="en-US"/>
-        </w:rPr>
-      </w:pPr>
-      <w:r>
-        <w:rPr>
-          <w:rFonts w:ascii="Calibri" w:eastAsia="Times New Roman" w:hAnsi="Calibri" w:cs="Times New Roman"/>
-          <w:lang w:val="en-US"/>
-        </w:rPr>
-        <w:t xml:space="preserve">direction : </w:t>
-      </w:r>
-      <w:proofErr w:type="spellStart"/>
-      <w:r>
-        <w:rPr>
-          <w:rFonts w:ascii="Calibri" w:eastAsia="Times New Roman" w:hAnsi="Calibri" w:cs="Times New Roman"/>
-          <w:lang w:val="en-US"/>
-        </w:rPr>
-        <w:t>int</w:t>
-      </w:r>
-      <w:proofErr w:type="spellEnd"/>
-      <w:r>
-        <w:rPr>
-          <w:rFonts w:ascii="Calibri" w:eastAsia="Times New Roman" w:hAnsi="Calibri" w:cs="Times New Roman"/>
-          <w:lang w:val="en-US"/>
-        </w:rPr>
-        <w:t xml:space="preserve"> {1, 2, 3, 4, 5}</w:t>
-      </w:r>
-    </w:p>
-    <w:p>
-      <w:pPr>
-        <w:textAlignment w:val="center"/>
-        <w:rPr>
-          <w:rFonts w:ascii="Calibri" w:eastAsia="Times New Roman" w:hAnsi="Calibri" w:cs="Times New Roman"/>
-          <w:lang w:val="en-US"/>
-        </w:rPr>
-      </w:pPr>
-      <w:proofErr w:type="spellStart"/>
-      <w:r>
-        <w:rPr>
-          <w:rFonts w:ascii="Calibri" w:eastAsia="Times New Roman" w:hAnsi="Calibri" w:cs="Times New Roman"/>
-          <w:lang w:val="en-US"/>
-        </w:rPr>
-        <w:t>hasMoved</w:t>
-      </w:r>
-      <w:proofErr w:type="spellEnd"/>
-      <w:r>
-        <w:rPr>
-          <w:rFonts w:ascii="Calibri" w:eastAsia="Times New Roman" w:hAnsi="Calibri" w:cs="Times New Roman"/>
-          <w:lang w:val="en-US"/>
-        </w:rPr>
-        <w:t xml:space="preserve"> : bool</w:t>
-      </w:r>
-    </w:p>
-    <w:p>
-      <w:pPr>
-        <w:textAlignment w:val="center"/>
-        <w:rPr>
-          <w:rFonts w:ascii="Calibri" w:eastAsia="Times New Roman" w:hAnsi="Calibri" w:cs="Times New Roman"/>
-          <w:b/>
-          <w:lang w:val="en-US"/>
-        </w:rPr>
-      </w:pPr>
-    </w:p>
-    <w:p>
-      <w:pPr>
-        <w:textAlignment w:val="center"/>
-        <w:rPr>
-          <w:rFonts w:ascii="Calibri" w:eastAsia="Times New Roman" w:hAnsi="Calibri" w:cs="Times New Roman"/>
-          <w:b/>
-          <w:lang w:val="en-US"/>
-        </w:rPr>
-      </w:pPr>
-      <w:r>
-        <w:rPr>
-          <w:rFonts w:ascii="Calibri" w:eastAsia="Times New Roman" w:hAnsi="Calibri" w:cs="Times New Roman"/>
-          <w:b/>
-          <w:lang w:val="en-US"/>
-        </w:rPr>
-        <w:t>Methods:</w:t>
-      </w:r>
-    </w:p>
-    <w:p>
-      <w:pPr>
-        <w:textAlignment w:val="center"/>
-        <w:rPr>
-          <w:rFonts w:ascii="Calibri" w:eastAsia="Times New Roman" w:hAnsi="Calibri" w:cs="Times New Roman"/>
-          <w:b/>
-          <w:lang w:val="en-US"/>
-        </w:rPr>
-      </w:pPr>
-      <w:r>
-        <w:rPr>
-          <w:rFonts w:ascii="Calibri" w:eastAsia="Times New Roman" w:hAnsi="Calibri" w:cs="Times New Roman"/>
-          <w:b/>
-          <w:lang w:val="en-US"/>
-        </w:rPr>
-        <w:t>turn(</w:t>
-      </w:r>
-      <w:proofErr w:type="spellStart"/>
-      <w:r>
-        <w:rPr>
-          <w:rFonts w:ascii="Calibri" w:eastAsia="Times New Roman" w:hAnsi="Calibri" w:cs="Times New Roman"/>
-          <w:b/>
-          <w:lang w:val="en-US"/>
-        </w:rPr>
-        <w:t>int</w:t>
-      </w:r>
-      <w:proofErr w:type="spellEnd"/>
+          <w:b/>
+          <w:lang w:val="en-US"/>
+        </w:rPr>
+        <w:t>turn(int</w:t>
+      </w:r>
       <w:r>
         <w:rPr>
           <w:rFonts w:ascii="Calibri" w:eastAsia="Times New Roman" w:hAnsi="Calibri" w:cs="Times New Roman"/>
@@ -6381,23 +5773,13 @@
         </w:rPr>
         <w:t xml:space="preserve">Input: </w:t>
       </w:r>
-      <w:proofErr w:type="spellStart"/>
-      <w:r>
-        <w:rPr>
-          <w:rFonts w:cs="Times"/>
-          <w:color w:val="000000"/>
-          <w:lang w:val="en-US"/>
-        </w:rPr>
-        <w:t>int</w:t>
-      </w:r>
-      <w:proofErr w:type="spellEnd"/>
-      <w:r>
-        <w:rPr>
-          <w:rFonts w:cs="Times"/>
-          <w:color w:val="000000"/>
-          <w:lang w:val="en-US"/>
-        </w:rPr>
-        <w:t xml:space="preserve"> direction.</w:t>
+      <w:r>
+        <w:rPr>
+          <w:rFonts w:cs="Times"/>
+          <w:color w:val="000000"/>
+          <w:lang w:val="en-US"/>
+        </w:rPr>
+        <w:t>int direction.</w:t>
       </w:r>
     </w:p>
     <w:p>
@@ -6503,18 +5885,8 @@
           <w:b/>
           <w:lang w:val="en-US"/>
         </w:rPr>
-        <w:t xml:space="preserve">Coordinate </w:t>
-      </w:r>
-      <w:proofErr w:type="spellStart"/>
-      <w:r>
-        <w:rPr>
-          <w:rFonts w:ascii="Calibri" w:eastAsia="Times New Roman" w:hAnsi="Calibri" w:cs="Times New Roman"/>
-          <w:b/>
-          <w:lang w:val="en-US"/>
-        </w:rPr>
-        <w:t>coor</w:t>
-      </w:r>
-      <w:proofErr w:type="spellEnd"/>
+        <w:t>Coordinate coor</w:t>
+      </w:r>
       <w:r>
         <w:rPr>
           <w:rFonts w:ascii="Calibri" w:eastAsia="Times New Roman" w:hAnsi="Calibri" w:cs="Times New Roman"/>
@@ -6693,43 +6065,7 @@
           <w:b/>
           <w:lang w:val="en-US"/>
         </w:rPr>
-        <w:t>damaged(</w:t>
-      </w:r>
-      <w:proofErr w:type="spellStart"/>
-      <w:r>
-        <w:rPr>
-          <w:rFonts w:ascii="Calibri" w:eastAsia="Times New Roman" w:hAnsi="Calibri" w:cs="Times New Roman"/>
-          <w:b/>
-          <w:lang w:val="en-US"/>
-        </w:rPr>
-        <w:t>int</w:t>
-      </w:r>
-      <w:proofErr w:type="spellEnd"/>
-      <w:r>
-        <w:rPr>
-          <w:rFonts w:ascii="Calibri" w:eastAsia="Times New Roman" w:hAnsi="Calibri" w:cs="Times New Roman"/>
-          <w:b/>
-          <w:lang w:val="en-US"/>
-        </w:rPr>
-        <w:t xml:space="preserve"> </w:t>
-      </w:r>
-      <w:proofErr w:type="spellStart"/>
-      <w:r>
-        <w:rPr>
-          <w:rFonts w:ascii="Calibri" w:eastAsia="Times New Roman" w:hAnsi="Calibri" w:cs="Times New Roman"/>
-          <w:b/>
-          <w:lang w:val="en-US"/>
-        </w:rPr>
-        <w:t>attackPoint</w:t>
-      </w:r>
-      <w:proofErr w:type="spellEnd"/>
-      <w:r>
-        <w:rPr>
-          <w:rFonts w:ascii="Calibri" w:eastAsia="Times New Roman" w:hAnsi="Calibri" w:cs="Times New Roman"/>
-          <w:b/>
-          <w:lang w:val="en-US"/>
-        </w:rPr>
-        <w:t>) : void</w:t>
+        <w:t>damaged(int attackPoint) : void</w:t>
       </w:r>
     </w:p>
     <w:p>
@@ -6804,18 +6140,8 @@
           <w:color w:val="000000"/>
           <w:lang w:val="en-US"/>
         </w:rPr>
-        <w:t xml:space="preserve">the </w:t>
-      </w:r>
-      <w:proofErr w:type="spellStart"/>
-      <w:r>
-        <w:rPr>
-          <w:rFonts w:cs="Times"/>
-          <w:color w:val="000000"/>
-          <w:lang w:val="en-US"/>
-        </w:rPr>
-        <w:t>attachPoint</w:t>
-      </w:r>
-      <w:proofErr w:type="spellEnd"/>
+        <w:t>the attachPoint</w:t>
+      </w:r>
     </w:p>
     <w:p>
       <w:pPr>
@@ -6905,23 +6231,13 @@
           <w:lang w:val="en-US"/>
         </w:rPr>
       </w:pPr>
-      <w:proofErr w:type="spellStart"/>
       <w:r>
         <w:rPr>
           <w:rFonts w:ascii="Calibri" w:eastAsia="Times New Roman" w:hAnsi="Calibri" w:cs="Times New Roman"/>
           <w:b/>
           <w:lang w:val="en-US"/>
         </w:rPr>
-        <w:t>isDead</w:t>
-      </w:r>
-      <w:proofErr w:type="spellEnd"/>
-      <w:r>
-        <w:rPr>
-          <w:rFonts w:ascii="Calibri" w:eastAsia="Times New Roman" w:hAnsi="Calibri" w:cs="Times New Roman"/>
-          <w:b/>
-          <w:lang w:val="en-US"/>
-        </w:rPr>
-        <w:t>() : bool</w:t>
+        <w:t>isDead() : bool</w:t>
       </w:r>
     </w:p>
     <w:p>
@@ -7096,21 +6412,7 @@
         <w:rPr>
           <w:b/>
         </w:rPr>
-        <w:t xml:space="preserve">Coordinate </w:t>
-      </w:r>
-      <w:proofErr w:type="spellStart"/>
-      <w:r>
-        <w:rPr>
-          <w:b/>
-        </w:rPr>
-        <w:t>coor</w:t>
-      </w:r>
-      <w:proofErr w:type="spellEnd"/>
-      <w:r>
-        <w:rPr>
-          <w:b/>
-        </w:rPr>
-        <w:t>) : none</w:t>
+        <w:t>Coordinate coor) : none</w:t>
       </w:r>
     </w:p>
     <w:p>
@@ -7289,21 +6591,19 @@
       <w:r>
         <w:t xml:space="preserve">3.1.2.1 </w:t>
       </w:r>
-      <w:proofErr w:type="spellStart"/>
       <w:r>
         <w:rPr>
           <w:rFonts w:cstheme="majorHAnsi"/>
         </w:rPr>
         <w:t>GameStartView</w:t>
       </w:r>
-      <w:proofErr w:type="spellEnd"/>
       <w:r>
         <w:t xml:space="preserve"> Class</w:t>
       </w:r>
     </w:p>
     <w:p>
       <w:r>
-        <w:t>The game start view welcome players and give the choice that start new game, manage the robots and exit the game. This class is used to create the game start frame including game name label, start game button, garage button, and exit button. When players click or press these button, the controller will respond these events, and send the result to set game mode view or garage view.</w:t>
+        <w:t>The game start view welcome players and give the choice that start new game, manage the robots and exit the game. This class is used to create the game start frame including game name label, start game button, garage button, and exit button. When players click, or press these button, the controller will respond these events, and send the result to set game mode view or garage view.</w:t>
       </w:r>
     </w:p>
     <w:p/>
@@ -7320,6 +6620,26 @@
         <w:t>Fields:</w:t>
       </w:r>
     </w:p>
+    <w:p>
+      <w:r>
+        <w:t>gameNameLabel: JLabel</w:t>
+      </w:r>
+    </w:p>
+    <w:p>
+      <w:r>
+        <w:t>startButton: JButton</w:t>
+      </w:r>
+    </w:p>
+    <w:p>
+      <w:r>
+        <w:t>garageButton: JButton</w:t>
+      </w:r>
+    </w:p>
+    <w:p>
+      <w:r>
+        <w:t>exitButton: JButton</w:t>
+      </w:r>
+    </w:p>
     <w:p/>
     <w:p>
       <w:pPr>
@@ -7335,19 +6655,11 @@
       </w:r>
     </w:p>
     <w:p>
-      <w:proofErr w:type="spellStart"/>
-      <w:r>
-        <w:rPr>
-          <w:b/>
-        </w:rPr>
-        <w:t>gameStartView</w:t>
-      </w:r>
-      <w:proofErr w:type="spellEnd"/>
-      <w:r>
-        <w:rPr>
-          <w:b/>
-        </w:rPr>
-        <w:t>():void</w:t>
+      <w:r>
+        <w:rPr>
+          <w:b/>
+        </w:rPr>
+        <w:t>gameStartView():void</w:t>
       </w:r>
     </w:p>
     <w:p>
@@ -7424,13 +6736,8 @@
       <w:r>
         <w:t xml:space="preserve">3.1.2.2 </w:t>
       </w:r>
-      <w:proofErr w:type="spellStart"/>
-      <w:r>
-        <w:t>SetGameModeView</w:t>
-      </w:r>
-      <w:proofErr w:type="spellEnd"/>
-      <w:r>
-        <w:t xml:space="preserve"> Class</w:t>
+      <w:r>
+        <w:t>SetGameModeView Class</w:t>
       </w:r>
     </w:p>
     <w:p>
@@ -7452,6 +6759,26 @@
         <w:t>Fields:</w:t>
       </w:r>
     </w:p>
+    <w:p>
+      <w:r>
+        <w:t>gameModeRadioButtonList: ArrayList&lt;JRadioButton&gt;</w:t>
+      </w:r>
+    </w:p>
+    <w:p>
+      <w:r>
+        <w:t>playerRadioButtonList: ArrayList&lt;JRadioBUtton&gt;</w:t>
+      </w:r>
+    </w:p>
+    <w:p>
+      <w:r>
+        <w:t>playerTypeComboBoxList: ArrayList&lt;JComboBox&gt;</w:t>
+      </w:r>
+    </w:p>
+    <w:p>
+      <w:r>
+        <w:t>startGameButton:JButton</w:t>
+      </w:r>
+    </w:p>
     <w:p/>
     <w:p>
       <w:pPr>
@@ -7472,1031 +6799,14 @@
           <w:b/>
         </w:rPr>
       </w:pPr>
-      <w:proofErr w:type="spellStart"/>
-      <w:r>
-        <w:rPr>
-          <w:b/>
-        </w:rPr>
-        <w:t>setGameModeView</w:t>
-      </w:r>
-      <w:proofErr w:type="spellEnd"/>
-      <w:r>
-        <w:rPr>
-          <w:b/>
-        </w:rPr>
-        <w:t>(): void</w:t>
-      </w:r>
-    </w:p>
-    <w:p>
-      <w:r>
-        <w:rPr>
-          <w:b/>
-        </w:rPr>
-        <w:t>Summary:</w:t>
-      </w:r>
-      <w:r>
-        <w:t xml:space="preserve"> this method is to construct the set game mode frame, a list with three radio button to set game mode, a list of three radio button to choose player’s number, a list of combo box to set player type, and a button to start game.</w:t>
-      </w:r>
-    </w:p>
-    <w:p>
-      <w:r>
-        <w:rPr>
-          <w:b/>
-        </w:rPr>
-        <w:t>Precondition:</w:t>
-      </w:r>
-      <w:r>
-        <w:t xml:space="preserve"> nothing</w:t>
-      </w:r>
-    </w:p>
-    <w:p>
-      <w:r>
-        <w:rPr>
-          <w:b/>
-        </w:rPr>
-        <w:t>Input:</w:t>
-      </w:r>
-      <w:r>
-        <w:t xml:space="preserve"> nothing</w:t>
-      </w:r>
-    </w:p>
-    <w:p>
-      <w:r>
-        <w:rPr>
-          <w:b/>
-        </w:rPr>
-        <w:t>Return:</w:t>
-      </w:r>
-      <w:r>
-        <w:t xml:space="preserve"> void</w:t>
-      </w:r>
-    </w:p>
-    <w:p>
-      <w:pPr>
-        <w:rPr>
-          <w:b/>
-        </w:rPr>
-      </w:pPr>
-      <w:r>
-        <w:rPr>
-          <w:b/>
-        </w:rPr>
-        <w:t xml:space="preserve">Postcondition: </w:t>
-      </w:r>
-    </w:p>
-    <w:p>
-      <w:r>
-        <w:t>The set game mode view constructed.</w:t>
-      </w:r>
-    </w:p>
-    <w:p>
-      <w:pPr>
-        <w:pStyle w:val="ListParagraph"/>
-      </w:pPr>
-      <w:r>
-        <w:t xml:space="preserve"> </w:t>
-      </w:r>
-    </w:p>
-    <w:p>
-      <w:pPr>
-        <w:pStyle w:val="Heading4"/>
-      </w:pPr>
-      <w:r>
-        <w:lastRenderedPageBreak/>
-        <w:t xml:space="preserve">3.1.2.3 </w:t>
-      </w:r>
-      <w:proofErr w:type="spellStart"/>
-      <w:r>
-        <w:t>GameBoardView</w:t>
-      </w:r>
-      <w:proofErr w:type="spellEnd"/>
-      <w:r>
-        <w:t xml:space="preserve"> Class</w:t>
-      </w:r>
-    </w:p>
-    <w:p>
-      <w:r>
-        <w:t>The game board view show the current game scene, display the game board, the timer and the information of player status, and give the choice to access the current game: end play, give up or go back home.  This class is used to create the game board view. It has a method to access the information when the controller notifies to change.</w:t>
-      </w:r>
-    </w:p>
-    <w:p>
-      <w:pPr>
-        <w:rPr>
-          <w:b/>
-        </w:rPr>
-      </w:pPr>
-      <w:r>
-        <w:rPr>
-          <w:b/>
-        </w:rPr>
-        <w:t>Fields:</w:t>
-      </w:r>
-    </w:p>
-    <w:p/>
-    <w:p>
-      <w:pPr>
-        <w:rPr>
-          <w:b/>
-        </w:rPr>
-      </w:pPr>
-      <w:r>
-        <w:rPr>
-          <w:b/>
-        </w:rPr>
-        <w:t>Methods:</w:t>
-      </w:r>
-    </w:p>
-    <w:p>
-      <w:pPr>
-        <w:rPr>
-          <w:b/>
-        </w:rPr>
-      </w:pPr>
-      <w:proofErr w:type="spellStart"/>
-      <w:r>
-        <w:rPr>
-          <w:b/>
-        </w:rPr>
-        <w:t>GameBoardView</w:t>
-      </w:r>
-      <w:proofErr w:type="spellEnd"/>
-      <w:r>
-        <w:rPr>
-          <w:b/>
-        </w:rPr>
-        <w:t xml:space="preserve">(): </w:t>
-      </w:r>
-    </w:p>
-    <w:p>
-      <w:r>
-        <w:rPr>
-          <w:b/>
-        </w:rPr>
-        <w:t>Summary:</w:t>
-      </w:r>
-      <w:r>
-        <w:t xml:space="preserve"> this method is to construct game board view frame, a list of hexagon label, a timer label, a button to end play, a button to give up, a button to go home view, and a player status panel.</w:t>
-      </w:r>
-    </w:p>
-    <w:p>
-      <w:r>
-        <w:rPr>
-          <w:b/>
-        </w:rPr>
-        <w:t>Precondition:</w:t>
-      </w:r>
-      <w:r>
-        <w:t xml:space="preserve"> nothing</w:t>
-      </w:r>
-    </w:p>
-    <w:p>
-      <w:r>
-        <w:rPr>
-          <w:b/>
-        </w:rPr>
-        <w:t>Input:</w:t>
-      </w:r>
-      <w:r>
-        <w:t xml:space="preserve"> nothing</w:t>
-      </w:r>
-    </w:p>
-    <w:p>
-      <w:r>
-        <w:rPr>
-          <w:b/>
-        </w:rPr>
-        <w:t>Return:</w:t>
-      </w:r>
-      <w:r>
-        <w:t xml:space="preserve"> void</w:t>
-      </w:r>
-    </w:p>
-    <w:p>
-      <w:pPr>
-        <w:rPr>
-          <w:b/>
-        </w:rPr>
-      </w:pPr>
-      <w:r>
-        <w:rPr>
-          <w:b/>
-        </w:rPr>
-        <w:t xml:space="preserve">Postcondition: </w:t>
-      </w:r>
-    </w:p>
-    <w:p>
-      <w:r>
-        <w:t>The game board view constructed.</w:t>
-      </w:r>
-    </w:p>
-    <w:p>
-      <w:pPr>
-        <w:pStyle w:val="ListParagraph"/>
-      </w:pPr>
-    </w:p>
-    <w:p>
-      <w:pPr>
-        <w:rPr>
-          <w:b/>
-        </w:rPr>
-      </w:pPr>
-      <w:r>
-        <w:rPr>
-          <w:b/>
-        </w:rPr>
-        <w:t>update(): void</w:t>
-      </w:r>
-    </w:p>
-    <w:p>
-      <w:r>
-        <w:rPr>
-          <w:b/>
-        </w:rPr>
-        <w:t>Summary:</w:t>
-      </w:r>
-      <w:r>
-        <w:t xml:space="preserve"> this method is to show the latest the value </w:t>
-      </w:r>
-    </w:p>
-    <w:p>
-      <w:r>
-        <w:rPr>
-          <w:b/>
-        </w:rPr>
-        <w:t>Precondition:</w:t>
-      </w:r>
-      <w:r>
-        <w:t xml:space="preserve"> nothing</w:t>
-      </w:r>
-    </w:p>
-    <w:p>
-      <w:r>
-        <w:rPr>
-          <w:b/>
-        </w:rPr>
-        <w:t>Input:</w:t>
-      </w:r>
-      <w:r>
-        <w:t xml:space="preserve"> nothing</w:t>
-      </w:r>
-    </w:p>
-    <w:p>
-      <w:r>
-        <w:rPr>
-          <w:b/>
-        </w:rPr>
-        <w:t>Return:</w:t>
-      </w:r>
-      <w:r>
-        <w:t xml:space="preserve"> void</w:t>
-      </w:r>
-    </w:p>
-    <w:p>
-      <w:pPr>
-        <w:rPr>
-          <w:b/>
-        </w:rPr>
-      </w:pPr>
-      <w:r>
-        <w:rPr>
-          <w:b/>
-        </w:rPr>
-        <w:t xml:space="preserve">Postcondition: </w:t>
-      </w:r>
-    </w:p>
-    <w:p/>
-    <w:p>
-      <w:pPr>
-        <w:pStyle w:val="ListParagraph"/>
-        <w:rPr>
-          <w:b/>
-        </w:rPr>
-      </w:pPr>
-    </w:p>
-    <w:p>
-      <w:pPr>
-        <w:pStyle w:val="Heading4"/>
-      </w:pPr>
-      <w:r>
-        <w:t xml:space="preserve">3.1.2.4 </w:t>
-      </w:r>
-      <w:proofErr w:type="spellStart"/>
-      <w:r>
-        <w:t>PlayerStatusView</w:t>
-      </w:r>
-      <w:proofErr w:type="spellEnd"/>
-      <w:r>
-        <w:t xml:space="preserve"> Class</w:t>
-      </w:r>
-    </w:p>
-    <w:p>
-      <w:r>
-        <w:t xml:space="preserve">The player status view display the player name, and the robot team of the player, and their health point. This is a class for the panel to be placed in the frame of game board view. It has a various of label to show the status. </w:t>
-      </w:r>
-    </w:p>
-    <w:p/>
-    <w:p>
-      <w:pPr>
-        <w:rPr>
-          <w:b/>
-        </w:rPr>
-      </w:pPr>
-      <w:r>
-        <w:rPr>
-          <w:b/>
-        </w:rPr>
-        <w:t>Fields:</w:t>
-      </w:r>
-    </w:p>
-    <w:p/>
-    <w:p>
-      <w:pPr>
-        <w:rPr>
-          <w:b/>
-        </w:rPr>
-      </w:pPr>
-      <w:r>
-        <w:rPr>
-          <w:b/>
-        </w:rPr>
-        <w:t>Methods:</w:t>
-      </w:r>
-    </w:p>
-    <w:p>
-      <w:pPr>
-        <w:rPr>
-          <w:b/>
-        </w:rPr>
-      </w:pPr>
-      <w:proofErr w:type="spellStart"/>
-      <w:r>
-        <w:rPr>
-          <w:b/>
-        </w:rPr>
-        <w:t>PlayerStatusView</w:t>
-      </w:r>
-      <w:proofErr w:type="spellEnd"/>
-      <w:r>
-        <w:rPr>
-          <w:b/>
-        </w:rPr>
-        <w:t>(): void</w:t>
-      </w:r>
-    </w:p>
-    <w:p>
-      <w:r>
-        <w:rPr>
-          <w:b/>
-        </w:rPr>
-        <w:t>Summary:</w:t>
-      </w:r>
-      <w:r>
-        <w:t xml:space="preserve"> this method is to construct the player status panel, a label with player name, a scout label, a label with its health point, a sniper label and label with its health point, and a tank label and a label with its health point.</w:t>
-      </w:r>
-    </w:p>
-    <w:p>
-      <w:r>
-        <w:rPr>
-          <w:b/>
-        </w:rPr>
-        <w:t>Precondition:</w:t>
-      </w:r>
-      <w:r>
-        <w:t xml:space="preserve"> nothing</w:t>
-      </w:r>
-    </w:p>
-    <w:p>
-      <w:r>
-        <w:rPr>
-          <w:b/>
-        </w:rPr>
-        <w:t>Input:</w:t>
-      </w:r>
-      <w:r>
-        <w:t xml:space="preserve"> nothing</w:t>
-      </w:r>
-    </w:p>
-    <w:p>
-      <w:r>
-        <w:rPr>
-          <w:b/>
-        </w:rPr>
-        <w:t>Return:</w:t>
-      </w:r>
-      <w:r>
-        <w:t xml:space="preserve"> void</w:t>
-      </w:r>
-    </w:p>
-    <w:p>
-      <w:pPr>
-        <w:rPr>
-          <w:b/>
-        </w:rPr>
-      </w:pPr>
-      <w:r>
-        <w:rPr>
-          <w:b/>
-        </w:rPr>
-        <w:t xml:space="preserve">Postcondition: </w:t>
-      </w:r>
-    </w:p>
-    <w:p>
-      <w:r>
-        <w:t>The player status view constructed.</w:t>
-      </w:r>
-    </w:p>
-    <w:p/>
-    <w:p>
-      <w:pPr>
-        <w:rPr>
-          <w:b/>
-        </w:rPr>
-      </w:pPr>
-    </w:p>
-    <w:p>
-      <w:pPr>
-        <w:pStyle w:val="ListParagraph"/>
-        <w:rPr>
-          <w:b/>
-        </w:rPr>
-      </w:pPr>
-    </w:p>
-    <w:p>
-      <w:pPr>
-        <w:pStyle w:val="Heading4"/>
-      </w:pPr>
-      <w:r>
-        <w:t xml:space="preserve">3.1.2.5 </w:t>
-      </w:r>
-      <w:proofErr w:type="spellStart"/>
-      <w:r>
-        <w:t>GarageView</w:t>
-      </w:r>
-      <w:proofErr w:type="spellEnd"/>
-      <w:r>
-        <w:t xml:space="preserve"> Class</w:t>
-      </w:r>
-    </w:p>
-    <w:p>
-      <w:r>
-        <w:t xml:space="preserve">The Garage view display the all robots, and player can manage the robot: register a new robot, revise and retire an exiting robot.  </w:t>
-      </w:r>
-    </w:p>
-    <w:p/>
-    <w:p>
-      <w:pPr>
-        <w:rPr>
-          <w:b/>
-        </w:rPr>
-      </w:pPr>
-      <w:r>
-        <w:rPr>
-          <w:b/>
-        </w:rPr>
-        <w:t>Fields:</w:t>
-      </w:r>
-    </w:p>
-    <w:p/>
-    <w:p>
-      <w:pPr>
-        <w:rPr>
-          <w:b/>
-        </w:rPr>
-      </w:pPr>
-      <w:r>
-        <w:rPr>
-          <w:b/>
-        </w:rPr>
-        <w:t>Methods:</w:t>
-      </w:r>
-    </w:p>
-    <w:p>
-      <w:pPr>
-        <w:rPr>
-          <w:b/>
-        </w:rPr>
-      </w:pPr>
-      <w:proofErr w:type="spellStart"/>
-      <w:r>
-        <w:rPr>
-          <w:b/>
-        </w:rPr>
-        <w:t>GarageView</w:t>
-      </w:r>
-      <w:proofErr w:type="spellEnd"/>
-      <w:r>
-        <w:rPr>
-          <w:b/>
-        </w:rPr>
-        <w:t>(): void</w:t>
-      </w:r>
-    </w:p>
-    <w:p>
-      <w:r>
-        <w:rPr>
-          <w:b/>
-        </w:rPr>
-        <w:t>Summary:</w:t>
-      </w:r>
-      <w:r>
-        <w:t xml:space="preserve"> this method is to construct the garage view frame, a list of robot, with name, a button to register, a button to revise and a button to retire.</w:t>
-      </w:r>
-    </w:p>
-    <w:p>
-      <w:r>
-        <w:rPr>
-          <w:b/>
-        </w:rPr>
-        <w:t>Precondition:</w:t>
-      </w:r>
-      <w:r>
-        <w:t xml:space="preserve"> nothing</w:t>
-      </w:r>
-    </w:p>
-    <w:p>
-      <w:r>
-        <w:rPr>
-          <w:b/>
-        </w:rPr>
-        <w:t>Input:</w:t>
-      </w:r>
-      <w:r>
-        <w:t xml:space="preserve"> nothing</w:t>
-      </w:r>
-    </w:p>
-    <w:p>
-      <w:r>
-        <w:rPr>
-          <w:b/>
-        </w:rPr>
-        <w:t>Return:</w:t>
-      </w:r>
-      <w:r>
-        <w:t xml:space="preserve"> void</w:t>
-      </w:r>
-    </w:p>
-    <w:p>
-      <w:pPr>
-        <w:rPr>
-          <w:b/>
-        </w:rPr>
-      </w:pPr>
-      <w:r>
-        <w:rPr>
-          <w:b/>
-        </w:rPr>
-        <w:t xml:space="preserve">Postcondition: </w:t>
-      </w:r>
-    </w:p>
-    <w:p>
-      <w:r>
-        <w:t>The garage view constructed.</w:t>
-      </w:r>
-    </w:p>
-    <w:p/>
-    <w:p>
-      <w:pPr>
-        <w:pStyle w:val="Heading3"/>
-      </w:pPr>
-      <w:r>
-        <w:t xml:space="preserve">3.1.3 </w:t>
-      </w:r>
-      <w:r>
-        <w:t>Controller</w:t>
-      </w:r>
-      <w:r>
-        <w:t xml:space="preserve"> Package</w:t>
-      </w:r>
-    </w:p>
-    <w:p>
-      <w:pPr>
-        <w:pStyle w:val="Heading4"/>
-      </w:pPr>
-      <w:r>
-        <w:t xml:space="preserve">3.1.3.1 </w:t>
-      </w:r>
-      <w:proofErr w:type="spellStart"/>
-      <w:r>
-        <w:t>GameController</w:t>
-      </w:r>
-      <w:proofErr w:type="spellEnd"/>
-    </w:p>
-    <w:p>
-      <w:pPr>
-        <w:ind w:left="1080"/>
-        <w:rPr>
-          <w:b/>
-        </w:rPr>
-      </w:pPr>
-      <w:r>
-        <w:rPr>
-          <w:b/>
-        </w:rPr>
-        <w:t xml:space="preserve">Fields: </w:t>
-      </w:r>
-    </w:p>
-    <w:p>
-      <w:pPr>
-        <w:ind w:left="1080"/>
-      </w:pPr>
-      <w:r>
-        <w:t>game : Game</w:t>
-      </w:r>
-    </w:p>
-    <w:p>
-      <w:pPr>
-        <w:ind w:left="1080"/>
-      </w:pPr>
-      <w:proofErr w:type="spellStart"/>
-      <w:r>
-        <w:t>gameStartView</w:t>
-      </w:r>
-      <w:proofErr w:type="spellEnd"/>
-      <w:r>
-        <w:t xml:space="preserve"> : </w:t>
-      </w:r>
-      <w:proofErr w:type="spellStart"/>
-      <w:r>
-        <w:t>GameStartView</w:t>
-      </w:r>
-      <w:proofErr w:type="spellEnd"/>
-    </w:p>
-    <w:p>
-      <w:pPr>
-        <w:ind w:left="1080"/>
-      </w:pPr>
-      <w:proofErr w:type="spellStart"/>
-      <w:r>
-        <w:t>setGameModeView</w:t>
-      </w:r>
-      <w:proofErr w:type="spellEnd"/>
-      <w:r>
-        <w:t xml:space="preserve"> : </w:t>
-      </w:r>
-      <w:proofErr w:type="spellStart"/>
-      <w:r>
-        <w:t>SetGameModeView</w:t>
-      </w:r>
-      <w:proofErr w:type="spellEnd"/>
-    </w:p>
-    <w:p>
-      <w:pPr>
-        <w:ind w:left="1080"/>
-      </w:pPr>
-      <w:proofErr w:type="spellStart"/>
-      <w:r>
-        <w:t>gameBoardView</w:t>
-      </w:r>
-      <w:proofErr w:type="spellEnd"/>
-      <w:r>
-        <w:t xml:space="preserve"> : </w:t>
-      </w:r>
-      <w:proofErr w:type="spellStart"/>
-      <w:r>
-        <w:t>GameBoardView</w:t>
-      </w:r>
-      <w:proofErr w:type="spellEnd"/>
-    </w:p>
-    <w:p>
-      <w:pPr>
-        <w:ind w:left="1080"/>
-      </w:pPr>
-      <w:proofErr w:type="spellStart"/>
-      <w:r>
-        <w:t>playerStatusView</w:t>
-      </w:r>
-      <w:proofErr w:type="spellEnd"/>
-      <w:r>
-        <w:t xml:space="preserve"> : </w:t>
-      </w:r>
-      <w:proofErr w:type="spellStart"/>
-      <w:r>
-        <w:t>PlayerStatusView</w:t>
-      </w:r>
-      <w:proofErr w:type="spellEnd"/>
-    </w:p>
-    <w:p>
-      <w:pPr>
-        <w:ind w:left="1080"/>
-      </w:pPr>
-      <w:proofErr w:type="spellStart"/>
-      <w:r>
-        <w:t>garageView</w:t>
-      </w:r>
-      <w:proofErr w:type="spellEnd"/>
-      <w:r>
-        <w:t xml:space="preserve"> : </w:t>
-      </w:r>
-      <w:proofErr w:type="spellStart"/>
-      <w:r>
-        <w:t>GarageView</w:t>
-      </w:r>
-      <w:proofErr w:type="spellEnd"/>
-    </w:p>
-    <w:p>
-      <w:pPr>
-        <w:ind w:left="1080"/>
-      </w:pPr>
-    </w:p>
-    <w:p>
-      <w:pPr>
-        <w:ind w:left="1080"/>
-        <w:rPr>
-          <w:b/>
-        </w:rPr>
-      </w:pPr>
-      <w:proofErr w:type="spellStart"/>
-      <w:r>
-        <w:rPr>
-          <w:b/>
-        </w:rPr>
-        <w:t>ActionPerformed</w:t>
-      </w:r>
-      <w:proofErr w:type="spellEnd"/>
-      <w:r>
-        <w:rPr>
-          <w:b/>
-        </w:rPr>
-        <w:t>(</w:t>
-      </w:r>
-      <w:proofErr w:type="spellStart"/>
-      <w:r>
-        <w:rPr>
-          <w:b/>
-        </w:rPr>
-        <w:t>ActionEvent</w:t>
-      </w:r>
-      <w:proofErr w:type="spellEnd"/>
-      <w:r>
-        <w:rPr>
-          <w:b/>
-        </w:rPr>
-        <w:t xml:space="preserve"> e) : void</w:t>
-      </w:r>
-    </w:p>
-    <w:p>
-      <w:pPr>
-        <w:ind w:left="360" w:firstLine="720"/>
-      </w:pPr>
-      <w:r>
-        <w:rPr>
-          <w:b/>
-        </w:rPr>
-        <w:t>Summary:</w:t>
-      </w:r>
-      <w:r>
-        <w:t xml:space="preserve"> handle all the button clicked event</w:t>
-      </w:r>
-    </w:p>
-    <w:p>
-      <w:pPr>
-        <w:ind w:left="360" w:firstLine="720"/>
-      </w:pPr>
-      <w:r>
-        <w:rPr>
-          <w:b/>
-        </w:rPr>
-        <w:t>Precondition:</w:t>
-      </w:r>
-      <w:r>
-        <w:t xml:space="preserve"> button is clicked in views</w:t>
-      </w:r>
-    </w:p>
-    <w:p>
-      <w:pPr>
-        <w:ind w:left="360" w:firstLine="720"/>
-      </w:pPr>
-      <w:r>
-        <w:rPr>
-          <w:b/>
-        </w:rPr>
-        <w:t>Input:</w:t>
-      </w:r>
-      <w:r>
-        <w:t xml:space="preserve"> e is an </w:t>
-      </w:r>
-      <w:proofErr w:type="spellStart"/>
-      <w:r>
-        <w:t>ActionEvent</w:t>
-      </w:r>
-      <w:proofErr w:type="spellEnd"/>
-      <w:r>
-        <w:t xml:space="preserve"> from clicked button</w:t>
-      </w:r>
-    </w:p>
-    <w:p>
-      <w:pPr>
-        <w:ind w:left="360" w:firstLine="720"/>
-      </w:pPr>
-      <w:r>
-        <w:rPr>
-          <w:b/>
-        </w:rPr>
-        <w:t>Return</w:t>
-      </w:r>
-      <w:r>
-        <w:rPr>
-          <w:b/>
-        </w:rPr>
-        <w:t>:</w:t>
-      </w:r>
-      <w:r>
-        <w:t xml:space="preserve"> none</w:t>
-      </w:r>
-    </w:p>
-    <w:p>
-      <w:pPr>
-        <w:ind w:left="1080"/>
-      </w:pPr>
-      <w:r>
-        <w:rPr>
-          <w:b/>
-        </w:rPr>
-        <w:t>Postcondition:</w:t>
-      </w:r>
-      <w:r>
-        <w:t xml:space="preserve"> a new </w:t>
-      </w:r>
-      <w:proofErr w:type="spellStart"/>
-      <w:r>
-        <w:t>SetGameModeView</w:t>
-      </w:r>
-      <w:proofErr w:type="spellEnd"/>
-      <w:r>
-        <w:t xml:space="preserve"> instance assigned to </w:t>
-      </w:r>
-      <w:proofErr w:type="spellStart"/>
-      <w:r>
-        <w:t>setGameModeView</w:t>
-      </w:r>
-      <w:proofErr w:type="spellEnd"/>
-      <w:r>
-        <w:t xml:space="preserve"> and displayed if </w:t>
-      </w:r>
-      <w:proofErr w:type="spellStart"/>
-      <w:r>
-        <w:t>startButton</w:t>
-      </w:r>
-      <w:proofErr w:type="spellEnd"/>
-      <w:r>
-        <w:t xml:space="preserve"> clicked; a new </w:t>
-      </w:r>
-      <w:proofErr w:type="spellStart"/>
-      <w:r>
-        <w:t>GarageView</w:t>
-      </w:r>
-      <w:proofErr w:type="spellEnd"/>
-      <w:r>
-        <w:t xml:space="preserve"> instance assigned to </w:t>
-      </w:r>
-      <w:proofErr w:type="spellStart"/>
-      <w:r>
-        <w:t>garageView</w:t>
-      </w:r>
-      <w:proofErr w:type="spellEnd"/>
-      <w:r>
-        <w:t xml:space="preserve"> and displayed if </w:t>
-      </w:r>
-      <w:proofErr w:type="spellStart"/>
-      <w:r>
-        <w:t>garageButton</w:t>
-      </w:r>
-      <w:proofErr w:type="spellEnd"/>
-      <w:r>
-        <w:t xml:space="preserve"> </w:t>
-      </w:r>
-      <w:r>
-        <w:t xml:space="preserve">clicked; game quit if </w:t>
-      </w:r>
-      <w:proofErr w:type="spellStart"/>
-      <w:r>
-        <w:t>exitButton</w:t>
-      </w:r>
-      <w:proofErr w:type="spellEnd"/>
-      <w:r>
-        <w:t xml:space="preserve"> </w:t>
-      </w:r>
-      <w:r>
-        <w:t xml:space="preserve">clicked; a new </w:t>
-      </w:r>
-      <w:proofErr w:type="spellStart"/>
-      <w:r>
-        <w:t>GameBoardView</w:t>
-      </w:r>
-      <w:proofErr w:type="spellEnd"/>
-      <w:r>
-        <w:t xml:space="preserve"> instance assigned to </w:t>
-      </w:r>
-      <w:proofErr w:type="spellStart"/>
-      <w:r>
-        <w:t>gameBoardView</w:t>
-      </w:r>
-      <w:proofErr w:type="spellEnd"/>
-      <w:r>
-        <w:t xml:space="preserve"> and displayed if start game button clicked; switch to next play if </w:t>
-      </w:r>
-      <w:proofErr w:type="spellStart"/>
-      <w:r>
-        <w:t>endPlayButton</w:t>
-      </w:r>
-      <w:proofErr w:type="spellEnd"/>
-      <w:r>
-        <w:t xml:space="preserve"> clicked; the specific player marked died if </w:t>
-      </w:r>
-      <w:proofErr w:type="spellStart"/>
-      <w:r>
-        <w:t>surrenderButton</w:t>
-      </w:r>
-      <w:proofErr w:type="spellEnd"/>
-      <w:r>
-        <w:t xml:space="preserve"> clicked; go back to </w:t>
-      </w:r>
-      <w:proofErr w:type="spellStart"/>
-      <w:r>
-        <w:t>gameStartView</w:t>
-      </w:r>
-      <w:proofErr w:type="spellEnd"/>
-      <w:r>
-        <w:t xml:space="preserve"> if </w:t>
-      </w:r>
-      <w:proofErr w:type="spellStart"/>
-      <w:r>
-        <w:t>homeButton</w:t>
-      </w:r>
-      <w:proofErr w:type="spellEnd"/>
-      <w:r>
-        <w:t xml:space="preserve"> clicked; a new robot registered if </w:t>
-      </w:r>
-      <w:proofErr w:type="spellStart"/>
-      <w:r>
-        <w:t>registerButton</w:t>
-      </w:r>
-      <w:proofErr w:type="spellEnd"/>
-      <w:r>
-        <w:t xml:space="preserve"> clicked; the specific robot revised if </w:t>
-      </w:r>
-      <w:proofErr w:type="spellStart"/>
-      <w:r>
-        <w:t>reviseButton</w:t>
-      </w:r>
-      <w:proofErr w:type="spellEnd"/>
-      <w:r>
-        <w:t xml:space="preserve"> clicked; the specific robot retired if </w:t>
-      </w:r>
-      <w:proofErr w:type="spellStart"/>
-      <w:r>
-        <w:t>retireButton</w:t>
-      </w:r>
-      <w:proofErr w:type="spellEnd"/>
-      <w:r>
-        <w:t xml:space="preserve"> clicked</w:t>
-      </w:r>
-    </w:p>
-    <w:p>
-      <w:pPr>
-        <w:ind w:left="1080"/>
-      </w:pPr>
-    </w:p>
-    <w:p>
-      <w:pPr>
-        <w:ind w:left="1080"/>
-        <w:rPr>
-          <w:b/>
-        </w:rPr>
-      </w:pPr>
-      <w:proofErr w:type="spellStart"/>
-      <w:r>
-        <w:rPr>
-          <w:b/>
-        </w:rPr>
-        <w:t>keyTyped</w:t>
-      </w:r>
-      <w:proofErr w:type="spellEnd"/>
-      <w:r>
-        <w:rPr>
-          <w:b/>
-        </w:rPr>
-        <w:t>(</w:t>
-      </w:r>
-      <w:proofErr w:type="spellStart"/>
-      <w:r>
-        <w:rPr>
-          <w:b/>
-        </w:rPr>
-        <w:t>KeyEvent</w:t>
-      </w:r>
-      <w:proofErr w:type="spellEnd"/>
-      <w:r>
-        <w:rPr>
-          <w:b/>
-        </w:rPr>
-        <w:t xml:space="preserve"> e) : void</w:t>
-      </w:r>
-    </w:p>
-    <w:p>
-      <w:pPr>
-        <w:ind w:left="360" w:firstLine="720"/>
-      </w:pPr>
+      <w:r>
+        <w:rPr>
+          <w:b/>
+        </w:rPr>
+        <w:t>setGameModeView(): void</w:t>
+      </w:r>
+    </w:p>
+    <w:p>
       <w:r>
         <w:rPr>
           <w:b/>
@@ -8505,13 +6815,10 @@
         <w:t>Summary:</w:t>
       </w:r>
       <w:r>
-        <w:t xml:space="preserve"> handle all the key typed event</w:t>
-      </w:r>
-    </w:p>
-    <w:p>
-      <w:pPr>
-        <w:ind w:left="360" w:firstLine="720"/>
-      </w:pPr>
+        <w:t xml:space="preserve"> this method is to construct the set game mode frame, a list with three radio button to set game mode, a list of three radio button to choose player’s number, a list of combo box to set player type, and a button to start game.</w:t>
+      </w:r>
+    </w:p>
+    <w:p>
       <w:r>
         <w:rPr>
           <w:b/>
@@ -8519,13 +6826,10 @@
         <w:t>Precondition:</w:t>
       </w:r>
       <w:r>
-        <w:t xml:space="preserve"> key is pressed in views</w:t>
-      </w:r>
-    </w:p>
-    <w:p>
-      <w:pPr>
-        <w:ind w:left="360" w:firstLine="720"/>
-      </w:pPr>
+        <w:t xml:space="preserve"> nothing</w:t>
+      </w:r>
+    </w:p>
+    <w:p>
       <w:r>
         <w:rPr>
           <w:b/>
@@ -8533,21 +6837,162 @@
         <w:t>Input:</w:t>
       </w:r>
       <w:r>
-        <w:t xml:space="preserve"> e is a </w:t>
-      </w:r>
-      <w:proofErr w:type="spellStart"/>
-      <w:r>
-        <w:t>KeyEvent</w:t>
-      </w:r>
-      <w:proofErr w:type="spellEnd"/>
+        <w:t xml:space="preserve"> nothing</w:t>
+      </w:r>
+    </w:p>
+    <w:p>
+      <w:r>
+        <w:rPr>
+          <w:b/>
+        </w:rPr>
+        <w:t>Return:</w:t>
+      </w:r>
+      <w:r>
+        <w:t xml:space="preserve"> void</w:t>
+      </w:r>
+    </w:p>
+    <w:p>
+      <w:pPr>
+        <w:rPr>
+          <w:b/>
+        </w:rPr>
+      </w:pPr>
+      <w:r>
+        <w:rPr>
+          <w:b/>
+        </w:rPr>
+        <w:t xml:space="preserve">Postcondition: </w:t>
+      </w:r>
+    </w:p>
+    <w:p>
+      <w:r>
+        <w:t>The set game mode view constructed.</w:t>
+      </w:r>
+    </w:p>
+    <w:p>
+      <w:pPr>
+        <w:pStyle w:val="ListParagraph"/>
+      </w:pPr>
       <w:r>
         <w:t xml:space="preserve"> </w:t>
       </w:r>
     </w:p>
     <w:p>
       <w:pPr>
-        <w:ind w:left="360" w:firstLine="720"/>
-      </w:pPr>
+        <w:pStyle w:val="Heading4"/>
+      </w:pPr>
+      <w:r>
+        <w:t xml:space="preserve">3.1.2.3 </w:t>
+      </w:r>
+      <w:r>
+        <w:t>GameBoardView Class</w:t>
+      </w:r>
+    </w:p>
+    <w:p>
+      <w:r>
+        <w:t>The game board view show the current game scene, display the game board, the timer and the information of player status, and give the choice to access the current game: end play, give up or go back home.  This class is used to create the game board view. It has a method to access the information when the controller notifies to change.</w:t>
+      </w:r>
+    </w:p>
+    <w:p/>
+    <w:p>
+      <w:pPr>
+        <w:rPr>
+          <w:b/>
+        </w:rPr>
+      </w:pPr>
+      <w:r>
+        <w:rPr>
+          <w:b/>
+        </w:rPr>
+        <w:t>Fields:</w:t>
+      </w:r>
+    </w:p>
+    <w:p>
+      <w:r>
+        <w:t>hexagonLabelList: ArrayList&lt;JLabel&gt;</w:t>
+      </w:r>
+    </w:p>
+    <w:p>
+      <w:r>
+        <w:t>timerLabel: JLabel</w:t>
+      </w:r>
+    </w:p>
+    <w:p>
+      <w:r>
+        <w:t>endPlayButton: JButton</w:t>
+      </w:r>
+    </w:p>
+    <w:p>
+      <w:r>
+        <w:t>surrenderButton: JButton</w:t>
+      </w:r>
+    </w:p>
+    <w:p>
+      <w:r>
+        <w:t>homeButton: JButton</w:t>
+      </w:r>
+    </w:p>
+    <w:p/>
+    <w:p>
+      <w:pPr>
+        <w:rPr>
+          <w:b/>
+        </w:rPr>
+      </w:pPr>
+      <w:r>
+        <w:rPr>
+          <w:b/>
+        </w:rPr>
+        <w:t>Methods:</w:t>
+      </w:r>
+    </w:p>
+    <w:p>
+      <w:pPr>
+        <w:rPr>
+          <w:b/>
+        </w:rPr>
+      </w:pPr>
+      <w:r>
+        <w:rPr>
+          <w:b/>
+        </w:rPr>
+        <w:t xml:space="preserve">GameBoardView(): </w:t>
+      </w:r>
+    </w:p>
+    <w:p>
+      <w:r>
+        <w:rPr>
+          <w:b/>
+        </w:rPr>
+        <w:t>Summary:</w:t>
+      </w:r>
+      <w:r>
+        <w:t xml:space="preserve"> this method is to construct game board view frame, a list of hexagon label, a timer label, a button to end play, a button to give up, a button to go home view, and a player status panel.</w:t>
+      </w:r>
+    </w:p>
+    <w:p>
+      <w:r>
+        <w:rPr>
+          <w:b/>
+        </w:rPr>
+        <w:t>Precondition:</w:t>
+      </w:r>
+      <w:r>
+        <w:t xml:space="preserve"> nothing</w:t>
+      </w:r>
+    </w:p>
+    <w:p>
+      <w:r>
+        <w:rPr>
+          <w:b/>
+        </w:rPr>
+        <w:t>Input:</w:t>
+      </w:r>
+      <w:r>
+        <w:t xml:space="preserve"> nothing</w:t>
+      </w:r>
+    </w:p>
+    <w:p>
       <w:r>
         <w:rPr>
           <w:b/>
@@ -8555,12 +7000,14 @@
         <w:t>Return:</w:t>
       </w:r>
       <w:r>
-        <w:t xml:space="preserve"> none</w:t>
-      </w:r>
-    </w:p>
-    <w:p>
-      <w:pPr>
-        <w:ind w:left="1080"/>
+        <w:t xml:space="preserve"> void</w:t>
+      </w:r>
+    </w:p>
+    <w:p>
+      <w:pPr>
+        <w:rPr>
+          <w:b/>
+        </w:rPr>
       </w:pPr>
       <w:r>
         <w:rPr>
@@ -8568,50 +7015,31 @@
         </w:rPr>
         <w:t xml:space="preserve">Postcondition: </w:t>
       </w:r>
-      <w:r>
-        <w:t>enter turning mode if pressed “T”; enter moving mode if pressed “M”; enter shooting mode if pressed “S”;</w:t>
-      </w:r>
-      <w:r>
-        <w:rPr>
-          <w:b/>
-        </w:rPr>
-        <w:t xml:space="preserve"> </w:t>
-      </w:r>
-      <w:r>
-        <w:t>the playing robot’s direction rotate n (n is the number of pressed number key) unit if pressed number key and in turning mode; the playing robot shoots n (n is the number of pressed number key)  unit of range if pressed number key and in shooting mode</w:t>
-      </w:r>
-    </w:p>
-    <w:p>
-      <w:pPr>
-        <w:ind w:left="1080"/>
-      </w:pPr>
-    </w:p>
-    <w:p>
-      <w:pPr>
-        <w:ind w:left="1080"/>
-        <w:rPr>
-          <w:b/>
-        </w:rPr>
-      </w:pPr>
-      <w:proofErr w:type="spellStart"/>
-      <w:r>
-        <w:rPr>
-          <w:b/>
-        </w:rPr>
-        <w:t>startTimer</w:t>
-      </w:r>
-      <w:proofErr w:type="spellEnd"/>
-      <w:r>
-        <w:rPr>
-          <w:b/>
-        </w:rPr>
-        <w:t>() : void</w:t>
-      </w:r>
-    </w:p>
-    <w:p>
-      <w:pPr>
-        <w:ind w:left="360" w:firstLine="720"/>
-      </w:pPr>
+    </w:p>
+    <w:p>
+      <w:r>
+        <w:t>The game board view constructed.</w:t>
+      </w:r>
+    </w:p>
+    <w:p>
+      <w:pPr>
+        <w:pStyle w:val="ListParagraph"/>
+      </w:pPr>
+    </w:p>
+    <w:p>
+      <w:pPr>
+        <w:rPr>
+          <w:b/>
+        </w:rPr>
+      </w:pPr>
+      <w:r>
+        <w:rPr>
+          <w:b/>
+        </w:rPr>
+        <w:t>update(): void</w:t>
+      </w:r>
+    </w:p>
+    <w:p>
       <w:r>
         <w:rPr>
           <w:b/>
@@ -8619,18 +7047,10 @@
         <w:t>Summary:</w:t>
       </w:r>
       <w:r>
-        <w:t xml:space="preserve"> start a new timer to be displayed in </w:t>
-      </w:r>
-      <w:proofErr w:type="spellStart"/>
-      <w:r>
-        <w:t>GameBoardView</w:t>
-      </w:r>
-      <w:proofErr w:type="spellEnd"/>
-    </w:p>
-    <w:p>
-      <w:pPr>
-        <w:ind w:left="360" w:firstLine="720"/>
-      </w:pPr>
+        <w:t xml:space="preserve"> this method is to show the latest the value </w:t>
+      </w:r>
+    </w:p>
+    <w:p>
       <w:r>
         <w:rPr>
           <w:b/>
@@ -8638,13 +7058,10 @@
         <w:t>Precondition:</w:t>
       </w:r>
       <w:r>
-        <w:t xml:space="preserve"> none</w:t>
-      </w:r>
-    </w:p>
-    <w:p>
-      <w:pPr>
-        <w:ind w:left="360" w:firstLine="720"/>
-      </w:pPr>
+        <w:t xml:space="preserve"> nothing</w:t>
+      </w:r>
+    </w:p>
+    <w:p>
       <w:r>
         <w:rPr>
           <w:b/>
@@ -8652,80 +7069,136 @@
         <w:t>Input:</w:t>
       </w:r>
       <w:r>
-        <w:t xml:space="preserve"> none</w:t>
-      </w:r>
-    </w:p>
-    <w:p>
-      <w:pPr>
-        <w:ind w:left="360" w:firstLine="720"/>
-      </w:pPr>
-      <w:r>
-        <w:rPr>
-          <w:b/>
-        </w:rPr>
-        <w:t>Return</w:t>
-      </w:r>
-      <w:r>
-        <w:rPr>
-          <w:b/>
-        </w:rPr>
-        <w:t>:</w:t>
-      </w:r>
-      <w:r>
-        <w:t xml:space="preserve"> none</w:t>
-      </w:r>
-    </w:p>
-    <w:p>
-      <w:pPr>
-        <w:ind w:left="360" w:firstLine="720"/>
-      </w:pPr>
-      <w:r>
-        <w:rPr>
-          <w:b/>
-        </w:rPr>
-        <w:t>Postcondition:</w:t>
-      </w:r>
-      <w:r>
-        <w:t xml:space="preserve"> a new timer is started</w:t>
-      </w:r>
-    </w:p>
-    <w:p>
-      <w:pPr>
-        <w:ind w:left="360" w:firstLine="720"/>
-      </w:pPr>
-    </w:p>
-    <w:p>
-      <w:pPr>
-        <w:ind w:left="360" w:firstLine="720"/>
-        <w:rPr>
-          <w:b/>
-        </w:rPr>
-      </w:pPr>
-      <w:proofErr w:type="spellStart"/>
-      <w:r>
-        <w:rPr>
-          <w:b/>
-        </w:rPr>
-        <w:t>update</w:t>
-      </w:r>
-      <w:r>
-        <w:rPr>
-          <w:b/>
-        </w:rPr>
-        <w:t>RobotPosition</w:t>
-      </w:r>
-      <w:proofErr w:type="spellEnd"/>
-      <w:r>
-        <w:rPr>
-          <w:b/>
-        </w:rPr>
-        <w:t>() : void</w:t>
-      </w:r>
-    </w:p>
-    <w:p>
-      <w:pPr>
-        <w:ind w:left="360" w:firstLine="720"/>
-      </w:pPr>
+        <w:t xml:space="preserve"> nothing</w:t>
+      </w:r>
+    </w:p>
+    <w:p>
+      <w:r>
+        <w:rPr>
+          <w:b/>
+        </w:rPr>
+        <w:t>Return:</w:t>
+      </w:r>
+      <w:r>
+        <w:t xml:space="preserve"> void</w:t>
+      </w:r>
+    </w:p>
+    <w:p>
+      <w:pPr>
+        <w:rPr>
+          <w:b/>
+        </w:rPr>
+      </w:pPr>
+      <w:r>
+        <w:rPr>
+          <w:b/>
+        </w:rPr>
+        <w:t xml:space="preserve">Postcondition: </w:t>
+      </w:r>
+    </w:p>
+    <w:p/>
+    <w:p>
+      <w:pPr>
+        <w:pStyle w:val="ListParagraph"/>
+        <w:rPr>
+          <w:b/>
+        </w:rPr>
+      </w:pPr>
+    </w:p>
+    <w:p>
+      <w:pPr>
+        <w:pStyle w:val="Heading4"/>
+      </w:pPr>
+      <w:r>
+        <w:lastRenderedPageBreak/>
+        <w:t xml:space="preserve">3.1.2.4 </w:t>
+      </w:r>
+      <w:r>
+        <w:t>PlayerStatusView Class</w:t>
+      </w:r>
+    </w:p>
+    <w:p>
+      <w:r>
+        <w:t xml:space="preserve">The player status view display the player name, and the robot team of the player, and their health point. This is a class for the panel to be placed in the frame of game board view. It has a various of label to show the status. </w:t>
+      </w:r>
+    </w:p>
+    <w:p/>
+    <w:p>
+      <w:pPr>
+        <w:rPr>
+          <w:b/>
+        </w:rPr>
+      </w:pPr>
+      <w:r>
+        <w:rPr>
+          <w:b/>
+        </w:rPr>
+        <w:t>Fields:</w:t>
+      </w:r>
+    </w:p>
+    <w:p>
+      <w:r>
+        <w:t>playerNameLabel: JLabel</w:t>
+      </w:r>
+    </w:p>
+    <w:p>
+      <w:r>
+        <w:t>soutLabel: JLabel</w:t>
+      </w:r>
+    </w:p>
+    <w:p>
+      <w:r>
+        <w:t>soutHealthPointLabel: JLabel</w:t>
+      </w:r>
+    </w:p>
+    <w:p>
+      <w:r>
+        <w:t>sniperLabel: JLabel</w:t>
+      </w:r>
+    </w:p>
+    <w:p>
+      <w:r>
+        <w:t>sniperHealthPointLabel: JLabel</w:t>
+      </w:r>
+    </w:p>
+    <w:p>
+      <w:r>
+        <w:t>tankLabel: JLabel</w:t>
+      </w:r>
+    </w:p>
+    <w:p>
+      <w:r>
+        <w:t>tankHealthPointLabel; JLabel</w:t>
+      </w:r>
+    </w:p>
+    <w:p/>
+    <w:p>
+      <w:pPr>
+        <w:rPr>
+          <w:b/>
+        </w:rPr>
+      </w:pPr>
+      <w:r>
+        <w:rPr>
+          <w:b/>
+        </w:rPr>
+        <w:t>Methods:</w:t>
+      </w:r>
+    </w:p>
+    <w:p>
+      <w:pPr>
+        <w:rPr>
+          <w:b/>
+        </w:rPr>
+      </w:pPr>
+      <w:r>
+        <w:rPr>
+          <w:b/>
+        </w:rPr>
+        <w:t>PlayerStatusView(): void</w:t>
+      </w:r>
+    </w:p>
+    <w:p>
       <w:r>
         <w:rPr>
           <w:b/>
@@ -8733,24 +7206,10 @@
         <w:t>Summary:</w:t>
       </w:r>
       <w:r>
-        <w:rPr>
-          <w:b/>
-        </w:rPr>
-        <w:t xml:space="preserve"> </w:t>
-      </w:r>
-      <w:r>
-        <w:t xml:space="preserve">notify </w:t>
-      </w:r>
-      <w:proofErr w:type="spellStart"/>
-      <w:r>
-        <w:t>GameBoardView</w:t>
-      </w:r>
-      <w:proofErr w:type="spellEnd"/>
-    </w:p>
-    <w:p>
-      <w:pPr>
-        <w:ind w:left="360" w:firstLine="720"/>
-      </w:pPr>
+        <w:t xml:space="preserve"> this method is to construct the player status panel, a label with player name, a scout label, a label with its health point, a sniper label and label with its health point, and a tank label and a label with its health point.</w:t>
+      </w:r>
+    </w:p>
+    <w:p>
       <w:r>
         <w:rPr>
           <w:b/>
@@ -8758,13 +7217,10 @@
         <w:t>Precondition:</w:t>
       </w:r>
       <w:r>
-        <w:t xml:space="preserve"> a robot moved</w:t>
-      </w:r>
-    </w:p>
-    <w:p>
-      <w:pPr>
-        <w:ind w:left="360" w:firstLine="720"/>
-      </w:pPr>
+        <w:t xml:space="preserve"> nothing</w:t>
+      </w:r>
+    </w:p>
+    <w:p>
       <w:r>
         <w:rPr>
           <w:b/>
@@ -8772,82 +7228,104 @@
         <w:t>Input:</w:t>
       </w:r>
       <w:r>
-        <w:t xml:space="preserve"> none</w:t>
-      </w:r>
-    </w:p>
-    <w:p>
-      <w:pPr>
-        <w:ind w:left="360" w:firstLine="720"/>
-      </w:pPr>
-      <w:r>
-        <w:rPr>
-          <w:b/>
-        </w:rPr>
-        <w:t>Return</w:t>
-      </w:r>
-      <w:r>
-        <w:rPr>
-          <w:b/>
-        </w:rPr>
-        <w:t>:</w:t>
-      </w:r>
-      <w:r>
-        <w:t xml:space="preserve"> none</w:t>
-      </w:r>
-    </w:p>
-    <w:p>
-      <w:pPr>
-        <w:ind w:left="360" w:firstLine="720"/>
-      </w:pPr>
-      <w:r>
-        <w:rPr>
-          <w:b/>
-        </w:rPr>
-        <w:t>Postcondition:</w:t>
-      </w:r>
-      <w:r>
-        <w:t xml:space="preserve"> </w:t>
-      </w:r>
-      <w:proofErr w:type="spellStart"/>
-      <w:r>
-        <w:t>GameBoardView</w:t>
-      </w:r>
-      <w:proofErr w:type="spellEnd"/>
-      <w:r>
-        <w:t xml:space="preserve"> displays change of the specific player’s position</w:t>
-      </w:r>
-    </w:p>
-    <w:p>
-      <w:pPr>
-        <w:ind w:left="360" w:firstLine="720"/>
-      </w:pPr>
-    </w:p>
-    <w:p>
-      <w:pPr>
-        <w:ind w:left="360" w:firstLine="720"/>
-        <w:rPr>
-          <w:b/>
-        </w:rPr>
-      </w:pPr>
-      <w:proofErr w:type="spellStart"/>
-      <w:r>
-        <w:rPr>
-          <w:b/>
-        </w:rPr>
-        <w:t>updateRobotHealth</w:t>
-      </w:r>
-      <w:proofErr w:type="spellEnd"/>
-      <w:r>
-        <w:rPr>
-          <w:b/>
-        </w:rPr>
-        <w:t>() : void</w:t>
-      </w:r>
-    </w:p>
-    <w:p>
-      <w:pPr>
-        <w:ind w:left="360" w:firstLine="720"/>
-      </w:pPr>
+        <w:t xml:space="preserve"> nothing</w:t>
+      </w:r>
+    </w:p>
+    <w:p>
+      <w:r>
+        <w:rPr>
+          <w:b/>
+        </w:rPr>
+        <w:t>Return:</w:t>
+      </w:r>
+      <w:r>
+        <w:t xml:space="preserve"> void</w:t>
+      </w:r>
+    </w:p>
+    <w:p>
+      <w:pPr>
+        <w:rPr>
+          <w:b/>
+        </w:rPr>
+      </w:pPr>
+      <w:r>
+        <w:rPr>
+          <w:b/>
+        </w:rPr>
+        <w:t xml:space="preserve">Postcondition: </w:t>
+      </w:r>
+    </w:p>
+    <w:p>
+      <w:r>
+        <w:t>The player status view constructed.</w:t>
+      </w:r>
+    </w:p>
+    <w:p>
+      <w:pPr>
+        <w:pStyle w:val="ListParagraph"/>
+        <w:rPr>
+          <w:b/>
+        </w:rPr>
+      </w:pPr>
+    </w:p>
+    <w:p>
+      <w:pPr>
+        <w:pStyle w:val="Heading4"/>
+      </w:pPr>
+      <w:r>
+        <w:t xml:space="preserve">3.1.2.5 </w:t>
+      </w:r>
+      <w:r>
+        <w:t>GarageView Class</w:t>
+      </w:r>
+    </w:p>
+    <w:p>
+      <w:r>
+        <w:t xml:space="preserve">The Garage view display the all robots, and player can manage the robot: register a new robot, revise and retire an exiting robot.  </w:t>
+      </w:r>
+    </w:p>
+    <w:p/>
+    <w:p>
+      <w:pPr>
+        <w:rPr>
+          <w:b/>
+        </w:rPr>
+      </w:pPr>
+      <w:r>
+        <w:rPr>
+          <w:b/>
+        </w:rPr>
+        <w:t>Fields:</w:t>
+      </w:r>
+    </w:p>
+    <w:p/>
+    <w:p>
+      <w:pPr>
+        <w:rPr>
+          <w:b/>
+        </w:rPr>
+      </w:pPr>
+      <w:r>
+        <w:rPr>
+          <w:b/>
+        </w:rPr>
+        <w:t>Methods:</w:t>
+      </w:r>
+    </w:p>
+    <w:p>
+      <w:pPr>
+        <w:rPr>
+          <w:b/>
+        </w:rPr>
+      </w:pPr>
+      <w:r>
+        <w:rPr>
+          <w:b/>
+        </w:rPr>
+        <w:t>GarageView(): void</w:t>
+      </w:r>
+    </w:p>
+    <w:p>
       <w:r>
         <w:rPr>
           <w:b/>
@@ -8855,13 +7333,10 @@
         <w:t>Summary:</w:t>
       </w:r>
       <w:r>
-        <w:t xml:space="preserve"> update a robot’s health point that is displayed on map</w:t>
-      </w:r>
-    </w:p>
-    <w:p>
-      <w:pPr>
-        <w:ind w:left="360" w:firstLine="720"/>
-      </w:pPr>
+        <w:t xml:space="preserve"> this method is to construct the garage view frame, a list of robot, with name, a button to register, a button to revise and a button to retire.</w:t>
+      </w:r>
+    </w:p>
+    <w:p>
       <w:r>
         <w:rPr>
           <w:b/>
@@ -8869,13 +7344,10 @@
         <w:t>Precondition:</w:t>
       </w:r>
       <w:r>
-        <w:t xml:space="preserve"> a robot is damaged</w:t>
-      </w:r>
-    </w:p>
-    <w:p>
-      <w:pPr>
-        <w:ind w:left="360" w:firstLine="720"/>
-      </w:pPr>
+        <w:t xml:space="preserve"> nothing</w:t>
+      </w:r>
+    </w:p>
+    <w:p>
       <w:r>
         <w:rPr>
           <w:b/>
@@ -8883,13 +7355,10 @@
         <w:t>Input:</w:t>
       </w:r>
       <w:r>
-        <w:t xml:space="preserve"> none</w:t>
-      </w:r>
-    </w:p>
-    <w:p>
-      <w:pPr>
-        <w:ind w:left="360" w:firstLine="720"/>
-      </w:pPr>
+        <w:t xml:space="preserve"> nothing</w:t>
+      </w:r>
+    </w:p>
+    <w:p>
       <w:r>
         <w:rPr>
           <w:b/>
@@ -8897,244 +7366,871 @@
         <w:t>Return:</w:t>
       </w:r>
       <w:r>
-        <w:t xml:space="preserve"> none</w:t>
-      </w:r>
-    </w:p>
-    <w:p>
-      <w:pPr>
-        <w:ind w:left="1080"/>
-      </w:pPr>
-      <w:r>
-        <w:rPr>
-          <w:b/>
-        </w:rPr>
-        <w:t>Postcondition:</w:t>
-      </w:r>
-      <w:r>
-        <w:t xml:space="preserve"> update the health point of the damaged robot, and remove the robot from map if it has been destroyed</w:t>
-      </w:r>
-    </w:p>
-    <w:p>
-      <w:pPr>
-        <w:ind w:left="360" w:firstLine="720"/>
-      </w:pPr>
-    </w:p>
-    <w:p>
-      <w:pPr>
-        <w:ind w:left="360" w:firstLine="720"/>
-        <w:rPr>
-          <w:b/>
-        </w:rPr>
-      </w:pPr>
-      <w:proofErr w:type="spellStart"/>
-      <w:r>
-        <w:rPr>
-          <w:b/>
-        </w:rPr>
-        <w:t>updatePlayerDeath</w:t>
-      </w:r>
-      <w:proofErr w:type="spellEnd"/>
-      <w:r>
-        <w:rPr>
-          <w:b/>
-        </w:rPr>
-        <w:t>() : void</w:t>
-      </w:r>
-    </w:p>
-    <w:p>
-      <w:pPr>
-        <w:ind w:left="360" w:firstLine="720"/>
-      </w:pPr>
-      <w:r>
-        <w:rPr>
-          <w:b/>
-        </w:rPr>
-        <w:t>Summary:</w:t>
-      </w:r>
-      <w:r>
-        <w:t xml:space="preserve"> mark a player as died</w:t>
-      </w:r>
-    </w:p>
-    <w:p>
-      <w:pPr>
-        <w:ind w:left="360" w:firstLine="720"/>
-      </w:pPr>
-      <w:r>
-        <w:rPr>
-          <w:b/>
-        </w:rPr>
-        <w:t>Precondition:</w:t>
-      </w:r>
-      <w:r>
-        <w:t xml:space="preserve"> a player died</w:t>
-      </w:r>
-    </w:p>
-    <w:p>
-      <w:pPr>
-        <w:ind w:left="360" w:firstLine="720"/>
-      </w:pPr>
-      <w:r>
-        <w:rPr>
-          <w:b/>
-        </w:rPr>
-        <w:t>Input:</w:t>
-      </w:r>
-      <w:r>
-        <w:t xml:space="preserve"> none</w:t>
-      </w:r>
-    </w:p>
-    <w:p>
-      <w:pPr>
-        <w:ind w:left="360" w:firstLine="720"/>
-      </w:pPr>
-      <w:r>
-        <w:rPr>
-          <w:b/>
-        </w:rPr>
-        <w:t>Return:</w:t>
-      </w:r>
-      <w:r>
-        <w:t xml:space="preserve"> none</w:t>
-      </w:r>
-    </w:p>
-    <w:p>
-      <w:pPr>
-        <w:ind w:left="360" w:firstLine="720"/>
-      </w:pPr>
-      <w:r>
-        <w:rPr>
-          <w:b/>
-        </w:rPr>
-        <w:t>Postcondition:</w:t>
-      </w:r>
-      <w:r>
-        <w:t xml:space="preserve"> the died player is marked as died on the game board</w:t>
-      </w:r>
-    </w:p>
-    <w:p>
-      <w:pPr>
-        <w:ind w:left="360" w:firstLine="720"/>
-      </w:pPr>
-    </w:p>
-    <w:p>
-      <w:pPr>
-        <w:ind w:left="360" w:firstLine="720"/>
-        <w:rPr>
-          <w:b/>
-        </w:rPr>
-      </w:pPr>
-      <w:proofErr w:type="spellStart"/>
-      <w:r>
-        <w:rPr>
-          <w:b/>
-        </w:rPr>
-        <w:t>update</w:t>
-      </w:r>
-      <w:r>
-        <w:rPr>
-          <w:b/>
-        </w:rPr>
-        <w:t>Garage</w:t>
-      </w:r>
-      <w:proofErr w:type="spellEnd"/>
-      <w:r>
-        <w:rPr>
-          <w:b/>
-        </w:rPr>
-        <w:t>() : void</w:t>
-      </w:r>
-    </w:p>
-    <w:p>
-      <w:pPr>
-        <w:ind w:left="360" w:firstLine="720"/>
-      </w:pPr>
-      <w:r>
-        <w:rPr>
-          <w:b/>
-        </w:rPr>
-        <w:t>Summary:</w:t>
-      </w:r>
-      <w:r>
-        <w:t xml:space="preserve"> update garage view</w:t>
-      </w:r>
-    </w:p>
-    <w:p>
-      <w:pPr>
-        <w:ind w:left="360" w:firstLine="720"/>
-      </w:pPr>
-      <w:r>
-        <w:rPr>
-          <w:b/>
-        </w:rPr>
-        <w:t>Precondition:</w:t>
-      </w:r>
-      <w:r>
-        <w:t xml:space="preserve"> registered, revised, or retired a robot</w:t>
-      </w:r>
-    </w:p>
-    <w:p>
-      <w:pPr>
-        <w:ind w:left="360" w:firstLine="720"/>
-      </w:pPr>
-      <w:r>
-        <w:rPr>
-          <w:b/>
-        </w:rPr>
-        <w:t>Input:</w:t>
-      </w:r>
-      <w:r>
-        <w:t xml:space="preserve"> none</w:t>
-      </w:r>
-    </w:p>
-    <w:p>
-      <w:pPr>
-        <w:ind w:left="360" w:firstLine="720"/>
-      </w:pPr>
-      <w:r>
-        <w:rPr>
-          <w:b/>
-        </w:rPr>
-        <w:t>Return:</w:t>
-      </w:r>
-      <w:r>
-        <w:t xml:space="preserve"> none</w:t>
-      </w:r>
-    </w:p>
-    <w:p>
-      <w:pPr>
-        <w:ind w:left="1080"/>
-      </w:pPr>
-      <w:r>
-        <w:rPr>
-          <w:b/>
-        </w:rPr>
-        <w:lastRenderedPageBreak/>
-        <w:t>Postcondition:</w:t>
-      </w:r>
-      <w:r>
-        <w:t xml:space="preserve"> a new-registered robot added to garage if registered a robot; the displayed information of the revised robot changed if revised a robot; a robot is marked retired if retired a robot</w:t>
-      </w:r>
-    </w:p>
-    <w:p>
-      <w:pPr>
-        <w:ind w:left="360" w:firstLine="720"/>
-      </w:pPr>
+        <w:t xml:space="preserve"> void</w:t>
+      </w:r>
+    </w:p>
+    <w:p>
+      <w:pPr>
+        <w:rPr>
+          <w:b/>
+        </w:rPr>
+      </w:pPr>
+      <w:r>
+        <w:rPr>
+          <w:b/>
+        </w:rPr>
+        <w:t xml:space="preserve">Postcondition: </w:t>
+      </w:r>
+    </w:p>
+    <w:p>
+      <w:r>
+        <w:t>The garage view constructed.</w:t>
+      </w:r>
+    </w:p>
+    <w:p/>
+    <w:p>
       <w:bookmarkStart w:id="0" w:name="_GoBack"/>
       <w:bookmarkEnd w:id="0"/>
     </w:p>
+    <w:p>
+      <w:pPr>
+        <w:pStyle w:val="Heading3"/>
+      </w:pPr>
+      <w:r>
+        <w:lastRenderedPageBreak/>
+        <w:t xml:space="preserve">3.1.3 </w:t>
+      </w:r>
+      <w:r>
+        <w:t>Controller</w:t>
+      </w:r>
+      <w:r>
+        <w:t xml:space="preserve"> Package</w:t>
+      </w:r>
+    </w:p>
+    <w:p>
+      <w:pPr>
+        <w:pStyle w:val="Heading4"/>
+      </w:pPr>
+      <w:r>
+        <w:t xml:space="preserve">3.1.3.1 </w:t>
+      </w:r>
+      <w:r>
+        <w:t>GameController</w:t>
+      </w:r>
+    </w:p>
+    <w:p>
+      <w:pPr>
+        <w:ind w:left="1080"/>
+        <w:rPr>
+          <w:b/>
+        </w:rPr>
+      </w:pPr>
+      <w:r>
+        <w:rPr>
+          <w:b/>
+        </w:rPr>
+        <w:t xml:space="preserve">Fields: </w:t>
+      </w:r>
+    </w:p>
+    <w:p>
+      <w:pPr>
+        <w:ind w:left="1080"/>
+      </w:pPr>
+      <w:r>
+        <w:t>game : Game</w:t>
+      </w:r>
+    </w:p>
+    <w:p>
+      <w:pPr>
+        <w:ind w:left="1080"/>
+      </w:pPr>
+      <w:r>
+        <w:t>gameStartView : GameStartView</w:t>
+      </w:r>
+    </w:p>
+    <w:p>
+      <w:pPr>
+        <w:ind w:left="1080"/>
+      </w:pPr>
+      <w:r>
+        <w:t>setGameModeView : SetGameModeView</w:t>
+      </w:r>
+    </w:p>
+    <w:p>
+      <w:pPr>
+        <w:ind w:left="1080"/>
+      </w:pPr>
+      <w:r>
+        <w:t>gameBoardView : GameBoardView</w:t>
+      </w:r>
+    </w:p>
+    <w:p>
+      <w:pPr>
+        <w:ind w:left="1080"/>
+      </w:pPr>
+      <w:r>
+        <w:t>playerStatusView : PlayerStatusView</w:t>
+      </w:r>
+    </w:p>
+    <w:p>
+      <w:pPr>
+        <w:ind w:left="1080"/>
+      </w:pPr>
+      <w:r>
+        <w:t>garageView : GarageView</w:t>
+      </w:r>
+    </w:p>
+    <w:p>
+      <w:pPr>
+        <w:ind w:left="1080"/>
+      </w:pPr>
+    </w:p>
+    <w:p>
+      <w:pPr>
+        <w:ind w:left="1080"/>
+        <w:rPr>
+          <w:b/>
+        </w:rPr>
+      </w:pPr>
+      <w:r>
+        <w:rPr>
+          <w:b/>
+        </w:rPr>
+        <w:t>ActionPerformed(ActionEvent e) : void</w:t>
+      </w:r>
+    </w:p>
+    <w:p>
+      <w:pPr>
+        <w:ind w:left="360" w:firstLine="720"/>
+      </w:pPr>
+      <w:r>
+        <w:rPr>
+          <w:b/>
+        </w:rPr>
+        <w:t>Summary:</w:t>
+      </w:r>
+      <w:r>
+        <w:t xml:space="preserve"> handle all the button clicked event</w:t>
+      </w:r>
+    </w:p>
+    <w:p>
+      <w:pPr>
+        <w:ind w:left="360" w:firstLine="720"/>
+      </w:pPr>
+      <w:r>
+        <w:rPr>
+          <w:b/>
+        </w:rPr>
+        <w:t>Precondition:</w:t>
+      </w:r>
+      <w:r>
+        <w:t xml:space="preserve"> button is clicked in views</w:t>
+      </w:r>
+    </w:p>
+    <w:p>
+      <w:pPr>
+        <w:ind w:left="360" w:firstLine="720"/>
+      </w:pPr>
+      <w:r>
+        <w:rPr>
+          <w:b/>
+        </w:rPr>
+        <w:t>Input:</w:t>
+      </w:r>
+      <w:r>
+        <w:t xml:space="preserve"> e is an ActionEvent from clicked button</w:t>
+      </w:r>
+    </w:p>
+    <w:p>
+      <w:pPr>
+        <w:ind w:left="360" w:firstLine="720"/>
+      </w:pPr>
+      <w:r>
+        <w:rPr>
+          <w:b/>
+        </w:rPr>
+        <w:t>Return</w:t>
+      </w:r>
+      <w:r>
+        <w:rPr>
+          <w:b/>
+        </w:rPr>
+        <w:t>:</w:t>
+      </w:r>
+      <w:r>
+        <w:t xml:space="preserve"> none</w:t>
+      </w:r>
+    </w:p>
+    <w:p>
+      <w:pPr>
+        <w:ind w:left="1080"/>
+      </w:pPr>
+      <w:r>
+        <w:rPr>
+          <w:b/>
+        </w:rPr>
+        <w:t>Postcondition:</w:t>
+      </w:r>
+      <w:r>
+        <w:t xml:space="preserve"> a new SetGameModeView instance assigned to setGameModeView and displayed if </w:t>
+      </w:r>
+      <w:r>
+        <w:t>startButton</w:t>
+      </w:r>
+      <w:r>
+        <w:t xml:space="preserve"> clicked; a new GarageView instance assigned to garageView and displayed if </w:t>
+      </w:r>
+      <w:r>
+        <w:t xml:space="preserve">garageButton </w:t>
+      </w:r>
+      <w:r>
+        <w:t xml:space="preserve">clicked; game quit if </w:t>
+      </w:r>
+      <w:r>
+        <w:t xml:space="preserve">exitButton </w:t>
+      </w:r>
+      <w:r>
+        <w:t xml:space="preserve">clicked; a new GameBoardView instance assigned to gameBoardView and displayed if start game button clicked; switch to next play if </w:t>
+      </w:r>
+      <w:r>
+        <w:t>endPlayButton</w:t>
+      </w:r>
+      <w:r>
+        <w:t xml:space="preserve"> clicked; the specific player marked died if </w:t>
+      </w:r>
+      <w:r>
+        <w:t>surrenderButton</w:t>
+      </w:r>
+      <w:r>
+        <w:t xml:space="preserve"> clicked; go back to gameStartView if </w:t>
+      </w:r>
+      <w:r>
+        <w:t>homeButton</w:t>
+      </w:r>
+      <w:r>
+        <w:t xml:space="preserve"> clicked; a new robot registered if </w:t>
+      </w:r>
+      <w:r>
+        <w:t>registerButton</w:t>
+      </w:r>
+      <w:r>
+        <w:t xml:space="preserve"> clicked; the specific robot revised if </w:t>
+      </w:r>
+      <w:r>
+        <w:t>reviseButton</w:t>
+      </w:r>
+      <w:r>
+        <w:t xml:space="preserve"> clicked; the specific robot retired if </w:t>
+      </w:r>
+      <w:r>
+        <w:t>retireButton</w:t>
+      </w:r>
+      <w:r>
+        <w:t xml:space="preserve"> clicked</w:t>
+      </w:r>
+    </w:p>
+    <w:p>
+      <w:pPr>
+        <w:ind w:left="1080"/>
+      </w:pPr>
+    </w:p>
+    <w:p>
+      <w:pPr>
+        <w:ind w:left="1080"/>
+        <w:rPr>
+          <w:b/>
+        </w:rPr>
+      </w:pPr>
+      <w:r>
+        <w:rPr>
+          <w:b/>
+        </w:rPr>
+        <w:t>keyTyped(KeyEvent e) : void</w:t>
+      </w:r>
+    </w:p>
+    <w:p>
+      <w:pPr>
+        <w:ind w:left="360" w:firstLine="720"/>
+      </w:pPr>
+      <w:r>
+        <w:rPr>
+          <w:b/>
+        </w:rPr>
+        <w:t>Summary:</w:t>
+      </w:r>
+      <w:r>
+        <w:t xml:space="preserve"> handle all the key typed event</w:t>
+      </w:r>
+    </w:p>
+    <w:p>
+      <w:pPr>
+        <w:ind w:left="360" w:firstLine="720"/>
+      </w:pPr>
+      <w:r>
+        <w:rPr>
+          <w:b/>
+        </w:rPr>
+        <w:t>Precondition:</w:t>
+      </w:r>
+      <w:r>
+        <w:t xml:space="preserve"> key is pressed in views</w:t>
+      </w:r>
+    </w:p>
+    <w:p>
+      <w:pPr>
+        <w:ind w:left="360" w:firstLine="720"/>
+      </w:pPr>
+      <w:r>
+        <w:rPr>
+          <w:b/>
+        </w:rPr>
+        <w:t>Input:</w:t>
+      </w:r>
+      <w:r>
+        <w:t xml:space="preserve"> e is a KeyEvent </w:t>
+      </w:r>
+    </w:p>
+    <w:p>
+      <w:pPr>
+        <w:ind w:left="360" w:firstLine="720"/>
+      </w:pPr>
+      <w:r>
+        <w:rPr>
+          <w:b/>
+        </w:rPr>
+        <w:t>Return:</w:t>
+      </w:r>
+      <w:r>
+        <w:t xml:space="preserve"> none</w:t>
+      </w:r>
+    </w:p>
+    <w:p>
+      <w:pPr>
+        <w:ind w:left="1080"/>
+      </w:pPr>
+      <w:r>
+        <w:rPr>
+          <w:b/>
+        </w:rPr>
+        <w:t xml:space="preserve">Postcondition: </w:t>
+      </w:r>
+      <w:r>
+        <w:t>enter turning mode if pressed “T”; enter moving mode if pressed “M”; enter shooting mode if pressed “S”;</w:t>
+      </w:r>
+      <w:r>
+        <w:rPr>
+          <w:b/>
+        </w:rPr>
+        <w:t xml:space="preserve"> </w:t>
+      </w:r>
+      <w:r>
+        <w:t>the playing robot’s direction rotate n (n is the number of pressed number key) unit if pressed number key and in turning mode; the playing robot shoots n (n is the number of pressed number key)  unit of range if pressed number key and in shooting mode</w:t>
+      </w:r>
+    </w:p>
+    <w:p>
+      <w:pPr>
+        <w:ind w:left="1080"/>
+      </w:pPr>
+    </w:p>
+    <w:p>
+      <w:pPr>
+        <w:ind w:left="1080"/>
+        <w:rPr>
+          <w:b/>
+        </w:rPr>
+      </w:pPr>
+      <w:r>
+        <w:rPr>
+          <w:b/>
+        </w:rPr>
+        <w:t>startTimer() : void</w:t>
+      </w:r>
+    </w:p>
+    <w:p>
+      <w:pPr>
+        <w:ind w:left="360" w:firstLine="720"/>
+      </w:pPr>
+      <w:r>
+        <w:rPr>
+          <w:b/>
+        </w:rPr>
+        <w:t>Summary:</w:t>
+      </w:r>
+      <w:r>
+        <w:t xml:space="preserve"> start a new timer to be displayed in GameBoardView</w:t>
+      </w:r>
+    </w:p>
+    <w:p>
+      <w:pPr>
+        <w:ind w:left="360" w:firstLine="720"/>
+      </w:pPr>
+      <w:r>
+        <w:rPr>
+          <w:b/>
+        </w:rPr>
+        <w:t>Precondition:</w:t>
+      </w:r>
+      <w:r>
+        <w:t xml:space="preserve"> none</w:t>
+      </w:r>
+    </w:p>
+    <w:p>
+      <w:pPr>
+        <w:ind w:left="360" w:firstLine="720"/>
+      </w:pPr>
+      <w:r>
+        <w:rPr>
+          <w:b/>
+        </w:rPr>
+        <w:t>Input:</w:t>
+      </w:r>
+      <w:r>
+        <w:t xml:space="preserve"> none</w:t>
+      </w:r>
+    </w:p>
+    <w:p>
+      <w:pPr>
+        <w:ind w:left="360" w:firstLine="720"/>
+      </w:pPr>
+      <w:r>
+        <w:rPr>
+          <w:b/>
+        </w:rPr>
+        <w:t>Return</w:t>
+      </w:r>
+      <w:r>
+        <w:rPr>
+          <w:b/>
+        </w:rPr>
+        <w:t>:</w:t>
+      </w:r>
+      <w:r>
+        <w:t xml:space="preserve"> none</w:t>
+      </w:r>
+    </w:p>
+    <w:p>
+      <w:pPr>
+        <w:ind w:left="360" w:firstLine="720"/>
+      </w:pPr>
+      <w:r>
+        <w:rPr>
+          <w:b/>
+        </w:rPr>
+        <w:t>Postcondition:</w:t>
+      </w:r>
+      <w:r>
+        <w:t xml:space="preserve"> a new timer is started</w:t>
+      </w:r>
+    </w:p>
+    <w:p>
+      <w:pPr>
+        <w:ind w:left="360" w:firstLine="720"/>
+      </w:pPr>
+    </w:p>
+    <w:p>
+      <w:pPr>
+        <w:ind w:left="360" w:firstLine="720"/>
+        <w:rPr>
+          <w:b/>
+        </w:rPr>
+      </w:pPr>
+      <w:r>
+        <w:rPr>
+          <w:b/>
+        </w:rPr>
+        <w:t>update</w:t>
+      </w:r>
+      <w:r>
+        <w:rPr>
+          <w:b/>
+        </w:rPr>
+        <w:t>RobotPosition() : void</w:t>
+      </w:r>
+    </w:p>
+    <w:p>
+      <w:pPr>
+        <w:ind w:left="360" w:firstLine="720"/>
+      </w:pPr>
+      <w:r>
+        <w:rPr>
+          <w:b/>
+        </w:rPr>
+        <w:t>Summary:</w:t>
+      </w:r>
+      <w:r>
+        <w:rPr>
+          <w:b/>
+        </w:rPr>
+        <w:t xml:space="preserve"> </w:t>
+      </w:r>
+      <w:r>
+        <w:t xml:space="preserve">notify </w:t>
+      </w:r>
+      <w:r>
+        <w:t>GameBoardView</w:t>
+      </w:r>
+    </w:p>
+    <w:p>
+      <w:pPr>
+        <w:ind w:left="360" w:firstLine="720"/>
+      </w:pPr>
+      <w:r>
+        <w:rPr>
+          <w:b/>
+        </w:rPr>
+        <w:lastRenderedPageBreak/>
+        <w:t>Precondition:</w:t>
+      </w:r>
+      <w:r>
+        <w:t xml:space="preserve"> a robot moved</w:t>
+      </w:r>
+    </w:p>
+    <w:p>
+      <w:pPr>
+        <w:ind w:left="360" w:firstLine="720"/>
+      </w:pPr>
+      <w:r>
+        <w:rPr>
+          <w:b/>
+        </w:rPr>
+        <w:t>Input:</w:t>
+      </w:r>
+      <w:r>
+        <w:t xml:space="preserve"> none</w:t>
+      </w:r>
+    </w:p>
+    <w:p>
+      <w:pPr>
+        <w:ind w:left="360" w:firstLine="720"/>
+      </w:pPr>
+      <w:r>
+        <w:rPr>
+          <w:b/>
+        </w:rPr>
+        <w:t>Return</w:t>
+      </w:r>
+      <w:r>
+        <w:rPr>
+          <w:b/>
+        </w:rPr>
+        <w:t>:</w:t>
+      </w:r>
+      <w:r>
+        <w:t xml:space="preserve"> none</w:t>
+      </w:r>
+    </w:p>
+    <w:p>
+      <w:pPr>
+        <w:ind w:left="360" w:firstLine="720"/>
+      </w:pPr>
+      <w:r>
+        <w:rPr>
+          <w:b/>
+        </w:rPr>
+        <w:t>Postcondition:</w:t>
+      </w:r>
+      <w:r>
+        <w:t xml:space="preserve"> GameBoardView displays change of the specific player’s position</w:t>
+      </w:r>
+    </w:p>
+    <w:p>
+      <w:pPr>
+        <w:ind w:left="360" w:firstLine="720"/>
+      </w:pPr>
+    </w:p>
+    <w:p>
+      <w:pPr>
+        <w:ind w:left="360" w:firstLine="720"/>
+        <w:rPr>
+          <w:b/>
+        </w:rPr>
+      </w:pPr>
+      <w:r>
+        <w:rPr>
+          <w:b/>
+        </w:rPr>
+        <w:t>updateRobotHealth</w:t>
+      </w:r>
+      <w:r>
+        <w:rPr>
+          <w:b/>
+        </w:rPr>
+        <w:t>() : void</w:t>
+      </w:r>
+    </w:p>
+    <w:p>
+      <w:pPr>
+        <w:ind w:left="360" w:firstLine="720"/>
+      </w:pPr>
+      <w:r>
+        <w:rPr>
+          <w:b/>
+        </w:rPr>
+        <w:t>Summary:</w:t>
+      </w:r>
+      <w:r>
+        <w:t xml:space="preserve"> update a robot’s health point that is displayed on map</w:t>
+      </w:r>
+    </w:p>
+    <w:p>
+      <w:pPr>
+        <w:ind w:left="360" w:firstLine="720"/>
+      </w:pPr>
+      <w:r>
+        <w:rPr>
+          <w:b/>
+        </w:rPr>
+        <w:t>Precondition:</w:t>
+      </w:r>
+      <w:r>
+        <w:t xml:space="preserve"> a robot is damaged</w:t>
+      </w:r>
+    </w:p>
+    <w:p>
+      <w:pPr>
+        <w:ind w:left="360" w:firstLine="720"/>
+      </w:pPr>
+      <w:r>
+        <w:rPr>
+          <w:b/>
+        </w:rPr>
+        <w:t>Input:</w:t>
+      </w:r>
+      <w:r>
+        <w:t xml:space="preserve"> none</w:t>
+      </w:r>
+    </w:p>
+    <w:p>
+      <w:pPr>
+        <w:ind w:left="360" w:firstLine="720"/>
+      </w:pPr>
+      <w:r>
+        <w:rPr>
+          <w:b/>
+        </w:rPr>
+        <w:t>Return:</w:t>
+      </w:r>
+      <w:r>
+        <w:t xml:space="preserve"> none</w:t>
+      </w:r>
+    </w:p>
+    <w:p>
+      <w:pPr>
+        <w:ind w:left="1080"/>
+      </w:pPr>
+      <w:r>
+        <w:rPr>
+          <w:b/>
+        </w:rPr>
+        <w:t>Postcondition:</w:t>
+      </w:r>
+      <w:r>
+        <w:t xml:space="preserve"> update the health point of the damaged robot, and remove the robot from map if it has been destroyed</w:t>
+      </w:r>
+    </w:p>
+    <w:p>
+      <w:pPr>
+        <w:ind w:left="360" w:firstLine="720"/>
+      </w:pPr>
+    </w:p>
+    <w:p>
+      <w:pPr>
+        <w:ind w:left="360" w:firstLine="720"/>
+        <w:rPr>
+          <w:b/>
+        </w:rPr>
+      </w:pPr>
+      <w:r>
+        <w:rPr>
+          <w:b/>
+        </w:rPr>
+        <w:t>updatePlayerDeath() : void</w:t>
+      </w:r>
+    </w:p>
+    <w:p>
+      <w:pPr>
+        <w:ind w:left="360" w:firstLine="720"/>
+      </w:pPr>
+      <w:r>
+        <w:rPr>
+          <w:b/>
+        </w:rPr>
+        <w:t>Summary:</w:t>
+      </w:r>
+      <w:r>
+        <w:t xml:space="preserve"> mark a player as died</w:t>
+      </w:r>
+    </w:p>
+    <w:p>
+      <w:pPr>
+        <w:ind w:left="360" w:firstLine="720"/>
+      </w:pPr>
+      <w:r>
+        <w:rPr>
+          <w:b/>
+        </w:rPr>
+        <w:t>Precondition:</w:t>
+      </w:r>
+      <w:r>
+        <w:t xml:space="preserve"> a player died</w:t>
+      </w:r>
+    </w:p>
+    <w:p>
+      <w:pPr>
+        <w:ind w:left="360" w:firstLine="720"/>
+      </w:pPr>
+      <w:r>
+        <w:rPr>
+          <w:b/>
+        </w:rPr>
+        <w:t>Input:</w:t>
+      </w:r>
+      <w:r>
+        <w:t xml:space="preserve"> none</w:t>
+      </w:r>
+    </w:p>
+    <w:p>
+      <w:pPr>
+        <w:ind w:left="360" w:firstLine="720"/>
+      </w:pPr>
+      <w:r>
+        <w:rPr>
+          <w:b/>
+        </w:rPr>
+        <w:t>Return:</w:t>
+      </w:r>
+      <w:r>
+        <w:t xml:space="preserve"> none</w:t>
+      </w:r>
+    </w:p>
+    <w:p>
+      <w:pPr>
+        <w:ind w:left="360" w:firstLine="720"/>
+      </w:pPr>
+      <w:r>
+        <w:rPr>
+          <w:b/>
+        </w:rPr>
+        <w:t>Postcondition:</w:t>
+      </w:r>
+      <w:r>
+        <w:t xml:space="preserve"> the died player is marked as died on the game board</w:t>
+      </w:r>
+    </w:p>
+    <w:p>
+      <w:pPr>
+        <w:ind w:left="360" w:firstLine="720"/>
+      </w:pPr>
+    </w:p>
+    <w:p>
+      <w:pPr>
+        <w:ind w:left="360" w:firstLine="720"/>
+        <w:rPr>
+          <w:b/>
+        </w:rPr>
+      </w:pPr>
+      <w:r>
+        <w:rPr>
+          <w:b/>
+        </w:rPr>
+        <w:t>update</w:t>
+      </w:r>
+      <w:r>
+        <w:rPr>
+          <w:b/>
+        </w:rPr>
+        <w:t>Garage</w:t>
+      </w:r>
+      <w:r>
+        <w:rPr>
+          <w:b/>
+        </w:rPr>
+        <w:t>() : void</w:t>
+      </w:r>
+    </w:p>
+    <w:p>
+      <w:pPr>
+        <w:ind w:left="360" w:firstLine="720"/>
+      </w:pPr>
+      <w:r>
+        <w:rPr>
+          <w:b/>
+        </w:rPr>
+        <w:t>Summary:</w:t>
+      </w:r>
+      <w:r>
+        <w:t xml:space="preserve"> update garage view</w:t>
+      </w:r>
+    </w:p>
+    <w:p>
+      <w:pPr>
+        <w:ind w:left="360" w:firstLine="720"/>
+      </w:pPr>
+      <w:r>
+        <w:rPr>
+          <w:b/>
+        </w:rPr>
+        <w:t>Precondition:</w:t>
+      </w:r>
+      <w:r>
+        <w:t xml:space="preserve"> registered, revised, or retired a robot</w:t>
+      </w:r>
+    </w:p>
+    <w:p>
+      <w:pPr>
+        <w:ind w:left="360" w:firstLine="720"/>
+      </w:pPr>
+      <w:r>
+        <w:rPr>
+          <w:b/>
+        </w:rPr>
+        <w:t>Input:</w:t>
+      </w:r>
+      <w:r>
+        <w:t xml:space="preserve"> none</w:t>
+      </w:r>
+    </w:p>
+    <w:p>
+      <w:pPr>
+        <w:ind w:left="360" w:firstLine="720"/>
+      </w:pPr>
+      <w:r>
+        <w:rPr>
+          <w:b/>
+        </w:rPr>
+        <w:t>Return:</w:t>
+      </w:r>
+      <w:r>
+        <w:t xml:space="preserve"> none</w:t>
+      </w:r>
+    </w:p>
+    <w:p>
+      <w:pPr>
+        <w:ind w:left="1080"/>
+      </w:pPr>
+      <w:r>
+        <w:rPr>
+          <w:b/>
+        </w:rPr>
+        <w:t>Postcondition:</w:t>
+      </w:r>
+      <w:r>
+        <w:t xml:space="preserve"> a new-registered robot added to garage if registered a robot; the displayed information of the revised robot changed if revised a robot; a robot is marked retired if retired a robot</w:t>
+      </w:r>
+    </w:p>
+    <w:p>
+      <w:pPr>
+        <w:ind w:left="360" w:firstLine="720"/>
+      </w:pPr>
+    </w:p>
     <w:p/>
     <w:p>
       <w:pPr>
         <w:pStyle w:val="Heading3"/>
       </w:pPr>
       <w:r>
-        <w:t xml:space="preserve">3.1.4 </w:t>
-      </w:r>
-      <w:proofErr w:type="spellStart"/>
-      <w:r>
-        <w:t>WarOfRobotcraft</w:t>
-      </w:r>
-      <w:proofErr w:type="spellEnd"/>
+        <w:t>3.1.4 WarOfRobotcraft</w:t>
+      </w:r>
     </w:p>
     <w:p>
       <w:pPr>

</xml_diff>

<commit_message>
Modifiy fields of classes in the view
</commit_message>
<xml_diff>
--- a/doc/Design Document.docx
+++ b/doc/Design Document.docx
@@ -6776,7 +6776,15 @@
     </w:p>
     <w:p>
       <w:r>
-        <w:t>startGameButton:JButton</w:t>
+        <w:t>startGameButton:</w:t>
+      </w:r>
+      <w:r>
+        <w:t xml:space="preserve"> </w:t>
+      </w:r>
+      <w:bookmarkStart w:id="0" w:name="_GoBack"/>
+      <w:bookmarkEnd w:id="0"/>
+      <w:r>
+        <w:t>JButton</w:t>
       </w:r>
     </w:p>
     <w:p/>
@@ -7024,19 +7032,102 @@
     <w:p>
       <w:pPr>
         <w:pStyle w:val="ListParagraph"/>
-      </w:pPr>
-    </w:p>
-    <w:p>
-      <w:pPr>
-        <w:rPr>
-          <w:b/>
-        </w:rPr>
-      </w:pPr>
-      <w:r>
-        <w:rPr>
-          <w:b/>
-        </w:rPr>
-        <w:t>update(): void</w:t>
+        <w:rPr>
+          <w:b/>
+        </w:rPr>
+      </w:pPr>
+    </w:p>
+    <w:p>
+      <w:pPr>
+        <w:pStyle w:val="Heading4"/>
+      </w:pPr>
+      <w:r>
+        <w:t xml:space="preserve">3.1.2.4 </w:t>
+      </w:r>
+      <w:r>
+        <w:t>PlayerStatusView Class</w:t>
+      </w:r>
+    </w:p>
+    <w:p>
+      <w:r>
+        <w:t xml:space="preserve">The player status view display the player name, and the robot team of the player, and their health point. This is a class for the panel to be placed in the frame of game board view. It has a various of label to show the status. </w:t>
+      </w:r>
+    </w:p>
+    <w:p/>
+    <w:p>
+      <w:pPr>
+        <w:rPr>
+          <w:b/>
+        </w:rPr>
+      </w:pPr>
+      <w:r>
+        <w:rPr>
+          <w:b/>
+        </w:rPr>
+        <w:t>Fields:</w:t>
+      </w:r>
+    </w:p>
+    <w:p>
+      <w:r>
+        <w:t>playerNameLabel: JLabel</w:t>
+      </w:r>
+    </w:p>
+    <w:p>
+      <w:r>
+        <w:t>soutLabel: JLabel</w:t>
+      </w:r>
+    </w:p>
+    <w:p>
+      <w:r>
+        <w:t>soutHealthPointLabel: JLabel</w:t>
+      </w:r>
+    </w:p>
+    <w:p>
+      <w:r>
+        <w:t>sniperLabel: JLabel</w:t>
+      </w:r>
+    </w:p>
+    <w:p>
+      <w:r>
+        <w:lastRenderedPageBreak/>
+        <w:t>sniperHealthPointLabel: JLabel</w:t>
+      </w:r>
+    </w:p>
+    <w:p>
+      <w:r>
+        <w:t>tankLabel: JLabel</w:t>
+      </w:r>
+    </w:p>
+    <w:p>
+      <w:r>
+        <w:t>tankHealthPointLabel; JLabel</w:t>
+      </w:r>
+    </w:p>
+    <w:p/>
+    <w:p>
+      <w:pPr>
+        <w:rPr>
+          <w:b/>
+        </w:rPr>
+      </w:pPr>
+      <w:r>
+        <w:rPr>
+          <w:b/>
+        </w:rPr>
+        <w:t>Methods:</w:t>
+      </w:r>
+    </w:p>
+    <w:p>
+      <w:pPr>
+        <w:rPr>
+          <w:b/>
+        </w:rPr>
+      </w:pPr>
+      <w:r>
+        <w:rPr>
+          <w:b/>
+        </w:rPr>
+        <w:t>PlayerStatusView(): void</w:t>
       </w:r>
     </w:p>
     <w:p>
@@ -7047,7 +7138,7 @@
         <w:t>Summary:</w:t>
       </w:r>
       <w:r>
-        <w:t xml:space="preserve"> this method is to show the latest the value </w:t>
+        <w:t xml:space="preserve"> this method is to construct the player status panel, a label with player name, a scout label, a label with its health point, a sniper label and label with its health point, and a tank label and a label with its health point.</w:t>
       </w:r>
     </w:p>
     <w:p>
@@ -7096,109 +7187,289 @@
         <w:t xml:space="preserve">Postcondition: </w:t>
       </w:r>
     </w:p>
+    <w:p>
+      <w:r>
+        <w:t>The player status view constructed.</w:t>
+      </w:r>
+    </w:p>
+    <w:p>
+      <w:pPr>
+        <w:pStyle w:val="ListParagraph"/>
+        <w:rPr>
+          <w:b/>
+        </w:rPr>
+      </w:pPr>
+    </w:p>
+    <w:p>
+      <w:pPr>
+        <w:pStyle w:val="Heading4"/>
+      </w:pPr>
+      <w:r>
+        <w:t xml:space="preserve">3.1.2.5 </w:t>
+      </w:r>
+      <w:r>
+        <w:t>GarageView Class</w:t>
+      </w:r>
+    </w:p>
+    <w:p>
+      <w:r>
+        <w:t xml:space="preserve">The Garage view display the all robots, and player can manage the robot: register a new robot, revise and retire an exiting robot.  </w:t>
+      </w:r>
+    </w:p>
     <w:p/>
     <w:p>
       <w:pPr>
-        <w:pStyle w:val="ListParagraph"/>
-        <w:rPr>
-          <w:b/>
-        </w:rPr>
-      </w:pPr>
+        <w:rPr>
+          <w:b/>
+        </w:rPr>
+      </w:pPr>
+      <w:r>
+        <w:rPr>
+          <w:b/>
+        </w:rPr>
+        <w:t>Fields:</w:t>
+      </w:r>
+    </w:p>
+    <w:p>
+      <w:pPr>
+        <w:rPr>
+          <w:b/>
+        </w:rPr>
+      </w:pPr>
+      <w:r>
+        <w:rPr>
+          <w:b/>
+        </w:rPr>
+        <w:t>Fields:</w:t>
+      </w:r>
+    </w:p>
+    <w:p>
+      <w:r>
+        <w:t>robotListView: JList</w:t>
+      </w:r>
+    </w:p>
+    <w:p>
+      <w:r>
+        <w:t>registerButton: JButton</w:t>
+      </w:r>
+    </w:p>
+    <w:p>
+      <w:r>
+        <w:t>reviseButton: JButton</w:t>
+      </w:r>
+    </w:p>
+    <w:p>
+      <w:r>
+        <w:t>retireButton: JButton</w:t>
+      </w:r>
+    </w:p>
+    <w:p>
+      <w:r>
+        <w:t>nameTextField: JTextFied</w:t>
+      </w:r>
+    </w:p>
+    <w:p/>
+    <w:p>
+      <w:pPr>
+        <w:rPr>
+          <w:b/>
+        </w:rPr>
+      </w:pPr>
+      <w:r>
+        <w:rPr>
+          <w:b/>
+        </w:rPr>
+        <w:t>Methods:</w:t>
+      </w:r>
+    </w:p>
+    <w:p>
+      <w:pPr>
+        <w:rPr>
+          <w:b/>
+        </w:rPr>
+      </w:pPr>
+      <w:r>
+        <w:rPr>
+          <w:b/>
+        </w:rPr>
+        <w:t>GarageView(): void</w:t>
+      </w:r>
+    </w:p>
+    <w:p>
+      <w:r>
+        <w:rPr>
+          <w:b/>
+        </w:rPr>
+        <w:t>Summary:</w:t>
+      </w:r>
+      <w:r>
+        <w:t xml:space="preserve"> this method is to construct the garage view frame, a list of robot, with name, a button to register, a button to revise and a button to retire.</w:t>
+      </w:r>
+    </w:p>
+    <w:p>
+      <w:r>
+        <w:rPr>
+          <w:b/>
+        </w:rPr>
+        <w:t>Precondition:</w:t>
+      </w:r>
+      <w:r>
+        <w:t xml:space="preserve"> nothing</w:t>
+      </w:r>
+    </w:p>
+    <w:p>
+      <w:r>
+        <w:rPr>
+          <w:b/>
+        </w:rPr>
+        <w:t>Input:</w:t>
+      </w:r>
+      <w:r>
+        <w:t xml:space="preserve"> nothing</w:t>
+      </w:r>
+    </w:p>
+    <w:p>
+      <w:r>
+        <w:rPr>
+          <w:b/>
+        </w:rPr>
+        <w:t>Return:</w:t>
+      </w:r>
+      <w:r>
+        <w:t xml:space="preserve"> void</w:t>
+      </w:r>
+    </w:p>
+    <w:p>
+      <w:pPr>
+        <w:rPr>
+          <w:b/>
+        </w:rPr>
+      </w:pPr>
+      <w:r>
+        <w:rPr>
+          <w:b/>
+        </w:rPr>
+        <w:t xml:space="preserve">Postcondition: </w:t>
+      </w:r>
+    </w:p>
+    <w:p>
+      <w:r>
+        <w:t>The garage view constructed.</w:t>
+      </w:r>
+    </w:p>
+    <w:p/>
+    <w:p/>
+    <w:p>
+      <w:pPr>
+        <w:pStyle w:val="Heading3"/>
+      </w:pPr>
+      <w:r>
+        <w:t xml:space="preserve">3.1.3 </w:t>
+      </w:r>
+      <w:r>
+        <w:t>Controller</w:t>
+      </w:r>
+      <w:r>
+        <w:t xml:space="preserve"> Package</w:t>
+      </w:r>
     </w:p>
     <w:p>
       <w:pPr>
         <w:pStyle w:val="Heading4"/>
       </w:pPr>
       <w:r>
+        <w:t xml:space="preserve">3.1.3.1 </w:t>
+      </w:r>
+      <w:r>
+        <w:t>GameController</w:t>
+      </w:r>
+    </w:p>
+    <w:p>
+      <w:pPr>
+        <w:ind w:left="1080"/>
+        <w:rPr>
+          <w:b/>
+        </w:rPr>
+      </w:pPr>
+      <w:r>
+        <w:rPr>
+          <w:b/>
+        </w:rPr>
+        <w:t xml:space="preserve">Fields: </w:t>
+      </w:r>
+    </w:p>
+    <w:p>
+      <w:pPr>
+        <w:ind w:left="1080"/>
+      </w:pPr>
+      <w:r>
+        <w:t>game : Game</w:t>
+      </w:r>
+    </w:p>
+    <w:p>
+      <w:pPr>
+        <w:ind w:left="1080"/>
+      </w:pPr>
+      <w:r>
+        <w:t>gameStartView : GameStartView</w:t>
+      </w:r>
+    </w:p>
+    <w:p>
+      <w:pPr>
+        <w:ind w:left="1080"/>
+      </w:pPr>
+      <w:r>
         <w:lastRenderedPageBreak/>
-        <w:t xml:space="preserve">3.1.2.4 </w:t>
-      </w:r>
-      <w:r>
-        <w:t>PlayerStatusView Class</w:t>
-      </w:r>
-    </w:p>
-    <w:p>
-      <w:r>
-        <w:t xml:space="preserve">The player status view display the player name, and the robot team of the player, and their health point. This is a class for the panel to be placed in the frame of game board view. It has a various of label to show the status. </w:t>
-      </w:r>
-    </w:p>
-    <w:p/>
-    <w:p>
-      <w:pPr>
-        <w:rPr>
-          <w:b/>
-        </w:rPr>
-      </w:pPr>
-      <w:r>
-        <w:rPr>
-          <w:b/>
-        </w:rPr>
-        <w:t>Fields:</w:t>
-      </w:r>
-    </w:p>
-    <w:p>
-      <w:r>
-        <w:t>playerNameLabel: JLabel</w:t>
-      </w:r>
-    </w:p>
-    <w:p>
-      <w:r>
-        <w:t>soutLabel: JLabel</w:t>
-      </w:r>
-    </w:p>
-    <w:p>
-      <w:r>
-        <w:t>soutHealthPointLabel: JLabel</w:t>
-      </w:r>
-    </w:p>
-    <w:p>
-      <w:r>
-        <w:t>sniperLabel: JLabel</w:t>
-      </w:r>
-    </w:p>
-    <w:p>
-      <w:r>
-        <w:t>sniperHealthPointLabel: JLabel</w:t>
-      </w:r>
-    </w:p>
-    <w:p>
-      <w:r>
-        <w:t>tankLabel: JLabel</w:t>
-      </w:r>
-    </w:p>
-    <w:p>
-      <w:r>
-        <w:t>tankHealthPointLabel; JLabel</w:t>
-      </w:r>
-    </w:p>
-    <w:p/>
-    <w:p>
-      <w:pPr>
-        <w:rPr>
-          <w:b/>
-        </w:rPr>
-      </w:pPr>
-      <w:r>
-        <w:rPr>
-          <w:b/>
-        </w:rPr>
-        <w:t>Methods:</w:t>
-      </w:r>
-    </w:p>
-    <w:p>
-      <w:pPr>
-        <w:rPr>
-          <w:b/>
-        </w:rPr>
-      </w:pPr>
-      <w:r>
-        <w:rPr>
-          <w:b/>
-        </w:rPr>
-        <w:t>PlayerStatusView(): void</w:t>
-      </w:r>
-    </w:p>
-    <w:p>
+        <w:t>setGameModeView : SetGameModeView</w:t>
+      </w:r>
+    </w:p>
+    <w:p>
+      <w:pPr>
+        <w:ind w:left="1080"/>
+      </w:pPr>
+      <w:r>
+        <w:t>gameBoardView : GameBoardView</w:t>
+      </w:r>
+    </w:p>
+    <w:p>
+      <w:pPr>
+        <w:ind w:left="1080"/>
+      </w:pPr>
+      <w:r>
+        <w:t>playerStatusView : PlayerStatusView</w:t>
+      </w:r>
+    </w:p>
+    <w:p>
+      <w:pPr>
+        <w:ind w:left="1080"/>
+      </w:pPr>
+      <w:r>
+        <w:t>garageView : GarageView</w:t>
+      </w:r>
+    </w:p>
+    <w:p>
+      <w:pPr>
+        <w:ind w:left="1080"/>
+      </w:pPr>
+    </w:p>
+    <w:p>
+      <w:pPr>
+        <w:ind w:left="1080"/>
+        <w:rPr>
+          <w:b/>
+        </w:rPr>
+      </w:pPr>
+      <w:r>
+        <w:rPr>
+          <w:b/>
+        </w:rPr>
+        <w:t>ActionPerformed(ActionEvent e) : void</w:t>
+      </w:r>
+    </w:p>
+    <w:p>
+      <w:pPr>
+        <w:ind w:left="360" w:firstLine="720"/>
+      </w:pPr>
       <w:r>
         <w:rPr>
           <w:b/>
@@ -7206,10 +7477,13 @@
         <w:t>Summary:</w:t>
       </w:r>
       <w:r>
-        <w:t xml:space="preserve"> this method is to construct the player status panel, a label with player name, a scout label, a label with its health point, a sniper label and label with its health point, and a tank label and a label with its health point.</w:t>
-      </w:r>
-    </w:p>
-    <w:p>
+        <w:t xml:space="preserve"> handle all the button clicked event</w:t>
+      </w:r>
+    </w:p>
+    <w:p>
+      <w:pPr>
+        <w:ind w:left="360" w:firstLine="720"/>
+      </w:pPr>
       <w:r>
         <w:rPr>
           <w:b/>
@@ -7217,10 +7491,13 @@
         <w:t>Precondition:</w:t>
       </w:r>
       <w:r>
-        <w:t xml:space="preserve"> nothing</w:t>
-      </w:r>
-    </w:p>
-    <w:p>
+        <w:t xml:space="preserve"> button is clicked in views</w:t>
+      </w:r>
+    </w:p>
+    <w:p>
+      <w:pPr>
+        <w:ind w:left="360" w:firstLine="720"/>
+      </w:pPr>
       <w:r>
         <w:rPr>
           <w:b/>
@@ -7228,10 +7505,162 @@
         <w:t>Input:</w:t>
       </w:r>
       <w:r>
-        <w:t xml:space="preserve"> nothing</w:t>
-      </w:r>
-    </w:p>
-    <w:p>
+        <w:t xml:space="preserve"> e is an ActionEvent from clicked button</w:t>
+      </w:r>
+    </w:p>
+    <w:p>
+      <w:pPr>
+        <w:ind w:left="360" w:firstLine="720"/>
+      </w:pPr>
+      <w:r>
+        <w:rPr>
+          <w:b/>
+        </w:rPr>
+        <w:t>Return</w:t>
+      </w:r>
+      <w:r>
+        <w:rPr>
+          <w:b/>
+        </w:rPr>
+        <w:t>:</w:t>
+      </w:r>
+      <w:r>
+        <w:t xml:space="preserve"> none</w:t>
+      </w:r>
+    </w:p>
+    <w:p>
+      <w:pPr>
+        <w:ind w:left="1080"/>
+      </w:pPr>
+      <w:r>
+        <w:rPr>
+          <w:b/>
+        </w:rPr>
+        <w:t>Postcondition:</w:t>
+      </w:r>
+      <w:r>
+        <w:t xml:space="preserve"> a new SetGameModeView instance assigned to setGameModeView and displayed if </w:t>
+      </w:r>
+      <w:r>
+        <w:t>startButton</w:t>
+      </w:r>
+      <w:r>
+        <w:t xml:space="preserve"> clicked; a new GarageView instance assigned to garageView and displayed if </w:t>
+      </w:r>
+      <w:r>
+        <w:t xml:space="preserve">garageButton </w:t>
+      </w:r>
+      <w:r>
+        <w:t xml:space="preserve">clicked; game quit if </w:t>
+      </w:r>
+      <w:r>
+        <w:t xml:space="preserve">exitButton </w:t>
+      </w:r>
+      <w:r>
+        <w:t xml:space="preserve">clicked; a new GameBoardView instance assigned to gameBoardView and displayed if start game button clicked; switch to next play if </w:t>
+      </w:r>
+      <w:r>
+        <w:t>endPlayButton</w:t>
+      </w:r>
+      <w:r>
+        <w:t xml:space="preserve"> clicked; the specific player marked died if </w:t>
+      </w:r>
+      <w:r>
+        <w:t>surrenderButton</w:t>
+      </w:r>
+      <w:r>
+        <w:t xml:space="preserve"> clicked; go back to gameStartView if </w:t>
+      </w:r>
+      <w:r>
+        <w:t>homeButton</w:t>
+      </w:r>
+      <w:r>
+        <w:t xml:space="preserve"> clicked; a new robot registered if </w:t>
+      </w:r>
+      <w:r>
+        <w:t>registerButton</w:t>
+      </w:r>
+      <w:r>
+        <w:t xml:space="preserve"> clicked; the specific robot revised if </w:t>
+      </w:r>
+      <w:r>
+        <w:t>reviseButton</w:t>
+      </w:r>
+      <w:r>
+        <w:t xml:space="preserve"> clicked; the specific robot retired if </w:t>
+      </w:r>
+      <w:r>
+        <w:t>retireButton</w:t>
+      </w:r>
+      <w:r>
+        <w:t xml:space="preserve"> clicked</w:t>
+      </w:r>
+    </w:p>
+    <w:p>
+      <w:pPr>
+        <w:ind w:left="1080"/>
+      </w:pPr>
+    </w:p>
+    <w:p>
+      <w:pPr>
+        <w:ind w:left="1080"/>
+        <w:rPr>
+          <w:b/>
+        </w:rPr>
+      </w:pPr>
+      <w:r>
+        <w:rPr>
+          <w:b/>
+        </w:rPr>
+        <w:t>keyTyped(KeyEvent e) : void</w:t>
+      </w:r>
+    </w:p>
+    <w:p>
+      <w:pPr>
+        <w:ind w:left="360" w:firstLine="720"/>
+      </w:pPr>
+      <w:r>
+        <w:rPr>
+          <w:b/>
+        </w:rPr>
+        <w:t>Summary:</w:t>
+      </w:r>
+      <w:r>
+        <w:t xml:space="preserve"> handle all the key typed event</w:t>
+      </w:r>
+    </w:p>
+    <w:p>
+      <w:pPr>
+        <w:ind w:left="360" w:firstLine="720"/>
+      </w:pPr>
+      <w:r>
+        <w:rPr>
+          <w:b/>
+        </w:rPr>
+        <w:t>Precondition:</w:t>
+      </w:r>
+      <w:r>
+        <w:t xml:space="preserve"> key is pressed in views</w:t>
+      </w:r>
+    </w:p>
+    <w:p>
+      <w:pPr>
+        <w:ind w:left="360" w:firstLine="720"/>
+      </w:pPr>
+      <w:r>
+        <w:rPr>
+          <w:b/>
+        </w:rPr>
+        <w:t>Input:</w:t>
+      </w:r>
+      <w:r>
+        <w:t xml:space="preserve"> e is a KeyEvent </w:t>
+      </w:r>
+    </w:p>
+    <w:p>
+      <w:pPr>
+        <w:ind w:left="360" w:firstLine="720"/>
+      </w:pPr>
       <w:r>
         <w:rPr>
           <w:b/>
@@ -7239,14 +7668,12 @@
         <w:t>Return:</w:t>
       </w:r>
       <w:r>
-        <w:t xml:space="preserve"> void</w:t>
-      </w:r>
-    </w:p>
-    <w:p>
-      <w:pPr>
-        <w:rPr>
-          <w:b/>
-        </w:rPr>
+        <w:t xml:space="preserve"> none</w:t>
+      </w:r>
+    </w:p>
+    <w:p>
+      <w:pPr>
+        <w:ind w:left="1080"/>
       </w:pPr>
       <w:r>
         <w:rPr>
@@ -7254,78 +7681,42 @@
         </w:rPr>
         <w:t xml:space="preserve">Postcondition: </w:t>
       </w:r>
-    </w:p>
-    <w:p>
-      <w:r>
-        <w:t>The player status view constructed.</w:t>
-      </w:r>
-    </w:p>
-    <w:p>
-      <w:pPr>
-        <w:pStyle w:val="ListParagraph"/>
-        <w:rPr>
-          <w:b/>
-        </w:rPr>
-      </w:pPr>
-    </w:p>
-    <w:p>
-      <w:pPr>
-        <w:pStyle w:val="Heading4"/>
-      </w:pPr>
-      <w:r>
-        <w:t xml:space="preserve">3.1.2.5 </w:t>
-      </w:r>
-      <w:r>
-        <w:t>GarageView Class</w:t>
-      </w:r>
-    </w:p>
-    <w:p>
-      <w:r>
-        <w:t xml:space="preserve">The Garage view display the all robots, and player can manage the robot: register a new robot, revise and retire an exiting robot.  </w:t>
-      </w:r>
-    </w:p>
-    <w:p/>
-    <w:p>
-      <w:pPr>
-        <w:rPr>
-          <w:b/>
-        </w:rPr>
-      </w:pPr>
-      <w:r>
-        <w:rPr>
-          <w:b/>
-        </w:rPr>
-        <w:t>Fields:</w:t>
-      </w:r>
-    </w:p>
-    <w:p/>
-    <w:p>
-      <w:pPr>
-        <w:rPr>
-          <w:b/>
-        </w:rPr>
-      </w:pPr>
-      <w:r>
-        <w:rPr>
-          <w:b/>
-        </w:rPr>
-        <w:t>Methods:</w:t>
-      </w:r>
-    </w:p>
-    <w:p>
-      <w:pPr>
-        <w:rPr>
-          <w:b/>
-        </w:rPr>
-      </w:pPr>
-      <w:r>
-        <w:rPr>
-          <w:b/>
-        </w:rPr>
-        <w:t>GarageView(): void</w:t>
-      </w:r>
-    </w:p>
-    <w:p>
+      <w:r>
+        <w:t>enter turning mode if pressed “T”; enter moving mode if pressed “M”; enter shooting mode if pressed “S”;</w:t>
+      </w:r>
+      <w:r>
+        <w:rPr>
+          <w:b/>
+        </w:rPr>
+        <w:t xml:space="preserve"> </w:t>
+      </w:r>
+      <w:r>
+        <w:t>the playing robot’s direction rotate n (n is the number of pressed number key) unit if pressed number key and in turning mode; the playing robot shoots n (n is the number of pressed number key)  unit of range if pressed number key and in shooting mode</w:t>
+      </w:r>
+    </w:p>
+    <w:p>
+      <w:pPr>
+        <w:ind w:left="1080"/>
+      </w:pPr>
+    </w:p>
+    <w:p>
+      <w:pPr>
+        <w:ind w:left="1080"/>
+        <w:rPr>
+          <w:b/>
+        </w:rPr>
+      </w:pPr>
+      <w:r>
+        <w:rPr>
+          <w:b/>
+        </w:rPr>
+        <w:t>startTimer() : void</w:t>
+      </w:r>
+    </w:p>
+    <w:p>
+      <w:pPr>
+        <w:ind w:left="360" w:firstLine="720"/>
+      </w:pPr>
       <w:r>
         <w:rPr>
           <w:b/>
@@ -7333,10 +7724,13 @@
         <w:t>Summary:</w:t>
       </w:r>
       <w:r>
-        <w:t xml:space="preserve"> this method is to construct the garage view frame, a list of robot, with name, a button to register, a button to revise and a button to retire.</w:t>
-      </w:r>
-    </w:p>
-    <w:p>
+        <w:t xml:space="preserve"> start a new timer to be displayed in GameBoardView</w:t>
+      </w:r>
+    </w:p>
+    <w:p>
+      <w:pPr>
+        <w:ind w:left="360" w:firstLine="720"/>
+      </w:pPr>
       <w:r>
         <w:rPr>
           <w:b/>
@@ -7344,10 +7738,13 @@
         <w:t>Precondition:</w:t>
       </w:r>
       <w:r>
-        <w:t xml:space="preserve"> nothing</w:t>
-      </w:r>
-    </w:p>
-    <w:p>
+        <w:t xml:space="preserve"> none</w:t>
+      </w:r>
+    </w:p>
+    <w:p>
+      <w:pPr>
+        <w:ind w:left="360" w:firstLine="720"/>
+      </w:pPr>
       <w:r>
         <w:rPr>
           <w:b/>
@@ -7355,600 +7752,170 @@
         <w:t>Input:</w:t>
       </w:r>
       <w:r>
-        <w:t xml:space="preserve"> nothing</w:t>
-      </w:r>
-    </w:p>
-    <w:p>
-      <w:r>
-        <w:rPr>
-          <w:b/>
-        </w:rPr>
-        <w:t>Return:</w:t>
-      </w:r>
-      <w:r>
-        <w:t xml:space="preserve"> void</w:t>
-      </w:r>
-    </w:p>
-    <w:p>
-      <w:pPr>
-        <w:rPr>
-          <w:b/>
-        </w:rPr>
-      </w:pPr>
-      <w:r>
-        <w:rPr>
-          <w:b/>
-        </w:rPr>
-        <w:t xml:space="preserve">Postcondition: </w:t>
-      </w:r>
-    </w:p>
-    <w:p>
-      <w:r>
-        <w:t>The garage view constructed.</w:t>
-      </w:r>
-    </w:p>
-    <w:p/>
-    <w:p>
-      <w:bookmarkStart w:id="0" w:name="_GoBack"/>
-      <w:bookmarkEnd w:id="0"/>
-    </w:p>
-    <w:p>
-      <w:pPr>
-        <w:pStyle w:val="Heading3"/>
-      </w:pPr>
-      <w:r>
+        <w:t xml:space="preserve"> none</w:t>
+      </w:r>
+    </w:p>
+    <w:p>
+      <w:pPr>
+        <w:ind w:left="360" w:firstLine="720"/>
+      </w:pPr>
+      <w:r>
+        <w:rPr>
+          <w:b/>
+        </w:rPr>
+        <w:t>Return</w:t>
+      </w:r>
+      <w:r>
+        <w:rPr>
+          <w:b/>
+        </w:rPr>
+        <w:t>:</w:t>
+      </w:r>
+      <w:r>
+        <w:t xml:space="preserve"> none</w:t>
+      </w:r>
+    </w:p>
+    <w:p>
+      <w:pPr>
+        <w:ind w:left="360" w:firstLine="720"/>
+      </w:pPr>
+      <w:r>
+        <w:rPr>
+          <w:b/>
+        </w:rPr>
+        <w:t>Postcondition:</w:t>
+      </w:r>
+      <w:r>
+        <w:t xml:space="preserve"> a new timer is started</w:t>
+      </w:r>
+    </w:p>
+    <w:p>
+      <w:pPr>
+        <w:ind w:left="360" w:firstLine="720"/>
+      </w:pPr>
+    </w:p>
+    <w:p>
+      <w:pPr>
+        <w:ind w:left="360" w:firstLine="720"/>
+        <w:rPr>
+          <w:b/>
+        </w:rPr>
+      </w:pPr>
+      <w:r>
+        <w:rPr>
+          <w:b/>
+        </w:rPr>
+        <w:t>update</w:t>
+      </w:r>
+      <w:r>
+        <w:rPr>
+          <w:b/>
+        </w:rPr>
+        <w:t>RobotPosition() : void</w:t>
+      </w:r>
+    </w:p>
+    <w:p>
+      <w:pPr>
+        <w:ind w:left="360" w:firstLine="720"/>
+      </w:pPr>
+      <w:r>
+        <w:rPr>
+          <w:b/>
+        </w:rPr>
+        <w:t>Summary:</w:t>
+      </w:r>
+      <w:r>
+        <w:rPr>
+          <w:b/>
+        </w:rPr>
+        <w:t xml:space="preserve"> </w:t>
+      </w:r>
+      <w:r>
+        <w:t xml:space="preserve">notify </w:t>
+      </w:r>
+      <w:r>
+        <w:t>GameBoardView</w:t>
+      </w:r>
+    </w:p>
+    <w:p>
+      <w:pPr>
+        <w:ind w:left="360" w:firstLine="720"/>
+      </w:pPr>
+      <w:r>
+        <w:rPr>
+          <w:b/>
+        </w:rPr>
+        <w:t>Precondition:</w:t>
+      </w:r>
+      <w:r>
+        <w:t xml:space="preserve"> a robot moved</w:t>
+      </w:r>
+    </w:p>
+    <w:p>
+      <w:pPr>
+        <w:ind w:left="360" w:firstLine="720"/>
+      </w:pPr>
+      <w:r>
+        <w:rPr>
+          <w:b/>
+        </w:rPr>
+        <w:t>Input:</w:t>
+      </w:r>
+      <w:r>
+        <w:t xml:space="preserve"> none</w:t>
+      </w:r>
+    </w:p>
+    <w:p>
+      <w:pPr>
+        <w:ind w:left="360" w:firstLine="720"/>
+      </w:pPr>
+      <w:r>
+        <w:rPr>
+          <w:b/>
+        </w:rPr>
+        <w:t>Return</w:t>
+      </w:r>
+      <w:r>
+        <w:rPr>
+          <w:b/>
+        </w:rPr>
+        <w:t>:</w:t>
+      </w:r>
+      <w:r>
+        <w:t xml:space="preserve"> none</w:t>
+      </w:r>
+    </w:p>
+    <w:p>
+      <w:pPr>
+        <w:ind w:left="360" w:firstLine="720"/>
+      </w:pPr>
+      <w:r>
+        <w:rPr>
+          <w:b/>
+        </w:rPr>
+        <w:t>Postcondition:</w:t>
+      </w:r>
+      <w:r>
+        <w:t xml:space="preserve"> GameBoardView displays change of the specific player’s position</w:t>
+      </w:r>
+    </w:p>
+    <w:p>
+      <w:pPr>
+        <w:ind w:left="360" w:firstLine="720"/>
+      </w:pPr>
+    </w:p>
+    <w:p>
+      <w:pPr>
+        <w:ind w:left="360" w:firstLine="720"/>
+        <w:rPr>
+          <w:b/>
+        </w:rPr>
+      </w:pPr>
+      <w:r>
+        <w:rPr>
+          <w:b/>
+        </w:rPr>
         <w:lastRenderedPageBreak/>
-        <w:t xml:space="preserve">3.1.3 </w:t>
-      </w:r>
-      <w:r>
-        <w:t>Controller</w:t>
-      </w:r>
-      <w:r>
-        <w:t xml:space="preserve"> Package</w:t>
-      </w:r>
-    </w:p>
-    <w:p>
-      <w:pPr>
-        <w:pStyle w:val="Heading4"/>
-      </w:pPr>
-      <w:r>
-        <w:t xml:space="preserve">3.1.3.1 </w:t>
-      </w:r>
-      <w:r>
-        <w:t>GameController</w:t>
-      </w:r>
-    </w:p>
-    <w:p>
-      <w:pPr>
-        <w:ind w:left="1080"/>
-        <w:rPr>
-          <w:b/>
-        </w:rPr>
-      </w:pPr>
-      <w:r>
-        <w:rPr>
-          <w:b/>
-        </w:rPr>
-        <w:t xml:space="preserve">Fields: </w:t>
-      </w:r>
-    </w:p>
-    <w:p>
-      <w:pPr>
-        <w:ind w:left="1080"/>
-      </w:pPr>
-      <w:r>
-        <w:t>game : Game</w:t>
-      </w:r>
-    </w:p>
-    <w:p>
-      <w:pPr>
-        <w:ind w:left="1080"/>
-      </w:pPr>
-      <w:r>
-        <w:t>gameStartView : GameStartView</w:t>
-      </w:r>
-    </w:p>
-    <w:p>
-      <w:pPr>
-        <w:ind w:left="1080"/>
-      </w:pPr>
-      <w:r>
-        <w:t>setGameModeView : SetGameModeView</w:t>
-      </w:r>
-    </w:p>
-    <w:p>
-      <w:pPr>
-        <w:ind w:left="1080"/>
-      </w:pPr>
-      <w:r>
-        <w:t>gameBoardView : GameBoardView</w:t>
-      </w:r>
-    </w:p>
-    <w:p>
-      <w:pPr>
-        <w:ind w:left="1080"/>
-      </w:pPr>
-      <w:r>
-        <w:t>playerStatusView : PlayerStatusView</w:t>
-      </w:r>
-    </w:p>
-    <w:p>
-      <w:pPr>
-        <w:ind w:left="1080"/>
-      </w:pPr>
-      <w:r>
-        <w:t>garageView : GarageView</w:t>
-      </w:r>
-    </w:p>
-    <w:p>
-      <w:pPr>
-        <w:ind w:left="1080"/>
-      </w:pPr>
-    </w:p>
-    <w:p>
-      <w:pPr>
-        <w:ind w:left="1080"/>
-        <w:rPr>
-          <w:b/>
-        </w:rPr>
-      </w:pPr>
-      <w:r>
-        <w:rPr>
-          <w:b/>
-        </w:rPr>
-        <w:t>ActionPerformed(ActionEvent e) : void</w:t>
-      </w:r>
-    </w:p>
-    <w:p>
-      <w:pPr>
-        <w:ind w:left="360" w:firstLine="720"/>
-      </w:pPr>
-      <w:r>
-        <w:rPr>
-          <w:b/>
-        </w:rPr>
-        <w:t>Summary:</w:t>
-      </w:r>
-      <w:r>
-        <w:t xml:space="preserve"> handle all the button clicked event</w:t>
-      </w:r>
-    </w:p>
-    <w:p>
-      <w:pPr>
-        <w:ind w:left="360" w:firstLine="720"/>
-      </w:pPr>
-      <w:r>
-        <w:rPr>
-          <w:b/>
-        </w:rPr>
-        <w:t>Precondition:</w:t>
-      </w:r>
-      <w:r>
-        <w:t xml:space="preserve"> button is clicked in views</w:t>
-      </w:r>
-    </w:p>
-    <w:p>
-      <w:pPr>
-        <w:ind w:left="360" w:firstLine="720"/>
-      </w:pPr>
-      <w:r>
-        <w:rPr>
-          <w:b/>
-        </w:rPr>
-        <w:t>Input:</w:t>
-      </w:r>
-      <w:r>
-        <w:t xml:space="preserve"> e is an ActionEvent from clicked button</w:t>
-      </w:r>
-    </w:p>
-    <w:p>
-      <w:pPr>
-        <w:ind w:left="360" w:firstLine="720"/>
-      </w:pPr>
-      <w:r>
-        <w:rPr>
-          <w:b/>
-        </w:rPr>
-        <w:t>Return</w:t>
-      </w:r>
-      <w:r>
-        <w:rPr>
-          <w:b/>
-        </w:rPr>
-        <w:t>:</w:t>
-      </w:r>
-      <w:r>
-        <w:t xml:space="preserve"> none</w:t>
-      </w:r>
-    </w:p>
-    <w:p>
-      <w:pPr>
-        <w:ind w:left="1080"/>
-      </w:pPr>
-      <w:r>
-        <w:rPr>
-          <w:b/>
-        </w:rPr>
-        <w:t>Postcondition:</w:t>
-      </w:r>
-      <w:r>
-        <w:t xml:space="preserve"> a new SetGameModeView instance assigned to setGameModeView and displayed if </w:t>
-      </w:r>
-      <w:r>
-        <w:t>startButton</w:t>
-      </w:r>
-      <w:r>
-        <w:t xml:space="preserve"> clicked; a new GarageView instance assigned to garageView and displayed if </w:t>
-      </w:r>
-      <w:r>
-        <w:t xml:space="preserve">garageButton </w:t>
-      </w:r>
-      <w:r>
-        <w:t xml:space="preserve">clicked; game quit if </w:t>
-      </w:r>
-      <w:r>
-        <w:t xml:space="preserve">exitButton </w:t>
-      </w:r>
-      <w:r>
-        <w:t xml:space="preserve">clicked; a new GameBoardView instance assigned to gameBoardView and displayed if start game button clicked; switch to next play if </w:t>
-      </w:r>
-      <w:r>
-        <w:t>endPlayButton</w:t>
-      </w:r>
-      <w:r>
-        <w:t xml:space="preserve"> clicked; the specific player marked died if </w:t>
-      </w:r>
-      <w:r>
-        <w:t>surrenderButton</w:t>
-      </w:r>
-      <w:r>
-        <w:t xml:space="preserve"> clicked; go back to gameStartView if </w:t>
-      </w:r>
-      <w:r>
-        <w:t>homeButton</w:t>
-      </w:r>
-      <w:r>
-        <w:t xml:space="preserve"> clicked; a new robot registered if </w:t>
-      </w:r>
-      <w:r>
-        <w:t>registerButton</w:t>
-      </w:r>
-      <w:r>
-        <w:t xml:space="preserve"> clicked; the specific robot revised if </w:t>
-      </w:r>
-      <w:r>
-        <w:t>reviseButton</w:t>
-      </w:r>
-      <w:r>
-        <w:t xml:space="preserve"> clicked; the specific robot retired if </w:t>
-      </w:r>
-      <w:r>
-        <w:t>retireButton</w:t>
-      </w:r>
-      <w:r>
-        <w:t xml:space="preserve"> clicked</w:t>
-      </w:r>
-    </w:p>
-    <w:p>
-      <w:pPr>
-        <w:ind w:left="1080"/>
-      </w:pPr>
-    </w:p>
-    <w:p>
-      <w:pPr>
-        <w:ind w:left="1080"/>
-        <w:rPr>
-          <w:b/>
-        </w:rPr>
-      </w:pPr>
-      <w:r>
-        <w:rPr>
-          <w:b/>
-        </w:rPr>
-        <w:t>keyTyped(KeyEvent e) : void</w:t>
-      </w:r>
-    </w:p>
-    <w:p>
-      <w:pPr>
-        <w:ind w:left="360" w:firstLine="720"/>
-      </w:pPr>
-      <w:r>
-        <w:rPr>
-          <w:b/>
-        </w:rPr>
-        <w:t>Summary:</w:t>
-      </w:r>
-      <w:r>
-        <w:t xml:space="preserve"> handle all the key typed event</w:t>
-      </w:r>
-    </w:p>
-    <w:p>
-      <w:pPr>
-        <w:ind w:left="360" w:firstLine="720"/>
-      </w:pPr>
-      <w:r>
-        <w:rPr>
-          <w:b/>
-        </w:rPr>
-        <w:t>Precondition:</w:t>
-      </w:r>
-      <w:r>
-        <w:t xml:space="preserve"> key is pressed in views</w:t>
-      </w:r>
-    </w:p>
-    <w:p>
-      <w:pPr>
-        <w:ind w:left="360" w:firstLine="720"/>
-      </w:pPr>
-      <w:r>
-        <w:rPr>
-          <w:b/>
-        </w:rPr>
-        <w:t>Input:</w:t>
-      </w:r>
-      <w:r>
-        <w:t xml:space="preserve"> e is a KeyEvent </w:t>
-      </w:r>
-    </w:p>
-    <w:p>
-      <w:pPr>
-        <w:ind w:left="360" w:firstLine="720"/>
-      </w:pPr>
-      <w:r>
-        <w:rPr>
-          <w:b/>
-        </w:rPr>
-        <w:t>Return:</w:t>
-      </w:r>
-      <w:r>
-        <w:t xml:space="preserve"> none</w:t>
-      </w:r>
-    </w:p>
-    <w:p>
-      <w:pPr>
-        <w:ind w:left="1080"/>
-      </w:pPr>
-      <w:r>
-        <w:rPr>
-          <w:b/>
-        </w:rPr>
-        <w:t xml:space="preserve">Postcondition: </w:t>
-      </w:r>
-      <w:r>
-        <w:t>enter turning mode if pressed “T”; enter moving mode if pressed “M”; enter shooting mode if pressed “S”;</w:t>
-      </w:r>
-      <w:r>
-        <w:rPr>
-          <w:b/>
-        </w:rPr>
-        <w:t xml:space="preserve"> </w:t>
-      </w:r>
-      <w:r>
-        <w:t>the playing robot’s direction rotate n (n is the number of pressed number key) unit if pressed number key and in turning mode; the playing robot shoots n (n is the number of pressed number key)  unit of range if pressed number key and in shooting mode</w:t>
-      </w:r>
-    </w:p>
-    <w:p>
-      <w:pPr>
-        <w:ind w:left="1080"/>
-      </w:pPr>
-    </w:p>
-    <w:p>
-      <w:pPr>
-        <w:ind w:left="1080"/>
-        <w:rPr>
-          <w:b/>
-        </w:rPr>
-      </w:pPr>
-      <w:r>
-        <w:rPr>
-          <w:b/>
-        </w:rPr>
-        <w:t>startTimer() : void</w:t>
-      </w:r>
-    </w:p>
-    <w:p>
-      <w:pPr>
-        <w:ind w:left="360" w:firstLine="720"/>
-      </w:pPr>
-      <w:r>
-        <w:rPr>
-          <w:b/>
-        </w:rPr>
-        <w:t>Summary:</w:t>
-      </w:r>
-      <w:r>
-        <w:t xml:space="preserve"> start a new timer to be displayed in GameBoardView</w:t>
-      </w:r>
-    </w:p>
-    <w:p>
-      <w:pPr>
-        <w:ind w:left="360" w:firstLine="720"/>
-      </w:pPr>
-      <w:r>
-        <w:rPr>
-          <w:b/>
-        </w:rPr>
-        <w:t>Precondition:</w:t>
-      </w:r>
-      <w:r>
-        <w:t xml:space="preserve"> none</w:t>
-      </w:r>
-    </w:p>
-    <w:p>
-      <w:pPr>
-        <w:ind w:left="360" w:firstLine="720"/>
-      </w:pPr>
-      <w:r>
-        <w:rPr>
-          <w:b/>
-        </w:rPr>
-        <w:t>Input:</w:t>
-      </w:r>
-      <w:r>
-        <w:t xml:space="preserve"> none</w:t>
-      </w:r>
-    </w:p>
-    <w:p>
-      <w:pPr>
-        <w:ind w:left="360" w:firstLine="720"/>
-      </w:pPr>
-      <w:r>
-        <w:rPr>
-          <w:b/>
-        </w:rPr>
-        <w:t>Return</w:t>
-      </w:r>
-      <w:r>
-        <w:rPr>
-          <w:b/>
-        </w:rPr>
-        <w:t>:</w:t>
-      </w:r>
-      <w:r>
-        <w:t xml:space="preserve"> none</w:t>
-      </w:r>
-    </w:p>
-    <w:p>
-      <w:pPr>
-        <w:ind w:left="360" w:firstLine="720"/>
-      </w:pPr>
-      <w:r>
-        <w:rPr>
-          <w:b/>
-        </w:rPr>
-        <w:t>Postcondition:</w:t>
-      </w:r>
-      <w:r>
-        <w:t xml:space="preserve"> a new timer is started</w:t>
-      </w:r>
-    </w:p>
-    <w:p>
-      <w:pPr>
-        <w:ind w:left="360" w:firstLine="720"/>
-      </w:pPr>
-    </w:p>
-    <w:p>
-      <w:pPr>
-        <w:ind w:left="360" w:firstLine="720"/>
-        <w:rPr>
-          <w:b/>
-        </w:rPr>
-      </w:pPr>
-      <w:r>
-        <w:rPr>
-          <w:b/>
-        </w:rPr>
-        <w:t>update</w:t>
-      </w:r>
-      <w:r>
-        <w:rPr>
-          <w:b/>
-        </w:rPr>
-        <w:t>RobotPosition() : void</w:t>
-      </w:r>
-    </w:p>
-    <w:p>
-      <w:pPr>
-        <w:ind w:left="360" w:firstLine="720"/>
-      </w:pPr>
-      <w:r>
-        <w:rPr>
-          <w:b/>
-        </w:rPr>
-        <w:t>Summary:</w:t>
-      </w:r>
-      <w:r>
-        <w:rPr>
-          <w:b/>
-        </w:rPr>
-        <w:t xml:space="preserve"> </w:t>
-      </w:r>
-      <w:r>
-        <w:t xml:space="preserve">notify </w:t>
-      </w:r>
-      <w:r>
-        <w:t>GameBoardView</w:t>
-      </w:r>
-    </w:p>
-    <w:p>
-      <w:pPr>
-        <w:ind w:left="360" w:firstLine="720"/>
-      </w:pPr>
-      <w:r>
-        <w:rPr>
-          <w:b/>
-        </w:rPr>
-        <w:lastRenderedPageBreak/>
-        <w:t>Precondition:</w:t>
-      </w:r>
-      <w:r>
-        <w:t xml:space="preserve"> a robot moved</w:t>
-      </w:r>
-    </w:p>
-    <w:p>
-      <w:pPr>
-        <w:ind w:left="360" w:firstLine="720"/>
-      </w:pPr>
-      <w:r>
-        <w:rPr>
-          <w:b/>
-        </w:rPr>
-        <w:t>Input:</w:t>
-      </w:r>
-      <w:r>
-        <w:t xml:space="preserve"> none</w:t>
-      </w:r>
-    </w:p>
-    <w:p>
-      <w:pPr>
-        <w:ind w:left="360" w:firstLine="720"/>
-      </w:pPr>
-      <w:r>
-        <w:rPr>
-          <w:b/>
-        </w:rPr>
-        <w:t>Return</w:t>
-      </w:r>
-      <w:r>
-        <w:rPr>
-          <w:b/>
-        </w:rPr>
-        <w:t>:</w:t>
-      </w:r>
-      <w:r>
-        <w:t xml:space="preserve"> none</w:t>
-      </w:r>
-    </w:p>
-    <w:p>
-      <w:pPr>
-        <w:ind w:left="360" w:firstLine="720"/>
-      </w:pPr>
-      <w:r>
-        <w:rPr>
-          <w:b/>
-        </w:rPr>
-        <w:t>Postcondition:</w:t>
-      </w:r>
-      <w:r>
-        <w:t xml:space="preserve"> GameBoardView displays change of the specific player’s position</w:t>
-      </w:r>
-    </w:p>
-    <w:p>
-      <w:pPr>
-        <w:ind w:left="360" w:firstLine="720"/>
-      </w:pPr>
-    </w:p>
-    <w:p>
-      <w:pPr>
-        <w:ind w:left="360" w:firstLine="720"/>
-        <w:rPr>
-          <w:b/>
-        </w:rPr>
-      </w:pPr>
-      <w:r>
-        <w:rPr>
-          <w:b/>
-        </w:rPr>
         <w:t>updateRobotHealth</w:t>
       </w:r>
       <w:r>

</xml_diff>

<commit_message>
add description of GameController class in design document
</commit_message>
<xml_diff>
--- a/doc/Design Document.docx
+++ b/doc/Design Document.docx
@@ -6781,756 +6781,1410 @@
       <w:r>
         <w:t xml:space="preserve"> </w:t>
       </w:r>
+      <w:r>
+        <w:t>JButton</w:t>
+      </w:r>
+    </w:p>
+    <w:p/>
+    <w:p>
+      <w:pPr>
+        <w:rPr>
+          <w:b/>
+        </w:rPr>
+      </w:pPr>
+      <w:r>
+        <w:rPr>
+          <w:b/>
+        </w:rPr>
+        <w:t>Methods:</w:t>
+      </w:r>
+    </w:p>
+    <w:p>
+      <w:pPr>
+        <w:rPr>
+          <w:b/>
+        </w:rPr>
+      </w:pPr>
+      <w:r>
+        <w:rPr>
+          <w:b/>
+        </w:rPr>
+        <w:t>setGameModeView(): void</w:t>
+      </w:r>
+    </w:p>
+    <w:p>
+      <w:r>
+        <w:rPr>
+          <w:b/>
+        </w:rPr>
+        <w:lastRenderedPageBreak/>
+        <w:t>Summary:</w:t>
+      </w:r>
+      <w:r>
+        <w:t xml:space="preserve"> this method is to construct the set game mode frame, a list with three radio button to set game mode, a list of three radio button to choose player’s number, a list of combo box to set player type, and a button to start game.</w:t>
+      </w:r>
+    </w:p>
+    <w:p>
+      <w:r>
+        <w:rPr>
+          <w:b/>
+        </w:rPr>
+        <w:t>Precondition:</w:t>
+      </w:r>
+      <w:r>
+        <w:t xml:space="preserve"> nothing</w:t>
+      </w:r>
+    </w:p>
+    <w:p>
+      <w:r>
+        <w:rPr>
+          <w:b/>
+        </w:rPr>
+        <w:t>Input:</w:t>
+      </w:r>
+      <w:r>
+        <w:t xml:space="preserve"> nothing</w:t>
+      </w:r>
+    </w:p>
+    <w:p>
+      <w:r>
+        <w:rPr>
+          <w:b/>
+        </w:rPr>
+        <w:t>Return:</w:t>
+      </w:r>
+      <w:r>
+        <w:t xml:space="preserve"> void</w:t>
+      </w:r>
+    </w:p>
+    <w:p>
+      <w:pPr>
+        <w:rPr>
+          <w:b/>
+        </w:rPr>
+      </w:pPr>
+      <w:r>
+        <w:rPr>
+          <w:b/>
+        </w:rPr>
+        <w:t xml:space="preserve">Postcondition: </w:t>
+      </w:r>
+    </w:p>
+    <w:p>
+      <w:r>
+        <w:t>The set game mode view constructed.</w:t>
+      </w:r>
+    </w:p>
+    <w:p>
+      <w:pPr>
+        <w:pStyle w:val="ListParagraph"/>
+      </w:pPr>
+      <w:r>
+        <w:t xml:space="preserve"> </w:t>
+      </w:r>
+    </w:p>
+    <w:p>
+      <w:pPr>
+        <w:pStyle w:val="Heading4"/>
+      </w:pPr>
+      <w:r>
+        <w:t xml:space="preserve">3.1.2.3 </w:t>
+      </w:r>
+      <w:r>
+        <w:t>GameBoardView Class</w:t>
+      </w:r>
+    </w:p>
+    <w:p>
+      <w:r>
+        <w:t>The game board view show the current game scene, display the game board, the timer and the information of player status, and give the choice to access the current game: end play, give up or go back home.  This class is used to create the game board view. It has a method to access the information when the controller notifies to change.</w:t>
+      </w:r>
+    </w:p>
+    <w:p/>
+    <w:p>
+      <w:pPr>
+        <w:rPr>
+          <w:b/>
+        </w:rPr>
+      </w:pPr>
+      <w:r>
+        <w:rPr>
+          <w:b/>
+        </w:rPr>
+        <w:t>Fields:</w:t>
+      </w:r>
+    </w:p>
+    <w:p>
+      <w:r>
+        <w:t>hexagonLabelList: ArrayList&lt;JLabel&gt;</w:t>
+      </w:r>
+    </w:p>
+    <w:p>
+      <w:r>
+        <w:t>timerLabel: JLabel</w:t>
+      </w:r>
+    </w:p>
+    <w:p>
+      <w:r>
+        <w:t>endPlayButton: JButton</w:t>
+      </w:r>
+    </w:p>
+    <w:p>
+      <w:r>
+        <w:t>surrenderButton: JButton</w:t>
+      </w:r>
+    </w:p>
+    <w:p>
+      <w:r>
+        <w:t>homeButton: JButton</w:t>
+      </w:r>
+    </w:p>
+    <w:p/>
+    <w:p>
+      <w:pPr>
+        <w:rPr>
+          <w:b/>
+        </w:rPr>
+      </w:pPr>
+      <w:r>
+        <w:rPr>
+          <w:b/>
+        </w:rPr>
+        <w:t>Methods:</w:t>
+      </w:r>
+    </w:p>
+    <w:p>
+      <w:pPr>
+        <w:rPr>
+          <w:b/>
+        </w:rPr>
+      </w:pPr>
+      <w:r>
+        <w:rPr>
+          <w:b/>
+        </w:rPr>
+        <w:t xml:space="preserve">GameBoardView(): </w:t>
+      </w:r>
+    </w:p>
+    <w:p>
+      <w:r>
+        <w:rPr>
+          <w:b/>
+        </w:rPr>
+        <w:t>Summary:</w:t>
+      </w:r>
+      <w:r>
+        <w:t xml:space="preserve"> this method is to construct game board view frame, a list of hexagon label, a timer label, a button to end play, a button to give up, a button to go home view, and a player status panel.</w:t>
+      </w:r>
+    </w:p>
+    <w:p>
+      <w:r>
+        <w:rPr>
+          <w:b/>
+        </w:rPr>
+        <w:t>Precondition:</w:t>
+      </w:r>
+      <w:r>
+        <w:t xml:space="preserve"> nothing</w:t>
+      </w:r>
+    </w:p>
+    <w:p>
+      <w:r>
+        <w:rPr>
+          <w:b/>
+        </w:rPr>
+        <w:t>Input:</w:t>
+      </w:r>
+      <w:r>
+        <w:t xml:space="preserve"> nothing</w:t>
+      </w:r>
+    </w:p>
+    <w:p>
+      <w:r>
+        <w:rPr>
+          <w:b/>
+        </w:rPr>
+        <w:t>Return:</w:t>
+      </w:r>
+      <w:r>
+        <w:t xml:space="preserve"> void</w:t>
+      </w:r>
+    </w:p>
+    <w:p>
+      <w:pPr>
+        <w:rPr>
+          <w:b/>
+        </w:rPr>
+      </w:pPr>
+      <w:r>
+        <w:rPr>
+          <w:b/>
+        </w:rPr>
+        <w:t xml:space="preserve">Postcondition: </w:t>
+      </w:r>
+    </w:p>
+    <w:p>
+      <w:r>
+        <w:t>The game board view constructed.</w:t>
+      </w:r>
+    </w:p>
+    <w:p>
+      <w:pPr>
+        <w:pStyle w:val="ListParagraph"/>
+        <w:rPr>
+          <w:b/>
+        </w:rPr>
+      </w:pPr>
+    </w:p>
+    <w:p>
+      <w:pPr>
+        <w:pStyle w:val="Heading4"/>
+      </w:pPr>
+      <w:r>
+        <w:t xml:space="preserve">3.1.2.4 </w:t>
+      </w:r>
+      <w:r>
+        <w:t>PlayerStatusView Class</w:t>
+      </w:r>
+    </w:p>
+    <w:p>
+      <w:r>
+        <w:t xml:space="preserve">The player status view display the player name, and the robot team of the player, and their health point. This is a class for the panel to be placed in the frame of game board view. It has a various of label to show the status. </w:t>
+      </w:r>
+    </w:p>
+    <w:p/>
+    <w:p>
+      <w:pPr>
+        <w:rPr>
+          <w:b/>
+        </w:rPr>
+      </w:pPr>
+      <w:r>
+        <w:rPr>
+          <w:b/>
+        </w:rPr>
+        <w:t>Fields:</w:t>
+      </w:r>
+    </w:p>
+    <w:p>
+      <w:r>
+        <w:t>playerNameLabel: JLabel</w:t>
+      </w:r>
+    </w:p>
+    <w:p>
+      <w:r>
+        <w:t>soutLabel: JLabel</w:t>
+      </w:r>
+    </w:p>
+    <w:p>
+      <w:r>
+        <w:t>soutHealthPointLabel: JLabel</w:t>
+      </w:r>
+    </w:p>
+    <w:p>
+      <w:r>
+        <w:t>sniperLabel: JLabel</w:t>
+      </w:r>
+    </w:p>
+    <w:p>
+      <w:r>
+        <w:lastRenderedPageBreak/>
+        <w:t>sniperHealthPointLabel: JLabel</w:t>
+      </w:r>
+    </w:p>
+    <w:p>
+      <w:r>
+        <w:t>tankLabel: JLabel</w:t>
+      </w:r>
+    </w:p>
+    <w:p>
+      <w:r>
+        <w:t>tankHealthPointLabel; JLabel</w:t>
+      </w:r>
+    </w:p>
+    <w:p/>
+    <w:p>
+      <w:pPr>
+        <w:rPr>
+          <w:b/>
+        </w:rPr>
+      </w:pPr>
+      <w:r>
+        <w:rPr>
+          <w:b/>
+        </w:rPr>
+        <w:t>Methods:</w:t>
+      </w:r>
+    </w:p>
+    <w:p>
+      <w:pPr>
+        <w:rPr>
+          <w:b/>
+        </w:rPr>
+      </w:pPr>
+      <w:r>
+        <w:rPr>
+          <w:b/>
+        </w:rPr>
+        <w:t>PlayerStatusView(): void</w:t>
+      </w:r>
+    </w:p>
+    <w:p>
+      <w:r>
+        <w:rPr>
+          <w:b/>
+        </w:rPr>
+        <w:t>Summary:</w:t>
+      </w:r>
+      <w:r>
+        <w:t xml:space="preserve"> this method is to construct the player status panel, a label with player name, a scout label, a label with its health point, a sniper label and label with its health point, and a tank label and a label with its health point.</w:t>
+      </w:r>
+    </w:p>
+    <w:p>
+      <w:r>
+        <w:rPr>
+          <w:b/>
+        </w:rPr>
+        <w:t>Precondition:</w:t>
+      </w:r>
+      <w:r>
+        <w:t xml:space="preserve"> nothing</w:t>
+      </w:r>
+    </w:p>
+    <w:p>
+      <w:r>
+        <w:rPr>
+          <w:b/>
+        </w:rPr>
+        <w:t>Input:</w:t>
+      </w:r>
+      <w:r>
+        <w:t xml:space="preserve"> nothing</w:t>
+      </w:r>
+    </w:p>
+    <w:p>
+      <w:r>
+        <w:rPr>
+          <w:b/>
+        </w:rPr>
+        <w:t>Return:</w:t>
+      </w:r>
+      <w:r>
+        <w:t xml:space="preserve"> void</w:t>
+      </w:r>
+    </w:p>
+    <w:p>
+      <w:pPr>
+        <w:rPr>
+          <w:b/>
+        </w:rPr>
+      </w:pPr>
+      <w:r>
+        <w:rPr>
+          <w:b/>
+        </w:rPr>
+        <w:t xml:space="preserve">Postcondition: </w:t>
+      </w:r>
+    </w:p>
+    <w:p>
+      <w:r>
+        <w:t>The player status view constructed.</w:t>
+      </w:r>
+    </w:p>
+    <w:p>
+      <w:pPr>
+        <w:pStyle w:val="ListParagraph"/>
+        <w:rPr>
+          <w:b/>
+        </w:rPr>
+      </w:pPr>
+    </w:p>
+    <w:p>
+      <w:pPr>
+        <w:pStyle w:val="Heading4"/>
+      </w:pPr>
+      <w:r>
+        <w:t xml:space="preserve">3.1.2.5 </w:t>
+      </w:r>
+      <w:r>
+        <w:t>GarageView Class</w:t>
+      </w:r>
+    </w:p>
+    <w:p>
+      <w:r>
+        <w:t xml:space="preserve">The Garage view display the all robots, and player can manage the robot: register a new robot, revise and retire an exiting robot.  </w:t>
+      </w:r>
+    </w:p>
+    <w:p/>
+    <w:p>
+      <w:pPr>
+        <w:rPr>
+          <w:b/>
+        </w:rPr>
+      </w:pPr>
+      <w:r>
+        <w:rPr>
+          <w:b/>
+        </w:rPr>
+        <w:t>Fields:</w:t>
+      </w:r>
+    </w:p>
+    <w:p>
+      <w:pPr>
+        <w:rPr>
+          <w:b/>
+        </w:rPr>
+      </w:pPr>
+      <w:r>
+        <w:rPr>
+          <w:b/>
+        </w:rPr>
+        <w:t>Fields:</w:t>
+      </w:r>
+    </w:p>
+    <w:p>
+      <w:r>
+        <w:t>robotListView: JList</w:t>
+      </w:r>
+    </w:p>
+    <w:p>
+      <w:r>
+        <w:t>registerButton: JButton</w:t>
+      </w:r>
+    </w:p>
+    <w:p>
+      <w:r>
+        <w:t>reviseButton: JButton</w:t>
+      </w:r>
+    </w:p>
+    <w:p>
+      <w:r>
+        <w:t>retireButton: JButton</w:t>
+      </w:r>
+    </w:p>
+    <w:p>
+      <w:r>
+        <w:t>nameTextField: JTextFied</w:t>
+      </w:r>
+    </w:p>
+    <w:p/>
+    <w:p>
+      <w:pPr>
+        <w:rPr>
+          <w:b/>
+        </w:rPr>
+      </w:pPr>
+      <w:r>
+        <w:rPr>
+          <w:b/>
+        </w:rPr>
+        <w:t>Methods:</w:t>
+      </w:r>
+    </w:p>
+    <w:p>
+      <w:pPr>
+        <w:rPr>
+          <w:b/>
+        </w:rPr>
+      </w:pPr>
+      <w:r>
+        <w:rPr>
+          <w:b/>
+        </w:rPr>
+        <w:t>GarageView(): void</w:t>
+      </w:r>
+    </w:p>
+    <w:p>
+      <w:r>
+        <w:rPr>
+          <w:b/>
+        </w:rPr>
+        <w:t>Summary:</w:t>
+      </w:r>
+      <w:r>
+        <w:t xml:space="preserve"> this method is to construct the garage view frame, a list of robot, with name, a button to register, a button to revise and a button to retire.</w:t>
+      </w:r>
+    </w:p>
+    <w:p>
+      <w:r>
+        <w:rPr>
+          <w:b/>
+        </w:rPr>
+        <w:t>Precondition:</w:t>
+      </w:r>
+      <w:r>
+        <w:t xml:space="preserve"> nothing</w:t>
+      </w:r>
+    </w:p>
+    <w:p>
+      <w:r>
+        <w:rPr>
+          <w:b/>
+        </w:rPr>
+        <w:t>Input:</w:t>
+      </w:r>
+      <w:r>
+        <w:t xml:space="preserve"> nothing</w:t>
+      </w:r>
+    </w:p>
+    <w:p>
+      <w:r>
+        <w:rPr>
+          <w:b/>
+        </w:rPr>
+        <w:t>Return:</w:t>
+      </w:r>
+      <w:r>
+        <w:t xml:space="preserve"> void</w:t>
+      </w:r>
+    </w:p>
+    <w:p>
+      <w:pPr>
+        <w:rPr>
+          <w:b/>
+        </w:rPr>
+      </w:pPr>
+      <w:r>
+        <w:rPr>
+          <w:b/>
+        </w:rPr>
+        <w:t xml:space="preserve">Postcondition: </w:t>
+      </w:r>
+    </w:p>
+    <w:p>
+      <w:r>
+        <w:t>The garage view constructed.</w:t>
+      </w:r>
+    </w:p>
+    <w:p/>
+    <w:p/>
+    <w:p>
+      <w:pPr>
+        <w:pStyle w:val="Heading3"/>
+      </w:pPr>
+      <w:r>
+        <w:t xml:space="preserve">3.1.3 </w:t>
+      </w:r>
+      <w:r>
+        <w:t>Controller</w:t>
+      </w:r>
+      <w:r>
+        <w:t xml:space="preserve"> Package</w:t>
+      </w:r>
+    </w:p>
+    <w:p>
+      <w:pPr>
+        <w:pStyle w:val="Heading4"/>
+      </w:pPr>
+      <w:r>
+        <w:t xml:space="preserve">3.1.3.1 </w:t>
+      </w:r>
+      <w:r>
+        <w:t>GameController</w:t>
+      </w:r>
+    </w:p>
+    <w:p>
+      <w:pPr>
+        <w:ind w:left="720"/>
+      </w:pPr>
+      <w:r>
+        <w:t xml:space="preserve">The game controller is to keep all views and models in control. It stores a Game instance, a GameStartView, a SetGameModeView instance, a GameBoardView instance, a PlayerStatusView instance, and a GarageView instance. It will handle all button clicked </w:t>
+      </w:r>
+      <w:r>
+        <w:lastRenderedPageBreak/>
+        <w:t>events and all key typed events that take place in views.  Also, it will update view depending on every change.</w:t>
+      </w:r>
+    </w:p>
+    <w:p>
+      <w:pPr>
+        <w:ind w:left="720"/>
+        <w:rPr>
+          <w:b/>
+        </w:rPr>
+      </w:pPr>
+      <w:r>
+        <w:rPr>
+          <w:b/>
+        </w:rPr>
+        <w:t xml:space="preserve">Fields: </w:t>
+      </w:r>
+    </w:p>
+    <w:p>
+      <w:pPr>
+        <w:ind w:left="720"/>
+      </w:pPr>
+      <w:r>
+        <w:t>game : Game</w:t>
+      </w:r>
+    </w:p>
+    <w:p>
+      <w:pPr>
+        <w:ind w:left="720"/>
+      </w:pPr>
+      <w:r>
+        <w:t>gameStartView : GameStartView</w:t>
+      </w:r>
+    </w:p>
+    <w:p>
+      <w:pPr>
+        <w:ind w:left="720"/>
+      </w:pPr>
+      <w:r>
+        <w:t>setGameModeView : SetGameModeView</w:t>
+      </w:r>
+    </w:p>
+    <w:p>
+      <w:pPr>
+        <w:ind w:left="720"/>
+      </w:pPr>
+      <w:r>
+        <w:t>gameBoardView : GameBoardView</w:t>
+      </w:r>
+    </w:p>
+    <w:p>
+      <w:pPr>
+        <w:ind w:left="720"/>
+      </w:pPr>
+      <w:r>
+        <w:t>playerStatusView : PlayerStatusView</w:t>
+      </w:r>
+    </w:p>
+    <w:p>
+      <w:pPr>
+        <w:ind w:left="720"/>
+      </w:pPr>
+      <w:r>
+        <w:t>garageView : GarageView</w:t>
+      </w:r>
+    </w:p>
+    <w:p>
+      <w:pPr>
+        <w:ind w:left="720"/>
+      </w:pPr>
+    </w:p>
+    <w:p>
+      <w:pPr>
+        <w:ind w:left="720"/>
+        <w:rPr>
+          <w:b/>
+        </w:rPr>
+      </w:pPr>
+      <w:r>
+        <w:rPr>
+          <w:b/>
+        </w:rPr>
+        <w:t>ActionPerformed(ActionEvent e) : void</w:t>
+      </w:r>
+    </w:p>
+    <w:p>
+      <w:pPr>
+        <w:ind w:firstLine="720"/>
+      </w:pPr>
+      <w:r>
+        <w:rPr>
+          <w:b/>
+        </w:rPr>
+        <w:t>Summary:</w:t>
+      </w:r>
+      <w:r>
+        <w:t xml:space="preserve"> handle all the button clicked event</w:t>
+      </w:r>
+    </w:p>
+    <w:p>
+      <w:pPr>
+        <w:ind w:firstLine="720"/>
+      </w:pPr>
+      <w:r>
+        <w:rPr>
+          <w:b/>
+        </w:rPr>
+        <w:t>Precondition:</w:t>
+      </w:r>
+      <w:r>
+        <w:t xml:space="preserve"> button is clicked in views</w:t>
+      </w:r>
+    </w:p>
+    <w:p>
+      <w:pPr>
+        <w:ind w:firstLine="720"/>
+      </w:pPr>
+      <w:r>
+        <w:rPr>
+          <w:b/>
+        </w:rPr>
+        <w:t>Input:</w:t>
+      </w:r>
+      <w:r>
+        <w:t xml:space="preserve"> e is an ActionEvent from clicked button</w:t>
+      </w:r>
+    </w:p>
+    <w:p>
+      <w:pPr>
+        <w:ind w:firstLine="720"/>
+      </w:pPr>
+      <w:r>
+        <w:rPr>
+          <w:b/>
+        </w:rPr>
+        <w:t>Return</w:t>
+      </w:r>
+      <w:r>
+        <w:rPr>
+          <w:b/>
+        </w:rPr>
+        <w:t>:</w:t>
+      </w:r>
+      <w:r>
+        <w:t xml:space="preserve"> none</w:t>
+      </w:r>
+    </w:p>
+    <w:p>
+      <w:pPr>
+        <w:ind w:left="720"/>
+      </w:pPr>
+      <w:r>
+        <w:rPr>
+          <w:b/>
+        </w:rPr>
+        <w:t>Postcondition:</w:t>
+      </w:r>
+      <w:r>
+        <w:t xml:space="preserve"> a new SetGameModeView instance assigned to setGameModeView and displayed if </w:t>
+      </w:r>
+      <w:r>
+        <w:t>startButton</w:t>
+      </w:r>
+      <w:r>
+        <w:t xml:space="preserve"> clicked; a new GarageView instance assigned to garageView and displayed if </w:t>
+      </w:r>
+      <w:r>
+        <w:t xml:space="preserve">garageButton </w:t>
+      </w:r>
+      <w:r>
+        <w:t xml:space="preserve">clicked; game quit if </w:t>
+      </w:r>
+      <w:r>
+        <w:t xml:space="preserve">exitButton </w:t>
+      </w:r>
+      <w:r>
+        <w:t xml:space="preserve">clicked; a new GameBoardView instance assigned to gameBoardView and displayed if start game button clicked; switch to next play if </w:t>
+      </w:r>
+      <w:r>
+        <w:t>endPlayButton</w:t>
+      </w:r>
+      <w:r>
+        <w:t xml:space="preserve"> clicked; the specific player marked died if </w:t>
+      </w:r>
+      <w:r>
+        <w:t>surrenderButton</w:t>
+      </w:r>
+      <w:r>
+        <w:t xml:space="preserve"> clicked; go back to gameStartView if </w:t>
+      </w:r>
+      <w:r>
+        <w:t>homeButton</w:t>
+      </w:r>
+      <w:r>
+        <w:t xml:space="preserve"> clicked; a new robot registered if </w:t>
+      </w:r>
+      <w:r>
+        <w:t>registerButton</w:t>
+      </w:r>
+      <w:r>
+        <w:t xml:space="preserve"> clicked; the specific robot revised if </w:t>
+      </w:r>
+      <w:r>
+        <w:t>reviseButton</w:t>
+      </w:r>
+      <w:r>
+        <w:t xml:space="preserve"> clicked; the specific robot retired if </w:t>
+      </w:r>
+      <w:r>
+        <w:t>retireButton</w:t>
+      </w:r>
+      <w:r>
+        <w:t xml:space="preserve"> clicked</w:t>
+      </w:r>
+    </w:p>
+    <w:p>
+      <w:pPr>
+        <w:ind w:left="720"/>
+      </w:pPr>
+    </w:p>
+    <w:p>
+      <w:pPr>
+        <w:ind w:left="720"/>
+        <w:rPr>
+          <w:b/>
+        </w:rPr>
+      </w:pPr>
+      <w:r>
+        <w:rPr>
+          <w:b/>
+        </w:rPr>
+        <w:t>keyTyped(KeyEvent e) : void</w:t>
+      </w:r>
+    </w:p>
+    <w:p>
+      <w:pPr>
+        <w:ind w:firstLine="720"/>
+      </w:pPr>
+      <w:r>
+        <w:rPr>
+          <w:b/>
+        </w:rPr>
+        <w:t>Summary:</w:t>
+      </w:r>
+      <w:r>
+        <w:t xml:space="preserve"> handle all the key typed event</w:t>
+      </w:r>
+    </w:p>
+    <w:p>
+      <w:pPr>
+        <w:ind w:firstLine="720"/>
+      </w:pPr>
+      <w:r>
+        <w:rPr>
+          <w:b/>
+        </w:rPr>
+        <w:t>Precondition:</w:t>
+      </w:r>
+      <w:r>
+        <w:t xml:space="preserve"> key is pressed in views</w:t>
+      </w:r>
+    </w:p>
+    <w:p>
+      <w:pPr>
+        <w:ind w:firstLine="720"/>
+      </w:pPr>
+      <w:r>
+        <w:rPr>
+          <w:b/>
+        </w:rPr>
+        <w:t>Input:</w:t>
+      </w:r>
+      <w:r>
+        <w:t xml:space="preserve"> e is a KeyEvent </w:t>
+      </w:r>
+    </w:p>
+    <w:p>
+      <w:pPr>
+        <w:ind w:firstLine="720"/>
+      </w:pPr>
+      <w:r>
+        <w:rPr>
+          <w:b/>
+        </w:rPr>
+        <w:t>Return:</w:t>
+      </w:r>
+      <w:r>
+        <w:t xml:space="preserve"> none</w:t>
+      </w:r>
+    </w:p>
+    <w:p>
+      <w:pPr>
+        <w:ind w:left="720"/>
+      </w:pPr>
+      <w:r>
+        <w:rPr>
+          <w:b/>
+        </w:rPr>
+        <w:t xml:space="preserve">Postcondition: </w:t>
+      </w:r>
+      <w:r>
+        <w:t>enter turning mode if pressed “T”; enter moving mode if pressed “M”; enter shooting mode if pressed “S”;</w:t>
+      </w:r>
+      <w:r>
+        <w:rPr>
+          <w:b/>
+        </w:rPr>
+        <w:t xml:space="preserve"> </w:t>
+      </w:r>
+      <w:r>
+        <w:t>the playing robot’s direction rotate n (n is the number of pressed number key) unit if pressed number key and in turning mode; the playing robot shoots n (n is the number of pressed number key)  unit of range if pressed number key and in shooting mode</w:t>
+      </w:r>
+    </w:p>
+    <w:p>
+      <w:pPr>
+        <w:ind w:left="720"/>
+      </w:pPr>
+    </w:p>
+    <w:p>
+      <w:pPr>
+        <w:ind w:left="720"/>
+        <w:rPr>
+          <w:b/>
+        </w:rPr>
+      </w:pPr>
+      <w:r>
+        <w:rPr>
+          <w:b/>
+        </w:rPr>
+        <w:t>startTimer() : void</w:t>
+      </w:r>
+    </w:p>
+    <w:p>
+      <w:pPr>
+        <w:ind w:firstLine="720"/>
+      </w:pPr>
+      <w:r>
+        <w:rPr>
+          <w:b/>
+        </w:rPr>
+        <w:t>Summary:</w:t>
+      </w:r>
+      <w:r>
+        <w:t xml:space="preserve"> start a new timer to be displayed in GameBoardView</w:t>
+      </w:r>
+    </w:p>
+    <w:p>
+      <w:pPr>
+        <w:ind w:firstLine="720"/>
+      </w:pPr>
+      <w:r>
+        <w:rPr>
+          <w:b/>
+        </w:rPr>
+        <w:t>Precondition:</w:t>
+      </w:r>
+      <w:r>
+        <w:t xml:space="preserve"> none</w:t>
+      </w:r>
+    </w:p>
+    <w:p>
+      <w:pPr>
+        <w:ind w:firstLine="720"/>
+      </w:pPr>
+      <w:r>
+        <w:rPr>
+          <w:b/>
+        </w:rPr>
+        <w:t>Input:</w:t>
+      </w:r>
+      <w:r>
+        <w:t xml:space="preserve"> none</w:t>
+      </w:r>
+    </w:p>
+    <w:p>
+      <w:pPr>
+        <w:ind w:firstLine="720"/>
+      </w:pPr>
+      <w:r>
+        <w:rPr>
+          <w:b/>
+        </w:rPr>
+        <w:t>Return</w:t>
+      </w:r>
+      <w:r>
+        <w:rPr>
+          <w:b/>
+        </w:rPr>
+        <w:t>:</w:t>
+      </w:r>
+      <w:r>
+        <w:t xml:space="preserve"> none</w:t>
+      </w:r>
+    </w:p>
+    <w:p>
+      <w:pPr>
+        <w:ind w:firstLine="720"/>
+      </w:pPr>
+      <w:r>
+        <w:rPr>
+          <w:b/>
+        </w:rPr>
+        <w:t>Postcondition:</w:t>
+      </w:r>
+      <w:r>
+        <w:t xml:space="preserve"> a new timer is started</w:t>
+      </w:r>
+    </w:p>
+    <w:p>
+      <w:pPr>
+        <w:ind w:firstLine="720"/>
+      </w:pPr>
+    </w:p>
+    <w:p>
+      <w:pPr>
+        <w:ind w:firstLine="720"/>
+        <w:rPr>
+          <w:b/>
+        </w:rPr>
+      </w:pPr>
+      <w:r>
+        <w:rPr>
+          <w:b/>
+        </w:rPr>
+        <w:t>update</w:t>
+      </w:r>
+      <w:r>
+        <w:rPr>
+          <w:b/>
+        </w:rPr>
+        <w:t>RobotPosition() : void</w:t>
+      </w:r>
+    </w:p>
+    <w:p>
+      <w:pPr>
+        <w:ind w:firstLine="720"/>
+      </w:pPr>
+      <w:r>
+        <w:rPr>
+          <w:b/>
+        </w:rPr>
+        <w:t>Summary:</w:t>
+      </w:r>
+      <w:r>
+        <w:rPr>
+          <w:b/>
+        </w:rPr>
+        <w:t xml:space="preserve"> </w:t>
+      </w:r>
+      <w:r>
+        <w:t xml:space="preserve">notify </w:t>
+      </w:r>
+      <w:r>
+        <w:t>GameBoardView</w:t>
+      </w:r>
+    </w:p>
+    <w:p>
+      <w:pPr>
+        <w:ind w:firstLine="720"/>
+      </w:pPr>
+      <w:r>
+        <w:rPr>
+          <w:b/>
+        </w:rPr>
+        <w:lastRenderedPageBreak/>
+        <w:t>Precondition:</w:t>
+      </w:r>
+      <w:r>
+        <w:t xml:space="preserve"> a robot moved</w:t>
+      </w:r>
+    </w:p>
+    <w:p>
+      <w:pPr>
+        <w:ind w:firstLine="720"/>
+      </w:pPr>
+      <w:r>
+        <w:rPr>
+          <w:b/>
+        </w:rPr>
+        <w:t>Input:</w:t>
+      </w:r>
+      <w:r>
+        <w:t xml:space="preserve"> none</w:t>
+      </w:r>
+    </w:p>
+    <w:p>
+      <w:pPr>
+        <w:ind w:firstLine="720"/>
+      </w:pPr>
+      <w:r>
+        <w:rPr>
+          <w:b/>
+        </w:rPr>
+        <w:t>Return</w:t>
+      </w:r>
+      <w:r>
+        <w:rPr>
+          <w:b/>
+        </w:rPr>
+        <w:t>:</w:t>
+      </w:r>
+      <w:r>
+        <w:t xml:space="preserve"> none</w:t>
+      </w:r>
+    </w:p>
+    <w:p>
+      <w:pPr>
+        <w:ind w:firstLine="720"/>
+      </w:pPr>
+      <w:r>
+        <w:rPr>
+          <w:b/>
+        </w:rPr>
+        <w:t>Postcondition:</w:t>
+      </w:r>
+      <w:r>
+        <w:t xml:space="preserve"> GameBoardView displays change of the specific player’s position</w:t>
+      </w:r>
+    </w:p>
+    <w:p>
+      <w:pPr>
+        <w:ind w:firstLine="720"/>
+      </w:pPr>
+    </w:p>
+    <w:p>
+      <w:pPr>
+        <w:ind w:firstLine="720"/>
+        <w:rPr>
+          <w:b/>
+        </w:rPr>
+      </w:pPr>
+      <w:r>
+        <w:rPr>
+          <w:b/>
+        </w:rPr>
+        <w:t>updateRobotHealth</w:t>
+      </w:r>
+      <w:r>
+        <w:rPr>
+          <w:b/>
+        </w:rPr>
+        <w:t>() : void</w:t>
+      </w:r>
+    </w:p>
+    <w:p>
+      <w:pPr>
+        <w:ind w:firstLine="720"/>
+      </w:pPr>
+      <w:r>
+        <w:rPr>
+          <w:b/>
+        </w:rPr>
+        <w:t>Summary:</w:t>
+      </w:r>
+      <w:r>
+        <w:t xml:space="preserve"> update a robot’s health point that is displayed on map</w:t>
+      </w:r>
+    </w:p>
+    <w:p>
+      <w:pPr>
+        <w:ind w:firstLine="720"/>
+      </w:pPr>
+      <w:r>
+        <w:rPr>
+          <w:b/>
+        </w:rPr>
+        <w:t>Precondition:</w:t>
+      </w:r>
+      <w:r>
+        <w:t xml:space="preserve"> a robot is damaged</w:t>
+      </w:r>
+    </w:p>
+    <w:p>
+      <w:pPr>
+        <w:ind w:firstLine="720"/>
+      </w:pPr>
+      <w:r>
+        <w:rPr>
+          <w:b/>
+        </w:rPr>
+        <w:t>Input:</w:t>
+      </w:r>
+      <w:r>
+        <w:t xml:space="preserve"> none</w:t>
+      </w:r>
+    </w:p>
+    <w:p>
+      <w:pPr>
+        <w:ind w:firstLine="720"/>
+      </w:pPr>
+      <w:r>
+        <w:rPr>
+          <w:b/>
+        </w:rPr>
+        <w:t>Return:</w:t>
+      </w:r>
+      <w:r>
+        <w:t xml:space="preserve"> none</w:t>
+      </w:r>
+    </w:p>
+    <w:p>
+      <w:pPr>
+        <w:ind w:left="720"/>
+      </w:pPr>
+      <w:r>
+        <w:rPr>
+          <w:b/>
+        </w:rPr>
+        <w:t>Postcondition:</w:t>
+      </w:r>
+      <w:r>
+        <w:t xml:space="preserve"> update the health point of the damaged robot, and remove the robot from map if it has been destroyed</w:t>
+      </w:r>
+    </w:p>
+    <w:p>
+      <w:pPr>
+        <w:ind w:firstLine="720"/>
+      </w:pPr>
+    </w:p>
+    <w:p>
+      <w:pPr>
+        <w:ind w:firstLine="720"/>
+        <w:rPr>
+          <w:b/>
+        </w:rPr>
+      </w:pPr>
+      <w:r>
+        <w:rPr>
+          <w:b/>
+        </w:rPr>
+        <w:t>updatePlayerDeath() : void</w:t>
+      </w:r>
+    </w:p>
+    <w:p>
+      <w:pPr>
+        <w:ind w:firstLine="720"/>
+      </w:pPr>
+      <w:r>
+        <w:rPr>
+          <w:b/>
+        </w:rPr>
+        <w:t>Summary:</w:t>
+      </w:r>
+      <w:r>
+        <w:t xml:space="preserve"> mark a player as died</w:t>
+      </w:r>
+    </w:p>
+    <w:p>
+      <w:pPr>
+        <w:ind w:firstLine="720"/>
+      </w:pPr>
+      <w:r>
+        <w:rPr>
+          <w:b/>
+        </w:rPr>
+        <w:t>Precondition:</w:t>
+      </w:r>
+      <w:r>
+        <w:t xml:space="preserve"> a player died</w:t>
+      </w:r>
+    </w:p>
+    <w:p>
+      <w:pPr>
+        <w:ind w:firstLine="720"/>
+      </w:pPr>
+      <w:r>
+        <w:rPr>
+          <w:b/>
+        </w:rPr>
+        <w:t>Input:</w:t>
+      </w:r>
+      <w:r>
+        <w:t xml:space="preserve"> none</w:t>
+      </w:r>
+    </w:p>
+    <w:p>
+      <w:pPr>
+        <w:ind w:firstLine="720"/>
+      </w:pPr>
+      <w:r>
+        <w:rPr>
+          <w:b/>
+        </w:rPr>
+        <w:t>Return:</w:t>
+      </w:r>
+      <w:r>
+        <w:t xml:space="preserve"> none</w:t>
+      </w:r>
+    </w:p>
+    <w:p>
+      <w:pPr>
+        <w:ind w:firstLine="720"/>
+      </w:pPr>
+      <w:r>
+        <w:rPr>
+          <w:b/>
+        </w:rPr>
+        <w:t>Postcondition:</w:t>
+      </w:r>
+      <w:r>
+        <w:t xml:space="preserve"> the died player is marked as died on the game board</w:t>
+      </w:r>
+    </w:p>
+    <w:p>
+      <w:pPr>
+        <w:ind w:firstLine="720"/>
+      </w:pPr>
+    </w:p>
+    <w:p>
+      <w:pPr>
+        <w:ind w:firstLine="720"/>
+        <w:rPr>
+          <w:b/>
+        </w:rPr>
+      </w:pPr>
+      <w:r>
+        <w:rPr>
+          <w:b/>
+        </w:rPr>
+        <w:t>update</w:t>
+      </w:r>
+      <w:r>
+        <w:rPr>
+          <w:b/>
+        </w:rPr>
+        <w:t>Garage</w:t>
+      </w:r>
+      <w:r>
+        <w:rPr>
+          <w:b/>
+        </w:rPr>
+        <w:t>() : void</w:t>
+      </w:r>
+    </w:p>
+    <w:p>
+      <w:pPr>
+        <w:ind w:firstLine="720"/>
+      </w:pPr>
+      <w:r>
+        <w:rPr>
+          <w:b/>
+        </w:rPr>
+        <w:t>Summary:</w:t>
+      </w:r>
+      <w:r>
+        <w:t xml:space="preserve"> update garage view</w:t>
+      </w:r>
+    </w:p>
+    <w:p>
+      <w:pPr>
+        <w:ind w:firstLine="720"/>
+      </w:pPr>
+      <w:r>
+        <w:rPr>
+          <w:b/>
+        </w:rPr>
+        <w:t>Precondition:</w:t>
+      </w:r>
+      <w:r>
+        <w:t xml:space="preserve"> registered, revised, or retired a robot</w:t>
+      </w:r>
+    </w:p>
+    <w:p>
+      <w:pPr>
+        <w:ind w:firstLine="720"/>
+      </w:pPr>
+      <w:r>
+        <w:rPr>
+          <w:b/>
+        </w:rPr>
+        <w:t>Input:</w:t>
+      </w:r>
+      <w:r>
+        <w:t xml:space="preserve"> none</w:t>
+      </w:r>
+    </w:p>
+    <w:p>
+      <w:pPr>
+        <w:ind w:firstLine="720"/>
+      </w:pPr>
+      <w:r>
+        <w:rPr>
+          <w:b/>
+        </w:rPr>
+        <w:t>Return:</w:t>
+      </w:r>
+      <w:r>
+        <w:t xml:space="preserve"> none</w:t>
+      </w:r>
       <w:bookmarkStart w:id="0" w:name="_GoBack"/>
       <w:bookmarkEnd w:id="0"/>
-      <w:r>
-        <w:t>JButton</w:t>
-      </w:r>
-    </w:p>
-    <w:p/>
-    <w:p>
-      <w:pPr>
-        <w:rPr>
-          <w:b/>
-        </w:rPr>
-      </w:pPr>
-      <w:r>
-        <w:rPr>
-          <w:b/>
-        </w:rPr>
-        <w:t>Methods:</w:t>
-      </w:r>
-    </w:p>
-    <w:p>
-      <w:pPr>
-        <w:rPr>
-          <w:b/>
-        </w:rPr>
-      </w:pPr>
-      <w:r>
-        <w:rPr>
-          <w:b/>
-        </w:rPr>
-        <w:t>setGameModeView(): void</w:t>
-      </w:r>
-    </w:p>
-    <w:p>
-      <w:r>
-        <w:rPr>
-          <w:b/>
-        </w:rPr>
-        <w:lastRenderedPageBreak/>
-        <w:t>Summary:</w:t>
-      </w:r>
-      <w:r>
-        <w:t xml:space="preserve"> this method is to construct the set game mode frame, a list with three radio button to set game mode, a list of three radio button to choose player’s number, a list of combo box to set player type, and a button to start game.</w:t>
-      </w:r>
-    </w:p>
-    <w:p>
-      <w:r>
-        <w:rPr>
-          <w:b/>
-        </w:rPr>
-        <w:t>Precondition:</w:t>
-      </w:r>
-      <w:r>
-        <w:t xml:space="preserve"> nothing</w:t>
-      </w:r>
-    </w:p>
-    <w:p>
-      <w:r>
-        <w:rPr>
-          <w:b/>
-        </w:rPr>
-        <w:t>Input:</w:t>
-      </w:r>
-      <w:r>
-        <w:t xml:space="preserve"> nothing</w:t>
-      </w:r>
-    </w:p>
-    <w:p>
-      <w:r>
-        <w:rPr>
-          <w:b/>
-        </w:rPr>
-        <w:t>Return:</w:t>
-      </w:r>
-      <w:r>
-        <w:t xml:space="preserve"> void</w:t>
-      </w:r>
-    </w:p>
-    <w:p>
-      <w:pPr>
-        <w:rPr>
-          <w:b/>
-        </w:rPr>
-      </w:pPr>
-      <w:r>
-        <w:rPr>
-          <w:b/>
-        </w:rPr>
-        <w:t xml:space="preserve">Postcondition: </w:t>
-      </w:r>
-    </w:p>
-    <w:p>
-      <w:r>
-        <w:t>The set game mode view constructed.</w:t>
-      </w:r>
-    </w:p>
-    <w:p>
-      <w:pPr>
-        <w:pStyle w:val="ListParagraph"/>
-      </w:pPr>
-      <w:r>
-        <w:t xml:space="preserve"> </w:t>
-      </w:r>
-    </w:p>
-    <w:p>
-      <w:pPr>
-        <w:pStyle w:val="Heading4"/>
-      </w:pPr>
-      <w:r>
-        <w:t xml:space="preserve">3.1.2.3 </w:t>
-      </w:r>
-      <w:r>
-        <w:t>GameBoardView Class</w:t>
-      </w:r>
-    </w:p>
-    <w:p>
-      <w:r>
-        <w:t>The game board view show the current game scene, display the game board, the timer and the information of player status, and give the choice to access the current game: end play, give up or go back home.  This class is used to create the game board view. It has a method to access the information when the controller notifies to change.</w:t>
-      </w:r>
-    </w:p>
-    <w:p/>
-    <w:p>
-      <w:pPr>
-        <w:rPr>
-          <w:b/>
-        </w:rPr>
-      </w:pPr>
-      <w:r>
-        <w:rPr>
-          <w:b/>
-        </w:rPr>
-        <w:t>Fields:</w:t>
-      </w:r>
-    </w:p>
-    <w:p>
-      <w:r>
-        <w:t>hexagonLabelList: ArrayList&lt;JLabel&gt;</w:t>
-      </w:r>
-    </w:p>
-    <w:p>
-      <w:r>
-        <w:t>timerLabel: JLabel</w:t>
-      </w:r>
-    </w:p>
-    <w:p>
-      <w:r>
-        <w:t>endPlayButton: JButton</w:t>
-      </w:r>
-    </w:p>
-    <w:p>
-      <w:r>
-        <w:t>surrenderButton: JButton</w:t>
-      </w:r>
-    </w:p>
-    <w:p>
-      <w:r>
-        <w:t>homeButton: JButton</w:t>
-      </w:r>
-    </w:p>
-    <w:p/>
-    <w:p>
-      <w:pPr>
-        <w:rPr>
-          <w:b/>
-        </w:rPr>
-      </w:pPr>
-      <w:r>
-        <w:rPr>
-          <w:b/>
-        </w:rPr>
-        <w:t>Methods:</w:t>
-      </w:r>
-    </w:p>
-    <w:p>
-      <w:pPr>
-        <w:rPr>
-          <w:b/>
-        </w:rPr>
-      </w:pPr>
-      <w:r>
-        <w:rPr>
-          <w:b/>
-        </w:rPr>
-        <w:t xml:space="preserve">GameBoardView(): </w:t>
-      </w:r>
-    </w:p>
-    <w:p>
-      <w:r>
-        <w:rPr>
-          <w:b/>
-        </w:rPr>
-        <w:t>Summary:</w:t>
-      </w:r>
-      <w:r>
-        <w:t xml:space="preserve"> this method is to construct game board view frame, a list of hexagon label, a timer label, a button to end play, a button to give up, a button to go home view, and a player status panel.</w:t>
-      </w:r>
-    </w:p>
-    <w:p>
-      <w:r>
-        <w:rPr>
-          <w:b/>
-        </w:rPr>
-        <w:t>Precondition:</w:t>
-      </w:r>
-      <w:r>
-        <w:t xml:space="preserve"> nothing</w:t>
-      </w:r>
-    </w:p>
-    <w:p>
-      <w:r>
-        <w:rPr>
-          <w:b/>
-        </w:rPr>
-        <w:t>Input:</w:t>
-      </w:r>
-      <w:r>
-        <w:t xml:space="preserve"> nothing</w:t>
-      </w:r>
-    </w:p>
-    <w:p>
-      <w:r>
-        <w:rPr>
-          <w:b/>
-        </w:rPr>
-        <w:t>Return:</w:t>
-      </w:r>
-      <w:r>
-        <w:t xml:space="preserve"> void</w:t>
-      </w:r>
-    </w:p>
-    <w:p>
-      <w:pPr>
-        <w:rPr>
-          <w:b/>
-        </w:rPr>
-      </w:pPr>
-      <w:r>
-        <w:rPr>
-          <w:b/>
-        </w:rPr>
-        <w:t xml:space="preserve">Postcondition: </w:t>
-      </w:r>
-    </w:p>
-    <w:p>
-      <w:r>
-        <w:t>The game board view constructed.</w:t>
-      </w:r>
-    </w:p>
-    <w:p>
-      <w:pPr>
-        <w:pStyle w:val="ListParagraph"/>
-        <w:rPr>
-          <w:b/>
-        </w:rPr>
-      </w:pPr>
-    </w:p>
-    <w:p>
-      <w:pPr>
-        <w:pStyle w:val="Heading4"/>
-      </w:pPr>
-      <w:r>
-        <w:t xml:space="preserve">3.1.2.4 </w:t>
-      </w:r>
-      <w:r>
-        <w:t>PlayerStatusView Class</w:t>
-      </w:r>
-    </w:p>
-    <w:p>
-      <w:r>
-        <w:t xml:space="preserve">The player status view display the player name, and the robot team of the player, and their health point. This is a class for the panel to be placed in the frame of game board view. It has a various of label to show the status. </w:t>
-      </w:r>
-    </w:p>
-    <w:p/>
-    <w:p>
-      <w:pPr>
-        <w:rPr>
-          <w:b/>
-        </w:rPr>
-      </w:pPr>
-      <w:r>
-        <w:rPr>
-          <w:b/>
-        </w:rPr>
-        <w:t>Fields:</w:t>
-      </w:r>
-    </w:p>
-    <w:p>
-      <w:r>
-        <w:t>playerNameLabel: JLabel</w:t>
-      </w:r>
-    </w:p>
-    <w:p>
-      <w:r>
-        <w:t>soutLabel: JLabel</w:t>
-      </w:r>
-    </w:p>
-    <w:p>
-      <w:r>
-        <w:t>soutHealthPointLabel: JLabel</w:t>
-      </w:r>
-    </w:p>
-    <w:p>
-      <w:r>
-        <w:t>sniperLabel: JLabel</w:t>
-      </w:r>
-    </w:p>
-    <w:p>
-      <w:r>
-        <w:lastRenderedPageBreak/>
-        <w:t>sniperHealthPointLabel: JLabel</w:t>
-      </w:r>
-    </w:p>
-    <w:p>
-      <w:r>
-        <w:t>tankLabel: JLabel</w:t>
-      </w:r>
-    </w:p>
-    <w:p>
-      <w:r>
-        <w:t>tankHealthPointLabel; JLabel</w:t>
-      </w:r>
-    </w:p>
-    <w:p/>
-    <w:p>
-      <w:pPr>
-        <w:rPr>
-          <w:b/>
-        </w:rPr>
-      </w:pPr>
-      <w:r>
-        <w:rPr>
-          <w:b/>
-        </w:rPr>
-        <w:t>Methods:</w:t>
-      </w:r>
-    </w:p>
-    <w:p>
-      <w:pPr>
-        <w:rPr>
-          <w:b/>
-        </w:rPr>
-      </w:pPr>
-      <w:r>
-        <w:rPr>
-          <w:b/>
-        </w:rPr>
-        <w:t>PlayerStatusView(): void</w:t>
-      </w:r>
-    </w:p>
-    <w:p>
-      <w:r>
-        <w:rPr>
-          <w:b/>
-        </w:rPr>
-        <w:t>Summary:</w:t>
-      </w:r>
-      <w:r>
-        <w:t xml:space="preserve"> this method is to construct the player status panel, a label with player name, a scout label, a label with its health point, a sniper label and label with its health point, and a tank label and a label with its health point.</w:t>
-      </w:r>
-    </w:p>
-    <w:p>
-      <w:r>
-        <w:rPr>
-          <w:b/>
-        </w:rPr>
-        <w:t>Precondition:</w:t>
-      </w:r>
-      <w:r>
-        <w:t xml:space="preserve"> nothing</w:t>
-      </w:r>
-    </w:p>
-    <w:p>
-      <w:r>
-        <w:rPr>
-          <w:b/>
-        </w:rPr>
-        <w:t>Input:</w:t>
-      </w:r>
-      <w:r>
-        <w:t xml:space="preserve"> nothing</w:t>
-      </w:r>
-    </w:p>
-    <w:p>
-      <w:r>
-        <w:rPr>
-          <w:b/>
-        </w:rPr>
-        <w:t>Return:</w:t>
-      </w:r>
-      <w:r>
-        <w:t xml:space="preserve"> void</w:t>
-      </w:r>
-    </w:p>
-    <w:p>
-      <w:pPr>
-        <w:rPr>
-          <w:b/>
-        </w:rPr>
-      </w:pPr>
-      <w:r>
-        <w:rPr>
-          <w:b/>
-        </w:rPr>
-        <w:t xml:space="preserve">Postcondition: </w:t>
-      </w:r>
-    </w:p>
-    <w:p>
-      <w:r>
-        <w:t>The player status view constructed.</w:t>
-      </w:r>
-    </w:p>
-    <w:p>
-      <w:pPr>
-        <w:pStyle w:val="ListParagraph"/>
-        <w:rPr>
-          <w:b/>
-        </w:rPr>
-      </w:pPr>
-    </w:p>
-    <w:p>
-      <w:pPr>
-        <w:pStyle w:val="Heading4"/>
-      </w:pPr>
-      <w:r>
-        <w:t xml:space="preserve">3.1.2.5 </w:t>
-      </w:r>
-      <w:r>
-        <w:t>GarageView Class</w:t>
-      </w:r>
-    </w:p>
-    <w:p>
-      <w:r>
-        <w:t xml:space="preserve">The Garage view display the all robots, and player can manage the robot: register a new robot, revise and retire an exiting robot.  </w:t>
-      </w:r>
-    </w:p>
-    <w:p/>
-    <w:p>
-      <w:pPr>
-        <w:rPr>
-          <w:b/>
-        </w:rPr>
-      </w:pPr>
-      <w:r>
-        <w:rPr>
-          <w:b/>
-        </w:rPr>
-        <w:t>Fields:</w:t>
-      </w:r>
-    </w:p>
-    <w:p>
-      <w:pPr>
-        <w:rPr>
-          <w:b/>
-        </w:rPr>
-      </w:pPr>
-      <w:r>
-        <w:rPr>
-          <w:b/>
-        </w:rPr>
-        <w:t>Fields:</w:t>
-      </w:r>
-    </w:p>
-    <w:p>
-      <w:r>
-        <w:t>robotListView: JList</w:t>
-      </w:r>
-    </w:p>
-    <w:p>
-      <w:r>
-        <w:t>registerButton: JButton</w:t>
-      </w:r>
-    </w:p>
-    <w:p>
-      <w:r>
-        <w:t>reviseButton: JButton</w:t>
-      </w:r>
-    </w:p>
-    <w:p>
-      <w:r>
-        <w:t>retireButton: JButton</w:t>
-      </w:r>
-    </w:p>
-    <w:p>
-      <w:r>
-        <w:t>nameTextField: JTextFied</w:t>
-      </w:r>
-    </w:p>
-    <w:p/>
-    <w:p>
-      <w:pPr>
-        <w:rPr>
-          <w:b/>
-        </w:rPr>
-      </w:pPr>
-      <w:r>
-        <w:rPr>
-          <w:b/>
-        </w:rPr>
-        <w:t>Methods:</w:t>
-      </w:r>
-    </w:p>
-    <w:p>
-      <w:pPr>
-        <w:rPr>
-          <w:b/>
-        </w:rPr>
-      </w:pPr>
-      <w:r>
-        <w:rPr>
-          <w:b/>
-        </w:rPr>
-        <w:t>GarageView(): void</w:t>
-      </w:r>
-    </w:p>
-    <w:p>
-      <w:r>
-        <w:rPr>
-          <w:b/>
-        </w:rPr>
-        <w:t>Summary:</w:t>
-      </w:r>
-      <w:r>
-        <w:t xml:space="preserve"> this method is to construct the garage view frame, a list of robot, with name, a button to register, a button to revise and a button to retire.</w:t>
-      </w:r>
-    </w:p>
-    <w:p>
-      <w:r>
-        <w:rPr>
-          <w:b/>
-        </w:rPr>
-        <w:t>Precondition:</w:t>
-      </w:r>
-      <w:r>
-        <w:t xml:space="preserve"> nothing</w:t>
-      </w:r>
-    </w:p>
-    <w:p>
-      <w:r>
-        <w:rPr>
-          <w:b/>
-        </w:rPr>
-        <w:t>Input:</w:t>
-      </w:r>
-      <w:r>
-        <w:t xml:space="preserve"> nothing</w:t>
-      </w:r>
-    </w:p>
-    <w:p>
-      <w:r>
-        <w:rPr>
-          <w:b/>
-        </w:rPr>
-        <w:t>Return:</w:t>
-      </w:r>
-      <w:r>
-        <w:t xml:space="preserve"> void</w:t>
-      </w:r>
-    </w:p>
-    <w:p>
-      <w:pPr>
-        <w:rPr>
-          <w:b/>
-        </w:rPr>
-      </w:pPr>
-      <w:r>
-        <w:rPr>
-          <w:b/>
-        </w:rPr>
-        <w:t xml:space="preserve">Postcondition: </w:t>
-      </w:r>
-    </w:p>
-    <w:p>
-      <w:r>
-        <w:t>The garage view constructed.</w:t>
-      </w:r>
-    </w:p>
-    <w:p/>
-    <w:p/>
-    <w:p>
-      <w:pPr>
-        <w:pStyle w:val="Heading3"/>
-      </w:pPr>
-      <w:r>
-        <w:t xml:space="preserve">3.1.3 </w:t>
-      </w:r>
-      <w:r>
-        <w:t>Controller</w:t>
-      </w:r>
-      <w:r>
-        <w:t xml:space="preserve"> Package</w:t>
-      </w:r>
-    </w:p>
-    <w:p>
-      <w:pPr>
-        <w:pStyle w:val="Heading4"/>
-      </w:pPr>
-      <w:r>
-        <w:t xml:space="preserve">3.1.3.1 </w:t>
-      </w:r>
-      <w:r>
-        <w:t>GameController</w:t>
-      </w:r>
-    </w:p>
-    <w:p>
-      <w:pPr>
-        <w:ind w:left="1080"/>
-        <w:rPr>
-          <w:b/>
-        </w:rPr>
-      </w:pPr>
-      <w:r>
-        <w:rPr>
-          <w:b/>
-        </w:rPr>
-        <w:t xml:space="preserve">Fields: </w:t>
-      </w:r>
-    </w:p>
-    <w:p>
-      <w:pPr>
-        <w:ind w:left="1080"/>
-      </w:pPr>
-      <w:r>
-        <w:t>game : Game</w:t>
-      </w:r>
-    </w:p>
-    <w:p>
-      <w:pPr>
-        <w:ind w:left="1080"/>
-      </w:pPr>
-      <w:r>
-        <w:t>gameStartView : GameStartView</w:t>
-      </w:r>
-    </w:p>
-    <w:p>
-      <w:pPr>
-        <w:ind w:left="1080"/>
-      </w:pPr>
-      <w:r>
-        <w:lastRenderedPageBreak/>
-        <w:t>setGameModeView : SetGameModeView</w:t>
-      </w:r>
-    </w:p>
-    <w:p>
-      <w:pPr>
-        <w:ind w:left="1080"/>
-      </w:pPr>
-      <w:r>
-        <w:t>gameBoardView : GameBoardView</w:t>
-      </w:r>
-    </w:p>
-    <w:p>
-      <w:pPr>
-        <w:ind w:left="1080"/>
-      </w:pPr>
-      <w:r>
-        <w:t>playerStatusView : PlayerStatusView</w:t>
-      </w:r>
-    </w:p>
-    <w:p>
-      <w:pPr>
-        <w:ind w:left="1080"/>
-      </w:pPr>
-      <w:r>
-        <w:t>garageView : GarageView</w:t>
-      </w:r>
-    </w:p>
-    <w:p>
-      <w:pPr>
-        <w:ind w:left="1080"/>
-      </w:pPr>
-    </w:p>
-    <w:p>
-      <w:pPr>
-        <w:ind w:left="1080"/>
-        <w:rPr>
-          <w:b/>
-        </w:rPr>
-      </w:pPr>
-      <w:r>
-        <w:rPr>
-          <w:b/>
-        </w:rPr>
-        <w:t>ActionPerformed(ActionEvent e) : void</w:t>
-      </w:r>
-    </w:p>
-    <w:p>
-      <w:pPr>
-        <w:ind w:left="360" w:firstLine="720"/>
-      </w:pPr>
-      <w:r>
-        <w:rPr>
-          <w:b/>
-        </w:rPr>
-        <w:t>Summary:</w:t>
-      </w:r>
-      <w:r>
-        <w:t xml:space="preserve"> handle all the button clicked event</w:t>
-      </w:r>
-    </w:p>
-    <w:p>
-      <w:pPr>
-        <w:ind w:left="360" w:firstLine="720"/>
-      </w:pPr>
-      <w:r>
-        <w:rPr>
-          <w:b/>
-        </w:rPr>
-        <w:t>Precondition:</w:t>
-      </w:r>
-      <w:r>
-        <w:t xml:space="preserve"> button is clicked in views</w:t>
-      </w:r>
-    </w:p>
-    <w:p>
-      <w:pPr>
-        <w:ind w:left="360" w:firstLine="720"/>
-      </w:pPr>
-      <w:r>
-        <w:rPr>
-          <w:b/>
-        </w:rPr>
-        <w:t>Input:</w:t>
-      </w:r>
-      <w:r>
-        <w:t xml:space="preserve"> e is an ActionEvent from clicked button</w:t>
-      </w:r>
-    </w:p>
-    <w:p>
-      <w:pPr>
-        <w:ind w:left="360" w:firstLine="720"/>
-      </w:pPr>
-      <w:r>
-        <w:rPr>
-          <w:b/>
-        </w:rPr>
-        <w:t>Return</w:t>
-      </w:r>
-      <w:r>
-        <w:rPr>
-          <w:b/>
-        </w:rPr>
-        <w:t>:</w:t>
-      </w:r>
-      <w:r>
-        <w:t xml:space="preserve"> none</w:t>
-      </w:r>
-    </w:p>
-    <w:p>
-      <w:pPr>
-        <w:ind w:left="1080"/>
+    </w:p>
+    <w:p>
+      <w:pPr>
+        <w:ind w:left="720"/>
       </w:pPr>
       <w:r>
         <w:rPr>
@@ -7539,656 +8193,8 @@
         <w:t>Postcondition:</w:t>
       </w:r>
       <w:r>
-        <w:t xml:space="preserve"> a new SetGameModeView instance assigned to setGameModeView and displayed if </w:t>
-      </w:r>
-      <w:r>
-        <w:t>startButton</w:t>
-      </w:r>
-      <w:r>
-        <w:t xml:space="preserve"> clicked; a new GarageView instance assigned to garageView and displayed if </w:t>
-      </w:r>
-      <w:r>
-        <w:t xml:space="preserve">garageButton </w:t>
-      </w:r>
-      <w:r>
-        <w:t xml:space="preserve">clicked; game quit if </w:t>
-      </w:r>
-      <w:r>
-        <w:t xml:space="preserve">exitButton </w:t>
-      </w:r>
-      <w:r>
-        <w:t xml:space="preserve">clicked; a new GameBoardView instance assigned to gameBoardView and displayed if start game button clicked; switch to next play if </w:t>
-      </w:r>
-      <w:r>
-        <w:t>endPlayButton</w:t>
-      </w:r>
-      <w:r>
-        <w:t xml:space="preserve"> clicked; the specific player marked died if </w:t>
-      </w:r>
-      <w:r>
-        <w:t>surrenderButton</w:t>
-      </w:r>
-      <w:r>
-        <w:t xml:space="preserve"> clicked; go back to gameStartView if </w:t>
-      </w:r>
-      <w:r>
-        <w:t>homeButton</w:t>
-      </w:r>
-      <w:r>
-        <w:t xml:space="preserve"> clicked; a new robot registered if </w:t>
-      </w:r>
-      <w:r>
-        <w:t>registerButton</w:t>
-      </w:r>
-      <w:r>
-        <w:t xml:space="preserve"> clicked; the specific robot revised if </w:t>
-      </w:r>
-      <w:r>
-        <w:t>reviseButton</w:t>
-      </w:r>
-      <w:r>
-        <w:t xml:space="preserve"> clicked; the specific robot retired if </w:t>
-      </w:r>
-      <w:r>
-        <w:t>retireButton</w:t>
-      </w:r>
-      <w:r>
-        <w:t xml:space="preserve"> clicked</w:t>
-      </w:r>
-    </w:p>
-    <w:p>
-      <w:pPr>
-        <w:ind w:left="1080"/>
-      </w:pPr>
-    </w:p>
-    <w:p>
-      <w:pPr>
-        <w:ind w:left="1080"/>
-        <w:rPr>
-          <w:b/>
-        </w:rPr>
-      </w:pPr>
-      <w:r>
-        <w:rPr>
-          <w:b/>
-        </w:rPr>
-        <w:t>keyTyped(KeyEvent e) : void</w:t>
-      </w:r>
-    </w:p>
-    <w:p>
-      <w:pPr>
-        <w:ind w:left="360" w:firstLine="720"/>
-      </w:pPr>
-      <w:r>
-        <w:rPr>
-          <w:b/>
-        </w:rPr>
-        <w:t>Summary:</w:t>
-      </w:r>
-      <w:r>
-        <w:t xml:space="preserve"> handle all the key typed event</w:t>
-      </w:r>
-    </w:p>
-    <w:p>
-      <w:pPr>
-        <w:ind w:left="360" w:firstLine="720"/>
-      </w:pPr>
-      <w:r>
-        <w:rPr>
-          <w:b/>
-        </w:rPr>
-        <w:t>Precondition:</w:t>
-      </w:r>
-      <w:r>
-        <w:t xml:space="preserve"> key is pressed in views</w:t>
-      </w:r>
-    </w:p>
-    <w:p>
-      <w:pPr>
-        <w:ind w:left="360" w:firstLine="720"/>
-      </w:pPr>
-      <w:r>
-        <w:rPr>
-          <w:b/>
-        </w:rPr>
-        <w:t>Input:</w:t>
-      </w:r>
-      <w:r>
-        <w:t xml:space="preserve"> e is a KeyEvent </w:t>
-      </w:r>
-    </w:p>
-    <w:p>
-      <w:pPr>
-        <w:ind w:left="360" w:firstLine="720"/>
-      </w:pPr>
-      <w:r>
-        <w:rPr>
-          <w:b/>
-        </w:rPr>
-        <w:t>Return:</w:t>
-      </w:r>
-      <w:r>
-        <w:t xml:space="preserve"> none</w:t>
-      </w:r>
-    </w:p>
-    <w:p>
-      <w:pPr>
-        <w:ind w:left="1080"/>
-      </w:pPr>
-      <w:r>
-        <w:rPr>
-          <w:b/>
-        </w:rPr>
-        <w:t xml:space="preserve">Postcondition: </w:t>
-      </w:r>
-      <w:r>
-        <w:t>enter turning mode if pressed “T”; enter moving mode if pressed “M”; enter shooting mode if pressed “S”;</w:t>
-      </w:r>
-      <w:r>
-        <w:rPr>
-          <w:b/>
-        </w:rPr>
-        <w:t xml:space="preserve"> </w:t>
-      </w:r>
-      <w:r>
-        <w:t>the playing robot’s direction rotate n (n is the number of pressed number key) unit if pressed number key and in turning mode; the playing robot shoots n (n is the number of pressed number key)  unit of range if pressed number key and in shooting mode</w:t>
-      </w:r>
-    </w:p>
-    <w:p>
-      <w:pPr>
-        <w:ind w:left="1080"/>
-      </w:pPr>
-    </w:p>
-    <w:p>
-      <w:pPr>
-        <w:ind w:left="1080"/>
-        <w:rPr>
-          <w:b/>
-        </w:rPr>
-      </w:pPr>
-      <w:r>
-        <w:rPr>
-          <w:b/>
-        </w:rPr>
-        <w:t>startTimer() : void</w:t>
-      </w:r>
-    </w:p>
-    <w:p>
-      <w:pPr>
-        <w:ind w:left="360" w:firstLine="720"/>
-      </w:pPr>
-      <w:r>
-        <w:rPr>
-          <w:b/>
-        </w:rPr>
-        <w:t>Summary:</w:t>
-      </w:r>
-      <w:r>
-        <w:t xml:space="preserve"> start a new timer to be displayed in GameBoardView</w:t>
-      </w:r>
-    </w:p>
-    <w:p>
-      <w:pPr>
-        <w:ind w:left="360" w:firstLine="720"/>
-      </w:pPr>
-      <w:r>
-        <w:rPr>
-          <w:b/>
-        </w:rPr>
-        <w:t>Precondition:</w:t>
-      </w:r>
-      <w:r>
-        <w:t xml:space="preserve"> none</w:t>
-      </w:r>
-    </w:p>
-    <w:p>
-      <w:pPr>
-        <w:ind w:left="360" w:firstLine="720"/>
-      </w:pPr>
-      <w:r>
-        <w:rPr>
-          <w:b/>
-        </w:rPr>
-        <w:t>Input:</w:t>
-      </w:r>
-      <w:r>
-        <w:t xml:space="preserve"> none</w:t>
-      </w:r>
-    </w:p>
-    <w:p>
-      <w:pPr>
-        <w:ind w:left="360" w:firstLine="720"/>
-      </w:pPr>
-      <w:r>
-        <w:rPr>
-          <w:b/>
-        </w:rPr>
-        <w:t>Return</w:t>
-      </w:r>
-      <w:r>
-        <w:rPr>
-          <w:b/>
-        </w:rPr>
-        <w:t>:</w:t>
-      </w:r>
-      <w:r>
-        <w:t xml:space="preserve"> none</w:t>
-      </w:r>
-    </w:p>
-    <w:p>
-      <w:pPr>
-        <w:ind w:left="360" w:firstLine="720"/>
-      </w:pPr>
-      <w:r>
-        <w:rPr>
-          <w:b/>
-        </w:rPr>
-        <w:t>Postcondition:</w:t>
-      </w:r>
-      <w:r>
-        <w:t xml:space="preserve"> a new timer is started</w:t>
-      </w:r>
-    </w:p>
-    <w:p>
-      <w:pPr>
-        <w:ind w:left="360" w:firstLine="720"/>
-      </w:pPr>
-    </w:p>
-    <w:p>
-      <w:pPr>
-        <w:ind w:left="360" w:firstLine="720"/>
-        <w:rPr>
-          <w:b/>
-        </w:rPr>
-      </w:pPr>
-      <w:r>
-        <w:rPr>
-          <w:b/>
-        </w:rPr>
-        <w:t>update</w:t>
-      </w:r>
-      <w:r>
-        <w:rPr>
-          <w:b/>
-        </w:rPr>
-        <w:t>RobotPosition() : void</w:t>
-      </w:r>
-    </w:p>
-    <w:p>
-      <w:pPr>
-        <w:ind w:left="360" w:firstLine="720"/>
-      </w:pPr>
-      <w:r>
-        <w:rPr>
-          <w:b/>
-        </w:rPr>
-        <w:t>Summary:</w:t>
-      </w:r>
-      <w:r>
-        <w:rPr>
-          <w:b/>
-        </w:rPr>
-        <w:t xml:space="preserve"> </w:t>
-      </w:r>
-      <w:r>
-        <w:t xml:space="preserve">notify </w:t>
-      </w:r>
-      <w:r>
-        <w:t>GameBoardView</w:t>
-      </w:r>
-    </w:p>
-    <w:p>
-      <w:pPr>
-        <w:ind w:left="360" w:firstLine="720"/>
-      </w:pPr>
-      <w:r>
-        <w:rPr>
-          <w:b/>
-        </w:rPr>
-        <w:t>Precondition:</w:t>
-      </w:r>
-      <w:r>
-        <w:t xml:space="preserve"> a robot moved</w:t>
-      </w:r>
-    </w:p>
-    <w:p>
-      <w:pPr>
-        <w:ind w:left="360" w:firstLine="720"/>
-      </w:pPr>
-      <w:r>
-        <w:rPr>
-          <w:b/>
-        </w:rPr>
-        <w:t>Input:</w:t>
-      </w:r>
-      <w:r>
-        <w:t xml:space="preserve"> none</w:t>
-      </w:r>
-    </w:p>
-    <w:p>
-      <w:pPr>
-        <w:ind w:left="360" w:firstLine="720"/>
-      </w:pPr>
-      <w:r>
-        <w:rPr>
-          <w:b/>
-        </w:rPr>
-        <w:t>Return</w:t>
-      </w:r>
-      <w:r>
-        <w:rPr>
-          <w:b/>
-        </w:rPr>
-        <w:t>:</w:t>
-      </w:r>
-      <w:r>
-        <w:t xml:space="preserve"> none</w:t>
-      </w:r>
-    </w:p>
-    <w:p>
-      <w:pPr>
-        <w:ind w:left="360" w:firstLine="720"/>
-      </w:pPr>
-      <w:r>
-        <w:rPr>
-          <w:b/>
-        </w:rPr>
-        <w:t>Postcondition:</w:t>
-      </w:r>
-      <w:r>
-        <w:t xml:space="preserve"> GameBoardView displays change of the specific player’s position</w:t>
-      </w:r>
-    </w:p>
-    <w:p>
-      <w:pPr>
-        <w:ind w:left="360" w:firstLine="720"/>
-      </w:pPr>
-    </w:p>
-    <w:p>
-      <w:pPr>
-        <w:ind w:left="360" w:firstLine="720"/>
-        <w:rPr>
-          <w:b/>
-        </w:rPr>
-      </w:pPr>
-      <w:r>
-        <w:rPr>
-          <w:b/>
-        </w:rPr>
-        <w:lastRenderedPageBreak/>
-        <w:t>updateRobotHealth</w:t>
-      </w:r>
-      <w:r>
-        <w:rPr>
-          <w:b/>
-        </w:rPr>
-        <w:t>() : void</w:t>
-      </w:r>
-    </w:p>
-    <w:p>
-      <w:pPr>
-        <w:ind w:left="360" w:firstLine="720"/>
-      </w:pPr>
-      <w:r>
-        <w:rPr>
-          <w:b/>
-        </w:rPr>
-        <w:t>Summary:</w:t>
-      </w:r>
-      <w:r>
-        <w:t xml:space="preserve"> update a robot’s health point that is displayed on map</w:t>
-      </w:r>
-    </w:p>
-    <w:p>
-      <w:pPr>
-        <w:ind w:left="360" w:firstLine="720"/>
-      </w:pPr>
-      <w:r>
-        <w:rPr>
-          <w:b/>
-        </w:rPr>
-        <w:t>Precondition:</w:t>
-      </w:r>
-      <w:r>
-        <w:t xml:space="preserve"> a robot is damaged</w:t>
-      </w:r>
-    </w:p>
-    <w:p>
-      <w:pPr>
-        <w:ind w:left="360" w:firstLine="720"/>
-      </w:pPr>
-      <w:r>
-        <w:rPr>
-          <w:b/>
-        </w:rPr>
-        <w:t>Input:</w:t>
-      </w:r>
-      <w:r>
-        <w:t xml:space="preserve"> none</w:t>
-      </w:r>
-    </w:p>
-    <w:p>
-      <w:pPr>
-        <w:ind w:left="360" w:firstLine="720"/>
-      </w:pPr>
-      <w:r>
-        <w:rPr>
-          <w:b/>
-        </w:rPr>
-        <w:t>Return:</w:t>
-      </w:r>
-      <w:r>
-        <w:t xml:space="preserve"> none</w:t>
-      </w:r>
-    </w:p>
-    <w:p>
-      <w:pPr>
-        <w:ind w:left="1080"/>
-      </w:pPr>
-      <w:r>
-        <w:rPr>
-          <w:b/>
-        </w:rPr>
-        <w:t>Postcondition:</w:t>
-      </w:r>
-      <w:r>
-        <w:t xml:space="preserve"> update the health point of the damaged robot, and remove the robot from map if it has been destroyed</w:t>
-      </w:r>
-    </w:p>
-    <w:p>
-      <w:pPr>
-        <w:ind w:left="360" w:firstLine="720"/>
-      </w:pPr>
-    </w:p>
-    <w:p>
-      <w:pPr>
-        <w:ind w:left="360" w:firstLine="720"/>
-        <w:rPr>
-          <w:b/>
-        </w:rPr>
-      </w:pPr>
-      <w:r>
-        <w:rPr>
-          <w:b/>
-        </w:rPr>
-        <w:t>updatePlayerDeath() : void</w:t>
-      </w:r>
-    </w:p>
-    <w:p>
-      <w:pPr>
-        <w:ind w:left="360" w:firstLine="720"/>
-      </w:pPr>
-      <w:r>
-        <w:rPr>
-          <w:b/>
-        </w:rPr>
-        <w:t>Summary:</w:t>
-      </w:r>
-      <w:r>
-        <w:t xml:space="preserve"> mark a player as died</w:t>
-      </w:r>
-    </w:p>
-    <w:p>
-      <w:pPr>
-        <w:ind w:left="360" w:firstLine="720"/>
-      </w:pPr>
-      <w:r>
-        <w:rPr>
-          <w:b/>
-        </w:rPr>
-        <w:t>Precondition:</w:t>
-      </w:r>
-      <w:r>
-        <w:t xml:space="preserve"> a player died</w:t>
-      </w:r>
-    </w:p>
-    <w:p>
-      <w:pPr>
-        <w:ind w:left="360" w:firstLine="720"/>
-      </w:pPr>
-      <w:r>
-        <w:rPr>
-          <w:b/>
-        </w:rPr>
-        <w:t>Input:</w:t>
-      </w:r>
-      <w:r>
-        <w:t xml:space="preserve"> none</w:t>
-      </w:r>
-    </w:p>
-    <w:p>
-      <w:pPr>
-        <w:ind w:left="360" w:firstLine="720"/>
-      </w:pPr>
-      <w:r>
-        <w:rPr>
-          <w:b/>
-        </w:rPr>
-        <w:t>Return:</w:t>
-      </w:r>
-      <w:r>
-        <w:t xml:space="preserve"> none</w:t>
-      </w:r>
-    </w:p>
-    <w:p>
-      <w:pPr>
-        <w:ind w:left="360" w:firstLine="720"/>
-      </w:pPr>
-      <w:r>
-        <w:rPr>
-          <w:b/>
-        </w:rPr>
-        <w:t>Postcondition:</w:t>
-      </w:r>
-      <w:r>
-        <w:t xml:space="preserve"> the died player is marked as died on the game board</w:t>
-      </w:r>
-    </w:p>
-    <w:p>
-      <w:pPr>
-        <w:ind w:left="360" w:firstLine="720"/>
-      </w:pPr>
-    </w:p>
-    <w:p>
-      <w:pPr>
-        <w:ind w:left="360" w:firstLine="720"/>
-        <w:rPr>
-          <w:b/>
-        </w:rPr>
-      </w:pPr>
-      <w:r>
-        <w:rPr>
-          <w:b/>
-        </w:rPr>
-        <w:t>update</w:t>
-      </w:r>
-      <w:r>
-        <w:rPr>
-          <w:b/>
-        </w:rPr>
-        <w:t>Garage</w:t>
-      </w:r>
-      <w:r>
-        <w:rPr>
-          <w:b/>
-        </w:rPr>
-        <w:t>() : void</w:t>
-      </w:r>
-    </w:p>
-    <w:p>
-      <w:pPr>
-        <w:ind w:left="360" w:firstLine="720"/>
-      </w:pPr>
-      <w:r>
-        <w:rPr>
-          <w:b/>
-        </w:rPr>
-        <w:t>Summary:</w:t>
-      </w:r>
-      <w:r>
-        <w:t xml:space="preserve"> update garage view</w:t>
-      </w:r>
-    </w:p>
-    <w:p>
-      <w:pPr>
-        <w:ind w:left="360" w:firstLine="720"/>
-      </w:pPr>
-      <w:r>
-        <w:rPr>
-          <w:b/>
-        </w:rPr>
-        <w:t>Precondition:</w:t>
-      </w:r>
-      <w:r>
-        <w:t xml:space="preserve"> registered, revised, or retired a robot</w:t>
-      </w:r>
-    </w:p>
-    <w:p>
-      <w:pPr>
-        <w:ind w:left="360" w:firstLine="720"/>
-      </w:pPr>
-      <w:r>
-        <w:rPr>
-          <w:b/>
-        </w:rPr>
-        <w:t>Input:</w:t>
-      </w:r>
-      <w:r>
-        <w:t xml:space="preserve"> none</w:t>
-      </w:r>
-    </w:p>
-    <w:p>
-      <w:pPr>
-        <w:ind w:left="360" w:firstLine="720"/>
-      </w:pPr>
-      <w:r>
-        <w:rPr>
-          <w:b/>
-        </w:rPr>
-        <w:t>Return:</w:t>
-      </w:r>
-      <w:r>
-        <w:t xml:space="preserve"> none</w:t>
-      </w:r>
-    </w:p>
-    <w:p>
-      <w:pPr>
-        <w:ind w:left="1080"/>
-      </w:pPr>
-      <w:r>
-        <w:rPr>
-          <w:b/>
-        </w:rPr>
-        <w:t>Postcondition:</w:t>
-      </w:r>
-      <w:r>
         <w:t xml:space="preserve"> a new-registered robot added to garage if registered a robot; the displayed information of the revised robot changed if revised a robot; a robot is marked retired if retired a robot</w:t>
       </w:r>
-    </w:p>
-    <w:p>
-      <w:pPr>
-        <w:ind w:left="360" w:firstLine="720"/>
-      </w:pPr>
     </w:p>
     <w:p/>
     <w:p>

</xml_diff>

<commit_message>
modify design document layout
</commit_message>
<xml_diff>
--- a/doc/Design Document.docx
+++ b/doc/Design Document.docx
@@ -1,6 +1,6 @@
 
 <file path=word/document.xml><?xml version="1.0" encoding="utf-8"?>
-<w:document xmlns:wpc="http://schemas.microsoft.com/office/word/2010/wordprocessingCanvas" xmlns:cx="http://schemas.microsoft.com/office/drawing/2014/chartex" xmlns:cx1="http://schemas.microsoft.com/office/drawing/2015/9/8/chartex" xmlns:cx2="http://schemas.microsoft.com/office/drawing/2015/10/21/chartex" xmlns:cx3="http://schemas.microsoft.com/office/drawing/2016/5/9/chartex" xmlns:cx4="http://schemas.microsoft.com/office/drawing/2016/5/10/chartex" xmlns:cx5="http://schemas.microsoft.com/office/drawing/2016/5/11/chartex" xmlns:mc="http://schemas.openxmlformats.org/markup-compatibility/2006" xmlns:o="urn:schemas-microsoft-com:office:office" xmlns:r="http://schemas.openxmlformats.org/officeDocument/2006/relationships" xmlns:m="http://schemas.openxmlformats.org/officeDocument/2006/math" xmlns:v="urn:schemas-microsoft-com:vml" xmlns:wp14="http://schemas.microsoft.com/office/word/2010/wordprocessingDrawing" xmlns:wp="http://schemas.openxmlformats.org/drawingml/2006/wordprocessingDrawing" xmlns:w10="urn:schemas-microsoft-com:office:word" xmlns:w="http://schemas.openxmlformats.org/wordprocessingml/2006/main" xmlns:w14="http://schemas.microsoft.com/office/word/2010/wordml" xmlns:w15="http://schemas.microsoft.com/office/word/2012/wordml" xmlns:w16se="http://schemas.microsoft.com/office/word/2015/wordml/symex" xmlns:wpg="http://schemas.microsoft.com/office/word/2010/wordprocessingGroup" xmlns:wpi="http://schemas.microsoft.com/office/word/2010/wordprocessingInk" xmlns:wne="http://schemas.microsoft.com/office/word/2006/wordml" xmlns:wps="http://schemas.microsoft.com/office/word/2010/wordprocessingShape" mc:Ignorable="w14 w15 w16se wp14">
+<w:document xmlns:wpc="http://schemas.microsoft.com/office/word/2010/wordprocessingCanvas" xmlns:mo="http://schemas.microsoft.com/office/mac/office/2008/main" xmlns:mc="http://schemas.openxmlformats.org/markup-compatibility/2006" xmlns:mv="urn:schemas-microsoft-com:mac:vml" xmlns:o="urn:schemas-microsoft-com:office:office" xmlns:r="http://schemas.openxmlformats.org/officeDocument/2006/relationships" xmlns:m="http://schemas.openxmlformats.org/officeDocument/2006/math" xmlns:v="urn:schemas-microsoft-com:vml" xmlns:wp14="http://schemas.microsoft.com/office/word/2010/wordprocessingDrawing" xmlns:wp="http://schemas.openxmlformats.org/drawingml/2006/wordprocessingDrawing" xmlns:w10="urn:schemas-microsoft-com:office:word" xmlns:w="http://schemas.openxmlformats.org/wordprocessingml/2006/main" xmlns:w14="http://schemas.microsoft.com/office/word/2010/wordml" xmlns:w15="http://schemas.microsoft.com/office/word/2012/wordml" xmlns:wpg="http://schemas.microsoft.com/office/word/2010/wordprocessingGroup" xmlns:wpi="http://schemas.microsoft.com/office/word/2010/wordprocessingInk" xmlns:wne="http://schemas.microsoft.com/office/word/2006/wordml" xmlns:wps="http://schemas.microsoft.com/office/word/2010/wordprocessingShape" mc:Ignorable="w14 w15 wp14">
   <w:body>
     <w:p>
       <w:pPr>
@@ -4888,17 +4888,8 @@
         </w:rPr>
         <w:t>The game runs into next play(It’s next robot’s turn to play the game).</w:t>
       </w:r>
-    </w:p>
-    <w:p>
-      <w:pPr>
-        <w:pStyle w:val="ListParagraph"/>
-        <w:ind w:left="1440"/>
-      </w:pPr>
-    </w:p>
-    <w:p>
-      <w:pPr>
-        <w:pStyle w:val="Heading4"/>
-      </w:pPr>
+      <w:bookmarkStart w:id="0" w:name="_GoBack"/>
+      <w:bookmarkEnd w:id="0"/>
     </w:p>
     <w:p>
       <w:pPr>
@@ -5537,39 +5528,39 @@
           <w:rFonts w:ascii="Calibri" w:eastAsia="Times New Roman" w:hAnsi="Calibri" w:cs="Times New Roman"/>
           <w:lang w:val="en-US"/>
         </w:rPr>
+        <w:t>attackPoint : int</w:t>
+      </w:r>
+    </w:p>
+    <w:p>
+      <w:pPr>
+        <w:textAlignment w:val="center"/>
+        <w:rPr>
+          <w:rFonts w:ascii="Calibri" w:eastAsia="Times New Roman" w:hAnsi="Calibri" w:cs="Times New Roman"/>
+          <w:lang w:val="en-US"/>
+        </w:rPr>
+      </w:pPr>
+      <w:r>
+        <w:rPr>
+          <w:rFonts w:ascii="Calibri" w:eastAsia="Times New Roman" w:hAnsi="Calibri" w:cs="Times New Roman"/>
+          <w:lang w:val="en-US"/>
+        </w:rPr>
+        <w:t>healthPoint : int</w:t>
+      </w:r>
+    </w:p>
+    <w:p>
+      <w:pPr>
+        <w:textAlignment w:val="center"/>
+        <w:rPr>
+          <w:rFonts w:ascii="Calibri" w:eastAsia="Times New Roman" w:hAnsi="Calibri" w:cs="Times New Roman"/>
+          <w:lang w:val="en-US"/>
+        </w:rPr>
+      </w:pPr>
+      <w:r>
+        <w:rPr>
+          <w:rFonts w:ascii="Calibri" w:eastAsia="Times New Roman" w:hAnsi="Calibri" w:cs="Times New Roman"/>
+          <w:lang w:val="en-US"/>
+        </w:rPr>
         <w:lastRenderedPageBreak/>
-        <w:t>attackPoint : int</w:t>
-      </w:r>
-    </w:p>
-    <w:p>
-      <w:pPr>
-        <w:textAlignment w:val="center"/>
-        <w:rPr>
-          <w:rFonts w:ascii="Calibri" w:eastAsia="Times New Roman" w:hAnsi="Calibri" w:cs="Times New Roman"/>
-          <w:lang w:val="en-US"/>
-        </w:rPr>
-      </w:pPr>
-      <w:r>
-        <w:rPr>
-          <w:rFonts w:ascii="Calibri" w:eastAsia="Times New Roman" w:hAnsi="Calibri" w:cs="Times New Roman"/>
-          <w:lang w:val="en-US"/>
-        </w:rPr>
-        <w:t>healthPoint : int</w:t>
-      </w:r>
-    </w:p>
-    <w:p>
-      <w:pPr>
-        <w:textAlignment w:val="center"/>
-        <w:rPr>
-          <w:rFonts w:ascii="Calibri" w:eastAsia="Times New Roman" w:hAnsi="Calibri" w:cs="Times New Roman"/>
-          <w:lang w:val="en-US"/>
-        </w:rPr>
-      </w:pPr>
-      <w:r>
-        <w:rPr>
-          <w:rFonts w:ascii="Calibri" w:eastAsia="Times New Roman" w:hAnsi="Calibri" w:cs="Times New Roman"/>
-          <w:lang w:val="en-US"/>
-        </w:rPr>
         <w:t>movementPoint : int</w:t>
       </w:r>
     </w:p>
@@ -6543,45 +6534,344 @@
           <w:color w:val="000000"/>
           <w:lang w:val="en-US"/>
         </w:rPr>
+        <w:t>Postcondition:</w:t>
+      </w:r>
+      <w:r>
+        <w:rPr>
+          <w:rFonts w:cs="Times"/>
+          <w:b/>
+          <w:color w:val="000000"/>
+          <w:lang w:val="en-US"/>
+        </w:rPr>
+        <w:t xml:space="preserve"> </w:t>
+      </w:r>
+      <w:r>
+        <w:rPr>
+          <w:rFonts w:cs="Times"/>
+          <w:color w:val="000000"/>
+          <w:lang w:val="en-US"/>
+        </w:rPr>
+        <w:t>the robot of the player has shot, and the health points of all the robots at the target position are deducted. And the robot’s play finishes.</w:t>
+      </w:r>
+    </w:p>
+    <w:p>
+      <w:pPr>
+        <w:rPr>
+          <w:rFonts w:cs="Times"/>
+          <w:color w:val="000000"/>
+          <w:lang w:val="en-US"/>
+        </w:rPr>
+      </w:pPr>
+    </w:p>
+    <w:p>
+      <w:pPr>
+        <w:pStyle w:val="Heading3"/>
+      </w:pPr>
+      <w:r>
         <w:lastRenderedPageBreak/>
-        <w:t>Postcondition:</w:t>
-      </w:r>
-      <w:r>
-        <w:rPr>
-          <w:rFonts w:cs="Times"/>
-          <w:b/>
-          <w:color w:val="000000"/>
-          <w:lang w:val="en-US"/>
-        </w:rPr>
+        <w:t>3.1.2 View P</w:t>
+      </w:r>
+      <w:r>
+        <w:t>ackage</w:t>
+      </w:r>
+    </w:p>
+    <w:p>
+      <w:pPr>
+        <w:pStyle w:val="Heading4"/>
+      </w:pPr>
+      <w:r>
+        <w:t xml:space="preserve">3.1.2.1 </w:t>
+      </w:r>
+      <w:r>
+        <w:rPr>
+          <w:rFonts w:cstheme="majorHAnsi"/>
+        </w:rPr>
+        <w:t>GameStartView</w:t>
+      </w:r>
+      <w:r>
+        <w:t xml:space="preserve"> Class</w:t>
+      </w:r>
+    </w:p>
+    <w:p>
+      <w:r>
+        <w:t>The game start view welcome players and give the choice that start new game, manage the robots and exit the game. This class is used to create the game start frame including game name label, start game button, garage button, and exit button. When players click, or press these button, the controller will respond these events, and send the result to set game mode view or garage view.</w:t>
+      </w:r>
+    </w:p>
+    <w:p/>
+    <w:p>
+      <w:pPr>
+        <w:rPr>
+          <w:b/>
+        </w:rPr>
+      </w:pPr>
+      <w:r>
+        <w:rPr>
+          <w:b/>
+        </w:rPr>
+        <w:t>Fields:</w:t>
+      </w:r>
+    </w:p>
+    <w:p>
+      <w:r>
+        <w:t>gameNameLabel: JLabel</w:t>
+      </w:r>
+    </w:p>
+    <w:p>
+      <w:r>
+        <w:t>startButton: JButton</w:t>
+      </w:r>
+    </w:p>
+    <w:p>
+      <w:r>
+        <w:t>garageButton: JButton</w:t>
+      </w:r>
+    </w:p>
+    <w:p>
+      <w:r>
+        <w:t>exitButton: JButton</w:t>
+      </w:r>
+    </w:p>
+    <w:p/>
+    <w:p>
+      <w:pPr>
+        <w:rPr>
+          <w:b/>
+        </w:rPr>
+      </w:pPr>
+      <w:r>
+        <w:rPr>
+          <w:b/>
+        </w:rPr>
+        <w:t>Methods:</w:t>
+      </w:r>
+    </w:p>
+    <w:p>
+      <w:r>
+        <w:rPr>
+          <w:b/>
+        </w:rPr>
+        <w:t>gameStartView():void</w:t>
+      </w:r>
+    </w:p>
+    <w:p>
+      <w:r>
+        <w:rPr>
+          <w:b/>
+        </w:rPr>
+        <w:t>Summary:</w:t>
+      </w:r>
+      <w:r>
+        <w:t xml:space="preserve"> this method is to the game start frame, with game name, a button to start game, a button to go to garage and a button to quit the game. </w:t>
+      </w:r>
+    </w:p>
+    <w:p>
+      <w:r>
+        <w:rPr>
+          <w:b/>
+        </w:rPr>
+        <w:t>Precondition:</w:t>
+      </w:r>
+      <w:r>
+        <w:t xml:space="preserve"> nothing</w:t>
+      </w:r>
+    </w:p>
+    <w:p>
+      <w:r>
+        <w:rPr>
+          <w:b/>
+        </w:rPr>
+        <w:t>Input:</w:t>
+      </w:r>
+      <w:r>
+        <w:t xml:space="preserve"> nothing</w:t>
+      </w:r>
+    </w:p>
+    <w:p>
+      <w:r>
+        <w:rPr>
+          <w:b/>
+        </w:rPr>
+        <w:t xml:space="preserve">Return: </w:t>
+      </w:r>
+      <w:r>
+        <w:t>void</w:t>
+      </w:r>
+    </w:p>
+    <w:p>
+      <w:pPr>
+        <w:rPr>
+          <w:b/>
+        </w:rPr>
+      </w:pPr>
+      <w:r>
+        <w:rPr>
+          <w:b/>
+        </w:rPr>
+        <w:t xml:space="preserve">Postcondition: </w:t>
+      </w:r>
+    </w:p>
+    <w:p>
+      <w:r>
+        <w:t>The game start view constructed.</w:t>
+      </w:r>
+    </w:p>
+    <w:p>
+      <w:pPr>
+        <w:pStyle w:val="ListParagraph"/>
+      </w:pPr>
+    </w:p>
+    <w:p>
+      <w:pPr>
+        <w:pStyle w:val="Heading4"/>
+      </w:pPr>
+      <w:r>
+        <w:t xml:space="preserve">3.1.2.2 </w:t>
+      </w:r>
+      <w:r>
+        <w:t>SetGameModeView Class</w:t>
+      </w:r>
+    </w:p>
+    <w:p>
+      <w:r>
+        <w:t>The set game mode view displays the various mode, give player choices to set game mode.  This class is used to create the view frame including a list of radio button of game mode, a list of radio button of player’s number, a list of combo box of player type, and a start button.  After a player chooses the start game button, the controller will create the set game mode view. And any choice in this view will send to the controller.</w:t>
+      </w:r>
+    </w:p>
+    <w:p/>
+    <w:p>
+      <w:pPr>
+        <w:rPr>
+          <w:b/>
+        </w:rPr>
+      </w:pPr>
+      <w:r>
+        <w:rPr>
+          <w:b/>
+        </w:rPr>
+        <w:t>Fields:</w:t>
+      </w:r>
+    </w:p>
+    <w:p>
+      <w:r>
+        <w:t>gameModeRadioButtonList: ArrayList&lt;JRadioButton&gt;</w:t>
+      </w:r>
+    </w:p>
+    <w:p>
+      <w:r>
+        <w:t>playerRadioButtonList: ArrayList&lt;JRadioBUtton&gt;</w:t>
+      </w:r>
+    </w:p>
+    <w:p>
+      <w:r>
+        <w:t>playerTypeComboBoxList: ArrayList&lt;JComboBox&gt;</w:t>
+      </w:r>
+    </w:p>
+    <w:p>
+      <w:r>
+        <w:t>startGameButton:</w:t>
+      </w:r>
+      <w:r>
         <w:t xml:space="preserve"> </w:t>
       </w:r>
       <w:r>
-        <w:rPr>
-          <w:rFonts w:cs="Times"/>
-          <w:color w:val="000000"/>
-          <w:lang w:val="en-US"/>
-        </w:rPr>
-        <w:t>the robot of the player has shot, and the health points of all the robots at the target position are deducted. And the robot’s play finishes.</w:t>
-      </w:r>
-    </w:p>
-    <w:p>
-      <w:pPr>
-        <w:rPr>
-          <w:rFonts w:cs="Times"/>
-          <w:color w:val="000000"/>
-          <w:lang w:val="en-US"/>
-        </w:rPr>
-      </w:pPr>
-    </w:p>
-    <w:p>
-      <w:pPr>
-        <w:pStyle w:val="Heading3"/>
-      </w:pPr>
-      <w:r>
-        <w:t>3.1.2 View P</w:t>
-      </w:r>
-      <w:r>
-        <w:t>ackage</w:t>
+        <w:t>JButton</w:t>
+      </w:r>
+    </w:p>
+    <w:p/>
+    <w:p>
+      <w:pPr>
+        <w:rPr>
+          <w:b/>
+        </w:rPr>
+      </w:pPr>
+      <w:r>
+        <w:rPr>
+          <w:b/>
+        </w:rPr>
+        <w:t>Methods:</w:t>
+      </w:r>
+    </w:p>
+    <w:p>
+      <w:pPr>
+        <w:rPr>
+          <w:b/>
+        </w:rPr>
+      </w:pPr>
+      <w:r>
+        <w:rPr>
+          <w:b/>
+        </w:rPr>
+        <w:t>setGameModeView(): void</w:t>
+      </w:r>
+    </w:p>
+    <w:p>
+      <w:r>
+        <w:rPr>
+          <w:b/>
+        </w:rPr>
+        <w:t>Summary:</w:t>
+      </w:r>
+      <w:r>
+        <w:t xml:space="preserve"> this method is to construct the set game mode frame, a list with three radio button to set game mode, a list of three radio button to choose player’s number, a list of combo box to set player type, and a button to start game.</w:t>
+      </w:r>
+    </w:p>
+    <w:p>
+      <w:r>
+        <w:rPr>
+          <w:b/>
+        </w:rPr>
+        <w:t>Precondition:</w:t>
+      </w:r>
+      <w:r>
+        <w:t xml:space="preserve"> nothing</w:t>
+      </w:r>
+    </w:p>
+    <w:p>
+      <w:r>
+        <w:rPr>
+          <w:b/>
+        </w:rPr>
+        <w:lastRenderedPageBreak/>
+        <w:t>Input:</w:t>
+      </w:r>
+      <w:r>
+        <w:t xml:space="preserve"> nothing</w:t>
+      </w:r>
+    </w:p>
+    <w:p>
+      <w:r>
+        <w:rPr>
+          <w:b/>
+        </w:rPr>
+        <w:t>Return:</w:t>
+      </w:r>
+      <w:r>
+        <w:t xml:space="preserve"> void</w:t>
+      </w:r>
+    </w:p>
+    <w:p>
+      <w:pPr>
+        <w:rPr>
+          <w:b/>
+        </w:rPr>
+      </w:pPr>
+      <w:r>
+        <w:rPr>
+          <w:b/>
+        </w:rPr>
+        <w:t xml:space="preserve">Postcondition: </w:t>
+      </w:r>
+    </w:p>
+    <w:p>
+      <w:r>
+        <w:t>The set game mode view constructed.</w:t>
+      </w:r>
+    </w:p>
+    <w:p>
+      <w:pPr>
+        <w:pStyle w:val="ListParagraph"/>
+      </w:pPr>
+      <w:r>
+        <w:t xml:space="preserve"> </w:t>
       </w:r>
     </w:p>
     <w:p>
@@ -6589,21 +6879,15 @@
         <w:pStyle w:val="Heading4"/>
       </w:pPr>
       <w:r>
-        <w:t xml:space="preserve">3.1.2.1 </w:t>
-      </w:r>
-      <w:r>
-        <w:rPr>
-          <w:rFonts w:cstheme="majorHAnsi"/>
-        </w:rPr>
-        <w:t>GameStartView</w:t>
-      </w:r>
-      <w:r>
-        <w:t xml:space="preserve"> Class</w:t>
-      </w:r>
-    </w:p>
-    <w:p>
-      <w:r>
-        <w:t>The game start view welcome players and give the choice that start new game, manage the robots and exit the game. This class is used to create the game start frame including game name label, start game button, garage button, and exit button. When players click, or press these button, the controller will respond these events, and send the result to set game mode view or garage view.</w:t>
+        <w:t xml:space="preserve">3.1.2.3 </w:t>
+      </w:r>
+      <w:r>
+        <w:t>GameBoardView Class</w:t>
+      </w:r>
+    </w:p>
+    <w:p>
+      <w:r>
+        <w:t>The game board view show the current game scene, display the game board, the timer and the information of player status, and give the choice to access the current game: end play, give up or go back home.  This class is used to create the game board view. It has a method to access the information when the controller notifies to change.</w:t>
       </w:r>
     </w:p>
     <w:p/>
@@ -6622,22 +6906,27 @@
     </w:p>
     <w:p>
       <w:r>
-        <w:t>gameNameLabel: JLabel</w:t>
-      </w:r>
-    </w:p>
-    <w:p>
-      <w:r>
-        <w:t>startButton: JButton</w:t>
-      </w:r>
-    </w:p>
-    <w:p>
-      <w:r>
-        <w:t>garageButton: JButton</w:t>
-      </w:r>
-    </w:p>
-    <w:p>
-      <w:r>
-        <w:t>exitButton: JButton</w:t>
+        <w:t>hexagonLabelList: ArrayList&lt;JLabel&gt;</w:t>
+      </w:r>
+    </w:p>
+    <w:p>
+      <w:r>
+        <w:t>timerLabel: JLabel</w:t>
+      </w:r>
+    </w:p>
+    <w:p>
+      <w:r>
+        <w:t>endPlayButton: JButton</w:t>
+      </w:r>
+    </w:p>
+    <w:p>
+      <w:r>
+        <w:t>surrenderButton: JButton</w:t>
+      </w:r>
+    </w:p>
+    <w:p>
+      <w:r>
+        <w:t>homeButton: JButton</w:t>
       </w:r>
     </w:p>
     <w:p/>
@@ -6655,11 +6944,16 @@
       </w:r>
     </w:p>
     <w:p>
-      <w:r>
-        <w:rPr>
-          <w:b/>
-        </w:rPr>
-        <w:t>gameStartView():void</w:t>
+      <w:pPr>
+        <w:rPr>
+          <w:b/>
+        </w:rPr>
+      </w:pPr>
+      <w:r>
+        <w:rPr>
+          <w:b/>
+        </w:rPr>
+        <w:t xml:space="preserve">GameBoardView(): </w:t>
       </w:r>
     </w:p>
     <w:p>
@@ -6670,7 +6964,7 @@
         <w:t>Summary:</w:t>
       </w:r>
       <w:r>
-        <w:t xml:space="preserve"> this method is to the game start frame, with game name, a button to start game, a button to go to garage and a button to quit the game. </w:t>
+        <w:t xml:space="preserve"> this method is to construct game board view frame, a list of hexagon label, a timer label, a button to end play, a button to give up, a button to go home view, and a player status panel.</w:t>
       </w:r>
     </w:p>
     <w:p>
@@ -6700,10 +6994,10 @@
         <w:rPr>
           <w:b/>
         </w:rPr>
-        <w:t xml:space="preserve">Return: </w:t>
-      </w:r>
-      <w:r>
-        <w:t>void</w:t>
+        <w:t>Return:</w:t>
+      </w:r>
+      <w:r>
+        <w:t xml:space="preserve"> void</w:t>
       </w:r>
     </w:p>
     <w:p>
@@ -6721,12 +7015,15 @@
     </w:p>
     <w:p>
       <w:r>
-        <w:t>The game start view constructed.</w:t>
+        <w:t>The game board view constructed.</w:t>
       </w:r>
     </w:p>
     <w:p>
       <w:pPr>
         <w:pStyle w:val="ListParagraph"/>
+        <w:rPr>
+          <w:b/>
+        </w:rPr>
       </w:pPr>
     </w:p>
     <w:p>
@@ -6734,15 +7031,15 @@
         <w:pStyle w:val="Heading4"/>
       </w:pPr>
       <w:r>
-        <w:t xml:space="preserve">3.1.2.2 </w:t>
-      </w:r>
-      <w:r>
-        <w:t>SetGameModeView Class</w:t>
-      </w:r>
-    </w:p>
-    <w:p>
-      <w:r>
-        <w:t>The set game mode view displays the various mode, give player choices to set game mode.  This class is used to create the view frame including a list of radio button of game mode, a list of radio button of player’s number, a list of combo box of player type, and a start button.  After a player chooses the start game button, the controller will create the set game mode view. And any choice in this view will send to the controller.</w:t>
+        <w:t xml:space="preserve">3.1.2.4 </w:t>
+      </w:r>
+      <w:r>
+        <w:t>PlayerStatusView Class</w:t>
+      </w:r>
+    </w:p>
+    <w:p>
+      <w:r>
+        <w:t xml:space="preserve">The player status view display the player name, and the robot team of the player, and their health point. This is a class for the panel to be placed in the frame of game board view. It has a various of label to show the status. </w:t>
       </w:r>
     </w:p>
     <w:p/>
@@ -6761,28 +7058,37 @@
     </w:p>
     <w:p>
       <w:r>
-        <w:t>gameModeRadioButtonList: ArrayList&lt;JRadioButton&gt;</w:t>
-      </w:r>
-    </w:p>
-    <w:p>
-      <w:r>
-        <w:t>playerRadioButtonList: ArrayList&lt;JRadioBUtton&gt;</w:t>
-      </w:r>
-    </w:p>
-    <w:p>
-      <w:r>
-        <w:t>playerTypeComboBoxList: ArrayList&lt;JComboBox&gt;</w:t>
-      </w:r>
-    </w:p>
-    <w:p>
-      <w:r>
-        <w:t>startGameButton:</w:t>
-      </w:r>
-      <w:r>
-        <w:t xml:space="preserve"> </w:t>
-      </w:r>
-      <w:r>
-        <w:t>JButton</w:t>
+        <w:t>playerNameLabel: JLabel</w:t>
+      </w:r>
+    </w:p>
+    <w:p>
+      <w:r>
+        <w:t>soutLabel: JLabel</w:t>
+      </w:r>
+    </w:p>
+    <w:p>
+      <w:r>
+        <w:t>soutHealthPointLabel: JLabel</w:t>
+      </w:r>
+    </w:p>
+    <w:p>
+      <w:r>
+        <w:t>sniperLabel: JLabel</w:t>
+      </w:r>
+    </w:p>
+    <w:p>
+      <w:r>
+        <w:t>sniperHealthPointLabel: JLabel</w:t>
+      </w:r>
+    </w:p>
+    <w:p>
+      <w:r>
+        <w:t>tankLabel: JLabel</w:t>
+      </w:r>
+    </w:p>
+    <w:p>
+      <w:r>
+        <w:t>tankHealthPointLabel; JLabel</w:t>
       </w:r>
     </w:p>
     <w:p/>
@@ -6796,322 +7102,7 @@
         <w:rPr>
           <w:b/>
         </w:rPr>
-        <w:t>Methods:</w:t>
-      </w:r>
-    </w:p>
-    <w:p>
-      <w:pPr>
-        <w:rPr>
-          <w:b/>
-        </w:rPr>
-      </w:pPr>
-      <w:r>
-        <w:rPr>
-          <w:b/>
-        </w:rPr>
-        <w:t>setGameModeView(): void</w:t>
-      </w:r>
-    </w:p>
-    <w:p>
-      <w:r>
-        <w:rPr>
-          <w:b/>
-        </w:rPr>
         <w:lastRenderedPageBreak/>
-        <w:t>Summary:</w:t>
-      </w:r>
-      <w:r>
-        <w:t xml:space="preserve"> this method is to construct the set game mode frame, a list with three radio button to set game mode, a list of three radio button to choose player’s number, a list of combo box to set player type, and a button to start game.</w:t>
-      </w:r>
-    </w:p>
-    <w:p>
-      <w:r>
-        <w:rPr>
-          <w:b/>
-        </w:rPr>
-        <w:t>Precondition:</w:t>
-      </w:r>
-      <w:r>
-        <w:t xml:space="preserve"> nothing</w:t>
-      </w:r>
-    </w:p>
-    <w:p>
-      <w:r>
-        <w:rPr>
-          <w:b/>
-        </w:rPr>
-        <w:t>Input:</w:t>
-      </w:r>
-      <w:r>
-        <w:t xml:space="preserve"> nothing</w:t>
-      </w:r>
-    </w:p>
-    <w:p>
-      <w:r>
-        <w:rPr>
-          <w:b/>
-        </w:rPr>
-        <w:t>Return:</w:t>
-      </w:r>
-      <w:r>
-        <w:t xml:space="preserve"> void</w:t>
-      </w:r>
-    </w:p>
-    <w:p>
-      <w:pPr>
-        <w:rPr>
-          <w:b/>
-        </w:rPr>
-      </w:pPr>
-      <w:r>
-        <w:rPr>
-          <w:b/>
-        </w:rPr>
-        <w:t xml:space="preserve">Postcondition: </w:t>
-      </w:r>
-    </w:p>
-    <w:p>
-      <w:r>
-        <w:t>The set game mode view constructed.</w:t>
-      </w:r>
-    </w:p>
-    <w:p>
-      <w:pPr>
-        <w:pStyle w:val="ListParagraph"/>
-      </w:pPr>
-      <w:r>
-        <w:t xml:space="preserve"> </w:t>
-      </w:r>
-    </w:p>
-    <w:p>
-      <w:pPr>
-        <w:pStyle w:val="Heading4"/>
-      </w:pPr>
-      <w:r>
-        <w:t xml:space="preserve">3.1.2.3 </w:t>
-      </w:r>
-      <w:r>
-        <w:t>GameBoardView Class</w:t>
-      </w:r>
-    </w:p>
-    <w:p>
-      <w:r>
-        <w:t>The game board view show the current game scene, display the game board, the timer and the information of player status, and give the choice to access the current game: end play, give up or go back home.  This class is used to create the game board view. It has a method to access the information when the controller notifies to change.</w:t>
-      </w:r>
-    </w:p>
-    <w:p/>
-    <w:p>
-      <w:pPr>
-        <w:rPr>
-          <w:b/>
-        </w:rPr>
-      </w:pPr>
-      <w:r>
-        <w:rPr>
-          <w:b/>
-        </w:rPr>
-        <w:t>Fields:</w:t>
-      </w:r>
-    </w:p>
-    <w:p>
-      <w:r>
-        <w:t>hexagonLabelList: ArrayList&lt;JLabel&gt;</w:t>
-      </w:r>
-    </w:p>
-    <w:p>
-      <w:r>
-        <w:t>timerLabel: JLabel</w:t>
-      </w:r>
-    </w:p>
-    <w:p>
-      <w:r>
-        <w:t>endPlayButton: JButton</w:t>
-      </w:r>
-    </w:p>
-    <w:p>
-      <w:r>
-        <w:t>surrenderButton: JButton</w:t>
-      </w:r>
-    </w:p>
-    <w:p>
-      <w:r>
-        <w:t>homeButton: JButton</w:t>
-      </w:r>
-    </w:p>
-    <w:p/>
-    <w:p>
-      <w:pPr>
-        <w:rPr>
-          <w:b/>
-        </w:rPr>
-      </w:pPr>
-      <w:r>
-        <w:rPr>
-          <w:b/>
-        </w:rPr>
-        <w:t>Methods:</w:t>
-      </w:r>
-    </w:p>
-    <w:p>
-      <w:pPr>
-        <w:rPr>
-          <w:b/>
-        </w:rPr>
-      </w:pPr>
-      <w:r>
-        <w:rPr>
-          <w:b/>
-        </w:rPr>
-        <w:t xml:space="preserve">GameBoardView(): </w:t>
-      </w:r>
-    </w:p>
-    <w:p>
-      <w:r>
-        <w:rPr>
-          <w:b/>
-        </w:rPr>
-        <w:t>Summary:</w:t>
-      </w:r>
-      <w:r>
-        <w:t xml:space="preserve"> this method is to construct game board view frame, a list of hexagon label, a timer label, a button to end play, a button to give up, a button to go home view, and a player status panel.</w:t>
-      </w:r>
-    </w:p>
-    <w:p>
-      <w:r>
-        <w:rPr>
-          <w:b/>
-        </w:rPr>
-        <w:t>Precondition:</w:t>
-      </w:r>
-      <w:r>
-        <w:t xml:space="preserve"> nothing</w:t>
-      </w:r>
-    </w:p>
-    <w:p>
-      <w:r>
-        <w:rPr>
-          <w:b/>
-        </w:rPr>
-        <w:t>Input:</w:t>
-      </w:r>
-      <w:r>
-        <w:t xml:space="preserve"> nothing</w:t>
-      </w:r>
-    </w:p>
-    <w:p>
-      <w:r>
-        <w:rPr>
-          <w:b/>
-        </w:rPr>
-        <w:t>Return:</w:t>
-      </w:r>
-      <w:r>
-        <w:t xml:space="preserve"> void</w:t>
-      </w:r>
-    </w:p>
-    <w:p>
-      <w:pPr>
-        <w:rPr>
-          <w:b/>
-        </w:rPr>
-      </w:pPr>
-      <w:r>
-        <w:rPr>
-          <w:b/>
-        </w:rPr>
-        <w:t xml:space="preserve">Postcondition: </w:t>
-      </w:r>
-    </w:p>
-    <w:p>
-      <w:r>
-        <w:t>The game board view constructed.</w:t>
-      </w:r>
-    </w:p>
-    <w:p>
-      <w:pPr>
-        <w:pStyle w:val="ListParagraph"/>
-        <w:rPr>
-          <w:b/>
-        </w:rPr>
-      </w:pPr>
-    </w:p>
-    <w:p>
-      <w:pPr>
-        <w:pStyle w:val="Heading4"/>
-      </w:pPr>
-      <w:r>
-        <w:t xml:space="preserve">3.1.2.4 </w:t>
-      </w:r>
-      <w:r>
-        <w:t>PlayerStatusView Class</w:t>
-      </w:r>
-    </w:p>
-    <w:p>
-      <w:r>
-        <w:t xml:space="preserve">The player status view display the player name, and the robot team of the player, and their health point. This is a class for the panel to be placed in the frame of game board view. It has a various of label to show the status. </w:t>
-      </w:r>
-    </w:p>
-    <w:p/>
-    <w:p>
-      <w:pPr>
-        <w:rPr>
-          <w:b/>
-        </w:rPr>
-      </w:pPr>
-      <w:r>
-        <w:rPr>
-          <w:b/>
-        </w:rPr>
-        <w:t>Fields:</w:t>
-      </w:r>
-    </w:p>
-    <w:p>
-      <w:r>
-        <w:t>playerNameLabel: JLabel</w:t>
-      </w:r>
-    </w:p>
-    <w:p>
-      <w:r>
-        <w:t>soutLabel: JLabel</w:t>
-      </w:r>
-    </w:p>
-    <w:p>
-      <w:r>
-        <w:t>soutHealthPointLabel: JLabel</w:t>
-      </w:r>
-    </w:p>
-    <w:p>
-      <w:r>
-        <w:t>sniperLabel: JLabel</w:t>
-      </w:r>
-    </w:p>
-    <w:p>
-      <w:r>
-        <w:lastRenderedPageBreak/>
-        <w:t>sniperHealthPointLabel: JLabel</w:t>
-      </w:r>
-    </w:p>
-    <w:p>
-      <w:r>
-        <w:t>tankLabel: JLabel</w:t>
-      </w:r>
-    </w:p>
-    <w:p>
-      <w:r>
-        <w:t>tankHealthPointLabel; JLabel</w:t>
-      </w:r>
-    </w:p>
-    <w:p/>
-    <w:p>
-      <w:pPr>
-        <w:rPr>
-          <w:b/>
-        </w:rPr>
-      </w:pPr>
-      <w:r>
-        <w:rPr>
-          <w:b/>
-        </w:rPr>
         <w:t>Methods:</w:t>
       </w:r>
     </w:p>
@@ -7387,25 +7378,46 @@
         <w:ind w:left="720"/>
       </w:pPr>
       <w:r>
-        <w:t xml:space="preserve">The game controller is to keep all views and models in control. It stores a Game instance, a GameStartView, a SetGameModeView instance, a GameBoardView instance, a PlayerStatusView instance, and a GarageView instance. It will handle all button clicked </w:t>
-      </w:r>
+        <w:t>The game controller is to keep all views and models in control. It stores a Game instance, a GameStartView, a SetGameModeView instance, a GameBoardView instance, a PlayerStatusView instance, and a GarageView instance. It will handle all button clicked events and all key typed events that take place in views.  Also, it will update view depending on every change.</w:t>
+      </w:r>
+    </w:p>
+    <w:p>
+      <w:pPr>
+        <w:ind w:left="720"/>
+        <w:rPr>
+          <w:b/>
+        </w:rPr>
+      </w:pPr>
+      <w:r>
+        <w:rPr>
+          <w:b/>
+        </w:rPr>
+        <w:t xml:space="preserve">Fields: </w:t>
+      </w:r>
+    </w:p>
+    <w:p>
+      <w:pPr>
+        <w:ind w:left="720"/>
+      </w:pPr>
+      <w:r>
+        <w:t>game : Game</w:t>
+      </w:r>
+    </w:p>
+    <w:p>
+      <w:pPr>
+        <w:ind w:left="720"/>
+      </w:pPr>
       <w:r>
         <w:lastRenderedPageBreak/>
-        <w:t>events and all key typed events that take place in views.  Also, it will update view depending on every change.</w:t>
+        <w:t>gameStartView : GameStartView</w:t>
       </w:r>
     </w:p>
     <w:p>
       <w:pPr>
         <w:ind w:left="720"/>
-        <w:rPr>
-          <w:b/>
-        </w:rPr>
-      </w:pPr>
-      <w:r>
-        <w:rPr>
-          <w:b/>
-        </w:rPr>
-        <w:t xml:space="preserve">Fields: </w:t>
+      </w:pPr>
+      <w:r>
+        <w:t>setGameModeView : SetGameModeView</w:t>
       </w:r>
     </w:p>
     <w:p>
@@ -7413,7 +7425,7 @@
         <w:ind w:left="720"/>
       </w:pPr>
       <w:r>
-        <w:t>game : Game</w:t>
+        <w:t>gameBoardView : GameBoardView</w:t>
       </w:r>
     </w:p>
     <w:p>
@@ -7421,7 +7433,7 @@
         <w:ind w:left="720"/>
       </w:pPr>
       <w:r>
-        <w:t>gameStartView : GameStartView</w:t>
+        <w:t>playerStatusView : PlayerStatusView</w:t>
       </w:r>
     </w:p>
     <w:p>
@@ -7429,23 +7441,88 @@
         <w:ind w:left="720"/>
       </w:pPr>
       <w:r>
-        <w:t>setGameModeView : SetGameModeView</w:t>
+        <w:t>garageView : GarageView</w:t>
       </w:r>
     </w:p>
     <w:p>
       <w:pPr>
         <w:ind w:left="720"/>
       </w:pPr>
-      <w:r>
-        <w:t>gameBoardView : GameBoardView</w:t>
-      </w:r>
     </w:p>
     <w:p>
       <w:pPr>
         <w:ind w:left="720"/>
-      </w:pPr>
-      <w:r>
-        <w:t>playerStatusView : PlayerStatusView</w:t>
+        <w:rPr>
+          <w:b/>
+        </w:rPr>
+      </w:pPr>
+      <w:r>
+        <w:rPr>
+          <w:b/>
+        </w:rPr>
+        <w:t>ActionPerformed(ActionEvent e) : void</w:t>
+      </w:r>
+    </w:p>
+    <w:p>
+      <w:pPr>
+        <w:ind w:firstLine="720"/>
+      </w:pPr>
+      <w:r>
+        <w:rPr>
+          <w:b/>
+        </w:rPr>
+        <w:t>Summary:</w:t>
+      </w:r>
+      <w:r>
+        <w:t xml:space="preserve"> handle all the button clicked event</w:t>
+      </w:r>
+    </w:p>
+    <w:p>
+      <w:pPr>
+        <w:ind w:firstLine="720"/>
+      </w:pPr>
+      <w:r>
+        <w:rPr>
+          <w:b/>
+        </w:rPr>
+        <w:t>Precondition:</w:t>
+      </w:r>
+      <w:r>
+        <w:t xml:space="preserve"> button is clicked in views</w:t>
+      </w:r>
+    </w:p>
+    <w:p>
+      <w:pPr>
+        <w:ind w:firstLine="720"/>
+      </w:pPr>
+      <w:r>
+        <w:rPr>
+          <w:b/>
+        </w:rPr>
+        <w:t>Input:</w:t>
+      </w:r>
+      <w:r>
+        <w:t xml:space="preserve"> e is an ActionEvent from clicked button</w:t>
+      </w:r>
+    </w:p>
+    <w:p>
+      <w:pPr>
+        <w:ind w:firstLine="720"/>
+      </w:pPr>
+      <w:r>
+        <w:rPr>
+          <w:b/>
+        </w:rPr>
+        <w:t>Return</w:t>
+      </w:r>
+      <w:r>
+        <w:rPr>
+          <w:b/>
+        </w:rPr>
+        <w:t>:</w:t>
+      </w:r>
+      <w:r>
+        <w:t xml:space="preserve"> none</w:t>
       </w:r>
     </w:p>
     <w:p>
@@ -7453,7 +7530,67 @@
         <w:ind w:left="720"/>
       </w:pPr>
       <w:r>
-        <w:t>garageView : GarageView</w:t>
+        <w:rPr>
+          <w:b/>
+        </w:rPr>
+        <w:t>Postcondition:</w:t>
+      </w:r>
+      <w:r>
+        <w:t xml:space="preserve"> a new SetGameModeView instance assigned to setGameModeView and displayed if </w:t>
+      </w:r>
+      <w:r>
+        <w:t>startButton</w:t>
+      </w:r>
+      <w:r>
+        <w:t xml:space="preserve"> clicked; a new GarageView instance assigned to garageView and displayed if </w:t>
+      </w:r>
+      <w:r>
+        <w:t xml:space="preserve">garageButton </w:t>
+      </w:r>
+      <w:r>
+        <w:t xml:space="preserve">clicked; game quit if </w:t>
+      </w:r>
+      <w:r>
+        <w:t xml:space="preserve">exitButton </w:t>
+      </w:r>
+      <w:r>
+        <w:t xml:space="preserve">clicked; a new GameBoardView instance assigned to gameBoardView and displayed if start game button clicked; switch to next play if </w:t>
+      </w:r>
+      <w:r>
+        <w:t>endPlayButton</w:t>
+      </w:r>
+      <w:r>
+        <w:t xml:space="preserve"> clicked; the specific player marked died if </w:t>
+      </w:r>
+      <w:r>
+        <w:t>surrenderButton</w:t>
+      </w:r>
+      <w:r>
+        <w:t xml:space="preserve"> clicked; go back to gameStartView if </w:t>
+      </w:r>
+      <w:r>
+        <w:t>homeButton</w:t>
+      </w:r>
+      <w:r>
+        <w:t xml:space="preserve"> clicked; a new robot registered if </w:t>
+      </w:r>
+      <w:r>
+        <w:t>registerButton</w:t>
+      </w:r>
+      <w:r>
+        <w:t xml:space="preserve"> clicked; the specific robot revised if </w:t>
+      </w:r>
+      <w:r>
+        <w:t>reviseButton</w:t>
+      </w:r>
+      <w:r>
+        <w:t xml:space="preserve"> clicked; the specific robot retired if </w:t>
+      </w:r>
+      <w:r>
+        <w:t>retireButton</w:t>
+      </w:r>
+      <w:r>
+        <w:t xml:space="preserve"> clicked</w:t>
       </w:r>
     </w:p>
     <w:p>
@@ -7472,7 +7609,7 @@
         <w:rPr>
           <w:b/>
         </w:rPr>
-        <w:t>ActionPerformed(ActionEvent e) : void</w:t>
+        <w:t>keyTyped(KeyEvent e) : void</w:t>
       </w:r>
     </w:p>
     <w:p>
@@ -7486,7 +7623,7 @@
         <w:t>Summary:</w:t>
       </w:r>
       <w:r>
-        <w:t xml:space="preserve"> handle all the button clicked event</w:t>
+        <w:t xml:space="preserve"> handle all the key typed event</w:t>
       </w:r>
     </w:p>
     <w:p>
@@ -7500,7 +7637,7 @@
         <w:t>Precondition:</w:t>
       </w:r>
       <w:r>
-        <w:t xml:space="preserve"> button is clicked in views</w:t>
+        <w:t xml:space="preserve"> key is pressed in views</w:t>
       </w:r>
     </w:p>
     <w:p>
@@ -7514,7 +7651,7 @@
         <w:t>Input:</w:t>
       </w:r>
       <w:r>
-        <w:t xml:space="preserve"> e is an ActionEvent from clicked button</w:t>
+        <w:t xml:space="preserve"> e is a KeyEvent </w:t>
       </w:r>
     </w:p>
     <w:p>
@@ -7525,6 +7662,104 @@
         <w:rPr>
           <w:b/>
         </w:rPr>
+        <w:t>Return:</w:t>
+      </w:r>
+      <w:r>
+        <w:t xml:space="preserve"> none</w:t>
+      </w:r>
+    </w:p>
+    <w:p>
+      <w:pPr>
+        <w:ind w:left="720"/>
+      </w:pPr>
+      <w:r>
+        <w:rPr>
+          <w:b/>
+        </w:rPr>
+        <w:t xml:space="preserve">Postcondition: </w:t>
+      </w:r>
+      <w:r>
+        <w:t>enter turning mode if pressed “T”; enter moving mode if pressed “M”; enter shooting mode if pressed “S”;</w:t>
+      </w:r>
+      <w:r>
+        <w:rPr>
+          <w:b/>
+        </w:rPr>
+        <w:t xml:space="preserve"> </w:t>
+      </w:r>
+      <w:r>
+        <w:t>the playing robot’s direction rotate n (n is the number of pressed number key) unit if pressed number key and in turning mode; the playing robot shoots n (n is the number of pressed number key)  unit of range if pressed number key and in shooting mode</w:t>
+      </w:r>
+    </w:p>
+    <w:p>
+      <w:pPr>
+        <w:ind w:left="720"/>
+      </w:pPr>
+    </w:p>
+    <w:p>
+      <w:pPr>
+        <w:ind w:left="720"/>
+        <w:rPr>
+          <w:b/>
+        </w:rPr>
+      </w:pPr>
+      <w:r>
+        <w:rPr>
+          <w:b/>
+        </w:rPr>
+        <w:t>startTimer() : void</w:t>
+      </w:r>
+    </w:p>
+    <w:p>
+      <w:pPr>
+        <w:ind w:firstLine="720"/>
+      </w:pPr>
+      <w:r>
+        <w:rPr>
+          <w:b/>
+        </w:rPr>
+        <w:t>Summary:</w:t>
+      </w:r>
+      <w:r>
+        <w:t xml:space="preserve"> start a new timer to be displayed in GameBoardView</w:t>
+      </w:r>
+    </w:p>
+    <w:p>
+      <w:pPr>
+        <w:ind w:firstLine="720"/>
+      </w:pPr>
+      <w:r>
+        <w:rPr>
+          <w:b/>
+        </w:rPr>
+        <w:t>Precondition:</w:t>
+      </w:r>
+      <w:r>
+        <w:t xml:space="preserve"> none</w:t>
+      </w:r>
+    </w:p>
+    <w:p>
+      <w:pPr>
+        <w:ind w:firstLine="720"/>
+      </w:pPr>
+      <w:r>
+        <w:rPr>
+          <w:b/>
+        </w:rPr>
+        <w:t>Input:</w:t>
+      </w:r>
+      <w:r>
+        <w:t xml:space="preserve"> none</w:t>
+      </w:r>
+    </w:p>
+    <w:p>
+      <w:pPr>
+        <w:ind w:firstLine="720"/>
+      </w:pPr>
+      <w:r>
+        <w:rPr>
+          <w:b/>
+        </w:rPr>
         <w:t>Return</w:t>
       </w:r>
       <w:r>
@@ -7539,6 +7774,211 @@
     </w:p>
     <w:p>
       <w:pPr>
+        <w:ind w:firstLine="720"/>
+      </w:pPr>
+      <w:r>
+        <w:rPr>
+          <w:b/>
+        </w:rPr>
+        <w:t>Postcondition:</w:t>
+      </w:r>
+      <w:r>
+        <w:t xml:space="preserve"> a new timer is started</w:t>
+      </w:r>
+    </w:p>
+    <w:p>
+      <w:pPr>
+        <w:ind w:firstLine="720"/>
+      </w:pPr>
+    </w:p>
+    <w:p>
+      <w:pPr>
+        <w:ind w:firstLine="720"/>
+        <w:rPr>
+          <w:b/>
+        </w:rPr>
+      </w:pPr>
+      <w:r>
+        <w:rPr>
+          <w:b/>
+        </w:rPr>
+        <w:t>update</w:t>
+      </w:r>
+      <w:r>
+        <w:rPr>
+          <w:b/>
+        </w:rPr>
+        <w:t>RobotPosition() : void</w:t>
+      </w:r>
+    </w:p>
+    <w:p>
+      <w:pPr>
+        <w:ind w:firstLine="720"/>
+      </w:pPr>
+      <w:r>
+        <w:rPr>
+          <w:b/>
+        </w:rPr>
+        <w:t>Summary:</w:t>
+      </w:r>
+      <w:r>
+        <w:rPr>
+          <w:b/>
+        </w:rPr>
+        <w:t xml:space="preserve"> </w:t>
+      </w:r>
+      <w:r>
+        <w:t xml:space="preserve">notify </w:t>
+      </w:r>
+      <w:r>
+        <w:t>GameBoardView</w:t>
+      </w:r>
+    </w:p>
+    <w:p>
+      <w:pPr>
+        <w:ind w:firstLine="720"/>
+      </w:pPr>
+      <w:r>
+        <w:rPr>
+          <w:b/>
+        </w:rPr>
+        <w:t>Precondition:</w:t>
+      </w:r>
+      <w:r>
+        <w:t xml:space="preserve"> a robot moved</w:t>
+      </w:r>
+    </w:p>
+    <w:p>
+      <w:pPr>
+        <w:ind w:firstLine="720"/>
+      </w:pPr>
+      <w:r>
+        <w:rPr>
+          <w:b/>
+        </w:rPr>
+        <w:t>Input:</w:t>
+      </w:r>
+      <w:r>
+        <w:t xml:space="preserve"> none</w:t>
+      </w:r>
+    </w:p>
+    <w:p>
+      <w:pPr>
+        <w:ind w:firstLine="720"/>
+      </w:pPr>
+      <w:r>
+        <w:rPr>
+          <w:b/>
+        </w:rPr>
+        <w:t>Return</w:t>
+      </w:r>
+      <w:r>
+        <w:rPr>
+          <w:b/>
+        </w:rPr>
+        <w:t>:</w:t>
+      </w:r>
+      <w:r>
+        <w:t xml:space="preserve"> none</w:t>
+      </w:r>
+    </w:p>
+    <w:p>
+      <w:pPr>
+        <w:ind w:firstLine="720"/>
+      </w:pPr>
+      <w:r>
+        <w:rPr>
+          <w:b/>
+        </w:rPr>
+        <w:t>Postcondition:</w:t>
+      </w:r>
+      <w:r>
+        <w:t xml:space="preserve"> GameBoardView displays change of the specific player’s position</w:t>
+      </w:r>
+    </w:p>
+    <w:p>
+      <w:pPr>
+        <w:ind w:firstLine="720"/>
+      </w:pPr>
+    </w:p>
+    <w:p>
+      <w:pPr>
+        <w:ind w:firstLine="720"/>
+        <w:rPr>
+          <w:b/>
+        </w:rPr>
+      </w:pPr>
+      <w:r>
+        <w:rPr>
+          <w:b/>
+        </w:rPr>
+        <w:t>updateRobotHealth</w:t>
+      </w:r>
+      <w:r>
+        <w:rPr>
+          <w:b/>
+        </w:rPr>
+        <w:t>() : void</w:t>
+      </w:r>
+    </w:p>
+    <w:p>
+      <w:pPr>
+        <w:ind w:firstLine="720"/>
+      </w:pPr>
+      <w:r>
+        <w:rPr>
+          <w:b/>
+        </w:rPr>
+        <w:t>Summary:</w:t>
+      </w:r>
+      <w:r>
+        <w:t xml:space="preserve"> update a robot’s health point that is displayed on map</w:t>
+      </w:r>
+    </w:p>
+    <w:p>
+      <w:pPr>
+        <w:ind w:firstLine="720"/>
+      </w:pPr>
+      <w:r>
+        <w:rPr>
+          <w:b/>
+        </w:rPr>
+        <w:t>Precondition:</w:t>
+      </w:r>
+      <w:r>
+        <w:t xml:space="preserve"> a robot is damaged</w:t>
+      </w:r>
+    </w:p>
+    <w:p>
+      <w:pPr>
+        <w:ind w:firstLine="720"/>
+      </w:pPr>
+      <w:r>
+        <w:rPr>
+          <w:b/>
+        </w:rPr>
+        <w:t>Input:</w:t>
+      </w:r>
+      <w:r>
+        <w:t xml:space="preserve"> none</w:t>
+      </w:r>
+    </w:p>
+    <w:p>
+      <w:pPr>
+        <w:ind w:firstLine="720"/>
+      </w:pPr>
+      <w:r>
+        <w:rPr>
+          <w:b/>
+        </w:rPr>
+        <w:t>Return:</w:t>
+      </w:r>
+      <w:r>
+        <w:t xml:space="preserve"> none</w:t>
+      </w:r>
+    </w:p>
+    <w:p>
+      <w:pPr>
         <w:ind w:left="720"/>
       </w:pPr>
       <w:r>
@@ -7548,86 +7988,32 @@
         <w:t>Postcondition:</w:t>
       </w:r>
       <w:r>
-        <w:t xml:space="preserve"> a new SetGameModeView instance assigned to setGameModeView and displayed if </w:t>
-      </w:r>
-      <w:r>
-        <w:t>startButton</w:t>
-      </w:r>
-      <w:r>
-        <w:t xml:space="preserve"> clicked; a new GarageView instance assigned to garageView and displayed if </w:t>
-      </w:r>
-      <w:r>
-        <w:t xml:space="preserve">garageButton </w:t>
-      </w:r>
-      <w:r>
-        <w:t xml:space="preserve">clicked; game quit if </w:t>
-      </w:r>
-      <w:r>
-        <w:t xml:space="preserve">exitButton </w:t>
-      </w:r>
-      <w:r>
-        <w:t xml:space="preserve">clicked; a new GameBoardView instance assigned to gameBoardView and displayed if start game button clicked; switch to next play if </w:t>
-      </w:r>
-      <w:r>
-        <w:t>endPlayButton</w:t>
-      </w:r>
-      <w:r>
-        <w:t xml:space="preserve"> clicked; the specific player marked died if </w:t>
-      </w:r>
-      <w:r>
-        <w:t>surrenderButton</w:t>
-      </w:r>
-      <w:r>
-        <w:t xml:space="preserve"> clicked; go back to gameStartView if </w:t>
-      </w:r>
-      <w:r>
-        <w:t>homeButton</w:t>
-      </w:r>
-      <w:r>
-        <w:t xml:space="preserve"> clicked; a new robot registered if </w:t>
-      </w:r>
-      <w:r>
-        <w:t>registerButton</w:t>
-      </w:r>
-      <w:r>
-        <w:t xml:space="preserve"> clicked; the specific robot revised if </w:t>
-      </w:r>
-      <w:r>
-        <w:t>reviseButton</w:t>
-      </w:r>
-      <w:r>
-        <w:t xml:space="preserve"> clicked; the specific robot retired if </w:t>
-      </w:r>
-      <w:r>
-        <w:t>retireButton</w:t>
-      </w:r>
-      <w:r>
-        <w:t xml:space="preserve"> clicked</w:t>
-      </w:r>
-    </w:p>
-    <w:p>
-      <w:pPr>
-        <w:ind w:left="720"/>
-      </w:pPr>
-    </w:p>
-    <w:p>
-      <w:pPr>
-        <w:ind w:left="720"/>
-        <w:rPr>
-          <w:b/>
-        </w:rPr>
-      </w:pPr>
-      <w:r>
-        <w:rPr>
-          <w:b/>
-        </w:rPr>
-        <w:t>keyTyped(KeyEvent e) : void</w:t>
+        <w:t xml:space="preserve"> update the health point of the damaged robot, and remove the robot from map if it has been destroyed</w:t>
       </w:r>
     </w:p>
     <w:p>
       <w:pPr>
         <w:ind w:firstLine="720"/>
       </w:pPr>
+    </w:p>
+    <w:p>
+      <w:pPr>
+        <w:ind w:firstLine="720"/>
+        <w:rPr>
+          <w:b/>
+        </w:rPr>
+      </w:pPr>
+      <w:r>
+        <w:rPr>
+          <w:b/>
+        </w:rPr>
+        <w:t>updatePlayerDeath() : void</w:t>
+      </w:r>
+    </w:p>
+    <w:p>
+      <w:pPr>
+        <w:ind w:firstLine="720"/>
+      </w:pPr>
       <w:r>
         <w:rPr>
           <w:b/>
@@ -7635,7 +8021,7 @@
         <w:t>Summary:</w:t>
       </w:r>
       <w:r>
-        <w:t xml:space="preserve"> handle all the key typed event</w:t>
+        <w:t xml:space="preserve"> mark a player as died</w:t>
       </w:r>
     </w:p>
     <w:p>
@@ -7649,7 +8035,7 @@
         <w:t>Precondition:</w:t>
       </w:r>
       <w:r>
-        <w:t xml:space="preserve"> key is pressed in views</w:t>
+        <w:t xml:space="preserve"> a player died</w:t>
       </w:r>
     </w:p>
     <w:p>
@@ -7663,7 +8049,7 @@
         <w:t>Input:</w:t>
       </w:r>
       <w:r>
-        <w:t xml:space="preserve"> e is a KeyEvent </w:t>
+        <w:t xml:space="preserve"> none</w:t>
       </w:r>
     </w:p>
     <w:p>
@@ -7682,58 +8068,61 @@
     </w:p>
     <w:p>
       <w:pPr>
-        <w:ind w:left="720"/>
-      </w:pPr>
-      <w:r>
-        <w:rPr>
-          <w:b/>
-        </w:rPr>
-        <w:t xml:space="preserve">Postcondition: </w:t>
-      </w:r>
-      <w:r>
-        <w:t>enter turning mode if pressed “T”; enter moving mode if pressed “M”; enter shooting mode if pressed “S”;</w:t>
-      </w:r>
-      <w:r>
-        <w:rPr>
-          <w:b/>
-        </w:rPr>
-        <w:t xml:space="preserve"> </w:t>
-      </w:r>
-      <w:r>
-        <w:t>the playing robot’s direction rotate n (n is the number of pressed number key) unit if pressed number key and in turning mode; the playing robot shoots n (n is the number of pressed number key)  unit of range if pressed number key and in shooting mode</w:t>
-      </w:r>
-    </w:p>
-    <w:p>
-      <w:pPr>
-        <w:ind w:left="720"/>
-      </w:pPr>
-    </w:p>
-    <w:p>
-      <w:pPr>
-        <w:ind w:left="720"/>
-        <w:rPr>
-          <w:b/>
-        </w:rPr>
-      </w:pPr>
-      <w:r>
-        <w:rPr>
-          <w:b/>
-        </w:rPr>
-        <w:t>startTimer() : void</w:t>
-      </w:r>
-    </w:p>
-    <w:p>
-      <w:pPr>
         <w:ind w:firstLine="720"/>
       </w:pPr>
       <w:r>
         <w:rPr>
           <w:b/>
         </w:rPr>
+        <w:t>Postcondition:</w:t>
+      </w:r>
+      <w:r>
+        <w:t xml:space="preserve"> the died player is marked as died on the game board</w:t>
+      </w:r>
+    </w:p>
+    <w:p>
+      <w:pPr>
+        <w:ind w:firstLine="720"/>
+      </w:pPr>
+    </w:p>
+    <w:p>
+      <w:pPr>
+        <w:ind w:firstLine="720"/>
+        <w:rPr>
+          <w:b/>
+        </w:rPr>
+      </w:pPr>
+      <w:r>
+        <w:rPr>
+          <w:b/>
+        </w:rPr>
+        <w:t>update</w:t>
+      </w:r>
+      <w:r>
+        <w:rPr>
+          <w:b/>
+        </w:rPr>
+        <w:t>Garage</w:t>
+      </w:r>
+      <w:r>
+        <w:rPr>
+          <w:b/>
+        </w:rPr>
+        <w:t>() : void</w:t>
+      </w:r>
+    </w:p>
+    <w:p>
+      <w:pPr>
+        <w:ind w:firstLine="720"/>
+      </w:pPr>
+      <w:r>
+        <w:rPr>
+          <w:b/>
+        </w:rPr>
         <w:t>Summary:</w:t>
       </w:r>
       <w:r>
-        <w:t xml:space="preserve"> start a new timer to be displayed in GameBoardView</w:t>
+        <w:t xml:space="preserve"> update garage view</w:t>
       </w:r>
     </w:p>
     <w:p>
@@ -7747,6 +8136,20 @@
         <w:t>Precondition:</w:t>
       </w:r>
       <w:r>
+        <w:t xml:space="preserve"> registered, revised, or retired a robot</w:t>
+      </w:r>
+    </w:p>
+    <w:p>
+      <w:pPr>
+        <w:ind w:firstLine="720"/>
+      </w:pPr>
+      <w:r>
+        <w:rPr>
+          <w:b/>
+        </w:rPr>
+        <w:t>Input:</w:t>
+      </w:r>
+      <w:r>
         <w:t xml:space="preserve"> none</w:t>
       </w:r>
     </w:p>
@@ -7758,429 +8161,11 @@
         <w:rPr>
           <w:b/>
         </w:rPr>
-        <w:t>Input:</w:t>
+        <w:t>Return:</w:t>
       </w:r>
       <w:r>
         <w:t xml:space="preserve"> none</w:t>
       </w:r>
-    </w:p>
-    <w:p>
-      <w:pPr>
-        <w:ind w:firstLine="720"/>
-      </w:pPr>
-      <w:r>
-        <w:rPr>
-          <w:b/>
-        </w:rPr>
-        <w:t>Return</w:t>
-      </w:r>
-      <w:r>
-        <w:rPr>
-          <w:b/>
-        </w:rPr>
-        <w:t>:</w:t>
-      </w:r>
-      <w:r>
-        <w:t xml:space="preserve"> none</w:t>
-      </w:r>
-    </w:p>
-    <w:p>
-      <w:pPr>
-        <w:ind w:firstLine="720"/>
-      </w:pPr>
-      <w:r>
-        <w:rPr>
-          <w:b/>
-        </w:rPr>
-        <w:t>Postcondition:</w:t>
-      </w:r>
-      <w:r>
-        <w:t xml:space="preserve"> a new timer is started</w:t>
-      </w:r>
-    </w:p>
-    <w:p>
-      <w:pPr>
-        <w:ind w:firstLine="720"/>
-      </w:pPr>
-    </w:p>
-    <w:p>
-      <w:pPr>
-        <w:ind w:firstLine="720"/>
-        <w:rPr>
-          <w:b/>
-        </w:rPr>
-      </w:pPr>
-      <w:r>
-        <w:rPr>
-          <w:b/>
-        </w:rPr>
-        <w:t>update</w:t>
-      </w:r>
-      <w:r>
-        <w:rPr>
-          <w:b/>
-        </w:rPr>
-        <w:t>RobotPosition() : void</w:t>
-      </w:r>
-    </w:p>
-    <w:p>
-      <w:pPr>
-        <w:ind w:firstLine="720"/>
-      </w:pPr>
-      <w:r>
-        <w:rPr>
-          <w:b/>
-        </w:rPr>
-        <w:t>Summary:</w:t>
-      </w:r>
-      <w:r>
-        <w:rPr>
-          <w:b/>
-        </w:rPr>
-        <w:t xml:space="preserve"> </w:t>
-      </w:r>
-      <w:r>
-        <w:t xml:space="preserve">notify </w:t>
-      </w:r>
-      <w:r>
-        <w:t>GameBoardView</w:t>
-      </w:r>
-    </w:p>
-    <w:p>
-      <w:pPr>
-        <w:ind w:firstLine="720"/>
-      </w:pPr>
-      <w:r>
-        <w:rPr>
-          <w:b/>
-        </w:rPr>
-        <w:lastRenderedPageBreak/>
-        <w:t>Precondition:</w:t>
-      </w:r>
-      <w:r>
-        <w:t xml:space="preserve"> a robot moved</w:t>
-      </w:r>
-    </w:p>
-    <w:p>
-      <w:pPr>
-        <w:ind w:firstLine="720"/>
-      </w:pPr>
-      <w:r>
-        <w:rPr>
-          <w:b/>
-        </w:rPr>
-        <w:t>Input:</w:t>
-      </w:r>
-      <w:r>
-        <w:t xml:space="preserve"> none</w:t>
-      </w:r>
-    </w:p>
-    <w:p>
-      <w:pPr>
-        <w:ind w:firstLine="720"/>
-      </w:pPr>
-      <w:r>
-        <w:rPr>
-          <w:b/>
-        </w:rPr>
-        <w:t>Return</w:t>
-      </w:r>
-      <w:r>
-        <w:rPr>
-          <w:b/>
-        </w:rPr>
-        <w:t>:</w:t>
-      </w:r>
-      <w:r>
-        <w:t xml:space="preserve"> none</w:t>
-      </w:r>
-    </w:p>
-    <w:p>
-      <w:pPr>
-        <w:ind w:firstLine="720"/>
-      </w:pPr>
-      <w:r>
-        <w:rPr>
-          <w:b/>
-        </w:rPr>
-        <w:t>Postcondition:</w:t>
-      </w:r>
-      <w:r>
-        <w:t xml:space="preserve"> GameBoardView displays change of the specific player’s position</w:t>
-      </w:r>
-    </w:p>
-    <w:p>
-      <w:pPr>
-        <w:ind w:firstLine="720"/>
-      </w:pPr>
-    </w:p>
-    <w:p>
-      <w:pPr>
-        <w:ind w:firstLine="720"/>
-        <w:rPr>
-          <w:b/>
-        </w:rPr>
-      </w:pPr>
-      <w:r>
-        <w:rPr>
-          <w:b/>
-        </w:rPr>
-        <w:t>updateRobotHealth</w:t>
-      </w:r>
-      <w:r>
-        <w:rPr>
-          <w:b/>
-        </w:rPr>
-        <w:t>() : void</w:t>
-      </w:r>
-    </w:p>
-    <w:p>
-      <w:pPr>
-        <w:ind w:firstLine="720"/>
-      </w:pPr>
-      <w:r>
-        <w:rPr>
-          <w:b/>
-        </w:rPr>
-        <w:t>Summary:</w:t>
-      </w:r>
-      <w:r>
-        <w:t xml:space="preserve"> update a robot’s health point that is displayed on map</w:t>
-      </w:r>
-    </w:p>
-    <w:p>
-      <w:pPr>
-        <w:ind w:firstLine="720"/>
-      </w:pPr>
-      <w:r>
-        <w:rPr>
-          <w:b/>
-        </w:rPr>
-        <w:t>Precondition:</w:t>
-      </w:r>
-      <w:r>
-        <w:t xml:space="preserve"> a robot is damaged</w:t>
-      </w:r>
-    </w:p>
-    <w:p>
-      <w:pPr>
-        <w:ind w:firstLine="720"/>
-      </w:pPr>
-      <w:r>
-        <w:rPr>
-          <w:b/>
-        </w:rPr>
-        <w:t>Input:</w:t>
-      </w:r>
-      <w:r>
-        <w:t xml:space="preserve"> none</w:t>
-      </w:r>
-    </w:p>
-    <w:p>
-      <w:pPr>
-        <w:ind w:firstLine="720"/>
-      </w:pPr>
-      <w:r>
-        <w:rPr>
-          <w:b/>
-        </w:rPr>
-        <w:t>Return:</w:t>
-      </w:r>
-      <w:r>
-        <w:t xml:space="preserve"> none</w:t>
-      </w:r>
-    </w:p>
-    <w:p>
-      <w:pPr>
-        <w:ind w:left="720"/>
-      </w:pPr>
-      <w:r>
-        <w:rPr>
-          <w:b/>
-        </w:rPr>
-        <w:t>Postcondition:</w:t>
-      </w:r>
-      <w:r>
-        <w:t xml:space="preserve"> update the health point of the damaged robot, and remove the robot from map if it has been destroyed</w:t>
-      </w:r>
-    </w:p>
-    <w:p>
-      <w:pPr>
-        <w:ind w:firstLine="720"/>
-      </w:pPr>
-    </w:p>
-    <w:p>
-      <w:pPr>
-        <w:ind w:firstLine="720"/>
-        <w:rPr>
-          <w:b/>
-        </w:rPr>
-      </w:pPr>
-      <w:r>
-        <w:rPr>
-          <w:b/>
-        </w:rPr>
-        <w:t>updatePlayerDeath() : void</w:t>
-      </w:r>
-    </w:p>
-    <w:p>
-      <w:pPr>
-        <w:ind w:firstLine="720"/>
-      </w:pPr>
-      <w:r>
-        <w:rPr>
-          <w:b/>
-        </w:rPr>
-        <w:t>Summary:</w:t>
-      </w:r>
-      <w:r>
-        <w:t xml:space="preserve"> mark a player as died</w:t>
-      </w:r>
-    </w:p>
-    <w:p>
-      <w:pPr>
-        <w:ind w:firstLine="720"/>
-      </w:pPr>
-      <w:r>
-        <w:rPr>
-          <w:b/>
-        </w:rPr>
-        <w:t>Precondition:</w:t>
-      </w:r>
-      <w:r>
-        <w:t xml:space="preserve"> a player died</w:t>
-      </w:r>
-    </w:p>
-    <w:p>
-      <w:pPr>
-        <w:ind w:firstLine="720"/>
-      </w:pPr>
-      <w:r>
-        <w:rPr>
-          <w:b/>
-        </w:rPr>
-        <w:t>Input:</w:t>
-      </w:r>
-      <w:r>
-        <w:t xml:space="preserve"> none</w:t>
-      </w:r>
-    </w:p>
-    <w:p>
-      <w:pPr>
-        <w:ind w:firstLine="720"/>
-      </w:pPr>
-      <w:r>
-        <w:rPr>
-          <w:b/>
-        </w:rPr>
-        <w:t>Return:</w:t>
-      </w:r>
-      <w:r>
-        <w:t xml:space="preserve"> none</w:t>
-      </w:r>
-    </w:p>
-    <w:p>
-      <w:pPr>
-        <w:ind w:firstLine="720"/>
-      </w:pPr>
-      <w:r>
-        <w:rPr>
-          <w:b/>
-        </w:rPr>
-        <w:t>Postcondition:</w:t>
-      </w:r>
-      <w:r>
-        <w:t xml:space="preserve"> the died player is marked as died on the game board</w:t>
-      </w:r>
-    </w:p>
-    <w:p>
-      <w:pPr>
-        <w:ind w:firstLine="720"/>
-      </w:pPr>
-    </w:p>
-    <w:p>
-      <w:pPr>
-        <w:ind w:firstLine="720"/>
-        <w:rPr>
-          <w:b/>
-        </w:rPr>
-      </w:pPr>
-      <w:r>
-        <w:rPr>
-          <w:b/>
-        </w:rPr>
-        <w:t>update</w:t>
-      </w:r>
-      <w:r>
-        <w:rPr>
-          <w:b/>
-        </w:rPr>
-        <w:t>Garage</w:t>
-      </w:r>
-      <w:r>
-        <w:rPr>
-          <w:b/>
-        </w:rPr>
-        <w:t>() : void</w:t>
-      </w:r>
-    </w:p>
-    <w:p>
-      <w:pPr>
-        <w:ind w:firstLine="720"/>
-      </w:pPr>
-      <w:r>
-        <w:rPr>
-          <w:b/>
-        </w:rPr>
-        <w:t>Summary:</w:t>
-      </w:r>
-      <w:r>
-        <w:t xml:space="preserve"> update garage view</w:t>
-      </w:r>
-    </w:p>
-    <w:p>
-      <w:pPr>
-        <w:ind w:firstLine="720"/>
-      </w:pPr>
-      <w:r>
-        <w:rPr>
-          <w:b/>
-        </w:rPr>
-        <w:t>Precondition:</w:t>
-      </w:r>
-      <w:r>
-        <w:t xml:space="preserve"> registered, revised, or retired a robot</w:t>
-      </w:r>
-    </w:p>
-    <w:p>
-      <w:pPr>
-        <w:ind w:firstLine="720"/>
-      </w:pPr>
-      <w:r>
-        <w:rPr>
-          <w:b/>
-        </w:rPr>
-        <w:t>Input:</w:t>
-      </w:r>
-      <w:r>
-        <w:t xml:space="preserve"> none</w:t>
-      </w:r>
-    </w:p>
-    <w:p>
-      <w:pPr>
-        <w:ind w:firstLine="720"/>
-      </w:pPr>
-      <w:r>
-        <w:rPr>
-          <w:b/>
-        </w:rPr>
-        <w:t>Return:</w:t>
-      </w:r>
-      <w:r>
-        <w:t xml:space="preserve"> none</w:t>
-      </w:r>
-      <w:bookmarkStart w:id="0" w:name="_GoBack"/>
-      <w:bookmarkEnd w:id="0"/>
     </w:p>
     <w:p>
       <w:pPr>
@@ -8384,8 +8369,8 @@
 </file>
 
 <file path=word/numbering.xml><?xml version="1.0" encoding="utf-8"?>
-<w:numbering xmlns:wpc="http://schemas.microsoft.com/office/word/2010/wordprocessingCanvas" xmlns:cx="http://schemas.microsoft.com/office/drawing/2014/chartex" xmlns:cx1="http://schemas.microsoft.com/office/drawing/2015/9/8/chartex" xmlns:cx2="http://schemas.microsoft.com/office/drawing/2015/10/21/chartex" xmlns:cx3="http://schemas.microsoft.com/office/drawing/2016/5/9/chartex" xmlns:cx4="http://schemas.microsoft.com/office/drawing/2016/5/10/chartex" xmlns:cx5="http://schemas.microsoft.com/office/drawing/2016/5/11/chartex" xmlns:mc="http://schemas.openxmlformats.org/markup-compatibility/2006" xmlns:o="urn:schemas-microsoft-com:office:office" xmlns:r="http://schemas.openxmlformats.org/officeDocument/2006/relationships" xmlns:m="http://schemas.openxmlformats.org/officeDocument/2006/math" xmlns:v="urn:schemas-microsoft-com:vml" xmlns:wp14="http://schemas.microsoft.com/office/word/2010/wordprocessingDrawing" xmlns:wp="http://schemas.openxmlformats.org/drawingml/2006/wordprocessingDrawing" xmlns:w10="urn:schemas-microsoft-com:office:word" xmlns:w="http://schemas.openxmlformats.org/wordprocessingml/2006/main" xmlns:w14="http://schemas.microsoft.com/office/word/2010/wordml" xmlns:w15="http://schemas.microsoft.com/office/word/2012/wordml" xmlns:w16se="http://schemas.microsoft.com/office/word/2015/wordml/symex" xmlns:wpg="http://schemas.microsoft.com/office/word/2010/wordprocessingGroup" xmlns:wpi="http://schemas.microsoft.com/office/word/2010/wordprocessingInk" xmlns:wne="http://schemas.microsoft.com/office/word/2006/wordml" xmlns:wps="http://schemas.microsoft.com/office/word/2010/wordprocessingShape" mc:Ignorable="w14 w15 w16se wp14">
-  <w:abstractNum w:abstractNumId="0" w15:restartNumberingAfterBreak="0">
+<w:numbering xmlns:wpc="http://schemas.microsoft.com/office/word/2010/wordprocessingCanvas" xmlns:mo="http://schemas.microsoft.com/office/mac/office/2008/main" xmlns:mc="http://schemas.openxmlformats.org/markup-compatibility/2006" xmlns:mv="urn:schemas-microsoft-com:mac:vml" xmlns:o="urn:schemas-microsoft-com:office:office" xmlns:r="http://schemas.openxmlformats.org/officeDocument/2006/relationships" xmlns:m="http://schemas.openxmlformats.org/officeDocument/2006/math" xmlns:v="urn:schemas-microsoft-com:vml" xmlns:wp14="http://schemas.microsoft.com/office/word/2010/wordprocessingDrawing" xmlns:wp="http://schemas.openxmlformats.org/drawingml/2006/wordprocessingDrawing" xmlns:w10="urn:schemas-microsoft-com:office:word" xmlns:w="http://schemas.openxmlformats.org/wordprocessingml/2006/main" xmlns:w14="http://schemas.microsoft.com/office/word/2010/wordml" xmlns:w15="http://schemas.microsoft.com/office/word/2012/wordml" xmlns:wpg="http://schemas.microsoft.com/office/word/2010/wordprocessingGroup" xmlns:wpi="http://schemas.microsoft.com/office/word/2010/wordprocessingInk" xmlns:wne="http://schemas.microsoft.com/office/word/2006/wordml" xmlns:wps="http://schemas.microsoft.com/office/word/2010/wordprocessingShape" mc:Ignorable="w14 w15 wp14">
+  <w:abstractNum w:abstractNumId="0">
     <w:nsid w:val="0876534D"/>
     <w:multiLevelType w:val="hybridMultilevel"/>
     <w:tmpl w:val="F0906EAE"/>
@@ -8498,7 +8483,7 @@
       </w:rPr>
     </w:lvl>
   </w:abstractNum>
-  <w:abstractNum w:abstractNumId="1" w15:restartNumberingAfterBreak="0">
+  <w:abstractNum w:abstractNumId="1">
     <w:nsid w:val="15FB7832"/>
     <w:multiLevelType w:val="hybridMultilevel"/>
     <w:tmpl w:val="9F04D056"/>
@@ -8587,7 +8572,7 @@
       </w:pPr>
     </w:lvl>
   </w:abstractNum>
-  <w:abstractNum w:abstractNumId="2" w15:restartNumberingAfterBreak="0">
+  <w:abstractNum w:abstractNumId="2">
     <w:nsid w:val="34055767"/>
     <w:multiLevelType w:val="hybridMultilevel"/>
     <w:tmpl w:val="43965DDE"/>
@@ -8700,7 +8685,7 @@
       </w:rPr>
     </w:lvl>
   </w:abstractNum>
-  <w:abstractNum w:abstractNumId="3" w15:restartNumberingAfterBreak="0">
+  <w:abstractNum w:abstractNumId="3">
     <w:nsid w:val="3DC852EE"/>
     <w:multiLevelType w:val="hybridMultilevel"/>
     <w:tmpl w:val="056654DC"/>
@@ -8813,7 +8798,7 @@
       </w:rPr>
     </w:lvl>
   </w:abstractNum>
-  <w:abstractNum w:abstractNumId="4" w15:restartNumberingAfterBreak="0">
+  <w:abstractNum w:abstractNumId="4">
     <w:nsid w:val="4A381A85"/>
     <w:multiLevelType w:val="multilevel"/>
     <w:tmpl w:val="0409001F"/>
@@ -8899,7 +8884,7 @@
       </w:pPr>
     </w:lvl>
   </w:abstractNum>
-  <w:abstractNum w:abstractNumId="5" w15:restartNumberingAfterBreak="0">
+  <w:abstractNum w:abstractNumId="5">
     <w:nsid w:val="4DE873E9"/>
     <w:multiLevelType w:val="hybridMultilevel"/>
     <w:tmpl w:val="29F29568"/>
@@ -9012,7 +8997,7 @@
       </w:rPr>
     </w:lvl>
   </w:abstractNum>
-  <w:abstractNum w:abstractNumId="6" w15:restartNumberingAfterBreak="0">
+  <w:abstractNum w:abstractNumId="6">
     <w:nsid w:val="62DE37E7"/>
     <w:multiLevelType w:val="hybridMultilevel"/>
     <w:tmpl w:val="6344AC2A"/>
@@ -9125,7 +9110,7 @@
       </w:rPr>
     </w:lvl>
   </w:abstractNum>
-  <w:abstractNum w:abstractNumId="7" w15:restartNumberingAfterBreak="0">
+  <w:abstractNum w:abstractNumId="7">
     <w:nsid w:val="6B1A0C7F"/>
     <w:multiLevelType w:val="hybridMultilevel"/>
     <w:tmpl w:val="111250CA"/>
@@ -9238,7 +9223,7 @@
       </w:rPr>
     </w:lvl>
   </w:abstractNum>
-  <w:abstractNum w:abstractNumId="8" w15:restartNumberingAfterBreak="0">
+  <w:abstractNum w:abstractNumId="8">
     <w:nsid w:val="6C6653FB"/>
     <w:multiLevelType w:val="hybridMultilevel"/>
     <w:tmpl w:val="1DD24A98"/>
@@ -9351,7 +9336,7 @@
       </w:rPr>
     </w:lvl>
   </w:abstractNum>
-  <w:abstractNum w:abstractNumId="9" w15:restartNumberingAfterBreak="0">
+  <w:abstractNum w:abstractNumId="9">
     <w:nsid w:val="6D4C47F4"/>
     <w:multiLevelType w:val="multilevel"/>
     <w:tmpl w:val="0409001F"/>
@@ -9437,7 +9422,7 @@
       </w:pPr>
     </w:lvl>
   </w:abstractNum>
-  <w:abstractNum w:abstractNumId="10" w15:restartNumberingAfterBreak="0">
+  <w:abstractNum w:abstractNumId="10">
     <w:nsid w:val="749E22C0"/>
     <w:multiLevelType w:val="multilevel"/>
     <w:tmpl w:val="D110CA3A"/>
@@ -9595,7 +9580,7 @@
 </file>
 
 <file path=word/styles.xml><?xml version="1.0" encoding="utf-8"?>
-<w:styles xmlns:mc="http://schemas.openxmlformats.org/markup-compatibility/2006" xmlns:r="http://schemas.openxmlformats.org/officeDocument/2006/relationships" xmlns:w="http://schemas.openxmlformats.org/wordprocessingml/2006/main" xmlns:w14="http://schemas.microsoft.com/office/word/2010/wordml" xmlns:w15="http://schemas.microsoft.com/office/word/2012/wordml" xmlns:w16se="http://schemas.microsoft.com/office/word/2015/wordml/symex" mc:Ignorable="w14 w15 w16se">
+<w:styles xmlns:mc="http://schemas.openxmlformats.org/markup-compatibility/2006" xmlns:r="http://schemas.openxmlformats.org/officeDocument/2006/relationships" xmlns:w="http://schemas.openxmlformats.org/wordprocessingml/2006/main" xmlns:w14="http://schemas.microsoft.com/office/word/2010/wordml" xmlns:w15="http://schemas.microsoft.com/office/word/2012/wordml" mc:Ignorable="w14 w15">
   <w:docDefaults>
     <w:rPrDefault>
       <w:rPr>
@@ -9607,7 +9592,7 @@
     </w:rPrDefault>
     <w:pPrDefault/>
   </w:docDefaults>
-  <w:latentStyles w:defLockedState="0" w:defUIPriority="99" w:defSemiHidden="0" w:defUnhideWhenUsed="0" w:defQFormat="0" w:count="374">
+  <w:latentStyles w:defLockedState="0" w:defUIPriority="99" w:defSemiHidden="0" w:defUnhideWhenUsed="0" w:defQFormat="0" w:count="382">
     <w:lsdException w:name="Normal" w:uiPriority="0" w:qFormat="1"/>
     <w:lsdException w:name="heading 1" w:uiPriority="9" w:qFormat="1"/>
     <w:lsdException w:name="heading 2" w:semiHidden="1" w:uiPriority="9" w:unhideWhenUsed="1" w:qFormat="1"/>
@@ -10112,6 +10097,7 @@
       <w:szCs w:val="22"/>
     </w:rPr>
     <w:tblPr>
+      <w:tblInd w:w="0" w:type="dxa"/>
       <w:tblBorders>
         <w:top w:val="single" w:sz="4" w:space="0" w:color="auto"/>
         <w:left w:val="single" w:sz="4" w:space="0" w:color="auto"/>
@@ -10120,6 +10106,12 @@
         <w:insideH w:val="single" w:sz="4" w:space="0" w:color="auto"/>
         <w:insideV w:val="single" w:sz="4" w:space="0" w:color="auto"/>
       </w:tblBorders>
+      <w:tblCellMar>
+        <w:top w:w="0" w:type="dxa"/>
+        <w:left w:w="108" w:type="dxa"/>
+        <w:bottom w:w="0" w:type="dxa"/>
+        <w:right w:w="108" w:type="dxa"/>
+      </w:tblCellMar>
     </w:tblPr>
   </w:style>
   <w:style w:type="character" w:customStyle="1" w:styleId="Heading1Char">

</xml_diff>

<commit_message>
add a UML draft in design document
</commit_message>
<xml_diff>
--- a/doc/Design Document.docx
+++ b/doc/Design Document.docx
@@ -1281,8 +1281,6 @@
         </w:rPr>
         <w:t>The Design Document is a document which provide a base level description for how the software should be built. It contains narrative and graphics of software design for each component. Topics covered within document including following: architecture, classes and UML diagram.  The focus is placed on classes, class hierarches and interactions. In short, this document is meant to allow reader to procced with understanding of how this project works and how to implement in the next stage.</w:t>
       </w:r>
-      <w:bookmarkStart w:id="0" w:name="_GoBack"/>
-      <w:bookmarkEnd w:id="0"/>
     </w:p>
     <w:p>
       <w:pPr>
@@ -8261,6 +8259,34 @@
       </w:r>
     </w:p>
     <w:p>
+      <w:r>
+        <w:pict w14:anchorId="032C9133">
+          <v:shapetype id="_x0000_t75" coordsize="21600,21600" o:spt="75" o:preferrelative="t" path="m@4@5l@4@11@9@11@9@5xe" filled="f" stroked="f">
+            <v:stroke joinstyle="miter"/>
+            <v:formulas>
+              <v:f eqn="if lineDrawn pixelLineWidth 0"/>
+              <v:f eqn="sum @0 1 0"/>
+              <v:f eqn="sum 0 0 @1"/>
+              <v:f eqn="prod @2 1 2"/>
+              <v:f eqn="prod @3 21600 pixelWidth"/>
+              <v:f eqn="prod @3 21600 pixelHeight"/>
+              <v:f eqn="sum @0 0 1"/>
+              <v:f eqn="prod @6 1 2"/>
+              <v:f eqn="prod @7 21600 pixelWidth"/>
+              <v:f eqn="sum @8 21600 0"/>
+              <v:f eqn="prod @7 21600 pixelHeight"/>
+              <v:f eqn="sum @10 21600 0"/>
+            </v:formulas>
+            <v:path o:extrusionok="f" gradientshapeok="t" o:connecttype="rect"/>
+            <o:lock v:ext="edit" aspectratio="t"/>
+          </v:shapetype>
+          <v:shape id="_x0000_i1025" type="#_x0000_t75" style="width:466.5pt;height:447.5pt">
+            <v:imagedata r:id="rId5" o:title="ClassDiagram"/>
+          </v:shape>
+        </w:pict>
+      </w:r>
+    </w:p>
+    <w:p>
       <w:pPr>
         <w:pStyle w:val="Heading1"/>
         <w:numPr>
@@ -8351,6 +8377,8 @@
           <w:lang w:val="en-US"/>
         </w:rPr>
       </w:pPr>
+      <w:bookmarkStart w:id="0" w:name="_GoBack"/>
+      <w:bookmarkEnd w:id="0"/>
     </w:p>
     <w:p>
       <w:pPr>

</xml_diff>

<commit_message>
Revised robot class, and added a picture of mvc architecture
</commit_message>
<xml_diff>
--- a/doc/Design Document.docx
+++ b/doc/Design Document.docx
@@ -1,6 +1,6 @@
 
 <file path=word/document.xml><?xml version="1.0" encoding="utf-8"?>
-<w:document xmlns:wpc="http://schemas.microsoft.com/office/word/2010/wordprocessingCanvas" xmlns:cx="http://schemas.microsoft.com/office/drawing/2014/chartex" xmlns:cx1="http://schemas.microsoft.com/office/drawing/2015/9/8/chartex" xmlns:cx2="http://schemas.microsoft.com/office/drawing/2015/10/21/chartex" xmlns:cx3="http://schemas.microsoft.com/office/drawing/2016/5/9/chartex" xmlns:cx4="http://schemas.microsoft.com/office/drawing/2016/5/10/chartex" xmlns:cx5="http://schemas.microsoft.com/office/drawing/2016/5/11/chartex" xmlns:mc="http://schemas.openxmlformats.org/markup-compatibility/2006" xmlns:o="urn:schemas-microsoft-com:office:office" xmlns:r="http://schemas.openxmlformats.org/officeDocument/2006/relationships" xmlns:m="http://schemas.openxmlformats.org/officeDocument/2006/math" xmlns:v="urn:schemas-microsoft-com:vml" xmlns:wp14="http://schemas.microsoft.com/office/word/2010/wordprocessingDrawing" xmlns:wp="http://schemas.openxmlformats.org/drawingml/2006/wordprocessingDrawing" xmlns:w10="urn:schemas-microsoft-com:office:word" xmlns:w="http://schemas.openxmlformats.org/wordprocessingml/2006/main" xmlns:w14="http://schemas.microsoft.com/office/word/2010/wordml" xmlns:w15="http://schemas.microsoft.com/office/word/2012/wordml" xmlns:w16se="http://schemas.microsoft.com/office/word/2015/wordml/symex" xmlns:wpg="http://schemas.microsoft.com/office/word/2010/wordprocessingGroup" xmlns:wpi="http://schemas.microsoft.com/office/word/2010/wordprocessingInk" xmlns:wne="http://schemas.microsoft.com/office/word/2006/wordml" xmlns:wps="http://schemas.microsoft.com/office/word/2010/wordprocessingShape" mc:Ignorable="w14 w15 w16se wp14">
+<w:document xmlns:wpc="http://schemas.microsoft.com/office/word/2010/wordprocessingCanvas" xmlns:mo="http://schemas.microsoft.com/office/mac/office/2008/main" xmlns:mc="http://schemas.openxmlformats.org/markup-compatibility/2006" xmlns:mv="urn:schemas-microsoft-com:mac:vml" xmlns:o="urn:schemas-microsoft-com:office:office" xmlns:r="http://schemas.openxmlformats.org/officeDocument/2006/relationships" xmlns:m="http://schemas.openxmlformats.org/officeDocument/2006/math" xmlns:v="urn:schemas-microsoft-com:vml" xmlns:wp14="http://schemas.microsoft.com/office/word/2010/wordprocessingDrawing" xmlns:wp="http://schemas.openxmlformats.org/drawingml/2006/wordprocessingDrawing" xmlns:w10="urn:schemas-microsoft-com:office:word" xmlns:w="http://schemas.openxmlformats.org/wordprocessingml/2006/main" xmlns:w14="http://schemas.microsoft.com/office/word/2010/wordml" xmlns:w15="http://schemas.microsoft.com/office/word/2012/wordml" xmlns:wpg="http://schemas.microsoft.com/office/word/2010/wordprocessingGroup" xmlns:wpi="http://schemas.microsoft.com/office/word/2010/wordprocessingInk" xmlns:wne="http://schemas.microsoft.com/office/word/2006/wordml" xmlns:wps="http://schemas.microsoft.com/office/word/2010/wordprocessingShape" mc:Ignorable="w14 w15 wp14">
   <w:body>
     <w:p>
       <w:pPr>
@@ -388,17 +388,8 @@
                 <w:sz w:val="32"/>
                 <w:szCs w:val="32"/>
               </w:rPr>
-              <w:t xml:space="preserve">He, </w:t>
+              <w:t>He, Jiahuan</w:t>
             </w:r>
-            <w:proofErr w:type="spellStart"/>
-            <w:r>
-              <w:rPr>
-                <w:sz w:val="32"/>
-                <w:szCs w:val="32"/>
-              </w:rPr>
-              <w:t>Jiahuan</w:t>
-            </w:r>
-            <w:proofErr w:type="spellEnd"/>
           </w:p>
         </w:tc>
         <w:tc>
@@ -1348,32 +1339,32 @@
       </w:r>
     </w:p>
     <w:p>
+      <w:pPr>
+        <w:rPr>
+          <w:b/>
+        </w:rPr>
+      </w:pPr>
+      <w:r>
+        <w:rPr>
+          <w:b/>
+        </w:rPr>
+        <w:t xml:space="preserve">2.1 Description </w:t>
+      </w:r>
+    </w:p>
+    <w:p>
       <w:r>
         <w:t xml:space="preserve">We choose Model-View-Controller architecture as our project architecture. </w:t>
       </w:r>
     </w:p>
     <w:p>
-      <w:proofErr w:type="gramStart"/>
-      <w:r>
-        <w:t>According to</w:t>
-      </w:r>
-      <w:proofErr w:type="gramEnd"/>
-      <w:r>
-        <w:t xml:space="preserve"> our requirement document, our system should update interfaces and robot data frequently, so that there would be lot of communications between these two components. </w:t>
+      <w:r>
+        <w:t xml:space="preserve">According to our requirement document, our system should update interfaces and robot data frequently, so that there would be lot of communications between these two components. </w:t>
       </w:r>
       <w:r>
         <w:t>Therefore</w:t>
       </w:r>
       <w:r>
-        <w:t xml:space="preserve">, we </w:t>
-      </w:r>
-      <w:proofErr w:type="gramStart"/>
-      <w:r>
-        <w:t>have to</w:t>
-      </w:r>
-      <w:proofErr w:type="gramEnd"/>
-      <w:r>
-        <w:t xml:space="preserve"> connect different </w:t>
+        <w:t xml:space="preserve">, we have to connect different </w:t>
       </w:r>
       <w:r>
         <w:t xml:space="preserve">data </w:t>
@@ -1392,6 +1383,60 @@
       </w:r>
     </w:p>
     <w:p/>
+    <w:p>
+      <w:pPr>
+        <w:rPr>
+          <w:b/>
+        </w:rPr>
+      </w:pPr>
+      <w:r>
+        <w:rPr>
+          <w:b/>
+        </w:rPr>
+        <w:t>2.2 Diagram of MVC architecture</w:t>
+      </w:r>
+    </w:p>
+    <w:p>
+      <w:bookmarkStart w:id="0" w:name="_GoBack"/>
+      <w:r>
+        <w:drawing>
+          <wp:inline distT="0" distB="0" distL="0" distR="0" wp14:anchorId="3045F5CC" wp14:editId="77A6C7B3">
+            <wp:extent cx="5943600" cy="3137535"/>
+            <wp:effectExtent l="0" t="0" r="0" b="12065"/>
+            <wp:docPr id="1" name="Picture 1"/>
+            <wp:cNvGraphicFramePr>
+              <a:graphicFrameLocks xmlns:a="http://schemas.openxmlformats.org/drawingml/2006/main" noChangeAspect="1"/>
+            </wp:cNvGraphicFramePr>
+            <a:graphic xmlns:a="http://schemas.openxmlformats.org/drawingml/2006/main">
+              <a:graphicData uri="http://schemas.openxmlformats.org/drawingml/2006/picture">
+                <pic:pic xmlns:pic="http://schemas.openxmlformats.org/drawingml/2006/picture">
+                  <pic:nvPicPr>
+                    <pic:cNvPr id="1" name=""/>
+                    <pic:cNvPicPr/>
+                  </pic:nvPicPr>
+                  <pic:blipFill>
+                    <a:blip r:embed="rId5"/>
+                    <a:stretch>
+                      <a:fillRect/>
+                    </a:stretch>
+                  </pic:blipFill>
+                  <pic:spPr>
+                    <a:xfrm>
+                      <a:off x="0" y="0"/>
+                      <a:ext cx="5943600" cy="3137535"/>
+                    </a:xfrm>
+                    <a:prstGeom prst="rect">
+                      <a:avLst/>
+                    </a:prstGeom>
+                  </pic:spPr>
+                </pic:pic>
+              </a:graphicData>
+            </a:graphic>
+          </wp:inline>
+        </w:drawing>
+      </w:r>
+      <w:bookmarkEnd w:id="0"/>
+    </w:p>
     <w:p>
       <w:pPr>
         <w:pStyle w:val="Heading1"/>
@@ -1401,6 +1446,7 @@
         </w:numPr>
       </w:pPr>
       <w:r>
+        <w:lastRenderedPageBreak/>
         <w:t>Detailed Design</w:t>
       </w:r>
     </w:p>
@@ -1795,7 +1841,6 @@
           <w:color w:val="000000"/>
           <w:lang w:val="en-US"/>
         </w:rPr>
-        <w:lastRenderedPageBreak/>
         <w:t>Postcondition:</w:t>
       </w:r>
       <w:r>
@@ -2415,6 +2460,7 @@
           <w:color w:val="000000"/>
           <w:lang w:val="en-US"/>
         </w:rPr>
+        <w:lastRenderedPageBreak/>
         <w:t xml:space="preserve">Input: </w:t>
       </w:r>
       <w:r>
@@ -2947,7 +2993,6 @@
         <w:rPr>
           <w:lang w:val="en-US"/>
         </w:rPr>
-        <w:lastRenderedPageBreak/>
         <w:t xml:space="preserve">3.1.1.2 </w:t>
       </w:r>
       <w:r>
@@ -3496,6 +3541,7 @@
           <w:color w:val="000000"/>
           <w:lang w:val="en-US"/>
         </w:rPr>
+        <w:lastRenderedPageBreak/>
         <w:t xml:space="preserve">Precondition: </w:t>
       </w:r>
       <w:r>
@@ -3996,7 +4042,6 @@
         <w:rPr>
           <w:lang w:val="en-US"/>
         </w:rPr>
-        <w:lastRenderedPageBreak/>
         <w:t xml:space="preserve">3.1.1.3 </w:t>
       </w:r>
       <w:r>
@@ -4575,25 +4620,7 @@
           <w:color w:val="000000"/>
           <w:lang w:val="en-US"/>
         </w:rPr>
-        <w:t xml:space="preserve">update the mist on the map </w:t>
-      </w:r>
-      <w:proofErr w:type="gramStart"/>
-      <w:r>
-        <w:rPr>
-          <w:rFonts w:cs="Times"/>
-          <w:color w:val="000000"/>
-          <w:lang w:val="en-US"/>
-        </w:rPr>
-        <w:t>according to</w:t>
-      </w:r>
-      <w:proofErr w:type="gramEnd"/>
-      <w:r>
-        <w:rPr>
-          <w:rFonts w:cs="Times"/>
-          <w:color w:val="000000"/>
-          <w:lang w:val="en-US"/>
-        </w:rPr>
-        <w:t xml:space="preserve"> the robots’ positions.</w:t>
+        <w:t>update the mist on the map according to the robots’ positions.</w:t>
       </w:r>
     </w:p>
     <w:p>
@@ -4652,6 +4679,7 @@
           <w:color w:val="000000"/>
           <w:lang w:val="en-US"/>
         </w:rPr>
+        <w:lastRenderedPageBreak/>
         <w:t xml:space="preserve">Input: </w:t>
       </w:r>
       <w:r>
@@ -4978,7 +5006,6 @@
           <w:b/>
           <w:lang w:val="en-US"/>
         </w:rPr>
-        <w:lastRenderedPageBreak/>
         <w:t>Methods:</w:t>
       </w:r>
       <w:r>
@@ -5568,7 +5595,11 @@
     </w:p>
     <w:p>
       <w:r>
-        <w:t xml:space="preserve">This class extends player as a subclass. It contains all player’s fields and attributes along with three new methods which are three actions of human’s command. These actions will call the robots inside the </w:t>
+        <w:t xml:space="preserve">This class extends player as a subclass. It contains all player’s fields and attributes along with three new methods which are three actions of human’s command. These actions will call the </w:t>
+      </w:r>
+      <w:r>
+        <w:lastRenderedPageBreak/>
+        <w:t xml:space="preserve">robots inside the </w:t>
       </w:r>
       <w:proofErr w:type="spellStart"/>
       <w:r>
@@ -6030,7 +6061,6 @@
         <w:rPr>
           <w:b/>
         </w:rPr>
-        <w:lastRenderedPageBreak/>
         <w:t xml:space="preserve">Summary: </w:t>
       </w:r>
       <w:r>
@@ -6493,7 +6523,40 @@
           <w:rFonts w:ascii="Calibri" w:eastAsia="Times New Roman" w:hAnsi="Calibri" w:cs="Times New Roman"/>
           <w:lang w:val="en-US"/>
         </w:rPr>
+        <w:lastRenderedPageBreak/>
         <w:t>hasMoved</w:t>
+      </w:r>
+      <w:proofErr w:type="spellEnd"/>
+      <w:r>
+        <w:rPr>
+          <w:rFonts w:ascii="Calibri" w:eastAsia="Times New Roman" w:hAnsi="Calibri" w:cs="Times New Roman"/>
+          <w:lang w:val="en-US"/>
+        </w:rPr>
+        <w:t>: bool</w:t>
+      </w:r>
+    </w:p>
+    <w:p>
+      <w:pPr>
+        <w:textAlignment w:val="center"/>
+        <w:rPr>
+          <w:rFonts w:ascii="Calibri" w:eastAsia="Times New Roman" w:hAnsi="Calibri" w:cs="Times New Roman"/>
+          <w:lang w:val="en-US"/>
+        </w:rPr>
+      </w:pPr>
+      <w:proofErr w:type="spellStart"/>
+      <w:r>
+        <w:rPr>
+          <w:rFonts w:ascii="Calibri" w:eastAsia="Times New Roman" w:hAnsi="Calibri" w:cs="Times New Roman"/>
+          <w:lang w:val="en-US"/>
+        </w:rPr>
+        <w:t>has</w:t>
+      </w:r>
+      <w:r>
+        <w:rPr>
+          <w:rFonts w:ascii="Calibri" w:eastAsia="Times New Roman" w:hAnsi="Calibri" w:cs="Times New Roman"/>
+          <w:lang w:val="en-US"/>
+        </w:rPr>
+        <w:t>Shot</w:t>
       </w:r>
       <w:proofErr w:type="spellEnd"/>
       <w:r>
@@ -7071,7 +7134,6 @@
           <w:color w:val="000000"/>
           <w:lang w:val="en-US"/>
         </w:rPr>
-        <w:lastRenderedPageBreak/>
         <w:t xml:space="preserve">Input: </w:t>
       </w:r>
       <w:r>
@@ -7563,6 +7625,7 @@
         <w:pStyle w:val="Heading3"/>
       </w:pPr>
       <w:r>
+        <w:lastRenderedPageBreak/>
         <w:t>3.1.2 View P</w:t>
       </w:r>
       <w:r>
@@ -7973,6 +8036,7 @@
         <w:rPr>
           <w:b/>
         </w:rPr>
+        <w:lastRenderedPageBreak/>
         <w:t>Input:</w:t>
       </w:r>
       <w:r>
@@ -8196,7 +8260,6 @@
         <w:rPr>
           <w:b/>
         </w:rPr>
-        <w:lastRenderedPageBreak/>
         <w:t>Precondition:</w:t>
       </w:r>
       <w:r>
@@ -8388,260 +8451,6 @@
       <w:proofErr w:type="spellStart"/>
       <w:r>
         <w:t>JLabel</w:t>
-      </w:r>
-      <w:proofErr w:type="spellEnd"/>
-    </w:p>
-    <w:p/>
-    <w:p>
-      <w:pPr>
-        <w:rPr>
-          <w:b/>
-        </w:rPr>
-      </w:pPr>
-      <w:r>
-        <w:rPr>
-          <w:b/>
-        </w:rPr>
-        <w:t>Methods:</w:t>
-      </w:r>
-    </w:p>
-    <w:p>
-      <w:pPr>
-        <w:rPr>
-          <w:b/>
-        </w:rPr>
-      </w:pPr>
-      <w:proofErr w:type="spellStart"/>
-      <w:proofErr w:type="gramStart"/>
-      <w:r>
-        <w:rPr>
-          <w:b/>
-        </w:rPr>
-        <w:t>PlayerStatusView</w:t>
-      </w:r>
-      <w:proofErr w:type="spellEnd"/>
-      <w:r>
-        <w:rPr>
-          <w:b/>
-        </w:rPr>
-        <w:t>(</w:t>
-      </w:r>
-      <w:proofErr w:type="gramEnd"/>
-      <w:r>
-        <w:rPr>
-          <w:b/>
-        </w:rPr>
-        <w:t>): void</w:t>
-      </w:r>
-    </w:p>
-    <w:p>
-      <w:r>
-        <w:rPr>
-          <w:b/>
-        </w:rPr>
-        <w:t>Summary:</w:t>
-      </w:r>
-      <w:r>
-        <w:t xml:space="preserve"> this method is to construct the player status panel, a label with player name, a scout label, a label with its health point, a sniper label and label with its health point, and a tank label and a label with its health point.</w:t>
-      </w:r>
-    </w:p>
-    <w:p>
-      <w:r>
-        <w:rPr>
-          <w:b/>
-        </w:rPr>
-        <w:t>Precondition:</w:t>
-      </w:r>
-      <w:r>
-        <w:t xml:space="preserve"> nothing</w:t>
-      </w:r>
-    </w:p>
-    <w:p>
-      <w:r>
-        <w:rPr>
-          <w:b/>
-        </w:rPr>
-        <w:t>Input:</w:t>
-      </w:r>
-      <w:r>
-        <w:t xml:space="preserve"> nothing</w:t>
-      </w:r>
-    </w:p>
-    <w:p>
-      <w:r>
-        <w:rPr>
-          <w:b/>
-        </w:rPr>
-        <w:t>Return:</w:t>
-      </w:r>
-      <w:r>
-        <w:t xml:space="preserve"> void</w:t>
-      </w:r>
-    </w:p>
-    <w:p>
-      <w:pPr>
-        <w:rPr>
-          <w:b/>
-        </w:rPr>
-      </w:pPr>
-      <w:r>
-        <w:rPr>
-          <w:b/>
-        </w:rPr>
-        <w:t xml:space="preserve">Postcondition: </w:t>
-      </w:r>
-    </w:p>
-    <w:p>
-      <w:r>
-        <w:t>The player status view constructed.</w:t>
-      </w:r>
-    </w:p>
-    <w:p>
-      <w:pPr>
-        <w:pStyle w:val="ListParagraph"/>
-        <w:rPr>
-          <w:b/>
-        </w:rPr>
-      </w:pPr>
-    </w:p>
-    <w:p>
-      <w:pPr>
-        <w:pStyle w:val="Heading4"/>
-      </w:pPr>
-      <w:r>
-        <w:t xml:space="preserve">3.1.2.5 </w:t>
-      </w:r>
-      <w:proofErr w:type="spellStart"/>
-      <w:r>
-        <w:t>GarageView</w:t>
-      </w:r>
-      <w:proofErr w:type="spellEnd"/>
-      <w:r>
-        <w:t xml:space="preserve"> Class</w:t>
-      </w:r>
-    </w:p>
-    <w:p>
-      <w:r>
-        <w:t xml:space="preserve">The Garage view display the all robots, and player can manage the robot: register a new robot, revise and retire an exiting robot.  </w:t>
-      </w:r>
-      <w:r>
-        <w:t xml:space="preserve">After player choose garage button in the </w:t>
-      </w:r>
-      <w:proofErr w:type="spellStart"/>
-      <w:r>
-        <w:t>gameStartView</w:t>
-      </w:r>
-      <w:proofErr w:type="spellEnd"/>
-      <w:r>
-        <w:t>, the controller wi</w:t>
-      </w:r>
-      <w:r>
-        <w:t>ll send a request to display</w:t>
-      </w:r>
-      <w:r>
-        <w:t xml:space="preserve"> to </w:t>
-      </w:r>
-      <w:proofErr w:type="spellStart"/>
-      <w:r>
-        <w:t>GarageView</w:t>
-      </w:r>
-      <w:proofErr w:type="spellEnd"/>
-      <w:r>
-        <w:t xml:space="preserve">. </w:t>
-      </w:r>
-    </w:p>
-    <w:p>
-      <w:pPr>
-        <w:rPr>
-          <w:b/>
-        </w:rPr>
-      </w:pPr>
-    </w:p>
-    <w:p>
-      <w:pPr>
-        <w:rPr>
-          <w:b/>
-        </w:rPr>
-      </w:pPr>
-      <w:r>
-        <w:rPr>
-          <w:b/>
-        </w:rPr>
-        <w:t>Fields:</w:t>
-      </w:r>
-    </w:p>
-    <w:p>
-      <w:proofErr w:type="spellStart"/>
-      <w:r>
-        <w:t>robotListView</w:t>
-      </w:r>
-      <w:proofErr w:type="spellEnd"/>
-      <w:r>
-        <w:t xml:space="preserve">: </w:t>
-      </w:r>
-      <w:proofErr w:type="spellStart"/>
-      <w:r>
-        <w:t>JList</w:t>
-      </w:r>
-      <w:proofErr w:type="spellEnd"/>
-    </w:p>
-    <w:p>
-      <w:proofErr w:type="spellStart"/>
-      <w:r>
-        <w:t>registerButton</w:t>
-      </w:r>
-      <w:proofErr w:type="spellEnd"/>
-      <w:r>
-        <w:t xml:space="preserve">: </w:t>
-      </w:r>
-      <w:proofErr w:type="spellStart"/>
-      <w:r>
-        <w:t>JButton</w:t>
-      </w:r>
-      <w:proofErr w:type="spellEnd"/>
-    </w:p>
-    <w:p>
-      <w:proofErr w:type="spellStart"/>
-      <w:r>
-        <w:t>reviseButton</w:t>
-      </w:r>
-      <w:proofErr w:type="spellEnd"/>
-      <w:r>
-        <w:t xml:space="preserve">: </w:t>
-      </w:r>
-      <w:proofErr w:type="spellStart"/>
-      <w:r>
-        <w:t>JButton</w:t>
-      </w:r>
-      <w:proofErr w:type="spellEnd"/>
-    </w:p>
-    <w:p>
-      <w:proofErr w:type="spellStart"/>
-      <w:r>
-        <w:t>retireButton</w:t>
-      </w:r>
-      <w:proofErr w:type="spellEnd"/>
-      <w:r>
-        <w:t xml:space="preserve">: </w:t>
-      </w:r>
-      <w:proofErr w:type="spellStart"/>
-      <w:r>
-        <w:t>JButton</w:t>
-      </w:r>
-      <w:proofErr w:type="spellEnd"/>
-    </w:p>
-    <w:p>
-      <w:proofErr w:type="spellStart"/>
-      <w:r>
-        <w:t>nameTextField</w:t>
-      </w:r>
-      <w:proofErr w:type="spellEnd"/>
-      <w:r>
-        <w:t xml:space="preserve">: </w:t>
-      </w:r>
-      <w:proofErr w:type="spellStart"/>
-      <w:r>
-        <w:t>JTextFied</w:t>
       </w:r>
       <w:proofErr w:type="spellEnd"/>
     </w:p>
@@ -8672,10 +8481,264 @@
         <w:rPr>
           <w:b/>
         </w:rPr>
+        <w:t>PlayerStatusView</w:t>
+      </w:r>
+      <w:proofErr w:type="spellEnd"/>
+      <w:r>
+        <w:rPr>
+          <w:b/>
+        </w:rPr>
+        <w:t>(</w:t>
+      </w:r>
+      <w:proofErr w:type="gramEnd"/>
+      <w:r>
+        <w:rPr>
+          <w:b/>
+        </w:rPr>
+        <w:t>): void</w:t>
+      </w:r>
+    </w:p>
+    <w:p>
+      <w:r>
+        <w:rPr>
+          <w:b/>
+        </w:rPr>
+        <w:t>Summary:</w:t>
+      </w:r>
+      <w:r>
+        <w:t xml:space="preserve"> this method is to construct the player status panel, a label with player name, a scout label, a label with its health point, a sniper label and label with its health point, and a tank label and a label with its health point.</w:t>
+      </w:r>
+    </w:p>
+    <w:p>
+      <w:r>
+        <w:rPr>
+          <w:b/>
+        </w:rPr>
+        <w:t>Precondition:</w:t>
+      </w:r>
+      <w:r>
+        <w:t xml:space="preserve"> nothing</w:t>
+      </w:r>
+    </w:p>
+    <w:p>
+      <w:r>
+        <w:rPr>
+          <w:b/>
+        </w:rPr>
+        <w:t>Input:</w:t>
+      </w:r>
+      <w:r>
+        <w:t xml:space="preserve"> nothing</w:t>
+      </w:r>
+    </w:p>
+    <w:p>
+      <w:r>
+        <w:rPr>
+          <w:b/>
+        </w:rPr>
+        <w:t>Return:</w:t>
+      </w:r>
+      <w:r>
+        <w:t xml:space="preserve"> void</w:t>
+      </w:r>
+    </w:p>
+    <w:p>
+      <w:pPr>
+        <w:rPr>
+          <w:b/>
+        </w:rPr>
+      </w:pPr>
+      <w:r>
+        <w:rPr>
+          <w:b/>
+        </w:rPr>
+        <w:t xml:space="preserve">Postcondition: </w:t>
+      </w:r>
+    </w:p>
+    <w:p>
+      <w:r>
+        <w:t>The player status view constructed.</w:t>
+      </w:r>
+    </w:p>
+    <w:p>
+      <w:pPr>
+        <w:pStyle w:val="ListParagraph"/>
+        <w:rPr>
+          <w:b/>
+        </w:rPr>
+      </w:pPr>
+    </w:p>
+    <w:p>
+      <w:pPr>
+        <w:pStyle w:val="Heading4"/>
+      </w:pPr>
+      <w:r>
+        <w:t xml:space="preserve">3.1.2.5 </w:t>
+      </w:r>
+      <w:proofErr w:type="spellStart"/>
+      <w:r>
         <w:t>GarageView</w:t>
       </w:r>
       <w:proofErr w:type="spellEnd"/>
       <w:r>
+        <w:t xml:space="preserve"> Class</w:t>
+      </w:r>
+    </w:p>
+    <w:p>
+      <w:r>
+        <w:t xml:space="preserve">The Garage view display the all robots, and player can manage the robot: register a new robot, revise and retire an exiting robot.  </w:t>
+      </w:r>
+      <w:r>
+        <w:t xml:space="preserve">After player choose garage button in the </w:t>
+      </w:r>
+      <w:proofErr w:type="spellStart"/>
+      <w:r>
+        <w:t>gameStartView</w:t>
+      </w:r>
+      <w:proofErr w:type="spellEnd"/>
+      <w:r>
+        <w:t>, the controller wi</w:t>
+      </w:r>
+      <w:r>
+        <w:t>ll send a request to display</w:t>
+      </w:r>
+      <w:r>
+        <w:t xml:space="preserve"> to </w:t>
+      </w:r>
+      <w:proofErr w:type="spellStart"/>
+      <w:r>
+        <w:t>GarageView</w:t>
+      </w:r>
+      <w:proofErr w:type="spellEnd"/>
+      <w:r>
+        <w:t xml:space="preserve">. </w:t>
+      </w:r>
+    </w:p>
+    <w:p>
+      <w:pPr>
+        <w:rPr>
+          <w:b/>
+        </w:rPr>
+      </w:pPr>
+    </w:p>
+    <w:p>
+      <w:pPr>
+        <w:rPr>
+          <w:b/>
+        </w:rPr>
+      </w:pPr>
+      <w:r>
+        <w:rPr>
+          <w:b/>
+        </w:rPr>
+        <w:t>Fields:</w:t>
+      </w:r>
+    </w:p>
+    <w:p>
+      <w:proofErr w:type="spellStart"/>
+      <w:r>
+        <w:t>robotListView</w:t>
+      </w:r>
+      <w:proofErr w:type="spellEnd"/>
+      <w:r>
+        <w:t xml:space="preserve">: </w:t>
+      </w:r>
+      <w:proofErr w:type="spellStart"/>
+      <w:r>
+        <w:t>JList</w:t>
+      </w:r>
+      <w:proofErr w:type="spellEnd"/>
+    </w:p>
+    <w:p>
+      <w:proofErr w:type="spellStart"/>
+      <w:r>
+        <w:t>registerButton</w:t>
+      </w:r>
+      <w:proofErr w:type="spellEnd"/>
+      <w:r>
+        <w:t xml:space="preserve">: </w:t>
+      </w:r>
+      <w:proofErr w:type="spellStart"/>
+      <w:r>
+        <w:t>JButton</w:t>
+      </w:r>
+      <w:proofErr w:type="spellEnd"/>
+    </w:p>
+    <w:p>
+      <w:proofErr w:type="spellStart"/>
+      <w:r>
+        <w:t>reviseButton</w:t>
+      </w:r>
+      <w:proofErr w:type="spellEnd"/>
+      <w:r>
+        <w:t xml:space="preserve">: </w:t>
+      </w:r>
+      <w:proofErr w:type="spellStart"/>
+      <w:r>
+        <w:t>JButton</w:t>
+      </w:r>
+      <w:proofErr w:type="spellEnd"/>
+    </w:p>
+    <w:p>
+      <w:proofErr w:type="spellStart"/>
+      <w:r>
+        <w:t>retireButton</w:t>
+      </w:r>
+      <w:proofErr w:type="spellEnd"/>
+      <w:r>
+        <w:t xml:space="preserve">: </w:t>
+      </w:r>
+      <w:proofErr w:type="spellStart"/>
+      <w:r>
+        <w:t>JButton</w:t>
+      </w:r>
+      <w:proofErr w:type="spellEnd"/>
+    </w:p>
+    <w:p>
+      <w:proofErr w:type="spellStart"/>
+      <w:r>
+        <w:t>nameTextField</w:t>
+      </w:r>
+      <w:proofErr w:type="spellEnd"/>
+      <w:r>
+        <w:t xml:space="preserve">: </w:t>
+      </w:r>
+      <w:proofErr w:type="spellStart"/>
+      <w:r>
+        <w:t>JTextFied</w:t>
+      </w:r>
+      <w:proofErr w:type="spellEnd"/>
+    </w:p>
+    <w:p/>
+    <w:p>
+      <w:pPr>
+        <w:rPr>
+          <w:b/>
+        </w:rPr>
+      </w:pPr>
+      <w:r>
+        <w:rPr>
+          <w:b/>
+        </w:rPr>
+        <w:t>Methods:</w:t>
+      </w:r>
+    </w:p>
+    <w:p>
+      <w:pPr>
+        <w:rPr>
+          <w:b/>
+        </w:rPr>
+      </w:pPr>
+      <w:proofErr w:type="spellStart"/>
+      <w:proofErr w:type="gramStart"/>
+      <w:r>
+        <w:rPr>
+          <w:b/>
+        </w:rPr>
+        <w:t>GarageView</w:t>
+      </w:r>
+      <w:proofErr w:type="spellEnd"/>
+      <w:r>
         <w:rPr>
           <w:b/>
         </w:rPr>
@@ -8871,6 +8934,7 @@
       <w:proofErr w:type="spellStart"/>
       <w:proofErr w:type="gramStart"/>
       <w:r>
+        <w:lastRenderedPageBreak/>
         <w:t>setGameModeView</w:t>
       </w:r>
       <w:proofErr w:type="spellEnd"/>
@@ -9280,300 +9344,308 @@
         <w:rPr>
           <w:b/>
         </w:rPr>
+        <w:t>Return:</w:t>
+      </w:r>
+      <w:r>
+        <w:t xml:space="preserve"> none</w:t>
+      </w:r>
+    </w:p>
+    <w:p>
+      <w:r>
+        <w:rPr>
+          <w:b/>
+        </w:rPr>
+        <w:t xml:space="preserve">Postcondition: </w:t>
+      </w:r>
+      <w:r>
+        <w:t>enter turning mode if pressed “T”; enter moving mode if pressed “M”; enter shooting mode if pressed “S”;</w:t>
+      </w:r>
+      <w:r>
+        <w:rPr>
+          <w:b/>
+        </w:rPr>
+        <w:t xml:space="preserve"> </w:t>
+      </w:r>
+      <w:r>
+        <w:t xml:space="preserve">the playing robot’s direction rotate n (n is the number of pressed number key) unit if pressed number key and in turning mode; the playing robot shoots n (n is the number of pressed number </w:t>
+      </w:r>
+      <w:proofErr w:type="gramStart"/>
+      <w:r>
+        <w:t>key)  unit</w:t>
+      </w:r>
+      <w:proofErr w:type="gramEnd"/>
+      <w:r>
+        <w:t xml:space="preserve"> of range if pressed number key and in shooting mode</w:t>
+      </w:r>
+    </w:p>
+    <w:p>
+      <w:pPr>
+        <w:ind w:left="720"/>
+      </w:pPr>
+    </w:p>
+    <w:p>
+      <w:pPr>
+        <w:rPr>
+          <w:b/>
+        </w:rPr>
+      </w:pPr>
+      <w:proofErr w:type="spellStart"/>
+      <w:proofErr w:type="gramStart"/>
+      <w:r>
+        <w:rPr>
+          <w:b/>
+        </w:rPr>
+        <w:t>startTimer</w:t>
+      </w:r>
+      <w:proofErr w:type="spellEnd"/>
+      <w:r>
+        <w:rPr>
+          <w:b/>
+        </w:rPr>
+        <w:t>(</w:t>
+      </w:r>
+      <w:proofErr w:type="gramEnd"/>
+      <w:r>
+        <w:rPr>
+          <w:b/>
+        </w:rPr>
+        <w:t>) : void</w:t>
+      </w:r>
+    </w:p>
+    <w:p>
+      <w:r>
+        <w:rPr>
+          <w:b/>
+        </w:rPr>
+        <w:t>Summary:</w:t>
+      </w:r>
+      <w:r>
+        <w:t xml:space="preserve"> start a new timer to be displayed in </w:t>
+      </w:r>
+      <w:proofErr w:type="spellStart"/>
+      <w:r>
+        <w:t>GameBoardView</w:t>
+      </w:r>
+      <w:proofErr w:type="spellEnd"/>
+    </w:p>
+    <w:p>
+      <w:r>
+        <w:rPr>
+          <w:b/>
+        </w:rPr>
+        <w:t>Precondition:</w:t>
+      </w:r>
+      <w:r>
+        <w:t xml:space="preserve"> none</w:t>
+      </w:r>
+    </w:p>
+    <w:p>
+      <w:r>
+        <w:rPr>
+          <w:b/>
+        </w:rPr>
+        <w:t>Input:</w:t>
+      </w:r>
+      <w:r>
+        <w:t xml:space="preserve"> none</w:t>
+      </w:r>
+    </w:p>
+    <w:p>
+      <w:r>
+        <w:rPr>
+          <w:b/>
+        </w:rPr>
+        <w:t>Return</w:t>
+      </w:r>
+      <w:r>
+        <w:rPr>
+          <w:b/>
+        </w:rPr>
+        <w:t>:</w:t>
+      </w:r>
+      <w:r>
+        <w:t xml:space="preserve"> none</w:t>
+      </w:r>
+    </w:p>
+    <w:p>
+      <w:r>
+        <w:rPr>
+          <w:b/>
+        </w:rPr>
+        <w:t>Postcondition:</w:t>
+      </w:r>
+      <w:r>
+        <w:t xml:space="preserve"> a new timer is started</w:t>
+      </w:r>
+    </w:p>
+    <w:p>
+      <w:pPr>
+        <w:ind w:firstLine="720"/>
+      </w:pPr>
+    </w:p>
+    <w:p>
+      <w:pPr>
+        <w:rPr>
+          <w:b/>
+        </w:rPr>
+      </w:pPr>
+      <w:proofErr w:type="spellStart"/>
+      <w:proofErr w:type="gramStart"/>
+      <w:r>
+        <w:rPr>
+          <w:b/>
+        </w:rPr>
+        <w:t>update</w:t>
+      </w:r>
+      <w:r>
+        <w:rPr>
+          <w:b/>
+        </w:rPr>
+        <w:t>RobotPosition</w:t>
+      </w:r>
+      <w:proofErr w:type="spellEnd"/>
+      <w:r>
+        <w:rPr>
+          <w:b/>
+        </w:rPr>
+        <w:t>(</w:t>
+      </w:r>
+      <w:proofErr w:type="gramEnd"/>
+      <w:r>
+        <w:rPr>
+          <w:b/>
+        </w:rPr>
+        <w:t>) : void</w:t>
+      </w:r>
+    </w:p>
+    <w:p>
+      <w:r>
+        <w:rPr>
+          <w:b/>
+        </w:rPr>
+        <w:t>Summary:</w:t>
+      </w:r>
+      <w:r>
+        <w:rPr>
+          <w:b/>
+        </w:rPr>
+        <w:t xml:space="preserve"> </w:t>
+      </w:r>
+      <w:r>
+        <w:t xml:space="preserve">notify </w:t>
+      </w:r>
+      <w:proofErr w:type="spellStart"/>
+      <w:r>
+        <w:t>GameBoardView</w:t>
+      </w:r>
+      <w:proofErr w:type="spellEnd"/>
+    </w:p>
+    <w:p>
+      <w:r>
+        <w:rPr>
+          <w:b/>
+        </w:rPr>
+        <w:t>Precondition:</w:t>
+      </w:r>
+      <w:r>
+        <w:t xml:space="preserve"> a robot moved</w:t>
+      </w:r>
+    </w:p>
+    <w:p>
+      <w:r>
+        <w:rPr>
+          <w:b/>
+        </w:rPr>
+        <w:t>Input:</w:t>
+      </w:r>
+      <w:r>
+        <w:t xml:space="preserve"> none</w:t>
+      </w:r>
+    </w:p>
+    <w:p>
+      <w:r>
+        <w:rPr>
+          <w:b/>
+        </w:rPr>
+        <w:t>Return</w:t>
+      </w:r>
+      <w:r>
+        <w:rPr>
+          <w:b/>
+        </w:rPr>
+        <w:t>:</w:t>
+      </w:r>
+      <w:r>
+        <w:t xml:space="preserve"> none</w:t>
+      </w:r>
+    </w:p>
+    <w:p>
+      <w:proofErr w:type="spellStart"/>
+      <w:r>
+        <w:rPr>
+          <w:b/>
+        </w:rPr>
+        <w:t>Postcondition</w:t>
+      </w:r>
+      <w:proofErr w:type="spellEnd"/>
+      <w:r>
+        <w:rPr>
+          <w:b/>
+        </w:rPr>
+        <w:t>:</w:t>
+      </w:r>
+      <w:r>
+        <w:t xml:space="preserve"> </w:t>
+      </w:r>
+      <w:proofErr w:type="spellStart"/>
+      <w:r>
+        <w:t>GameBoardView</w:t>
+      </w:r>
+      <w:proofErr w:type="spellEnd"/>
+      <w:r>
+        <w:t xml:space="preserve"> displays change of the specific player’s position</w:t>
+      </w:r>
+    </w:p>
+    <w:p>
+      <w:pPr>
+        <w:ind w:firstLine="720"/>
+      </w:pPr>
+    </w:p>
+    <w:p>
+      <w:pPr>
+        <w:rPr>
+          <w:b/>
+        </w:rPr>
+      </w:pPr>
+      <w:proofErr w:type="spellStart"/>
+      <w:proofErr w:type="gramStart"/>
+      <w:r>
+        <w:rPr>
+          <w:b/>
+        </w:rPr>
+        <w:t>updateRobotHealth</w:t>
+      </w:r>
+      <w:proofErr w:type="spellEnd"/>
+      <w:r>
+        <w:rPr>
+          <w:b/>
+        </w:rPr>
+        <w:t>(</w:t>
+      </w:r>
+      <w:proofErr w:type="gramEnd"/>
+      <w:r>
+        <w:rPr>
+          <w:b/>
+        </w:rPr>
+        <w:t>) : void</w:t>
+      </w:r>
+    </w:p>
+    <w:p>
+      <w:r>
+        <w:rPr>
+          <w:b/>
+        </w:rPr>
         <w:lastRenderedPageBreak/>
-        <w:t>Return:</w:t>
-      </w:r>
-      <w:r>
-        <w:t xml:space="preserve"> none</w:t>
-      </w:r>
-    </w:p>
-    <w:p>
-      <w:r>
-        <w:rPr>
-          <w:b/>
-        </w:rPr>
-        <w:t xml:space="preserve">Postcondition: </w:t>
-      </w:r>
-      <w:r>
-        <w:t>enter turning mode if pressed “T”; enter moving mode if pressed “M”; enter shooting mode if pressed “S”;</w:t>
-      </w:r>
-      <w:r>
-        <w:rPr>
-          <w:b/>
-        </w:rPr>
-        <w:t xml:space="preserve"> </w:t>
-      </w:r>
-      <w:r>
-        <w:t xml:space="preserve">the playing robot’s direction rotate n (n is the number of pressed number key) unit if pressed number key and in turning mode; the playing robot shoots n (n is the number of pressed number </w:t>
-      </w:r>
-      <w:proofErr w:type="gramStart"/>
-      <w:r>
-        <w:t>key)  unit</w:t>
-      </w:r>
-      <w:proofErr w:type="gramEnd"/>
-      <w:r>
-        <w:t xml:space="preserve"> of range if pressed number key and in shooting mode</w:t>
-      </w:r>
-    </w:p>
-    <w:p>
-      <w:pPr>
-        <w:ind w:left="720"/>
-      </w:pPr>
-    </w:p>
-    <w:p>
-      <w:pPr>
-        <w:rPr>
-          <w:b/>
-        </w:rPr>
-      </w:pPr>
-      <w:proofErr w:type="spellStart"/>
-      <w:proofErr w:type="gramStart"/>
-      <w:r>
-        <w:rPr>
-          <w:b/>
-        </w:rPr>
-        <w:t>startTimer</w:t>
-      </w:r>
-      <w:proofErr w:type="spellEnd"/>
-      <w:r>
-        <w:rPr>
-          <w:b/>
-        </w:rPr>
-        <w:t>(</w:t>
-      </w:r>
-      <w:proofErr w:type="gramEnd"/>
-      <w:r>
-        <w:rPr>
-          <w:b/>
-        </w:rPr>
-        <w:t>) : void</w:t>
-      </w:r>
-    </w:p>
-    <w:p>
-      <w:r>
-        <w:rPr>
-          <w:b/>
-        </w:rPr>
-        <w:t>Summary:</w:t>
-      </w:r>
-      <w:r>
-        <w:t xml:space="preserve"> start a new timer to be displayed in </w:t>
-      </w:r>
-      <w:proofErr w:type="spellStart"/>
-      <w:r>
-        <w:t>GameBoardView</w:t>
-      </w:r>
-      <w:proofErr w:type="spellEnd"/>
-    </w:p>
-    <w:p>
-      <w:r>
-        <w:rPr>
-          <w:b/>
-        </w:rPr>
-        <w:t>Precondition:</w:t>
-      </w:r>
-      <w:r>
-        <w:t xml:space="preserve"> none</w:t>
-      </w:r>
-    </w:p>
-    <w:p>
-      <w:r>
-        <w:rPr>
-          <w:b/>
-        </w:rPr>
-        <w:t>Input:</w:t>
-      </w:r>
-      <w:r>
-        <w:t xml:space="preserve"> none</w:t>
-      </w:r>
-    </w:p>
-    <w:p>
-      <w:r>
-        <w:rPr>
-          <w:b/>
-        </w:rPr>
-        <w:t>Return</w:t>
-      </w:r>
-      <w:r>
-        <w:rPr>
-          <w:b/>
-        </w:rPr>
-        <w:t>:</w:t>
-      </w:r>
-      <w:r>
-        <w:t xml:space="preserve"> none</w:t>
-      </w:r>
-    </w:p>
-    <w:p>
-      <w:r>
-        <w:rPr>
-          <w:b/>
-        </w:rPr>
-        <w:t>Postcondition:</w:t>
-      </w:r>
-      <w:r>
-        <w:t xml:space="preserve"> a new timer is started</w:t>
-      </w:r>
-    </w:p>
-    <w:p>
-      <w:pPr>
-        <w:ind w:firstLine="720"/>
-      </w:pPr>
-    </w:p>
-    <w:p>
-      <w:pPr>
-        <w:rPr>
-          <w:b/>
-        </w:rPr>
-      </w:pPr>
-      <w:proofErr w:type="spellStart"/>
-      <w:proofErr w:type="gramStart"/>
-      <w:r>
-        <w:rPr>
-          <w:b/>
-        </w:rPr>
-        <w:t>update</w:t>
-      </w:r>
-      <w:r>
-        <w:rPr>
-          <w:b/>
-        </w:rPr>
-        <w:t>RobotPosition</w:t>
-      </w:r>
-      <w:proofErr w:type="spellEnd"/>
-      <w:r>
-        <w:rPr>
-          <w:b/>
-        </w:rPr>
-        <w:t>(</w:t>
-      </w:r>
-      <w:proofErr w:type="gramEnd"/>
-      <w:r>
-        <w:rPr>
-          <w:b/>
-        </w:rPr>
-        <w:t>) : void</w:t>
-      </w:r>
-    </w:p>
-    <w:p>
-      <w:r>
-        <w:rPr>
-          <w:b/>
-        </w:rPr>
-        <w:t>Summary:</w:t>
-      </w:r>
-      <w:r>
-        <w:rPr>
-          <w:b/>
-        </w:rPr>
-        <w:t xml:space="preserve"> </w:t>
-      </w:r>
-      <w:r>
-        <w:t xml:space="preserve">notify </w:t>
-      </w:r>
-      <w:proofErr w:type="spellStart"/>
-      <w:r>
-        <w:t>GameBoardView</w:t>
-      </w:r>
-      <w:proofErr w:type="spellEnd"/>
-    </w:p>
-    <w:p>
-      <w:r>
-        <w:rPr>
-          <w:b/>
-        </w:rPr>
-        <w:t>Precondition:</w:t>
-      </w:r>
-      <w:r>
-        <w:t xml:space="preserve"> a robot moved</w:t>
-      </w:r>
-    </w:p>
-    <w:p>
-      <w:r>
-        <w:rPr>
-          <w:b/>
-        </w:rPr>
-        <w:t>Input:</w:t>
-      </w:r>
-      <w:r>
-        <w:t xml:space="preserve"> none</w:t>
-      </w:r>
-    </w:p>
-    <w:p>
-      <w:r>
-        <w:rPr>
-          <w:b/>
-        </w:rPr>
-        <w:t>Return</w:t>
-      </w:r>
-      <w:r>
-        <w:rPr>
-          <w:b/>
-        </w:rPr>
-        <w:t>:</w:t>
-      </w:r>
-      <w:r>
-        <w:t xml:space="preserve"> none</w:t>
-      </w:r>
-    </w:p>
-    <w:p>
-      <w:r>
-        <w:rPr>
-          <w:b/>
-        </w:rPr>
-        <w:t>Postcondition:</w:t>
-      </w:r>
-      <w:r>
-        <w:t xml:space="preserve"> </w:t>
-      </w:r>
-      <w:proofErr w:type="spellStart"/>
-      <w:r>
-        <w:t>GameBoardView</w:t>
-      </w:r>
-      <w:proofErr w:type="spellEnd"/>
-      <w:r>
-        <w:t xml:space="preserve"> displays change of the specific player’s position</w:t>
-      </w:r>
-    </w:p>
-    <w:p>
-      <w:pPr>
-        <w:ind w:firstLine="720"/>
-      </w:pPr>
-    </w:p>
-    <w:p>
-      <w:pPr>
-        <w:rPr>
-          <w:b/>
-        </w:rPr>
-      </w:pPr>
-      <w:proofErr w:type="spellStart"/>
-      <w:proofErr w:type="gramStart"/>
-      <w:r>
-        <w:rPr>
-          <w:b/>
-        </w:rPr>
-        <w:t>updateRobotHealth</w:t>
-      </w:r>
-      <w:proofErr w:type="spellEnd"/>
-      <w:r>
-        <w:rPr>
-          <w:b/>
-        </w:rPr>
-        <w:t>(</w:t>
-      </w:r>
-      <w:proofErr w:type="gramEnd"/>
-      <w:r>
-        <w:rPr>
-          <w:b/>
-        </w:rPr>
-        <w:t>) : void</w:t>
-      </w:r>
-    </w:p>
-    <w:p>
-      <w:r>
-        <w:rPr>
-          <w:b/>
-        </w:rPr>
         <w:t>Summary:</w:t>
       </w:r>
       <w:r>
@@ -9821,8 +9893,6 @@
       <w:r>
         <w:t>WarOfRobotcraft</w:t>
       </w:r>
-      <w:bookmarkStart w:id="0" w:name="_GoBack"/>
-      <w:bookmarkEnd w:id="0"/>
       <w:proofErr w:type="spellEnd"/>
     </w:p>
     <w:p>
@@ -9870,8 +9940,8 @@
             <v:path o:extrusionok="f" gradientshapeok="t" o:connecttype="rect"/>
             <o:lock v:ext="edit" aspectratio="t"/>
           </v:shapetype>
-          <v:shape id="_x0000_i1025" type="#_x0000_t75" style="width:466.5pt;height:447pt">
-            <v:imagedata r:id="rId5" o:title="ClassDiagram"/>
+          <v:shape id="_x0000_i1025" type="#_x0000_t75" style="width:466.05pt;height:446.8pt">
+            <v:imagedata r:id="rId6" o:title="ClassDiagram"/>
           </v:shape>
         </w:pict>
       </w:r>
@@ -10032,8 +10102,8 @@
 </file>
 
 <file path=word/numbering.xml><?xml version="1.0" encoding="utf-8"?>
-<w:numbering xmlns:wpc="http://schemas.microsoft.com/office/word/2010/wordprocessingCanvas" xmlns:cx="http://schemas.microsoft.com/office/drawing/2014/chartex" xmlns:cx1="http://schemas.microsoft.com/office/drawing/2015/9/8/chartex" xmlns:cx2="http://schemas.microsoft.com/office/drawing/2015/10/21/chartex" xmlns:cx3="http://schemas.microsoft.com/office/drawing/2016/5/9/chartex" xmlns:cx4="http://schemas.microsoft.com/office/drawing/2016/5/10/chartex" xmlns:cx5="http://schemas.microsoft.com/office/drawing/2016/5/11/chartex" xmlns:mc="http://schemas.openxmlformats.org/markup-compatibility/2006" xmlns:o="urn:schemas-microsoft-com:office:office" xmlns:r="http://schemas.openxmlformats.org/officeDocument/2006/relationships" xmlns:m="http://schemas.openxmlformats.org/officeDocument/2006/math" xmlns:v="urn:schemas-microsoft-com:vml" xmlns:wp14="http://schemas.microsoft.com/office/word/2010/wordprocessingDrawing" xmlns:wp="http://schemas.openxmlformats.org/drawingml/2006/wordprocessingDrawing" xmlns:w10="urn:schemas-microsoft-com:office:word" xmlns:w="http://schemas.openxmlformats.org/wordprocessingml/2006/main" xmlns:w14="http://schemas.microsoft.com/office/word/2010/wordml" xmlns:w15="http://schemas.microsoft.com/office/word/2012/wordml" xmlns:w16se="http://schemas.microsoft.com/office/word/2015/wordml/symex" xmlns:wpg="http://schemas.microsoft.com/office/word/2010/wordprocessingGroup" xmlns:wpi="http://schemas.microsoft.com/office/word/2010/wordprocessingInk" xmlns:wne="http://schemas.microsoft.com/office/word/2006/wordml" xmlns:wps="http://schemas.microsoft.com/office/word/2010/wordprocessingShape" mc:Ignorable="w14 w15 w16se wp14">
-  <w:abstractNum w:abstractNumId="0" w15:restartNumberingAfterBreak="0">
+<w:numbering xmlns:wpc="http://schemas.microsoft.com/office/word/2010/wordprocessingCanvas" xmlns:mo="http://schemas.microsoft.com/office/mac/office/2008/main" xmlns:mc="http://schemas.openxmlformats.org/markup-compatibility/2006" xmlns:mv="urn:schemas-microsoft-com:mac:vml" xmlns:o="urn:schemas-microsoft-com:office:office" xmlns:r="http://schemas.openxmlformats.org/officeDocument/2006/relationships" xmlns:m="http://schemas.openxmlformats.org/officeDocument/2006/math" xmlns:v="urn:schemas-microsoft-com:vml" xmlns:wp14="http://schemas.microsoft.com/office/word/2010/wordprocessingDrawing" xmlns:wp="http://schemas.openxmlformats.org/drawingml/2006/wordprocessingDrawing" xmlns:w10="urn:schemas-microsoft-com:office:word" xmlns:w="http://schemas.openxmlformats.org/wordprocessingml/2006/main" xmlns:w14="http://schemas.microsoft.com/office/word/2010/wordml" xmlns:w15="http://schemas.microsoft.com/office/word/2012/wordml" xmlns:wpg="http://schemas.microsoft.com/office/word/2010/wordprocessingGroup" xmlns:wpi="http://schemas.microsoft.com/office/word/2010/wordprocessingInk" xmlns:wne="http://schemas.microsoft.com/office/word/2006/wordml" xmlns:wps="http://schemas.microsoft.com/office/word/2010/wordprocessingShape" mc:Ignorable="w14 w15 wp14">
+  <w:abstractNum w:abstractNumId="0">
     <w:nsid w:val="0876534D"/>
     <w:multiLevelType w:val="hybridMultilevel"/>
     <w:tmpl w:val="F0906EAE"/>
@@ -10146,7 +10216,7 @@
       </w:rPr>
     </w:lvl>
   </w:abstractNum>
-  <w:abstractNum w:abstractNumId="1" w15:restartNumberingAfterBreak="0">
+  <w:abstractNum w:abstractNumId="1">
     <w:nsid w:val="15FB7832"/>
     <w:multiLevelType w:val="hybridMultilevel"/>
     <w:tmpl w:val="9F04D056"/>
@@ -10235,7 +10305,7 @@
       </w:pPr>
     </w:lvl>
   </w:abstractNum>
-  <w:abstractNum w:abstractNumId="2" w15:restartNumberingAfterBreak="0">
+  <w:abstractNum w:abstractNumId="2">
     <w:nsid w:val="34055767"/>
     <w:multiLevelType w:val="hybridMultilevel"/>
     <w:tmpl w:val="43965DDE"/>
@@ -10348,7 +10418,7 @@
       </w:rPr>
     </w:lvl>
   </w:abstractNum>
-  <w:abstractNum w:abstractNumId="3" w15:restartNumberingAfterBreak="0">
+  <w:abstractNum w:abstractNumId="3">
     <w:nsid w:val="3DC852EE"/>
     <w:multiLevelType w:val="hybridMultilevel"/>
     <w:tmpl w:val="056654DC"/>
@@ -10461,7 +10531,7 @@
       </w:rPr>
     </w:lvl>
   </w:abstractNum>
-  <w:abstractNum w:abstractNumId="4" w15:restartNumberingAfterBreak="0">
+  <w:abstractNum w:abstractNumId="4">
     <w:nsid w:val="4A381A85"/>
     <w:multiLevelType w:val="multilevel"/>
     <w:tmpl w:val="0409001F"/>
@@ -10547,7 +10617,7 @@
       </w:pPr>
     </w:lvl>
   </w:abstractNum>
-  <w:abstractNum w:abstractNumId="5" w15:restartNumberingAfterBreak="0">
+  <w:abstractNum w:abstractNumId="5">
     <w:nsid w:val="4DE873E9"/>
     <w:multiLevelType w:val="hybridMultilevel"/>
     <w:tmpl w:val="29F29568"/>
@@ -10660,7 +10730,7 @@
       </w:rPr>
     </w:lvl>
   </w:abstractNum>
-  <w:abstractNum w:abstractNumId="6" w15:restartNumberingAfterBreak="0">
+  <w:abstractNum w:abstractNumId="6">
     <w:nsid w:val="62DE37E7"/>
     <w:multiLevelType w:val="hybridMultilevel"/>
     <w:tmpl w:val="6344AC2A"/>
@@ -10773,7 +10843,7 @@
       </w:rPr>
     </w:lvl>
   </w:abstractNum>
-  <w:abstractNum w:abstractNumId="7" w15:restartNumberingAfterBreak="0">
+  <w:abstractNum w:abstractNumId="7">
     <w:nsid w:val="6B1A0C7F"/>
     <w:multiLevelType w:val="hybridMultilevel"/>
     <w:tmpl w:val="111250CA"/>
@@ -10886,7 +10956,7 @@
       </w:rPr>
     </w:lvl>
   </w:abstractNum>
-  <w:abstractNum w:abstractNumId="8" w15:restartNumberingAfterBreak="0">
+  <w:abstractNum w:abstractNumId="8">
     <w:nsid w:val="6C6653FB"/>
     <w:multiLevelType w:val="hybridMultilevel"/>
     <w:tmpl w:val="1DD24A98"/>
@@ -10999,7 +11069,7 @@
       </w:rPr>
     </w:lvl>
   </w:abstractNum>
-  <w:abstractNum w:abstractNumId="9" w15:restartNumberingAfterBreak="0">
+  <w:abstractNum w:abstractNumId="9">
     <w:nsid w:val="6D4C47F4"/>
     <w:multiLevelType w:val="multilevel"/>
     <w:tmpl w:val="0409001F"/>
@@ -11085,7 +11155,7 @@
       </w:pPr>
     </w:lvl>
   </w:abstractNum>
-  <w:abstractNum w:abstractNumId="10" w15:restartNumberingAfterBreak="0">
+  <w:abstractNum w:abstractNumId="10">
     <w:nsid w:val="749E22C0"/>
     <w:multiLevelType w:val="multilevel"/>
     <w:tmpl w:val="D110CA3A"/>
@@ -11243,7 +11313,7 @@
 </file>
 
 <file path=word/styles.xml><?xml version="1.0" encoding="utf-8"?>
-<w:styles xmlns:mc="http://schemas.openxmlformats.org/markup-compatibility/2006" xmlns:r="http://schemas.openxmlformats.org/officeDocument/2006/relationships" xmlns:w="http://schemas.openxmlformats.org/wordprocessingml/2006/main" xmlns:w14="http://schemas.microsoft.com/office/word/2010/wordml" xmlns:w15="http://schemas.microsoft.com/office/word/2012/wordml" xmlns:w16se="http://schemas.microsoft.com/office/word/2015/wordml/symex" mc:Ignorable="w14 w15 w16se">
+<w:styles xmlns:mc="http://schemas.openxmlformats.org/markup-compatibility/2006" xmlns:r="http://schemas.openxmlformats.org/officeDocument/2006/relationships" xmlns:w="http://schemas.openxmlformats.org/wordprocessingml/2006/main" xmlns:w14="http://schemas.microsoft.com/office/word/2010/wordml" xmlns:w15="http://schemas.microsoft.com/office/word/2012/wordml" mc:Ignorable="w14 w15">
   <w:docDefaults>
     <w:rPrDefault>
       <w:rPr>
@@ -11255,7 +11325,7 @@
     </w:rPrDefault>
     <w:pPrDefault/>
   </w:docDefaults>
-  <w:latentStyles w:defLockedState="0" w:defUIPriority="99" w:defSemiHidden="0" w:defUnhideWhenUsed="0" w:defQFormat="0" w:count="374">
+  <w:latentStyles w:defLockedState="0" w:defUIPriority="99" w:defSemiHidden="0" w:defUnhideWhenUsed="0" w:defQFormat="0" w:count="382">
     <w:lsdException w:name="Normal" w:uiPriority="0" w:qFormat="1"/>
     <w:lsdException w:name="heading 1" w:uiPriority="9" w:qFormat="1"/>
     <w:lsdException w:name="heading 2" w:semiHidden="1" w:uiPriority="9" w:unhideWhenUsed="1" w:qFormat="1"/>
@@ -11760,6 +11830,7 @@
       <w:szCs w:val="22"/>
     </w:rPr>
     <w:tblPr>
+      <w:tblInd w:w="0" w:type="dxa"/>
       <w:tblBorders>
         <w:top w:val="single" w:sz="4" w:space="0" w:color="auto"/>
         <w:left w:val="single" w:sz="4" w:space="0" w:color="auto"/>
@@ -11768,6 +11839,12 @@
         <w:insideH w:val="single" w:sz="4" w:space="0" w:color="auto"/>
         <w:insideV w:val="single" w:sz="4" w:space="0" w:color="auto"/>
       </w:tblBorders>
+      <w:tblCellMar>
+        <w:top w:w="0" w:type="dxa"/>
+        <w:left w:w="108" w:type="dxa"/>
+        <w:bottom w:w="0" w:type="dxa"/>
+        <w:right w:w="108" w:type="dxa"/>
+      </w:tblCellMar>
     </w:tblPr>
   </w:style>
   <w:style w:type="character" w:customStyle="1" w:styleId="Heading1Char">

</xml_diff>

<commit_message>
add differences that designed system has from required system
</commit_message>
<xml_diff>
--- a/doc/Design Document.docx
+++ b/doc/Design Document.docx
@@ -522,21 +522,12 @@
                 <w:szCs w:val="32"/>
               </w:rPr>
             </w:pPr>
-            <w:proofErr w:type="spellStart"/>
             <w:r>
               <w:rPr>
                 <w:sz w:val="32"/>
                 <w:szCs w:val="32"/>
               </w:rPr>
-              <w:t>Xie</w:t>
-            </w:r>
-            <w:proofErr w:type="spellEnd"/>
-            <w:r>
-              <w:rPr>
-                <w:sz w:val="32"/>
-                <w:szCs w:val="32"/>
-              </w:rPr>
-              <w:t xml:space="preserve">, </w:t>
+              <w:t xml:space="preserve">Xie, </w:t>
             </w:r>
             <w:r>
               <w:rPr>
@@ -1397,8 +1388,11 @@
       </w:r>
     </w:p>
     <w:p>
-      <w:bookmarkStart w:id="0" w:name="_GoBack"/>
-      <w:r>
+      <w:r>
+        <w:rPr>
+          <w:noProof/>
+          <w:lang w:val="en-US"/>
+        </w:rPr>
         <w:drawing>
           <wp:inline distT="0" distB="0" distL="0" distR="0" wp14:anchorId="3045F5CC" wp14:editId="77A6C7B3">
             <wp:extent cx="5943600" cy="3137535"/>
@@ -1435,7 +1429,6 @@
           </wp:inline>
         </w:drawing>
       </w:r>
-      <w:bookmarkEnd w:id="0"/>
     </w:p>
     <w:p>
       <w:pPr>
@@ -9955,8 +9948,52 @@
         </w:numPr>
       </w:pPr>
       <w:r>
-        <w:t>Different</w:t>
-      </w:r>
+        <w:t>Amendment</w:t>
+      </w:r>
+    </w:p>
+    <w:p>
+      <w:r>
+        <w:t>We make some changes from our requirement document:</w:t>
+      </w:r>
+    </w:p>
+    <w:p>
+      <w:pPr>
+        <w:pStyle w:val="ListParagraph"/>
+        <w:numPr>
+          <w:ilvl w:val="0"/>
+          <w:numId w:val="10"/>
+        </w:numPr>
+      </w:pPr>
+      <w:r>
+        <w:t xml:space="preserve">We separate Robot Librarian from our system. The Robot Librarian now is an independent system. </w:t>
+      </w:r>
+    </w:p>
+    <w:p>
+      <w:pPr>
+        <w:pStyle w:val="ListParagraph"/>
+        <w:numPr>
+          <w:ilvl w:val="0"/>
+          <w:numId w:val="10"/>
+        </w:numPr>
+        <w:rPr>
+          <w:rFonts w:hint="eastAsia"/>
+        </w:rPr>
+      </w:pPr>
+      <w:r>
+        <w:t xml:space="preserve">We add an “Start Game” button in the </w:t>
+      </w:r>
+      <w:proofErr w:type="spellStart"/>
+      <w:r>
+        <w:t>SetGame</w:t>
+      </w:r>
+      <w:proofErr w:type="spellEnd"/>
+      <w:r>
+        <w:t xml:space="preserve"> view. This button will confirm the user select game model. We missed this button in our requirement document.</w:t>
+      </w:r>
+    </w:p>
+    <w:p>
+      <w:bookmarkStart w:id="0" w:name="_GoBack"/>
+      <w:bookmarkEnd w:id="0"/>
     </w:p>
     <w:p>
       <w:pPr>

</xml_diff>

<commit_message>
add a spacecraft class, the game start point
</commit_message>
<xml_diff>
--- a/doc/Design Document.docx
+++ b/doc/Design Document.docx
@@ -1374,7 +1374,7 @@
                     <pic:cNvPicPr/>
                   </pic:nvPicPr>
                   <pic:blipFill>
-                    <a:blip r:embed="rId5"/>
+                    <a:blip r:embed="rId6"/>
                     <a:stretch>
                       <a:fillRect/>
                     </a:stretch>
@@ -8310,61 +8310,84 @@
       <w:r>
         <w:t xml:space="preserve"> package</w:t>
       </w:r>
+    </w:p>
+    <w:p>
+      <w:pPr>
+        <w:pStyle w:val="ListParagraph"/>
+        <w:ind w:left="0"/>
+        <w:rPr>
+          <w:rFonts w:cs="Times"/>
+          <w:b/>
+          <w:color w:val="000000"/>
+          <w:lang w:val="en-US"/>
+        </w:rPr>
+      </w:pPr>
+      <w:r>
+        <w:rPr>
+          <w:rFonts w:cs="Times"/>
+          <w:b/>
+          <w:color w:val="000000"/>
+          <w:lang w:val="en-US"/>
+        </w:rPr>
+        <w:t xml:space="preserve">3.1.4.1 </w:t>
+      </w:r>
+      <w:r>
+        <w:rPr>
+          <w:rFonts w:cs="Times"/>
+          <w:b/>
+          <w:color w:val="000000"/>
+          <w:lang w:val="en-US"/>
+        </w:rPr>
+        <w:t>Initial Class</w:t>
+      </w:r>
+    </w:p>
+    <w:p>
+      <w:pPr>
+        <w:pStyle w:val="ListParagraph"/>
+        <w:ind w:left="0"/>
+        <w:rPr>
+          <w:rFonts w:cs="Times"/>
+          <w:color w:val="000000"/>
+          <w:lang w:val="en-US"/>
+        </w:rPr>
+      </w:pPr>
+      <w:r>
+        <w:rPr>
+          <w:rFonts w:cs="Times"/>
+          <w:color w:val="000000"/>
+          <w:lang w:val="en-US"/>
+        </w:rPr>
+        <w:t>This class is the entry point for the whole game system. When the game gets started, it starts from the main function of this class.</w:t>
+      </w:r>
+      <w:r>
+        <w:rPr>
+          <w:rFonts w:cs="Times"/>
+          <w:color w:val="000000"/>
+          <w:lang w:val="en-US"/>
+        </w:rPr>
+        <w:t xml:space="preserve"> Then the</w:t>
+      </w:r>
+      <w:r>
+        <w:rPr>
+          <w:rFonts w:cs="Times"/>
+          <w:color w:val="000000"/>
+          <w:lang w:val="en-US"/>
+        </w:rPr>
+        <w:t xml:space="preserve"> a controller object is created, and the game starts to run.</w:t>
+      </w:r>
       <w:bookmarkStart w:id="0" w:name="_GoBack"/>
       <w:bookmarkEnd w:id="0"/>
     </w:p>
     <w:p>
       <w:pPr>
-        <w:pStyle w:val="Heading3"/>
-        <w:numPr>
-          <w:ilvl w:val="0"/>
-          <w:numId w:val="10"/>
-        </w:numPr>
-      </w:pPr>
-      <w:r>
-        <w:t>Entry</w:t>
-      </w:r>
-    </w:p>
-    <w:p>
-      <w:pPr>
-        <w:pStyle w:val="Heading3"/>
-      </w:pPr>
-      <w:r>
-        <w:t>3.1.5 util</w:t>
-      </w:r>
-      <w:r>
-        <w:t xml:space="preserve"> package</w:t>
-      </w:r>
-    </w:p>
-    <w:p>
-      <w:pPr>
         <w:pStyle w:val="ListParagraph"/>
         <w:ind w:left="0"/>
         <w:rPr>
           <w:rFonts w:cs="Times"/>
-          <w:b/>
-          <w:color w:val="000000"/>
-          <w:lang w:val="en-US"/>
-        </w:rPr>
-      </w:pPr>
-      <w:r>
-        <w:rPr>
-          <w:rFonts w:cs="Times"/>
-          <w:b/>
-          <w:color w:val="000000"/>
-          <w:lang w:val="en-US"/>
-        </w:rPr>
-        <w:t xml:space="preserve">3.1.5.1 </w:t>
-      </w:r>
-      <w:r>
-        <w:rPr>
-          <w:rFonts w:cs="Times"/>
-          <w:b/>
-          <w:color w:val="000000"/>
-          <w:lang w:val="en-US"/>
-        </w:rPr>
-        <w:t>Interpreter Class</w:t>
-      </w:r>
+          <w:color w:val="000000"/>
+          <w:lang w:val="en-US"/>
+        </w:rPr>
+      </w:pPr>
     </w:p>
     <w:p>
       <w:pPr>
@@ -8372,17 +8395,19 @@
         <w:ind w:left="0"/>
         <w:rPr>
           <w:rFonts w:cs="Times"/>
-          <w:color w:val="000000"/>
-          <w:lang w:val="en-US"/>
-        </w:rPr>
-      </w:pPr>
-      <w:r>
-        <w:rPr>
-          <w:rFonts w:cs="Times"/>
-          <w:color w:val="000000"/>
-          <w:lang w:val="en-US"/>
-        </w:rPr>
-        <w:t>This class is used to interpreter the Forth script to Java code. The AI robots makes decisions by Forth script, which returns a string of actions and coordinate to the game. Then the game updates according to the return values. So the interpreter is used by the AI Player.</w:t>
+          <w:b/>
+          <w:color w:val="000000"/>
+          <w:lang w:val="en-US"/>
+        </w:rPr>
+      </w:pPr>
+      <w:r>
+        <w:rPr>
+          <w:rFonts w:cs="Times"/>
+          <w:b/>
+          <w:color w:val="000000"/>
+          <w:lang w:val="en-US"/>
+        </w:rPr>
+        <w:t>Main(String[] args): void</w:t>
       </w:r>
     </w:p>
     <w:p>
@@ -8395,38 +8420,6 @@
           <w:lang w:val="en-US"/>
         </w:rPr>
       </w:pPr>
-    </w:p>
-    <w:p>
-      <w:pPr>
-        <w:pStyle w:val="ListParagraph"/>
-        <w:ind w:left="0"/>
-        <w:rPr>
-          <w:rFonts w:cs="Times"/>
-          <w:b/>
-          <w:color w:val="000000"/>
-          <w:lang w:val="en-US"/>
-        </w:rPr>
-      </w:pPr>
-      <w:r>
-        <w:rPr>
-          <w:rFonts w:cs="Times"/>
-          <w:b/>
-          <w:color w:val="000000"/>
-          <w:lang w:val="en-US"/>
-        </w:rPr>
-        <w:t>forthToJava(string forthScript): String</w:t>
-      </w:r>
-    </w:p>
-    <w:p>
-      <w:pPr>
-        <w:pStyle w:val="ListParagraph"/>
-        <w:ind w:left="0"/>
-        <w:rPr>
-          <w:rFonts w:cs="Times"/>
-          <w:color w:val="000000"/>
-          <w:lang w:val="en-US"/>
-        </w:rPr>
-      </w:pPr>
       <w:r>
         <w:rPr>
           <w:rFonts w:cs="Times"/>
@@ -8442,7 +8435,7 @@
           <w:color w:val="000000"/>
           <w:lang w:val="en-US"/>
         </w:rPr>
-        <w:t>this method is to translate the Forth script to java source code.</w:t>
+        <w:t>this method is to start a new game.</w:t>
       </w:r>
     </w:p>
     <w:p>
@@ -8574,6 +8567,264 @@
           <w:color w:val="000000"/>
           <w:lang w:val="en-US"/>
         </w:rPr>
+        <w:t>the game gets started.</w:t>
+      </w:r>
+    </w:p>
+    <w:p>
+      <w:pPr>
+        <w:pStyle w:val="Heading3"/>
+      </w:pPr>
+    </w:p>
+    <w:p>
+      <w:pPr>
+        <w:pStyle w:val="Heading3"/>
+      </w:pPr>
+      <w:r>
+        <w:t>3.1.5 util</w:t>
+      </w:r>
+      <w:r>
+        <w:t xml:space="preserve"> package</w:t>
+      </w:r>
+    </w:p>
+    <w:p>
+      <w:pPr>
+        <w:pStyle w:val="ListParagraph"/>
+        <w:ind w:left="0"/>
+        <w:rPr>
+          <w:rFonts w:cs="Times"/>
+          <w:b/>
+          <w:color w:val="000000"/>
+          <w:lang w:val="en-US"/>
+        </w:rPr>
+      </w:pPr>
+      <w:r>
+        <w:rPr>
+          <w:rFonts w:cs="Times"/>
+          <w:b/>
+          <w:color w:val="000000"/>
+          <w:lang w:val="en-US"/>
+        </w:rPr>
+        <w:t xml:space="preserve">3.1.5.1 </w:t>
+      </w:r>
+      <w:r>
+        <w:rPr>
+          <w:rFonts w:cs="Times"/>
+          <w:b/>
+          <w:color w:val="000000"/>
+          <w:lang w:val="en-US"/>
+        </w:rPr>
+        <w:t>Interpreter Class</w:t>
+      </w:r>
+    </w:p>
+    <w:p>
+      <w:pPr>
+        <w:pStyle w:val="ListParagraph"/>
+        <w:ind w:left="0"/>
+        <w:rPr>
+          <w:rFonts w:cs="Times"/>
+          <w:color w:val="000000"/>
+          <w:lang w:val="en-US"/>
+        </w:rPr>
+      </w:pPr>
+      <w:r>
+        <w:rPr>
+          <w:rFonts w:cs="Times"/>
+          <w:color w:val="000000"/>
+          <w:lang w:val="en-US"/>
+        </w:rPr>
+        <w:t>This class is used to interpreter the Forth script to Java code. The AI robots makes decisions by Forth script, which returns a string of actions and coordinate to the game. Then the game updates according to the return values. So the interpreter is used by the AI Player.</w:t>
+      </w:r>
+    </w:p>
+    <w:p>
+      <w:pPr>
+        <w:pStyle w:val="ListParagraph"/>
+        <w:ind w:left="0"/>
+        <w:rPr>
+          <w:rFonts w:cs="Times"/>
+          <w:color w:val="000000"/>
+          <w:lang w:val="en-US"/>
+        </w:rPr>
+      </w:pPr>
+    </w:p>
+    <w:p>
+      <w:pPr>
+        <w:pStyle w:val="ListParagraph"/>
+        <w:ind w:left="0"/>
+        <w:rPr>
+          <w:rFonts w:cs="Times"/>
+          <w:b/>
+          <w:color w:val="000000"/>
+          <w:lang w:val="en-US"/>
+        </w:rPr>
+      </w:pPr>
+      <w:r>
+        <w:rPr>
+          <w:rFonts w:cs="Times"/>
+          <w:b/>
+          <w:color w:val="000000"/>
+          <w:lang w:val="en-US"/>
+        </w:rPr>
+        <w:t>forthToJava(string forthScript): String</w:t>
+      </w:r>
+    </w:p>
+    <w:p>
+      <w:pPr>
+        <w:pStyle w:val="ListParagraph"/>
+        <w:ind w:left="0"/>
+        <w:rPr>
+          <w:rFonts w:cs="Times"/>
+          <w:color w:val="000000"/>
+          <w:lang w:val="en-US"/>
+        </w:rPr>
+      </w:pPr>
+      <w:r>
+        <w:rPr>
+          <w:rFonts w:cs="Times"/>
+          <w:b/>
+          <w:color w:val="000000"/>
+          <w:lang w:val="en-US"/>
+        </w:rPr>
+        <w:lastRenderedPageBreak/>
+        <w:t xml:space="preserve">Summary: </w:t>
+      </w:r>
+      <w:r>
+        <w:rPr>
+          <w:rFonts w:cs="Times"/>
+          <w:color w:val="000000"/>
+          <w:lang w:val="en-US"/>
+        </w:rPr>
+        <w:t>this method is to translate the Forth script to java source code.</w:t>
+      </w:r>
+    </w:p>
+    <w:p>
+      <w:pPr>
+        <w:pStyle w:val="ListParagraph"/>
+        <w:tabs>
+          <w:tab w:val="center" w:pos="4680"/>
+        </w:tabs>
+        <w:ind w:left="0"/>
+        <w:rPr>
+          <w:rFonts w:cs="Times"/>
+          <w:color w:val="000000"/>
+          <w:lang w:val="en-US"/>
+        </w:rPr>
+      </w:pPr>
+      <w:r>
+        <w:rPr>
+          <w:rFonts w:cs="Times"/>
+          <w:b/>
+          <w:color w:val="000000"/>
+          <w:lang w:val="en-US"/>
+        </w:rPr>
+        <w:t xml:space="preserve">Precondition: </w:t>
+      </w:r>
+      <w:r>
+        <w:rPr>
+          <w:rFonts w:cs="Times"/>
+          <w:color w:val="000000"/>
+          <w:lang w:val="en-US"/>
+        </w:rPr>
+        <w:t>nothing</w:t>
+      </w:r>
+      <w:r>
+        <w:rPr>
+          <w:rFonts w:cs="Times"/>
+          <w:color w:val="000000"/>
+          <w:lang w:val="en-US"/>
+        </w:rPr>
+        <w:tab/>
+      </w:r>
+    </w:p>
+    <w:p>
+      <w:pPr>
+        <w:pStyle w:val="ListParagraph"/>
+        <w:ind w:left="0"/>
+        <w:rPr>
+          <w:rFonts w:cs="Times"/>
+          <w:color w:val="000000"/>
+          <w:lang w:val="en-US"/>
+        </w:rPr>
+      </w:pPr>
+      <w:r>
+        <w:rPr>
+          <w:rFonts w:cs="Times"/>
+          <w:b/>
+          <w:color w:val="000000"/>
+          <w:lang w:val="en-US"/>
+        </w:rPr>
+        <w:t xml:space="preserve">Input: </w:t>
+      </w:r>
+      <w:r>
+        <w:rPr>
+          <w:rFonts w:cs="Times"/>
+          <w:color w:val="000000"/>
+          <w:lang w:val="en-US"/>
+        </w:rPr>
+        <w:t>nothing</w:t>
+      </w:r>
+    </w:p>
+    <w:p>
+      <w:pPr>
+        <w:pStyle w:val="ListParagraph"/>
+        <w:ind w:left="0"/>
+        <w:rPr>
+          <w:rFonts w:cs="Times"/>
+          <w:color w:val="000000"/>
+          <w:lang w:val="en-US"/>
+        </w:rPr>
+      </w:pPr>
+      <w:r>
+        <w:rPr>
+          <w:rFonts w:cs="Times"/>
+          <w:b/>
+          <w:color w:val="000000"/>
+          <w:lang w:val="en-US"/>
+        </w:rPr>
+        <w:t>Return:</w:t>
+      </w:r>
+      <w:r>
+        <w:rPr>
+          <w:rFonts w:cs="Times"/>
+          <w:color w:val="000000"/>
+          <w:lang w:val="en-US"/>
+        </w:rPr>
+        <w:t xml:space="preserve"> void</w:t>
+      </w:r>
+    </w:p>
+    <w:p>
+      <w:pPr>
+        <w:pStyle w:val="ListParagraph"/>
+        <w:ind w:left="0"/>
+        <w:rPr>
+          <w:rFonts w:cs="Times"/>
+          <w:color w:val="000000"/>
+          <w:lang w:val="en-US"/>
+        </w:rPr>
+      </w:pPr>
+      <w:r>
+        <w:rPr>
+          <w:rFonts w:cs="Times"/>
+          <w:b/>
+          <w:color w:val="000000"/>
+          <w:lang w:val="en-US"/>
+        </w:rPr>
+        <w:t>Postcondition:</w:t>
+      </w:r>
+      <w:r>
+        <w:rPr>
+          <w:rFonts w:cs="Times"/>
+          <w:b/>
+          <w:color w:val="000000"/>
+          <w:lang w:val="en-US"/>
+        </w:rPr>
+        <w:t xml:space="preserve"> </w:t>
+      </w:r>
+      <w:r>
+        <w:rPr>
+          <w:rFonts w:cs="Times"/>
+          <w:color w:val="000000"/>
+          <w:lang w:val="en-US"/>
+        </w:rPr>
         <w:t>the forth script is translated to the java source code.</w:t>
       </w:r>
     </w:p>
@@ -8584,7 +8835,6 @@
         <w:pStyle w:val="Heading2"/>
       </w:pPr>
       <w:r>
-        <w:lastRenderedPageBreak/>
         <w:t>3.2</w:t>
       </w:r>
       <w:r>
@@ -8614,7 +8864,7 @@
             <o:lock v:ext="edit" aspectratio="t"/>
           </v:shapetype>
           <v:shape id="_x0000_i1025" type="#_x0000_t75" style="width:466.05pt;height:446.8pt">
-            <v:imagedata r:id="rId6" o:title="ClassDiagram"/>
+            <v:imagedata r:id="rId7" o:title="ClassDiagram"/>
           </v:shape>
         </w:pict>
       </w:r>
@@ -8645,6 +8895,7 @@
         </w:numPr>
       </w:pPr>
       <w:r>
+        <w:lastRenderedPageBreak/>
         <w:t xml:space="preserve">We separate Robot Librarian from our system. The Robot Librarian now is an independent system. </w:t>
       </w:r>
     </w:p>
@@ -10873,4 +11124,16 @@
     </a:ext>
   </a:extLst>
 </a:theme>
+</file>
+
+<file path=customXml/item1.xml><?xml version="1.0" encoding="utf-8"?>
+<b:Sources xmlns:b="http://schemas.openxmlformats.org/officeDocument/2006/bibliography" xmlns="http://schemas.openxmlformats.org/officeDocument/2006/bibliography" SelectedStyle="/APASixthEditionOfficeOnline.xsl" StyleName="APA"/>
+</file>
+
+<file path=customXml/itemProps1.xml><?xml version="1.0" encoding="utf-8"?>
+<ds:datastoreItem xmlns:ds="http://schemas.openxmlformats.org/officeDocument/2006/customXml" ds:itemID="{1AAB7C0C-169E-1641-A17A-050FB1DB70C7}">
+  <ds:schemaRefs>
+    <ds:schemaRef ds:uri="http://schemas.openxmlformats.org/officeDocument/2006/bibliography"/>
+  </ds:schemaRefs>
+</ds:datastoreItem>
 </file>
</xml_diff>

<commit_message>
update the UML in design document
</commit_message>
<xml_diff>
--- a/doc/Design Document.docx
+++ b/doc/Design Document.docx
@@ -1,6 +1,6 @@
 
 <file path=word/document.xml><?xml version="1.0" encoding="utf-8"?>
-<w:document xmlns:wpc="http://schemas.microsoft.com/office/word/2010/wordprocessingCanvas" xmlns:mo="http://schemas.microsoft.com/office/mac/office/2008/main" xmlns:mc="http://schemas.openxmlformats.org/markup-compatibility/2006" xmlns:mv="urn:schemas-microsoft-com:mac:vml" xmlns:o="urn:schemas-microsoft-com:office:office" xmlns:r="http://schemas.openxmlformats.org/officeDocument/2006/relationships" xmlns:m="http://schemas.openxmlformats.org/officeDocument/2006/math" xmlns:v="urn:schemas-microsoft-com:vml" xmlns:wp14="http://schemas.microsoft.com/office/word/2010/wordprocessingDrawing" xmlns:wp="http://schemas.openxmlformats.org/drawingml/2006/wordprocessingDrawing" xmlns:w10="urn:schemas-microsoft-com:office:word" xmlns:w="http://schemas.openxmlformats.org/wordprocessingml/2006/main" xmlns:w14="http://schemas.microsoft.com/office/word/2010/wordml" xmlns:w15="http://schemas.microsoft.com/office/word/2012/wordml" xmlns:wpg="http://schemas.microsoft.com/office/word/2010/wordprocessingGroup" xmlns:wpi="http://schemas.microsoft.com/office/word/2010/wordprocessingInk" xmlns:wne="http://schemas.microsoft.com/office/word/2006/wordml" xmlns:wps="http://schemas.microsoft.com/office/word/2010/wordprocessingShape" mc:Ignorable="w14 w15 wp14">
+<w:document xmlns:wpc="http://schemas.microsoft.com/office/word/2010/wordprocessingCanvas" xmlns:cx="http://schemas.microsoft.com/office/drawing/2014/chartex" xmlns:cx1="http://schemas.microsoft.com/office/drawing/2015/9/8/chartex" xmlns:cx2="http://schemas.microsoft.com/office/drawing/2015/10/21/chartex" xmlns:cx3="http://schemas.microsoft.com/office/drawing/2016/5/9/chartex" xmlns:cx4="http://schemas.microsoft.com/office/drawing/2016/5/10/chartex" xmlns:cx5="http://schemas.microsoft.com/office/drawing/2016/5/11/chartex" xmlns:mc="http://schemas.openxmlformats.org/markup-compatibility/2006" xmlns:o="urn:schemas-microsoft-com:office:office" xmlns:r="http://schemas.openxmlformats.org/officeDocument/2006/relationships" xmlns:m="http://schemas.openxmlformats.org/officeDocument/2006/math" xmlns:v="urn:schemas-microsoft-com:vml" xmlns:wp14="http://schemas.microsoft.com/office/word/2010/wordprocessingDrawing" xmlns:wp="http://schemas.openxmlformats.org/drawingml/2006/wordprocessingDrawing" xmlns:w10="urn:schemas-microsoft-com:office:word" xmlns:w="http://schemas.openxmlformats.org/wordprocessingml/2006/main" xmlns:w14="http://schemas.microsoft.com/office/word/2010/wordml" xmlns:w15="http://schemas.microsoft.com/office/word/2012/wordml" xmlns:w16se="http://schemas.microsoft.com/office/word/2015/wordml/symex" xmlns:wpg="http://schemas.microsoft.com/office/word/2010/wordprocessingGroup" xmlns:wpi="http://schemas.microsoft.com/office/word/2010/wordprocessingInk" xmlns:wne="http://schemas.microsoft.com/office/word/2006/wordml" xmlns:wps="http://schemas.microsoft.com/office/word/2010/wordprocessingShape" mc:Ignorable="w14 w15 w16se wp14">
   <w:body>
     <w:p>
       <w:pPr>
@@ -30,7 +30,33 @@
           <w:szCs w:val="72"/>
           <w:lang w:val="en-US"/>
         </w:rPr>
-        <w:t xml:space="preserve">War of Robotcraft </w:t>
+        <w:t xml:space="preserve">War of </w:t>
+      </w:r>
+      <w:proofErr w:type="spellStart"/>
+      <w:r>
+        <w:rPr>
+          <w:rFonts w:asciiTheme="majorHAnsi" w:hAnsiTheme="majorHAnsi" w:cs="Times"/>
+          <w:b/>
+          <w:bCs/>
+          <w:color w:val="000000"/>
+          <w:sz w:val="72"/>
+          <w:szCs w:val="72"/>
+          <w:lang w:val="en-US"/>
+        </w:rPr>
+        <w:t>Robotcraft</w:t>
+      </w:r>
+      <w:proofErr w:type="spellEnd"/>
+      <w:r>
+        <w:rPr>
+          <w:rFonts w:asciiTheme="majorHAnsi" w:hAnsiTheme="majorHAnsi" w:cs="Times"/>
+          <w:b/>
+          <w:bCs/>
+          <w:color w:val="000000"/>
+          <w:sz w:val="72"/>
+          <w:szCs w:val="72"/>
+          <w:lang w:val="en-US"/>
+        </w:rPr>
+        <w:t xml:space="preserve"> </w:t>
       </w:r>
     </w:p>
     <w:p>
@@ -362,8 +388,17 @@
                 <w:sz w:val="32"/>
                 <w:szCs w:val="32"/>
               </w:rPr>
-              <w:t>He, Jiahuan</w:t>
+              <w:t xml:space="preserve">He, </w:t>
             </w:r>
+            <w:proofErr w:type="spellStart"/>
+            <w:r>
+              <w:rPr>
+                <w:sz w:val="32"/>
+                <w:szCs w:val="32"/>
+              </w:rPr>
+              <w:t>Jiahuan</w:t>
+            </w:r>
+            <w:proofErr w:type="spellEnd"/>
           </w:p>
         </w:tc>
         <w:tc>
@@ -427,8 +462,17 @@
                 <w:sz w:val="32"/>
                 <w:szCs w:val="32"/>
               </w:rPr>
-              <w:t>Wang, Shisong</w:t>
+              <w:t xml:space="preserve">Wang, </w:t>
             </w:r>
+            <w:proofErr w:type="spellStart"/>
+            <w:r>
+              <w:rPr>
+                <w:sz w:val="32"/>
+                <w:szCs w:val="32"/>
+              </w:rPr>
+              <w:t>Shisong</w:t>
+            </w:r>
+            <w:proofErr w:type="spellEnd"/>
           </w:p>
         </w:tc>
         <w:tc>
@@ -487,12 +531,21 @@
                 <w:szCs w:val="32"/>
               </w:rPr>
             </w:pPr>
+            <w:proofErr w:type="spellStart"/>
             <w:r>
               <w:rPr>
                 <w:sz w:val="32"/>
                 <w:szCs w:val="32"/>
               </w:rPr>
-              <w:t xml:space="preserve">Xie, </w:t>
+              <w:t>Xie</w:t>
+            </w:r>
+            <w:proofErr w:type="spellEnd"/>
+            <w:r>
+              <w:rPr>
+                <w:sz w:val="32"/>
+                <w:szCs w:val="32"/>
+              </w:rPr>
+              <w:t xml:space="preserve">, </w:t>
             </w:r>
             <w:r>
               <w:rPr>
@@ -1331,8 +1384,6 @@
         </w:rPr>
         <w:br w:type="page"/>
       </w:r>
-      <w:bookmarkStart w:id="0" w:name="_GoBack"/>
-      <w:bookmarkEnd w:id="0"/>
     </w:p>
     <w:p>
       <w:pPr>
@@ -1595,8 +1646,18 @@
           <w:color w:val="000000"/>
           <w:lang w:val="en-US"/>
         </w:rPr>
-        <w:t>X: int</w:t>
-      </w:r>
+        <w:t xml:space="preserve">X: </w:t>
+      </w:r>
+      <w:proofErr w:type="spellStart"/>
+      <w:r>
+        <w:rPr>
+          <w:rFonts w:cs="Times"/>
+          <w:color w:val="000000"/>
+          <w:lang w:val="en-US"/>
+        </w:rPr>
+        <w:t>int</w:t>
+      </w:r>
+      <w:proofErr w:type="spellEnd"/>
     </w:p>
     <w:p>
       <w:pPr>
@@ -1614,8 +1675,18 @@
           <w:color w:val="000000"/>
           <w:lang w:val="en-US"/>
         </w:rPr>
-        <w:t>Y: int</w:t>
-      </w:r>
+        <w:t xml:space="preserve">Y: </w:t>
+      </w:r>
+      <w:proofErr w:type="spellStart"/>
+      <w:r>
+        <w:rPr>
+          <w:rFonts w:cs="Times"/>
+          <w:color w:val="000000"/>
+          <w:lang w:val="en-US"/>
+        </w:rPr>
+        <w:t>int</w:t>
+      </w:r>
+      <w:proofErr w:type="spellEnd"/>
     </w:p>
     <w:p>
       <w:pPr>
@@ -1633,8 +1704,18 @@
           <w:color w:val="000000"/>
           <w:lang w:val="en-US"/>
         </w:rPr>
-        <w:t>Z: int</w:t>
-      </w:r>
+        <w:t xml:space="preserve">Z: </w:t>
+      </w:r>
+      <w:proofErr w:type="spellStart"/>
+      <w:r>
+        <w:rPr>
+          <w:rFonts w:cs="Times"/>
+          <w:color w:val="000000"/>
+          <w:lang w:val="en-US"/>
+        </w:rPr>
+        <w:t>int</w:t>
+      </w:r>
+      <w:proofErr w:type="spellEnd"/>
     </w:p>
     <w:p>
       <w:pPr>
@@ -1658,6 +1739,7 @@
           <w:lang w:val="en-US"/>
         </w:rPr>
       </w:pPr>
+      <w:proofErr w:type="spellStart"/>
       <w:proofErr w:type="gramStart"/>
       <w:r>
         <w:rPr>
@@ -1677,6 +1759,7 @@
         </w:rPr>
         <w:t>Positive</w:t>
       </w:r>
+      <w:proofErr w:type="spellEnd"/>
       <w:r>
         <w:rPr>
           <w:rFonts w:cs="Times"/>
@@ -1887,6 +1970,7 @@
           <w:lang w:val="en-US"/>
         </w:rPr>
       </w:pPr>
+      <w:proofErr w:type="spellStart"/>
       <w:proofErr w:type="gramStart"/>
       <w:r>
         <w:rPr>
@@ -1906,6 +1990,7 @@
         </w:rPr>
         <w:t>Negative</w:t>
       </w:r>
+      <w:proofErr w:type="spellEnd"/>
       <w:r>
         <w:rPr>
           <w:rFonts w:cs="Times"/>
@@ -2116,6 +2201,7 @@
           <w:lang w:val="en-US"/>
         </w:rPr>
       </w:pPr>
+      <w:proofErr w:type="spellStart"/>
       <w:proofErr w:type="gramStart"/>
       <w:r>
         <w:rPr>
@@ -2126,6 +2212,7 @@
         </w:rPr>
         <w:t>moveYPositive</w:t>
       </w:r>
+      <w:proofErr w:type="spellEnd"/>
       <w:r>
         <w:rPr>
           <w:rFonts w:cs="Times"/>
@@ -2336,6 +2423,7 @@
           <w:lang w:val="en-US"/>
         </w:rPr>
       </w:pPr>
+      <w:proofErr w:type="spellStart"/>
       <w:proofErr w:type="gramStart"/>
       <w:r>
         <w:rPr>
@@ -2346,6 +2434,7 @@
         </w:rPr>
         <w:t>moveYNegative</w:t>
       </w:r>
+      <w:proofErr w:type="spellEnd"/>
       <w:r>
         <w:rPr>
           <w:rFonts w:cs="Times"/>
@@ -2557,6 +2646,7 @@
           <w:lang w:val="en-US"/>
         </w:rPr>
       </w:pPr>
+      <w:proofErr w:type="spellStart"/>
       <w:proofErr w:type="gramStart"/>
       <w:r>
         <w:rPr>
@@ -2567,6 +2657,7 @@
         </w:rPr>
         <w:t>moveZPositive</w:t>
       </w:r>
+      <w:proofErr w:type="spellEnd"/>
       <w:r>
         <w:rPr>
           <w:rFonts w:cs="Times"/>
@@ -2777,6 +2868,7 @@
           <w:lang w:val="en-US"/>
         </w:rPr>
       </w:pPr>
+      <w:proofErr w:type="spellStart"/>
       <w:proofErr w:type="gramStart"/>
       <w:r>
         <w:rPr>
@@ -2787,6 +2879,7 @@
         </w:rPr>
         <w:t>moveZNegative</w:t>
       </w:r>
+      <w:proofErr w:type="spellEnd"/>
       <w:r>
         <w:rPr>
           <w:rFonts w:cs="Times"/>
@@ -3057,13 +3150,59 @@
           <w:lang w:val="en-US"/>
         </w:rPr>
       </w:pPr>
-      <w:r>
-        <w:rPr>
-          <w:rFonts w:cs="Times"/>
-          <w:color w:val="000000"/>
-          <w:lang w:val="en-US"/>
-        </w:rPr>
-        <w:t>playerList: LinkedList&lt;Pair&lt;int, Player&gt;&gt;</w:t>
+      <w:proofErr w:type="spellStart"/>
+      <w:r>
+        <w:rPr>
+          <w:rFonts w:cs="Times"/>
+          <w:color w:val="000000"/>
+          <w:lang w:val="en-US"/>
+        </w:rPr>
+        <w:t>playerList</w:t>
+      </w:r>
+      <w:proofErr w:type="spellEnd"/>
+      <w:r>
+        <w:rPr>
+          <w:rFonts w:cs="Times"/>
+          <w:color w:val="000000"/>
+          <w:lang w:val="en-US"/>
+        </w:rPr>
+        <w:t xml:space="preserve">: </w:t>
+      </w:r>
+      <w:proofErr w:type="spellStart"/>
+      <w:r>
+        <w:rPr>
+          <w:rFonts w:cs="Times"/>
+          <w:color w:val="000000"/>
+          <w:lang w:val="en-US"/>
+        </w:rPr>
+        <w:t>LinkedList</w:t>
+      </w:r>
+      <w:proofErr w:type="spellEnd"/>
+      <w:r>
+        <w:rPr>
+          <w:rFonts w:cs="Times"/>
+          <w:color w:val="000000"/>
+          <w:lang w:val="en-US"/>
+        </w:rPr>
+        <w:t>&lt;Pair&lt;</w:t>
+      </w:r>
+      <w:proofErr w:type="spellStart"/>
+      <w:r>
+        <w:rPr>
+          <w:rFonts w:cs="Times"/>
+          <w:color w:val="000000"/>
+          <w:lang w:val="en-US"/>
+        </w:rPr>
+        <w:t>int</w:t>
+      </w:r>
+      <w:proofErr w:type="spellEnd"/>
+      <w:r>
+        <w:rPr>
+          <w:rFonts w:cs="Times"/>
+          <w:color w:val="000000"/>
+          <w:lang w:val="en-US"/>
+        </w:rPr>
+        <w:t>, Player&gt;&gt;</w:t>
       </w:r>
     </w:p>
     <w:p>
@@ -3076,14 +3215,34 @@
           <w:lang w:val="en-US"/>
         </w:rPr>
       </w:pPr>
-      <w:r>
-        <w:rPr>
-          <w:rFonts w:cs="Times"/>
-          <w:color w:val="000000"/>
-          <w:lang w:val="en-US"/>
-        </w:rPr>
-        <w:t>playerNum: int</w:t>
-      </w:r>
+      <w:proofErr w:type="spellStart"/>
+      <w:r>
+        <w:rPr>
+          <w:rFonts w:cs="Times"/>
+          <w:color w:val="000000"/>
+          <w:lang w:val="en-US"/>
+        </w:rPr>
+        <w:t>playerNum</w:t>
+      </w:r>
+      <w:proofErr w:type="spellEnd"/>
+      <w:r>
+        <w:rPr>
+          <w:rFonts w:cs="Times"/>
+          <w:color w:val="000000"/>
+          <w:lang w:val="en-US"/>
+        </w:rPr>
+        <w:t xml:space="preserve">: </w:t>
+      </w:r>
+      <w:proofErr w:type="spellStart"/>
+      <w:r>
+        <w:rPr>
+          <w:rFonts w:cs="Times"/>
+          <w:color w:val="000000"/>
+          <w:lang w:val="en-US"/>
+        </w:rPr>
+        <w:t>int</w:t>
+      </w:r>
+      <w:proofErr w:type="spellEnd"/>
     </w:p>
     <w:p>
       <w:pPr>
@@ -3095,13 +3254,23 @@
           <w:lang w:val="en-US"/>
         </w:rPr>
       </w:pPr>
-      <w:r>
-        <w:rPr>
-          <w:rFonts w:cs="Times"/>
-          <w:color w:val="000000"/>
-          <w:lang w:val="en-US"/>
-        </w:rPr>
-        <w:t>currentPlayer: Player</w:t>
+      <w:proofErr w:type="spellStart"/>
+      <w:r>
+        <w:rPr>
+          <w:rFonts w:cs="Times"/>
+          <w:color w:val="000000"/>
+          <w:lang w:val="en-US"/>
+        </w:rPr>
+        <w:t>currentPlayer</w:t>
+      </w:r>
+      <w:proofErr w:type="spellEnd"/>
+      <w:r>
+        <w:rPr>
+          <w:rFonts w:cs="Times"/>
+          <w:color w:val="000000"/>
+          <w:lang w:val="en-US"/>
+        </w:rPr>
+        <w:t>: Player</w:t>
       </w:r>
     </w:p>
     <w:p>
@@ -3126,6 +3295,7 @@
           <w:lang w:val="en-US"/>
         </w:rPr>
       </w:pPr>
+      <w:proofErr w:type="spellStart"/>
       <w:proofErr w:type="gramStart"/>
       <w:r>
         <w:rPr>
@@ -3134,7 +3304,17 @@
           <w:color w:val="000000"/>
           <w:lang w:val="en-US"/>
         </w:rPr>
-        <w:t>setPlayerPosition(</w:t>
+        <w:t>setPlayerPosition</w:t>
+      </w:r>
+      <w:proofErr w:type="spellEnd"/>
+      <w:r>
+        <w:rPr>
+          <w:rFonts w:cs="Times"/>
+          <w:b/>
+          <w:color w:val="000000"/>
+          <w:lang w:val="en-US"/>
+        </w:rPr>
+        <w:t>(</w:t>
       </w:r>
       <w:proofErr w:type="gramEnd"/>
       <w:r>
@@ -3370,6 +3550,7 @@
           <w:lang w:val="en-US"/>
         </w:rPr>
       </w:pPr>
+      <w:proofErr w:type="spellStart"/>
       <w:proofErr w:type="gramStart"/>
       <w:r>
         <w:rPr>
@@ -3378,7 +3559,17 @@
           <w:color w:val="000000"/>
           <w:lang w:val="en-US"/>
         </w:rPr>
-        <w:t>goNextPlayer(</w:t>
+        <w:t>goNextPlayer</w:t>
+      </w:r>
+      <w:proofErr w:type="spellEnd"/>
+      <w:r>
+        <w:rPr>
+          <w:rFonts w:cs="Times"/>
+          <w:b/>
+          <w:color w:val="000000"/>
+          <w:lang w:val="en-US"/>
+        </w:rPr>
+        <w:t>(</w:t>
       </w:r>
       <w:proofErr w:type="gramEnd"/>
       <w:r>
@@ -3555,6 +3746,7 @@
           <w:lang w:val="en-US"/>
         </w:rPr>
       </w:pPr>
+      <w:proofErr w:type="spellStart"/>
       <w:proofErr w:type="gramStart"/>
       <w:r>
         <w:rPr>
@@ -3563,7 +3755,17 @@
           <w:color w:val="000000"/>
           <w:lang w:val="en-US"/>
         </w:rPr>
-        <w:t>runPlay(</w:t>
+        <w:t>runPlay</w:t>
+      </w:r>
+      <w:proofErr w:type="spellEnd"/>
+      <w:r>
+        <w:rPr>
+          <w:rFonts w:cs="Times"/>
+          <w:b/>
+          <w:color w:val="000000"/>
+          <w:lang w:val="en-US"/>
+        </w:rPr>
+        <w:t>(</w:t>
       </w:r>
       <w:proofErr w:type="gramEnd"/>
       <w:r>
@@ -3736,6 +3938,7 @@
           <w:lang w:val="en-US"/>
         </w:rPr>
       </w:pPr>
+      <w:proofErr w:type="spellStart"/>
       <w:proofErr w:type="gramStart"/>
       <w:r>
         <w:rPr>
@@ -3746,6 +3949,7 @@
         </w:rPr>
         <w:t>updateGame</w:t>
       </w:r>
+      <w:proofErr w:type="spellEnd"/>
       <w:r>
         <w:rPr>
           <w:rFonts w:cs="Times"/>
@@ -3987,31 +4191,79 @@
           <w:lang w:val="en-US"/>
         </w:rPr>
       </w:pPr>
-      <w:r>
-        <w:rPr>
-          <w:rFonts w:cs="Times"/>
-          <w:color w:val="000000"/>
-          <w:lang w:val="en-US"/>
-        </w:rPr>
-        <w:t>coordinateList: LinedList&lt;Coordinate&gt;</w:t>
-      </w:r>
-    </w:p>
-    <w:p>
-      <w:pPr>
-        <w:rPr>
-          <w:rFonts w:cs="Times"/>
-          <w:color w:val="000000"/>
-          <w:lang w:val="en-US"/>
-        </w:rPr>
-      </w:pPr>
-      <w:r>
-        <w:rPr>
-          <w:rFonts w:cs="Times"/>
-          <w:color w:val="000000"/>
-          <w:lang w:val="en-US"/>
-        </w:rPr>
-        <w:t>mapSize: int</w:t>
-      </w:r>
+      <w:proofErr w:type="spellStart"/>
+      <w:r>
+        <w:rPr>
+          <w:rFonts w:cs="Times"/>
+          <w:color w:val="000000"/>
+          <w:lang w:val="en-US"/>
+        </w:rPr>
+        <w:t>coordinateList</w:t>
+      </w:r>
+      <w:proofErr w:type="spellEnd"/>
+      <w:r>
+        <w:rPr>
+          <w:rFonts w:cs="Times"/>
+          <w:color w:val="000000"/>
+          <w:lang w:val="en-US"/>
+        </w:rPr>
+        <w:t xml:space="preserve">: </w:t>
+      </w:r>
+      <w:proofErr w:type="spellStart"/>
+      <w:r>
+        <w:rPr>
+          <w:rFonts w:cs="Times"/>
+          <w:color w:val="000000"/>
+          <w:lang w:val="en-US"/>
+        </w:rPr>
+        <w:t>LinedList</w:t>
+      </w:r>
+      <w:proofErr w:type="spellEnd"/>
+      <w:r>
+        <w:rPr>
+          <w:rFonts w:cs="Times"/>
+          <w:color w:val="000000"/>
+          <w:lang w:val="en-US"/>
+        </w:rPr>
+        <w:t>&lt;Coordinate&gt;</w:t>
+      </w:r>
+    </w:p>
+    <w:p>
+      <w:pPr>
+        <w:rPr>
+          <w:rFonts w:cs="Times"/>
+          <w:color w:val="000000"/>
+          <w:lang w:val="en-US"/>
+        </w:rPr>
+      </w:pPr>
+      <w:proofErr w:type="spellStart"/>
+      <w:r>
+        <w:rPr>
+          <w:rFonts w:cs="Times"/>
+          <w:color w:val="000000"/>
+          <w:lang w:val="en-US"/>
+        </w:rPr>
+        <w:t>mapSize</w:t>
+      </w:r>
+      <w:proofErr w:type="spellEnd"/>
+      <w:r>
+        <w:rPr>
+          <w:rFonts w:cs="Times"/>
+          <w:color w:val="000000"/>
+          <w:lang w:val="en-US"/>
+        </w:rPr>
+        <w:t xml:space="preserve">: </w:t>
+      </w:r>
+      <w:proofErr w:type="spellStart"/>
+      <w:r>
+        <w:rPr>
+          <w:rFonts w:cs="Times"/>
+          <w:color w:val="000000"/>
+          <w:lang w:val="en-US"/>
+        </w:rPr>
+        <w:t>int</w:t>
+      </w:r>
+      <w:proofErr w:type="spellEnd"/>
     </w:p>
     <w:p>
       <w:pPr>
@@ -4051,15 +4303,37 @@
         </w:rPr>
         <w:t xml:space="preserve"> (</w:t>
       </w:r>
-      <w:r>
-        <w:rPr>
-          <w:rFonts w:cs="Times"/>
-          <w:b/>
-          <w:color w:val="000000"/>
-          <w:lang w:val="en-US"/>
-        </w:rPr>
-        <w:t>int playerNum</w:t>
-      </w:r>
+      <w:proofErr w:type="spellStart"/>
+      <w:r>
+        <w:rPr>
+          <w:rFonts w:cs="Times"/>
+          <w:b/>
+          <w:color w:val="000000"/>
+          <w:lang w:val="en-US"/>
+        </w:rPr>
+        <w:t>int</w:t>
+      </w:r>
+      <w:proofErr w:type="spellEnd"/>
+      <w:r>
+        <w:rPr>
+          <w:rFonts w:cs="Times"/>
+          <w:b/>
+          <w:color w:val="000000"/>
+          <w:lang w:val="en-US"/>
+        </w:rPr>
+        <w:t xml:space="preserve"> </w:t>
+      </w:r>
+      <w:proofErr w:type="spellStart"/>
+      <w:r>
+        <w:rPr>
+          <w:rFonts w:cs="Times"/>
+          <w:b/>
+          <w:color w:val="000000"/>
+          <w:lang w:val="en-US"/>
+        </w:rPr>
+        <w:t>playerNum</w:t>
+      </w:r>
+      <w:proofErr w:type="spellEnd"/>
       <w:r>
         <w:rPr>
           <w:rFonts w:cs="Times"/>
@@ -4159,7 +4433,25 @@
           <w:color w:val="000000"/>
           <w:lang w:val="en-US"/>
         </w:rPr>
-        <w:t>The playerNum is 6;</w:t>
+        <w:t xml:space="preserve">The </w:t>
+      </w:r>
+      <w:proofErr w:type="spellStart"/>
+      <w:r>
+        <w:rPr>
+          <w:rFonts w:cs="Times"/>
+          <w:color w:val="000000"/>
+          <w:lang w:val="en-US"/>
+        </w:rPr>
+        <w:t>playerNum</w:t>
+      </w:r>
+      <w:proofErr w:type="spellEnd"/>
+      <w:r>
+        <w:rPr>
+          <w:rFonts w:cs="Times"/>
+          <w:color w:val="000000"/>
+          <w:lang w:val="en-US"/>
+        </w:rPr>
+        <w:t xml:space="preserve"> is 6;</w:t>
       </w:r>
     </w:p>
     <w:p>
@@ -4184,7 +4476,25 @@
           <w:color w:val="000000"/>
           <w:lang w:val="en-US"/>
         </w:rPr>
-        <w:t>The playerNum is 2 or 3;</w:t>
+        <w:t xml:space="preserve">The </w:t>
+      </w:r>
+      <w:proofErr w:type="spellStart"/>
+      <w:r>
+        <w:rPr>
+          <w:rFonts w:cs="Times"/>
+          <w:color w:val="000000"/>
+          <w:lang w:val="en-US"/>
+        </w:rPr>
+        <w:t>playerNum</w:t>
+      </w:r>
+      <w:proofErr w:type="spellEnd"/>
+      <w:r>
+        <w:rPr>
+          <w:rFonts w:cs="Times"/>
+          <w:color w:val="000000"/>
+          <w:lang w:val="en-US"/>
+        </w:rPr>
+        <w:t xml:space="preserve"> is 2 or 3;</w:t>
       </w:r>
     </w:p>
     <w:p>
@@ -4301,7 +4611,25 @@
           <w:color w:val="000000"/>
           <w:lang w:val="en-US"/>
         </w:rPr>
-        <w:t>The playerNum is 7, initialize each side as 7 hexagons; otherwise 5 hexagons.</w:t>
+        <w:t xml:space="preserve">The </w:t>
+      </w:r>
+      <w:proofErr w:type="spellStart"/>
+      <w:r>
+        <w:rPr>
+          <w:rFonts w:cs="Times"/>
+          <w:color w:val="000000"/>
+          <w:lang w:val="en-US"/>
+        </w:rPr>
+        <w:t>playerNum</w:t>
+      </w:r>
+      <w:proofErr w:type="spellEnd"/>
+      <w:r>
+        <w:rPr>
+          <w:rFonts w:cs="Times"/>
+          <w:color w:val="000000"/>
+          <w:lang w:val="en-US"/>
+        </w:rPr>
+        <w:t xml:space="preserve"> is 7, initialize each side as 7 hexagons; otherwise 5 hexagons.</w:t>
       </w:r>
     </w:p>
     <w:p>
@@ -4325,6 +4653,7 @@
           <w:lang w:val="en-US"/>
         </w:rPr>
       </w:pPr>
+      <w:proofErr w:type="spellStart"/>
       <w:r>
         <w:rPr>
           <w:rFonts w:cs="Times"/>
@@ -4334,6 +4663,7 @@
         </w:rPr>
         <w:t>updateMist</w:t>
       </w:r>
+      <w:proofErr w:type="spellEnd"/>
       <w:r>
         <w:rPr>
           <w:rFonts w:cs="Times"/>
@@ -4544,7 +4874,21 @@
         <w:rPr>
           <w:lang w:val="en-US"/>
         </w:rPr>
-        <w:t xml:space="preserve"> and give feedback to the gameController class</w:t>
+        <w:t xml:space="preserve"> and give feedback to the </w:t>
+      </w:r>
+      <w:proofErr w:type="spellStart"/>
+      <w:r>
+        <w:rPr>
+          <w:lang w:val="en-US"/>
+        </w:rPr>
+        <w:t>gameController</w:t>
+      </w:r>
+      <w:proofErr w:type="spellEnd"/>
+      <w:r>
+        <w:rPr>
+          <w:lang w:val="en-US"/>
+        </w:rPr>
+        <w:t xml:space="preserve"> class</w:t>
       </w:r>
       <w:r>
         <w:rPr>
@@ -4556,7 +4900,21 @@
         <w:rPr>
           <w:lang w:val="en-US"/>
         </w:rPr>
-        <w:t xml:space="preserve"> The gameController class gets messages from view classes then manipulate player data. When the game is on progress, the player class is to figure out which robot should move in this play, and move to next play. </w:t>
+        <w:t xml:space="preserve"> The </w:t>
+      </w:r>
+      <w:proofErr w:type="spellStart"/>
+      <w:r>
+        <w:rPr>
+          <w:lang w:val="en-US"/>
+        </w:rPr>
+        <w:t>gameController</w:t>
+      </w:r>
+      <w:proofErr w:type="spellEnd"/>
+      <w:r>
+        <w:rPr>
+          <w:lang w:val="en-US"/>
+        </w:rPr>
+        <w:t xml:space="preserve"> class gets messages from view classes then manipulate player data. When the game is on progress, the player class is to figure out which robot should move in this play, and move to next play. </w:t>
       </w:r>
     </w:p>
     <w:p>
@@ -4624,8 +4982,17 @@
           <w:rFonts w:ascii="Calibri" w:eastAsia="Times New Roman" w:hAnsi="Calibri" w:cs="Times New Roman"/>
           <w:lang w:val="en-US"/>
         </w:rPr>
-        <w:t>: int</w:t>
-      </w:r>
+        <w:t xml:space="preserve">: </w:t>
+      </w:r>
+      <w:proofErr w:type="spellStart"/>
+      <w:r>
+        <w:rPr>
+          <w:rFonts w:ascii="Calibri" w:eastAsia="Times New Roman" w:hAnsi="Calibri" w:cs="Times New Roman"/>
+          <w:lang w:val="en-US"/>
+        </w:rPr>
+        <w:t>int</w:t>
+      </w:r>
+      <w:proofErr w:type="spellEnd"/>
     </w:p>
     <w:p>
       <w:pPr>
@@ -4635,6 +5002,7 @@
           <w:lang w:val="en-US"/>
         </w:rPr>
       </w:pPr>
+      <w:proofErr w:type="spellStart"/>
       <w:r>
         <w:rPr>
           <w:rFonts w:ascii="Calibri" w:eastAsia="Times New Roman" w:hAnsi="Calibri" w:cs="Times New Roman"/>
@@ -4642,6 +5010,7 @@
         </w:rPr>
         <w:t>scoutRobot</w:t>
       </w:r>
+      <w:proofErr w:type="spellEnd"/>
       <w:r>
         <w:rPr>
           <w:rFonts w:ascii="Calibri" w:eastAsia="Times New Roman" w:hAnsi="Calibri" w:cs="Times New Roman"/>
@@ -4658,6 +5027,7 @@
           <w:lang w:val="en-US"/>
         </w:rPr>
       </w:pPr>
+      <w:proofErr w:type="spellStart"/>
       <w:r>
         <w:rPr>
           <w:rFonts w:ascii="Calibri" w:eastAsia="Times New Roman" w:hAnsi="Calibri" w:cs="Times New Roman"/>
@@ -4665,6 +5035,7 @@
         </w:rPr>
         <w:t>sniperRobot</w:t>
       </w:r>
+      <w:proofErr w:type="spellEnd"/>
       <w:r>
         <w:rPr>
           <w:rFonts w:ascii="Calibri" w:eastAsia="Times New Roman" w:hAnsi="Calibri" w:cs="Times New Roman"/>
@@ -4681,6 +5052,7 @@
           <w:lang w:val="en-US"/>
         </w:rPr>
       </w:pPr>
+      <w:proofErr w:type="spellStart"/>
       <w:r>
         <w:rPr>
           <w:rFonts w:ascii="Calibri" w:eastAsia="Times New Roman" w:hAnsi="Calibri" w:cs="Times New Roman"/>
@@ -4688,6 +5060,7 @@
         </w:rPr>
         <w:t>tankRobot</w:t>
       </w:r>
+      <w:proofErr w:type="spellEnd"/>
       <w:r>
         <w:rPr>
           <w:rFonts w:ascii="Calibri" w:eastAsia="Times New Roman" w:hAnsi="Calibri" w:cs="Times New Roman"/>
@@ -4737,12 +5110,20 @@
           <w:b/>
         </w:rPr>
       </w:pPr>
+      <w:proofErr w:type="spellStart"/>
       <w:proofErr w:type="gramStart"/>
       <w:r>
         <w:rPr>
           <w:b/>
         </w:rPr>
-        <w:t>isDead(</w:t>
+        <w:t>isDead</w:t>
+      </w:r>
+      <w:proofErr w:type="spellEnd"/>
+      <w:r>
+        <w:rPr>
+          <w:b/>
+        </w:rPr>
+        <w:t>(</w:t>
       </w:r>
       <w:proofErr w:type="gramEnd"/>
       <w:r>
@@ -4913,12 +5294,20 @@
           <w:b/>
         </w:rPr>
       </w:pPr>
+      <w:proofErr w:type="spellStart"/>
       <w:proofErr w:type="gramStart"/>
       <w:r>
         <w:rPr>
           <w:b/>
         </w:rPr>
-        <w:t>getCurrentRobot(</w:t>
+        <w:t>getCurrentRobot</w:t>
+      </w:r>
+      <w:proofErr w:type="spellEnd"/>
+      <w:r>
+        <w:rPr>
+          <w:b/>
+        </w:rPr>
+        <w:t>(</w:t>
       </w:r>
       <w:proofErr w:type="gramEnd"/>
       <w:r>
@@ -5086,6 +5475,7 @@
           <w:b/>
         </w:rPr>
       </w:pPr>
+      <w:proofErr w:type="spellStart"/>
       <w:proofErr w:type="gramStart"/>
       <w:r>
         <w:rPr>
@@ -5097,7 +5487,14 @@
         <w:rPr>
           <w:b/>
         </w:rPr>
-        <w:t>extRobot(</w:t>
+        <w:t>extRobot</w:t>
+      </w:r>
+      <w:proofErr w:type="spellEnd"/>
+      <w:r>
+        <w:rPr>
+          <w:b/>
+        </w:rPr>
+        <w:t>(</w:t>
       </w:r>
       <w:proofErr w:type="gramEnd"/>
       <w:r>
@@ -5272,7 +5669,15 @@
         <w:pStyle w:val="Heading4"/>
       </w:pPr>
       <w:r>
-        <w:t>3.1.1.5 HumanPlayer extends Player</w:t>
+        <w:t xml:space="preserve">3.1.1.5 </w:t>
+      </w:r>
+      <w:proofErr w:type="spellStart"/>
+      <w:r>
+        <w:t>HumanPlayer</w:t>
+      </w:r>
+      <w:proofErr w:type="spellEnd"/>
+      <w:r>
+        <w:t xml:space="preserve"> extends Player</w:t>
       </w:r>
     </w:p>
     <w:p>
@@ -5281,7 +5686,15 @@
       </w:r>
       <w:r>
         <w:lastRenderedPageBreak/>
-        <w:t xml:space="preserve">robots inside the HumanPlayer class to execute specific actions. This class stores information of human player and the robots it possesses.  It also determines which is the right robot to play. This class should respond to controller’s command of queries. </w:t>
+        <w:t xml:space="preserve">robots inside the </w:t>
+      </w:r>
+      <w:proofErr w:type="spellStart"/>
+      <w:r>
+        <w:t>HumanPlayer</w:t>
+      </w:r>
+      <w:proofErr w:type="spellEnd"/>
+      <w:r>
+        <w:t xml:space="preserve"> class to execute specific actions. This class stores information of human player and the robots it possesses.  It also determines which is the right robot to play. This class should respond to controller’s command of queries. </w:t>
       </w:r>
     </w:p>
     <w:p>
@@ -5502,12 +5915,20 @@
         </w:rPr>
         <w:t>turn(</w:t>
       </w:r>
+      <w:proofErr w:type="spellStart"/>
       <w:proofErr w:type="gramEnd"/>
       <w:r>
         <w:rPr>
           <w:b/>
         </w:rPr>
-        <w:t>int direction</w:t>
+        <w:t>int</w:t>
+      </w:r>
+      <w:proofErr w:type="spellEnd"/>
+      <w:r>
+        <w:rPr>
+          <w:b/>
+        </w:rPr>
+        <w:t xml:space="preserve"> direction</w:t>
       </w:r>
       <w:r>
         <w:rPr>
@@ -5582,13 +6003,23 @@
         </w:rPr>
         <w:t xml:space="preserve">Input: </w:t>
       </w:r>
-      <w:r>
-        <w:rPr>
-          <w:rFonts w:cs="Times"/>
-          <w:color w:val="000000"/>
-          <w:lang w:val="en-US"/>
-        </w:rPr>
-        <w:t xml:space="preserve">int, the directions of the new direction. </w:t>
+      <w:proofErr w:type="spellStart"/>
+      <w:r>
+        <w:rPr>
+          <w:rFonts w:cs="Times"/>
+          <w:color w:val="000000"/>
+          <w:lang w:val="en-US"/>
+        </w:rPr>
+        <w:t>int</w:t>
+      </w:r>
+      <w:proofErr w:type="spellEnd"/>
+      <w:r>
+        <w:rPr>
+          <w:rFonts w:cs="Times"/>
+          <w:color w:val="000000"/>
+          <w:lang w:val="en-US"/>
+        </w:rPr>
+        <w:t xml:space="preserve">, the directions of the new direction. </w:t>
       </w:r>
       <w:r>
         <w:rPr>
@@ -5695,7 +6126,21 @@
         <w:rPr>
           <w:b/>
         </w:rPr>
-        <w:t>Coordinate coor) : none</w:t>
+        <w:t xml:space="preserve">Coordinate </w:t>
+      </w:r>
+      <w:proofErr w:type="spellStart"/>
+      <w:r>
+        <w:rPr>
+          <w:b/>
+        </w:rPr>
+        <w:t>coor</w:t>
+      </w:r>
+      <w:proofErr w:type="spellEnd"/>
+      <w:r>
+        <w:rPr>
+          <w:b/>
+        </w:rPr>
+        <w:t>) : none</w:t>
       </w:r>
     </w:p>
     <w:p>
@@ -5851,7 +6296,15 @@
         <w:pStyle w:val="Heading4"/>
       </w:pPr>
       <w:r>
-        <w:t>3.1.1.6 AIPlayer extends Player</w:t>
+        <w:t xml:space="preserve">3.1.1.6 </w:t>
+      </w:r>
+      <w:proofErr w:type="spellStart"/>
+      <w:r>
+        <w:t>AIPlayer</w:t>
+      </w:r>
+      <w:proofErr w:type="spellEnd"/>
+      <w:r>
+        <w:t xml:space="preserve"> extends Player</w:t>
       </w:r>
     </w:p>
     <w:p>
@@ -5901,7 +6354,23 @@
           <w:rFonts w:ascii="Calibri" w:eastAsia="Times New Roman" w:hAnsi="Calibri" w:cs="Times New Roman"/>
           <w:lang w:val="en-US"/>
         </w:rPr>
-        <w:t>: enum {scout, sniper, tank}</w:t>
+        <w:t xml:space="preserve">: </w:t>
+      </w:r>
+      <w:proofErr w:type="spellStart"/>
+      <w:r>
+        <w:rPr>
+          <w:rFonts w:ascii="Calibri" w:eastAsia="Times New Roman" w:hAnsi="Calibri" w:cs="Times New Roman"/>
+          <w:lang w:val="en-US"/>
+        </w:rPr>
+        <w:t>enum</w:t>
+      </w:r>
+      <w:proofErr w:type="spellEnd"/>
+      <w:r>
+        <w:rPr>
+          <w:rFonts w:ascii="Calibri" w:eastAsia="Times New Roman" w:hAnsi="Calibri" w:cs="Times New Roman"/>
+          <w:lang w:val="en-US"/>
+        </w:rPr>
+        <w:t xml:space="preserve"> {scout, sniper, tank}</w:t>
       </w:r>
     </w:p>
     <w:p>
@@ -5935,6 +6404,7 @@
           <w:lang w:val="en-US"/>
         </w:rPr>
       </w:pPr>
+      <w:proofErr w:type="spellStart"/>
       <w:r>
         <w:rPr>
           <w:rFonts w:ascii="Calibri" w:eastAsia="Times New Roman" w:hAnsi="Calibri" w:cs="Times New Roman"/>
@@ -5942,13 +6412,23 @@
         </w:rPr>
         <w:t>attackPoint</w:t>
       </w:r>
+      <w:proofErr w:type="spellEnd"/>
       <w:r>
         <w:rPr>
           <w:rFonts w:ascii="Calibri" w:eastAsia="Times New Roman" w:hAnsi="Calibri" w:cs="Times New Roman"/>
           <w:lang w:val="en-US"/>
         </w:rPr>
-        <w:t>: int</w:t>
-      </w:r>
+        <w:t xml:space="preserve">: </w:t>
+      </w:r>
+      <w:proofErr w:type="spellStart"/>
+      <w:r>
+        <w:rPr>
+          <w:rFonts w:ascii="Calibri" w:eastAsia="Times New Roman" w:hAnsi="Calibri" w:cs="Times New Roman"/>
+          <w:lang w:val="en-US"/>
+        </w:rPr>
+        <w:t>int</w:t>
+      </w:r>
+      <w:proofErr w:type="spellEnd"/>
     </w:p>
     <w:p>
       <w:pPr>
@@ -5958,6 +6438,7 @@
           <w:lang w:val="en-US"/>
         </w:rPr>
       </w:pPr>
+      <w:proofErr w:type="spellStart"/>
       <w:r>
         <w:rPr>
           <w:rFonts w:ascii="Calibri" w:eastAsia="Times New Roman" w:hAnsi="Calibri" w:cs="Times New Roman"/>
@@ -5965,13 +6446,23 @@
         </w:rPr>
         <w:t>healthPoint</w:t>
       </w:r>
+      <w:proofErr w:type="spellEnd"/>
       <w:r>
         <w:rPr>
           <w:rFonts w:ascii="Calibri" w:eastAsia="Times New Roman" w:hAnsi="Calibri" w:cs="Times New Roman"/>
           <w:lang w:val="en-US"/>
         </w:rPr>
-        <w:t>: int</w:t>
-      </w:r>
+        <w:t xml:space="preserve">: </w:t>
+      </w:r>
+      <w:proofErr w:type="spellStart"/>
+      <w:r>
+        <w:rPr>
+          <w:rFonts w:ascii="Calibri" w:eastAsia="Times New Roman" w:hAnsi="Calibri" w:cs="Times New Roman"/>
+          <w:lang w:val="en-US"/>
+        </w:rPr>
+        <w:t>int</w:t>
+      </w:r>
+      <w:proofErr w:type="spellEnd"/>
     </w:p>
     <w:p>
       <w:pPr>
@@ -5981,6 +6472,7 @@
           <w:lang w:val="en-US"/>
         </w:rPr>
       </w:pPr>
+      <w:proofErr w:type="spellStart"/>
       <w:r>
         <w:rPr>
           <w:rFonts w:ascii="Calibri" w:eastAsia="Times New Roman" w:hAnsi="Calibri" w:cs="Times New Roman"/>
@@ -5988,13 +6480,23 @@
         </w:rPr>
         <w:t>movementPoint</w:t>
       </w:r>
+      <w:proofErr w:type="spellEnd"/>
       <w:r>
         <w:rPr>
           <w:rFonts w:ascii="Calibri" w:eastAsia="Times New Roman" w:hAnsi="Calibri" w:cs="Times New Roman"/>
           <w:lang w:val="en-US"/>
         </w:rPr>
-        <w:t>: int</w:t>
-      </w:r>
+        <w:t xml:space="preserve">: </w:t>
+      </w:r>
+      <w:proofErr w:type="spellStart"/>
+      <w:r>
+        <w:rPr>
+          <w:rFonts w:ascii="Calibri" w:eastAsia="Times New Roman" w:hAnsi="Calibri" w:cs="Times New Roman"/>
+          <w:lang w:val="en-US"/>
+        </w:rPr>
+        <w:t>int</w:t>
+      </w:r>
+      <w:proofErr w:type="spellEnd"/>
     </w:p>
     <w:p>
       <w:pPr>
@@ -6004,6 +6506,7 @@
           <w:lang w:val="en-US"/>
         </w:rPr>
       </w:pPr>
+      <w:proofErr w:type="spellStart"/>
       <w:r>
         <w:rPr>
           <w:rFonts w:ascii="Calibri" w:eastAsia="Times New Roman" w:hAnsi="Calibri" w:cs="Times New Roman"/>
@@ -6011,13 +6514,23 @@
         </w:rPr>
         <w:t>rangePoint</w:t>
       </w:r>
+      <w:proofErr w:type="spellEnd"/>
       <w:r>
         <w:rPr>
           <w:rFonts w:ascii="Calibri" w:eastAsia="Times New Roman" w:hAnsi="Calibri" w:cs="Times New Roman"/>
           <w:lang w:val="en-US"/>
         </w:rPr>
-        <w:t>: int</w:t>
-      </w:r>
+        <w:t xml:space="preserve">: </w:t>
+      </w:r>
+      <w:proofErr w:type="spellStart"/>
+      <w:r>
+        <w:rPr>
+          <w:rFonts w:ascii="Calibri" w:eastAsia="Times New Roman" w:hAnsi="Calibri" w:cs="Times New Roman"/>
+          <w:lang w:val="en-US"/>
+        </w:rPr>
+        <w:t>int</w:t>
+      </w:r>
+      <w:proofErr w:type="spellEnd"/>
     </w:p>
     <w:p>
       <w:pPr>
@@ -6027,12 +6540,21 @@
           <w:lang w:val="en-US"/>
         </w:rPr>
       </w:pPr>
+      <w:proofErr w:type="spellStart"/>
       <w:r>
         <w:rPr>
           <w:rFonts w:ascii="Calibri" w:eastAsia="Times New Roman" w:hAnsi="Calibri" w:cs="Times New Roman"/>
           <w:lang w:val="en-US"/>
         </w:rPr>
-        <w:t>coor: coordinate</w:t>
+        <w:t>coor</w:t>
+      </w:r>
+      <w:proofErr w:type="spellEnd"/>
+      <w:r>
+        <w:rPr>
+          <w:rFonts w:ascii="Calibri" w:eastAsia="Times New Roman" w:hAnsi="Calibri" w:cs="Times New Roman"/>
+          <w:lang w:val="en-US"/>
+        </w:rPr>
+        <w:t>: coordinate</w:t>
       </w:r>
     </w:p>
     <w:p>
@@ -6055,7 +6577,23 @@
           <w:rFonts w:ascii="Calibri" w:eastAsia="Times New Roman" w:hAnsi="Calibri" w:cs="Times New Roman"/>
           <w:lang w:val="en-US"/>
         </w:rPr>
-        <w:t>: int {1, 2, 3, 4, 5}</w:t>
+        <w:t xml:space="preserve">: </w:t>
+      </w:r>
+      <w:proofErr w:type="spellStart"/>
+      <w:r>
+        <w:rPr>
+          <w:rFonts w:ascii="Calibri" w:eastAsia="Times New Roman" w:hAnsi="Calibri" w:cs="Times New Roman"/>
+          <w:lang w:val="en-US"/>
+        </w:rPr>
+        <w:t>int</w:t>
+      </w:r>
+      <w:proofErr w:type="spellEnd"/>
+      <w:r>
+        <w:rPr>
+          <w:rFonts w:ascii="Calibri" w:eastAsia="Times New Roman" w:hAnsi="Calibri" w:cs="Times New Roman"/>
+          <w:lang w:val="en-US"/>
+        </w:rPr>
+        <w:t xml:space="preserve"> {1, 2, 3, 4, 5}</w:t>
       </w:r>
     </w:p>
     <w:p>
@@ -6066,6 +6604,7 @@
           <w:lang w:val="en-US"/>
         </w:rPr>
       </w:pPr>
+      <w:proofErr w:type="spellStart"/>
       <w:r>
         <w:rPr>
           <w:rFonts w:ascii="Calibri" w:eastAsia="Times New Roman" w:hAnsi="Calibri" w:cs="Times New Roman"/>
@@ -6074,6 +6613,7 @@
         <w:lastRenderedPageBreak/>
         <w:t>hasMoved</w:t>
       </w:r>
+      <w:proofErr w:type="spellEnd"/>
       <w:r>
         <w:rPr>
           <w:rFonts w:ascii="Calibri" w:eastAsia="Times New Roman" w:hAnsi="Calibri" w:cs="Times New Roman"/>
@@ -6090,6 +6630,7 @@
           <w:lang w:val="en-US"/>
         </w:rPr>
       </w:pPr>
+      <w:proofErr w:type="spellStart"/>
       <w:r>
         <w:rPr>
           <w:rFonts w:ascii="Calibri" w:eastAsia="Times New Roman" w:hAnsi="Calibri" w:cs="Times New Roman"/>
@@ -6102,7 +6643,15 @@
           <w:rFonts w:ascii="Calibri" w:eastAsia="Times New Roman" w:hAnsi="Calibri" w:cs="Times New Roman"/>
           <w:lang w:val="en-US"/>
         </w:rPr>
-        <w:t>Shot: bool</w:t>
+        <w:t>Shot</w:t>
+      </w:r>
+      <w:proofErr w:type="spellEnd"/>
+      <w:r>
+        <w:rPr>
+          <w:rFonts w:ascii="Calibri" w:eastAsia="Times New Roman" w:hAnsi="Calibri" w:cs="Times New Roman"/>
+          <w:lang w:val="en-US"/>
+        </w:rPr>
+        <w:t>: bool</w:t>
       </w:r>
     </w:p>
     <w:p>
@@ -6151,6 +6700,7 @@
         </w:rPr>
         <w:t>turn(</w:t>
       </w:r>
+      <w:proofErr w:type="spellStart"/>
       <w:proofErr w:type="gramEnd"/>
       <w:r>
         <w:rPr>
@@ -6160,6 +6710,7 @@
         </w:rPr>
         <w:t>int</w:t>
       </w:r>
+      <w:proofErr w:type="spellEnd"/>
       <w:r>
         <w:rPr>
           <w:rFonts w:ascii="Calibri" w:eastAsia="Times New Roman" w:hAnsi="Calibri" w:cs="Times New Roman"/>
@@ -6251,13 +6802,23 @@
         </w:rPr>
         <w:t xml:space="preserve">Input: </w:t>
       </w:r>
-      <w:r>
-        <w:rPr>
-          <w:rFonts w:cs="Times"/>
-          <w:color w:val="000000"/>
-          <w:lang w:val="en-US"/>
-        </w:rPr>
-        <w:t>int direction.</w:t>
+      <w:proofErr w:type="spellStart"/>
+      <w:r>
+        <w:rPr>
+          <w:rFonts w:cs="Times"/>
+          <w:color w:val="000000"/>
+          <w:lang w:val="en-US"/>
+        </w:rPr>
+        <w:t>int</w:t>
+      </w:r>
+      <w:proofErr w:type="spellEnd"/>
+      <w:r>
+        <w:rPr>
+          <w:rFonts w:cs="Times"/>
+          <w:color w:val="000000"/>
+          <w:lang w:val="en-US"/>
+        </w:rPr>
+        <w:t xml:space="preserve"> direction.</w:t>
       </w:r>
     </w:p>
     <w:p>
@@ -6365,8 +6926,18 @@
           <w:b/>
           <w:lang w:val="en-US"/>
         </w:rPr>
-        <w:t>Coordinate coor</w:t>
-      </w:r>
+        <w:t xml:space="preserve">Coordinate </w:t>
+      </w:r>
+      <w:proofErr w:type="spellStart"/>
+      <w:r>
+        <w:rPr>
+          <w:rFonts w:ascii="Calibri" w:eastAsia="Times New Roman" w:hAnsi="Calibri" w:cs="Times New Roman"/>
+          <w:b/>
+          <w:lang w:val="en-US"/>
+        </w:rPr>
+        <w:t>coor</w:t>
+      </w:r>
+      <w:proofErr w:type="spellEnd"/>
       <w:r>
         <w:rPr>
           <w:rFonts w:ascii="Calibri" w:eastAsia="Times New Roman" w:hAnsi="Calibri" w:cs="Times New Roman"/>
@@ -6548,6 +7119,7 @@
         </w:rPr>
         <w:t>damaged(</w:t>
       </w:r>
+      <w:proofErr w:type="spellStart"/>
       <w:proofErr w:type="gramEnd"/>
       <w:r>
         <w:rPr>
@@ -6555,7 +7127,34 @@
           <w:b/>
           <w:lang w:val="en-US"/>
         </w:rPr>
-        <w:t>int attackPoint) : void</w:t>
+        <w:t>int</w:t>
+      </w:r>
+      <w:proofErr w:type="spellEnd"/>
+      <w:r>
+        <w:rPr>
+          <w:rFonts w:ascii="Calibri" w:eastAsia="Times New Roman" w:hAnsi="Calibri" w:cs="Times New Roman"/>
+          <w:b/>
+          <w:lang w:val="en-US"/>
+        </w:rPr>
+        <w:t xml:space="preserve"> </w:t>
+      </w:r>
+      <w:proofErr w:type="spellStart"/>
+      <w:r>
+        <w:rPr>
+          <w:rFonts w:ascii="Calibri" w:eastAsia="Times New Roman" w:hAnsi="Calibri" w:cs="Times New Roman"/>
+          <w:b/>
+          <w:lang w:val="en-US"/>
+        </w:rPr>
+        <w:t>attackPoint</w:t>
+      </w:r>
+      <w:proofErr w:type="spellEnd"/>
+      <w:r>
+        <w:rPr>
+          <w:rFonts w:ascii="Calibri" w:eastAsia="Times New Roman" w:hAnsi="Calibri" w:cs="Times New Roman"/>
+          <w:b/>
+          <w:lang w:val="en-US"/>
+        </w:rPr>
+        <w:t>) : void</w:t>
       </w:r>
     </w:p>
     <w:p>
@@ -6566,15 +7165,7 @@
         <w:t xml:space="preserve">Summary: </w:t>
       </w:r>
       <w:r>
-        <w:t xml:space="preserve">the robot </w:t>
-      </w:r>
-      <w:proofErr w:type="gramStart"/>
-      <w:r>
-        <w:t>get</w:t>
-      </w:r>
-      <w:proofErr w:type="gramEnd"/>
-      <w:r>
-        <w:t xml:space="preserve"> fired by another robot</w:t>
+        <w:t>the robot get fired by another robot</w:t>
       </w:r>
     </w:p>
     <w:p>
@@ -6638,8 +7229,18 @@
           <w:color w:val="000000"/>
           <w:lang w:val="en-US"/>
         </w:rPr>
-        <w:t>the attachPoint</w:t>
-      </w:r>
+        <w:t xml:space="preserve">the </w:t>
+      </w:r>
+      <w:proofErr w:type="spellStart"/>
+      <w:r>
+        <w:rPr>
+          <w:rFonts w:cs="Times"/>
+          <w:color w:val="000000"/>
+          <w:lang w:val="en-US"/>
+        </w:rPr>
+        <w:t>attachPoint</w:t>
+      </w:r>
+      <w:proofErr w:type="spellEnd"/>
     </w:p>
     <w:p>
       <w:pPr>
@@ -6729,23 +7330,23 @@
           <w:lang w:val="en-US"/>
         </w:rPr>
       </w:pPr>
-      <w:proofErr w:type="gramStart"/>
+      <w:proofErr w:type="spellStart"/>
       <w:r>
         <w:rPr>
           <w:rFonts w:ascii="Calibri" w:eastAsia="Times New Roman" w:hAnsi="Calibri" w:cs="Times New Roman"/>
           <w:b/>
           <w:lang w:val="en-US"/>
         </w:rPr>
-        <w:t>isDead(</w:t>
-      </w:r>
-      <w:proofErr w:type="gramEnd"/>
+        <w:t>isDead</w:t>
+      </w:r>
+      <w:proofErr w:type="spellEnd"/>
       <w:r>
         <w:rPr>
           <w:rFonts w:ascii="Calibri" w:eastAsia="Times New Roman" w:hAnsi="Calibri" w:cs="Times New Roman"/>
           <w:b/>
           <w:lang w:val="en-US"/>
         </w:rPr>
-        <w:t>) : bool</w:t>
+        <w:t>() : bool</w:t>
       </w:r>
     </w:p>
     <w:p>
@@ -6908,7 +7509,6 @@
           <w:b/>
         </w:rPr>
       </w:pPr>
-      <w:proofErr w:type="gramStart"/>
       <w:r>
         <w:rPr>
           <w:rFonts w:ascii="Calibri" w:eastAsia="Times New Roman" w:hAnsi="Calibri" w:cs="Times New Roman"/>
@@ -6917,12 +7517,25 @@
         </w:rPr>
         <w:t>shoot(</w:t>
       </w:r>
-      <w:proofErr w:type="gramEnd"/>
-      <w:r>
-        <w:rPr>
-          <w:b/>
-        </w:rPr>
-        <w:t>Coordinate coor) : none</w:t>
+      <w:r>
+        <w:rPr>
+          <w:b/>
+        </w:rPr>
+        <w:t xml:space="preserve">Coordinate </w:t>
+      </w:r>
+      <w:proofErr w:type="spellStart"/>
+      <w:r>
+        <w:rPr>
+          <w:b/>
+        </w:rPr>
+        <w:t>coor</w:t>
+      </w:r>
+      <w:proofErr w:type="spellEnd"/>
+      <w:r>
+        <w:rPr>
+          <w:b/>
+        </w:rPr>
+        <w:t>) : none</w:t>
       </w:r>
     </w:p>
     <w:p>
@@ -7101,12 +7714,14 @@
       <w:r>
         <w:t xml:space="preserve">3.1.2.1 </w:t>
       </w:r>
+      <w:proofErr w:type="spellStart"/>
       <w:r>
         <w:rPr>
           <w:rFonts w:cstheme="majorHAnsi"/>
         </w:rPr>
         <w:t>GameStartView</w:t>
       </w:r>
+      <w:proofErr w:type="spellEnd"/>
       <w:r>
         <w:t xml:space="preserve"> Class</w:t>
       </w:r>
@@ -7131,24 +7746,64 @@
       </w:r>
     </w:p>
     <w:p>
-      <w:r>
-        <w:t>gameNameLabel: JLabel</w:t>
-      </w:r>
-    </w:p>
-    <w:p>
-      <w:r>
-        <w:t>startButton: JButton</w:t>
-      </w:r>
-    </w:p>
-    <w:p>
-      <w:r>
-        <w:t>garageButton: JButton</w:t>
-      </w:r>
-    </w:p>
-    <w:p>
-      <w:r>
-        <w:t>exitButton: JButton</w:t>
-      </w:r>
+      <w:proofErr w:type="spellStart"/>
+      <w:r>
+        <w:t>gameNameLabel</w:t>
+      </w:r>
+      <w:proofErr w:type="spellEnd"/>
+      <w:r>
+        <w:t xml:space="preserve">: </w:t>
+      </w:r>
+      <w:proofErr w:type="spellStart"/>
+      <w:r>
+        <w:t>JLabel</w:t>
+      </w:r>
+      <w:proofErr w:type="spellEnd"/>
+    </w:p>
+    <w:p>
+      <w:proofErr w:type="spellStart"/>
+      <w:r>
+        <w:t>startButton</w:t>
+      </w:r>
+      <w:proofErr w:type="spellEnd"/>
+      <w:r>
+        <w:t xml:space="preserve">: </w:t>
+      </w:r>
+      <w:proofErr w:type="spellStart"/>
+      <w:r>
+        <w:t>JButton</w:t>
+      </w:r>
+      <w:proofErr w:type="spellEnd"/>
+    </w:p>
+    <w:p>
+      <w:proofErr w:type="spellStart"/>
+      <w:r>
+        <w:t>garageButton</w:t>
+      </w:r>
+      <w:proofErr w:type="spellEnd"/>
+      <w:r>
+        <w:t xml:space="preserve">: </w:t>
+      </w:r>
+      <w:proofErr w:type="spellStart"/>
+      <w:r>
+        <w:t>JButton</w:t>
+      </w:r>
+      <w:proofErr w:type="spellEnd"/>
+    </w:p>
+    <w:p>
+      <w:proofErr w:type="spellStart"/>
+      <w:r>
+        <w:t>exitButton</w:t>
+      </w:r>
+      <w:proofErr w:type="spellEnd"/>
+      <w:r>
+        <w:t xml:space="preserve">: </w:t>
+      </w:r>
+      <w:proofErr w:type="spellStart"/>
+      <w:r>
+        <w:t>JButton</w:t>
+      </w:r>
+      <w:proofErr w:type="spellEnd"/>
     </w:p>
     <w:p/>
     <w:p>
@@ -7165,19 +7820,19 @@
       </w:r>
     </w:p>
     <w:p>
-      <w:proofErr w:type="gramStart"/>
-      <w:r>
-        <w:rPr>
-          <w:b/>
-        </w:rPr>
-        <w:t>gameStartView(</w:t>
-      </w:r>
-      <w:proofErr w:type="gramEnd"/>
-      <w:r>
-        <w:rPr>
-          <w:b/>
-        </w:rPr>
-        <w:t>):void</w:t>
+      <w:proofErr w:type="spellStart"/>
+      <w:r>
+        <w:rPr>
+          <w:b/>
+        </w:rPr>
+        <w:t>gameStartView</w:t>
+      </w:r>
+      <w:proofErr w:type="spellEnd"/>
+      <w:r>
+        <w:rPr>
+          <w:b/>
+        </w:rPr>
+        <w:t>():void</w:t>
       </w:r>
     </w:p>
     <w:p>
@@ -7254,8 +7909,13 @@
       <w:r>
         <w:t xml:space="preserve">3.1.2.2 </w:t>
       </w:r>
-      <w:r>
-        <w:t>SetGameModeView Class</w:t>
+      <w:proofErr w:type="spellStart"/>
+      <w:r>
+        <w:t>SetGameModeView</w:t>
+      </w:r>
+      <w:proofErr w:type="spellEnd"/>
+      <w:r>
+        <w:t xml:space="preserve"> Class</w:t>
       </w:r>
     </w:p>
     <w:p>
@@ -7278,30 +7938,100 @@
       </w:r>
     </w:p>
     <w:p>
-      <w:r>
-        <w:t>gameModeRadioButtonList: ArrayList&lt;JRadioButton&gt;</w:t>
-      </w:r>
-    </w:p>
-    <w:p>
-      <w:r>
-        <w:t>playerRadioButtonList: ArrayList&lt;JRadioBUtton&gt;</w:t>
-      </w:r>
-    </w:p>
-    <w:p>
-      <w:r>
-        <w:t>playerTypeComboBoxList: ArrayList&lt;JComboBox&gt;</w:t>
-      </w:r>
-    </w:p>
-    <w:p>
-      <w:r>
-        <w:t>startGameButton:</w:t>
+      <w:proofErr w:type="spellStart"/>
+      <w:r>
+        <w:t>gameModeRadioButtonList</w:t>
+      </w:r>
+      <w:proofErr w:type="spellEnd"/>
+      <w:r>
+        <w:t xml:space="preserve">: </w:t>
+      </w:r>
+      <w:proofErr w:type="spellStart"/>
+      <w:r>
+        <w:t>ArrayList</w:t>
+      </w:r>
+      <w:proofErr w:type="spellEnd"/>
+      <w:r>
+        <w:t>&lt;</w:t>
+      </w:r>
+      <w:proofErr w:type="spellStart"/>
+      <w:r>
+        <w:t>JRadioButton</w:t>
+      </w:r>
+      <w:proofErr w:type="spellEnd"/>
+      <w:r>
+        <w:t>&gt;</w:t>
+      </w:r>
+    </w:p>
+    <w:p>
+      <w:proofErr w:type="spellStart"/>
+      <w:r>
+        <w:t>playerRadioButtonList</w:t>
+      </w:r>
+      <w:proofErr w:type="spellEnd"/>
+      <w:r>
+        <w:t xml:space="preserve">: </w:t>
+      </w:r>
+      <w:proofErr w:type="spellStart"/>
+      <w:r>
+        <w:t>ArrayList</w:t>
+      </w:r>
+      <w:proofErr w:type="spellEnd"/>
+      <w:r>
+        <w:t>&lt;</w:t>
+      </w:r>
+      <w:proofErr w:type="spellStart"/>
+      <w:r>
+        <w:t>JRadioBUtton</w:t>
+      </w:r>
+      <w:proofErr w:type="spellEnd"/>
+      <w:r>
+        <w:t>&gt;</w:t>
+      </w:r>
+    </w:p>
+    <w:p>
+      <w:proofErr w:type="spellStart"/>
+      <w:r>
+        <w:t>playerTypeComboBoxList</w:t>
+      </w:r>
+      <w:proofErr w:type="spellEnd"/>
+      <w:r>
+        <w:t xml:space="preserve">: </w:t>
+      </w:r>
+      <w:proofErr w:type="spellStart"/>
+      <w:r>
+        <w:t>ArrayList</w:t>
+      </w:r>
+      <w:proofErr w:type="spellEnd"/>
+      <w:r>
+        <w:t>&lt;</w:t>
+      </w:r>
+      <w:proofErr w:type="spellStart"/>
+      <w:r>
+        <w:t>JComboBox</w:t>
+      </w:r>
+      <w:proofErr w:type="spellEnd"/>
+      <w:r>
+        <w:t>&gt;</w:t>
+      </w:r>
+    </w:p>
+    <w:p>
+      <w:proofErr w:type="spellStart"/>
+      <w:r>
+        <w:t>startGameButton</w:t>
+      </w:r>
+      <w:proofErr w:type="spellEnd"/>
+      <w:r>
+        <w:t>:</w:t>
       </w:r>
       <w:r>
         <w:t xml:space="preserve"> </w:t>
       </w:r>
+      <w:proofErr w:type="spellStart"/>
       <w:r>
         <w:t>JButton</w:t>
       </w:r>
+      <w:proofErr w:type="spellEnd"/>
     </w:p>
     <w:p/>
     <w:p>
@@ -7323,19 +8053,19 @@
           <w:b/>
         </w:rPr>
       </w:pPr>
-      <w:proofErr w:type="gramStart"/>
-      <w:r>
-        <w:rPr>
-          <w:b/>
-        </w:rPr>
-        <w:t>setGameModeView(</w:t>
-      </w:r>
-      <w:proofErr w:type="gramEnd"/>
-      <w:r>
-        <w:rPr>
-          <w:b/>
-        </w:rPr>
-        <w:t>): void</w:t>
+      <w:proofErr w:type="spellStart"/>
+      <w:r>
+        <w:rPr>
+          <w:b/>
+        </w:rPr>
+        <w:t>setGameModeView</w:t>
+      </w:r>
+      <w:proofErr w:type="spellEnd"/>
+      <w:r>
+        <w:rPr>
+          <w:b/>
+        </w:rPr>
+        <w:t>(): void</w:t>
       </w:r>
     </w:p>
     <w:p>
@@ -7416,21 +8146,18 @@
       <w:r>
         <w:t xml:space="preserve">3.1.2.3 </w:t>
       </w:r>
-      <w:r>
-        <w:t>GameBoardView Class</w:t>
-      </w:r>
-    </w:p>
-    <w:p>
-      <w:r>
-        <w:t xml:space="preserve">The game board view </w:t>
-      </w:r>
-      <w:proofErr w:type="gramStart"/>
-      <w:r>
-        <w:t>show</w:t>
-      </w:r>
-      <w:proofErr w:type="gramEnd"/>
-      <w:r>
-        <w:t xml:space="preserve"> the current game scene, display the game board, the timer and the information of player status, and give the choice to access the current game: end play, give up or go back home.  This class is used to create the game board view. It has a method to access the information when the controller notifies to change.</w:t>
+      <w:proofErr w:type="spellStart"/>
+      <w:r>
+        <w:t>GameBoardView</w:t>
+      </w:r>
+      <w:proofErr w:type="spellEnd"/>
+      <w:r>
+        <w:t xml:space="preserve"> Class</w:t>
+      </w:r>
+    </w:p>
+    <w:p>
+      <w:r>
+        <w:t>The game board view show the current game scene, display the game board, the timer and the information of player status, and give the choice to access the current game: end play, give up or go back home.  This class is used to create the game board view. It has a method to access the information when the controller notifies to change.</w:t>
       </w:r>
     </w:p>
     <w:p/>
@@ -7448,29 +8175,90 @@
       </w:r>
     </w:p>
     <w:p>
-      <w:r>
-        <w:t>hexagonLabelList: ArrayList&lt;JLabel&gt;</w:t>
-      </w:r>
-    </w:p>
-    <w:p>
-      <w:r>
-        <w:t>timerLabel: JLabel</w:t>
-      </w:r>
-    </w:p>
-    <w:p>
-      <w:r>
-        <w:t>endPlayButton: JButton</w:t>
-      </w:r>
-    </w:p>
-    <w:p>
-      <w:r>
-        <w:t>surrenderButton: JButton</w:t>
-      </w:r>
-    </w:p>
-    <w:p>
-      <w:r>
-        <w:t>homeButton: JButton</w:t>
-      </w:r>
+      <w:proofErr w:type="spellStart"/>
+      <w:r>
+        <w:t>hexagonLabelList</w:t>
+      </w:r>
+      <w:proofErr w:type="spellEnd"/>
+      <w:r>
+        <w:t xml:space="preserve">: </w:t>
+      </w:r>
+      <w:proofErr w:type="spellStart"/>
+      <w:r>
+        <w:t>ArrayList</w:t>
+      </w:r>
+      <w:proofErr w:type="spellEnd"/>
+      <w:r>
+        <w:t>&lt;</w:t>
+      </w:r>
+      <w:proofErr w:type="spellStart"/>
+      <w:r>
+        <w:t>JLabel</w:t>
+      </w:r>
+      <w:proofErr w:type="spellEnd"/>
+      <w:r>
+        <w:t>&gt;</w:t>
+      </w:r>
+    </w:p>
+    <w:p>
+      <w:proofErr w:type="spellStart"/>
+      <w:r>
+        <w:t>timerLabel</w:t>
+      </w:r>
+      <w:proofErr w:type="spellEnd"/>
+      <w:r>
+        <w:t xml:space="preserve">: </w:t>
+      </w:r>
+      <w:proofErr w:type="spellStart"/>
+      <w:r>
+        <w:t>JLabel</w:t>
+      </w:r>
+      <w:proofErr w:type="spellEnd"/>
+    </w:p>
+    <w:p>
+      <w:proofErr w:type="spellStart"/>
+      <w:r>
+        <w:t>endPlayButton</w:t>
+      </w:r>
+      <w:proofErr w:type="spellEnd"/>
+      <w:r>
+        <w:t xml:space="preserve">: </w:t>
+      </w:r>
+      <w:proofErr w:type="spellStart"/>
+      <w:r>
+        <w:t>JButton</w:t>
+      </w:r>
+      <w:proofErr w:type="spellEnd"/>
+    </w:p>
+    <w:p>
+      <w:proofErr w:type="spellStart"/>
+      <w:r>
+        <w:t>surrenderButton</w:t>
+      </w:r>
+      <w:proofErr w:type="spellEnd"/>
+      <w:r>
+        <w:t xml:space="preserve">: </w:t>
+      </w:r>
+      <w:proofErr w:type="spellStart"/>
+      <w:r>
+        <w:t>JButton</w:t>
+      </w:r>
+      <w:proofErr w:type="spellEnd"/>
+    </w:p>
+    <w:p>
+      <w:proofErr w:type="spellStart"/>
+      <w:r>
+        <w:t>homeButton</w:t>
+      </w:r>
+      <w:proofErr w:type="spellEnd"/>
+      <w:r>
+        <w:t xml:space="preserve">: </w:t>
+      </w:r>
+      <w:proofErr w:type="spellStart"/>
+      <w:r>
+        <w:t>JButton</w:t>
+      </w:r>
+      <w:proofErr w:type="spellEnd"/>
     </w:p>
     <w:p/>
     <w:p>
@@ -7492,19 +8280,19 @@
           <w:b/>
         </w:rPr>
       </w:pPr>
-      <w:proofErr w:type="gramStart"/>
-      <w:r>
-        <w:rPr>
-          <w:b/>
-        </w:rPr>
-        <w:t>GameBoardView(</w:t>
-      </w:r>
-      <w:proofErr w:type="gramEnd"/>
-      <w:r>
-        <w:rPr>
-          <w:b/>
-        </w:rPr>
-        <w:t xml:space="preserve">): </w:t>
+      <w:proofErr w:type="spellStart"/>
+      <w:r>
+        <w:rPr>
+          <w:b/>
+        </w:rPr>
+        <w:t>GameBoardView</w:t>
+      </w:r>
+      <w:proofErr w:type="spellEnd"/>
+      <w:r>
+        <w:rPr>
+          <w:b/>
+        </w:rPr>
+        <w:t xml:space="preserve">(): </w:t>
       </w:r>
     </w:p>
     <w:p>
@@ -7584,21 +8372,18 @@
       <w:r>
         <w:t xml:space="preserve">3.1.2.4 </w:t>
       </w:r>
-      <w:r>
-        <w:t>PlayerStatusView Class</w:t>
-      </w:r>
-    </w:p>
-    <w:p>
-      <w:r>
-        <w:t xml:space="preserve">The player status view </w:t>
-      </w:r>
-      <w:proofErr w:type="gramStart"/>
-      <w:r>
-        <w:t>display</w:t>
-      </w:r>
-      <w:proofErr w:type="gramEnd"/>
-      <w:r>
-        <w:t xml:space="preserve"> the player name, and the robot team of the player, and their health point. This is a class for the panel to be placed in the frame of game board view. It has a various of label to show the status. </w:t>
+      <w:proofErr w:type="spellStart"/>
+      <w:r>
+        <w:t>PlayerStatusView</w:t>
+      </w:r>
+      <w:proofErr w:type="spellEnd"/>
+      <w:r>
+        <w:t xml:space="preserve"> Class</w:t>
+      </w:r>
+    </w:p>
+    <w:p>
+      <w:r>
+        <w:t xml:space="preserve">The player status view display the player name, and the robot team of the player, and their health point. This is a class for the panel to be placed in the frame of game board view. It has a various of label to show the status. </w:t>
       </w:r>
     </w:p>
     <w:p/>
@@ -7616,39 +8401,109 @@
       </w:r>
     </w:p>
     <w:p>
-      <w:r>
-        <w:t>playerNameLabel: JLabel</w:t>
-      </w:r>
-    </w:p>
-    <w:p>
-      <w:r>
-        <w:t>soutLabel: JLabel</w:t>
-      </w:r>
-    </w:p>
-    <w:p>
-      <w:r>
-        <w:t>soutHealthPointLabel: JLabel</w:t>
-      </w:r>
-    </w:p>
-    <w:p>
-      <w:r>
-        <w:t>sniperLabel: JLabel</w:t>
-      </w:r>
-    </w:p>
-    <w:p>
-      <w:r>
-        <w:t>sniperHealthPointLabel: JLabel</w:t>
-      </w:r>
-    </w:p>
-    <w:p>
-      <w:r>
-        <w:t>tankLabel: JLabel</w:t>
-      </w:r>
-    </w:p>
-    <w:p>
-      <w:r>
-        <w:t>tankHealthPointLabel; JLabel</w:t>
-      </w:r>
+      <w:proofErr w:type="spellStart"/>
+      <w:r>
+        <w:t>playerNameLabel</w:t>
+      </w:r>
+      <w:proofErr w:type="spellEnd"/>
+      <w:r>
+        <w:t xml:space="preserve">: </w:t>
+      </w:r>
+      <w:proofErr w:type="spellStart"/>
+      <w:r>
+        <w:t>JLabel</w:t>
+      </w:r>
+      <w:proofErr w:type="spellEnd"/>
+    </w:p>
+    <w:p>
+      <w:proofErr w:type="spellStart"/>
+      <w:r>
+        <w:t>soutLabel</w:t>
+      </w:r>
+      <w:proofErr w:type="spellEnd"/>
+      <w:r>
+        <w:t xml:space="preserve">: </w:t>
+      </w:r>
+      <w:proofErr w:type="spellStart"/>
+      <w:r>
+        <w:t>JLabel</w:t>
+      </w:r>
+      <w:proofErr w:type="spellEnd"/>
+    </w:p>
+    <w:p>
+      <w:proofErr w:type="spellStart"/>
+      <w:r>
+        <w:t>soutHealthPointLabel</w:t>
+      </w:r>
+      <w:proofErr w:type="spellEnd"/>
+      <w:r>
+        <w:t xml:space="preserve">: </w:t>
+      </w:r>
+      <w:proofErr w:type="spellStart"/>
+      <w:r>
+        <w:t>JLabel</w:t>
+      </w:r>
+      <w:proofErr w:type="spellEnd"/>
+    </w:p>
+    <w:p>
+      <w:proofErr w:type="spellStart"/>
+      <w:r>
+        <w:t>sniperLabel</w:t>
+      </w:r>
+      <w:proofErr w:type="spellEnd"/>
+      <w:r>
+        <w:t xml:space="preserve">: </w:t>
+      </w:r>
+      <w:proofErr w:type="spellStart"/>
+      <w:r>
+        <w:t>JLabel</w:t>
+      </w:r>
+      <w:proofErr w:type="spellEnd"/>
+    </w:p>
+    <w:p>
+      <w:proofErr w:type="spellStart"/>
+      <w:r>
+        <w:t>sniperHealthPointLabel</w:t>
+      </w:r>
+      <w:proofErr w:type="spellEnd"/>
+      <w:r>
+        <w:t xml:space="preserve">: </w:t>
+      </w:r>
+      <w:proofErr w:type="spellStart"/>
+      <w:r>
+        <w:t>JLabel</w:t>
+      </w:r>
+      <w:proofErr w:type="spellEnd"/>
+    </w:p>
+    <w:p>
+      <w:proofErr w:type="spellStart"/>
+      <w:r>
+        <w:t>tankLabel</w:t>
+      </w:r>
+      <w:proofErr w:type="spellEnd"/>
+      <w:r>
+        <w:t xml:space="preserve">: </w:t>
+      </w:r>
+      <w:proofErr w:type="spellStart"/>
+      <w:r>
+        <w:t>JLabel</w:t>
+      </w:r>
+      <w:proofErr w:type="spellEnd"/>
+    </w:p>
+    <w:p>
+      <w:proofErr w:type="spellStart"/>
+      <w:r>
+        <w:t>tankHealthPointLabel</w:t>
+      </w:r>
+      <w:proofErr w:type="spellEnd"/>
+      <w:r>
+        <w:t xml:space="preserve">; </w:t>
+      </w:r>
+      <w:proofErr w:type="spellStart"/>
+      <w:r>
+        <w:t>JLabel</w:t>
+      </w:r>
+      <w:proofErr w:type="spellEnd"/>
     </w:p>
     <w:p/>
     <w:p>
@@ -7671,19 +8526,19 @@
           <w:b/>
         </w:rPr>
       </w:pPr>
-      <w:proofErr w:type="gramStart"/>
-      <w:r>
-        <w:rPr>
-          <w:b/>
-        </w:rPr>
-        <w:t>PlayerStatusView(</w:t>
-      </w:r>
-      <w:proofErr w:type="gramEnd"/>
-      <w:r>
-        <w:rPr>
-          <w:b/>
-        </w:rPr>
-        <w:t>): void</w:t>
+      <w:proofErr w:type="spellStart"/>
+      <w:r>
+        <w:rPr>
+          <w:b/>
+        </w:rPr>
+        <w:t>PlayerStatusView</w:t>
+      </w:r>
+      <w:proofErr w:type="spellEnd"/>
+      <w:r>
+        <w:rPr>
+          <w:b/>
+        </w:rPr>
+        <w:t>(): void</w:t>
       </w:r>
     </w:p>
     <w:p>
@@ -7763,8 +8618,13 @@
       <w:r>
         <w:t xml:space="preserve">3.1.2.5 </w:t>
       </w:r>
-      <w:r>
-        <w:t>GarageView Class</w:t>
+      <w:proofErr w:type="spellStart"/>
+      <w:r>
+        <w:t>GarageView</w:t>
+      </w:r>
+      <w:proofErr w:type="spellEnd"/>
+      <w:r>
+        <w:t xml:space="preserve"> Class</w:t>
       </w:r>
     </w:p>
     <w:p>
@@ -7772,14 +8632,27 @@
         <w:t xml:space="preserve">The Garage view display the all robots, and player can manage the robot: register a new robot, revise and retire an exiting robot.  </w:t>
       </w:r>
       <w:r>
-        <w:t>After player choose garage button in the gameStartView, the controller wi</w:t>
+        <w:t xml:space="preserve">After player choose garage button in the </w:t>
+      </w:r>
+      <w:proofErr w:type="spellStart"/>
+      <w:r>
+        <w:t>gameStartView</w:t>
+      </w:r>
+      <w:proofErr w:type="spellEnd"/>
+      <w:r>
+        <w:t>, the controller wi</w:t>
       </w:r>
       <w:r>
         <w:t>ll send a request to display</w:t>
       </w:r>
       <w:r>
-        <w:t xml:space="preserve"> to GarageView</w:t>
-      </w:r>
+        <w:t xml:space="preserve"> to </w:t>
+      </w:r>
+      <w:proofErr w:type="spellStart"/>
+      <w:r>
+        <w:t>GarageView</w:t>
+      </w:r>
+      <w:proofErr w:type="spellEnd"/>
       <w:r>
         <w:t xml:space="preserve">. </w:t>
       </w:r>
@@ -7805,29 +8678,79 @@
       </w:r>
     </w:p>
     <w:p>
-      <w:r>
-        <w:t>robotListView: JList</w:t>
-      </w:r>
-    </w:p>
-    <w:p>
-      <w:r>
-        <w:t>registerButton: JButton</w:t>
-      </w:r>
-    </w:p>
-    <w:p>
-      <w:r>
-        <w:t>reviseButton: JButton</w:t>
-      </w:r>
-    </w:p>
-    <w:p>
-      <w:r>
-        <w:t>retireButton: JButton</w:t>
-      </w:r>
-    </w:p>
-    <w:p>
-      <w:r>
-        <w:t>nameTextField: JTextFied</w:t>
-      </w:r>
+      <w:proofErr w:type="spellStart"/>
+      <w:r>
+        <w:t>robotListView</w:t>
+      </w:r>
+      <w:proofErr w:type="spellEnd"/>
+      <w:r>
+        <w:t xml:space="preserve">: </w:t>
+      </w:r>
+      <w:proofErr w:type="spellStart"/>
+      <w:r>
+        <w:t>JList</w:t>
+      </w:r>
+      <w:proofErr w:type="spellEnd"/>
+    </w:p>
+    <w:p>
+      <w:proofErr w:type="spellStart"/>
+      <w:r>
+        <w:t>registerButton</w:t>
+      </w:r>
+      <w:proofErr w:type="spellEnd"/>
+      <w:r>
+        <w:t xml:space="preserve">: </w:t>
+      </w:r>
+      <w:proofErr w:type="spellStart"/>
+      <w:r>
+        <w:t>JButton</w:t>
+      </w:r>
+      <w:proofErr w:type="spellEnd"/>
+    </w:p>
+    <w:p>
+      <w:proofErr w:type="spellStart"/>
+      <w:r>
+        <w:t>reviseButton</w:t>
+      </w:r>
+      <w:proofErr w:type="spellEnd"/>
+      <w:r>
+        <w:t xml:space="preserve">: </w:t>
+      </w:r>
+      <w:proofErr w:type="spellStart"/>
+      <w:r>
+        <w:t>JButton</w:t>
+      </w:r>
+      <w:proofErr w:type="spellEnd"/>
+    </w:p>
+    <w:p>
+      <w:proofErr w:type="spellStart"/>
+      <w:r>
+        <w:t>retireButton</w:t>
+      </w:r>
+      <w:proofErr w:type="spellEnd"/>
+      <w:r>
+        <w:t xml:space="preserve">: </w:t>
+      </w:r>
+      <w:proofErr w:type="spellStart"/>
+      <w:r>
+        <w:t>JButton</w:t>
+      </w:r>
+      <w:proofErr w:type="spellEnd"/>
+    </w:p>
+    <w:p>
+      <w:proofErr w:type="spellStart"/>
+      <w:r>
+        <w:t>nameTextField</w:t>
+      </w:r>
+      <w:proofErr w:type="spellEnd"/>
+      <w:r>
+        <w:t xml:space="preserve">: </w:t>
+      </w:r>
+      <w:proofErr w:type="spellStart"/>
+      <w:r>
+        <w:t>JTextFied</w:t>
+      </w:r>
+      <w:proofErr w:type="spellEnd"/>
     </w:p>
     <w:p/>
     <w:p>
@@ -7849,19 +8772,19 @@
           <w:b/>
         </w:rPr>
       </w:pPr>
-      <w:proofErr w:type="gramStart"/>
-      <w:r>
-        <w:rPr>
-          <w:b/>
-        </w:rPr>
-        <w:t>GarageView(</w:t>
-      </w:r>
-      <w:proofErr w:type="gramEnd"/>
-      <w:r>
-        <w:rPr>
-          <w:b/>
-        </w:rPr>
-        <w:t>): void</w:t>
+      <w:proofErr w:type="spellStart"/>
+      <w:r>
+        <w:rPr>
+          <w:b/>
+        </w:rPr>
+        <w:t>GarageView</w:t>
+      </w:r>
+      <w:proofErr w:type="spellEnd"/>
+      <w:r>
+        <w:rPr>
+          <w:b/>
+        </w:rPr>
+        <w:t>(): void</w:t>
       </w:r>
     </w:p>
     <w:p>
@@ -7948,13 +8871,55 @@
       <w:r>
         <w:t xml:space="preserve">3.1.3.1 </w:t>
       </w:r>
+      <w:proofErr w:type="spellStart"/>
       <w:r>
         <w:t>GameController</w:t>
       </w:r>
-    </w:p>
-    <w:p>
-      <w:r>
-        <w:t>The game controller is to keep all views and models in control. It stores a Game instance, a GameStartView, a SetGameModeView instance, a GameBoardView instance, a PlayerStatusView instance, and a GarageView instance. It will handle all button clicked events and all key typed events that take place in views.  Also, it will update view depending on every change.</w:t>
+      <w:proofErr w:type="spellEnd"/>
+    </w:p>
+    <w:p>
+      <w:r>
+        <w:t xml:space="preserve">The game controller is to keep all views and models in control. It stores a Game instance, a </w:t>
+      </w:r>
+      <w:proofErr w:type="spellStart"/>
+      <w:r>
+        <w:t>GameStartView</w:t>
+      </w:r>
+      <w:proofErr w:type="spellEnd"/>
+      <w:r>
+        <w:t xml:space="preserve">, a </w:t>
+      </w:r>
+      <w:proofErr w:type="spellStart"/>
+      <w:r>
+        <w:t>SetGameModeView</w:t>
+      </w:r>
+      <w:proofErr w:type="spellEnd"/>
+      <w:r>
+        <w:t xml:space="preserve"> instance, a </w:t>
+      </w:r>
+      <w:proofErr w:type="spellStart"/>
+      <w:r>
+        <w:t>GameBoardView</w:t>
+      </w:r>
+      <w:proofErr w:type="spellEnd"/>
+      <w:r>
+        <w:t xml:space="preserve"> instance, a </w:t>
+      </w:r>
+      <w:proofErr w:type="spellStart"/>
+      <w:r>
+        <w:t>PlayerStatusView</w:t>
+      </w:r>
+      <w:proofErr w:type="spellEnd"/>
+      <w:r>
+        <w:t xml:space="preserve"> instance, and a </w:t>
+      </w:r>
+      <w:proofErr w:type="spellStart"/>
+      <w:r>
+        <w:t>GarageView</w:t>
+      </w:r>
+      <w:proofErr w:type="spellEnd"/>
+      <w:r>
+        <w:t xml:space="preserve"> instance. It will handle all button clicked events and all key typed events that take place in views.  Also, it will update view depending on every change.</w:t>
       </w:r>
     </w:p>
     <w:p>
@@ -7971,65 +8936,85 @@
       </w:r>
     </w:p>
     <w:p>
-      <w:proofErr w:type="gramStart"/>
-      <w:r>
-        <w:t>game :</w:t>
-      </w:r>
-      <w:proofErr w:type="gramEnd"/>
-      <w:r>
-        <w:t xml:space="preserve"> Game</w:t>
-      </w:r>
-    </w:p>
-    <w:p>
-      <w:proofErr w:type="gramStart"/>
-      <w:r>
-        <w:t>gameStartView :</w:t>
-      </w:r>
-      <w:proofErr w:type="gramEnd"/>
-      <w:r>
-        <w:t xml:space="preserve"> GameStartView</w:t>
-      </w:r>
-    </w:p>
-    <w:p>
-      <w:proofErr w:type="gramStart"/>
+      <w:r>
+        <w:t>game : Game</w:t>
+      </w:r>
+    </w:p>
+    <w:p>
+      <w:proofErr w:type="spellStart"/>
+      <w:r>
+        <w:t>gameStartView</w:t>
+      </w:r>
+      <w:proofErr w:type="spellEnd"/>
+      <w:r>
+        <w:t xml:space="preserve"> : </w:t>
+      </w:r>
+      <w:proofErr w:type="spellStart"/>
+      <w:r>
+        <w:t>GameStartView</w:t>
+      </w:r>
+      <w:proofErr w:type="spellEnd"/>
+    </w:p>
+    <w:p>
+      <w:proofErr w:type="spellStart"/>
       <w:r>
         <w:lastRenderedPageBreak/>
-        <w:t>setGameModeView :</w:t>
-      </w:r>
-      <w:proofErr w:type="gramEnd"/>
-      <w:r>
-        <w:t xml:space="preserve"> SetGameModeView</w:t>
-      </w:r>
-    </w:p>
-    <w:p>
-      <w:proofErr w:type="gramStart"/>
-      <w:r>
-        <w:t>gameBoardView :</w:t>
-      </w:r>
-      <w:proofErr w:type="gramEnd"/>
-      <w:r>
-        <w:t xml:space="preserve"> GameBoardView</w:t>
-      </w:r>
-    </w:p>
-    <w:p>
-      <w:proofErr w:type="gramStart"/>
-      <w:r>
-        <w:t>playerStatusView :</w:t>
-      </w:r>
-      <w:proofErr w:type="gramEnd"/>
-      <w:r>
-        <w:t xml:space="preserve"> PlayerStatusView</w:t>
-      </w:r>
-    </w:p>
-    <w:p>
-      <w:proofErr w:type="gramStart"/>
-      <w:r>
-        <w:t>garageView :</w:t>
-      </w:r>
-      <w:proofErr w:type="gramEnd"/>
-      <w:r>
-        <w:t xml:space="preserve"> GarageView</w:t>
-      </w:r>
+        <w:t>setGameModeView</w:t>
+      </w:r>
+      <w:proofErr w:type="spellEnd"/>
+      <w:r>
+        <w:t xml:space="preserve"> : </w:t>
+      </w:r>
+      <w:proofErr w:type="spellStart"/>
+      <w:r>
+        <w:t>SetGameModeView</w:t>
+      </w:r>
+      <w:proofErr w:type="spellEnd"/>
+    </w:p>
+    <w:p>
+      <w:proofErr w:type="spellStart"/>
+      <w:r>
+        <w:t>gameBoardView</w:t>
+      </w:r>
+      <w:proofErr w:type="spellEnd"/>
+      <w:r>
+        <w:t xml:space="preserve"> : </w:t>
+      </w:r>
+      <w:proofErr w:type="spellStart"/>
+      <w:r>
+        <w:t>GameBoardView</w:t>
+      </w:r>
+      <w:proofErr w:type="spellEnd"/>
+    </w:p>
+    <w:p>
+      <w:proofErr w:type="spellStart"/>
+      <w:r>
+        <w:t>playerStatusView</w:t>
+      </w:r>
+      <w:proofErr w:type="spellEnd"/>
+      <w:r>
+        <w:t xml:space="preserve"> : </w:t>
+      </w:r>
+      <w:proofErr w:type="spellStart"/>
+      <w:r>
+        <w:t>PlayerStatusView</w:t>
+      </w:r>
+      <w:proofErr w:type="spellEnd"/>
+    </w:p>
+    <w:p>
+      <w:proofErr w:type="spellStart"/>
+      <w:r>
+        <w:t>garageView</w:t>
+      </w:r>
+      <w:proofErr w:type="spellEnd"/>
+      <w:r>
+        <w:t xml:space="preserve"> : </w:t>
+      </w:r>
+      <w:proofErr w:type="spellStart"/>
+      <w:r>
+        <w:t>GarageView</w:t>
+      </w:r>
+      <w:proofErr w:type="spellEnd"/>
     </w:p>
     <w:p>
       <w:pPr>
@@ -8042,19 +9027,33 @@
           <w:b/>
         </w:rPr>
       </w:pPr>
-      <w:proofErr w:type="gramStart"/>
-      <w:r>
-        <w:rPr>
-          <w:b/>
-        </w:rPr>
-        <w:t>ActionPerformed(</w:t>
-      </w:r>
-      <w:proofErr w:type="gramEnd"/>
-      <w:r>
-        <w:rPr>
-          <w:b/>
-        </w:rPr>
-        <w:t>ActionEvent e) : void</w:t>
+      <w:proofErr w:type="spellStart"/>
+      <w:r>
+        <w:rPr>
+          <w:b/>
+        </w:rPr>
+        <w:t>ActionPerformed</w:t>
+      </w:r>
+      <w:proofErr w:type="spellEnd"/>
+      <w:r>
+        <w:rPr>
+          <w:b/>
+        </w:rPr>
+        <w:t>(</w:t>
+      </w:r>
+      <w:proofErr w:type="spellStart"/>
+      <w:r>
+        <w:rPr>
+          <w:b/>
+        </w:rPr>
+        <w:t>ActionEvent</w:t>
+      </w:r>
+      <w:proofErr w:type="spellEnd"/>
+      <w:r>
+        <w:rPr>
+          <w:b/>
+        </w:rPr>
+        <w:t xml:space="preserve"> e) : void</w:t>
       </w:r>
     </w:p>
     <w:p>
@@ -8087,7 +9086,15 @@
         <w:t>Input:</w:t>
       </w:r>
       <w:r>
-        <w:t xml:space="preserve"> e is an ActionEvent from clicked button</w:t>
+        <w:t xml:space="preserve"> e is an </w:t>
+      </w:r>
+      <w:proofErr w:type="spellStart"/>
+      <w:r>
+        <w:t>ActionEvent</w:t>
+      </w:r>
+      <w:proofErr w:type="spellEnd"/>
+      <w:r>
+        <w:t xml:space="preserve"> from clicked button</w:t>
       </w:r>
     </w:p>
     <w:p>
@@ -8115,59 +9122,139 @@
         <w:t>Postcondition:</w:t>
       </w:r>
       <w:r>
-        <w:t xml:space="preserve"> a new SetGameModeView instance assigned to setGameModeView and displayed if </w:t>
-      </w:r>
+        <w:t xml:space="preserve"> a new </w:t>
+      </w:r>
+      <w:proofErr w:type="spellStart"/>
+      <w:r>
+        <w:t>SetGameModeView</w:t>
+      </w:r>
+      <w:proofErr w:type="spellEnd"/>
+      <w:r>
+        <w:t xml:space="preserve"> instance assigned to </w:t>
+      </w:r>
+      <w:proofErr w:type="spellStart"/>
+      <w:r>
+        <w:t>setGameModeView</w:t>
+      </w:r>
+      <w:proofErr w:type="spellEnd"/>
+      <w:r>
+        <w:t xml:space="preserve"> and displayed if </w:t>
+      </w:r>
+      <w:proofErr w:type="spellStart"/>
       <w:r>
         <w:t>startButton</w:t>
       </w:r>
-      <w:r>
-        <w:t xml:space="preserve"> clicked; a new GarageView instance assigned to garageView and displayed if </w:t>
-      </w:r>
-      <w:r>
-        <w:t xml:space="preserve">garageButton </w:t>
+      <w:proofErr w:type="spellEnd"/>
+      <w:r>
+        <w:t xml:space="preserve"> clicked; a new </w:t>
+      </w:r>
+      <w:proofErr w:type="spellStart"/>
+      <w:r>
+        <w:t>GarageView</w:t>
+      </w:r>
+      <w:proofErr w:type="spellEnd"/>
+      <w:r>
+        <w:t xml:space="preserve"> instance assigned to </w:t>
+      </w:r>
+      <w:proofErr w:type="spellStart"/>
+      <w:r>
+        <w:t>garageView</w:t>
+      </w:r>
+      <w:proofErr w:type="spellEnd"/>
+      <w:r>
+        <w:t xml:space="preserve"> and displayed if </w:t>
+      </w:r>
+      <w:proofErr w:type="spellStart"/>
+      <w:r>
+        <w:t>garageButton</w:t>
+      </w:r>
+      <w:proofErr w:type="spellEnd"/>
+      <w:r>
+        <w:t xml:space="preserve"> </w:t>
       </w:r>
       <w:r>
         <w:t xml:space="preserve">clicked; game quit if </w:t>
       </w:r>
-      <w:r>
-        <w:t xml:space="preserve">exitButton </w:t>
-      </w:r>
-      <w:r>
-        <w:t xml:space="preserve">clicked; a new GameBoardView instance assigned to gameBoardView and displayed if start game button clicked; switch to next play if </w:t>
-      </w:r>
+      <w:proofErr w:type="spellStart"/>
+      <w:r>
+        <w:t>exitButton</w:t>
+      </w:r>
+      <w:proofErr w:type="spellEnd"/>
+      <w:r>
+        <w:t xml:space="preserve"> </w:t>
+      </w:r>
+      <w:r>
+        <w:t xml:space="preserve">clicked; a new </w:t>
+      </w:r>
+      <w:proofErr w:type="spellStart"/>
+      <w:r>
+        <w:t>GameBoardView</w:t>
+      </w:r>
+      <w:proofErr w:type="spellEnd"/>
+      <w:r>
+        <w:t xml:space="preserve"> instance assigned to </w:t>
+      </w:r>
+      <w:proofErr w:type="spellStart"/>
+      <w:r>
+        <w:t>gameBoardView</w:t>
+      </w:r>
+      <w:proofErr w:type="spellEnd"/>
+      <w:r>
+        <w:t xml:space="preserve"> and displayed if start game button clicked; switch to next play if </w:t>
+      </w:r>
+      <w:proofErr w:type="spellStart"/>
       <w:r>
         <w:t>endPlayButton</w:t>
       </w:r>
+      <w:proofErr w:type="spellEnd"/>
       <w:r>
         <w:t xml:space="preserve"> clicked; the specific player marked died if </w:t>
       </w:r>
+      <w:proofErr w:type="spellStart"/>
       <w:r>
         <w:t>surrenderButton</w:t>
       </w:r>
-      <w:r>
-        <w:t xml:space="preserve"> clicked; go back to gameStartView if </w:t>
-      </w:r>
+      <w:proofErr w:type="spellEnd"/>
+      <w:r>
+        <w:t xml:space="preserve"> clicked; go back to </w:t>
+      </w:r>
+      <w:proofErr w:type="spellStart"/>
+      <w:r>
+        <w:t>gameStartView</w:t>
+      </w:r>
+      <w:proofErr w:type="spellEnd"/>
+      <w:r>
+        <w:t xml:space="preserve"> if </w:t>
+      </w:r>
+      <w:proofErr w:type="spellStart"/>
       <w:r>
         <w:t>homeButton</w:t>
       </w:r>
+      <w:proofErr w:type="spellEnd"/>
       <w:r>
         <w:t xml:space="preserve"> clicked; a new robot registered if </w:t>
       </w:r>
+      <w:proofErr w:type="spellStart"/>
       <w:r>
         <w:t>registerButton</w:t>
       </w:r>
+      <w:proofErr w:type="spellEnd"/>
       <w:r>
         <w:t xml:space="preserve"> clicked; the specific robot revised if </w:t>
       </w:r>
+      <w:proofErr w:type="spellStart"/>
       <w:r>
         <w:t>reviseButton</w:t>
       </w:r>
+      <w:proofErr w:type="spellEnd"/>
       <w:r>
         <w:t xml:space="preserve"> clicked; the specific robot retired if </w:t>
       </w:r>
+      <w:proofErr w:type="spellStart"/>
       <w:r>
         <w:t>retireButton</w:t>
       </w:r>
+      <w:proofErr w:type="spellEnd"/>
       <w:r>
         <w:t xml:space="preserve"> clicked</w:t>
       </w:r>
@@ -8183,19 +9270,33 @@
           <w:b/>
         </w:rPr>
       </w:pPr>
-      <w:proofErr w:type="gramStart"/>
-      <w:r>
-        <w:rPr>
-          <w:b/>
-        </w:rPr>
-        <w:t>keyTyped(</w:t>
-      </w:r>
-      <w:proofErr w:type="gramEnd"/>
-      <w:r>
-        <w:rPr>
-          <w:b/>
-        </w:rPr>
-        <w:t>KeyEvent e) : void</w:t>
+      <w:proofErr w:type="spellStart"/>
+      <w:r>
+        <w:rPr>
+          <w:b/>
+        </w:rPr>
+        <w:t>keyTyped</w:t>
+      </w:r>
+      <w:proofErr w:type="spellEnd"/>
+      <w:r>
+        <w:rPr>
+          <w:b/>
+        </w:rPr>
+        <w:t>(</w:t>
+      </w:r>
+      <w:proofErr w:type="spellStart"/>
+      <w:r>
+        <w:rPr>
+          <w:b/>
+        </w:rPr>
+        <w:t>KeyEvent</w:t>
+      </w:r>
+      <w:proofErr w:type="spellEnd"/>
+      <w:r>
+        <w:rPr>
+          <w:b/>
+        </w:rPr>
+        <w:t xml:space="preserve"> e) : void</w:t>
       </w:r>
     </w:p>
     <w:p>
@@ -8228,7 +9329,15 @@
         <w:t>Input:</w:t>
       </w:r>
       <w:r>
-        <w:t xml:space="preserve"> e is a KeyEvent </w:t>
+        <w:t xml:space="preserve"> e is a </w:t>
+      </w:r>
+      <w:proofErr w:type="spellStart"/>
+      <w:r>
+        <w:t>KeyEvent</w:t>
+      </w:r>
+      <w:proofErr w:type="spellEnd"/>
+      <w:r>
+        <w:t xml:space="preserve"> </w:t>
       </w:r>
     </w:p>
     <w:p>
@@ -8259,15 +9368,7 @@
         <w:t xml:space="preserve"> </w:t>
       </w:r>
       <w:r>
-        <w:t xml:space="preserve">the playing robot’s direction rotate n (n is the number of pressed number key) unit if pressed number key and in turning mode; the playing robot shoots n (n is the number of pressed number </w:t>
-      </w:r>
-      <w:proofErr w:type="gramStart"/>
-      <w:r>
-        <w:t>key)  unit</w:t>
-      </w:r>
-      <w:proofErr w:type="gramEnd"/>
-      <w:r>
-        <w:t xml:space="preserve"> of range if pressed number key and in shooting mode</w:t>
+        <w:t>the playing robot’s direction rotate n (n is the number of pressed number key) unit if pressed number key and in turning mode; the playing robot shoots n (n is the number of pressed number key)  unit of range if pressed number key and in shooting mode</w:t>
       </w:r>
     </w:p>
     <w:p>
@@ -8281,19 +9382,19 @@
           <w:b/>
         </w:rPr>
       </w:pPr>
-      <w:proofErr w:type="gramStart"/>
-      <w:r>
-        <w:rPr>
-          <w:b/>
-        </w:rPr>
-        <w:t>startTimer(</w:t>
-      </w:r>
-      <w:proofErr w:type="gramEnd"/>
-      <w:r>
-        <w:rPr>
-          <w:b/>
-        </w:rPr>
-        <w:t>) : void</w:t>
+      <w:proofErr w:type="spellStart"/>
+      <w:r>
+        <w:rPr>
+          <w:b/>
+        </w:rPr>
+        <w:t>startTimer</w:t>
+      </w:r>
+      <w:proofErr w:type="spellEnd"/>
+      <w:r>
+        <w:rPr>
+          <w:b/>
+        </w:rPr>
+        <w:t>() : void</w:t>
       </w:r>
     </w:p>
     <w:p>
@@ -8304,8 +9405,13 @@
         <w:t>Summary:</w:t>
       </w:r>
       <w:r>
-        <w:t xml:space="preserve"> start a new timer to be displayed in GameBoardView</w:t>
-      </w:r>
+        <w:t xml:space="preserve"> start a new timer to be displayed in </w:t>
+      </w:r>
+      <w:proofErr w:type="spellStart"/>
+      <w:r>
+        <w:t>GameBoardView</w:t>
+      </w:r>
+      <w:proofErr w:type="spellEnd"/>
     </w:p>
     <w:p>
       <w:r>
@@ -8368,7 +9474,7 @@
           <w:b/>
         </w:rPr>
       </w:pPr>
-      <w:proofErr w:type="gramStart"/>
+      <w:proofErr w:type="spellStart"/>
       <w:r>
         <w:rPr>
           <w:b/>
@@ -8379,14 +9485,14 @@
         <w:rPr>
           <w:b/>
         </w:rPr>
-        <w:t>RobotPosition(</w:t>
-      </w:r>
-      <w:proofErr w:type="gramEnd"/>
-      <w:r>
-        <w:rPr>
-          <w:b/>
-        </w:rPr>
-        <w:t>) : void</w:t>
+        <w:t>RobotPosition</w:t>
+      </w:r>
+      <w:proofErr w:type="spellEnd"/>
+      <w:r>
+        <w:rPr>
+          <w:b/>
+        </w:rPr>
+        <w:t>() : void</w:t>
       </w:r>
     </w:p>
     <w:p>
@@ -8405,9 +9511,11 @@
       <w:r>
         <w:t xml:space="preserve">notify </w:t>
       </w:r>
+      <w:proofErr w:type="spellStart"/>
       <w:r>
         <w:t>GameBoardView</w:t>
       </w:r>
+      <w:proofErr w:type="spellEnd"/>
     </w:p>
     <w:p>
       <w:r>
@@ -8456,7 +9564,15 @@
         <w:t>Postcondition:</w:t>
       </w:r>
       <w:r>
-        <w:t xml:space="preserve"> GameBoardView displays change of the specific player’s position</w:t>
+        <w:t xml:space="preserve"> </w:t>
+      </w:r>
+      <w:proofErr w:type="spellStart"/>
+      <w:r>
+        <w:t>GameBoardView</w:t>
+      </w:r>
+      <w:proofErr w:type="spellEnd"/>
+      <w:r>
+        <w:t xml:space="preserve"> displays change of the specific player’s position</w:t>
       </w:r>
     </w:p>
     <w:p>
@@ -8470,25 +9586,19 @@
           <w:b/>
         </w:rPr>
       </w:pPr>
-      <w:proofErr w:type="gramStart"/>
+      <w:proofErr w:type="spellStart"/>
       <w:r>
         <w:rPr>
           <w:b/>
         </w:rPr>
         <w:t>updateRobotHealth</w:t>
       </w:r>
-      <w:r>
-        <w:rPr>
-          <w:b/>
-        </w:rPr>
-        <w:t>(</w:t>
-      </w:r>
-      <w:proofErr w:type="gramEnd"/>
-      <w:r>
-        <w:rPr>
-          <w:b/>
-        </w:rPr>
-        <w:t>) : void</w:t>
+      <w:proofErr w:type="spellEnd"/>
+      <w:r>
+        <w:rPr>
+          <w:b/>
+        </w:rPr>
+        <w:t>() : void</w:t>
       </w:r>
     </w:p>
     <w:p>
@@ -8558,19 +9668,19 @@
           <w:b/>
         </w:rPr>
       </w:pPr>
-      <w:proofErr w:type="gramStart"/>
-      <w:r>
-        <w:rPr>
-          <w:b/>
-        </w:rPr>
-        <w:t>updatePlayerDeath(</w:t>
-      </w:r>
-      <w:proofErr w:type="gramEnd"/>
-      <w:r>
-        <w:rPr>
-          <w:b/>
-        </w:rPr>
-        <w:t>) : void</w:t>
+      <w:proofErr w:type="spellStart"/>
+      <w:r>
+        <w:rPr>
+          <w:b/>
+        </w:rPr>
+        <w:t>updatePlayerDeath</w:t>
+      </w:r>
+      <w:proofErr w:type="spellEnd"/>
+      <w:r>
+        <w:rPr>
+          <w:b/>
+        </w:rPr>
+        <w:t>() : void</w:t>
       </w:r>
     </w:p>
     <w:p>
@@ -8639,7 +9749,7 @@
           <w:b/>
         </w:rPr>
       </w:pPr>
-      <w:proofErr w:type="gramStart"/>
+      <w:proofErr w:type="spellStart"/>
       <w:r>
         <w:rPr>
           <w:b/>
@@ -8652,18 +9762,12 @@
         </w:rPr>
         <w:t>Garage</w:t>
       </w:r>
-      <w:r>
-        <w:rPr>
-          <w:b/>
-        </w:rPr>
-        <w:t>(</w:t>
-      </w:r>
-      <w:proofErr w:type="gramEnd"/>
-      <w:r>
-        <w:rPr>
-          <w:b/>
-        </w:rPr>
-        <w:t>) : void</w:t>
+      <w:proofErr w:type="spellEnd"/>
+      <w:r>
+        <w:rPr>
+          <w:b/>
+        </w:rPr>
+        <w:t>() : void</w:t>
       </w:r>
     </w:p>
     <w:p>
@@ -8727,8 +9831,13 @@
         <w:pStyle w:val="Heading3"/>
       </w:pPr>
       <w:r>
-        <w:t>3.1.4 WarOfRobotcraft</w:t>
-      </w:r>
+        <w:t xml:space="preserve">3.1.4 </w:t>
+      </w:r>
+      <w:proofErr w:type="spellStart"/>
+      <w:r>
+        <w:t>WarOfRobotcraft</w:t>
+      </w:r>
+      <w:proofErr w:type="spellEnd"/>
       <w:r>
         <w:t xml:space="preserve"> package</w:t>
       </w:r>
@@ -8779,33 +9888,15 @@
           <w:color w:val="000000"/>
           <w:lang w:val="en-US"/>
         </w:rPr>
-        <w:t xml:space="preserve">This class is the entry point for the whole game system. When the game gets started, it starts from the main function of this class. Then </w:t>
-      </w:r>
-      <w:proofErr w:type="gramStart"/>
-      <w:r>
-        <w:rPr>
-          <w:rFonts w:cs="Times"/>
-          <w:color w:val="000000"/>
-          <w:lang w:val="en-US"/>
-        </w:rPr>
-        <w:t>the</w:t>
-      </w:r>
-      <w:r>
-        <w:rPr>
-          <w:rFonts w:cs="Times"/>
-          <w:color w:val="000000"/>
-          <w:lang w:val="en-US"/>
-        </w:rPr>
-        <w:t xml:space="preserve"> a</w:t>
-      </w:r>
-      <w:proofErr w:type="gramEnd"/>
-      <w:r>
-        <w:rPr>
-          <w:rFonts w:cs="Times"/>
-          <w:color w:val="000000"/>
-          <w:lang w:val="en-US"/>
-        </w:rPr>
-        <w:t xml:space="preserve"> controller object is created, and the game starts to run.</w:t>
+        <w:t>This class is the entry point for the whole game system. When the game gets started, it starts from the main function of this class. Then the</w:t>
+      </w:r>
+      <w:r>
+        <w:rPr>
+          <w:rFonts w:cs="Times"/>
+          <w:color w:val="000000"/>
+          <w:lang w:val="en-US"/>
+        </w:rPr>
+        <w:t xml:space="preserve"> a controller object is created, and the game starts to run.</w:t>
       </w:r>
     </w:p>
     <w:p>
@@ -8837,27 +9928,27 @@
           <w:color w:val="000000"/>
           <w:lang w:val="en-US"/>
         </w:rPr>
-        <w:t>Main(</w:t>
-      </w:r>
-      <w:proofErr w:type="gramStart"/>
-      <w:r>
-        <w:rPr>
-          <w:rFonts w:cs="Times"/>
-          <w:b/>
-          <w:color w:val="000000"/>
-          <w:lang w:val="en-US"/>
-        </w:rPr>
-        <w:t>String[</w:t>
-      </w:r>
-      <w:proofErr w:type="gramEnd"/>
-      <w:r>
-        <w:rPr>
-          <w:rFonts w:cs="Times"/>
-          <w:b/>
-          <w:color w:val="000000"/>
-          <w:lang w:val="en-US"/>
-        </w:rPr>
-        <w:t>] args): void</w:t>
+        <w:t xml:space="preserve">Main(String[] </w:t>
+      </w:r>
+      <w:proofErr w:type="spellStart"/>
+      <w:r>
+        <w:rPr>
+          <w:rFonts w:cs="Times"/>
+          <w:b/>
+          <w:color w:val="000000"/>
+          <w:lang w:val="en-US"/>
+        </w:rPr>
+        <w:t>args</w:t>
+      </w:r>
+      <w:proofErr w:type="spellEnd"/>
+      <w:r>
+        <w:rPr>
+          <w:rFonts w:cs="Times"/>
+          <w:b/>
+          <w:color w:val="000000"/>
+          <w:lang w:val="en-US"/>
+        </w:rPr>
+        <w:t>): void</w:t>
       </w:r>
     </w:p>
     <w:p>
@@ -9027,12 +10118,14 @@
       <w:r>
         <w:t xml:space="preserve">3.1.5 </w:t>
       </w:r>
+      <w:proofErr w:type="spellStart"/>
       <w:r>
         <w:t>U</w:t>
       </w:r>
       <w:r>
         <w:t>til</w:t>
       </w:r>
+      <w:proofErr w:type="spellEnd"/>
       <w:r>
         <w:t xml:space="preserve"> package</w:t>
       </w:r>
@@ -9108,25 +10201,45 @@
           <w:lang w:val="en-US"/>
         </w:rPr>
       </w:pPr>
-      <w:proofErr w:type="gramStart"/>
-      <w:r>
-        <w:rPr>
-          <w:rFonts w:cs="Times"/>
-          <w:b/>
-          <w:color w:val="000000"/>
-          <w:lang w:val="en-US"/>
-        </w:rPr>
-        <w:t>forthToJava(</w:t>
-      </w:r>
-      <w:proofErr w:type="gramEnd"/>
-      <w:r>
-        <w:rPr>
-          <w:rFonts w:cs="Times"/>
-          <w:b/>
-          <w:color w:val="000000"/>
-          <w:lang w:val="en-US"/>
-        </w:rPr>
-        <w:t>string forthScript): String</w:t>
+      <w:proofErr w:type="spellStart"/>
+      <w:r>
+        <w:rPr>
+          <w:rFonts w:cs="Times"/>
+          <w:b/>
+          <w:color w:val="000000"/>
+          <w:lang w:val="en-US"/>
+        </w:rPr>
+        <w:t>forthToJava</w:t>
+      </w:r>
+      <w:proofErr w:type="spellEnd"/>
+      <w:r>
+        <w:rPr>
+          <w:rFonts w:cs="Times"/>
+          <w:b/>
+          <w:color w:val="000000"/>
+          <w:lang w:val="en-US"/>
+        </w:rPr>
+        <w:t xml:space="preserve">(string </w:t>
+      </w:r>
+      <w:proofErr w:type="spellStart"/>
+      <w:r>
+        <w:rPr>
+          <w:rFonts w:cs="Times"/>
+          <w:b/>
+          <w:color w:val="000000"/>
+          <w:lang w:val="en-US"/>
+        </w:rPr>
+        <w:t>forthScript</w:t>
+      </w:r>
+      <w:proofErr w:type="spellEnd"/>
+      <w:r>
+        <w:rPr>
+          <w:rFonts w:cs="Times"/>
+          <w:b/>
+          <w:color w:val="000000"/>
+          <w:lang w:val="en-US"/>
+        </w:rPr>
+        <w:t>): String</w:t>
       </w:r>
     </w:p>
     <w:p>
@@ -9371,7 +10484,7 @@
     </w:p>
     <w:p>
       <w:r>
-        <w:pict w14:anchorId="032C9133">
+        <w:pict w14:anchorId="7DF0BB66">
           <v:shapetype id="_x0000_t75" coordsize="21600,21600" o:spt="75" o:preferrelative="t" path="m@4@5l@4@11@9@11@9@5xe" filled="f" stroked="f">
             <v:stroke joinstyle="miter"/>
             <v:formulas>
@@ -9391,7 +10504,7 @@
             <v:path o:extrusionok="f" gradientshapeok="t" o:connecttype="rect"/>
             <o:lock v:ext="edit" aspectratio="t"/>
           </v:shapetype>
-          <v:shape id="_x0000_i1025" type="#_x0000_t75" style="width:466.05pt;height:446.8pt">
+          <v:shape id="_x0000_i1027" type="#_x0000_t75" style="width:466.5pt;height:371pt">
             <v:imagedata r:id="rId8" o:title="ClassDiagram"/>
           </v:shape>
         </w:pict>
@@ -9435,7 +10548,15 @@
         </w:numPr>
       </w:pPr>
       <w:r>
-        <w:t>We add an “Start Game” button in the SetGame view. This button will confirm the user select game model. We missed this button in our requirement document.</w:t>
+        <w:t xml:space="preserve">We add an “Start Game” button in the </w:t>
+      </w:r>
+      <w:proofErr w:type="spellStart"/>
+      <w:r>
+        <w:t>SetGame</w:t>
+      </w:r>
+      <w:proofErr w:type="spellEnd"/>
+      <w:r>
+        <w:t xml:space="preserve"> view. This button will confirm the user select game model. We missed this button in our requirement document.</w:t>
       </w:r>
     </w:p>
     <w:p/>
@@ -9473,11 +10594,6 @@
     </w:p>
     <w:p>
       <w:pPr>
-        <w:widowControl w:val="0"/>
-        <w:autoSpaceDE w:val="0"/>
-        <w:autoSpaceDN w:val="0"/>
-        <w:adjustRightInd w:val="0"/>
-        <w:spacing w:after="240" w:line="480" w:lineRule="atLeast"/>
         <w:rPr>
           <w:rFonts w:cs="Times"/>
           <w:color w:val="000000"/>
@@ -9486,91 +10602,8 @@
           <w:lang w:val="en-US"/>
         </w:rPr>
       </w:pPr>
-    </w:p>
-    <w:p>
-      <w:pPr>
-        <w:widowControl w:val="0"/>
-        <w:autoSpaceDE w:val="0"/>
-        <w:autoSpaceDN w:val="0"/>
-        <w:adjustRightInd w:val="0"/>
-        <w:spacing w:after="240" w:line="480" w:lineRule="atLeast"/>
-        <w:rPr>
-          <w:rFonts w:cs="Times"/>
-          <w:color w:val="000000"/>
-          <w:sz w:val="40"/>
-          <w:szCs w:val="40"/>
-          <w:lang w:val="en-US"/>
-        </w:rPr>
-      </w:pPr>
-    </w:p>
-    <w:p>
-      <w:pPr>
-        <w:widowControl w:val="0"/>
-        <w:autoSpaceDE w:val="0"/>
-        <w:autoSpaceDN w:val="0"/>
-        <w:adjustRightInd w:val="0"/>
-        <w:spacing w:after="240" w:line="480" w:lineRule="atLeast"/>
-        <w:rPr>
-          <w:rFonts w:cs="Times"/>
-          <w:color w:val="000000"/>
-          <w:sz w:val="40"/>
-          <w:szCs w:val="40"/>
-          <w:lang w:val="en-US"/>
-        </w:rPr>
-      </w:pPr>
-    </w:p>
-    <w:p>
-      <w:pPr>
-        <w:widowControl w:val="0"/>
-        <w:autoSpaceDE w:val="0"/>
-        <w:autoSpaceDN w:val="0"/>
-        <w:adjustRightInd w:val="0"/>
-        <w:spacing w:after="240" w:line="480" w:lineRule="atLeast"/>
-        <w:rPr>
-          <w:rFonts w:cs="Times"/>
-          <w:color w:val="000000"/>
-          <w:sz w:val="40"/>
-          <w:szCs w:val="40"/>
-          <w:lang w:val="en-US"/>
-        </w:rPr>
-      </w:pPr>
-    </w:p>
-    <w:p>
-      <w:pPr>
-        <w:widowControl w:val="0"/>
-        <w:autoSpaceDE w:val="0"/>
-        <w:autoSpaceDN w:val="0"/>
-        <w:adjustRightInd w:val="0"/>
-        <w:spacing w:after="240" w:line="480" w:lineRule="atLeast"/>
-        <w:rPr>
-          <w:rFonts w:cs="Times"/>
-          <w:color w:val="000000"/>
-          <w:sz w:val="40"/>
-          <w:szCs w:val="40"/>
-          <w:lang w:val="en-US"/>
-        </w:rPr>
-      </w:pPr>
-    </w:p>
-    <w:p>
-      <w:pPr>
-        <w:rPr>
-          <w:rFonts w:cs="Times"/>
-          <w:color w:val="000000"/>
-          <w:sz w:val="40"/>
-          <w:szCs w:val="40"/>
-          <w:lang w:val="en-US"/>
-        </w:rPr>
-      </w:pPr>
-      <w:r>
-        <w:rPr>
-          <w:rFonts w:cs="Times"/>
-          <w:color w:val="000000"/>
-          <w:sz w:val="40"/>
-          <w:szCs w:val="40"/>
-          <w:lang w:val="en-US"/>
-        </w:rPr>
-        <w:br w:type="page"/>
-      </w:r>
+      <w:bookmarkStart w:id="0" w:name="_GoBack"/>
+      <w:bookmarkEnd w:id="0"/>
     </w:p>
     <w:sectPr>
       <w:pgSz w:w="12240" w:h="15840"/>
@@ -9583,8 +10616,8 @@
 </file>
 
 <file path=word/numbering.xml><?xml version="1.0" encoding="utf-8"?>
-<w:numbering xmlns:wpc="http://schemas.microsoft.com/office/word/2010/wordprocessingCanvas" xmlns:mo="http://schemas.microsoft.com/office/mac/office/2008/main" xmlns:mc="http://schemas.openxmlformats.org/markup-compatibility/2006" xmlns:mv="urn:schemas-microsoft-com:mac:vml" xmlns:o="urn:schemas-microsoft-com:office:office" xmlns:r="http://schemas.openxmlformats.org/officeDocument/2006/relationships" xmlns:m="http://schemas.openxmlformats.org/officeDocument/2006/math" xmlns:v="urn:schemas-microsoft-com:vml" xmlns:wp14="http://schemas.microsoft.com/office/word/2010/wordprocessingDrawing" xmlns:wp="http://schemas.openxmlformats.org/drawingml/2006/wordprocessingDrawing" xmlns:w10="urn:schemas-microsoft-com:office:word" xmlns:w="http://schemas.openxmlformats.org/wordprocessingml/2006/main" xmlns:w14="http://schemas.microsoft.com/office/word/2010/wordml" xmlns:w15="http://schemas.microsoft.com/office/word/2012/wordml" xmlns:wpg="http://schemas.microsoft.com/office/word/2010/wordprocessingGroup" xmlns:wpi="http://schemas.microsoft.com/office/word/2010/wordprocessingInk" xmlns:wne="http://schemas.microsoft.com/office/word/2006/wordml" xmlns:wps="http://schemas.microsoft.com/office/word/2010/wordprocessingShape" mc:Ignorable="w14 w15 wp14">
-  <w:abstractNum w:abstractNumId="0">
+<w:numbering xmlns:wpc="http://schemas.microsoft.com/office/word/2010/wordprocessingCanvas" xmlns:cx="http://schemas.microsoft.com/office/drawing/2014/chartex" xmlns:cx1="http://schemas.microsoft.com/office/drawing/2015/9/8/chartex" xmlns:cx2="http://schemas.microsoft.com/office/drawing/2015/10/21/chartex" xmlns:cx3="http://schemas.microsoft.com/office/drawing/2016/5/9/chartex" xmlns:cx4="http://schemas.microsoft.com/office/drawing/2016/5/10/chartex" xmlns:cx5="http://schemas.microsoft.com/office/drawing/2016/5/11/chartex" xmlns:mc="http://schemas.openxmlformats.org/markup-compatibility/2006" xmlns:o="urn:schemas-microsoft-com:office:office" xmlns:r="http://schemas.openxmlformats.org/officeDocument/2006/relationships" xmlns:m="http://schemas.openxmlformats.org/officeDocument/2006/math" xmlns:v="urn:schemas-microsoft-com:vml" xmlns:wp14="http://schemas.microsoft.com/office/word/2010/wordprocessingDrawing" xmlns:wp="http://schemas.openxmlformats.org/drawingml/2006/wordprocessingDrawing" xmlns:w10="urn:schemas-microsoft-com:office:word" xmlns:w="http://schemas.openxmlformats.org/wordprocessingml/2006/main" xmlns:w14="http://schemas.microsoft.com/office/word/2010/wordml" xmlns:w15="http://schemas.microsoft.com/office/word/2012/wordml" xmlns:w16se="http://schemas.microsoft.com/office/word/2015/wordml/symex" xmlns:wpg="http://schemas.microsoft.com/office/word/2010/wordprocessingGroup" xmlns:wpi="http://schemas.microsoft.com/office/word/2010/wordprocessingInk" xmlns:wne="http://schemas.microsoft.com/office/word/2006/wordml" xmlns:wps="http://schemas.microsoft.com/office/word/2010/wordprocessingShape" mc:Ignorable="w14 w15 w16se wp14">
+  <w:abstractNum w:abstractNumId="0" w15:restartNumberingAfterBreak="0">
     <w:nsid w:val="0876534D"/>
     <w:multiLevelType w:val="hybridMultilevel"/>
     <w:tmpl w:val="F0906EAE"/>
@@ -9697,7 +10730,7 @@
       </w:rPr>
     </w:lvl>
   </w:abstractNum>
-  <w:abstractNum w:abstractNumId="1">
+  <w:abstractNum w:abstractNumId="1" w15:restartNumberingAfterBreak="0">
     <w:nsid w:val="15FB7832"/>
     <w:multiLevelType w:val="hybridMultilevel"/>
     <w:tmpl w:val="9F04D056"/>
@@ -9786,7 +10819,7 @@
       </w:pPr>
     </w:lvl>
   </w:abstractNum>
-  <w:abstractNum w:abstractNumId="2">
+  <w:abstractNum w:abstractNumId="2" w15:restartNumberingAfterBreak="0">
     <w:nsid w:val="34055767"/>
     <w:multiLevelType w:val="hybridMultilevel"/>
     <w:tmpl w:val="43965DDE"/>
@@ -9899,7 +10932,7 @@
       </w:rPr>
     </w:lvl>
   </w:abstractNum>
-  <w:abstractNum w:abstractNumId="3">
+  <w:abstractNum w:abstractNumId="3" w15:restartNumberingAfterBreak="0">
     <w:nsid w:val="3DC852EE"/>
     <w:multiLevelType w:val="hybridMultilevel"/>
     <w:tmpl w:val="056654DC"/>
@@ -10012,7 +11045,7 @@
       </w:rPr>
     </w:lvl>
   </w:abstractNum>
-  <w:abstractNum w:abstractNumId="4">
+  <w:abstractNum w:abstractNumId="4" w15:restartNumberingAfterBreak="0">
     <w:nsid w:val="4A381A85"/>
     <w:multiLevelType w:val="multilevel"/>
     <w:tmpl w:val="0409001F"/>
@@ -10098,7 +11131,7 @@
       </w:pPr>
     </w:lvl>
   </w:abstractNum>
-  <w:abstractNum w:abstractNumId="5">
+  <w:abstractNum w:abstractNumId="5" w15:restartNumberingAfterBreak="0">
     <w:nsid w:val="4DE873E9"/>
     <w:multiLevelType w:val="hybridMultilevel"/>
     <w:tmpl w:val="29F29568"/>
@@ -10211,7 +11244,7 @@
       </w:rPr>
     </w:lvl>
   </w:abstractNum>
-  <w:abstractNum w:abstractNumId="6">
+  <w:abstractNum w:abstractNumId="6" w15:restartNumberingAfterBreak="0">
     <w:nsid w:val="62DE37E7"/>
     <w:multiLevelType w:val="hybridMultilevel"/>
     <w:tmpl w:val="6344AC2A"/>
@@ -10324,7 +11357,7 @@
       </w:rPr>
     </w:lvl>
   </w:abstractNum>
-  <w:abstractNum w:abstractNumId="7">
+  <w:abstractNum w:abstractNumId="7" w15:restartNumberingAfterBreak="0">
     <w:nsid w:val="6B1A0C7F"/>
     <w:multiLevelType w:val="hybridMultilevel"/>
     <w:tmpl w:val="111250CA"/>
@@ -10437,7 +11470,7 @@
       </w:rPr>
     </w:lvl>
   </w:abstractNum>
-  <w:abstractNum w:abstractNumId="8">
+  <w:abstractNum w:abstractNumId="8" w15:restartNumberingAfterBreak="0">
     <w:nsid w:val="6C6653FB"/>
     <w:multiLevelType w:val="hybridMultilevel"/>
     <w:tmpl w:val="1DD24A98"/>
@@ -10550,7 +11583,7 @@
       </w:rPr>
     </w:lvl>
   </w:abstractNum>
-  <w:abstractNum w:abstractNumId="9">
+  <w:abstractNum w:abstractNumId="9" w15:restartNumberingAfterBreak="0">
     <w:nsid w:val="6D4C47F4"/>
     <w:multiLevelType w:val="multilevel"/>
     <w:tmpl w:val="0409001F"/>
@@ -10636,7 +11669,7 @@
       </w:pPr>
     </w:lvl>
   </w:abstractNum>
-  <w:abstractNum w:abstractNumId="10">
+  <w:abstractNum w:abstractNumId="10" w15:restartNumberingAfterBreak="0">
     <w:nsid w:val="749E22C0"/>
     <w:multiLevelType w:val="multilevel"/>
     <w:tmpl w:val="D110CA3A"/>
@@ -10794,7 +11827,7 @@
 </file>
 
 <file path=word/styles.xml><?xml version="1.0" encoding="utf-8"?>
-<w:styles xmlns:mc="http://schemas.openxmlformats.org/markup-compatibility/2006" xmlns:r="http://schemas.openxmlformats.org/officeDocument/2006/relationships" xmlns:w="http://schemas.openxmlformats.org/wordprocessingml/2006/main" xmlns:w14="http://schemas.microsoft.com/office/word/2010/wordml" xmlns:w15="http://schemas.microsoft.com/office/word/2012/wordml" mc:Ignorable="w14 w15">
+<w:styles xmlns:mc="http://schemas.openxmlformats.org/markup-compatibility/2006" xmlns:r="http://schemas.openxmlformats.org/officeDocument/2006/relationships" xmlns:w="http://schemas.openxmlformats.org/wordprocessingml/2006/main" xmlns:w14="http://schemas.microsoft.com/office/word/2010/wordml" xmlns:w15="http://schemas.microsoft.com/office/word/2012/wordml" xmlns:w16se="http://schemas.microsoft.com/office/word/2015/wordml/symex" mc:Ignorable="w14 w15 w16se">
   <w:docDefaults>
     <w:rPrDefault>
       <w:rPr>
@@ -10806,7 +11839,7 @@
     </w:rPrDefault>
     <w:pPrDefault/>
   </w:docDefaults>
-  <w:latentStyles w:defLockedState="0" w:defUIPriority="99" w:defSemiHidden="0" w:defUnhideWhenUsed="0" w:defQFormat="0" w:count="382">
+  <w:latentStyles w:defLockedState="0" w:defUIPriority="99" w:defSemiHidden="0" w:defUnhideWhenUsed="0" w:defQFormat="0" w:count="374">
     <w:lsdException w:name="Normal" w:uiPriority="0" w:qFormat="1"/>
     <w:lsdException w:name="heading 1" w:uiPriority="9" w:qFormat="1"/>
     <w:lsdException w:name="heading 2" w:semiHidden="1" w:uiPriority="9" w:unhideWhenUsed="1" w:qFormat="1"/>
@@ -11311,7 +12344,6 @@
       <w:szCs w:val="22"/>
     </w:rPr>
     <w:tblPr>
-      <w:tblInd w:w="0" w:type="dxa"/>
       <w:tblBorders>
         <w:top w:val="single" w:sz="4" w:space="0" w:color="auto"/>
         <w:left w:val="single" w:sz="4" w:space="0" w:color="auto"/>
@@ -11320,12 +12352,6 @@
         <w:insideH w:val="single" w:sz="4" w:space="0" w:color="auto"/>
         <w:insideV w:val="single" w:sz="4" w:space="0" w:color="auto"/>
       </w:tblBorders>
-      <w:tblCellMar>
-        <w:top w:w="0" w:type="dxa"/>
-        <w:left w:w="108" w:type="dxa"/>
-        <w:bottom w:w="0" w:type="dxa"/>
-        <w:right w:w="108" w:type="dxa"/>
-      </w:tblCellMar>
     </w:tblPr>
   </w:style>
   <w:style w:type="character" w:customStyle="1" w:styleId="Heading1Char">
@@ -11660,7 +12686,7 @@
 </file>
 
 <file path=customXml/itemProps1.xml><?xml version="1.0" encoding="utf-8"?>
-<ds:datastoreItem xmlns:ds="http://schemas.openxmlformats.org/officeDocument/2006/customXml" ds:itemID="{AF10FB1B-8EC2-7249-9CD9-4BF81DA31A15}">
+<ds:datastoreItem xmlns:ds="http://schemas.openxmlformats.org/officeDocument/2006/customXml" ds:itemID="{1A5F3619-90EE-46BA-ADB9-FC7BADA6AB8B}">
   <ds:schemaRefs>
     <ds:schemaRef ds:uri="http://schemas.openxmlformats.org/officeDocument/2006/bibliography"/>
   </ds:schemaRefs>

</xml_diff>